<commit_message>
feature: maps title change automatically
</commit_message>
<xml_diff>
--- a/user_manual.docx
+++ b/user_manual.docx
@@ -53,6 +53,12 @@
     </w:p>
     <w:sdt>
       <w:sdtPr>
+        <w:rPr>
+          <w:rFonts w:asciiTheme="minorHAnsi" w:eastAsiaTheme="minorHAnsi" w:hAnsiTheme="minorHAnsi" w:cstheme="minorBidi"/>
+          <w:color w:val="auto"/>
+          <w:sz w:val="22"/>
+          <w:szCs w:val="22"/>
+        </w:rPr>
         <w:id w:val="1857070376"/>
         <w:docPartObj>
           <w:docPartGallery w:val="Table of Contents"/>
@@ -61,13 +67,9 @@
       </w:sdtPr>
       <w:sdtEndPr>
         <w:rPr>
-          <w:rFonts w:asciiTheme="minorHAnsi" w:eastAsiaTheme="minorHAnsi" w:hAnsiTheme="minorHAnsi" w:cstheme="minorBidi"/>
           <w:b/>
           <w:bCs/>
           <w:noProof/>
-          <w:color w:val="auto"/>
-          <w:sz w:val="22"/>
-          <w:szCs w:val="22"/>
         </w:rPr>
       </w:sdtEndPr>
       <w:sdtContent>
@@ -126,7 +128,7 @@
             </w:rPr>
             <w:fldChar w:fldCharType="separate"/>
           </w:r>
-          <w:hyperlink w:anchor="_Toc22043579" w:history="1">
+          <w:hyperlink w:anchor="_Toc22297736" w:history="1">
             <w:r>
               <w:rPr>
                 <w:rStyle w:val="Hyperlink"/>
@@ -172,7 +174,7 @@
                 <w:noProof/>
                 <w:webHidden/>
               </w:rPr>
-              <w:instrText xml:space="preserve"> PAGEREF _Toc22043579 \h </w:instrText>
+              <w:instrText xml:space="preserve"> PAGEREF _Toc22297736 \h </w:instrText>
             </w:r>
             <w:r>
               <w:rPr>
@@ -220,7 +222,7 @@
               <w:szCs w:val="22"/>
             </w:rPr>
           </w:pPr>
-          <w:hyperlink w:anchor="_Toc22043580" w:history="1">
+          <w:hyperlink w:anchor="_Toc22297737" w:history="1">
             <w:r>
               <w:rPr>
                 <w:rStyle w:val="Hyperlink"/>
@@ -266,7 +268,7 @@
                 <w:noProof/>
                 <w:webHidden/>
               </w:rPr>
-              <w:instrText xml:space="preserve"> PAGEREF _Toc22043580 \h </w:instrText>
+              <w:instrText xml:space="preserve"> PAGEREF _Toc22297737 \h </w:instrText>
             </w:r>
             <w:r>
               <w:rPr>
@@ -312,7 +314,7 @@
               <w:szCs w:val="22"/>
             </w:rPr>
           </w:pPr>
-          <w:hyperlink w:anchor="_Toc22043581" w:history="1">
+          <w:hyperlink w:anchor="_Toc22297738" w:history="1">
             <w:r>
               <w:rPr>
                 <w:rStyle w:val="Hyperlink"/>
@@ -356,7 +358,7 @@
                 <w:noProof/>
                 <w:webHidden/>
               </w:rPr>
-              <w:instrText xml:space="preserve"> PAGEREF _Toc22043581 \h </w:instrText>
+              <w:instrText xml:space="preserve"> PAGEREF _Toc22297738 \h </w:instrText>
             </w:r>
             <w:r>
               <w:rPr>
@@ -403,7 +405,7 @@
               <w:szCs w:val="22"/>
             </w:rPr>
           </w:pPr>
-          <w:hyperlink w:anchor="_Toc22043582" w:history="1">
+          <w:hyperlink w:anchor="_Toc22297739" w:history="1">
             <w:r>
               <w:rPr>
                 <w:rStyle w:val="Hyperlink"/>
@@ -448,7 +450,7 @@
                 <w:noProof/>
                 <w:webHidden/>
               </w:rPr>
-              <w:instrText xml:space="preserve"> PAGEREF _Toc22043582 \h </w:instrText>
+              <w:instrText xml:space="preserve"> PAGEREF _Toc22297739 \h </w:instrText>
             </w:r>
             <w:r>
               <w:rPr>
@@ -495,7 +497,7 @@
               <w:szCs w:val="22"/>
             </w:rPr>
           </w:pPr>
-          <w:hyperlink w:anchor="_Toc22043583" w:history="1">
+          <w:hyperlink w:anchor="_Toc22297740" w:history="1">
             <w:r>
               <w:rPr>
                 <w:rStyle w:val="Hyperlink"/>
@@ -540,7 +542,7 @@
                 <w:noProof/>
                 <w:webHidden/>
               </w:rPr>
-              <w:instrText xml:space="preserve"> PAGEREF _Toc22043583 \h </w:instrText>
+              <w:instrText xml:space="preserve"> PAGEREF _Toc22297740 \h </w:instrText>
             </w:r>
             <w:r>
               <w:rPr>
@@ -587,7 +589,7 @@
               <w:szCs w:val="22"/>
             </w:rPr>
           </w:pPr>
-          <w:hyperlink w:anchor="_Toc22043584" w:history="1">
+          <w:hyperlink w:anchor="_Toc22297741" w:history="1">
             <w:r>
               <w:rPr>
                 <w:rStyle w:val="Hyperlink"/>
@@ -632,7 +634,7 @@
                 <w:noProof/>
                 <w:webHidden/>
               </w:rPr>
-              <w:instrText xml:space="preserve"> PAGEREF _Toc22043584 \h </w:instrText>
+              <w:instrText xml:space="preserve"> PAGEREF _Toc22297741 \h </w:instrText>
             </w:r>
             <w:r>
               <w:rPr>
@@ -678,7 +680,7 @@
               <w:szCs w:val="22"/>
             </w:rPr>
           </w:pPr>
-          <w:hyperlink w:anchor="_Toc22043585" w:history="1">
+          <w:hyperlink w:anchor="_Toc22297742" w:history="1">
             <w:r>
               <w:rPr>
                 <w:rStyle w:val="Hyperlink"/>
@@ -722,7 +724,7 @@
                 <w:noProof/>
                 <w:webHidden/>
               </w:rPr>
-              <w:instrText xml:space="preserve"> PAGEREF _Toc22043585 \h </w:instrText>
+              <w:instrText xml:space="preserve"> PAGEREF _Toc22297742 \h </w:instrText>
             </w:r>
             <w:r>
               <w:rPr>
@@ -769,7 +771,7 @@
               <w:szCs w:val="22"/>
             </w:rPr>
           </w:pPr>
-          <w:hyperlink w:anchor="_Toc22043586" w:history="1">
+          <w:hyperlink w:anchor="_Toc22297743" w:history="1">
             <w:r>
               <w:rPr>
                 <w:rStyle w:val="Hyperlink"/>
@@ -793,7 +795,7 @@
                 <w:rStyle w:val="Hyperlink"/>
                 <w:noProof/>
               </w:rPr>
-              <w:t>Edit elements in the CP</w:t>
+              <w:t>Text to update before printing</w:t>
             </w:r>
             <w:r>
               <w:rPr>
@@ -814,7 +816,7 @@
                 <w:noProof/>
                 <w:webHidden/>
               </w:rPr>
-              <w:instrText xml:space="preserve"> PAGEREF _Toc22043586 \h </w:instrText>
+              <w:instrText xml:space="preserve"> PAGEREF _Toc22297743 \h </w:instrText>
             </w:r>
             <w:r>
               <w:rPr>
@@ -861,7 +863,7 @@
               <w:szCs w:val="22"/>
             </w:rPr>
           </w:pPr>
-          <w:hyperlink w:anchor="_Toc22043587" w:history="1">
+          <w:hyperlink w:anchor="_Toc22297744" w:history="1">
             <w:r>
               <w:rPr>
                 <w:rStyle w:val="Hyperlink"/>
@@ -885,7 +887,7 @@
                 <w:rStyle w:val="Hyperlink"/>
                 <w:noProof/>
               </w:rPr>
-              <w:t>Footnote elements in the CP</w:t>
+              <w:t>Edit elements in the CP</w:t>
             </w:r>
             <w:r>
               <w:rPr>
@@ -906,7 +908,7 @@
                 <w:noProof/>
                 <w:webHidden/>
               </w:rPr>
-              <w:instrText xml:space="preserve"> PAGEREF _Toc22043587 \h </w:instrText>
+              <w:instrText xml:space="preserve"> PAGEREF _Toc22297744 \h </w:instrText>
             </w:r>
             <w:r>
               <w:rPr>
@@ -953,7 +955,7 @@
               <w:szCs w:val="22"/>
             </w:rPr>
           </w:pPr>
-          <w:hyperlink w:anchor="_Toc22043588" w:history="1">
+          <w:hyperlink w:anchor="_Toc22297745" w:history="1">
             <w:r>
               <w:rPr>
                 <w:rStyle w:val="Hyperlink"/>
@@ -977,7 +979,7 @@
                 <w:rStyle w:val="Hyperlink"/>
                 <w:noProof/>
               </w:rPr>
-              <w:t>Arrange maps and charts</w:t>
+              <w:t>Footnote elements in the CP</w:t>
             </w:r>
             <w:r>
               <w:rPr>
@@ -998,7 +1000,7 @@
                 <w:noProof/>
                 <w:webHidden/>
               </w:rPr>
-              <w:instrText xml:space="preserve"> PAGEREF _Toc22043588 \h </w:instrText>
+              <w:instrText xml:space="preserve"> PAGEREF _Toc22297745 \h </w:instrText>
             </w:r>
             <w:r>
               <w:rPr>
@@ -1045,7 +1047,7 @@
               <w:szCs w:val="22"/>
             </w:rPr>
           </w:pPr>
-          <w:hyperlink w:anchor="_Toc22043589" w:history="1">
+          <w:hyperlink w:anchor="_Toc22297746" w:history="1">
             <w:r>
               <w:rPr>
                 <w:rStyle w:val="Hyperlink"/>
@@ -1069,7 +1071,7 @@
                 <w:rStyle w:val="Hyperlink"/>
                 <w:noProof/>
               </w:rPr>
-              <w:t>Printing the CP or saving it as PDF</w:t>
+              <w:t>Arrange maps and charts</w:t>
             </w:r>
             <w:r>
               <w:rPr>
@@ -1090,7 +1092,99 @@
                 <w:noProof/>
                 <w:webHidden/>
               </w:rPr>
-              <w:instrText xml:space="preserve"> PAGEREF _Toc22043589 \h </w:instrText>
+              <w:instrText xml:space="preserve"> PAGEREF _Toc22297746 \h </w:instrText>
+            </w:r>
+            <w:r>
+              <w:rPr>
+                <w:noProof/>
+                <w:webHidden/>
+              </w:rPr>
+            </w:r>
+            <w:r>
+              <w:rPr>
+                <w:noProof/>
+                <w:webHidden/>
+              </w:rPr>
+              <w:fldChar w:fldCharType="separate"/>
+            </w:r>
+            <w:r>
+              <w:rPr>
+                <w:noProof/>
+                <w:webHidden/>
+              </w:rPr>
+              <w:t>8</w:t>
+            </w:r>
+            <w:r>
+              <w:rPr>
+                <w:noProof/>
+                <w:webHidden/>
+              </w:rPr>
+              <w:fldChar w:fldCharType="end"/>
+            </w:r>
+          </w:hyperlink>
+        </w:p>
+        <w:p>
+          <w:pPr>
+            <w:pStyle w:val="TOC3"/>
+            <w:tabs>
+              <w:tab w:val="left" w:pos="1100"/>
+              <w:tab w:val="right" w:leader="dot" w:pos="10790"/>
+            </w:tabs>
+            <w:rPr>
+              <w:rFonts w:eastAsiaTheme="minorEastAsia" w:cstheme="minorBidi"/>
+              <w:i w:val="0"/>
+              <w:iCs w:val="0"/>
+              <w:noProof/>
+              <w:sz w:val="22"/>
+              <w:szCs w:val="22"/>
+            </w:rPr>
+          </w:pPr>
+          <w:hyperlink w:anchor="_Toc22297747" w:history="1">
+            <w:r>
+              <w:rPr>
+                <w:rStyle w:val="Hyperlink"/>
+                <w:noProof/>
+              </w:rPr>
+              <w:t>2.2.5</w:t>
+            </w:r>
+            <w:r>
+              <w:rPr>
+                <w:rFonts w:eastAsiaTheme="minorEastAsia" w:cstheme="minorBidi"/>
+                <w:i w:val="0"/>
+                <w:iCs w:val="0"/>
+                <w:noProof/>
+                <w:sz w:val="22"/>
+                <w:szCs w:val="22"/>
+              </w:rPr>
+              <w:tab/>
+            </w:r>
+            <w:r>
+              <w:rPr>
+                <w:rStyle w:val="Hyperlink"/>
+                <w:noProof/>
+              </w:rPr>
+              <w:t>Printing the CP or saving it as PDF</w:t>
+            </w:r>
+            <w:r>
+              <w:rPr>
+                <w:noProof/>
+                <w:webHidden/>
+              </w:rPr>
+              <w:tab/>
+            </w:r>
+            <w:r>
+              <w:rPr>
+                <w:noProof/>
+                <w:webHidden/>
+              </w:rPr>
+              <w:fldChar w:fldCharType="begin"/>
+            </w:r>
+            <w:r>
+              <w:rPr>
+                <w:noProof/>
+                <w:webHidden/>
+              </w:rPr>
+              <w:instrText xml:space="preserve"> PAGEREF _Toc22297747 \h </w:instrText>
             </w:r>
             <w:r>
               <w:rPr>
@@ -1138,7 +1232,7 @@
               <w:szCs w:val="22"/>
             </w:rPr>
           </w:pPr>
-          <w:hyperlink w:anchor="_Toc22043590" w:history="1">
+          <w:hyperlink w:anchor="_Toc22297748" w:history="1">
             <w:r>
               <w:rPr>
                 <w:rStyle w:val="Hyperlink"/>
@@ -1163,16 +1257,7 @@
                 <w:rStyle w:val="Hyperlink"/>
                 <w:noProof/>
               </w:rPr>
-              <w:t>S</w:t>
-            </w:r>
-            <w:bookmarkStart w:id="0" w:name="_GoBack"/>
-            <w:bookmarkEnd w:id="0"/>
-            <w:r>
-              <w:rPr>
-                <w:rStyle w:val="Hyperlink"/>
-                <w:noProof/>
-              </w:rPr>
-              <w:t>ource of information in country profile sections</w:t>
+              <w:t>Source of information in country profile sections</w:t>
             </w:r>
             <w:r>
               <w:rPr>
@@ -1193,7 +1278,7 @@
                 <w:noProof/>
                 <w:webHidden/>
               </w:rPr>
-              <w:instrText xml:space="preserve"> PAGEREF _Toc22043590 \h </w:instrText>
+              <w:instrText xml:space="preserve"> PAGEREF _Toc22297748 \h </w:instrText>
             </w:r>
             <w:r>
               <w:rPr>
@@ -1239,7 +1324,7 @@
               <w:szCs w:val="22"/>
             </w:rPr>
           </w:pPr>
-          <w:hyperlink w:anchor="_Toc22043591" w:history="1">
+          <w:hyperlink w:anchor="_Toc22297749" w:history="1">
             <w:r>
               <w:rPr>
                 <w:rStyle w:val="Hyperlink"/>
@@ -1283,7 +1368,7 @@
                 <w:noProof/>
                 <w:webHidden/>
               </w:rPr>
-              <w:instrText xml:space="preserve"> PAGEREF _Toc22043591 \h </w:instrText>
+              <w:instrText xml:space="preserve"> PAGEREF _Toc22297749 \h </w:instrText>
             </w:r>
             <w:r>
               <w:rPr>
@@ -1329,7 +1414,7 @@
               <w:szCs w:val="22"/>
             </w:rPr>
           </w:pPr>
-          <w:hyperlink w:anchor="_Toc22043592" w:history="1">
+          <w:hyperlink w:anchor="_Toc22297750" w:history="1">
             <w:r>
               <w:rPr>
                 <w:rStyle w:val="Hyperlink"/>
@@ -1373,7 +1458,7 @@
                 <w:noProof/>
                 <w:webHidden/>
               </w:rPr>
-              <w:instrText xml:space="preserve"> PAGEREF _Toc22043592 \h </w:instrText>
+              <w:instrText xml:space="preserve"> PAGEREF _Toc22297750 \h </w:instrText>
             </w:r>
             <w:r>
               <w:rPr>
@@ -1419,7 +1504,7 @@
               <w:szCs w:val="22"/>
             </w:rPr>
           </w:pPr>
-          <w:hyperlink w:anchor="_Toc22043593" w:history="1">
+          <w:hyperlink w:anchor="_Toc22297751" w:history="1">
             <w:r>
               <w:rPr>
                 <w:rStyle w:val="Hyperlink"/>
@@ -1463,7 +1548,7 @@
                 <w:noProof/>
                 <w:webHidden/>
               </w:rPr>
-              <w:instrText xml:space="preserve"> PAGEREF _Toc22043593 \h </w:instrText>
+              <w:instrText xml:space="preserve"> PAGEREF _Toc22297751 \h </w:instrText>
             </w:r>
             <w:r>
               <w:rPr>
@@ -1509,7 +1594,7 @@
               <w:szCs w:val="22"/>
             </w:rPr>
           </w:pPr>
-          <w:hyperlink w:anchor="_Toc22043594" w:history="1">
+          <w:hyperlink w:anchor="_Toc22297752" w:history="1">
             <w:r>
               <w:rPr>
                 <w:rStyle w:val="Hyperlink"/>
@@ -1553,7 +1638,7 @@
                 <w:noProof/>
                 <w:webHidden/>
               </w:rPr>
-              <w:instrText xml:space="preserve"> PAGEREF _Toc22043594 \h </w:instrText>
+              <w:instrText xml:space="preserve"> PAGEREF _Toc22297752 \h </w:instrText>
             </w:r>
             <w:r>
               <w:rPr>
@@ -1599,7 +1684,7 @@
               <w:szCs w:val="22"/>
             </w:rPr>
           </w:pPr>
-          <w:hyperlink w:anchor="_Toc22043595" w:history="1">
+          <w:hyperlink w:anchor="_Toc22297753" w:history="1">
             <w:r>
               <w:rPr>
                 <w:rStyle w:val="Hyperlink"/>
@@ -1643,7 +1728,7 @@
                 <w:noProof/>
                 <w:webHidden/>
               </w:rPr>
-              <w:instrText xml:space="preserve"> PAGEREF _Toc22043595 \h </w:instrText>
+              <w:instrText xml:space="preserve"> PAGEREF _Toc22297753 \h </w:instrText>
             </w:r>
             <w:r>
               <w:rPr>
@@ -1689,7 +1774,7 @@
               <w:szCs w:val="22"/>
             </w:rPr>
           </w:pPr>
-          <w:hyperlink w:anchor="_Toc22043596" w:history="1">
+          <w:hyperlink w:anchor="_Toc22297754" w:history="1">
             <w:r>
               <w:rPr>
                 <w:rStyle w:val="Hyperlink"/>
@@ -1733,7 +1818,7 @@
                 <w:noProof/>
                 <w:webHidden/>
               </w:rPr>
-              <w:instrText xml:space="preserve"> PAGEREF _Toc22043596 \h </w:instrText>
+              <w:instrText xml:space="preserve"> PAGEREF _Toc22297754 \h </w:instrText>
             </w:r>
             <w:r>
               <w:rPr>
@@ -1779,7 +1864,7 @@
               <w:szCs w:val="22"/>
             </w:rPr>
           </w:pPr>
-          <w:hyperlink w:anchor="_Toc22043597" w:history="1">
+          <w:hyperlink w:anchor="_Toc22297755" w:history="1">
             <w:r>
               <w:rPr>
                 <w:rStyle w:val="Hyperlink"/>
@@ -1823,7 +1908,7 @@
                 <w:noProof/>
                 <w:webHidden/>
               </w:rPr>
-              <w:instrText xml:space="preserve"> PAGEREF _Toc22043597 \h </w:instrText>
+              <w:instrText xml:space="preserve"> PAGEREF _Toc22297755 \h </w:instrText>
             </w:r>
             <w:r>
               <w:rPr>
@@ -1895,12 +1980,12 @@
         </w:numPr>
         <w:jc w:val="both"/>
       </w:pPr>
-      <w:bookmarkStart w:id="1" w:name="_Toc22043579"/>
+      <w:bookmarkStart w:id="0" w:name="_Toc22297736"/>
       <w:r>
         <w:lastRenderedPageBreak/>
         <w:t>Metadata and permissions requirements</w:t>
       </w:r>
-      <w:bookmarkEnd w:id="1"/>
+      <w:bookmarkEnd w:id="0"/>
     </w:p>
     <w:p/>
     <w:p>
@@ -4255,12 +4340,12 @@
         </w:numPr>
         <w:jc w:val="both"/>
       </w:pPr>
-      <w:bookmarkStart w:id="2" w:name="_Toc22043580"/>
+      <w:bookmarkStart w:id="1" w:name="_Toc22297737"/>
       <w:r>
         <w:lastRenderedPageBreak/>
         <w:t>Generating a country profile</w:t>
       </w:r>
-      <w:bookmarkEnd w:id="2"/>
+      <w:bookmarkEnd w:id="1"/>
     </w:p>
     <w:p>
       <w:r>
@@ -4541,7 +4626,7 @@
       <w:pPr>
         <w:pStyle w:val="Heading2"/>
       </w:pPr>
-      <w:bookmarkStart w:id="3" w:name="_Toc22043581"/>
+      <w:bookmarkStart w:id="2" w:name="_Toc22297738"/>
       <w:r>
         <w:lastRenderedPageBreak/>
         <w:t>2.1</w:t>
@@ -4552,7 +4637,7 @@
       <w:r>
         <w:t>Configuration panel</w:t>
       </w:r>
-      <w:bookmarkEnd w:id="3"/>
+      <w:bookmarkEnd w:id="2"/>
     </w:p>
     <w:p>
       <w:pPr>
@@ -4569,7 +4654,7 @@
       <w:pPr>
         <w:pStyle w:val="Heading3"/>
       </w:pPr>
-      <w:bookmarkStart w:id="4" w:name="_Toc22043582"/>
+      <w:bookmarkStart w:id="3" w:name="_Toc22297739"/>
       <w:r>
         <w:t>2.1.1</w:t>
       </w:r>
@@ -4579,7 +4664,7 @@
       <w:r>
         <w:t>General</w:t>
       </w:r>
-      <w:bookmarkEnd w:id="4"/>
+      <w:bookmarkEnd w:id="3"/>
     </w:p>
     <w:p>
       <w:r>
@@ -4672,13 +4757,7 @@
         <w:t>The subnational level dropdown menu is</w:t>
       </w:r>
       <w:r>
-        <w:t xml:space="preserve"> </w:t>
-      </w:r>
-      <w:r>
-        <w:t>set</w:t>
-      </w:r>
-      <w:r>
-        <w:t>,</w:t>
+        <w:t xml:space="preserve"> set,</w:t>
       </w:r>
       <w:r>
         <w:t xml:space="preserve"> by default, to </w:t>
@@ -4718,31 +4797,13 @@
         <w:jc w:val="both"/>
       </w:pPr>
       <w:r>
-        <w:t xml:space="preserve">The </w:t>
-      </w:r>
-      <w:r>
-        <w:t>“</w:t>
+        <w:t>The “</w:t>
       </w:r>
       <w:r>
         <w:t>Number of endemic X sub-national…”</w:t>
       </w:r>
       <w:r>
-        <w:t xml:space="preserve"> row text</w:t>
-      </w:r>
-      <w:r>
-        <w:t>-</w:t>
-      </w:r>
-      <w:r>
-        <w:t>and</w:t>
-      </w:r>
-      <w:r>
-        <w:t>-</w:t>
-      </w:r>
-      <w:r>
-        <w:t xml:space="preserve">value in the </w:t>
-      </w:r>
-      <w:r>
-        <w:t>Country General Information section.</w:t>
+        <w:t xml:space="preserve"> row text-and-value in the Country General Information section.</w:t>
       </w:r>
     </w:p>
     <w:p>
@@ -4758,19 +4819,10 @@
         <w:t>The “</w:t>
       </w:r>
       <w:r>
-        <w:t>Number of endemic</w:t>
+        <w:t>Number of endemic X sub-national…”</w:t>
       </w:r>
       <w:r>
-        <w:t xml:space="preserve"> X sub-national…”</w:t>
-      </w:r>
-      <w:r>
-        <w:t xml:space="preserve"> row text-and-value in the Epidemiology </w:t>
-      </w:r>
-      <w:r>
-        <w:t>section</w:t>
-      </w:r>
-      <w:r>
-        <w:t>.</w:t>
+        <w:t xml:space="preserve"> row text-and-value in the Epidemiology section.</w:t>
       </w:r>
     </w:p>
     <w:p>
@@ -4815,7 +4867,7 @@
       <w:pPr>
         <w:pStyle w:val="Heading3"/>
       </w:pPr>
-      <w:bookmarkStart w:id="5" w:name="_Toc22043583"/>
+      <w:bookmarkStart w:id="4" w:name="_Toc22297740"/>
       <w:r>
         <w:lastRenderedPageBreak/>
         <w:t>2.2.2</w:t>
@@ -4826,7 +4878,7 @@
       <w:r>
         <w:t>Maps</w:t>
       </w:r>
-      <w:bookmarkEnd w:id="5"/>
+      <w:bookmarkEnd w:id="4"/>
     </w:p>
     <w:p/>
     <w:p>
@@ -4951,7 +5003,7 @@
       <w:pPr>
         <w:pStyle w:val="Heading3"/>
       </w:pPr>
-      <w:bookmarkStart w:id="6" w:name="_Toc22043584"/>
+      <w:bookmarkStart w:id="5" w:name="_Toc22297741"/>
       <w:r>
         <w:lastRenderedPageBreak/>
         <w:t>2.2.3</w:t>
@@ -4962,7 +5014,7 @@
       <w:r>
         <w:t>Footnotes</w:t>
       </w:r>
-      <w:bookmarkEnd w:id="6"/>
+      <w:bookmarkEnd w:id="5"/>
     </w:p>
     <w:p/>
     <w:p>
@@ -5070,7 +5122,7 @@
       <w:pPr>
         <w:pStyle w:val="Heading2"/>
       </w:pPr>
-      <w:bookmarkStart w:id="7" w:name="_Toc22043585"/>
+      <w:bookmarkStart w:id="6" w:name="_Toc22297742"/>
       <w:r>
         <w:lastRenderedPageBreak/>
         <w:t>2.2</w:t>
@@ -5081,13 +5133,14 @@
       <w:r>
         <w:t>Country profile</w:t>
       </w:r>
-      <w:bookmarkEnd w:id="7"/>
+      <w:bookmarkEnd w:id="6"/>
     </w:p>
+    <w:p/>
     <w:p>
       <w:pPr>
         <w:pStyle w:val="Heading3"/>
       </w:pPr>
-      <w:bookmarkStart w:id="8" w:name="_Toc22043586"/>
+      <w:bookmarkStart w:id="7" w:name="_Toc22297743"/>
       <w:r>
         <w:t>2.2.1</w:t>
       </w:r>
@@ -5095,9 +5148,165 @@
         <w:tab/>
       </w:r>
       <w:r>
+        <w:t>Texts</w:t>
+      </w:r>
+      <w:bookmarkStart w:id="8" w:name="_GoBack"/>
+      <w:bookmarkEnd w:id="8"/>
+      <w:r>
+        <w:t xml:space="preserve"> to update before printing</w:t>
+      </w:r>
+      <w:bookmarkEnd w:id="7"/>
+    </w:p>
+    <w:p>
+      <w:r>
+        <w:br/>
+        <w:t>Two texts in CP are generated but must be verified before printing. Those text are highlighted in red and, as described in 2.2.2 section, can be modified and its color changed to black. The texts are:</w:t>
+      </w:r>
+    </w:p>
+    <w:p>
+      <w:r>
+        <w:t>Name of the division levels: The system, takes, as example, the first subdivision level found, but this text should be updated to its specific category name (region, district, department, upazilla… etc).</w:t>
+      </w:r>
+    </w:p>
+    <w:p>
+      <w:r>
+        <w:rPr>
+          <w:noProof/>
+        </w:rPr>
+        <w:drawing>
+          <wp:inline distT="0" distB="0" distL="0" distR="0" wp14:anchorId="633A3C41" wp14:editId="078272C0">
+            <wp:extent cx="4659630" cy="1288415"/>
+            <wp:effectExtent l="19050" t="19050" r="26670" b="26035"/>
+            <wp:docPr id="69" name="Picture 69"/>
+            <wp:cNvGraphicFramePr>
+              <a:graphicFrameLocks xmlns:a="http://schemas.openxmlformats.org/drawingml/2006/main" noChangeAspect="1"/>
+            </wp:cNvGraphicFramePr>
+            <a:graphic xmlns:a="http://schemas.openxmlformats.org/drawingml/2006/main">
+              <a:graphicData uri="http://schemas.openxmlformats.org/drawingml/2006/picture">
+                <pic:pic xmlns:pic="http://schemas.openxmlformats.org/drawingml/2006/picture">
+                  <pic:nvPicPr>
+                    <pic:cNvPr id="0" name="Picture 1"/>
+                    <pic:cNvPicPr>
+                      <a:picLocks noChangeAspect="1" noChangeArrowheads="1"/>
+                    </pic:cNvPicPr>
+                  </pic:nvPicPr>
+                  <pic:blipFill>
+                    <a:blip r:embed="rId15">
+                      <a:extLst>
+                        <a:ext uri="{28A0092B-C50C-407E-A947-70E740481C1C}">
+                          <a14:useLocalDpi xmlns:a14="http://schemas.microsoft.com/office/drawing/2010/main" val="0"/>
+                        </a:ext>
+                      </a:extLst>
+                    </a:blip>
+                    <a:srcRect/>
+                    <a:stretch>
+                      <a:fillRect/>
+                    </a:stretch>
+                  </pic:blipFill>
+                  <pic:spPr bwMode="auto">
+                    <a:xfrm>
+                      <a:off x="0" y="0"/>
+                      <a:ext cx="4659630" cy="1288415"/>
+                    </a:xfrm>
+                    <a:prstGeom prst="rect">
+                      <a:avLst/>
+                    </a:prstGeom>
+                    <a:ln w="12700" cap="sq">
+                      <a:solidFill>
+                        <a:srgbClr val="000000"/>
+                      </a:solidFill>
+                      <a:prstDash val="solid"/>
+                      <a:miter lim="800000"/>
+                    </a:ln>
+                    <a:effectLst/>
+                  </pic:spPr>
+                </pic:pic>
+              </a:graphicData>
+            </a:graphic>
+          </wp:inline>
+        </w:drawing>
+      </w:r>
+    </w:p>
+    <w:p>
+      <w:r>
+        <w:t>Title on maps: The text in red is automatically changed when you check or uncheck the maps, checkboxes. Just, verify the title is correct and change the color to blue.</w:t>
+      </w:r>
+    </w:p>
+    <w:p>
+      <w:r>
+        <w:rPr>
+          <w:noProof/>
+        </w:rPr>
+        <w:drawing>
+          <wp:inline distT="0" distB="0" distL="0" distR="0" wp14:anchorId="1712B1C7" wp14:editId="0F009294">
+            <wp:extent cx="3800475" cy="466725"/>
+            <wp:effectExtent l="19050" t="19050" r="28575" b="28575"/>
+            <wp:docPr id="70" name="Picture 70"/>
+            <wp:cNvGraphicFramePr>
+              <a:graphicFrameLocks xmlns:a="http://schemas.openxmlformats.org/drawingml/2006/main" noChangeAspect="1"/>
+            </wp:cNvGraphicFramePr>
+            <a:graphic xmlns:a="http://schemas.openxmlformats.org/drawingml/2006/main">
+              <a:graphicData uri="http://schemas.openxmlformats.org/drawingml/2006/picture">
+                <pic:pic xmlns:pic="http://schemas.openxmlformats.org/drawingml/2006/picture">
+                  <pic:nvPicPr>
+                    <pic:cNvPr id="0" name="Picture 2"/>
+                    <pic:cNvPicPr>
+                      <a:picLocks noChangeAspect="1" noChangeArrowheads="1"/>
+                    </pic:cNvPicPr>
+                  </pic:nvPicPr>
+                  <pic:blipFill>
+                    <a:blip r:embed="rId16">
+                      <a:extLst>
+                        <a:ext uri="{28A0092B-C50C-407E-A947-70E740481C1C}">
+                          <a14:useLocalDpi xmlns:a14="http://schemas.microsoft.com/office/drawing/2010/main" val="0"/>
+                        </a:ext>
+                      </a:extLst>
+                    </a:blip>
+                    <a:srcRect/>
+                    <a:stretch>
+                      <a:fillRect/>
+                    </a:stretch>
+                  </pic:blipFill>
+                  <pic:spPr bwMode="auto">
+                    <a:xfrm>
+                      <a:off x="0" y="0"/>
+                      <a:ext cx="3800475" cy="466725"/>
+                    </a:xfrm>
+                    <a:prstGeom prst="rect">
+                      <a:avLst/>
+                    </a:prstGeom>
+                    <a:ln w="12700" cap="sq">
+                      <a:solidFill>
+                        <a:srgbClr val="000000"/>
+                      </a:solidFill>
+                      <a:prstDash val="solid"/>
+                      <a:miter lim="800000"/>
+                    </a:ln>
+                    <a:effectLst/>
+                  </pic:spPr>
+                </pic:pic>
+              </a:graphicData>
+            </a:graphic>
+          </wp:inline>
+        </w:drawing>
+      </w:r>
+    </w:p>
+    <w:p/>
+    <w:p>
+      <w:pPr>
+        <w:pStyle w:val="Heading3"/>
+      </w:pPr>
+      <w:bookmarkStart w:id="9" w:name="_Toc22297744"/>
+      <w:r>
+        <w:t>2.2.2</w:t>
+      </w:r>
+      <w:r>
+        <w:tab/>
+      </w:r>
+      <w:r>
         <w:t>Edit elements in the CP</w:t>
       </w:r>
-      <w:bookmarkEnd w:id="8"/>
+      <w:bookmarkEnd w:id="9"/>
     </w:p>
     <w:p>
       <w:r>
@@ -5130,7 +5339,7 @@
                     </pic:cNvPicPr>
                   </pic:nvPicPr>
                   <pic:blipFill>
-                    <a:blip r:embed="rId15">
+                    <a:blip r:embed="rId17">
                       <a:extLst>
                         <a:ext uri="{28A0092B-C50C-407E-A947-70E740481C1C}">
                           <a14:useLocalDpi xmlns:a14="http://schemas.microsoft.com/office/drawing/2010/main" val="0"/>
@@ -5210,9 +5419,9 @@
       <w:pPr>
         <w:pStyle w:val="Heading3"/>
       </w:pPr>
-      <w:bookmarkStart w:id="9" w:name="_Toc22043587"/>
+      <w:bookmarkStart w:id="10" w:name="_Toc22297745"/>
       <w:r>
-        <w:t>2.2.2</w:t>
+        <w:t>2.2.3</w:t>
       </w:r>
       <w:r>
         <w:tab/>
@@ -5220,7 +5429,7 @@
       <w:r>
         <w:t>Footnote elements in the CP</w:t>
       </w:r>
-      <w:bookmarkEnd w:id="9"/>
+      <w:bookmarkEnd w:id="10"/>
     </w:p>
     <w:p>
       <w:pPr>
@@ -5264,7 +5473,7 @@
                     </pic:cNvPicPr>
                   </pic:nvPicPr>
                   <pic:blipFill>
-                    <a:blip r:embed="rId16">
+                    <a:blip r:embed="rId18">
                       <a:extLst>
                         <a:ext uri="{28A0092B-C50C-407E-A947-70E740481C1C}">
                           <a14:useLocalDpi xmlns:a14="http://schemas.microsoft.com/office/drawing/2010/main" val="0"/>
@@ -5323,11 +5532,18 @@
     </w:p>
     <w:p>
       <w:pPr>
+        <w:pStyle w:val="ListParagraph"/>
+        <w:ind w:left="360"/>
+      </w:pPr>
+    </w:p>
+    <w:p>
+      <w:pPr>
         <w:pStyle w:val="Heading3"/>
       </w:pPr>
-      <w:bookmarkStart w:id="10" w:name="_Toc22043588"/>
+      <w:bookmarkStart w:id="11" w:name="_Toc22297746"/>
       <w:r>
-        <w:t>2.2.3</w:t>
+        <w:lastRenderedPageBreak/>
+        <w:t>2.2.4</w:t>
       </w:r>
       <w:r>
         <w:tab/>
@@ -5335,7 +5551,7 @@
       <w:r>
         <w:t>Arrange maps and charts</w:t>
       </w:r>
-      <w:bookmarkEnd w:id="10"/>
+      <w:bookmarkEnd w:id="11"/>
     </w:p>
     <w:p/>
     <w:p>
@@ -5370,7 +5586,7 @@
                     </pic:cNvPicPr>
                   </pic:nvPicPr>
                   <pic:blipFill>
-                    <a:blip r:embed="rId17">
+                    <a:blip r:embed="rId19">
                       <a:extLst>
                         <a:ext uri="{28A0092B-C50C-407E-A947-70E740481C1C}">
                           <a14:useLocalDpi xmlns:a14="http://schemas.microsoft.com/office/drawing/2010/main" val="0"/>
@@ -5430,7 +5646,7 @@
                     </pic:cNvPicPr>
                   </pic:nvPicPr>
                   <pic:blipFill>
-                    <a:blip r:embed="rId18">
+                    <a:blip r:embed="rId20">
                       <a:extLst>
                         <a:ext uri="{28A0092B-C50C-407E-A947-70E740481C1C}">
                           <a14:useLocalDpi xmlns:a14="http://schemas.microsoft.com/office/drawing/2010/main" val="0"/>
@@ -5466,31 +5682,24 @@
         </w:drawing>
       </w:r>
       <w:r>
-        <w:br w:type="page"/>
+        <w:br/>
       </w:r>
     </w:p>
     <w:p>
       <w:pPr>
         <w:pStyle w:val="Heading3"/>
       </w:pPr>
-      <w:bookmarkStart w:id="11" w:name="_Toc22043589"/>
+      <w:bookmarkStart w:id="12" w:name="_Toc22297747"/>
       <w:r>
-        <w:lastRenderedPageBreak/>
-        <w:t>2.2.4</w:t>
+        <w:t>2.2.5</w:t>
       </w:r>
       <w:r>
         <w:tab/>
       </w:r>
       <w:r>
-        <w:t>Printing the</w:t>
+        <w:t>Printing the CP or saving it as PDF</w:t>
       </w:r>
-      <w:r>
-        <w:t xml:space="preserve"> CP</w:t>
-      </w:r>
-      <w:r>
-        <w:t xml:space="preserve"> or saving it as PDF</w:t>
-      </w:r>
-      <w:bookmarkEnd w:id="11"/>
+      <w:bookmarkEnd w:id="12"/>
     </w:p>
     <w:p/>
     <w:p>
@@ -5530,7 +5739,7 @@
                     </pic:cNvPicPr>
                   </pic:nvPicPr>
                   <pic:blipFill>
-                    <a:blip r:embed="rId19">
+                    <a:blip r:embed="rId21">
                       <a:extLst>
                         <a:ext uri="{28A0092B-C50C-407E-A947-70E740481C1C}">
                           <a14:useLocalDpi xmlns:a14="http://schemas.microsoft.com/office/drawing/2010/main" val="0"/>
@@ -5612,12 +5821,12 @@
           <w:numId w:val="1"/>
         </w:numPr>
       </w:pPr>
-      <w:bookmarkStart w:id="12" w:name="_Toc22043590"/>
+      <w:bookmarkStart w:id="13" w:name="_Toc22297748"/>
       <w:r>
         <w:lastRenderedPageBreak/>
         <w:t>Source of information in country profile sections</w:t>
       </w:r>
-      <w:bookmarkEnd w:id="12"/>
+      <w:bookmarkEnd w:id="13"/>
     </w:p>
     <w:p/>
     <w:p>
@@ -5628,11 +5837,11 @@
           <w:numId w:val="9"/>
         </w:numPr>
       </w:pPr>
-      <w:bookmarkStart w:id="13" w:name="_Toc22043591"/>
+      <w:bookmarkStart w:id="14" w:name="_Toc22297749"/>
       <w:r>
         <w:t>Country general information section</w:t>
       </w:r>
-      <w:bookmarkEnd w:id="13"/>
+      <w:bookmarkEnd w:id="14"/>
     </w:p>
     <w:p>
       <w:r>
@@ -6499,7 +6708,7 @@
                     </pic:cNvPicPr>
                   </pic:nvPicPr>
                   <pic:blipFill>
-                    <a:blip r:embed="rId20">
+                    <a:blip r:embed="rId22">
                       <a:extLst>
                         <a:ext uri="{28A0092B-C50C-407E-A947-70E740481C1C}">
                           <a14:useLocalDpi xmlns:a14="http://schemas.microsoft.com/office/drawing/2010/main" val="0"/>
@@ -10264,7 +10473,7 @@
       <w:pPr>
         <w:pStyle w:val="Heading2"/>
       </w:pPr>
-      <w:bookmarkStart w:id="14" w:name="_Toc22043592"/>
+      <w:bookmarkStart w:id="15" w:name="_Toc22297750"/>
       <w:r>
         <w:rPr>
           <w:rStyle w:val="Heading3Char"/>
@@ -10305,7 +10514,7 @@
                     </pic:cNvPicPr>
                   </pic:nvPicPr>
                   <pic:blipFill>
-                    <a:blip r:embed="rId21">
+                    <a:blip r:embed="rId23">
                       <a:extLst>
                         <a:ext uri="{28A0092B-C50C-407E-A947-70E740481C1C}">
                           <a14:useLocalDpi xmlns:a14="http://schemas.microsoft.com/office/drawing/2010/main" val="0"/>
@@ -11540,8 +11749,8 @@
       <w:r>
         <w:t xml:space="preserve"> section</w:t>
       </w:r>
-      <w:bookmarkStart w:id="15" w:name="_Toc22039815"/>
-      <w:bookmarkEnd w:id="14"/>
+      <w:bookmarkStart w:id="16" w:name="_Toc22039815"/>
+      <w:bookmarkEnd w:id="15"/>
     </w:p>
     <w:p/>
     <w:p>
@@ -11574,7 +11783,7 @@
           <w:tcPr>
             <w:tcW w:w="713" w:type="dxa"/>
           </w:tcPr>
-          <w:bookmarkEnd w:id="15"/>
+          <w:bookmarkEnd w:id="16"/>
           <w:p>
             <w:pPr>
               <w:jc w:val="both"/>
@@ -16824,7 +17033,7 @@
       <w:pPr>
         <w:pStyle w:val="Heading2"/>
       </w:pPr>
-      <w:bookmarkStart w:id="16" w:name="_Toc22043593"/>
+      <w:bookmarkStart w:id="17" w:name="_Toc22297751"/>
       <w:r>
         <w:lastRenderedPageBreak/>
         <w:t xml:space="preserve">3.3 </w:t>
@@ -16838,7 +17047,7 @@
       <w:r>
         <w:t xml:space="preserve"> section</w:t>
       </w:r>
-      <w:bookmarkEnd w:id="16"/>
+      <w:bookmarkEnd w:id="17"/>
     </w:p>
     <w:p>
       <w:pPr>
@@ -17262,7 +17471,7 @@
                     </pic:cNvPicPr>
                   </pic:nvPicPr>
                   <pic:blipFill>
-                    <a:blip r:embed="rId22">
+                    <a:blip r:embed="rId24">
                       <a:extLst>
                         <a:ext uri="{28A0092B-C50C-407E-A947-70E740481C1C}">
                           <a14:useLocalDpi xmlns:a14="http://schemas.microsoft.com/office/drawing/2010/main" val="0"/>
@@ -17820,7 +18029,7 @@
                     </pic:cNvPicPr>
                   </pic:nvPicPr>
                   <pic:blipFill>
-                    <a:blip r:embed="rId23">
+                    <a:blip r:embed="rId25">
                       <a:extLst>
                         <a:ext uri="{28A0092B-C50C-407E-A947-70E740481C1C}">
                           <a14:useLocalDpi xmlns:a14="http://schemas.microsoft.com/office/drawing/2010/main" val="0"/>
@@ -18956,7 +19165,7 @@
       <w:pPr>
         <w:pStyle w:val="Heading2"/>
       </w:pPr>
-      <w:bookmarkStart w:id="17" w:name="_Toc22043594"/>
+      <w:bookmarkStart w:id="18" w:name="_Toc22297752"/>
       <w:r>
         <w:lastRenderedPageBreak/>
         <w:t>3.4</w:t>
@@ -18965,7 +19174,7 @@
         <w:tab/>
         <w:t>Maps section</w:t>
       </w:r>
-      <w:bookmarkEnd w:id="17"/>
+      <w:bookmarkEnd w:id="18"/>
     </w:p>
     <w:p>
       <w:r>
@@ -18990,7 +19199,7 @@
                     </pic:cNvPicPr>
                   </pic:nvPicPr>
                   <pic:blipFill>
-                    <a:blip r:embed="rId24">
+                    <a:blip r:embed="rId26">
                       <a:extLst>
                         <a:ext uri="{28A0092B-C50C-407E-A947-70E740481C1C}">
                           <a14:useLocalDpi xmlns:a14="http://schemas.microsoft.com/office/drawing/2010/main" val="0"/>
@@ -20877,7 +21086,7 @@
       <w:pPr>
         <w:pStyle w:val="Heading2"/>
       </w:pPr>
-      <w:bookmarkStart w:id="18" w:name="_Toc22043595"/>
+      <w:bookmarkStart w:id="19" w:name="_Toc22297753"/>
       <w:r>
         <w:lastRenderedPageBreak/>
         <w:t>3.5</w:t>
@@ -20888,7 +21097,7 @@
       <w:r>
         <w:t>Control and surveillance section</w:t>
       </w:r>
-      <w:bookmarkEnd w:id="18"/>
+      <w:bookmarkEnd w:id="19"/>
     </w:p>
     <w:p/>
     <w:p>
@@ -21874,7 +22083,7 @@
                     </pic:cNvPicPr>
                   </pic:nvPicPr>
                   <pic:blipFill>
-                    <a:blip r:embed="rId25">
+                    <a:blip r:embed="rId27">
                       <a:extLst>
                         <a:ext uri="{28A0092B-C50C-407E-A947-70E740481C1C}">
                           <a14:useLocalDpi xmlns:a14="http://schemas.microsoft.com/office/drawing/2010/main" val="0"/>
@@ -23656,7 +23865,7 @@
       <w:pPr>
         <w:pStyle w:val="Heading2"/>
       </w:pPr>
-      <w:bookmarkStart w:id="19" w:name="_Toc22043596"/>
+      <w:bookmarkStart w:id="20" w:name="_Toc22297754"/>
       <w:r>
         <w:lastRenderedPageBreak/>
         <w:t>3.6</w:t>
@@ -23667,7 +23876,7 @@
       <w:r>
         <w:t>Diagnosis section</w:t>
       </w:r>
-      <w:bookmarkEnd w:id="19"/>
+      <w:bookmarkEnd w:id="20"/>
     </w:p>
     <w:p>
       <w:r>
@@ -24739,7 +24948,7 @@
                     </pic:cNvPicPr>
                   </pic:nvPicPr>
                   <pic:blipFill>
-                    <a:blip r:embed="rId26">
+                    <a:blip r:embed="rId28">
                       <a:extLst>
                         <a:ext uri="{28A0092B-C50C-407E-A947-70E740481C1C}">
                           <a14:useLocalDpi xmlns:a14="http://schemas.microsoft.com/office/drawing/2010/main" val="0"/>
@@ -24804,7 +25013,7 @@
                 <w:szCs w:val="18"/>
               </w:rPr>
             </w:pPr>
-            <w:bookmarkStart w:id="20" w:name="_Hlk21352064"/>
+            <w:bookmarkStart w:id="21" w:name="_Hlk21352064"/>
             <w:r>
               <w:rPr>
                 <w:sz w:val="18"/>
@@ -25009,7 +25218,7 @@
           </w:p>
         </w:tc>
       </w:tr>
-      <w:bookmarkEnd w:id="20"/>
+      <w:bookmarkEnd w:id="21"/>
       <w:tr>
         <w:trPr>
           <w:trHeight w:val="51"/>
@@ -28766,7 +28975,7 @@
       <w:pPr>
         <w:pStyle w:val="Heading2"/>
       </w:pPr>
-      <w:bookmarkStart w:id="21" w:name="_Toc22043597"/>
+      <w:bookmarkStart w:id="22" w:name="_Toc22297755"/>
       <w:r>
         <w:lastRenderedPageBreak/>
         <w:t>3.7</w:t>
@@ -28783,7 +28992,7 @@
       <w:r>
         <w:t xml:space="preserve"> section</w:t>
       </w:r>
-      <w:bookmarkEnd w:id="21"/>
+      <w:bookmarkEnd w:id="22"/>
     </w:p>
     <w:p/>
     <w:p>
@@ -29496,7 +29705,7 @@
                     </pic:cNvPicPr>
                   </pic:nvPicPr>
                   <pic:blipFill>
-                    <a:blip r:embed="rId27">
+                    <a:blip r:embed="rId29">
                       <a:extLst>
                         <a:ext uri="{28A0092B-C50C-407E-A947-70E740481C1C}">
                           <a14:useLocalDpi xmlns:a14="http://schemas.microsoft.com/office/drawing/2010/main" val="0"/>
@@ -35006,572 +35215,6 @@
 </w:styles>
 </file>
 
-<file path=word/glossary/document.xml><?xml version="1.0" encoding="utf-8"?>
-<w:glossaryDocument xmlns:wpc="http://schemas.microsoft.com/office/word/2010/wordprocessingCanvas" xmlns:cx="http://schemas.microsoft.com/office/drawing/2014/chartex" xmlns:cx1="http://schemas.microsoft.com/office/drawing/2015/9/8/chartex" xmlns:cx2="http://schemas.microsoft.com/office/drawing/2015/10/21/chartex" xmlns:cx3="http://schemas.microsoft.com/office/drawing/2016/5/9/chartex" xmlns:cx4="http://schemas.microsoft.com/office/drawing/2016/5/10/chartex" xmlns:cx5="http://schemas.microsoft.com/office/drawing/2016/5/11/chartex" xmlns:cx6="http://schemas.microsoft.com/office/drawing/2016/5/12/chartex" xmlns:cx7="http://schemas.microsoft.com/office/drawing/2016/5/13/chartex" xmlns:cx8="http://schemas.microsoft.com/office/drawing/2016/5/14/chartex" xmlns:mc="http://schemas.openxmlformats.org/markup-compatibility/2006" xmlns:aink="http://schemas.microsoft.com/office/drawing/2016/ink" xmlns:am3d="http://schemas.microsoft.com/office/drawing/2017/model3d" xmlns:o="urn:schemas-microsoft-com:office:office" xmlns:r="http://schemas.openxmlformats.org/officeDocument/2006/relationships" xmlns:m="http://schemas.openxmlformats.org/officeDocument/2006/math" xmlns:v="urn:schemas-microsoft-com:vml" xmlns:wp14="http://schemas.microsoft.com/office/word/2010/wordprocessingDrawing" xmlns:wp="http://schemas.openxmlformats.org/drawingml/2006/wordprocessingDrawing" xmlns:w10="urn:schemas-microsoft-com:office:word" xmlns:w="http://schemas.openxmlformats.org/wordprocessingml/2006/main" xmlns:w14="http://schemas.microsoft.com/office/word/2010/wordml" xmlns:w15="http://schemas.microsoft.com/office/word/2012/wordml" xmlns:w16cid="http://schemas.microsoft.com/office/word/2016/wordml/cid" xmlns:w16se="http://schemas.microsoft.com/office/word/2015/wordml/symex" xmlns:wpg="http://schemas.microsoft.com/office/word/2010/wordprocessingGroup" xmlns:wpi="http://schemas.microsoft.com/office/word/2010/wordprocessingInk" xmlns:wne="http://schemas.microsoft.com/office/word/2006/wordml" xmlns:wps="http://schemas.microsoft.com/office/word/2010/wordprocessingShape" mc:Ignorable="w14 w15 w16se w16cid wp14"/>
-</file>
-
-<file path=word/glossary/fontTable.xml><?xml version="1.0" encoding="utf-8"?>
-<w:fonts xmlns:mc="http://schemas.openxmlformats.org/markup-compatibility/2006" xmlns:r="http://schemas.openxmlformats.org/officeDocument/2006/relationships" xmlns:w="http://schemas.openxmlformats.org/wordprocessingml/2006/main" xmlns:w14="http://schemas.microsoft.com/office/word/2010/wordml" xmlns:w15="http://schemas.microsoft.com/office/word/2012/wordml" xmlns:w16cid="http://schemas.microsoft.com/office/word/2016/wordml/cid" xmlns:w16se="http://schemas.microsoft.com/office/word/2015/wordml/symex" mc:Ignorable="w14 w15 w16se w16cid">
-  <w:font w:name="Calibri">
-    <w:panose1 w:val="020F0502020204030204"/>
-    <w:charset w:val="00"/>
-    <w:family w:val="swiss"/>
-    <w:pitch w:val="variable"/>
-    <w:sig w:usb0="E0002AFF" w:usb1="C000247B" w:usb2="00000009" w:usb3="00000000" w:csb0="000001FF" w:csb1="00000000"/>
-  </w:font>
-  <w:font w:name="Courier New">
-    <w:panose1 w:val="02070309020205020404"/>
-    <w:charset w:val="00"/>
-    <w:family w:val="modern"/>
-    <w:pitch w:val="fixed"/>
-    <w:sig w:usb0="E0002EFF" w:usb1="C0007843" w:usb2="00000009" w:usb3="00000000" w:csb0="000001FF" w:csb1="00000000"/>
-  </w:font>
-  <w:font w:name="Times New Roman">
-    <w:panose1 w:val="02020603050405020304"/>
-    <w:charset w:val="00"/>
-    <w:family w:val="roman"/>
-    <w:pitch w:val="variable"/>
-    <w:sig w:usb0="E0002EFF" w:usb1="C000785B" w:usb2="00000009" w:usb3="00000000" w:csb0="000001FF" w:csb1="00000000"/>
-  </w:font>
-  <w:font w:name="Wingdings">
-    <w:panose1 w:val="05000000000000000000"/>
-    <w:charset w:val="02"/>
-    <w:family w:val="auto"/>
-    <w:pitch w:val="variable"/>
-    <w:sig w:usb0="00000000" w:usb1="10000000" w:usb2="00000000" w:usb3="00000000" w:csb0="80000000" w:csb1="00000000"/>
-  </w:font>
-  <w:font w:name="Symbol">
-    <w:panose1 w:val="05050102010706020507"/>
-    <w:charset w:val="02"/>
-    <w:family w:val="roman"/>
-    <w:pitch w:val="variable"/>
-    <w:sig w:usb0="00000000" w:usb1="10000000" w:usb2="00000000" w:usb3="00000000" w:csb0="80000000" w:csb1="00000000"/>
-  </w:font>
-  <w:font w:name="Arial">
-    <w:panose1 w:val="020B0604020202020204"/>
-    <w:charset w:val="00"/>
-    <w:family w:val="swiss"/>
-    <w:pitch w:val="variable"/>
-    <w:sig w:usb0="E0002EFF" w:usb1="C0007843" w:usb2="00000009" w:usb3="00000000" w:csb0="000001FF" w:csb1="00000000"/>
-  </w:font>
-  <w:font w:name="Cambria">
-    <w:panose1 w:val="02040503050406030204"/>
-    <w:charset w:val="00"/>
-    <w:family w:val="roman"/>
-    <w:pitch w:val="variable"/>
-    <w:sig w:usb0="E00006FF" w:usb1="400004FF" w:usb2="00000000" w:usb3="00000000" w:csb0="0000019F" w:csb1="00000000"/>
-  </w:font>
-  <w:font w:name="Helvetica">
-    <w:panose1 w:val="020B0604020202020204"/>
-    <w:charset w:val="00"/>
-    <w:family w:val="swiss"/>
-    <w:pitch w:val="variable"/>
-    <w:sig w:usb0="E0002EFF" w:usb1="C0007843" w:usb2="00000009" w:usb3="00000000" w:csb0="000001FF" w:csb1="00000000"/>
-  </w:font>
-  <w:font w:name="Consolas">
-    <w:panose1 w:val="020B0609020204030204"/>
-    <w:charset w:val="00"/>
-    <w:family w:val="modern"/>
-    <w:pitch w:val="fixed"/>
-    <w:sig w:usb0="E00006FF" w:usb1="0000FCFF" w:usb2="00000001" w:usb3="00000000" w:csb0="0000019F" w:csb1="00000000"/>
-  </w:font>
-  <w:font w:name="Calibri Light">
-    <w:panose1 w:val="020F0302020204030204"/>
-    <w:charset w:val="00"/>
-    <w:family w:val="swiss"/>
-    <w:pitch w:val="variable"/>
-    <w:sig w:usb0="E0002AFF" w:usb1="C000247B" w:usb2="00000009" w:usb3="00000000" w:csb0="000001FF" w:csb1="00000000"/>
-  </w:font>
-</w:fonts>
-</file>
-
-<file path=word/glossary/settings.xml><?xml version="1.0" encoding="utf-8"?>
-<w:settings xmlns:mc="http://schemas.openxmlformats.org/markup-compatibility/2006" xmlns:o="urn:schemas-microsoft-com:office:office" xmlns:r="http://schemas.openxmlformats.org/officeDocument/2006/relationships" xmlns:m="http://schemas.openxmlformats.org/officeDocument/2006/math" xmlns:v="urn:schemas-microsoft-com:vml" xmlns:w10="urn:schemas-microsoft-com:office:word" xmlns:w="http://schemas.openxmlformats.org/wordprocessingml/2006/main" xmlns:w14="http://schemas.microsoft.com/office/word/2010/wordml" xmlns:w15="http://schemas.microsoft.com/office/word/2012/wordml" xmlns:w16cid="http://schemas.microsoft.com/office/word/2016/wordml/cid" xmlns:w16se="http://schemas.microsoft.com/office/word/2015/wordml/symex" xmlns:sl="http://schemas.openxmlformats.org/schemaLibrary/2006/main" mc:Ignorable="w14 w15 w16se w16cid">
-  <w:view w:val="normal"/>
-  <w:defaultTabStop w:val="720"/>
-  <w:characterSpacingControl w:val="doNotCompress"/>
-  <w:compat>
-    <w:useFELayout/>
-    <w:compatSetting w:name="compatibilityMode" w:uri="http://schemas.microsoft.com/office/word" w:val="15"/>
-    <w:compatSetting w:name="overrideTableStyleFontSizeAndJustification" w:uri="http://schemas.microsoft.com/office/word" w:val="1"/>
-    <w:compatSetting w:name="enableOpenTypeFeatures" w:uri="http://schemas.microsoft.com/office/word" w:val="1"/>
-    <w:compatSetting w:name="doNotFlipMirrorIndents" w:uri="http://schemas.microsoft.com/office/word" w:val="1"/>
-    <w:compatSetting w:name="differentiateMultirowTableHeaders" w:uri="http://schemas.microsoft.com/office/word" w:val="1"/>
-    <w:compatSetting w:name="useWord2013TrackBottomHyphenation" w:uri="http://schemas.microsoft.com/office/word" w:val="0"/>
-  </w:compat>
-  <w:rsids>
-    <w:rsidRoot w:val="005E0271"/>
-    <w:rsid w:val="001C0A32"/>
-    <w:rsid w:val="005E0271"/>
-  </w:rsids>
-  <m:mathPr>
-    <m:mathFont m:val="Cambria Math"/>
-    <m:brkBin m:val="before"/>
-    <m:brkBinSub m:val="--"/>
-    <m:smallFrac m:val="0"/>
-    <m:dispDef/>
-    <m:lMargin m:val="0"/>
-    <m:rMargin m:val="0"/>
-    <m:defJc m:val="centerGroup"/>
-    <m:wrapIndent m:val="1440"/>
-    <m:intLim m:val="subSup"/>
-    <m:naryLim m:val="undOvr"/>
-  </m:mathPr>
-  <w:themeFontLang w:val="en-US"/>
-  <w:clrSchemeMapping w:bg1="light1" w:t1="dark1" w:bg2="light2" w:t2="dark2" w:accent1="accent1" w:accent2="accent2" w:accent3="accent3" w:accent4="accent4" w:accent5="accent5" w:accent6="accent6" w:hyperlink="hyperlink" w:followedHyperlink="followedHyperlink"/>
-  <w:decimalSymbol w:val="."/>
-  <w:listSeparator w:val=","/>
-  <w15:chartTrackingRefBased/>
-</w:settings>
-</file>
-
-<file path=word/glossary/styles.xml><?xml version="1.0" encoding="utf-8"?>
-<w:styles xmlns:mc="http://schemas.openxmlformats.org/markup-compatibility/2006" xmlns:r="http://schemas.openxmlformats.org/officeDocument/2006/relationships" xmlns:w="http://schemas.openxmlformats.org/wordprocessingml/2006/main" xmlns:w14="http://schemas.microsoft.com/office/word/2010/wordml" xmlns:w15="http://schemas.microsoft.com/office/word/2012/wordml" xmlns:w16cid="http://schemas.microsoft.com/office/word/2016/wordml/cid" xmlns:w16se="http://schemas.microsoft.com/office/word/2015/wordml/symex" mc:Ignorable="w14 w15 w16se w16cid">
-  <w:docDefaults>
-    <w:rPrDefault>
-      <w:rPr>
-        <w:rFonts w:asciiTheme="minorHAnsi" w:eastAsiaTheme="minorEastAsia" w:hAnsiTheme="minorHAnsi" w:cstheme="minorBidi"/>
-        <w:sz w:val="22"/>
-        <w:szCs w:val="22"/>
-        <w:lang w:val="en-US" w:eastAsia="en-US" w:bidi="ar-SA"/>
-      </w:rPr>
-    </w:rPrDefault>
-    <w:pPrDefault>
-      <w:pPr>
-        <w:spacing w:after="160" w:line="259" w:lineRule="auto"/>
-      </w:pPr>
-    </w:pPrDefault>
-  </w:docDefaults>
-  <w:latentStyles w:defLockedState="0" w:defUIPriority="99" w:defSemiHidden="0" w:defUnhideWhenUsed="0" w:defQFormat="0" w:count="375">
-    <w:lsdException w:name="Normal" w:uiPriority="0" w:qFormat="1"/>
-    <w:lsdException w:name="heading 1" w:uiPriority="9" w:qFormat="1"/>
-    <w:lsdException w:name="heading 2" w:semiHidden="1" w:uiPriority="9" w:unhideWhenUsed="1" w:qFormat="1"/>
-    <w:lsdException w:name="heading 3" w:semiHidden="1" w:uiPriority="9" w:unhideWhenUsed="1" w:qFormat="1"/>
-    <w:lsdException w:name="heading 4" w:semiHidden="1" w:uiPriority="9" w:unhideWhenUsed="1" w:qFormat="1"/>
-    <w:lsdException w:name="heading 5" w:semiHidden="1" w:uiPriority="9" w:unhideWhenUsed="1" w:qFormat="1"/>
-    <w:lsdException w:name="heading 6" w:semiHidden="1" w:uiPriority="9" w:unhideWhenUsed="1" w:qFormat="1"/>
-    <w:lsdException w:name="heading 7" w:semiHidden="1" w:uiPriority="9" w:unhideWhenUsed="1" w:qFormat="1"/>
-    <w:lsdException w:name="heading 8" w:semiHidden="1" w:uiPriority="9" w:unhideWhenUsed="1" w:qFormat="1"/>
-    <w:lsdException w:name="heading 9" w:semiHidden="1" w:uiPriority="9" w:unhideWhenUsed="1" w:qFormat="1"/>
-    <w:lsdException w:name="index 1" w:semiHidden="1" w:unhideWhenUsed="1"/>
-    <w:lsdException w:name="index 2" w:semiHidden="1" w:unhideWhenUsed="1"/>
-    <w:lsdException w:name="index 3" w:semiHidden="1" w:unhideWhenUsed="1"/>
-    <w:lsdException w:name="index 4" w:semiHidden="1" w:unhideWhenUsed="1"/>
-    <w:lsdException w:name="index 5" w:semiHidden="1" w:unhideWhenUsed="1"/>
-    <w:lsdException w:name="index 6" w:semiHidden="1" w:unhideWhenUsed="1"/>
-    <w:lsdException w:name="index 7" w:semiHidden="1" w:unhideWhenUsed="1"/>
-    <w:lsdException w:name="index 8" w:semiHidden="1" w:unhideWhenUsed="1"/>
-    <w:lsdException w:name="index 9" w:semiHidden="1" w:unhideWhenUsed="1"/>
-    <w:lsdException w:name="toc 1" w:semiHidden="1" w:uiPriority="39" w:unhideWhenUsed="1"/>
-    <w:lsdException w:name="toc 2" w:semiHidden="1" w:uiPriority="39" w:unhideWhenUsed="1"/>
-    <w:lsdException w:name="toc 3" w:semiHidden="1" w:uiPriority="39" w:unhideWhenUsed="1"/>
-    <w:lsdException w:name="toc 4" w:semiHidden="1" w:uiPriority="39" w:unhideWhenUsed="1"/>
-    <w:lsdException w:name="toc 5" w:semiHidden="1" w:uiPriority="39" w:unhideWhenUsed="1"/>
-    <w:lsdException w:name="toc 6" w:semiHidden="1" w:uiPriority="39" w:unhideWhenUsed="1"/>
-    <w:lsdException w:name="toc 7" w:semiHidden="1" w:uiPriority="39" w:unhideWhenUsed="1"/>
-    <w:lsdException w:name="toc 8" w:semiHidden="1" w:uiPriority="39" w:unhideWhenUsed="1"/>
-    <w:lsdException w:name="toc 9" w:semiHidden="1" w:uiPriority="39" w:unhideWhenUsed="1"/>
-    <w:lsdException w:name="Normal Indent" w:semiHidden="1" w:unhideWhenUsed="1"/>
-    <w:lsdException w:name="footnote text" w:semiHidden="1" w:unhideWhenUsed="1"/>
-    <w:lsdException w:name="annotation text" w:semiHidden="1" w:unhideWhenUsed="1"/>
-    <w:lsdException w:name="header" w:semiHidden="1" w:unhideWhenUsed="1"/>
-    <w:lsdException w:name="footer" w:semiHidden="1" w:unhideWhenUsed="1"/>
-    <w:lsdException w:name="index heading" w:semiHidden="1" w:unhideWhenUsed="1"/>
-    <w:lsdException w:name="caption" w:semiHidden="1" w:uiPriority="35" w:unhideWhenUsed="1" w:qFormat="1"/>
-    <w:lsdException w:name="table of figures" w:semiHidden="1" w:unhideWhenUsed="1"/>
-    <w:lsdException w:name="envelope address" w:semiHidden="1" w:unhideWhenUsed="1"/>
-    <w:lsdException w:name="envelope return" w:semiHidden="1" w:unhideWhenUsed="1"/>
-    <w:lsdException w:name="footnote reference" w:semiHidden="1" w:unhideWhenUsed="1"/>
-    <w:lsdException w:name="annotation reference" w:semiHidden="1" w:unhideWhenUsed="1"/>
-    <w:lsdException w:name="line number" w:semiHidden="1" w:unhideWhenUsed="1"/>
-    <w:lsdException w:name="page number" w:semiHidden="1" w:unhideWhenUsed="1"/>
-    <w:lsdException w:name="endnote reference" w:semiHidden="1" w:unhideWhenUsed="1"/>
-    <w:lsdException w:name="endnote text" w:semiHidden="1" w:unhideWhenUsed="1"/>
-    <w:lsdException w:name="table of authorities" w:semiHidden="1" w:unhideWhenUsed="1"/>
-    <w:lsdException w:name="macro" w:semiHidden="1" w:unhideWhenUsed="1"/>
-    <w:lsdException w:name="toa heading" w:semiHidden="1" w:unhideWhenUsed="1"/>
-    <w:lsdException w:name="List" w:semiHidden="1" w:unhideWhenUsed="1"/>
-    <w:lsdException w:name="List Bullet" w:semiHidden="1" w:unhideWhenUsed="1"/>
-    <w:lsdException w:name="List Number" w:semiHidden="1" w:unhideWhenUsed="1"/>
-    <w:lsdException w:name="List 2" w:semiHidden="1" w:unhideWhenUsed="1"/>
-    <w:lsdException w:name="List 3" w:semiHidden="1" w:unhideWhenUsed="1"/>
-    <w:lsdException w:name="List 4" w:semiHidden="1" w:unhideWhenUsed="1"/>
-    <w:lsdException w:name="List 5" w:semiHidden="1" w:unhideWhenUsed="1"/>
-    <w:lsdException w:name="List Bullet 2" w:semiHidden="1" w:unhideWhenUsed="1"/>
-    <w:lsdException w:name="List Bullet 3" w:semiHidden="1" w:unhideWhenUsed="1"/>
-    <w:lsdException w:name="List Bullet 4" w:semiHidden="1" w:unhideWhenUsed="1"/>
-    <w:lsdException w:name="List Bullet 5" w:semiHidden="1" w:unhideWhenUsed="1"/>
-    <w:lsdException w:name="List Number 2" w:semiHidden="1" w:unhideWhenUsed="1"/>
-    <w:lsdException w:name="List Number 3" w:semiHidden="1" w:unhideWhenUsed="1"/>
-    <w:lsdException w:name="List Number 4" w:semiHidden="1" w:unhideWhenUsed="1"/>
-    <w:lsdException w:name="List Number 5" w:semiHidden="1" w:unhideWhenUsed="1"/>
-    <w:lsdException w:name="Title" w:uiPriority="10" w:qFormat="1"/>
-    <w:lsdException w:name="Closing" w:semiHidden="1" w:unhideWhenUsed="1"/>
-    <w:lsdException w:name="Signature" w:semiHidden="1" w:unhideWhenUsed="1"/>
-    <w:lsdException w:name="Default Paragraph Font" w:semiHidden="1" w:uiPriority="1" w:unhideWhenUsed="1"/>
-    <w:lsdException w:name="Body Text" w:semiHidden="1" w:unhideWhenUsed="1"/>
-    <w:lsdException w:name="Body Text Indent" w:semiHidden="1" w:unhideWhenUsed="1"/>
-    <w:lsdException w:name="List Continue" w:semiHidden="1" w:unhideWhenUsed="1"/>
-    <w:lsdException w:name="List Continue 2" w:semiHidden="1" w:unhideWhenUsed="1"/>
-    <w:lsdException w:name="List Continue 3" w:semiHidden="1" w:unhideWhenUsed="1"/>
-    <w:lsdException w:name="List Continue 4" w:semiHidden="1" w:unhideWhenUsed="1"/>
-    <w:lsdException w:name="List Continue 5" w:semiHidden="1" w:unhideWhenUsed="1"/>
-    <w:lsdException w:name="Message Header" w:semiHidden="1" w:unhideWhenUsed="1"/>
-    <w:lsdException w:name="Subtitle" w:uiPriority="11" w:qFormat="1"/>
-    <w:lsdException w:name="Salutation" w:semiHidden="1" w:unhideWhenUsed="1"/>
-    <w:lsdException w:name="Date" w:semiHidden="1" w:unhideWhenUsed="1"/>
-    <w:lsdException w:name="Body Text First Indent" w:semiHidden="1" w:unhideWhenUsed="1"/>
-    <w:lsdException w:name="Body Text First Indent 2" w:semiHidden="1" w:unhideWhenUsed="1"/>
-    <w:lsdException w:name="Note Heading" w:semiHidden="1" w:unhideWhenUsed="1"/>
-    <w:lsdException w:name="Body Text 2" w:semiHidden="1" w:unhideWhenUsed="1"/>
-    <w:lsdException w:name="Body Text 3" w:semiHidden="1" w:unhideWhenUsed="1"/>
-    <w:lsdException w:name="Body Text Indent 2" w:semiHidden="1" w:unhideWhenUsed="1"/>
-    <w:lsdException w:name="Body Text Indent 3" w:semiHidden="1" w:unhideWhenUsed="1"/>
-    <w:lsdException w:name="Block Text" w:semiHidden="1" w:unhideWhenUsed="1"/>
-    <w:lsdException w:name="Hyperlink" w:semiHidden="1" w:unhideWhenUsed="1"/>
-    <w:lsdException w:name="FollowedHyperlink" w:semiHidden="1" w:unhideWhenUsed="1"/>
-    <w:lsdException w:name="Strong" w:uiPriority="22" w:qFormat="1"/>
-    <w:lsdException w:name="Emphasis" w:uiPriority="20" w:qFormat="1"/>
-    <w:lsdException w:name="Document Map" w:semiHidden="1" w:unhideWhenUsed="1"/>
-    <w:lsdException w:name="Plain Text" w:semiHidden="1" w:unhideWhenUsed="1"/>
-    <w:lsdException w:name="E-mail Signature" w:semiHidden="1" w:unhideWhenUsed="1"/>
-    <w:lsdException w:name="HTML Top of Form" w:semiHidden="1" w:unhideWhenUsed="1"/>
-    <w:lsdException w:name="HTML Bottom of Form" w:semiHidden="1" w:unhideWhenUsed="1"/>
-    <w:lsdException w:name="Normal (Web)" w:semiHidden="1" w:unhideWhenUsed="1"/>
-    <w:lsdException w:name="HTML Acronym" w:semiHidden="1" w:unhideWhenUsed="1"/>
-    <w:lsdException w:name="HTML Address" w:semiHidden="1" w:unhideWhenUsed="1"/>
-    <w:lsdException w:name="HTML Cite" w:semiHidden="1" w:unhideWhenUsed="1"/>
-    <w:lsdException w:name="HTML Code" w:semiHidden="1" w:unhideWhenUsed="1"/>
-    <w:lsdException w:name="HTML Definition" w:semiHidden="1" w:unhideWhenUsed="1"/>
-    <w:lsdException w:name="HTML Keyboard" w:semiHidden="1" w:unhideWhenUsed="1"/>
-    <w:lsdException w:name="HTML Preformatted" w:semiHidden="1" w:unhideWhenUsed="1"/>
-    <w:lsdException w:name="HTML Sample" w:semiHidden="1" w:unhideWhenUsed="1"/>
-    <w:lsdException w:name="HTML Typewriter" w:semiHidden="1" w:unhideWhenUsed="1"/>
-    <w:lsdException w:name="HTML Variable" w:semiHidden="1" w:unhideWhenUsed="1"/>
-    <w:lsdException w:name="Normal Table" w:semiHidden="1" w:unhideWhenUsed="1"/>
-    <w:lsdException w:name="annotation subject" w:semiHidden="1" w:unhideWhenUsed="1"/>
-    <w:lsdException w:name="No List" w:semiHidden="1" w:unhideWhenUsed="1"/>
-    <w:lsdException w:name="Outline List 1" w:semiHidden="1" w:unhideWhenUsed="1"/>
-    <w:lsdException w:name="Outline List 2" w:semiHidden="1" w:unhideWhenUsed="1"/>
-    <w:lsdException w:name="Outline List 3" w:semiHidden="1" w:unhideWhenUsed="1"/>
-    <w:lsdException w:name="Table Simple 1" w:semiHidden="1" w:unhideWhenUsed="1"/>
-    <w:lsdException w:name="Table Simple 2" w:semiHidden="1" w:unhideWhenUsed="1"/>
-    <w:lsdException w:name="Table Simple 3" w:semiHidden="1" w:unhideWhenUsed="1"/>
-    <w:lsdException w:name="Table Classic 1" w:semiHidden="1" w:unhideWhenUsed="1"/>
-    <w:lsdException w:name="Table Classic 2" w:semiHidden="1" w:unhideWhenUsed="1"/>
-    <w:lsdException w:name="Table Classic 3" w:semiHidden="1" w:unhideWhenUsed="1"/>
-    <w:lsdException w:name="Table Classic 4" w:semiHidden="1" w:unhideWhenUsed="1"/>
-    <w:lsdException w:name="Table Colorful 1" w:semiHidden="1" w:unhideWhenUsed="1"/>
-    <w:lsdException w:name="Table Colorful 2" w:semiHidden="1" w:unhideWhenUsed="1"/>
-    <w:lsdException w:name="Table Colorful 3" w:semiHidden="1" w:unhideWhenUsed="1"/>
-    <w:lsdException w:name="Table Columns 1" w:semiHidden="1" w:unhideWhenUsed="1"/>
-    <w:lsdException w:name="Table Columns 2" w:semiHidden="1" w:unhideWhenUsed="1"/>
-    <w:lsdException w:name="Table Columns 3" w:semiHidden="1" w:unhideWhenUsed="1"/>
-    <w:lsdException w:name="Table Columns 4" w:semiHidden="1" w:unhideWhenUsed="1"/>
-    <w:lsdException w:name="Table Columns 5" w:semiHidden="1" w:unhideWhenUsed="1"/>
-    <w:lsdException w:name="Table Grid 1" w:semiHidden="1" w:unhideWhenUsed="1"/>
-    <w:lsdException w:name="Table Grid 2" w:semiHidden="1" w:unhideWhenUsed="1"/>
-    <w:lsdException w:name="Table Grid 3" w:semiHidden="1" w:unhideWhenUsed="1"/>
-    <w:lsdException w:name="Table Grid 4" w:semiHidden="1" w:unhideWhenUsed="1"/>
-    <w:lsdException w:name="Table Grid 5" w:semiHidden="1" w:unhideWhenUsed="1"/>
-    <w:lsdException w:name="Table Grid 6" w:semiHidden="1" w:unhideWhenUsed="1"/>
-    <w:lsdException w:name="Table Grid 7" w:semiHidden="1" w:unhideWhenUsed="1"/>
-    <w:lsdException w:name="Table Grid 8" w:semiHidden="1" w:unhideWhenUsed="1"/>
-    <w:lsdException w:name="Table List 1" w:semiHidden="1" w:unhideWhenUsed="1"/>
-    <w:lsdException w:name="Table List 2" w:semiHidden="1" w:unhideWhenUsed="1"/>
-    <w:lsdException w:name="Table List 3" w:semiHidden="1" w:unhideWhenUsed="1"/>
-    <w:lsdException w:name="Table List 4" w:semiHidden="1" w:unhideWhenUsed="1"/>
-    <w:lsdException w:name="Table List 5" w:semiHidden="1" w:unhideWhenUsed="1"/>
-    <w:lsdException w:name="Table List 6" w:semiHidden="1" w:unhideWhenUsed="1"/>
-    <w:lsdException w:name="Table List 7" w:semiHidden="1" w:unhideWhenUsed="1"/>
-    <w:lsdException w:name="Table List 8" w:semiHidden="1" w:unhideWhenUsed="1"/>
-    <w:lsdException w:name="Table 3D effects 1" w:semiHidden="1" w:unhideWhenUsed="1"/>
-    <w:lsdException w:name="Table 3D effects 2" w:semiHidden="1" w:unhideWhenUsed="1"/>
-    <w:lsdException w:name="Table 3D effects 3" w:semiHidden="1" w:unhideWhenUsed="1"/>
-    <w:lsdException w:name="Table Contemporary" w:semiHidden="1" w:unhideWhenUsed="1"/>
-    <w:lsdException w:name="Table Elegant" w:semiHidden="1" w:unhideWhenUsed="1"/>
-    <w:lsdException w:name="Table Professional" w:semiHidden="1" w:unhideWhenUsed="1"/>
-    <w:lsdException w:name="Table Subtle 1" w:semiHidden="1" w:unhideWhenUsed="1"/>
-    <w:lsdException w:name="Table Subtle 2" w:semiHidden="1" w:unhideWhenUsed="1"/>
-    <w:lsdException w:name="Table Web 1" w:semiHidden="1" w:unhideWhenUsed="1"/>
-    <w:lsdException w:name="Table Web 2" w:semiHidden="1" w:unhideWhenUsed="1"/>
-    <w:lsdException w:name="Table Web 3" w:semiHidden="1" w:unhideWhenUsed="1"/>
-    <w:lsdException w:name="Balloon Text" w:semiHidden="1" w:unhideWhenUsed="1"/>
-    <w:lsdException w:name="Table Grid" w:uiPriority="39"/>
-    <w:lsdException w:name="Table Theme" w:semiHidden="1" w:unhideWhenUsed="1"/>
-    <w:lsdException w:name="Placeholder Text" w:semiHidden="1"/>
-    <w:lsdException w:name="No Spacing" w:uiPriority="1" w:qFormat="1"/>
-    <w:lsdException w:name="Light Shading" w:uiPriority="60"/>
-    <w:lsdException w:name="Light List" w:uiPriority="61"/>
-    <w:lsdException w:name="Light Grid" w:uiPriority="62"/>
-    <w:lsdException w:name="Medium Shading 1" w:uiPriority="63"/>
-    <w:lsdException w:name="Medium Shading 2" w:uiPriority="64"/>
-    <w:lsdException w:name="Medium List 1" w:uiPriority="65"/>
-    <w:lsdException w:name="Medium List 2" w:uiPriority="66"/>
-    <w:lsdException w:name="Medium Grid 1" w:uiPriority="67"/>
-    <w:lsdException w:name="Medium Grid 2" w:uiPriority="68"/>
-    <w:lsdException w:name="Medium Grid 3" w:uiPriority="69"/>
-    <w:lsdException w:name="Dark List" w:uiPriority="70"/>
-    <w:lsdException w:name="Colorful Shading" w:uiPriority="71"/>
-    <w:lsdException w:name="Colorful List" w:uiPriority="72"/>
-    <w:lsdException w:name="Colorful Grid" w:uiPriority="73"/>
-    <w:lsdException w:name="Light Shading Accent 1" w:uiPriority="60"/>
-    <w:lsdException w:name="Light List Accent 1" w:uiPriority="61"/>
-    <w:lsdException w:name="Light Grid Accent 1" w:uiPriority="62"/>
-    <w:lsdException w:name="Medium Shading 1 Accent 1" w:uiPriority="63"/>
-    <w:lsdException w:name="Medium Shading 2 Accent 1" w:uiPriority="64"/>
-    <w:lsdException w:name="Medium List 1 Accent 1" w:uiPriority="65"/>
-    <w:lsdException w:name="Revision" w:semiHidden="1"/>
-    <w:lsdException w:name="List Paragraph" w:uiPriority="34" w:qFormat="1"/>
-    <w:lsdException w:name="Quote" w:uiPriority="29" w:qFormat="1"/>
-    <w:lsdException w:name="Intense Quote" w:uiPriority="30" w:qFormat="1"/>
-    <w:lsdException w:name="Medium List 2 Accent 1" w:uiPriority="66"/>
-    <w:lsdException w:name="Medium Grid 1 Accent 1" w:uiPriority="67"/>
-    <w:lsdException w:name="Medium Grid 2 Accent 1" w:uiPriority="68"/>
-    <w:lsdException w:name="Medium Grid 3 Accent 1" w:uiPriority="69"/>
-    <w:lsdException w:name="Dark List Accent 1" w:uiPriority="70"/>
-    <w:lsdException w:name="Colorful Shading Accent 1" w:uiPriority="71"/>
-    <w:lsdException w:name="Colorful List Accent 1" w:uiPriority="72"/>
-    <w:lsdException w:name="Colorful Grid Accent 1" w:uiPriority="73"/>
-    <w:lsdException w:name="Light Shading Accent 2" w:uiPriority="60"/>
-    <w:lsdException w:name="Light List Accent 2" w:uiPriority="61"/>
-    <w:lsdException w:name="Light Grid Accent 2" w:uiPriority="62"/>
-    <w:lsdException w:name="Medium Shading 1 Accent 2" w:uiPriority="63"/>
-    <w:lsdException w:name="Medium Shading 2 Accent 2" w:uiPriority="64"/>
-    <w:lsdException w:name="Medium List 1 Accent 2" w:uiPriority="65"/>
-    <w:lsdException w:name="Medium List 2 Accent 2" w:uiPriority="66"/>
-    <w:lsdException w:name="Medium Grid 1 Accent 2" w:uiPriority="67"/>
-    <w:lsdException w:name="Medium Grid 2 Accent 2" w:uiPriority="68"/>
-    <w:lsdException w:name="Medium Grid 3 Accent 2" w:uiPriority="69"/>
-    <w:lsdException w:name="Dark List Accent 2" w:uiPriority="70"/>
-    <w:lsdException w:name="Colorful Shading Accent 2" w:uiPriority="71"/>
-    <w:lsdException w:name="Colorful List Accent 2" w:uiPriority="72"/>
-    <w:lsdException w:name="Colorful Grid Accent 2" w:uiPriority="73"/>
-    <w:lsdException w:name="Light Shading Accent 3" w:uiPriority="60"/>
-    <w:lsdException w:name="Light List Accent 3" w:uiPriority="61"/>
-    <w:lsdException w:name="Light Grid Accent 3" w:uiPriority="62"/>
-    <w:lsdException w:name="Medium Shading 1 Accent 3" w:uiPriority="63"/>
-    <w:lsdException w:name="Medium Shading 2 Accent 3" w:uiPriority="64"/>
-    <w:lsdException w:name="Medium List 1 Accent 3" w:uiPriority="65"/>
-    <w:lsdException w:name="Medium List 2 Accent 3" w:uiPriority="66"/>
-    <w:lsdException w:name="Medium Grid 1 Accent 3" w:uiPriority="67"/>
-    <w:lsdException w:name="Medium Grid 2 Accent 3" w:uiPriority="68"/>
-    <w:lsdException w:name="Medium Grid 3 Accent 3" w:uiPriority="69"/>
-    <w:lsdException w:name="Dark List Accent 3" w:uiPriority="70"/>
-    <w:lsdException w:name="Colorful Shading Accent 3" w:uiPriority="71"/>
-    <w:lsdException w:name="Colorful List Accent 3" w:uiPriority="72"/>
-    <w:lsdException w:name="Colorful Grid Accent 3" w:uiPriority="73"/>
-    <w:lsdException w:name="Light Shading Accent 4" w:uiPriority="60"/>
-    <w:lsdException w:name="Light List Accent 4" w:uiPriority="61"/>
-    <w:lsdException w:name="Light Grid Accent 4" w:uiPriority="62"/>
-    <w:lsdException w:name="Medium Shading 1 Accent 4" w:uiPriority="63"/>
-    <w:lsdException w:name="Medium Shading 2 Accent 4" w:uiPriority="64"/>
-    <w:lsdException w:name="Medium List 1 Accent 4" w:uiPriority="65"/>
-    <w:lsdException w:name="Medium List 2 Accent 4" w:uiPriority="66"/>
-    <w:lsdException w:name="Medium Grid 1 Accent 4" w:uiPriority="67"/>
-    <w:lsdException w:name="Medium Grid 2 Accent 4" w:uiPriority="68"/>
-    <w:lsdException w:name="Medium Grid 3 Accent 4" w:uiPriority="69"/>
-    <w:lsdException w:name="Dark List Accent 4" w:uiPriority="70"/>
-    <w:lsdException w:name="Colorful Shading Accent 4" w:uiPriority="71"/>
-    <w:lsdException w:name="Colorful List Accent 4" w:uiPriority="72"/>
-    <w:lsdException w:name="Colorful Grid Accent 4" w:uiPriority="73"/>
-    <w:lsdException w:name="Light Shading Accent 5" w:uiPriority="60"/>
-    <w:lsdException w:name="Light List Accent 5" w:uiPriority="61"/>
-    <w:lsdException w:name="Light Grid Accent 5" w:uiPriority="62"/>
-    <w:lsdException w:name="Medium Shading 1 Accent 5" w:uiPriority="63"/>
-    <w:lsdException w:name="Medium Shading 2 Accent 5" w:uiPriority="64"/>
-    <w:lsdException w:name="Medium List 1 Accent 5" w:uiPriority="65"/>
-    <w:lsdException w:name="Medium List 2 Accent 5" w:uiPriority="66"/>
-    <w:lsdException w:name="Medium Grid 1 Accent 5" w:uiPriority="67"/>
-    <w:lsdException w:name="Medium Grid 2 Accent 5" w:uiPriority="68"/>
-    <w:lsdException w:name="Medium Grid 3 Accent 5" w:uiPriority="69"/>
-    <w:lsdException w:name="Dark List Accent 5" w:uiPriority="70"/>
-    <w:lsdException w:name="Colorful Shading Accent 5" w:uiPriority="71"/>
-    <w:lsdException w:name="Colorful List Accent 5" w:uiPriority="72"/>
-    <w:lsdException w:name="Colorful Grid Accent 5" w:uiPriority="73"/>
-    <w:lsdException w:name="Light Shading Accent 6" w:uiPriority="60"/>
-    <w:lsdException w:name="Light List Accent 6" w:uiPriority="61"/>
-    <w:lsdException w:name="Light Grid Accent 6" w:uiPriority="62"/>
-    <w:lsdException w:name="Medium Shading 1 Accent 6" w:uiPriority="63"/>
-    <w:lsdException w:name="Medium Shading 2 Accent 6" w:uiPriority="64"/>
-    <w:lsdException w:name="Medium List 1 Accent 6" w:uiPriority="65"/>
-    <w:lsdException w:name="Medium List 2 Accent 6" w:uiPriority="66"/>
-    <w:lsdException w:name="Medium Grid 1 Accent 6" w:uiPriority="67"/>
-    <w:lsdException w:name="Medium Grid 2 Accent 6" w:uiPriority="68"/>
-    <w:lsdException w:name="Medium Grid 3 Accent 6" w:uiPriority="69"/>
-    <w:lsdException w:name="Dark List Accent 6" w:uiPriority="70"/>
-    <w:lsdException w:name="Colorful Shading Accent 6" w:uiPriority="71"/>
-    <w:lsdException w:name="Colorful List Accent 6" w:uiPriority="72"/>
-    <w:lsdException w:name="Colorful Grid Accent 6" w:uiPriority="73"/>
-    <w:lsdException w:name="Subtle Emphasis" w:uiPriority="19" w:qFormat="1"/>
-    <w:lsdException w:name="Intense Emphasis" w:uiPriority="21" w:qFormat="1"/>
-    <w:lsdException w:name="Subtle Reference" w:uiPriority="31" w:qFormat="1"/>
-    <w:lsdException w:name="Intense Reference" w:uiPriority="32" w:qFormat="1"/>
-    <w:lsdException w:name="Book Title" w:uiPriority="33" w:qFormat="1"/>
-    <w:lsdException w:name="Bibliography" w:semiHidden="1" w:uiPriority="37" w:unhideWhenUsed="1"/>
-    <w:lsdException w:name="TOC Heading" w:semiHidden="1" w:uiPriority="39" w:unhideWhenUsed="1" w:qFormat="1"/>
-    <w:lsdException w:name="Plain Table 1" w:uiPriority="41"/>
-    <w:lsdException w:name="Plain Table 2" w:uiPriority="42"/>
-    <w:lsdException w:name="Plain Table 3" w:uiPriority="43"/>
-    <w:lsdException w:name="Plain Table 4" w:uiPriority="44"/>
-    <w:lsdException w:name="Plain Table 5" w:uiPriority="45"/>
-    <w:lsdException w:name="Grid Table Light" w:uiPriority="40"/>
-    <w:lsdException w:name="Grid Table 1 Light" w:uiPriority="46"/>
-    <w:lsdException w:name="Grid Table 2" w:uiPriority="47"/>
-    <w:lsdException w:name="Grid Table 3" w:uiPriority="48"/>
-    <w:lsdException w:name="Grid Table 4" w:uiPriority="49"/>
-    <w:lsdException w:name="Grid Table 5 Dark" w:uiPriority="50"/>
-    <w:lsdException w:name="Grid Table 6 Colorful" w:uiPriority="51"/>
-    <w:lsdException w:name="Grid Table 7 Colorful" w:uiPriority="52"/>
-    <w:lsdException w:name="Grid Table 1 Light Accent 1" w:uiPriority="46"/>
-    <w:lsdException w:name="Grid Table 2 Accent 1" w:uiPriority="47"/>
-    <w:lsdException w:name="Grid Table 3 Accent 1" w:uiPriority="48"/>
-    <w:lsdException w:name="Grid Table 4 Accent 1" w:uiPriority="49"/>
-    <w:lsdException w:name="Grid Table 5 Dark Accent 1" w:uiPriority="50"/>
-    <w:lsdException w:name="Grid Table 6 Colorful Accent 1" w:uiPriority="51"/>
-    <w:lsdException w:name="Grid Table 7 Colorful Accent 1" w:uiPriority="52"/>
-    <w:lsdException w:name="Grid Table 1 Light Accent 2" w:uiPriority="46"/>
-    <w:lsdException w:name="Grid Table 2 Accent 2" w:uiPriority="47"/>
-    <w:lsdException w:name="Grid Table 3 Accent 2" w:uiPriority="48"/>
-    <w:lsdException w:name="Grid Table 4 Accent 2" w:uiPriority="49"/>
-    <w:lsdException w:name="Grid Table 5 Dark Accent 2" w:uiPriority="50"/>
-    <w:lsdException w:name="Grid Table 6 Colorful Accent 2" w:uiPriority="51"/>
-    <w:lsdException w:name="Grid Table 7 Colorful Accent 2" w:uiPriority="52"/>
-    <w:lsdException w:name="Grid Table 1 Light Accent 3" w:uiPriority="46"/>
-    <w:lsdException w:name="Grid Table 2 Accent 3" w:uiPriority="47"/>
-    <w:lsdException w:name="Grid Table 3 Accent 3" w:uiPriority="48"/>
-    <w:lsdException w:name="Grid Table 4 Accent 3" w:uiPriority="49"/>
-    <w:lsdException w:name="Grid Table 5 Dark Accent 3" w:uiPriority="50"/>
-    <w:lsdException w:name="Grid Table 6 Colorful Accent 3" w:uiPriority="51"/>
-    <w:lsdException w:name="Grid Table 7 Colorful Accent 3" w:uiPriority="52"/>
-    <w:lsdException w:name="Grid Table 1 Light Accent 4" w:uiPriority="46"/>
-    <w:lsdException w:name="Grid Table 2 Accent 4" w:uiPriority="47"/>
-    <w:lsdException w:name="Grid Table 3 Accent 4" w:uiPriority="48"/>
-    <w:lsdException w:name="Grid Table 4 Accent 4" w:uiPriority="49"/>
-    <w:lsdException w:name="Grid Table 5 Dark Accent 4" w:uiPriority="50"/>
-    <w:lsdException w:name="Grid Table 6 Colorful Accent 4" w:uiPriority="51"/>
-    <w:lsdException w:name="Grid Table 7 Colorful Accent 4" w:uiPriority="52"/>
-    <w:lsdException w:name="Grid Table 1 Light Accent 5" w:uiPriority="46"/>
-    <w:lsdException w:name="Grid Table 2 Accent 5" w:uiPriority="47"/>
-    <w:lsdException w:name="Grid Table 3 Accent 5" w:uiPriority="48"/>
-    <w:lsdException w:name="Grid Table 4 Accent 5" w:uiPriority="49"/>
-    <w:lsdException w:name="Grid Table 5 Dark Accent 5" w:uiPriority="50"/>
-    <w:lsdException w:name="Grid Table 6 Colorful Accent 5" w:uiPriority="51"/>
-    <w:lsdException w:name="Grid Table 7 Colorful Accent 5" w:uiPriority="52"/>
-    <w:lsdException w:name="Grid Table 1 Light Accent 6" w:uiPriority="46"/>
-    <w:lsdException w:name="Grid Table 2 Accent 6" w:uiPriority="47"/>
-    <w:lsdException w:name="Grid Table 3 Accent 6" w:uiPriority="48"/>
-    <w:lsdException w:name="Grid Table 4 Accent 6" w:uiPriority="49"/>
-    <w:lsdException w:name="Grid Table 5 Dark Accent 6" w:uiPriority="50"/>
-    <w:lsdException w:name="Grid Table 6 Colorful Accent 6" w:uiPriority="51"/>
-    <w:lsdException w:name="Grid Table 7 Colorful Accent 6" w:uiPriority="52"/>
-    <w:lsdException w:name="List Table 1 Light" w:uiPriority="46"/>
-    <w:lsdException w:name="List Table 2" w:uiPriority="47"/>
-    <w:lsdException w:name="List Table 3" w:uiPriority="48"/>
-    <w:lsdException w:name="List Table 4" w:uiPriority="49"/>
-    <w:lsdException w:name="List Table 5 Dark" w:uiPriority="50"/>
-    <w:lsdException w:name="List Table 6 Colorful" w:uiPriority="51"/>
-    <w:lsdException w:name="List Table 7 Colorful" w:uiPriority="52"/>
-    <w:lsdException w:name="List Table 1 Light Accent 1" w:uiPriority="46"/>
-    <w:lsdException w:name="List Table 2 Accent 1" w:uiPriority="47"/>
-    <w:lsdException w:name="List Table 3 Accent 1" w:uiPriority="48"/>
-    <w:lsdException w:name="List Table 4 Accent 1" w:uiPriority="49"/>
-    <w:lsdException w:name="List Table 5 Dark Accent 1" w:uiPriority="50"/>
-    <w:lsdException w:name="List Table 6 Colorful Accent 1" w:uiPriority="51"/>
-    <w:lsdException w:name="List Table 7 Colorful Accent 1" w:uiPriority="52"/>
-    <w:lsdException w:name="List Table 1 Light Accent 2" w:uiPriority="46"/>
-    <w:lsdException w:name="List Table 2 Accent 2" w:uiPriority="47"/>
-    <w:lsdException w:name="List Table 3 Accent 2" w:uiPriority="48"/>
-    <w:lsdException w:name="List Table 4 Accent 2" w:uiPriority="49"/>
-    <w:lsdException w:name="List Table 5 Dark Accent 2" w:uiPriority="50"/>
-    <w:lsdException w:name="List Table 6 Colorful Accent 2" w:uiPriority="51"/>
-    <w:lsdException w:name="List Table 7 Colorful Accent 2" w:uiPriority="52"/>
-    <w:lsdException w:name="List Table 1 Light Accent 3" w:uiPriority="46"/>
-    <w:lsdException w:name="List Table 2 Accent 3" w:uiPriority="47"/>
-    <w:lsdException w:name="List Table 3 Accent 3" w:uiPriority="48"/>
-    <w:lsdException w:name="List Table 4 Accent 3" w:uiPriority="49"/>
-    <w:lsdException w:name="List Table 5 Dark Accent 3" w:uiPriority="50"/>
-    <w:lsdException w:name="List Table 6 Colorful Accent 3" w:uiPriority="51"/>
-    <w:lsdException w:name="List Table 7 Colorful Accent 3" w:uiPriority="52"/>
-    <w:lsdException w:name="List Table 1 Light Accent 4" w:uiPriority="46"/>
-    <w:lsdException w:name="List Table 2 Accent 4" w:uiPriority="47"/>
-    <w:lsdException w:name="List Table 3 Accent 4" w:uiPriority="48"/>
-    <w:lsdException w:name="List Table 4 Accent 4" w:uiPriority="49"/>
-    <w:lsdException w:name="List Table 5 Dark Accent 4" w:uiPriority="50"/>
-    <w:lsdException w:name="List Table 6 Colorful Accent 4" w:uiPriority="51"/>
-    <w:lsdException w:name="List Table 7 Colorful Accent 4" w:uiPriority="52"/>
-    <w:lsdException w:name="List Table 1 Light Accent 5" w:uiPriority="46"/>
-    <w:lsdException w:name="List Table 2 Accent 5" w:uiPriority="47"/>
-    <w:lsdException w:name="List Table 3 Accent 5" w:uiPriority="48"/>
-    <w:lsdException w:name="List Table 4 Accent 5" w:uiPriority="49"/>
-    <w:lsdException w:name="List Table 5 Dark Accent 5" w:uiPriority="50"/>
-    <w:lsdException w:name="List Table 6 Colorful Accent 5" w:uiPriority="51"/>
-    <w:lsdException w:name="List Table 7 Colorful Accent 5" w:uiPriority="52"/>
-    <w:lsdException w:name="List Table 1 Light Accent 6" w:uiPriority="46"/>
-    <w:lsdException w:name="List Table 2 Accent 6" w:uiPriority="47"/>
-    <w:lsdException w:name="List Table 3 Accent 6" w:uiPriority="48"/>
-    <w:lsdException w:name="List Table 4 Accent 6" w:uiPriority="49"/>
-    <w:lsdException w:name="List Table 5 Dark Accent 6" w:uiPriority="50"/>
-    <w:lsdException w:name="List Table 6 Colorful Accent 6" w:uiPriority="51"/>
-    <w:lsdException w:name="List Table 7 Colorful Accent 6" w:uiPriority="52"/>
-    <w:lsdException w:name="Mention" w:semiHidden="1" w:unhideWhenUsed="1"/>
-    <w:lsdException w:name="Smart Hyperlink" w:semiHidden="1" w:unhideWhenUsed="1"/>
-    <w:lsdException w:name="Hashtag" w:semiHidden="1" w:unhideWhenUsed="1"/>
-    <w:lsdException w:name="Unresolved Mention" w:semiHidden="1" w:unhideWhenUsed="1"/>
-  </w:latentStyles>
-  <w:style w:type="paragraph" w:default="1" w:styleId="Normal">
-    <w:name w:val="Normal"/>
-    <w:qFormat/>
-  </w:style>
-  <w:style w:type="character" w:default="1" w:styleId="DefaultParagraphFont">
-    <w:name w:val="Default Paragraph Font"/>
-    <w:uiPriority w:val="1"/>
-    <w:semiHidden/>
-    <w:unhideWhenUsed/>
-  </w:style>
-  <w:style w:type="table" w:default="1" w:styleId="TableNormal">
-    <w:name w:val="Normal Table"/>
-    <w:uiPriority w:val="99"/>
-    <w:semiHidden/>
-    <w:unhideWhenUsed/>
-    <w:tblPr>
-      <w:tblInd w:w="0" w:type="dxa"/>
-      <w:tblCellMar>
-        <w:top w:w="0" w:type="dxa"/>
-        <w:left w:w="108" w:type="dxa"/>
-        <w:bottom w:w="0" w:type="dxa"/>
-        <w:right w:w="108" w:type="dxa"/>
-      </w:tblCellMar>
-    </w:tblPr>
-  </w:style>
-  <w:style w:type="numbering" w:default="1" w:styleId="NoList">
-    <w:name w:val="No List"/>
-    <w:uiPriority w:val="99"/>
-    <w:semiHidden/>
-    <w:unhideWhenUsed/>
-  </w:style>
-  <w:style w:type="paragraph" w:customStyle="1" w:styleId="42984F25C9C94158848FB49F16134BD8">
-    <w:name w:val="42984F25C9C94158848FB49F16134BD8"/>
-    <w:rsid w:val="005E0271"/>
-  </w:style>
-  <w:style w:type="paragraph" w:customStyle="1" w:styleId="0777678DB99A40A481A4712F0DF08034">
-    <w:name w:val="0777678DB99A40A481A4712F0DF08034"/>
-    <w:rsid w:val="005E0271"/>
-  </w:style>
-  <w:style w:type="paragraph" w:customStyle="1" w:styleId="C13E966281D942C58118E8F0B693AFD3">
-    <w:name w:val="C13E966281D942C58118E8F0B693AFD3"/>
-    <w:rsid w:val="005E0271"/>
-  </w:style>
-</w:styles>
-</file>
-
-<file path=word/glossary/webSettings.xml><?xml version="1.0" encoding="utf-8"?>
-<w:webSettings xmlns:mc="http://schemas.openxmlformats.org/markup-compatibility/2006" xmlns:r="http://schemas.openxmlformats.org/officeDocument/2006/relationships" xmlns:w="http://schemas.openxmlformats.org/wordprocessingml/2006/main" xmlns:w14="http://schemas.microsoft.com/office/word/2010/wordml" xmlns:w15="http://schemas.microsoft.com/office/word/2012/wordml" xmlns:w16cid="http://schemas.microsoft.com/office/word/2016/wordml/cid" xmlns:w16se="http://schemas.microsoft.com/office/word/2015/wordml/symex" mc:Ignorable="w14 w15 w16se w16cid">
-  <w:optimizeForBrowser/>
-  <w:allowPNG/>
-</w:webSettings>
-</file>
-
 <file path=word/theme/theme1.xml><?xml version="1.0" encoding="utf-8"?>
 <a:theme xmlns:a="http://schemas.openxmlformats.org/drawingml/2006/main" name="Office Theme">
   <a:themeElements>
@@ -35862,7 +35505,7 @@
 </file>
 
 <file path=customXml/itemProps1.xml><?xml version="1.0" encoding="utf-8"?>
-<ds:datastoreItem xmlns:ds="http://schemas.openxmlformats.org/officeDocument/2006/customXml" ds:itemID="{31DDB397-E038-4F0F-A9CF-F39E52A5479C}">
+<ds:datastoreItem xmlns:ds="http://schemas.openxmlformats.org/officeDocument/2006/customXml" ds:itemID="{8A72CF94-4483-4225-A27C-C4A2B7EAC426}">
   <ds:schemaRefs>
     <ds:schemaRef ds:uri="http://schemas.openxmlformats.org/officeDocument/2006/bibliography"/>
   </ds:schemaRefs>

</xml_diff>

<commit_message>
ITO new and unsp cases are now got as indicators
</commit_message>
<xml_diff>
--- a/user_manual.docx
+++ b/user_manual.docx
@@ -4305,6 +4305,113 @@
           </w:p>
         </w:tc>
       </w:tr>
+      <w:tr>
+        <w:trPr>
+          <w:trHeight w:val="290"/>
+        </w:trPr>
+        <w:tc>
+          <w:tcPr>
+            <w:tcW w:w="1497" w:type="dxa"/>
+            <w:noWrap/>
+          </w:tcPr>
+          <w:p>
+            <w:pPr>
+              <w:rPr>
+                <w:rFonts w:eastAsia="Times New Roman" w:cstheme="minorHAnsi"/>
+                <w:color w:val="000000"/>
+                <w:sz w:val="16"/>
+                <w:szCs w:val="16"/>
+              </w:rPr>
+            </w:pPr>
+            <w:r>
+              <w:rPr>
+                <w:rFonts w:eastAsia="Times New Roman" w:cstheme="minorHAnsi"/>
+                <w:color w:val="000000"/>
+                <w:sz w:val="16"/>
+                <w:szCs w:val="16"/>
+              </w:rPr>
+              <w:t>indicatorGroup</w:t>
+            </w:r>
+          </w:p>
+        </w:tc>
+        <w:tc>
+          <w:tcPr>
+            <w:tcW w:w="2267" w:type="dxa"/>
+            <w:noWrap/>
+          </w:tcPr>
+          <w:p>
+            <w:pPr>
+              <w:rPr>
+                <w:rFonts w:eastAsia="Times New Roman" w:cstheme="minorHAnsi"/>
+                <w:color w:val="000000"/>
+                <w:sz w:val="16"/>
+                <w:szCs w:val="16"/>
+              </w:rPr>
+            </w:pPr>
+            <w:r>
+              <w:rPr>
+                <w:rFonts w:eastAsia="Times New Roman" w:cstheme="minorHAnsi"/>
+                <w:color w:val="000000"/>
+                <w:sz w:val="16"/>
+                <w:szCs w:val="16"/>
+              </w:rPr>
+              <w:t>Wp7ZgcxoAwM</w:t>
+            </w:r>
+          </w:p>
+        </w:tc>
+        <w:tc>
+          <w:tcPr>
+            <w:tcW w:w="4601" w:type="dxa"/>
+            <w:noWrap/>
+          </w:tcPr>
+          <w:p>
+            <w:pPr>
+              <w:rPr>
+                <w:rFonts w:eastAsia="Times New Roman" w:cstheme="minorHAnsi"/>
+                <w:color w:val="000000"/>
+                <w:sz w:val="16"/>
+                <w:szCs w:val="16"/>
+              </w:rPr>
+            </w:pPr>
+            <w:r>
+              <w:rPr>
+                <w:rFonts w:eastAsia="Times New Roman" w:cstheme="minorHAnsi"/>
+                <w:color w:val="000000"/>
+                <w:sz w:val="16"/>
+                <w:szCs w:val="16"/>
+              </w:rPr>
+              <w:t>NTD_LSH_EPI_NewCases_IG</w:t>
+            </w:r>
+          </w:p>
+        </w:tc>
+        <w:tc>
+          <w:tcPr>
+            <w:tcW w:w="2422" w:type="dxa"/>
+            <w:shd w:val="clear" w:color="auto" w:fill="auto"/>
+          </w:tcPr>
+          <w:p>
+            <w:pPr>
+              <w:rPr>
+                <w:rFonts w:eastAsia="Times New Roman" w:cstheme="minorHAnsi"/>
+                <w:color w:val="000000"/>
+                <w:sz w:val="16"/>
+                <w:szCs w:val="16"/>
+              </w:rPr>
+            </w:pPr>
+            <w:r>
+              <w:rPr>
+                <w:rFonts w:eastAsia="Times New Roman" w:cstheme="minorHAnsi"/>
+                <w:color w:val="000000"/>
+                <w:sz w:val="16"/>
+                <w:szCs w:val="16"/>
+              </w:rPr>
+              <w:t>It doesn’t need the IG itself but its indicators.</w:t>
+            </w:r>
+            <w:bookmarkStart w:id="1" w:name="_GoBack"/>
+            <w:bookmarkEnd w:id="1"/>
+          </w:p>
+        </w:tc>
+      </w:tr>
     </w:tbl>
     <w:p/>
     <w:p>
@@ -4340,12 +4447,12 @@
         </w:numPr>
         <w:jc w:val="both"/>
       </w:pPr>
-      <w:bookmarkStart w:id="1" w:name="_Toc22297737"/>
+      <w:bookmarkStart w:id="2" w:name="_Toc22297737"/>
       <w:r>
         <w:lastRenderedPageBreak/>
         <w:t>Generating a country profile</w:t>
       </w:r>
-      <w:bookmarkEnd w:id="1"/>
+      <w:bookmarkEnd w:id="2"/>
     </w:p>
     <w:p>
       <w:r>
@@ -4626,7 +4733,7 @@
       <w:pPr>
         <w:pStyle w:val="Heading2"/>
       </w:pPr>
-      <w:bookmarkStart w:id="2" w:name="_Toc22297738"/>
+      <w:bookmarkStart w:id="3" w:name="_Toc22297738"/>
       <w:r>
         <w:lastRenderedPageBreak/>
         <w:t>2.1</w:t>
@@ -4637,7 +4744,7 @@
       <w:r>
         <w:t>Configuration panel</w:t>
       </w:r>
-      <w:bookmarkEnd w:id="2"/>
+      <w:bookmarkEnd w:id="3"/>
     </w:p>
     <w:p>
       <w:pPr>
@@ -4654,7 +4761,7 @@
       <w:pPr>
         <w:pStyle w:val="Heading3"/>
       </w:pPr>
-      <w:bookmarkStart w:id="3" w:name="_Toc22297739"/>
+      <w:bookmarkStart w:id="4" w:name="_Toc22297739"/>
       <w:r>
         <w:t>2.1.1</w:t>
       </w:r>
@@ -4664,7 +4771,7 @@
       <w:r>
         <w:t>General</w:t>
       </w:r>
-      <w:bookmarkEnd w:id="3"/>
+      <w:bookmarkEnd w:id="4"/>
     </w:p>
     <w:p>
       <w:r>
@@ -4867,7 +4974,7 @@
       <w:pPr>
         <w:pStyle w:val="Heading3"/>
       </w:pPr>
-      <w:bookmarkStart w:id="4" w:name="_Toc22297740"/>
+      <w:bookmarkStart w:id="5" w:name="_Toc22297740"/>
       <w:r>
         <w:lastRenderedPageBreak/>
         <w:t>2.2.2</w:t>
@@ -4878,7 +4985,7 @@
       <w:r>
         <w:t>Maps</w:t>
       </w:r>
-      <w:bookmarkEnd w:id="4"/>
+      <w:bookmarkEnd w:id="5"/>
     </w:p>
     <w:p/>
     <w:p>
@@ -5003,7 +5110,7 @@
       <w:pPr>
         <w:pStyle w:val="Heading3"/>
       </w:pPr>
-      <w:bookmarkStart w:id="5" w:name="_Toc22297741"/>
+      <w:bookmarkStart w:id="6" w:name="_Toc22297741"/>
       <w:r>
         <w:lastRenderedPageBreak/>
         <w:t>2.2.3</w:t>
@@ -5014,7 +5121,7 @@
       <w:r>
         <w:t>Footnotes</w:t>
       </w:r>
-      <w:bookmarkEnd w:id="5"/>
+      <w:bookmarkEnd w:id="6"/>
     </w:p>
     <w:p/>
     <w:p>
@@ -5122,7 +5229,7 @@
       <w:pPr>
         <w:pStyle w:val="Heading2"/>
       </w:pPr>
-      <w:bookmarkStart w:id="6" w:name="_Toc22297742"/>
+      <w:bookmarkStart w:id="7" w:name="_Toc22297742"/>
       <w:r>
         <w:lastRenderedPageBreak/>
         <w:t>2.2</w:t>
@@ -5133,29 +5240,22 @@
       <w:r>
         <w:t>Country profile</w:t>
       </w:r>
-      <w:bookmarkEnd w:id="6"/>
+      <w:bookmarkEnd w:id="7"/>
     </w:p>
     <w:p/>
     <w:p>
       <w:pPr>
         <w:pStyle w:val="Heading3"/>
       </w:pPr>
-      <w:bookmarkStart w:id="7" w:name="_Toc22297743"/>
+      <w:bookmarkStart w:id="8" w:name="_Toc22297743"/>
       <w:r>
         <w:t>2.2.1</w:t>
       </w:r>
       <w:r>
         <w:tab/>
+        <w:t>Texts to update before printing</w:t>
       </w:r>
-      <w:r>
-        <w:t>Texts</w:t>
-      </w:r>
-      <w:bookmarkStart w:id="8" w:name="_GoBack"/>
       <w:bookmarkEnd w:id="8"/>
-      <w:r>
-        <w:t xml:space="preserve"> to update before printing</w:t>
-      </w:r>
-      <w:bookmarkEnd w:id="7"/>
     </w:p>
     <w:p>
       <w:r>
@@ -35505,7 +35605,7 @@
 </file>
 
 <file path=customXml/itemProps1.xml><?xml version="1.0" encoding="utf-8"?>
-<ds:datastoreItem xmlns:ds="http://schemas.openxmlformats.org/officeDocument/2006/customXml" ds:itemID="{8A72CF94-4483-4225-A27C-C4A2B7EAC426}">
+<ds:datastoreItem xmlns:ds="http://schemas.openxmlformats.org/officeDocument/2006/customXml" ds:itemID="{50BAD222-6CC4-410E-B3CF-BB7D954F4294}">
   <ds:schemaRefs>
     <ds:schemaRef ds:uri="http://schemas.openxmlformats.org/officeDocument/2006/bibliography"/>
   </ds:schemaRefs>

</xml_diff>

<commit_message>
added TREAT completed indicator. Removed related unnecessary code.
</commit_message>
<xml_diff>
--- a/user_manual.docx
+++ b/user_manual.docx
@@ -4407,13 +4407,119 @@
               </w:rPr>
               <w:t>It doesn’t need the IG itself but its indicators.</w:t>
             </w:r>
-            <w:bookmarkStart w:id="1" w:name="_GoBack"/>
-            <w:bookmarkEnd w:id="1"/>
+          </w:p>
+        </w:tc>
+      </w:tr>
+      <w:tr>
+        <w:trPr>
+          <w:trHeight w:val="290"/>
+        </w:trPr>
+        <w:tc>
+          <w:tcPr>
+            <w:tcW w:w="1497" w:type="dxa"/>
+            <w:noWrap/>
+          </w:tcPr>
+          <w:p>
+            <w:pPr>
+              <w:rPr>
+                <w:rFonts w:eastAsia="Times New Roman" w:cstheme="minorHAnsi"/>
+                <w:color w:val="000000"/>
+                <w:sz w:val="16"/>
+                <w:szCs w:val="16"/>
+              </w:rPr>
+            </w:pPr>
+            <w:r>
+              <w:rPr>
+                <w:rFonts w:eastAsia="Times New Roman" w:cstheme="minorHAnsi"/>
+                <w:color w:val="000000"/>
+                <w:sz w:val="16"/>
+                <w:szCs w:val="16"/>
+              </w:rPr>
+              <w:t>indicatorGroup</w:t>
+            </w:r>
+          </w:p>
+        </w:tc>
+        <w:tc>
+          <w:tcPr>
+            <w:tcW w:w="2267" w:type="dxa"/>
+            <w:noWrap/>
+          </w:tcPr>
+          <w:p>
+            <w:pPr>
+              <w:rPr>
+                <w:rFonts w:eastAsia="Times New Roman" w:cstheme="minorHAnsi"/>
+                <w:color w:val="000000"/>
+                <w:sz w:val="16"/>
+                <w:szCs w:val="16"/>
+              </w:rPr>
+            </w:pPr>
+            <w:r>
+              <w:rPr>
+                <w:rFonts w:eastAsia="Times New Roman" w:cstheme="minorHAnsi"/>
+                <w:color w:val="000000"/>
+                <w:sz w:val="16"/>
+                <w:szCs w:val="16"/>
+              </w:rPr>
+              <w:t>OxgkCeNyVVm</w:t>
+            </w:r>
+          </w:p>
+        </w:tc>
+        <w:tc>
+          <w:tcPr>
+            <w:tcW w:w="4601" w:type="dxa"/>
+            <w:noWrap/>
+          </w:tcPr>
+          <w:p>
+            <w:pPr>
+              <w:rPr>
+                <w:rFonts w:eastAsia="Times New Roman" w:cstheme="minorHAnsi"/>
+                <w:color w:val="000000"/>
+                <w:sz w:val="16"/>
+                <w:szCs w:val="16"/>
+              </w:rPr>
+            </w:pPr>
+            <w:r>
+              <w:rPr>
+                <w:rFonts w:eastAsia="Times New Roman" w:cstheme="minorHAnsi"/>
+                <w:color w:val="000000"/>
+                <w:sz w:val="16"/>
+                <w:szCs w:val="16"/>
+              </w:rPr>
+              <w:t>NTD_LSH_TREAT_completed</w:t>
+            </w:r>
+          </w:p>
+        </w:tc>
+        <w:tc>
+          <w:tcPr>
+            <w:tcW w:w="2422" w:type="dxa"/>
+            <w:shd w:val="clear" w:color="auto" w:fill="auto"/>
+          </w:tcPr>
+          <w:p>
+            <w:pPr>
+              <w:rPr>
+                <w:rFonts w:eastAsia="Times New Roman" w:cstheme="minorHAnsi"/>
+                <w:color w:val="000000"/>
+                <w:sz w:val="16"/>
+                <w:szCs w:val="16"/>
+              </w:rPr>
+            </w:pPr>
+            <w:r>
+              <w:rPr>
+                <w:rFonts w:eastAsia="Times New Roman" w:cstheme="minorHAnsi"/>
+                <w:color w:val="000000"/>
+                <w:sz w:val="16"/>
+                <w:szCs w:val="16"/>
+              </w:rPr>
+              <w:t>It doesn’t need the IG itself but its indicators.</w:t>
+            </w:r>
           </w:p>
         </w:tc>
       </w:tr>
     </w:tbl>
-    <w:p/>
+    <w:p>
+      <w:bookmarkStart w:id="1" w:name="_GoBack"/>
+      <w:bookmarkEnd w:id="1"/>
+    </w:p>
     <w:p>
       <w:pPr>
         <w:jc w:val="both"/>
@@ -26027,299 +26133,45 @@
           </w:p>
           <w:p>
             <w:pPr>
-              <w:jc w:val="both"/>
               <w:rPr>
                 <w:rStyle w:val="html-attribute-value"/>
                 <w:sz w:val="20"/>
                 <w:szCs w:val="20"/>
               </w:rPr>
             </w:pPr>
-          </w:p>
-        </w:tc>
-        <w:tc>
-          <w:tcPr>
-            <w:tcW w:w="1800" w:type="dxa"/>
-          </w:tcPr>
-          <w:p>
-            <w:pPr>
-              <w:jc w:val="both"/>
-              <w:rPr>
-                <w:rFonts w:ascii="Courier New" w:hAnsi="Courier New" w:cs="Courier New"/>
-                <w:color w:val="881280"/>
-                <w:sz w:val="20"/>
-                <w:szCs w:val="20"/>
-              </w:rPr>
-            </w:pPr>
-            <w:r>
-              <w:rPr>
-                <w:rStyle w:val="html-attribute-name"/>
-                <w:rFonts w:ascii="Courier New" w:hAnsi="Courier New" w:cs="Courier New"/>
-                <w:sz w:val="20"/>
-                <w:szCs w:val="20"/>
-              </w:rPr>
-              <w:t>name</w:t>
-            </w:r>
-            <w:r>
-              <w:rPr>
-                <w:rFonts w:ascii="Courier New" w:hAnsi="Courier New" w:cs="Courier New"/>
-                <w:color w:val="881280"/>
-                <w:sz w:val="20"/>
-                <w:szCs w:val="20"/>
-              </w:rPr>
-              <w:t>="</w:t>
-            </w:r>
             <w:r>
               <w:rPr>
                 <w:rStyle w:val="html-attribute-value"/>
-                <w:rFonts w:ascii="Courier New" w:hAnsi="Courier New" w:cs="Courier New"/>
-                <w:sz w:val="20"/>
-                <w:szCs w:val="20"/>
-              </w:rPr>
-              <w:t>New, Positive</w:t>
-            </w:r>
-            <w:r>
-              <w:rPr>
-                <w:rFonts w:ascii="Courier New" w:hAnsi="Courier New" w:cs="Courier New"/>
-                <w:color w:val="881280"/>
-                <w:sz w:val="20"/>
-                <w:szCs w:val="20"/>
-              </w:rPr>
-              <w:t xml:space="preserve">" </w:t>
-            </w:r>
-            <w:r>
-              <w:rPr>
-                <w:rStyle w:val="html-attribute-name"/>
-                <w:rFonts w:ascii="Courier New" w:hAnsi="Courier New" w:cs="Courier New"/>
-                <w:sz w:val="20"/>
-                <w:szCs w:val="20"/>
-              </w:rPr>
-              <w:t>id</w:t>
-            </w:r>
-            <w:r>
-              <w:rPr>
-                <w:rFonts w:ascii="Courier New" w:hAnsi="Courier New" w:cs="Courier New"/>
-                <w:color w:val="881280"/>
-                <w:sz w:val="20"/>
-                <w:szCs w:val="20"/>
-              </w:rPr>
-              <w:t>="</w:t>
-            </w:r>
-            <w:r>
+                <w:sz w:val="20"/>
+                <w:szCs w:val="20"/>
+              </w:rPr>
+              <w:t>/</w:t>
+            </w:r>
+          </w:p>
+          <w:p>
+            <w:pPr>
               <w:rPr>
                 <w:rStyle w:val="html-attribute-value"/>
-                <w:rFonts w:ascii="Courier New" w:hAnsi="Courier New" w:cs="Courier New"/>
-                <w:sz w:val="20"/>
-                <w:szCs w:val="20"/>
-              </w:rPr>
-              <w:t>jRcT6HVKb2t</w:t>
-            </w:r>
-            <w:r>
-              <w:rPr>
-                <w:rFonts w:ascii="Courier New" w:hAnsi="Courier New" w:cs="Courier New"/>
-                <w:color w:val="881280"/>
-                <w:sz w:val="20"/>
-                <w:szCs w:val="20"/>
-              </w:rPr>
-              <w:t>"</w:t>
-            </w:r>
-          </w:p>
-          <w:p>
-            <w:pPr>
-              <w:jc w:val="both"/>
-              <w:rPr>
-                <w:rFonts w:ascii="Courier New" w:hAnsi="Courier New" w:cs="Courier New"/>
-                <w:color w:val="881280"/>
-                <w:sz w:val="20"/>
-                <w:szCs w:val="20"/>
-              </w:rPr>
-            </w:pPr>
-            <w:r>
-              <w:rPr>
-                <w:rStyle w:val="html-attribute-name"/>
-                <w:rFonts w:ascii="Courier New" w:hAnsi="Courier New" w:cs="Courier New"/>
-                <w:sz w:val="20"/>
-                <w:szCs w:val="20"/>
-              </w:rPr>
-              <w:t>name</w:t>
-            </w:r>
-            <w:r>
-              <w:rPr>
-                <w:rFonts w:ascii="Courier New" w:hAnsi="Courier New" w:cs="Courier New"/>
-                <w:color w:val="881280"/>
-                <w:sz w:val="20"/>
-                <w:szCs w:val="20"/>
-              </w:rPr>
-              <w:t>="</w:t>
-            </w:r>
-            <w:r>
-              <w:rPr>
-                <w:rStyle w:val="html-attribute-value"/>
-                <w:rFonts w:ascii="Courier New" w:hAnsi="Courier New" w:cs="Courier New"/>
-                <w:sz w:val="20"/>
-                <w:szCs w:val="20"/>
-              </w:rPr>
-              <w:t>Type unspecified, Positive</w:t>
-            </w:r>
-            <w:r>
-              <w:rPr>
-                <w:rFonts w:ascii="Courier New" w:hAnsi="Courier New" w:cs="Courier New"/>
-                <w:color w:val="881280"/>
-                <w:sz w:val="20"/>
-                <w:szCs w:val="20"/>
-              </w:rPr>
-              <w:t>"</w:t>
-            </w:r>
-          </w:p>
-          <w:p>
-            <w:pPr>
-              <w:jc w:val="both"/>
-              <w:rPr>
-                <w:rStyle w:val="html-attribute-name"/>
-                <w:rFonts w:ascii="Courier New" w:hAnsi="Courier New" w:cs="Courier New"/>
-                <w:sz w:val="20"/>
-                <w:szCs w:val="20"/>
-              </w:rPr>
-            </w:pPr>
-            <w:r>
-              <w:rPr>
-                <w:rStyle w:val="html-attribute-name"/>
-                <w:rFonts w:ascii="Courier New" w:hAnsi="Courier New" w:cs="Courier New"/>
-                <w:sz w:val="20"/>
-                <w:szCs w:val="20"/>
-              </w:rPr>
-              <w:t>id</w:t>
-            </w:r>
-            <w:r>
-              <w:rPr>
-                <w:rFonts w:ascii="Courier New" w:hAnsi="Courier New" w:cs="Courier New"/>
-                <w:color w:val="881280"/>
-                <w:sz w:val="20"/>
-                <w:szCs w:val="20"/>
-              </w:rPr>
-              <w:t>="</w:t>
-            </w:r>
-            <w:r>
-              <w:rPr>
-                <w:rStyle w:val="html-attribute-value"/>
-                <w:rFonts w:ascii="Courier New" w:hAnsi="Courier New" w:cs="Courier New"/>
-                <w:sz w:val="20"/>
-                <w:szCs w:val="20"/>
-              </w:rPr>
-              <w:t>YXktM46YiXo</w:t>
-            </w:r>
-            <w:r>
-              <w:rPr>
-                <w:rFonts w:ascii="Courier New" w:hAnsi="Courier New" w:cs="Courier New"/>
-                <w:color w:val="881280"/>
-                <w:sz w:val="20"/>
-                <w:szCs w:val="20"/>
-              </w:rPr>
-              <w:t>"</w:t>
-            </w:r>
-          </w:p>
-        </w:tc>
-        <w:tc>
-          <w:tcPr>
-            <w:tcW w:w="2610" w:type="dxa"/>
-          </w:tcPr>
-          <w:p>
-            <w:pPr>
-              <w:jc w:val="both"/>
-              <w:rPr>
-                <w:rStyle w:val="html-attribute-value"/>
-                <w:sz w:val="20"/>
-                <w:szCs w:val="20"/>
-              </w:rPr>
-            </w:pPr>
-            <w:r>
-              <w:rPr>
-                <w:rStyle w:val="html-attribute-value"/>
-                <w:sz w:val="20"/>
-                <w:szCs w:val="20"/>
-              </w:rPr>
-              <w:t>VL_Lab_RDT_results_type</w:t>
-            </w:r>
-          </w:p>
-          <w:p>
-            <w:pPr>
-              <w:jc w:val="both"/>
-              <w:rPr>
-                <w:rStyle w:val="html-attribute-value"/>
-                <w:sz w:val="20"/>
-                <w:szCs w:val="20"/>
-              </w:rPr>
-            </w:pPr>
-            <w:r>
-              <w:rPr>
-                <w:rStyle w:val="html-attribute-value"/>
-                <w:sz w:val="20"/>
-                <w:szCs w:val="20"/>
-              </w:rPr>
-              <w:t>(New + Unsp.)</w:t>
-            </w:r>
-          </w:p>
-          <w:p>
-            <w:pPr>
-              <w:jc w:val="both"/>
-              <w:rPr>
-                <w:rStyle w:val="html-attribute-value"/>
-                <w:sz w:val="20"/>
-                <w:szCs w:val="20"/>
-              </w:rPr>
-            </w:pPr>
-            <w:r>
-              <w:rPr>
-                <w:rStyle w:val="html-attribute-value"/>
-                <w:sz w:val="20"/>
-                <w:szCs w:val="20"/>
-              </w:rPr>
-              <w:t>/</w:t>
-            </w:r>
-          </w:p>
-          <w:p>
-            <w:pPr>
-              <w:jc w:val="both"/>
-              <w:rPr>
-                <w:rStyle w:val="html-attribute-value"/>
-                <w:sz w:val="20"/>
-                <w:szCs w:val="20"/>
-              </w:rPr>
-            </w:pPr>
-            <w:r>
-              <w:rPr>
-                <w:rStyle w:val="html-attribute-value"/>
-                <w:sz w:val="20"/>
-                <w:szCs w:val="20"/>
-              </w:rPr>
-              <w:t xml:space="preserve">Total </w:t>
-            </w:r>
-            <w:r>
-              <w:rPr>
-                <w:rStyle w:val="html-attribute-value"/>
-                <w:sz w:val="20"/>
-                <w:szCs w:val="20"/>
-              </w:rPr>
-              <w:t xml:space="preserve">new and unsp. </w:t>
-            </w:r>
-            <w:r>
-              <w:rPr>
-                <w:rStyle w:val="html-attribute-value"/>
-                <w:sz w:val="20"/>
-                <w:szCs w:val="20"/>
-              </w:rPr>
-              <w:t xml:space="preserve">cases </w:t>
-            </w:r>
-          </w:p>
-          <w:p>
-            <w:pPr>
-              <w:jc w:val="both"/>
-              <w:rPr>
-                <w:rStyle w:val="html-attribute-value"/>
-                <w:sz w:val="20"/>
-                <w:szCs w:val="20"/>
-              </w:rPr>
-            </w:pPr>
-          </w:p>
+                <w:sz w:val="20"/>
+                <w:szCs w:val="20"/>
+              </w:rPr>
+            </w:pPr>
+            <w:r>
+              <w:rPr>
+                <w:rFonts w:ascii="Courier New" w:hAnsi="Courier New" w:cs="Courier New"/>
+                <w:color w:val="000000"/>
+                <w:sz w:val="20"/>
+                <w:szCs w:val="20"/>
+              </w:rPr>
+              <w:t>NTD_LSH_VL_EPI_NewCases_I</w:t>
+            </w:r>
+          </w:p>
+        </w:tc>
+        <w:tc>
+          <w:tcPr>
+            <w:tcW w:w="4410" w:type="dxa"/>
+            <w:gridSpan w:val="2"/>
+          </w:tcPr>
           <w:p>
             <w:pPr>
               <w:jc w:val="both"/>
@@ -27022,7 +26874,6 @@
                 <w:sz w:val="18"/>
                 <w:szCs w:val="18"/>
               </w:rPr>
-              <w:lastRenderedPageBreak/>
               <w:t>H5</w:t>
             </w:r>
           </w:p>
@@ -27164,6 +27015,7 @@
                 <w:sz w:val="18"/>
                 <w:szCs w:val="18"/>
               </w:rPr>
+              <w:lastRenderedPageBreak/>
               <w:t>Type unspecified</w:t>
             </w:r>
           </w:p>
@@ -27186,6 +27038,7 @@
                 <w:sz w:val="18"/>
                 <w:szCs w:val="18"/>
               </w:rPr>
+              <w:lastRenderedPageBreak/>
               <w:t xml:space="preserve">Direct exam diagnosed </w:t>
             </w:r>
           </w:p>
@@ -29849,24 +29702,54 @@
         <w:tblLook w:val="04A0" w:firstRow="1" w:lastRow="0" w:firstColumn="1" w:lastColumn="0" w:noHBand="0" w:noVBand="1"/>
       </w:tblPr>
       <w:tblGrid>
-        <w:gridCol w:w="355"/>
-        <w:gridCol w:w="2430"/>
+        <w:gridCol w:w="445"/>
+        <w:gridCol w:w="2340"/>
         <w:gridCol w:w="2430"/>
         <w:gridCol w:w="5670"/>
       </w:tblGrid>
       <w:tr>
         <w:tc>
           <w:tcPr>
-            <w:tcW w:w="355" w:type="dxa"/>
-          </w:tcPr>
-          <w:p>
-            <w:pPr>
-              <w:jc w:val="both"/>
-              <w:rPr>
-                <w:sz w:val="18"/>
-                <w:szCs w:val="18"/>
-              </w:rPr>
-            </w:pPr>
+            <w:tcW w:w="445" w:type="dxa"/>
+          </w:tcPr>
+          <w:p>
+            <w:pPr>
+              <w:jc w:val="both"/>
+              <w:rPr>
+                <w:sz w:val="18"/>
+                <w:szCs w:val="18"/>
+              </w:rPr>
+            </w:pPr>
+            <w:r>
+              <w:rPr>
+                <w:sz w:val="18"/>
+                <w:szCs w:val="18"/>
+              </w:rPr>
+              <w:t>CODE</w:t>
+            </w:r>
+          </w:p>
+        </w:tc>
+        <w:tc>
+          <w:tcPr>
+            <w:tcW w:w="2340" w:type="dxa"/>
+          </w:tcPr>
+          <w:p>
+            <w:pPr>
+              <w:jc w:val="both"/>
+              <w:rPr>
+                <w:b/>
+                <w:sz w:val="18"/>
+                <w:szCs w:val="18"/>
+              </w:rPr>
+            </w:pPr>
+            <w:r>
+              <w:rPr>
+                <w:b/>
+                <w:sz w:val="18"/>
+                <w:szCs w:val="18"/>
+              </w:rPr>
+              <w:t>DataSet</w:t>
+            </w:r>
           </w:p>
         </w:tc>
         <w:tc>
@@ -29882,21 +29765,14 @@
                 <w:szCs w:val="18"/>
               </w:rPr>
             </w:pPr>
-          </w:p>
-        </w:tc>
-        <w:tc>
-          <w:tcPr>
-            <w:tcW w:w="2430" w:type="dxa"/>
-          </w:tcPr>
-          <w:p>
-            <w:pPr>
-              <w:jc w:val="both"/>
+            <w:r>
               <w:rPr>
                 <w:b/>
                 <w:sz w:val="18"/>
                 <w:szCs w:val="18"/>
               </w:rPr>
-            </w:pPr>
+              <w:t>DE / Indicator</w:t>
+            </w:r>
           </w:p>
         </w:tc>
         <w:tc>
@@ -29912,6 +29788,14 @@
                 <w:szCs w:val="18"/>
               </w:rPr>
             </w:pPr>
+            <w:r>
+              <w:rPr>
+                <w:b/>
+                <w:sz w:val="18"/>
+                <w:szCs w:val="18"/>
+              </w:rPr>
+              <w:t>Comments</w:t>
+            </w:r>
           </w:p>
         </w:tc>
       </w:tr>
@@ -29921,7 +29805,7 @@
         </w:trPr>
         <w:tc>
           <w:tcPr>
-            <w:tcW w:w="355" w:type="dxa"/>
+            <w:tcW w:w="445" w:type="dxa"/>
             <w:vMerge w:val="restart"/>
           </w:tcPr>
           <w:p>
@@ -29943,7 +29827,7 @@
         </w:tc>
         <w:tc>
           <w:tcPr>
-            <w:tcW w:w="2430" w:type="dxa"/>
+            <w:tcW w:w="2340" w:type="dxa"/>
           </w:tcPr>
           <w:p>
             <w:pPr>
@@ -30054,7 +29938,7 @@
         </w:trPr>
         <w:tc>
           <w:tcPr>
-            <w:tcW w:w="355" w:type="dxa"/>
+            <w:tcW w:w="445" w:type="dxa"/>
             <w:vMerge/>
           </w:tcPr>
           <w:p>
@@ -30069,7 +29953,7 @@
         </w:tc>
         <w:tc>
           <w:tcPr>
-            <w:tcW w:w="2430" w:type="dxa"/>
+            <w:tcW w:w="2340" w:type="dxa"/>
           </w:tcPr>
           <w:p>
             <w:pPr>
@@ -30140,7 +30024,7 @@
       <w:tr>
         <w:tc>
           <w:tcPr>
-            <w:tcW w:w="355" w:type="dxa"/>
+            <w:tcW w:w="445" w:type="dxa"/>
           </w:tcPr>
           <w:p>
             <w:pPr>
@@ -30161,7 +30045,7 @@
         </w:tc>
         <w:tc>
           <w:tcPr>
-            <w:tcW w:w="2430" w:type="dxa"/>
+            <w:tcW w:w="2340" w:type="dxa"/>
           </w:tcPr>
           <w:p>
             <w:pPr>
@@ -30471,7 +30355,7 @@
         </w:trPr>
         <w:tc>
           <w:tcPr>
-            <w:tcW w:w="355" w:type="dxa"/>
+            <w:tcW w:w="445" w:type="dxa"/>
             <w:vMerge w:val="restart"/>
           </w:tcPr>
           <w:p>
@@ -30493,7 +30377,7 @@
         </w:tc>
         <w:tc>
           <w:tcPr>
-            <w:tcW w:w="2430" w:type="dxa"/>
+            <w:tcW w:w="2340" w:type="dxa"/>
           </w:tcPr>
           <w:p>
             <w:pPr>
@@ -30524,7 +30408,8 @@
         </w:tc>
         <w:tc>
           <w:tcPr>
-            <w:tcW w:w="2430" w:type="dxa"/>
+            <w:tcW w:w="8100" w:type="dxa"/>
+            <w:gridSpan w:val="2"/>
           </w:tcPr>
           <w:p>
             <w:pPr>
@@ -30553,12 +30438,15 @@
                 <w:szCs w:val="16"/>
               </w:rPr>
             </w:pPr>
-          </w:p>
-        </w:tc>
-        <w:tc>
-          <w:tcPr>
-            <w:tcW w:w="5670" w:type="dxa"/>
-          </w:tcPr>
+            <w:r>
+              <w:rPr>
+                <w:rFonts w:cstheme="minorHAnsi"/>
+                <w:sz w:val="16"/>
+                <w:szCs w:val="16"/>
+              </w:rPr>
+              <w:t xml:space="preserve">/ </w:t>
+            </w:r>
+          </w:p>
           <w:p>
             <w:pPr>
               <w:rPr>
@@ -30570,700 +30458,10 @@
             <w:r>
               <w:rPr>
                 <w:rFonts w:cstheme="minorHAnsi"/>
-                <w:sz w:val="14"/>
-                <w:szCs w:val="16"/>
-              </w:rPr>
-              <w:t>Treatment completed, New, Ambisome</w:t>
-            </w:r>
-          </w:p>
-          <w:p>
-            <w:pPr>
-              <w:rPr>
-                <w:rFonts w:cstheme="minorHAnsi"/>
-                <w:sz w:val="14"/>
-                <w:szCs w:val="16"/>
-              </w:rPr>
-            </w:pPr>
-            <w:r>
-              <w:rPr>
-                <w:rFonts w:cstheme="minorHAnsi"/>
-                <w:sz w:val="14"/>
-                <w:szCs w:val="16"/>
-              </w:rPr>
-              <w:t>Treatment completed, New, Antimonials</w:t>
-            </w:r>
-          </w:p>
-          <w:p>
-            <w:pPr>
-              <w:rPr>
-                <w:rFonts w:cstheme="minorHAnsi"/>
-                <w:sz w:val="14"/>
-                <w:szCs w:val="16"/>
-              </w:rPr>
-            </w:pPr>
-            <w:r>
-              <w:rPr>
-                <w:rFonts w:cstheme="minorHAnsi"/>
-                <w:sz w:val="14"/>
-                <w:szCs w:val="16"/>
-              </w:rPr>
-              <w:t>Treatment completed, New, Other VL drug</w:t>
-            </w:r>
-          </w:p>
-          <w:p>
-            <w:pPr>
-              <w:rPr>
-                <w:rFonts w:cstheme="minorHAnsi"/>
-                <w:sz w:val="14"/>
-                <w:szCs w:val="16"/>
-              </w:rPr>
-            </w:pPr>
-            <w:r>
-              <w:rPr>
-                <w:rFonts w:cstheme="minorHAnsi"/>
-                <w:sz w:val="14"/>
-                <w:szCs w:val="16"/>
-              </w:rPr>
-              <w:t>Treatment completed, New, SSG + Paramomycin</w:t>
-            </w:r>
-          </w:p>
-          <w:p>
-            <w:pPr>
-              <w:rPr>
-                <w:rFonts w:cstheme="minorHAnsi"/>
-                <w:sz w:val="14"/>
-                <w:szCs w:val="16"/>
-              </w:rPr>
-            </w:pPr>
-            <w:r>
-              <w:rPr>
-                <w:rFonts w:cstheme="minorHAnsi"/>
-                <w:sz w:val="14"/>
-                <w:szCs w:val="16"/>
-              </w:rPr>
-              <w:t>Treatment completed, New, VL drug unspecified</w:t>
-            </w:r>
-          </w:p>
-          <w:p>
-            <w:pPr>
-              <w:rPr>
-                <w:rFonts w:cstheme="minorHAnsi"/>
-                <w:sz w:val="14"/>
-                <w:szCs w:val="16"/>
-              </w:rPr>
-            </w:pPr>
-            <w:r>
-              <w:rPr>
-                <w:rFonts w:cstheme="minorHAnsi"/>
-                <w:sz w:val="14"/>
-                <w:szCs w:val="16"/>
-              </w:rPr>
-              <w:t>Treatment completed, Type unspecified, Ambisome</w:t>
-            </w:r>
-          </w:p>
-          <w:p>
-            <w:pPr>
-              <w:rPr>
-                <w:rFonts w:cstheme="minorHAnsi"/>
-                <w:sz w:val="14"/>
-                <w:szCs w:val="16"/>
-              </w:rPr>
-            </w:pPr>
-            <w:r>
-              <w:rPr>
-                <w:rFonts w:cstheme="minorHAnsi"/>
-                <w:sz w:val="14"/>
-                <w:szCs w:val="16"/>
-              </w:rPr>
-              <w:t>Treatment completed, Type unspecified, Antimonials</w:t>
-            </w:r>
-          </w:p>
-          <w:p>
-            <w:pPr>
-              <w:rPr>
-                <w:rFonts w:cstheme="minorHAnsi"/>
-                <w:sz w:val="14"/>
-                <w:szCs w:val="16"/>
-              </w:rPr>
-            </w:pPr>
-            <w:r>
-              <w:rPr>
-                <w:rFonts w:cstheme="minorHAnsi"/>
-                <w:sz w:val="14"/>
-                <w:szCs w:val="16"/>
-              </w:rPr>
-              <w:t>Treatment completed, Type unspecified, Other VL drug</w:t>
-            </w:r>
-          </w:p>
-          <w:p>
-            <w:pPr>
-              <w:rPr>
-                <w:rFonts w:cstheme="minorHAnsi"/>
-                <w:sz w:val="14"/>
-                <w:szCs w:val="16"/>
-              </w:rPr>
-            </w:pPr>
-            <w:r>
-              <w:rPr>
-                <w:rFonts w:cstheme="minorHAnsi"/>
-                <w:sz w:val="14"/>
-                <w:szCs w:val="16"/>
-              </w:rPr>
-              <w:t>Treatment completed, Type unspecified, SSG + Paramomycin</w:t>
-            </w:r>
-          </w:p>
-          <w:p>
-            <w:pPr>
-              <w:rPr>
-                <w:rFonts w:cstheme="minorHAnsi"/>
-                <w:sz w:val="14"/>
-                <w:szCs w:val="16"/>
-              </w:rPr>
-            </w:pPr>
-            <w:r>
-              <w:rPr>
-                <w:rFonts w:cstheme="minorHAnsi"/>
-                <w:sz w:val="14"/>
-                <w:szCs w:val="16"/>
-              </w:rPr>
-              <w:t>Treatment completed, Type unspecified, VL drug unspecified</w:t>
-            </w:r>
-          </w:p>
-          <w:p>
-            <w:pPr>
-              <w:rPr>
-                <w:rFonts w:cstheme="minorHAnsi"/>
-                <w:sz w:val="14"/>
-                <w:szCs w:val="16"/>
-              </w:rPr>
-            </w:pPr>
-          </w:p>
-          <w:p>
-            <w:pPr>
-              <w:rPr>
-                <w:rFonts w:cstheme="minorHAnsi"/>
-                <w:sz w:val="14"/>
-                <w:szCs w:val="16"/>
-              </w:rPr>
-            </w:pPr>
-            <w:r>
-              <w:rPr>
-                <w:rFonts w:cstheme="minorHAnsi"/>
-                <w:sz w:val="14"/>
-                <w:szCs w:val="16"/>
-              </w:rPr>
-              <w:t>Treatment stopped (adverse event, death...), New, Ambisome</w:t>
-            </w:r>
-          </w:p>
-          <w:p>
-            <w:pPr>
-              <w:rPr>
-                <w:rFonts w:cstheme="minorHAnsi"/>
-                <w:sz w:val="14"/>
-                <w:szCs w:val="16"/>
-              </w:rPr>
-            </w:pPr>
-            <w:r>
-              <w:rPr>
-                <w:rFonts w:cstheme="minorHAnsi"/>
-                <w:sz w:val="14"/>
-                <w:szCs w:val="16"/>
-              </w:rPr>
-              <w:t>Treatment stopped (adverse event, death...), New, Antimonials</w:t>
-            </w:r>
-          </w:p>
-          <w:p>
-            <w:pPr>
-              <w:rPr>
-                <w:rFonts w:cstheme="minorHAnsi"/>
-                <w:sz w:val="14"/>
-                <w:szCs w:val="16"/>
-              </w:rPr>
-            </w:pPr>
-            <w:r>
-              <w:rPr>
-                <w:rFonts w:cstheme="minorHAnsi"/>
-                <w:sz w:val="14"/>
-                <w:szCs w:val="16"/>
-              </w:rPr>
-              <w:t>Treatment stopped (adverse event, death...), New, Other VL drug</w:t>
-            </w:r>
-          </w:p>
-          <w:p>
-            <w:pPr>
-              <w:rPr>
-                <w:rFonts w:cstheme="minorHAnsi"/>
-                <w:sz w:val="14"/>
-                <w:szCs w:val="16"/>
-              </w:rPr>
-            </w:pPr>
-            <w:r>
-              <w:rPr>
-                <w:rFonts w:cstheme="minorHAnsi"/>
-                <w:sz w:val="14"/>
-                <w:szCs w:val="16"/>
-              </w:rPr>
-              <w:t>Treatment stopped (adverse event, death...), New, SSG + Paramomycin</w:t>
-            </w:r>
-          </w:p>
-          <w:p>
-            <w:pPr>
-              <w:rPr>
-                <w:rFonts w:cstheme="minorHAnsi"/>
-                <w:sz w:val="14"/>
-                <w:szCs w:val="16"/>
-              </w:rPr>
-            </w:pPr>
-            <w:r>
-              <w:rPr>
-                <w:rFonts w:cstheme="minorHAnsi"/>
-                <w:sz w:val="14"/>
-                <w:szCs w:val="16"/>
-              </w:rPr>
-              <w:t>Treatment stopped (adverse event, death...), New, VL drug unspecified</w:t>
-            </w:r>
-          </w:p>
-          <w:p>
-            <w:pPr>
-              <w:rPr>
-                <w:rFonts w:cstheme="minorHAnsi"/>
-                <w:sz w:val="14"/>
-                <w:szCs w:val="16"/>
-              </w:rPr>
-            </w:pPr>
-            <w:r>
-              <w:rPr>
-                <w:rFonts w:cstheme="minorHAnsi"/>
-                <w:sz w:val="14"/>
-                <w:szCs w:val="16"/>
-              </w:rPr>
-              <w:t>Treatment stopped (adverse event, death...), Type unspecified, Ambisome</w:t>
-            </w:r>
-          </w:p>
-          <w:p>
-            <w:pPr>
-              <w:rPr>
-                <w:rFonts w:cstheme="minorHAnsi"/>
-                <w:sz w:val="14"/>
-                <w:szCs w:val="16"/>
-              </w:rPr>
-            </w:pPr>
-            <w:r>
-              <w:rPr>
-                <w:rFonts w:cstheme="minorHAnsi"/>
-                <w:sz w:val="14"/>
-                <w:szCs w:val="16"/>
-              </w:rPr>
-              <w:t>Treatment stopped (adverse event, death...), Type unspecified, Antimonials</w:t>
-            </w:r>
-          </w:p>
-          <w:p>
-            <w:pPr>
-              <w:rPr>
-                <w:rFonts w:cstheme="minorHAnsi"/>
-                <w:sz w:val="14"/>
-                <w:szCs w:val="16"/>
-              </w:rPr>
-            </w:pPr>
-            <w:r>
-              <w:rPr>
-                <w:rFonts w:cstheme="minorHAnsi"/>
-                <w:sz w:val="14"/>
-                <w:szCs w:val="16"/>
-              </w:rPr>
-              <w:t>Treatment stopped (adverse event, death...), Type unspecified, Other VL drug</w:t>
-            </w:r>
-          </w:p>
-          <w:p>
-            <w:pPr>
-              <w:rPr>
-                <w:rFonts w:cstheme="minorHAnsi"/>
-                <w:sz w:val="14"/>
-                <w:szCs w:val="16"/>
-              </w:rPr>
-            </w:pPr>
-            <w:r>
-              <w:rPr>
-                <w:rFonts w:cstheme="minorHAnsi"/>
-                <w:sz w:val="14"/>
-                <w:szCs w:val="16"/>
-              </w:rPr>
-              <w:t>Treatment stopped (adverse event, death...), Type unspecified, SSG + Paramomycin</w:t>
-            </w:r>
-          </w:p>
-          <w:p>
-            <w:pPr>
-              <w:rPr>
-                <w:rFonts w:cstheme="minorHAnsi"/>
-                <w:sz w:val="14"/>
-                <w:szCs w:val="16"/>
-              </w:rPr>
-            </w:pPr>
-            <w:r>
-              <w:rPr>
-                <w:rFonts w:cstheme="minorHAnsi"/>
-                <w:sz w:val="14"/>
-                <w:szCs w:val="16"/>
-              </w:rPr>
-              <w:t>Treatment stopped (adverse event, death...), Type unspecified, VL drug unspecified</w:t>
-            </w:r>
-          </w:p>
-          <w:p>
-            <w:pPr>
-              <w:rPr>
-                <w:rFonts w:cstheme="minorHAnsi"/>
-                <w:sz w:val="14"/>
-                <w:szCs w:val="16"/>
-              </w:rPr>
-            </w:pPr>
-          </w:p>
-          <w:p>
-            <w:pPr>
-              <w:rPr>
-                <w:rFonts w:cstheme="minorHAnsi"/>
-                <w:sz w:val="14"/>
-                <w:szCs w:val="16"/>
-              </w:rPr>
-            </w:pPr>
-            <w:r>
-              <w:rPr>
-                <w:rFonts w:cstheme="minorHAnsi"/>
-                <w:sz w:val="14"/>
-                <w:szCs w:val="16"/>
-              </w:rPr>
-              <w:t>Defaulter, New, Ambisome</w:t>
-            </w:r>
-          </w:p>
-          <w:p>
-            <w:pPr>
-              <w:rPr>
-                <w:rFonts w:cstheme="minorHAnsi"/>
-                <w:sz w:val="14"/>
-                <w:szCs w:val="16"/>
-              </w:rPr>
-            </w:pPr>
-            <w:r>
-              <w:rPr>
-                <w:rFonts w:cstheme="minorHAnsi"/>
-                <w:sz w:val="14"/>
-                <w:szCs w:val="16"/>
-              </w:rPr>
-              <w:t>Defaulter, New, Antimonials</w:t>
-            </w:r>
-          </w:p>
-          <w:p>
-            <w:pPr>
-              <w:rPr>
-                <w:rFonts w:cstheme="minorHAnsi"/>
-                <w:sz w:val="14"/>
-                <w:szCs w:val="16"/>
-              </w:rPr>
-            </w:pPr>
-            <w:r>
-              <w:rPr>
-                <w:rFonts w:cstheme="minorHAnsi"/>
-                <w:sz w:val="14"/>
-                <w:szCs w:val="16"/>
-              </w:rPr>
-              <w:t>Defaulter, New, Other VL drug</w:t>
-            </w:r>
-          </w:p>
-          <w:p>
-            <w:pPr>
-              <w:rPr>
-                <w:rFonts w:cstheme="minorHAnsi"/>
-                <w:sz w:val="14"/>
-                <w:szCs w:val="16"/>
-              </w:rPr>
-            </w:pPr>
-            <w:r>
-              <w:rPr>
-                <w:rFonts w:cstheme="minorHAnsi"/>
-                <w:sz w:val="14"/>
-                <w:szCs w:val="16"/>
-              </w:rPr>
-              <w:t>Defaulter, New, SSG + Paramomycin</w:t>
-            </w:r>
-          </w:p>
-          <w:p>
-            <w:pPr>
-              <w:rPr>
-                <w:rFonts w:cstheme="minorHAnsi"/>
-                <w:sz w:val="14"/>
-                <w:szCs w:val="16"/>
-              </w:rPr>
-            </w:pPr>
-            <w:r>
-              <w:rPr>
-                <w:rFonts w:cstheme="minorHAnsi"/>
-                <w:sz w:val="14"/>
-                <w:szCs w:val="16"/>
-              </w:rPr>
-              <w:t>Defaulter, New, VL drug unspecified</w:t>
-            </w:r>
-          </w:p>
-          <w:p>
-            <w:pPr>
-              <w:rPr>
-                <w:rFonts w:cstheme="minorHAnsi"/>
-                <w:sz w:val="14"/>
-                <w:szCs w:val="16"/>
-              </w:rPr>
-            </w:pPr>
-            <w:r>
-              <w:rPr>
-                <w:rFonts w:cstheme="minorHAnsi"/>
-                <w:sz w:val="14"/>
-                <w:szCs w:val="16"/>
-              </w:rPr>
-              <w:t>Defaulter, Type unspecified, Ambisome</w:t>
-            </w:r>
-          </w:p>
-          <w:p>
-            <w:pPr>
-              <w:rPr>
-                <w:rFonts w:cstheme="minorHAnsi"/>
-                <w:sz w:val="14"/>
-                <w:szCs w:val="16"/>
-              </w:rPr>
-            </w:pPr>
-            <w:r>
-              <w:rPr>
-                <w:rFonts w:cstheme="minorHAnsi"/>
-                <w:sz w:val="14"/>
-                <w:szCs w:val="16"/>
-              </w:rPr>
-              <w:t>Defaulter, Type unspecified, Antimonials</w:t>
-            </w:r>
-          </w:p>
-          <w:p>
-            <w:pPr>
-              <w:rPr>
-                <w:rFonts w:cstheme="minorHAnsi"/>
-                <w:sz w:val="14"/>
-                <w:szCs w:val="16"/>
-              </w:rPr>
-            </w:pPr>
-            <w:r>
-              <w:rPr>
-                <w:rFonts w:cstheme="minorHAnsi"/>
-                <w:sz w:val="14"/>
-                <w:szCs w:val="16"/>
-              </w:rPr>
-              <w:t>Defaulter, Type unspecified, Other VL drug</w:t>
-            </w:r>
-          </w:p>
-          <w:p>
-            <w:pPr>
-              <w:rPr>
-                <w:rFonts w:cstheme="minorHAnsi"/>
-                <w:sz w:val="14"/>
-                <w:szCs w:val="16"/>
-              </w:rPr>
-            </w:pPr>
-            <w:r>
-              <w:rPr>
-                <w:rFonts w:cstheme="minorHAnsi"/>
-                <w:sz w:val="14"/>
-                <w:szCs w:val="16"/>
-              </w:rPr>
-              <w:t>Defaulter, Type unspecified, SSG + Paramomycin</w:t>
-            </w:r>
-          </w:p>
-          <w:p>
-            <w:pPr>
-              <w:rPr>
-                <w:rFonts w:cstheme="minorHAnsi"/>
-                <w:sz w:val="14"/>
-                <w:szCs w:val="16"/>
-              </w:rPr>
-            </w:pPr>
-            <w:r>
-              <w:rPr>
-                <w:rFonts w:cstheme="minorHAnsi"/>
-                <w:sz w:val="14"/>
-                <w:szCs w:val="16"/>
-              </w:rPr>
-              <w:t>Defaulter, Type unspecified, VL drug unspecified</w:t>
-            </w:r>
-          </w:p>
-          <w:p>
-            <w:pPr>
-              <w:rPr>
-                <w:rFonts w:cstheme="minorHAnsi"/>
-                <w:sz w:val="14"/>
-                <w:szCs w:val="16"/>
-              </w:rPr>
-            </w:pPr>
-          </w:p>
-          <w:p>
-            <w:pPr>
-              <w:rPr>
-                <w:rFonts w:cstheme="minorHAnsi"/>
-                <w:sz w:val="14"/>
-                <w:szCs w:val="16"/>
-              </w:rPr>
-            </w:pPr>
-            <w:r>
-              <w:rPr>
-                <w:rFonts w:cstheme="minorHAnsi"/>
-                <w:sz w:val="14"/>
-                <w:szCs w:val="16"/>
-              </w:rPr>
-              <w:t>Treatment completion unknown, New, Ambisome</w:t>
-            </w:r>
-          </w:p>
-          <w:p>
-            <w:pPr>
-              <w:rPr>
-                <w:rFonts w:cstheme="minorHAnsi"/>
-                <w:sz w:val="14"/>
-                <w:szCs w:val="16"/>
-              </w:rPr>
-            </w:pPr>
-            <w:r>
-              <w:rPr>
-                <w:rFonts w:cstheme="minorHAnsi"/>
-                <w:sz w:val="14"/>
-                <w:szCs w:val="16"/>
-              </w:rPr>
-              <w:t>Treatment completion unknown, New, Antimonials</w:t>
-            </w:r>
-          </w:p>
-          <w:p>
-            <w:pPr>
-              <w:rPr>
-                <w:rFonts w:cstheme="minorHAnsi"/>
-                <w:sz w:val="14"/>
-                <w:szCs w:val="16"/>
-              </w:rPr>
-            </w:pPr>
-            <w:r>
-              <w:rPr>
-                <w:rFonts w:cstheme="minorHAnsi"/>
-                <w:sz w:val="14"/>
-                <w:szCs w:val="16"/>
-              </w:rPr>
-              <w:t>Treatment completion unknown, New, Other VL drug</w:t>
-            </w:r>
-          </w:p>
-          <w:p>
-            <w:pPr>
-              <w:rPr>
-                <w:rFonts w:cstheme="minorHAnsi"/>
-                <w:sz w:val="14"/>
-                <w:szCs w:val="16"/>
-              </w:rPr>
-            </w:pPr>
-            <w:r>
-              <w:rPr>
-                <w:rFonts w:cstheme="minorHAnsi"/>
-                <w:sz w:val="14"/>
-                <w:szCs w:val="16"/>
-              </w:rPr>
-              <w:t>Treatment completion unknown, New, SSG + Paramomycin</w:t>
-            </w:r>
-          </w:p>
-          <w:p>
-            <w:pPr>
-              <w:rPr>
-                <w:rFonts w:cstheme="minorHAnsi"/>
-                <w:sz w:val="14"/>
-                <w:szCs w:val="16"/>
-              </w:rPr>
-            </w:pPr>
-            <w:r>
-              <w:rPr>
-                <w:rFonts w:cstheme="minorHAnsi"/>
-                <w:sz w:val="14"/>
-                <w:szCs w:val="16"/>
-              </w:rPr>
-              <w:t>Treatment completion unknown, New, VL drug unspecified</w:t>
-            </w:r>
-          </w:p>
-          <w:p>
-            <w:pPr>
-              <w:rPr>
-                <w:rFonts w:cstheme="minorHAnsi"/>
-                <w:sz w:val="14"/>
-                <w:szCs w:val="16"/>
-              </w:rPr>
-            </w:pPr>
-            <w:r>
-              <w:rPr>
-                <w:rFonts w:cstheme="minorHAnsi"/>
-                <w:sz w:val="14"/>
-                <w:szCs w:val="16"/>
-              </w:rPr>
-              <w:t>Treatment completion unknown, Type unspecified, Ambisome</w:t>
-            </w:r>
-          </w:p>
-          <w:p>
-            <w:pPr>
-              <w:rPr>
-                <w:rFonts w:cstheme="minorHAnsi"/>
-                <w:sz w:val="14"/>
-                <w:szCs w:val="16"/>
-              </w:rPr>
-            </w:pPr>
-            <w:r>
-              <w:rPr>
-                <w:rFonts w:cstheme="minorHAnsi"/>
-                <w:sz w:val="14"/>
-                <w:szCs w:val="16"/>
-              </w:rPr>
-              <w:t>Treatment completion unknown, Type unspecified, Antimonials</w:t>
-            </w:r>
-          </w:p>
-          <w:p>
-            <w:pPr>
-              <w:rPr>
-                <w:rFonts w:cstheme="minorHAnsi"/>
-                <w:sz w:val="14"/>
-                <w:szCs w:val="16"/>
-              </w:rPr>
-            </w:pPr>
-            <w:r>
-              <w:rPr>
-                <w:rFonts w:cstheme="minorHAnsi"/>
-                <w:sz w:val="14"/>
-                <w:szCs w:val="16"/>
-              </w:rPr>
-              <w:t>Treatment completion unknown, Type unspecified, Other VL drug</w:t>
-            </w:r>
-          </w:p>
-          <w:p>
-            <w:pPr>
-              <w:rPr>
-                <w:rFonts w:cstheme="minorHAnsi"/>
-                <w:sz w:val="14"/>
-                <w:szCs w:val="16"/>
-              </w:rPr>
-            </w:pPr>
-            <w:r>
-              <w:rPr>
-                <w:rFonts w:cstheme="minorHAnsi"/>
-                <w:sz w:val="14"/>
-                <w:szCs w:val="16"/>
-              </w:rPr>
-              <w:t>Treatment completion unknown, Type unspecified, SSG + Paramomycin</w:t>
-            </w:r>
-          </w:p>
-          <w:p>
-            <w:pPr>
-              <w:rPr>
-                <w:rFonts w:cstheme="minorHAnsi"/>
-                <w:sz w:val="14"/>
-                <w:szCs w:val="16"/>
-              </w:rPr>
-            </w:pPr>
-            <w:r>
-              <w:rPr>
-                <w:rFonts w:cstheme="minorHAnsi"/>
-                <w:sz w:val="14"/>
-                <w:szCs w:val="16"/>
-              </w:rPr>
-              <w:t>Treatment completion unknown, Type unspecified, VL drug unspecified</w:t>
+                <w:sz w:val="16"/>
+                <w:szCs w:val="16"/>
+              </w:rPr>
+              <w:t>NTD_LSH_VL_EPI_NewCases_I</w:t>
             </w:r>
           </w:p>
         </w:tc>
@@ -31274,7 +30472,7 @@
         </w:trPr>
         <w:tc>
           <w:tcPr>
-            <w:tcW w:w="355" w:type="dxa"/>
+            <w:tcW w:w="445" w:type="dxa"/>
             <w:vMerge/>
           </w:tcPr>
           <w:p>
@@ -31289,7 +30487,7 @@
         </w:tc>
         <w:tc>
           <w:tcPr>
-            <w:tcW w:w="2430" w:type="dxa"/>
+            <w:tcW w:w="2340" w:type="dxa"/>
           </w:tcPr>
           <w:p>
             <w:pPr>
@@ -31309,7 +30507,8 @@
         </w:tc>
         <w:tc>
           <w:tcPr>
-            <w:tcW w:w="2430" w:type="dxa"/>
+            <w:tcW w:w="8100" w:type="dxa"/>
+            <w:gridSpan w:val="2"/>
           </w:tcPr>
           <w:p>
             <w:pPr>
@@ -31327,12 +30526,23 @@
               <w:t>CL_TREAT_completed</w:t>
             </w:r>
           </w:p>
-        </w:tc>
-        <w:tc>
-          <w:tcPr>
-            <w:tcW w:w="5670" w:type="dxa"/>
-            <w:vMerge w:val="restart"/>
-          </w:tcPr>
+          <w:p>
+            <w:pPr>
+              <w:rPr>
+                <w:rFonts w:cstheme="minorHAnsi"/>
+                <w:sz w:val="16"/>
+                <w:szCs w:val="16"/>
+              </w:rPr>
+            </w:pPr>
+            <w:r>
+              <w:rPr>
+                <w:rFonts w:cstheme="minorHAnsi"/>
+                <w:sz w:val="16"/>
+                <w:szCs w:val="16"/>
+              </w:rPr>
+              <w:t>/</w:t>
+            </w:r>
+          </w:p>
           <w:p>
             <w:pPr>
               <w:rPr>
@@ -31344,602 +30554,11 @@
             <w:r>
               <w:rPr>
                 <w:rFonts w:cstheme="minorHAnsi"/>
-                <w:sz w:val="14"/>
-                <w:szCs w:val="16"/>
-              </w:rPr>
-              <w:t>Treatment completed, New, Meglumine Antimoniate (glucantime)</w:t>
-            </w:r>
-          </w:p>
-          <w:p>
-            <w:pPr>
-              <w:rPr>
-                <w:rFonts w:cstheme="minorHAnsi"/>
-                <w:sz w:val="14"/>
-                <w:szCs w:val="16"/>
-              </w:rPr>
-            </w:pPr>
-            <w:r>
-              <w:rPr>
-                <w:rFonts w:cstheme="minorHAnsi"/>
-                <w:sz w:val="14"/>
-                <w:szCs w:val="16"/>
-              </w:rPr>
-              <w:lastRenderedPageBreak/>
-              <w:t>Treatment completed, New, Other CL drug</w:t>
-            </w:r>
-          </w:p>
-          <w:p>
-            <w:pPr>
-              <w:rPr>
-                <w:rFonts w:cstheme="minorHAnsi"/>
-                <w:sz w:val="14"/>
-                <w:szCs w:val="16"/>
-              </w:rPr>
-            </w:pPr>
-            <w:r>
-              <w:rPr>
-                <w:rFonts w:cstheme="minorHAnsi"/>
-                <w:sz w:val="14"/>
-                <w:szCs w:val="16"/>
-              </w:rPr>
-              <w:t xml:space="preserve">Treatment completed, New, SSG </w:t>
-            </w:r>
-          </w:p>
-          <w:p>
-            <w:pPr>
-              <w:rPr>
-                <w:rFonts w:cstheme="minorHAnsi"/>
-                <w:sz w:val="14"/>
-                <w:szCs w:val="16"/>
-              </w:rPr>
-            </w:pPr>
-            <w:r>
-              <w:rPr>
-                <w:rFonts w:cstheme="minorHAnsi"/>
-                <w:sz w:val="14"/>
-                <w:szCs w:val="16"/>
-              </w:rPr>
-              <w:t>Treatment completed, New, Treatment Drug Unknown</w:t>
-            </w:r>
-          </w:p>
-          <w:p>
-            <w:pPr>
-              <w:rPr>
-                <w:rFonts w:cstheme="minorHAnsi"/>
-                <w:sz w:val="14"/>
-                <w:szCs w:val="16"/>
-              </w:rPr>
-            </w:pPr>
-          </w:p>
-          <w:p>
-            <w:pPr>
-              <w:rPr>
-                <w:rFonts w:cstheme="minorHAnsi"/>
-                <w:sz w:val="14"/>
-                <w:szCs w:val="16"/>
-              </w:rPr>
-            </w:pPr>
-            <w:r>
-              <w:rPr>
-                <w:rFonts w:cstheme="minorHAnsi"/>
-                <w:sz w:val="14"/>
-                <w:szCs w:val="16"/>
-              </w:rPr>
-              <w:t>Treatment completed, Type unspecified, Meglumine Antimoniate (glucantime)</w:t>
-            </w:r>
-          </w:p>
-          <w:p>
-            <w:pPr>
-              <w:rPr>
-                <w:rFonts w:cstheme="minorHAnsi"/>
-                <w:sz w:val="14"/>
-                <w:szCs w:val="16"/>
-              </w:rPr>
-            </w:pPr>
-            <w:r>
-              <w:rPr>
-                <w:rFonts w:cstheme="minorHAnsi"/>
-                <w:sz w:val="14"/>
-                <w:szCs w:val="16"/>
-              </w:rPr>
-              <w:t>Treatment completed, Type unspecified, Other CL drug</w:t>
-            </w:r>
-          </w:p>
-          <w:p>
-            <w:pPr>
-              <w:rPr>
-                <w:rFonts w:cstheme="minorHAnsi"/>
-                <w:sz w:val="14"/>
-                <w:szCs w:val="16"/>
-              </w:rPr>
-            </w:pPr>
-            <w:r>
-              <w:rPr>
-                <w:rFonts w:cstheme="minorHAnsi"/>
-                <w:sz w:val="14"/>
-                <w:szCs w:val="16"/>
-              </w:rPr>
-              <w:t>Treatment completed, Type unspecified, SSG</w:t>
-            </w:r>
-          </w:p>
-          <w:p>
-            <w:pPr>
-              <w:rPr>
-                <w:rFonts w:cstheme="minorHAnsi"/>
-                <w:sz w:val="14"/>
-                <w:szCs w:val="16"/>
-              </w:rPr>
-            </w:pPr>
-            <w:r>
-              <w:rPr>
-                <w:rFonts w:cstheme="minorHAnsi"/>
-                <w:sz w:val="14"/>
-                <w:szCs w:val="16"/>
-              </w:rPr>
-              <w:t>Treatment completed, Type unspecified, Treatment Drug Unknown</w:t>
-            </w:r>
-          </w:p>
-          <w:p>
-            <w:pPr>
-              <w:rPr>
-                <w:rFonts w:cstheme="minorHAnsi"/>
-                <w:sz w:val="14"/>
-                <w:szCs w:val="16"/>
-              </w:rPr>
-            </w:pPr>
-          </w:p>
-          <w:p>
-            <w:pPr>
-              <w:rPr>
-                <w:rFonts w:cstheme="minorHAnsi"/>
-                <w:sz w:val="14"/>
-                <w:szCs w:val="16"/>
-              </w:rPr>
-            </w:pPr>
-            <w:r>
-              <w:rPr>
-                <w:rFonts w:cstheme="minorHAnsi"/>
-                <w:sz w:val="14"/>
-                <w:szCs w:val="16"/>
-              </w:rPr>
-              <w:t>Treatment stopped (adverse event, death...), New, Meglumine Antimoniate (glucantime)</w:t>
-            </w:r>
-          </w:p>
-          <w:p>
-            <w:pPr>
-              <w:rPr>
-                <w:rFonts w:cstheme="minorHAnsi"/>
-                <w:sz w:val="14"/>
-                <w:szCs w:val="16"/>
-              </w:rPr>
-            </w:pPr>
-            <w:r>
-              <w:rPr>
-                <w:rFonts w:cstheme="minorHAnsi"/>
-                <w:sz w:val="14"/>
-                <w:szCs w:val="16"/>
-              </w:rPr>
-              <w:t>Treatment stopped (adverse event, death...), New, Other CL drug</w:t>
-            </w:r>
-          </w:p>
-          <w:p>
-            <w:pPr>
-              <w:rPr>
-                <w:rFonts w:cstheme="minorHAnsi"/>
-                <w:sz w:val="14"/>
-                <w:szCs w:val="16"/>
-              </w:rPr>
-            </w:pPr>
-            <w:r>
-              <w:rPr>
-                <w:rFonts w:cstheme="minorHAnsi"/>
-                <w:sz w:val="14"/>
-                <w:szCs w:val="16"/>
-              </w:rPr>
-              <w:t>Treatment stopped (adverse event, death...), New, SSG</w:t>
-            </w:r>
-          </w:p>
-          <w:p>
-            <w:pPr>
-              <w:rPr>
-                <w:rFonts w:cstheme="minorHAnsi"/>
-                <w:sz w:val="14"/>
-                <w:szCs w:val="16"/>
-              </w:rPr>
-            </w:pPr>
-            <w:r>
-              <w:rPr>
-                <w:rFonts w:cstheme="minorHAnsi"/>
-                <w:sz w:val="14"/>
-                <w:szCs w:val="16"/>
-              </w:rPr>
-              <w:t>Treatment stopped (adverse event, death...), New, Treatment Drug Unknown</w:t>
-            </w:r>
-          </w:p>
-          <w:p>
-            <w:pPr>
-              <w:rPr>
-                <w:rFonts w:cstheme="minorHAnsi"/>
-                <w:sz w:val="14"/>
-                <w:szCs w:val="16"/>
-              </w:rPr>
-            </w:pPr>
-          </w:p>
-          <w:p>
-            <w:pPr>
-              <w:rPr>
-                <w:rFonts w:cstheme="minorHAnsi"/>
-                <w:sz w:val="14"/>
-                <w:szCs w:val="16"/>
-              </w:rPr>
-            </w:pPr>
-          </w:p>
-          <w:p>
-            <w:pPr>
-              <w:rPr>
-                <w:rFonts w:cstheme="minorHAnsi"/>
-                <w:sz w:val="14"/>
-                <w:szCs w:val="16"/>
-              </w:rPr>
-            </w:pPr>
-            <w:r>
-              <w:rPr>
-                <w:rFonts w:cstheme="minorHAnsi"/>
-                <w:sz w:val="14"/>
-                <w:szCs w:val="16"/>
-              </w:rPr>
-              <w:t>Treatment stopped (adverse event, death...), Type unspecified, Meglumine Antimoniate (glucantime)</w:t>
-            </w:r>
-          </w:p>
-          <w:p>
-            <w:pPr>
-              <w:rPr>
-                <w:rFonts w:cstheme="minorHAnsi"/>
-                <w:sz w:val="14"/>
-                <w:szCs w:val="16"/>
-              </w:rPr>
-            </w:pPr>
-            <w:r>
-              <w:rPr>
-                <w:rFonts w:cstheme="minorHAnsi"/>
-                <w:sz w:val="14"/>
-                <w:szCs w:val="16"/>
-              </w:rPr>
-              <w:t xml:space="preserve">Treatment stopped (adverse event, death...), Type unspecified, Other CL drug </w:t>
-            </w:r>
-          </w:p>
-          <w:p>
-            <w:pPr>
-              <w:rPr>
-                <w:rFonts w:cstheme="minorHAnsi"/>
-                <w:sz w:val="14"/>
-                <w:szCs w:val="16"/>
-              </w:rPr>
-            </w:pPr>
-            <w:r>
-              <w:rPr>
-                <w:rFonts w:cstheme="minorHAnsi"/>
-                <w:sz w:val="14"/>
-                <w:szCs w:val="16"/>
-              </w:rPr>
-              <w:t xml:space="preserve">Treatment stopped (adverse event, death...), Type unspecified, SSG </w:t>
-            </w:r>
-          </w:p>
-          <w:p>
-            <w:pPr>
-              <w:rPr>
-                <w:rFonts w:cstheme="minorHAnsi"/>
-                <w:sz w:val="14"/>
-                <w:szCs w:val="16"/>
-              </w:rPr>
-            </w:pPr>
-            <w:r>
-              <w:rPr>
-                <w:rFonts w:cstheme="minorHAnsi"/>
-                <w:sz w:val="14"/>
-                <w:szCs w:val="16"/>
-              </w:rPr>
-              <w:t xml:space="preserve">Treatment stopped (adverse event, death...), Type unspecified, Treatment Drug Unknown </w:t>
-            </w:r>
-          </w:p>
-          <w:p>
-            <w:pPr>
-              <w:rPr>
-                <w:rFonts w:cstheme="minorHAnsi"/>
-                <w:sz w:val="14"/>
-                <w:szCs w:val="16"/>
-              </w:rPr>
-            </w:pPr>
-            <w:r>
-              <w:rPr>
-                <w:rFonts w:cstheme="minorHAnsi"/>
-                <w:sz w:val="14"/>
-                <w:szCs w:val="16"/>
-              </w:rPr>
-              <w:t>Defaulter, New, Meglumine Antimoniate (glucantime)</w:t>
-            </w:r>
-          </w:p>
-          <w:p>
-            <w:pPr>
-              <w:rPr>
-                <w:rFonts w:cstheme="minorHAnsi"/>
-                <w:sz w:val="14"/>
-                <w:szCs w:val="16"/>
-              </w:rPr>
-            </w:pPr>
-            <w:r>
-              <w:rPr>
-                <w:rFonts w:cstheme="minorHAnsi"/>
-                <w:sz w:val="14"/>
-                <w:szCs w:val="16"/>
-              </w:rPr>
-              <w:t xml:space="preserve">Defaulter, New, Other CL drug </w:t>
-            </w:r>
-          </w:p>
-          <w:p>
-            <w:pPr>
-              <w:rPr>
-                <w:rFonts w:cstheme="minorHAnsi"/>
-                <w:sz w:val="14"/>
-                <w:szCs w:val="16"/>
-              </w:rPr>
-            </w:pPr>
-            <w:r>
-              <w:rPr>
-                <w:rFonts w:cstheme="minorHAnsi"/>
-                <w:sz w:val="14"/>
-                <w:szCs w:val="16"/>
-              </w:rPr>
-              <w:t xml:space="preserve">Defaulter, New, SSG </w:t>
-            </w:r>
-          </w:p>
-          <w:p>
-            <w:pPr>
-              <w:rPr>
-                <w:rFonts w:cstheme="minorHAnsi"/>
-                <w:sz w:val="14"/>
-                <w:szCs w:val="16"/>
-              </w:rPr>
-            </w:pPr>
-            <w:r>
-              <w:rPr>
-                <w:rFonts w:cstheme="minorHAnsi"/>
-                <w:sz w:val="14"/>
-                <w:szCs w:val="16"/>
-              </w:rPr>
-              <w:t xml:space="preserve">Defaulter, New, Treatment Drug Unknown </w:t>
-            </w:r>
-          </w:p>
-          <w:p>
-            <w:pPr>
-              <w:rPr>
-                <w:rFonts w:cstheme="minorHAnsi"/>
-                <w:sz w:val="14"/>
-                <w:szCs w:val="16"/>
-              </w:rPr>
-            </w:pPr>
-            <w:r>
-              <w:rPr>
-                <w:rFonts w:cstheme="minorHAnsi"/>
-                <w:sz w:val="14"/>
-                <w:szCs w:val="16"/>
-              </w:rPr>
-              <w:t>Defaulter, Type unspecified, Meglumine Antimoniate (glucantime)</w:t>
-            </w:r>
-          </w:p>
-          <w:p>
-            <w:pPr>
-              <w:rPr>
-                <w:rFonts w:cstheme="minorHAnsi"/>
-                <w:sz w:val="14"/>
-                <w:szCs w:val="16"/>
-              </w:rPr>
-            </w:pPr>
-            <w:r>
-              <w:rPr>
-                <w:rFonts w:cstheme="minorHAnsi"/>
-                <w:sz w:val="14"/>
-                <w:szCs w:val="16"/>
-              </w:rPr>
-              <w:t xml:space="preserve">Defaulter, Type unspecified, Other CL drug </w:t>
-            </w:r>
-          </w:p>
-          <w:p>
-            <w:pPr>
-              <w:rPr>
-                <w:rFonts w:cstheme="minorHAnsi"/>
-                <w:sz w:val="14"/>
-                <w:szCs w:val="16"/>
-              </w:rPr>
-            </w:pPr>
-            <w:r>
-              <w:rPr>
-                <w:rFonts w:cstheme="minorHAnsi"/>
-                <w:sz w:val="14"/>
-                <w:szCs w:val="16"/>
-              </w:rPr>
-              <w:t xml:space="preserve">Defaulter, Type unspecified, SSG </w:t>
-            </w:r>
-          </w:p>
-          <w:p>
-            <w:pPr>
-              <w:rPr>
-                <w:rFonts w:cstheme="minorHAnsi"/>
-                <w:sz w:val="14"/>
-                <w:szCs w:val="16"/>
-              </w:rPr>
-            </w:pPr>
-            <w:r>
-              <w:rPr>
-                <w:rFonts w:cstheme="minorHAnsi"/>
-                <w:sz w:val="14"/>
-                <w:szCs w:val="16"/>
-              </w:rPr>
-              <w:t xml:space="preserve">Defaulter, Type unspecified, Treatment Drug Unknown </w:t>
-            </w:r>
-          </w:p>
-          <w:p>
-            <w:pPr>
-              <w:rPr>
-                <w:rFonts w:cstheme="minorHAnsi"/>
-                <w:sz w:val="14"/>
-                <w:szCs w:val="16"/>
-              </w:rPr>
-            </w:pPr>
-            <w:r>
-              <w:rPr>
-                <w:rFonts w:cstheme="minorHAnsi"/>
-                <w:sz w:val="14"/>
-                <w:szCs w:val="16"/>
-              </w:rPr>
-              <w:t>Treatment completion unknown, New, Meglumine Antimoniate (glucantime)</w:t>
-            </w:r>
-          </w:p>
-          <w:p>
-            <w:pPr>
-              <w:rPr>
-                <w:rFonts w:cstheme="minorHAnsi"/>
-                <w:sz w:val="14"/>
-                <w:szCs w:val="16"/>
-              </w:rPr>
-            </w:pPr>
-            <w:r>
-              <w:rPr>
-                <w:rFonts w:cstheme="minorHAnsi"/>
-                <w:sz w:val="14"/>
-                <w:szCs w:val="16"/>
-              </w:rPr>
-              <w:t xml:space="preserve">Treatment completion unknown, New, Other CL drug </w:t>
-            </w:r>
-          </w:p>
-          <w:p>
-            <w:pPr>
-              <w:rPr>
-                <w:rFonts w:cstheme="minorHAnsi"/>
-                <w:sz w:val="14"/>
-                <w:szCs w:val="16"/>
-              </w:rPr>
-            </w:pPr>
-            <w:r>
-              <w:rPr>
-                <w:rFonts w:cstheme="minorHAnsi"/>
-                <w:sz w:val="14"/>
-                <w:szCs w:val="16"/>
-              </w:rPr>
-              <w:t xml:space="preserve">Treatment completion unknown, New, SSG </w:t>
-            </w:r>
-          </w:p>
-          <w:p>
-            <w:pPr>
-              <w:rPr>
-                <w:rFonts w:cstheme="minorHAnsi"/>
-                <w:sz w:val="14"/>
-                <w:szCs w:val="16"/>
-              </w:rPr>
-            </w:pPr>
-            <w:r>
-              <w:rPr>
-                <w:rFonts w:cstheme="minorHAnsi"/>
-                <w:sz w:val="14"/>
-                <w:szCs w:val="16"/>
-              </w:rPr>
-              <w:t xml:space="preserve">Treatment completion unknown, New, Treatment Drug Unknown </w:t>
-            </w:r>
-          </w:p>
-          <w:p>
-            <w:pPr>
-              <w:rPr>
-                <w:rFonts w:cstheme="minorHAnsi"/>
-                <w:sz w:val="14"/>
-                <w:szCs w:val="16"/>
-              </w:rPr>
-            </w:pPr>
-            <w:r>
-              <w:rPr>
-                <w:rFonts w:cstheme="minorHAnsi"/>
-                <w:sz w:val="14"/>
-                <w:szCs w:val="16"/>
-              </w:rPr>
-              <w:t>Treatment completion unknown, Type unspecified, Meglumine Antimoniate (glucantime)</w:t>
-            </w:r>
-          </w:p>
-          <w:p>
-            <w:pPr>
-              <w:rPr>
-                <w:rFonts w:cstheme="minorHAnsi"/>
-                <w:sz w:val="14"/>
-                <w:szCs w:val="16"/>
-              </w:rPr>
-            </w:pPr>
-            <w:r>
-              <w:rPr>
-                <w:rFonts w:cstheme="minorHAnsi"/>
-                <w:sz w:val="14"/>
-                <w:szCs w:val="16"/>
-              </w:rPr>
-              <w:t xml:space="preserve">Treatment completion unknown, Type unspecified, Other CL drug </w:t>
-            </w:r>
-          </w:p>
-          <w:p>
-            <w:pPr>
-              <w:rPr>
-                <w:rFonts w:cstheme="minorHAnsi"/>
-                <w:sz w:val="14"/>
-                <w:szCs w:val="16"/>
-              </w:rPr>
-            </w:pPr>
-            <w:r>
-              <w:rPr>
-                <w:rFonts w:cstheme="minorHAnsi"/>
-                <w:sz w:val="14"/>
-                <w:szCs w:val="16"/>
-              </w:rPr>
-              <w:t xml:space="preserve">Treatment completion unknown, Type unspecified, SSG </w:t>
-            </w:r>
-          </w:p>
-          <w:p>
-            <w:pPr>
-              <w:rPr>
-                <w:rFonts w:cstheme="minorHAnsi"/>
-                <w:sz w:val="14"/>
-                <w:szCs w:val="16"/>
-              </w:rPr>
-            </w:pPr>
-            <w:r>
-              <w:rPr>
-                <w:rFonts w:cstheme="minorHAnsi"/>
-                <w:sz w:val="14"/>
-                <w:szCs w:val="16"/>
-              </w:rPr>
-              <w:t>Treatment completion unknown, Type unspecified, Treatment Drug Unknown</w:t>
-            </w:r>
-          </w:p>
-          <w:p>
-            <w:pPr>
-              <w:rPr>
-                <w:rFonts w:cstheme="minorHAnsi"/>
-                <w:sz w:val="14"/>
-                <w:szCs w:val="16"/>
-              </w:rPr>
-            </w:pPr>
-          </w:p>
-          <w:p>
-            <w:pPr>
-              <w:rPr>
-                <w:rFonts w:cstheme="minorHAnsi"/>
-                <w:sz w:val="14"/>
-                <w:szCs w:val="16"/>
-              </w:rPr>
-            </w:pPr>
-          </w:p>
-          <w:p>
-            <w:pPr>
-              <w:rPr>
-                <w:rFonts w:cstheme="minorHAnsi"/>
-                <w:sz w:val="14"/>
-                <w:szCs w:val="16"/>
-              </w:rPr>
-            </w:pPr>
+                <w:sz w:val="16"/>
+                <w:szCs w:val="16"/>
+              </w:rPr>
+              <w:t>NTD_LSH_CL_EPI_NewCases_I</w:t>
+            </w:r>
           </w:p>
         </w:tc>
       </w:tr>
@@ -31949,7 +30568,7 @@
         </w:trPr>
         <w:tc>
           <w:tcPr>
-            <w:tcW w:w="355" w:type="dxa"/>
+            <w:tcW w:w="445" w:type="dxa"/>
             <w:vMerge/>
             <w:tcBorders>
               <w:bottom w:val="single" w:sz="4" w:space="0" w:color="auto"/>
@@ -31967,7 +30586,7 @@
         </w:tc>
         <w:tc>
           <w:tcPr>
-            <w:tcW w:w="2430" w:type="dxa"/>
+            <w:tcW w:w="2340" w:type="dxa"/>
             <w:tcBorders>
               <w:bottom w:val="single" w:sz="4" w:space="0" w:color="auto"/>
             </w:tcBorders>
@@ -31998,52 +30617,80 @@
         </w:tc>
         <w:tc>
           <w:tcPr>
-            <w:tcW w:w="2430" w:type="dxa"/>
+            <w:tcW w:w="8100" w:type="dxa"/>
+            <w:gridSpan w:val="2"/>
             <w:tcBorders>
               <w:bottom w:val="single" w:sz="4" w:space="0" w:color="auto"/>
             </w:tcBorders>
           </w:tcPr>
           <w:p>
             <w:pPr>
-              <w:jc w:val="both"/>
-              <w:rPr>
-                <w:sz w:val="18"/>
-                <w:szCs w:val="18"/>
-              </w:rPr>
-            </w:pPr>
-            <w:r>
-              <w:rPr>
-                <w:sz w:val="18"/>
-                <w:szCs w:val="18"/>
-              </w:rPr>
-              <w:t>ACL_TREAT_completed</w:t>
-            </w:r>
-          </w:p>
-          <w:p>
-            <w:pPr>
-              <w:jc w:val="both"/>
-              <w:rPr>
-                <w:sz w:val="18"/>
-                <w:szCs w:val="18"/>
-              </w:rPr>
-            </w:pPr>
-            <w:r>
-              <w:rPr>
-                <w:sz w:val="18"/>
-                <w:szCs w:val="18"/>
-              </w:rPr>
-              <w:t>ZCL_TREAT_completed</w:t>
-            </w:r>
-          </w:p>
-        </w:tc>
-        <w:tc>
-          <w:tcPr>
-            <w:tcW w:w="5670" w:type="dxa"/>
-            <w:vMerge/>
-            <w:tcBorders>
-              <w:bottom w:val="single" w:sz="4" w:space="0" w:color="auto"/>
-            </w:tcBorders>
-          </w:tcPr>
+              <w:rPr>
+                <w:rFonts w:cstheme="minorHAnsi"/>
+                <w:sz w:val="16"/>
+                <w:szCs w:val="16"/>
+              </w:rPr>
+            </w:pPr>
+            <w:r>
+              <w:rPr>
+                <w:rFonts w:cstheme="minorHAnsi"/>
+                <w:sz w:val="16"/>
+                <w:szCs w:val="16"/>
+              </w:rPr>
+              <w:t>NTD_LSH_ACL_TREAT_completed_I</w:t>
+            </w:r>
+          </w:p>
+          <w:p>
+            <w:pPr>
+              <w:rPr>
+                <w:rFonts w:cstheme="minorHAnsi"/>
+                <w:sz w:val="16"/>
+                <w:szCs w:val="16"/>
+              </w:rPr>
+            </w:pPr>
+            <w:r>
+              <w:rPr>
+                <w:rFonts w:cstheme="minorHAnsi"/>
+                <w:sz w:val="16"/>
+                <w:szCs w:val="16"/>
+              </w:rPr>
+              <w:t>NTD_LSH_ZCL_TREAT_completed_I</w:t>
+            </w:r>
+          </w:p>
+          <w:p>
+            <w:pPr>
+              <w:rPr>
+                <w:rFonts w:cstheme="minorHAnsi"/>
+                <w:sz w:val="16"/>
+                <w:szCs w:val="16"/>
+              </w:rPr>
+            </w:pPr>
+            <w:r>
+              <w:rPr>
+                <w:rFonts w:cstheme="minorHAnsi"/>
+                <w:sz w:val="16"/>
+                <w:szCs w:val="16"/>
+              </w:rPr>
+              <w:t>/</w:t>
+            </w:r>
+          </w:p>
+          <w:p>
+            <w:pPr>
+              <w:rPr>
+                <w:rFonts w:cstheme="minorHAnsi"/>
+                <w:sz w:val="16"/>
+                <w:szCs w:val="16"/>
+              </w:rPr>
+            </w:pPr>
+            <w:r>
+              <w:rPr>
+                <w:rFonts w:cstheme="minorHAnsi"/>
+                <w:sz w:val="16"/>
+                <w:szCs w:val="16"/>
+              </w:rPr>
+              <w:t>NTD_LSH_ACL_EPI_NewCases_I</w:t>
+            </w:r>
+          </w:p>
           <w:p>
             <w:pPr>
               <w:rPr>
@@ -32051,13 +30698,21 @@
                 <w:szCs w:val="16"/>
               </w:rPr>
             </w:pPr>
+            <w:r>
+              <w:rPr>
+                <w:rFonts w:cstheme="minorHAnsi"/>
+                <w:sz w:val="16"/>
+                <w:szCs w:val="16"/>
+              </w:rPr>
+              <w:t>NTD_LSH_ZCL_EPI_NewCases_I</w:t>
+            </w:r>
           </w:p>
         </w:tc>
       </w:tr>
       <w:tr>
         <w:tc>
           <w:tcPr>
-            <w:tcW w:w="355" w:type="dxa"/>
+            <w:tcW w:w="445" w:type="dxa"/>
           </w:tcPr>
           <w:p>
             <w:pPr>
@@ -32079,6 +30734,80 @@
         </w:tc>
         <w:tc>
           <w:tcPr>
+            <w:tcW w:w="2340" w:type="dxa"/>
+            <w:vMerge w:val="restart"/>
+          </w:tcPr>
+          <w:p>
+            <w:pPr>
+              <w:rPr>
+                <w:rFonts w:cstheme="minorHAnsi"/>
+                <w:sz w:val="16"/>
+                <w:szCs w:val="16"/>
+              </w:rPr>
+            </w:pPr>
+            <w:r>
+              <w:rPr>
+                <w:rFonts w:cstheme="minorHAnsi"/>
+                <w:sz w:val="16"/>
+                <w:szCs w:val="16"/>
+              </w:rPr>
+              <w:t>DS_VL_Detailed_Annual</w:t>
+            </w:r>
+          </w:p>
+          <w:p>
+            <w:pPr>
+              <w:rPr>
+                <w:rFonts w:cstheme="minorHAnsi"/>
+                <w:sz w:val="16"/>
+                <w:szCs w:val="16"/>
+              </w:rPr>
+            </w:pPr>
+            <w:r>
+              <w:rPr>
+                <w:rFonts w:cstheme="minorHAnsi"/>
+                <w:sz w:val="16"/>
+                <w:szCs w:val="16"/>
+              </w:rPr>
+              <w:t>DS_CL_Detailed_Monthly</w:t>
+            </w:r>
+          </w:p>
+          <w:p>
+            <w:pPr>
+              <w:rPr>
+                <w:rFonts w:cstheme="minorHAnsi"/>
+                <w:sz w:val="16"/>
+                <w:szCs w:val="16"/>
+              </w:rPr>
+            </w:pPr>
+            <w:r>
+              <w:rPr>
+                <w:rFonts w:cstheme="minorHAnsi"/>
+                <w:sz w:val="16"/>
+                <w:szCs w:val="16"/>
+              </w:rPr>
+              <w:t>DS_CL_Detailed_Annual</w:t>
+            </w:r>
+          </w:p>
+          <w:p>
+            <w:pPr>
+              <w:rPr>
+                <w:rFonts w:cstheme="minorHAnsi"/>
+                <w:sz w:val="16"/>
+                <w:szCs w:val="16"/>
+              </w:rPr>
+            </w:pPr>
+            <w:r>
+              <w:rPr>
+                <w:rFonts w:cstheme="minorHAnsi"/>
+                <w:sz w:val="16"/>
+                <w:szCs w:val="16"/>
+              </w:rPr>
+              <w:t>DS_ACL/ZCL_Detailed_Annual</w:t>
+            </w:r>
+          </w:p>
+        </w:tc>
+        <w:tc>
+          <w:tcPr>
             <w:tcW w:w="2430" w:type="dxa"/>
             <w:vMerge w:val="restart"/>
           </w:tcPr>
@@ -32096,7 +30825,7 @@
                 <w:sz w:val="16"/>
                 <w:szCs w:val="16"/>
               </w:rPr>
-              <w:t>DS_VL_Detailed_Annual</w:t>
+              <w:t>VL_INIT_ITxO_Drug_Type</w:t>
             </w:r>
           </w:p>
           <w:p>
@@ -32113,7 +30842,7 @@
                 <w:sz w:val="16"/>
                 <w:szCs w:val="16"/>
               </w:rPr>
-              <w:t>DS_CL_Detailed_Monthly</w:t>
+              <w:t>CL_ITxO_Tx-route</w:t>
             </w:r>
           </w:p>
           <w:p>
@@ -32130,7 +30859,7 @@
                 <w:sz w:val="16"/>
                 <w:szCs w:val="16"/>
               </w:rPr>
-              <w:t>DS_CL_Detailed_Annual</w:t>
+              <w:t>ACL_ITxO_Tx-drug</w:t>
             </w:r>
           </w:p>
           <w:p>
@@ -32147,15 +30876,9 @@
                 <w:sz w:val="16"/>
                 <w:szCs w:val="16"/>
               </w:rPr>
-              <w:t>DS_ACL/ZCL_Detailed_Annual</w:t>
-            </w:r>
-          </w:p>
-        </w:tc>
-        <w:tc>
-          <w:tcPr>
-            <w:tcW w:w="2430" w:type="dxa"/>
-            <w:vMerge w:val="restart"/>
-          </w:tcPr>
+              <w:t>ZCL_ITxO_Tx-drug</w:t>
+            </w:r>
+          </w:p>
           <w:p>
             <w:pPr>
               <w:rPr>
@@ -32164,31 +30887,32 @@
                 <w:szCs w:val="16"/>
               </w:rPr>
             </w:pPr>
-            <w:r>
+          </w:p>
+          <w:p>
+            <w:pPr>
               <w:rPr>
                 <w:rFonts w:cstheme="minorHAnsi"/>
                 <w:sz w:val="16"/>
                 <w:szCs w:val="16"/>
               </w:rPr>
-              <w:t>VL_INIT_ITxO_Drug_Type</w:t>
-            </w:r>
-          </w:p>
-          <w:p>
-            <w:pPr>
+            </w:pPr>
+            <w:r>
               <w:rPr>
                 <w:rFonts w:cstheme="minorHAnsi"/>
                 <w:sz w:val="16"/>
                 <w:szCs w:val="16"/>
               </w:rPr>
-            </w:pPr>
-            <w:r>
+              <w:t>/</w:t>
+            </w:r>
+          </w:p>
+          <w:p>
+            <w:pPr>
               <w:rPr>
                 <w:rFonts w:cstheme="minorHAnsi"/>
                 <w:sz w:val="16"/>
                 <w:szCs w:val="16"/>
               </w:rPr>
-              <w:t>CL_ITxO_Tx-route</w:t>
-            </w:r>
+            </w:pPr>
           </w:p>
           <w:p>
             <w:pPr>
@@ -32204,7 +30928,7 @@
                 <w:sz w:val="16"/>
                 <w:szCs w:val="16"/>
               </w:rPr>
-              <w:t>ACL_ITxO_Tx-drug</w:t>
+              <w:t>NTD_LSH_VL_EPI_NewCases_I</w:t>
             </w:r>
           </w:p>
           <w:p>
@@ -32221,7 +30945,41 @@
                 <w:sz w:val="16"/>
                 <w:szCs w:val="16"/>
               </w:rPr>
-              <w:t>ZCL_ITxO_Tx-drug</w:t>
+              <w:t>NTD_LSH_CL_EPI_NewCases_I</w:t>
+            </w:r>
+          </w:p>
+          <w:p>
+            <w:pPr>
+              <w:rPr>
+                <w:rFonts w:cstheme="minorHAnsi"/>
+                <w:sz w:val="16"/>
+                <w:szCs w:val="16"/>
+              </w:rPr>
+            </w:pPr>
+            <w:r>
+              <w:rPr>
+                <w:rFonts w:cstheme="minorHAnsi"/>
+                <w:sz w:val="16"/>
+                <w:szCs w:val="16"/>
+              </w:rPr>
+              <w:t>NTD_LSH_ACL_EPI_NewCases_I</w:t>
+            </w:r>
+          </w:p>
+          <w:p>
+            <w:pPr>
+              <w:rPr>
+                <w:rFonts w:cstheme="minorHAnsi"/>
+                <w:sz w:val="16"/>
+                <w:szCs w:val="16"/>
+              </w:rPr>
+            </w:pPr>
+            <w:r>
+              <w:rPr>
+                <w:rFonts w:cstheme="minorHAnsi"/>
+                <w:sz w:val="16"/>
+                <w:szCs w:val="16"/>
+              </w:rPr>
+              <w:t>NTD_LSH_ZCL_EPI_NewCases_I</w:t>
             </w:r>
           </w:p>
         </w:tc>
@@ -32540,7 +31298,7 @@
       <w:tr>
         <w:tc>
           <w:tcPr>
-            <w:tcW w:w="355" w:type="dxa"/>
+            <w:tcW w:w="445" w:type="dxa"/>
           </w:tcPr>
           <w:p>
             <w:pPr>
@@ -32562,6 +31320,21 @@
         </w:tc>
         <w:tc>
           <w:tcPr>
+            <w:tcW w:w="2340" w:type="dxa"/>
+            <w:vMerge/>
+          </w:tcPr>
+          <w:p>
+            <w:pPr>
+              <w:rPr>
+                <w:rFonts w:cstheme="minorHAnsi"/>
+                <w:sz w:val="16"/>
+                <w:szCs w:val="16"/>
+              </w:rPr>
+            </w:pPr>
+          </w:p>
+        </w:tc>
+        <w:tc>
+          <w:tcPr>
             <w:tcW w:w="2430" w:type="dxa"/>
             <w:vMerge/>
           </w:tcPr>
@@ -32577,6 +31350,341 @@
         </w:tc>
         <w:tc>
           <w:tcPr>
+            <w:tcW w:w="5670" w:type="dxa"/>
+          </w:tcPr>
+          <w:p>
+            <w:pPr>
+              <w:rPr>
+                <w:rFonts w:cstheme="minorHAnsi"/>
+                <w:sz w:val="14"/>
+                <w:szCs w:val="16"/>
+              </w:rPr>
+            </w:pPr>
+            <w:r>
+              <w:rPr>
+                <w:rFonts w:cstheme="minorHAnsi"/>
+                <w:sz w:val="14"/>
+                <w:szCs w:val="16"/>
+              </w:rPr>
+              <w:t>Ambisome, New, Failure</w:t>
+            </w:r>
+          </w:p>
+          <w:p>
+            <w:pPr>
+              <w:rPr>
+                <w:rFonts w:cstheme="minorHAnsi"/>
+                <w:sz w:val="14"/>
+                <w:szCs w:val="16"/>
+              </w:rPr>
+            </w:pPr>
+            <w:r>
+              <w:rPr>
+                <w:rFonts w:cstheme="minorHAnsi"/>
+                <w:sz w:val="14"/>
+                <w:szCs w:val="16"/>
+              </w:rPr>
+              <w:t>Ambisome, Type unspecified, Failure</w:t>
+            </w:r>
+          </w:p>
+          <w:p>
+            <w:pPr>
+              <w:rPr>
+                <w:rFonts w:cstheme="minorHAnsi"/>
+                <w:sz w:val="14"/>
+                <w:szCs w:val="16"/>
+              </w:rPr>
+            </w:pPr>
+            <w:r>
+              <w:rPr>
+                <w:rFonts w:cstheme="minorHAnsi"/>
+                <w:sz w:val="14"/>
+                <w:szCs w:val="16"/>
+              </w:rPr>
+              <w:t>Antimonials, New, Failure</w:t>
+            </w:r>
+          </w:p>
+          <w:p>
+            <w:pPr>
+              <w:rPr>
+                <w:rFonts w:cstheme="minorHAnsi"/>
+                <w:sz w:val="14"/>
+                <w:szCs w:val="16"/>
+              </w:rPr>
+            </w:pPr>
+            <w:r>
+              <w:rPr>
+                <w:rFonts w:cstheme="minorHAnsi"/>
+                <w:sz w:val="14"/>
+                <w:szCs w:val="16"/>
+              </w:rPr>
+              <w:t>Antimonials, Type unspecified, Failure</w:t>
+            </w:r>
+          </w:p>
+          <w:p>
+            <w:pPr>
+              <w:rPr>
+                <w:rFonts w:cstheme="minorHAnsi"/>
+                <w:sz w:val="14"/>
+                <w:szCs w:val="16"/>
+              </w:rPr>
+            </w:pPr>
+            <w:r>
+              <w:rPr>
+                <w:rFonts w:cstheme="minorHAnsi"/>
+                <w:sz w:val="14"/>
+                <w:szCs w:val="16"/>
+              </w:rPr>
+              <w:t>Meglumine Antimoniate (glucantime), New, Failure</w:t>
+            </w:r>
+          </w:p>
+          <w:p>
+            <w:pPr>
+              <w:rPr>
+                <w:rFonts w:cstheme="minorHAnsi"/>
+                <w:sz w:val="14"/>
+                <w:szCs w:val="16"/>
+              </w:rPr>
+            </w:pPr>
+            <w:r>
+              <w:rPr>
+                <w:rFonts w:cstheme="minorHAnsi"/>
+                <w:sz w:val="14"/>
+                <w:szCs w:val="16"/>
+              </w:rPr>
+              <w:t>Meglumine Antimoniate (glucantime), Type unspecified, Failure</w:t>
+            </w:r>
+          </w:p>
+          <w:p>
+            <w:pPr>
+              <w:rPr>
+                <w:rFonts w:cstheme="minorHAnsi"/>
+                <w:sz w:val="14"/>
+                <w:szCs w:val="16"/>
+              </w:rPr>
+            </w:pPr>
+            <w:r>
+              <w:rPr>
+                <w:rFonts w:cstheme="minorHAnsi"/>
+                <w:sz w:val="14"/>
+                <w:szCs w:val="16"/>
+              </w:rPr>
+              <w:t>Other CL drug, New, Failure</w:t>
+            </w:r>
+          </w:p>
+          <w:p>
+            <w:pPr>
+              <w:rPr>
+                <w:rFonts w:cstheme="minorHAnsi"/>
+                <w:sz w:val="14"/>
+                <w:szCs w:val="16"/>
+              </w:rPr>
+            </w:pPr>
+            <w:r>
+              <w:rPr>
+                <w:rFonts w:cstheme="minorHAnsi"/>
+                <w:sz w:val="14"/>
+                <w:szCs w:val="16"/>
+              </w:rPr>
+              <w:t>Other CL drug, Type unspecified, Failure</w:t>
+            </w:r>
+          </w:p>
+          <w:p>
+            <w:pPr>
+              <w:rPr>
+                <w:rFonts w:cstheme="minorHAnsi"/>
+                <w:sz w:val="14"/>
+                <w:szCs w:val="16"/>
+              </w:rPr>
+            </w:pPr>
+            <w:r>
+              <w:rPr>
+                <w:rFonts w:cstheme="minorHAnsi"/>
+                <w:sz w:val="14"/>
+                <w:szCs w:val="16"/>
+              </w:rPr>
+              <w:t>Other VL drug, New, Failure</w:t>
+            </w:r>
+          </w:p>
+          <w:p>
+            <w:pPr>
+              <w:rPr>
+                <w:rFonts w:cstheme="minorHAnsi"/>
+                <w:sz w:val="14"/>
+                <w:szCs w:val="16"/>
+              </w:rPr>
+            </w:pPr>
+            <w:r>
+              <w:rPr>
+                <w:rFonts w:cstheme="minorHAnsi"/>
+                <w:sz w:val="14"/>
+                <w:szCs w:val="16"/>
+              </w:rPr>
+              <w:t>Other VL drug, Type unspecified, Failure</w:t>
+            </w:r>
+          </w:p>
+          <w:p>
+            <w:pPr>
+              <w:rPr>
+                <w:rFonts w:cstheme="minorHAnsi"/>
+                <w:sz w:val="14"/>
+                <w:szCs w:val="16"/>
+              </w:rPr>
+            </w:pPr>
+            <w:r>
+              <w:rPr>
+                <w:rFonts w:cstheme="minorHAnsi"/>
+                <w:sz w:val="14"/>
+                <w:szCs w:val="16"/>
+              </w:rPr>
+              <w:t>SSG, New, Failure</w:t>
+            </w:r>
+          </w:p>
+          <w:p>
+            <w:pPr>
+              <w:rPr>
+                <w:rFonts w:cstheme="minorHAnsi"/>
+                <w:sz w:val="14"/>
+                <w:szCs w:val="16"/>
+              </w:rPr>
+            </w:pPr>
+            <w:r>
+              <w:rPr>
+                <w:rFonts w:cstheme="minorHAnsi"/>
+                <w:sz w:val="14"/>
+                <w:szCs w:val="16"/>
+              </w:rPr>
+              <w:t>SSG + Paramomycin, New, Failure</w:t>
+            </w:r>
+          </w:p>
+          <w:p>
+            <w:pPr>
+              <w:rPr>
+                <w:rFonts w:cstheme="minorHAnsi"/>
+                <w:sz w:val="14"/>
+                <w:szCs w:val="16"/>
+              </w:rPr>
+            </w:pPr>
+            <w:r>
+              <w:rPr>
+                <w:rFonts w:cstheme="minorHAnsi"/>
+                <w:sz w:val="14"/>
+                <w:szCs w:val="16"/>
+              </w:rPr>
+              <w:t>SSG + Paramomycin, Type unspecified, Failure</w:t>
+            </w:r>
+          </w:p>
+          <w:p>
+            <w:pPr>
+              <w:rPr>
+                <w:rFonts w:cstheme="minorHAnsi"/>
+                <w:sz w:val="14"/>
+                <w:szCs w:val="16"/>
+              </w:rPr>
+            </w:pPr>
+            <w:r>
+              <w:rPr>
+                <w:rFonts w:cstheme="minorHAnsi"/>
+                <w:sz w:val="14"/>
+                <w:szCs w:val="16"/>
+              </w:rPr>
+              <w:lastRenderedPageBreak/>
+              <w:t>SSG, Type unspecified, Failure</w:t>
+            </w:r>
+          </w:p>
+          <w:p>
+            <w:pPr>
+              <w:rPr>
+                <w:rFonts w:cstheme="minorHAnsi"/>
+                <w:sz w:val="14"/>
+                <w:szCs w:val="16"/>
+              </w:rPr>
+            </w:pPr>
+            <w:r>
+              <w:rPr>
+                <w:rFonts w:cstheme="minorHAnsi"/>
+                <w:sz w:val="14"/>
+                <w:szCs w:val="16"/>
+              </w:rPr>
+              <w:t>Treatment Drug Unknown, New, Failure</w:t>
+            </w:r>
+          </w:p>
+          <w:p>
+            <w:pPr>
+              <w:rPr>
+                <w:rFonts w:cstheme="minorHAnsi"/>
+                <w:sz w:val="14"/>
+                <w:szCs w:val="16"/>
+              </w:rPr>
+            </w:pPr>
+            <w:r>
+              <w:rPr>
+                <w:rFonts w:cstheme="minorHAnsi"/>
+                <w:sz w:val="14"/>
+                <w:szCs w:val="16"/>
+              </w:rPr>
+              <w:t>Treatment Drug Unknown, Type unspecified, Failure</w:t>
+            </w:r>
+          </w:p>
+          <w:p>
+            <w:pPr>
+              <w:rPr>
+                <w:rFonts w:cstheme="minorHAnsi"/>
+                <w:sz w:val="14"/>
+                <w:szCs w:val="16"/>
+              </w:rPr>
+            </w:pPr>
+            <w:r>
+              <w:rPr>
+                <w:rFonts w:cstheme="minorHAnsi"/>
+                <w:sz w:val="14"/>
+                <w:szCs w:val="16"/>
+              </w:rPr>
+              <w:t>VL drug unspecified, New, FailureVL drug unspecified, Type unspecified, Failure</w:t>
+            </w:r>
+          </w:p>
+        </w:tc>
+      </w:tr>
+      <w:tr>
+        <w:tc>
+          <w:tcPr>
+            <w:tcW w:w="445" w:type="dxa"/>
+          </w:tcPr>
+          <w:p>
+            <w:pPr>
+              <w:rPr>
+                <w:rFonts w:cstheme="minorHAnsi"/>
+                <w:sz w:val="16"/>
+                <w:szCs w:val="16"/>
+              </w:rPr>
+            </w:pPr>
+            <w:r>
+              <w:rPr>
+                <w:rFonts w:cstheme="minorHAnsi"/>
+                <w:sz w:val="16"/>
+                <w:szCs w:val="16"/>
+              </w:rPr>
+              <w:lastRenderedPageBreak/>
+              <w:t>I6</w:t>
+            </w:r>
+          </w:p>
+        </w:tc>
+        <w:tc>
+          <w:tcPr>
+            <w:tcW w:w="2340" w:type="dxa"/>
+            <w:vMerge/>
+          </w:tcPr>
+          <w:p>
+            <w:pPr>
+              <w:rPr>
+                <w:rFonts w:cstheme="minorHAnsi"/>
+                <w:sz w:val="16"/>
+                <w:szCs w:val="16"/>
+              </w:rPr>
+            </w:pPr>
+          </w:p>
+        </w:tc>
+        <w:tc>
+          <w:tcPr>
             <w:tcW w:w="2430" w:type="dxa"/>
             <w:vMerge/>
           </w:tcPr>
@@ -32608,7 +31716,7 @@
                 <w:sz w:val="14"/>
                 <w:szCs w:val="16"/>
               </w:rPr>
-              <w:t>Ambisome, New, Failure</w:t>
+              <w:t>Ambisome, New, Death</w:t>
             </w:r>
           </w:p>
           <w:p>
@@ -32625,7 +31733,7 @@
                 <w:sz w:val="14"/>
                 <w:szCs w:val="16"/>
               </w:rPr>
-              <w:t>Ambisome, Type unspecified, Failure</w:t>
+              <w:t>Ambisome, Type unspecified, Death</w:t>
             </w:r>
           </w:p>
           <w:p>
@@ -32642,7 +31750,7 @@
                 <w:sz w:val="14"/>
                 <w:szCs w:val="16"/>
               </w:rPr>
-              <w:t>Antimonials, New, Failure</w:t>
+              <w:t>Antimonials, New, Death</w:t>
             </w:r>
           </w:p>
           <w:p>
@@ -32659,7 +31767,7 @@
                 <w:sz w:val="14"/>
                 <w:szCs w:val="16"/>
               </w:rPr>
-              <w:t>Antimonials, Type unspecified, Failure</w:t>
+              <w:t>Antimonials, Type unspecified, Death</w:t>
             </w:r>
           </w:p>
           <w:p>
@@ -32676,7 +31784,7 @@
                 <w:sz w:val="14"/>
                 <w:szCs w:val="16"/>
               </w:rPr>
-              <w:t>Meglumine Antimoniate (glucantime), New, Failure</w:t>
+              <w:t>Meglumine Antimoniate (glucantime), New, Death</w:t>
             </w:r>
           </w:p>
           <w:p>
@@ -32693,7 +31801,7 @@
                 <w:sz w:val="14"/>
                 <w:szCs w:val="16"/>
               </w:rPr>
-              <w:t>Meglumine Antimoniate (glucantime), Type unspecified, Failure</w:t>
+              <w:t>Meglumine Antimoniate (glucantime), Type unspecified, Death</w:t>
             </w:r>
           </w:p>
           <w:p>
@@ -32710,7 +31818,7 @@
                 <w:sz w:val="14"/>
                 <w:szCs w:val="16"/>
               </w:rPr>
-              <w:t>Other CL drug, New, Failure</w:t>
+              <w:t>Other CL drug, New, Death</w:t>
             </w:r>
           </w:p>
           <w:p>
@@ -32727,7 +31835,7 @@
                 <w:sz w:val="14"/>
                 <w:szCs w:val="16"/>
               </w:rPr>
-              <w:t>Other CL drug, Type unspecified, Failure</w:t>
+              <w:t>Other CL drug, Type unspecified, Death</w:t>
             </w:r>
           </w:p>
           <w:p>
@@ -32744,7 +31852,7 @@
                 <w:sz w:val="14"/>
                 <w:szCs w:val="16"/>
               </w:rPr>
-              <w:t>Other VL drug, New, Failure</w:t>
+              <w:t>Other VL drug, New, Death</w:t>
             </w:r>
           </w:p>
           <w:p>
@@ -32761,355 +31869,6 @@
                 <w:sz w:val="14"/>
                 <w:szCs w:val="16"/>
               </w:rPr>
-              <w:t>Other VL drug, Type unspecified, Failure</w:t>
-            </w:r>
-          </w:p>
-          <w:p>
-            <w:pPr>
-              <w:rPr>
-                <w:rFonts w:cstheme="minorHAnsi"/>
-                <w:sz w:val="14"/>
-                <w:szCs w:val="16"/>
-              </w:rPr>
-            </w:pPr>
-            <w:r>
-              <w:rPr>
-                <w:rFonts w:cstheme="minorHAnsi"/>
-                <w:sz w:val="14"/>
-                <w:szCs w:val="16"/>
-              </w:rPr>
-              <w:t>SSG, New, Failure</w:t>
-            </w:r>
-          </w:p>
-          <w:p>
-            <w:pPr>
-              <w:rPr>
-                <w:rFonts w:cstheme="minorHAnsi"/>
-                <w:sz w:val="14"/>
-                <w:szCs w:val="16"/>
-              </w:rPr>
-            </w:pPr>
-            <w:r>
-              <w:rPr>
-                <w:rFonts w:cstheme="minorHAnsi"/>
-                <w:sz w:val="14"/>
-                <w:szCs w:val="16"/>
-              </w:rPr>
-              <w:t>SSG + Paramomycin, New, Failure</w:t>
-            </w:r>
-          </w:p>
-          <w:p>
-            <w:pPr>
-              <w:rPr>
-                <w:rFonts w:cstheme="minorHAnsi"/>
-                <w:sz w:val="14"/>
-                <w:szCs w:val="16"/>
-              </w:rPr>
-            </w:pPr>
-            <w:r>
-              <w:rPr>
-                <w:rFonts w:cstheme="minorHAnsi"/>
-                <w:sz w:val="14"/>
-                <w:szCs w:val="16"/>
-              </w:rPr>
-              <w:t>SSG + Paramomycin, Type unspecified, Failure</w:t>
-            </w:r>
-          </w:p>
-          <w:p>
-            <w:pPr>
-              <w:rPr>
-                <w:rFonts w:cstheme="minorHAnsi"/>
-                <w:sz w:val="14"/>
-                <w:szCs w:val="16"/>
-              </w:rPr>
-            </w:pPr>
-            <w:r>
-              <w:rPr>
-                <w:rFonts w:cstheme="minorHAnsi"/>
-                <w:sz w:val="14"/>
-                <w:szCs w:val="16"/>
-              </w:rPr>
-              <w:t>SSG, Type unspecified, Failure</w:t>
-            </w:r>
-          </w:p>
-          <w:p>
-            <w:pPr>
-              <w:rPr>
-                <w:rFonts w:cstheme="minorHAnsi"/>
-                <w:sz w:val="14"/>
-                <w:szCs w:val="16"/>
-              </w:rPr>
-            </w:pPr>
-            <w:r>
-              <w:rPr>
-                <w:rFonts w:cstheme="minorHAnsi"/>
-                <w:sz w:val="14"/>
-                <w:szCs w:val="16"/>
-              </w:rPr>
-              <w:t>Treatment Drug Unknown, New, Failure</w:t>
-            </w:r>
-          </w:p>
-          <w:p>
-            <w:pPr>
-              <w:rPr>
-                <w:rFonts w:cstheme="minorHAnsi"/>
-                <w:sz w:val="14"/>
-                <w:szCs w:val="16"/>
-              </w:rPr>
-            </w:pPr>
-            <w:r>
-              <w:rPr>
-                <w:rFonts w:cstheme="minorHAnsi"/>
-                <w:sz w:val="14"/>
-                <w:szCs w:val="16"/>
-              </w:rPr>
-              <w:t>Treatment Drug Unknown, Type unspecified, Failure</w:t>
-            </w:r>
-          </w:p>
-          <w:p>
-            <w:pPr>
-              <w:rPr>
-                <w:rFonts w:cstheme="minorHAnsi"/>
-                <w:sz w:val="14"/>
-                <w:szCs w:val="16"/>
-              </w:rPr>
-            </w:pPr>
-            <w:r>
-              <w:rPr>
-                <w:rFonts w:cstheme="minorHAnsi"/>
-                <w:sz w:val="14"/>
-                <w:szCs w:val="16"/>
-              </w:rPr>
-              <w:t>VL drug unspecified, New, FailureVL drug unspecified, Type unspecified, Failure</w:t>
-            </w:r>
-          </w:p>
-        </w:tc>
-      </w:tr>
-      <w:tr>
-        <w:tc>
-          <w:tcPr>
-            <w:tcW w:w="355" w:type="dxa"/>
-          </w:tcPr>
-          <w:p>
-            <w:pPr>
-              <w:rPr>
-                <w:rFonts w:cstheme="minorHAnsi"/>
-                <w:sz w:val="16"/>
-                <w:szCs w:val="16"/>
-              </w:rPr>
-            </w:pPr>
-            <w:r>
-              <w:rPr>
-                <w:rFonts w:cstheme="minorHAnsi"/>
-                <w:sz w:val="16"/>
-                <w:szCs w:val="16"/>
-              </w:rPr>
-              <w:t>I6</w:t>
-            </w:r>
-          </w:p>
-        </w:tc>
-        <w:tc>
-          <w:tcPr>
-            <w:tcW w:w="2430" w:type="dxa"/>
-            <w:vMerge/>
-          </w:tcPr>
-          <w:p>
-            <w:pPr>
-              <w:rPr>
-                <w:rFonts w:cstheme="minorHAnsi"/>
-                <w:sz w:val="16"/>
-                <w:szCs w:val="16"/>
-              </w:rPr>
-            </w:pPr>
-          </w:p>
-        </w:tc>
-        <w:tc>
-          <w:tcPr>
-            <w:tcW w:w="2430" w:type="dxa"/>
-            <w:vMerge/>
-          </w:tcPr>
-          <w:p>
-            <w:pPr>
-              <w:rPr>
-                <w:rFonts w:cstheme="minorHAnsi"/>
-                <w:sz w:val="16"/>
-                <w:szCs w:val="16"/>
-              </w:rPr>
-            </w:pPr>
-          </w:p>
-        </w:tc>
-        <w:tc>
-          <w:tcPr>
-            <w:tcW w:w="5670" w:type="dxa"/>
-          </w:tcPr>
-          <w:p>
-            <w:pPr>
-              <w:rPr>
-                <w:rFonts w:cstheme="minorHAnsi"/>
-                <w:sz w:val="14"/>
-                <w:szCs w:val="16"/>
-              </w:rPr>
-            </w:pPr>
-            <w:r>
-              <w:rPr>
-                <w:rFonts w:cstheme="minorHAnsi"/>
-                <w:sz w:val="14"/>
-                <w:szCs w:val="16"/>
-              </w:rPr>
-              <w:t>Ambisome, New, Death</w:t>
-            </w:r>
-          </w:p>
-          <w:p>
-            <w:pPr>
-              <w:rPr>
-                <w:rFonts w:cstheme="minorHAnsi"/>
-                <w:sz w:val="14"/>
-                <w:szCs w:val="16"/>
-              </w:rPr>
-            </w:pPr>
-            <w:r>
-              <w:rPr>
-                <w:rFonts w:cstheme="minorHAnsi"/>
-                <w:sz w:val="14"/>
-                <w:szCs w:val="16"/>
-              </w:rPr>
-              <w:t>Ambisome, Type unspecified, Death</w:t>
-            </w:r>
-          </w:p>
-          <w:p>
-            <w:pPr>
-              <w:rPr>
-                <w:rFonts w:cstheme="minorHAnsi"/>
-                <w:sz w:val="14"/>
-                <w:szCs w:val="16"/>
-              </w:rPr>
-            </w:pPr>
-            <w:r>
-              <w:rPr>
-                <w:rFonts w:cstheme="minorHAnsi"/>
-                <w:sz w:val="14"/>
-                <w:szCs w:val="16"/>
-              </w:rPr>
-              <w:t>Antimonials, New, Death</w:t>
-            </w:r>
-          </w:p>
-          <w:p>
-            <w:pPr>
-              <w:rPr>
-                <w:rFonts w:cstheme="minorHAnsi"/>
-                <w:sz w:val="14"/>
-                <w:szCs w:val="16"/>
-              </w:rPr>
-            </w:pPr>
-            <w:r>
-              <w:rPr>
-                <w:rFonts w:cstheme="minorHAnsi"/>
-                <w:sz w:val="14"/>
-                <w:szCs w:val="16"/>
-              </w:rPr>
-              <w:t>Antimonials, Type unspecified, Death</w:t>
-            </w:r>
-          </w:p>
-          <w:p>
-            <w:pPr>
-              <w:rPr>
-                <w:rFonts w:cstheme="minorHAnsi"/>
-                <w:sz w:val="14"/>
-                <w:szCs w:val="16"/>
-              </w:rPr>
-            </w:pPr>
-            <w:r>
-              <w:rPr>
-                <w:rFonts w:cstheme="minorHAnsi"/>
-                <w:sz w:val="14"/>
-                <w:szCs w:val="16"/>
-              </w:rPr>
-              <w:t>Meglumine Antimoniate (glucantime), New, Death</w:t>
-            </w:r>
-          </w:p>
-          <w:p>
-            <w:pPr>
-              <w:rPr>
-                <w:rFonts w:cstheme="minorHAnsi"/>
-                <w:sz w:val="14"/>
-                <w:szCs w:val="16"/>
-              </w:rPr>
-            </w:pPr>
-            <w:r>
-              <w:rPr>
-                <w:rFonts w:cstheme="minorHAnsi"/>
-                <w:sz w:val="14"/>
-                <w:szCs w:val="16"/>
-              </w:rPr>
-              <w:t>Meglumine Antimoniate (glucantime), Type unspecified, Death</w:t>
-            </w:r>
-          </w:p>
-          <w:p>
-            <w:pPr>
-              <w:rPr>
-                <w:rFonts w:cstheme="minorHAnsi"/>
-                <w:sz w:val="14"/>
-                <w:szCs w:val="16"/>
-              </w:rPr>
-            </w:pPr>
-            <w:r>
-              <w:rPr>
-                <w:rFonts w:cstheme="minorHAnsi"/>
-                <w:sz w:val="14"/>
-                <w:szCs w:val="16"/>
-              </w:rPr>
-              <w:t>Other CL drug, New, Death</w:t>
-            </w:r>
-          </w:p>
-          <w:p>
-            <w:pPr>
-              <w:rPr>
-                <w:rFonts w:cstheme="minorHAnsi"/>
-                <w:sz w:val="14"/>
-                <w:szCs w:val="16"/>
-              </w:rPr>
-            </w:pPr>
-            <w:r>
-              <w:rPr>
-                <w:rFonts w:cstheme="minorHAnsi"/>
-                <w:sz w:val="14"/>
-                <w:szCs w:val="16"/>
-              </w:rPr>
-              <w:t>Other CL drug, Type unspecified, Death</w:t>
-            </w:r>
-          </w:p>
-          <w:p>
-            <w:pPr>
-              <w:rPr>
-                <w:rFonts w:cstheme="minorHAnsi"/>
-                <w:sz w:val="14"/>
-                <w:szCs w:val="16"/>
-              </w:rPr>
-            </w:pPr>
-            <w:r>
-              <w:rPr>
-                <w:rFonts w:cstheme="minorHAnsi"/>
-                <w:sz w:val="14"/>
-                <w:szCs w:val="16"/>
-              </w:rPr>
-              <w:t>Other VL drug, New, Death</w:t>
-            </w:r>
-          </w:p>
-          <w:p>
-            <w:pPr>
-              <w:rPr>
-                <w:rFonts w:cstheme="minorHAnsi"/>
-                <w:sz w:val="14"/>
-                <w:szCs w:val="16"/>
-              </w:rPr>
-            </w:pPr>
-            <w:r>
-              <w:rPr>
-                <w:rFonts w:cstheme="minorHAnsi"/>
-                <w:sz w:val="14"/>
-                <w:szCs w:val="16"/>
-              </w:rPr>
-              <w:lastRenderedPageBreak/>
               <w:t>Other VL drug, Type unspecified, Death</w:t>
             </w:r>
           </w:p>
@@ -35605,7 +34364,7 @@
 </file>
 
 <file path=customXml/itemProps1.xml><?xml version="1.0" encoding="utf-8"?>
-<ds:datastoreItem xmlns:ds="http://schemas.openxmlformats.org/officeDocument/2006/customXml" ds:itemID="{50BAD222-6CC4-410E-B3CF-BB7D954F4294}">
+<ds:datastoreItem xmlns:ds="http://schemas.openxmlformats.org/officeDocument/2006/customXml" ds:itemID="{6D569EF6-B784-4292-A904-7332783D16BD}">
   <ds:schemaRefs>
     <ds:schemaRef ds:uri="http://schemas.openxmlformats.org/officeDocument/2006/bibliography"/>
   </ds:schemaRefs>

</xml_diff>

<commit_message>
new function fillIndicators Array. Added SCREEN_passive. other minor changes
</commit_message>
<xml_diff>
--- a/user_manual.docx
+++ b/user_manual.docx
@@ -4487,39 +4487,162 @@
               </w:rPr>
               <w:t>NTD_LSH_TREAT_completed</w:t>
             </w:r>
-          </w:p>
-        </w:tc>
-        <w:tc>
-          <w:tcPr>
-            <w:tcW w:w="2422" w:type="dxa"/>
-            <w:shd w:val="clear" w:color="auto" w:fill="auto"/>
-          </w:tcPr>
-          <w:p>
-            <w:pPr>
+            <w:r>
               <w:rPr>
                 <w:rFonts w:eastAsia="Times New Roman" w:cstheme="minorHAnsi"/>
                 <w:color w:val="000000"/>
                 <w:sz w:val="16"/>
                 <w:szCs w:val="16"/>
               </w:rPr>
-            </w:pPr>
-            <w:r>
+              <w:t>_IG</w:t>
+            </w:r>
+          </w:p>
+        </w:tc>
+        <w:tc>
+          <w:tcPr>
+            <w:tcW w:w="2422" w:type="dxa"/>
+            <w:shd w:val="clear" w:color="auto" w:fill="auto"/>
+          </w:tcPr>
+          <w:p>
+            <w:pPr>
               <w:rPr>
                 <w:rFonts w:eastAsia="Times New Roman" w:cstheme="minorHAnsi"/>
                 <w:color w:val="000000"/>
                 <w:sz w:val="16"/>
                 <w:szCs w:val="16"/>
               </w:rPr>
+            </w:pPr>
+            <w:r>
+              <w:rPr>
+                <w:rFonts w:eastAsia="Times New Roman" w:cstheme="minorHAnsi"/>
+                <w:color w:val="000000"/>
+                <w:sz w:val="16"/>
+                <w:szCs w:val="16"/>
+              </w:rPr>
               <w:t>It doesn’t need the IG itself but its indicators.</w:t>
             </w:r>
           </w:p>
         </w:tc>
+      </w:tr>
+      <w:tr>
+        <w:trPr>
+          <w:trHeight w:val="290"/>
+        </w:trPr>
+        <w:tc>
+          <w:tcPr>
+            <w:tcW w:w="1497" w:type="dxa"/>
+            <w:noWrap/>
+          </w:tcPr>
+          <w:p>
+            <w:pPr>
+              <w:rPr>
+                <w:rFonts w:eastAsia="Times New Roman" w:cstheme="minorHAnsi"/>
+                <w:color w:val="000000"/>
+                <w:sz w:val="16"/>
+                <w:szCs w:val="16"/>
+              </w:rPr>
+            </w:pPr>
+            <w:r>
+              <w:rPr>
+                <w:rFonts w:eastAsia="Times New Roman" w:cstheme="minorHAnsi"/>
+                <w:color w:val="000000"/>
+                <w:sz w:val="16"/>
+                <w:szCs w:val="16"/>
+              </w:rPr>
+              <w:t>indicatorGroup</w:t>
+            </w:r>
+          </w:p>
+        </w:tc>
+        <w:tc>
+          <w:tcPr>
+            <w:tcW w:w="2267" w:type="dxa"/>
+            <w:noWrap/>
+          </w:tcPr>
+          <w:p>
+            <w:pPr>
+              <w:rPr>
+                <w:rFonts w:eastAsia="Times New Roman" w:cstheme="minorHAnsi"/>
+                <w:color w:val="000000"/>
+                <w:sz w:val="16"/>
+                <w:szCs w:val="16"/>
+              </w:rPr>
+            </w:pPr>
+            <w:r>
+              <w:rPr>
+                <w:rFonts w:eastAsia="Times New Roman" w:cstheme="minorHAnsi"/>
+                <w:color w:val="000000"/>
+                <w:sz w:val="16"/>
+                <w:szCs w:val="16"/>
+              </w:rPr>
+              <w:t>jCYF44Wq3r7</w:t>
+            </w:r>
+          </w:p>
+        </w:tc>
+        <w:tc>
+          <w:tcPr>
+            <w:tcW w:w="4601" w:type="dxa"/>
+            <w:noWrap/>
+          </w:tcPr>
+          <w:p>
+            <w:pPr>
+              <w:rPr>
+                <w:rFonts w:eastAsia="Times New Roman" w:cstheme="minorHAnsi"/>
+                <w:color w:val="000000"/>
+                <w:sz w:val="16"/>
+                <w:szCs w:val="16"/>
+              </w:rPr>
+            </w:pPr>
+            <w:r>
+              <w:rPr>
+                <w:rFonts w:eastAsia="Times New Roman" w:cstheme="minorHAnsi"/>
+                <w:color w:val="000000"/>
+                <w:sz w:val="16"/>
+                <w:szCs w:val="16"/>
+              </w:rPr>
+              <w:t>NTD_LSH_SCREEN_passive_IG</w:t>
+            </w:r>
+          </w:p>
+          <w:p>
+            <w:pPr>
+              <w:rPr>
+                <w:rFonts w:eastAsia="Times New Roman" w:cstheme="minorHAnsi"/>
+                <w:color w:val="000000"/>
+                <w:sz w:val="16"/>
+                <w:szCs w:val="16"/>
+              </w:rPr>
+            </w:pPr>
+          </w:p>
+        </w:tc>
+        <w:tc>
+          <w:tcPr>
+            <w:tcW w:w="2422" w:type="dxa"/>
+            <w:shd w:val="clear" w:color="auto" w:fill="auto"/>
+          </w:tcPr>
+          <w:p>
+            <w:pPr>
+              <w:rPr>
+                <w:rFonts w:eastAsia="Times New Roman" w:cstheme="minorHAnsi"/>
+                <w:color w:val="000000"/>
+                <w:sz w:val="16"/>
+                <w:szCs w:val="16"/>
+              </w:rPr>
+            </w:pPr>
+            <w:r>
+              <w:rPr>
+                <w:rFonts w:eastAsia="Times New Roman" w:cstheme="minorHAnsi"/>
+                <w:color w:val="000000"/>
+                <w:sz w:val="16"/>
+                <w:szCs w:val="16"/>
+              </w:rPr>
+              <w:t>It doesn’t need the IG itself but its indicators.</w:t>
+            </w:r>
+          </w:p>
+        </w:tc>
+        <w:bookmarkStart w:id="1" w:name="_GoBack"/>
+        <w:bookmarkEnd w:id="1"/>
       </w:tr>
     </w:tbl>
-    <w:p>
-      <w:bookmarkStart w:id="1" w:name="_GoBack"/>
-      <w:bookmarkEnd w:id="1"/>
-    </w:p>
+    <w:p/>
     <w:p>
       <w:pPr>
         <w:jc w:val="both"/>
@@ -25725,7 +25848,7 @@
                 <w:sz w:val="20"/>
                 <w:szCs w:val="20"/>
               </w:rPr>
-              <w:t>VL_SCREEN_passive</w:t>
+              <w:t>NTD_LSH_VL_SCREEN_passive_I</w:t>
             </w:r>
           </w:p>
         </w:tc>
@@ -25769,7 +25892,15 @@
                 <w:sz w:val="18"/>
                 <w:szCs w:val="18"/>
               </w:rPr>
-              <w:t>this DE is assigned to the dataset but it’s not in the form!</w:t>
+              <w:t>The related</w:t>
+            </w:r>
+            <w:r>
+              <w:rPr>
+                <w:color w:val="FF0000"/>
+                <w:sz w:val="18"/>
+                <w:szCs w:val="18"/>
+              </w:rPr>
+              <w:t xml:space="preserve"> DE is assigned to the dataset but it’s not in the form!</w:t>
             </w:r>
           </w:p>
         </w:tc>
@@ -25859,7 +25990,7 @@
                 <w:sz w:val="20"/>
                 <w:szCs w:val="20"/>
               </w:rPr>
-              <w:t>CL_SCREEN_passive</w:t>
+              <w:t>NTD_LSH_CL_SCREEN_passive_I</w:t>
             </w:r>
           </w:p>
         </w:tc>
@@ -25903,7 +26034,23 @@
                 <w:sz w:val="18"/>
                 <w:szCs w:val="18"/>
               </w:rPr>
-              <w:t xml:space="preserve">This DE is not assigned to the dataset ! </w:t>
+              <w:t>The related</w:t>
+            </w:r>
+            <w:r>
+              <w:rPr>
+                <w:color w:val="FF0000"/>
+                <w:sz w:val="18"/>
+                <w:szCs w:val="18"/>
+              </w:rPr>
+              <w:t xml:space="preserve"> </w:t>
+            </w:r>
+            <w:r>
+              <w:rPr>
+                <w:color w:val="FF0000"/>
+                <w:sz w:val="18"/>
+                <w:szCs w:val="18"/>
+              </w:rPr>
+              <w:t xml:space="preserve">DE is not assigned to the dataset ! </w:t>
             </w:r>
           </w:p>
         </w:tc>
@@ -25973,27 +26120,25 @@
                 <w:sz w:val="20"/>
                 <w:szCs w:val="20"/>
               </w:rPr>
-              <w:t>ACL_SCREEN_passive</w:t>
-            </w:r>
-          </w:p>
-          <w:p>
-            <w:pPr>
-              <w:jc w:val="both"/>
-              <w:rPr>
-                <w:rFonts w:ascii="Courier New" w:hAnsi="Courier New" w:cs="Courier New"/>
-                <w:color w:val="1A1AA6"/>
-                <w:sz w:val="20"/>
-                <w:szCs w:val="20"/>
-              </w:rPr>
-            </w:pPr>
-            <w:r>
-              <w:rPr>
-                <w:rFonts w:ascii="Courier New" w:hAnsi="Courier New" w:cs="Courier New"/>
-                <w:color w:val="1A1AA6"/>
-                <w:sz w:val="20"/>
-                <w:szCs w:val="20"/>
-              </w:rPr>
-              <w:t>ZCL_SCREEN_passive</w:t>
+              <w:t>NTD_LSH_ACL_SCREEN_passive_I</w:t>
+            </w:r>
+            <w:r>
+              <w:rPr>
+                <w:rFonts w:ascii="Courier New" w:hAnsi="Courier New" w:cs="Courier New"/>
+                <w:color w:val="1A1AA6"/>
+                <w:sz w:val="20"/>
+                <w:szCs w:val="20"/>
+              </w:rPr>
+              <w:t xml:space="preserve"> </w:t>
+            </w:r>
+            <w:r>
+              <w:rPr>
+                <w:rFonts w:ascii="Courier New" w:hAnsi="Courier New" w:cs="Courier New"/>
+                <w:color w:val="1A1AA6"/>
+                <w:sz w:val="20"/>
+                <w:szCs w:val="20"/>
+              </w:rPr>
+              <w:t>NTD_LSH_ZCL_SCREEN_passive_I</w:t>
             </w:r>
           </w:p>
         </w:tc>
@@ -26037,7 +26182,39 @@
                 <w:sz w:val="18"/>
                 <w:szCs w:val="18"/>
               </w:rPr>
-              <w:t>these DE are assigned to the dataset but they are not in the form!</w:t>
+              <w:t>The related</w:t>
+            </w:r>
+            <w:r>
+              <w:rPr>
+                <w:color w:val="FF0000"/>
+                <w:sz w:val="18"/>
+                <w:szCs w:val="18"/>
+              </w:rPr>
+              <w:t xml:space="preserve"> </w:t>
+            </w:r>
+            <w:r>
+              <w:rPr>
+                <w:color w:val="FF0000"/>
+                <w:sz w:val="18"/>
+                <w:szCs w:val="18"/>
+              </w:rPr>
+              <w:t>DE</w:t>
+            </w:r>
+            <w:r>
+              <w:rPr>
+                <w:color w:val="FF0000"/>
+                <w:sz w:val="18"/>
+                <w:szCs w:val="18"/>
+              </w:rPr>
+              <w:t>s</w:t>
+            </w:r>
+            <w:r>
+              <w:rPr>
+                <w:color w:val="FF0000"/>
+                <w:sz w:val="18"/>
+                <w:szCs w:val="18"/>
+              </w:rPr>
+              <w:t xml:space="preserve"> are assigned to the dataset but they are not in the form!</w:t>
             </w:r>
           </w:p>
           <w:p>
@@ -34071,6 +34248,54 @@
       <w:szCs w:val="18"/>
     </w:rPr>
   </w:style>
+  <w:style w:type="paragraph" w:styleId="HTMLPreformatted">
+    <w:name w:val="HTML Preformatted"/>
+    <w:basedOn w:val="Normal"/>
+    <w:link w:val="HTMLPreformattedChar"/>
+    <w:uiPriority w:val="99"/>
+    <w:semiHidden/>
+    <w:unhideWhenUsed/>
+    <w:rsid w:val="00CA1E30"/>
+    <w:pPr>
+      <w:tabs>
+        <w:tab w:val="left" w:pos="916"/>
+        <w:tab w:val="left" w:pos="1832"/>
+        <w:tab w:val="left" w:pos="2748"/>
+        <w:tab w:val="left" w:pos="3664"/>
+        <w:tab w:val="left" w:pos="4580"/>
+        <w:tab w:val="left" w:pos="5496"/>
+        <w:tab w:val="left" w:pos="6412"/>
+        <w:tab w:val="left" w:pos="7328"/>
+        <w:tab w:val="left" w:pos="8244"/>
+        <w:tab w:val="left" w:pos="9160"/>
+        <w:tab w:val="left" w:pos="10076"/>
+        <w:tab w:val="left" w:pos="10992"/>
+        <w:tab w:val="left" w:pos="11908"/>
+        <w:tab w:val="left" w:pos="12824"/>
+        <w:tab w:val="left" w:pos="13740"/>
+        <w:tab w:val="left" w:pos="14656"/>
+      </w:tabs>
+      <w:spacing w:after="0" w:line="240" w:lineRule="auto"/>
+    </w:pPr>
+    <w:rPr>
+      <w:rFonts w:ascii="Courier New" w:eastAsia="Times New Roman" w:hAnsi="Courier New" w:cs="Courier New"/>
+      <w:sz w:val="20"/>
+      <w:szCs w:val="20"/>
+    </w:rPr>
+  </w:style>
+  <w:style w:type="character" w:customStyle="1" w:styleId="HTMLPreformattedChar">
+    <w:name w:val="HTML Preformatted Char"/>
+    <w:basedOn w:val="DefaultParagraphFont"/>
+    <w:link w:val="HTMLPreformatted"/>
+    <w:uiPriority w:val="99"/>
+    <w:semiHidden/>
+    <w:rsid w:val="00CA1E30"/>
+    <w:rPr>
+      <w:rFonts w:ascii="Courier New" w:eastAsia="Times New Roman" w:hAnsi="Courier New" w:cs="Courier New"/>
+      <w:sz w:val="20"/>
+      <w:szCs w:val="20"/>
+    </w:rPr>
+  </w:style>
 </w:styles>
 </file>
 
@@ -34364,7 +34589,7 @@
 </file>
 
 <file path=customXml/itemProps1.xml><?xml version="1.0" encoding="utf-8"?>
-<ds:datastoreItem xmlns:ds="http://schemas.openxmlformats.org/officeDocument/2006/customXml" ds:itemID="{6D569EF6-B784-4292-A904-7332783D16BD}">
+<ds:datastoreItem xmlns:ds="http://schemas.openxmlformats.org/officeDocument/2006/customXml" ds:itemID="{56104806-248F-40A5-A2EF-C1B5B4B1AC7A}">
   <ds:schemaRefs>
     <ds:schemaRef ds:uri="http://schemas.openxmlformats.org/officeDocument/2006/bibliography"/>
   </ds:schemaRefs>

</xml_diff>

<commit_message>
changed some new cases by indicator new and unsp
</commit_message>
<xml_diff>
--- a/user_manual.docx
+++ b/user_manual.docx
@@ -4380,7 +4380,25 @@
                 <w:sz w:val="16"/>
                 <w:szCs w:val="16"/>
               </w:rPr>
-              <w:t>NTD_LSH_EPI_NewCases_IG</w:t>
+              <w:t>NTD_LSH_EPI_</w:t>
+            </w:r>
+            <w:r>
+              <w:rPr>
+                <w:rFonts w:eastAsia="Times New Roman" w:cstheme="minorHAnsi"/>
+                <w:color w:val="000000"/>
+                <w:sz w:val="16"/>
+                <w:szCs w:val="16"/>
+              </w:rPr>
+              <w:t>NEW_UNS_I</w:t>
+            </w:r>
+            <w:r>
+              <w:rPr>
+                <w:rFonts w:eastAsia="Times New Roman" w:cstheme="minorHAnsi"/>
+                <w:color w:val="000000"/>
+                <w:sz w:val="16"/>
+                <w:szCs w:val="16"/>
+              </w:rPr>
+              <w:t>G</w:t>
             </w:r>
           </w:p>
         </w:tc>
@@ -4638,8 +4656,6 @@
             </w:r>
           </w:p>
         </w:tc>
-        <w:bookmarkStart w:id="1" w:name="_GoBack"/>
-        <w:bookmarkEnd w:id="1"/>
       </w:tr>
     </w:tbl>
     <w:p/>
@@ -4676,12 +4692,12 @@
         </w:numPr>
         <w:jc w:val="both"/>
       </w:pPr>
-      <w:bookmarkStart w:id="2" w:name="_Toc22297737"/>
+      <w:bookmarkStart w:id="1" w:name="_Toc22297737"/>
       <w:r>
         <w:lastRenderedPageBreak/>
         <w:t>Generating a country profile</w:t>
       </w:r>
-      <w:bookmarkEnd w:id="2"/>
+      <w:bookmarkEnd w:id="1"/>
     </w:p>
     <w:p>
       <w:r>
@@ -4962,7 +4978,7 @@
       <w:pPr>
         <w:pStyle w:val="Heading2"/>
       </w:pPr>
-      <w:bookmarkStart w:id="3" w:name="_Toc22297738"/>
+      <w:bookmarkStart w:id="2" w:name="_Toc22297738"/>
       <w:r>
         <w:lastRenderedPageBreak/>
         <w:t>2.1</w:t>
@@ -4973,7 +4989,7 @@
       <w:r>
         <w:t>Configuration panel</w:t>
       </w:r>
-      <w:bookmarkEnd w:id="3"/>
+      <w:bookmarkEnd w:id="2"/>
     </w:p>
     <w:p>
       <w:pPr>
@@ -4990,7 +5006,7 @@
       <w:pPr>
         <w:pStyle w:val="Heading3"/>
       </w:pPr>
-      <w:bookmarkStart w:id="4" w:name="_Toc22297739"/>
+      <w:bookmarkStart w:id="3" w:name="_Toc22297739"/>
       <w:r>
         <w:t>2.1.1</w:t>
       </w:r>
@@ -5000,7 +5016,7 @@
       <w:r>
         <w:t>General</w:t>
       </w:r>
-      <w:bookmarkEnd w:id="4"/>
+      <w:bookmarkEnd w:id="3"/>
     </w:p>
     <w:p>
       <w:r>
@@ -5203,7 +5219,7 @@
       <w:pPr>
         <w:pStyle w:val="Heading3"/>
       </w:pPr>
-      <w:bookmarkStart w:id="5" w:name="_Toc22297740"/>
+      <w:bookmarkStart w:id="4" w:name="_Toc22297740"/>
       <w:r>
         <w:lastRenderedPageBreak/>
         <w:t>2.2.2</w:t>
@@ -5214,7 +5230,7 @@
       <w:r>
         <w:t>Maps</w:t>
       </w:r>
-      <w:bookmarkEnd w:id="5"/>
+      <w:bookmarkEnd w:id="4"/>
     </w:p>
     <w:p/>
     <w:p>
@@ -5339,7 +5355,7 @@
       <w:pPr>
         <w:pStyle w:val="Heading3"/>
       </w:pPr>
-      <w:bookmarkStart w:id="6" w:name="_Toc22297741"/>
+      <w:bookmarkStart w:id="5" w:name="_Toc22297741"/>
       <w:r>
         <w:lastRenderedPageBreak/>
         <w:t>2.2.3</w:t>
@@ -5350,7 +5366,7 @@
       <w:r>
         <w:t>Footnotes</w:t>
       </w:r>
-      <w:bookmarkEnd w:id="6"/>
+      <w:bookmarkEnd w:id="5"/>
     </w:p>
     <w:p/>
     <w:p>
@@ -5458,7 +5474,7 @@
       <w:pPr>
         <w:pStyle w:val="Heading2"/>
       </w:pPr>
-      <w:bookmarkStart w:id="7" w:name="_Toc22297742"/>
+      <w:bookmarkStart w:id="6" w:name="_Toc22297742"/>
       <w:r>
         <w:lastRenderedPageBreak/>
         <w:t>2.2</w:t>
@@ -5469,14 +5485,14 @@
       <w:r>
         <w:t>Country profile</w:t>
       </w:r>
-      <w:bookmarkEnd w:id="7"/>
+      <w:bookmarkEnd w:id="6"/>
     </w:p>
     <w:p/>
     <w:p>
       <w:pPr>
         <w:pStyle w:val="Heading3"/>
       </w:pPr>
-      <w:bookmarkStart w:id="8" w:name="_Toc22297743"/>
+      <w:bookmarkStart w:id="7" w:name="_Toc22297743"/>
       <w:r>
         <w:t>2.2.1</w:t>
       </w:r>
@@ -5484,7 +5500,7 @@
         <w:tab/>
         <w:t>Texts to update before printing</w:t>
       </w:r>
-      <w:bookmarkEnd w:id="8"/>
+      <w:bookmarkEnd w:id="7"/>
     </w:p>
     <w:p>
       <w:r>
@@ -5625,7 +5641,7 @@
       <w:pPr>
         <w:pStyle w:val="Heading3"/>
       </w:pPr>
-      <w:bookmarkStart w:id="9" w:name="_Toc22297744"/>
+      <w:bookmarkStart w:id="8" w:name="_Toc22297744"/>
       <w:r>
         <w:t>2.2.2</w:t>
       </w:r>
@@ -5635,7 +5651,7 @@
       <w:r>
         <w:t>Edit elements in the CP</w:t>
       </w:r>
-      <w:bookmarkEnd w:id="9"/>
+      <w:bookmarkEnd w:id="8"/>
     </w:p>
     <w:p>
       <w:r>
@@ -5748,7 +5764,7 @@
       <w:pPr>
         <w:pStyle w:val="Heading3"/>
       </w:pPr>
-      <w:bookmarkStart w:id="10" w:name="_Toc22297745"/>
+      <w:bookmarkStart w:id="9" w:name="_Toc22297745"/>
       <w:r>
         <w:t>2.2.3</w:t>
       </w:r>
@@ -5758,7 +5774,7 @@
       <w:r>
         <w:t>Footnote elements in the CP</w:t>
       </w:r>
-      <w:bookmarkEnd w:id="10"/>
+      <w:bookmarkEnd w:id="9"/>
     </w:p>
     <w:p>
       <w:pPr>
@@ -5869,7 +5885,7 @@
       <w:pPr>
         <w:pStyle w:val="Heading3"/>
       </w:pPr>
-      <w:bookmarkStart w:id="11" w:name="_Toc22297746"/>
+      <w:bookmarkStart w:id="10" w:name="_Toc22297746"/>
       <w:r>
         <w:lastRenderedPageBreak/>
         <w:t>2.2.4</w:t>
@@ -5880,7 +5896,7 @@
       <w:r>
         <w:t>Arrange maps and charts</w:t>
       </w:r>
-      <w:bookmarkEnd w:id="11"/>
+      <w:bookmarkEnd w:id="10"/>
     </w:p>
     <w:p/>
     <w:p>
@@ -6018,7 +6034,7 @@
       <w:pPr>
         <w:pStyle w:val="Heading3"/>
       </w:pPr>
-      <w:bookmarkStart w:id="12" w:name="_Toc22297747"/>
+      <w:bookmarkStart w:id="11" w:name="_Toc22297747"/>
       <w:r>
         <w:t>2.2.5</w:t>
       </w:r>
@@ -6028,7 +6044,7 @@
       <w:r>
         <w:t>Printing the CP or saving it as PDF</w:t>
       </w:r>
-      <w:bookmarkEnd w:id="12"/>
+      <w:bookmarkEnd w:id="11"/>
     </w:p>
     <w:p/>
     <w:p>
@@ -6150,12 +6166,12 @@
           <w:numId w:val="1"/>
         </w:numPr>
       </w:pPr>
-      <w:bookmarkStart w:id="13" w:name="_Toc22297748"/>
+      <w:bookmarkStart w:id="12" w:name="_Toc22297748"/>
       <w:r>
         <w:lastRenderedPageBreak/>
         <w:t>Source of information in country profile sections</w:t>
       </w:r>
-      <w:bookmarkEnd w:id="13"/>
+      <w:bookmarkEnd w:id="12"/>
     </w:p>
     <w:p/>
     <w:p>
@@ -6166,11 +6182,11 @@
           <w:numId w:val="9"/>
         </w:numPr>
       </w:pPr>
-      <w:bookmarkStart w:id="14" w:name="_Toc22297749"/>
+      <w:bookmarkStart w:id="13" w:name="_Toc22297749"/>
       <w:r>
         <w:t>Country general information section</w:t>
       </w:r>
-      <w:bookmarkEnd w:id="14"/>
+      <w:bookmarkEnd w:id="13"/>
     </w:p>
     <w:p>
       <w:r>
@@ -10802,7 +10818,7 @@
       <w:pPr>
         <w:pStyle w:val="Heading2"/>
       </w:pPr>
-      <w:bookmarkStart w:id="15" w:name="_Toc22297750"/>
+      <w:bookmarkStart w:id="14" w:name="_Toc22297750"/>
       <w:r>
         <w:rPr>
           <w:rStyle w:val="Heading3Char"/>
@@ -12078,8 +12094,8 @@
       <w:r>
         <w:t xml:space="preserve"> section</w:t>
       </w:r>
-      <w:bookmarkStart w:id="16" w:name="_Toc22039815"/>
-      <w:bookmarkEnd w:id="15"/>
+      <w:bookmarkStart w:id="15" w:name="_Toc22039815"/>
+      <w:bookmarkEnd w:id="14"/>
     </w:p>
     <w:p/>
     <w:p>
@@ -12112,7 +12128,7 @@
           <w:tcPr>
             <w:tcW w:w="713" w:type="dxa"/>
           </w:tcPr>
-          <w:bookmarkEnd w:id="16"/>
+          <w:bookmarkEnd w:id="15"/>
           <w:p>
             <w:pPr>
               <w:jc w:val="both"/>
@@ -15888,18 +15904,130 @@
           </w:tcPr>
           <w:p>
             <w:pPr>
-              <w:jc w:val="both"/>
-              <w:rPr>
-                <w:sz w:val="18"/>
-                <w:szCs w:val="18"/>
-              </w:rPr>
-            </w:pPr>
-            <w:r>
-              <w:rPr>
-                <w:sz w:val="18"/>
-                <w:szCs w:val="18"/>
-              </w:rPr>
-              <w:t>Value in C2 * 10000 / population at risk (numerator at C10)</w:t>
+              <w:rPr>
+                <w:rFonts w:cstheme="minorHAnsi"/>
+                <w:sz w:val="16"/>
+                <w:szCs w:val="16"/>
+              </w:rPr>
+            </w:pPr>
+            <w:r>
+              <w:rPr>
+                <w:rFonts w:cstheme="minorHAnsi"/>
+                <w:sz w:val="16"/>
+                <w:szCs w:val="16"/>
+              </w:rPr>
+              <w:t>NTD_LSH_VL_EPI_</w:t>
+            </w:r>
+            <w:r>
+              <w:rPr>
+                <w:rFonts w:cstheme="minorHAnsi"/>
+                <w:sz w:val="16"/>
+                <w:szCs w:val="16"/>
+              </w:rPr>
+              <w:t>NEW_UNS_I</w:t>
+            </w:r>
+          </w:p>
+          <w:p>
+            <w:pPr>
+              <w:rPr>
+                <w:rFonts w:cstheme="minorHAnsi"/>
+                <w:sz w:val="16"/>
+                <w:szCs w:val="16"/>
+              </w:rPr>
+            </w:pPr>
+            <w:r>
+              <w:rPr>
+                <w:rFonts w:cstheme="minorHAnsi"/>
+                <w:sz w:val="16"/>
+                <w:szCs w:val="16"/>
+              </w:rPr>
+              <w:t>NTD_LSH_CL_EPI_</w:t>
+            </w:r>
+            <w:r>
+              <w:rPr>
+                <w:rFonts w:cstheme="minorHAnsi"/>
+                <w:sz w:val="16"/>
+                <w:szCs w:val="16"/>
+              </w:rPr>
+              <w:t>NEW_UNS_I</w:t>
+            </w:r>
+          </w:p>
+          <w:p>
+            <w:pPr>
+              <w:rPr>
+                <w:rFonts w:cstheme="minorHAnsi"/>
+                <w:sz w:val="16"/>
+                <w:szCs w:val="16"/>
+              </w:rPr>
+            </w:pPr>
+            <w:r>
+              <w:rPr>
+                <w:rFonts w:cstheme="minorHAnsi"/>
+                <w:sz w:val="16"/>
+                <w:szCs w:val="16"/>
+              </w:rPr>
+              <w:t>NTD_LSH_ACL_EPI_</w:t>
+            </w:r>
+            <w:r>
+              <w:rPr>
+                <w:rFonts w:cstheme="minorHAnsi"/>
+                <w:sz w:val="16"/>
+                <w:szCs w:val="16"/>
+              </w:rPr>
+              <w:t>NEW_UNS_I</w:t>
+            </w:r>
+          </w:p>
+          <w:p>
+            <w:pPr>
+              <w:jc w:val="both"/>
+              <w:rPr>
+                <w:rFonts w:cstheme="minorHAnsi"/>
+                <w:sz w:val="16"/>
+                <w:szCs w:val="16"/>
+              </w:rPr>
+            </w:pPr>
+            <w:r>
+              <w:rPr>
+                <w:rFonts w:cstheme="minorHAnsi"/>
+                <w:sz w:val="16"/>
+                <w:szCs w:val="16"/>
+              </w:rPr>
+              <w:t>NTD_LSH_ZCL_EPI_</w:t>
+            </w:r>
+            <w:r>
+              <w:rPr>
+                <w:rFonts w:cstheme="minorHAnsi"/>
+                <w:sz w:val="16"/>
+                <w:szCs w:val="16"/>
+              </w:rPr>
+              <w:t>NEW_UNS_I</w:t>
+            </w:r>
+          </w:p>
+          <w:p>
+            <w:pPr>
+              <w:jc w:val="both"/>
+              <w:rPr>
+                <w:sz w:val="18"/>
+                <w:szCs w:val="18"/>
+              </w:rPr>
+            </w:pPr>
+            <w:bookmarkStart w:id="16" w:name="_GoBack"/>
+            <w:bookmarkEnd w:id="16"/>
+          </w:p>
+          <w:p>
+            <w:pPr>
+              <w:jc w:val="both"/>
+              <w:rPr>
+                <w:sz w:val="18"/>
+                <w:szCs w:val="18"/>
+              </w:rPr>
+            </w:pPr>
+            <w:r>
+              <w:rPr>
+                <w:sz w:val="18"/>
+                <w:szCs w:val="18"/>
+              </w:rPr>
+              <w:t>* 10000 / population at risk (numerator at C10)</w:t>
             </w:r>
           </w:p>
         </w:tc>
@@ -18742,90 +18870,112 @@
       </w:tr>
     </w:tbl>
     <w:p/>
+    <w:p>
+      <w:r>
+        <w:t>Number of cases (D5)</w:t>
+      </w:r>
+    </w:p>
     <w:tbl>
       <w:tblPr>
         <w:tblStyle w:val="TableGrid"/>
-        <w:tblW w:w="10885" w:type="dxa"/>
+        <w:tblW w:w="11121" w:type="dxa"/>
         <w:tblLayout w:type="fixed"/>
         <w:tblLook w:val="04A0" w:firstRow="1" w:lastRow="0" w:firstColumn="1" w:lastColumn="0" w:noHBand="0" w:noVBand="1"/>
       </w:tblPr>
       <w:tblGrid>
-        <w:gridCol w:w="713"/>
-        <w:gridCol w:w="3422"/>
-        <w:gridCol w:w="2340"/>
-        <w:gridCol w:w="4410"/>
+        <w:gridCol w:w="3415"/>
+        <w:gridCol w:w="5850"/>
+        <w:gridCol w:w="540"/>
+        <w:gridCol w:w="1316"/>
       </w:tblGrid>
       <w:tr>
         <w:tc>
           <w:tcPr>
-            <w:tcW w:w="713" w:type="dxa"/>
-          </w:tcPr>
-          <w:p>
-            <w:pPr>
-              <w:jc w:val="both"/>
-              <w:rPr>
-                <w:sz w:val="18"/>
-                <w:szCs w:val="18"/>
-              </w:rPr>
-            </w:pPr>
-            <w:r>
-              <w:rPr>
-                <w:sz w:val="18"/>
-                <w:szCs w:val="18"/>
-              </w:rPr>
-              <w:t>CODE</w:t>
-            </w:r>
-          </w:p>
-        </w:tc>
-        <w:tc>
-          <w:tcPr>
-            <w:tcW w:w="3422" w:type="dxa"/>
-          </w:tcPr>
-          <w:p>
-            <w:pPr>
-              <w:jc w:val="both"/>
+            <w:tcW w:w="3415" w:type="dxa"/>
+          </w:tcPr>
+          <w:p>
+            <w:pPr>
+              <w:jc w:val="both"/>
+              <w:rPr>
+                <w:sz w:val="18"/>
+                <w:szCs w:val="18"/>
+              </w:rPr>
+            </w:pPr>
+            <w:r>
               <w:rPr>
                 <w:b/>
                 <w:sz w:val="18"/>
                 <w:szCs w:val="18"/>
               </w:rPr>
-            </w:pPr>
-            <w:r>
+              <w:t>INDICATOR</w:t>
+            </w:r>
+          </w:p>
+        </w:tc>
+        <w:tc>
+          <w:tcPr>
+            <w:tcW w:w="5850" w:type="dxa"/>
+          </w:tcPr>
+          <w:p>
+            <w:pPr>
+              <w:jc w:val="both"/>
               <w:rPr>
                 <w:b/>
                 <w:sz w:val="18"/>
                 <w:szCs w:val="18"/>
               </w:rPr>
-              <w:t>DataSet</w:t>
-            </w:r>
-          </w:p>
-        </w:tc>
-        <w:tc>
-          <w:tcPr>
-            <w:tcW w:w="2340" w:type="dxa"/>
-          </w:tcPr>
-          <w:p>
-            <w:pPr>
-              <w:jc w:val="both"/>
+            </w:pPr>
+            <w:r>
               <w:rPr>
                 <w:b/>
                 <w:sz w:val="18"/>
                 <w:szCs w:val="18"/>
               </w:rPr>
-            </w:pPr>
-            <w:r>
+              <w:t>Numerator</w:t>
+            </w:r>
+          </w:p>
+        </w:tc>
+        <w:tc>
+          <w:tcPr>
+            <w:tcW w:w="540" w:type="dxa"/>
+          </w:tcPr>
+          <w:p>
+            <w:pPr>
+              <w:jc w:val="both"/>
               <w:rPr>
                 <w:b/>
                 <w:sz w:val="18"/>
                 <w:szCs w:val="18"/>
               </w:rPr>
-              <w:t>DataElement / Indicator</w:t>
-            </w:r>
-          </w:p>
-        </w:tc>
-        <w:tc>
-          <w:tcPr>
-            <w:tcW w:w="4410" w:type="dxa"/>
+            </w:pPr>
+            <w:r>
+              <w:rPr>
+                <w:b/>
+                <w:sz w:val="18"/>
+                <w:szCs w:val="18"/>
+              </w:rPr>
+              <w:t>d</w:t>
+            </w:r>
+            <w:r>
+              <w:rPr>
+                <w:b/>
+                <w:sz w:val="18"/>
+                <w:szCs w:val="18"/>
+              </w:rPr>
+              <w:t>e</w:t>
+            </w:r>
+            <w:r>
+              <w:rPr>
+                <w:b/>
+                <w:sz w:val="18"/>
+                <w:szCs w:val="18"/>
+              </w:rPr>
+              <w:t>n</w:t>
+            </w:r>
+          </w:p>
+        </w:tc>
+        <w:tc>
+          <w:tcPr>
+            <w:tcW w:w="1316" w:type="dxa"/>
           </w:tcPr>
           <w:p>
             <w:pPr>
@@ -18842,7 +18992,7 @@
                 <w:sz w:val="18"/>
                 <w:szCs w:val="18"/>
               </w:rPr>
-              <w:t>CatCombos  / Comments</w:t>
+              <w:t>Comments</w:t>
             </w:r>
           </w:p>
         </w:tc>
@@ -18850,31 +19000,69 @@
       <w:tr>
         <w:tc>
           <w:tcPr>
-            <w:tcW w:w="713" w:type="dxa"/>
-          </w:tcPr>
-          <w:p>
-            <w:pPr>
-              <w:jc w:val="both"/>
-              <w:rPr>
-                <w:sz w:val="18"/>
-                <w:szCs w:val="18"/>
-              </w:rPr>
-            </w:pPr>
-            <w:r>
-              <w:rPr>
-                <w:sz w:val="18"/>
-                <w:szCs w:val="18"/>
-              </w:rPr>
-              <w:t>D5</w:t>
-            </w:r>
-          </w:p>
-        </w:tc>
-        <w:tc>
-          <w:tcPr>
-            <w:tcW w:w="3422" w:type="dxa"/>
-          </w:tcPr>
-          <w:p>
-            <w:pPr>
+            <w:tcW w:w="3415" w:type="dxa"/>
+          </w:tcPr>
+          <w:p>
+            <w:pPr>
+              <w:jc w:val="both"/>
+              <w:rPr>
+                <w:sz w:val="18"/>
+                <w:szCs w:val="18"/>
+              </w:rPr>
+            </w:pPr>
+            <w:r>
+              <w:rPr>
+                <w:rFonts w:ascii="Courier New" w:hAnsi="Courier New" w:cs="Courier New"/>
+                <w:color w:val="1A1AA6"/>
+                <w:sz w:val="20"/>
+                <w:szCs w:val="20"/>
+              </w:rPr>
+              <w:t>NTD_LSH_VL_EPI_</w:t>
+            </w:r>
+            <w:r>
+              <w:rPr>
+                <w:rFonts w:ascii="Courier New" w:hAnsi="Courier New" w:cs="Courier New"/>
+                <w:color w:val="1A1AA6"/>
+                <w:sz w:val="20"/>
+                <w:szCs w:val="20"/>
+              </w:rPr>
+              <w:t>NEW_UNS_I</w:t>
+            </w:r>
+          </w:p>
+        </w:tc>
+        <w:tc>
+          <w:tcPr>
+            <w:tcW w:w="5850" w:type="dxa"/>
+          </w:tcPr>
+          <w:p>
+            <w:pPr>
+              <w:jc w:val="both"/>
+              <w:rPr>
+                <w:rFonts w:ascii="Courier New" w:hAnsi="Courier New" w:cs="Courier New"/>
+                <w:color w:val="1A1AA6"/>
+                <w:sz w:val="20"/>
+                <w:szCs w:val="20"/>
+              </w:rPr>
+            </w:pPr>
+            <w:r>
+              <w:rPr>
+                <w:rFonts w:ascii="Courier New" w:hAnsi="Courier New" w:cs="Courier New"/>
+                <w:color w:val="1A1AA6"/>
+                <w:sz w:val="20"/>
+                <w:szCs w:val="20"/>
+              </w:rPr>
+              <w:t>VL_EPI_Type New + VL_EPI_Type Type unspecified</w:t>
+            </w:r>
+          </w:p>
+        </w:tc>
+        <w:tc>
+          <w:tcPr>
+            <w:tcW w:w="540" w:type="dxa"/>
+            <w:vMerge w:val="restart"/>
+          </w:tcPr>
+          <w:p>
+            <w:pPr>
+              <w:jc w:val="both"/>
               <w:rPr>
                 <w:b/>
                 <w:sz w:val="18"/>
@@ -18883,80 +19071,23 @@
             </w:pPr>
             <w:r>
               <w:rPr>
-                <w:sz w:val="18"/>
-                <w:szCs w:val="18"/>
-              </w:rPr>
-              <w:t>Same as in C2</w:t>
-            </w:r>
-          </w:p>
-        </w:tc>
-        <w:tc>
-          <w:tcPr>
-            <w:tcW w:w="2340" w:type="dxa"/>
-          </w:tcPr>
-          <w:p>
-            <w:pPr>
-              <w:jc w:val="both"/>
-              <w:rPr>
-                <w:rFonts w:ascii="Courier New" w:hAnsi="Courier New" w:cs="Courier New"/>
-                <w:color w:val="1A1AA6"/>
-                <w:sz w:val="20"/>
-                <w:szCs w:val="20"/>
-              </w:rPr>
-            </w:pPr>
-            <w:r>
-              <w:rPr>
-                <w:rFonts w:ascii="Courier New" w:hAnsi="Courier New" w:cs="Courier New"/>
-                <w:color w:val="1A1AA6"/>
-                <w:sz w:val="20"/>
-                <w:szCs w:val="20"/>
-              </w:rPr>
-              <w:t>VL_EPI_Type</w:t>
-            </w:r>
-          </w:p>
-          <w:p>
-            <w:pPr>
-              <w:jc w:val="both"/>
-              <w:rPr>
-                <w:rFonts w:ascii="Courier New" w:hAnsi="Courier New" w:cs="Courier New"/>
-                <w:color w:val="1A1AA6"/>
-                <w:sz w:val="20"/>
-                <w:szCs w:val="20"/>
-              </w:rPr>
-            </w:pPr>
-            <w:r>
-              <w:rPr>
-                <w:rFonts w:ascii="Courier New" w:hAnsi="Courier New" w:cs="Courier New"/>
-                <w:color w:val="1A1AA6"/>
-                <w:sz w:val="20"/>
-                <w:szCs w:val="20"/>
-              </w:rPr>
-              <w:t>CL_EPI_Type</w:t>
-            </w:r>
-          </w:p>
-          <w:p>
-            <w:pPr>
-              <w:jc w:val="both"/>
-              <w:rPr>
-                <w:rFonts w:ascii="Courier New" w:hAnsi="Courier New" w:cs="Courier New"/>
-                <w:color w:val="1A1AA6"/>
-                <w:sz w:val="20"/>
-                <w:szCs w:val="20"/>
-              </w:rPr>
-            </w:pPr>
-            <w:r>
-              <w:rPr>
-                <w:rFonts w:ascii="Courier New" w:hAnsi="Courier New" w:cs="Courier New"/>
-                <w:color w:val="1A1AA6"/>
-                <w:sz w:val="20"/>
-                <w:szCs w:val="20"/>
-              </w:rPr>
-              <w:t>ACL_EPI_Type</w:t>
-            </w:r>
-          </w:p>
-          <w:p>
-            <w:pPr>
-              <w:jc w:val="both"/>
+                <w:rFonts w:ascii="Courier New" w:hAnsi="Courier New" w:cs="Courier New"/>
+                <w:color w:val="000000"/>
+                <w:sz w:val="20"/>
+                <w:szCs w:val="20"/>
+              </w:rPr>
+              <w:t>1</w:t>
+            </w:r>
+          </w:p>
+        </w:tc>
+        <w:tc>
+          <w:tcPr>
+            <w:tcW w:w="1316" w:type="dxa"/>
+            <w:vMerge w:val="restart"/>
+          </w:tcPr>
+          <w:p>
+            <w:pPr>
+              <w:jc w:val="center"/>
               <w:rPr>
                 <w:b/>
                 <w:sz w:val="18"/>
@@ -18965,49 +19096,321 @@
             </w:pPr>
             <w:r>
               <w:rPr>
-                <w:rFonts w:ascii="Courier New" w:hAnsi="Courier New" w:cs="Courier New"/>
-                <w:color w:val="1A1AA6"/>
-                <w:sz w:val="20"/>
-                <w:szCs w:val="20"/>
-              </w:rPr>
-              <w:t>ZCL_EPI_Type</w:t>
-            </w:r>
-            <w:r>
-              <w:rPr>
                 <w:b/>
                 <w:sz w:val="18"/>
                 <w:szCs w:val="18"/>
               </w:rPr>
-              <w:t xml:space="preserve"> </w:t>
-            </w:r>
-          </w:p>
-        </w:tc>
-        <w:tc>
-          <w:tcPr>
-            <w:tcW w:w="4410" w:type="dxa"/>
+              <w:t xml:space="preserve">indicatorType: </w:t>
+            </w:r>
+            <w:r>
+              <w:rPr>
+                <w:rFonts w:ascii="Courier New" w:hAnsi="Courier New" w:cs="Courier New"/>
+                <w:color w:val="000000"/>
+                <w:sz w:val="20"/>
+                <w:szCs w:val="20"/>
+              </w:rPr>
+              <w:t>number</w:t>
+            </w:r>
+          </w:p>
+        </w:tc>
+      </w:tr>
+      <w:tr>
+        <w:tc>
+          <w:tcPr>
+            <w:tcW w:w="3415" w:type="dxa"/>
+          </w:tcPr>
+          <w:p>
+            <w:pPr>
+              <w:jc w:val="both"/>
+              <w:rPr>
+                <w:sz w:val="18"/>
+                <w:szCs w:val="18"/>
+              </w:rPr>
+            </w:pPr>
+            <w:r>
+              <w:rPr>
+                <w:rFonts w:ascii="Courier New" w:hAnsi="Courier New" w:cs="Courier New"/>
+                <w:color w:val="1A1AA6"/>
+                <w:sz w:val="20"/>
+                <w:szCs w:val="20"/>
+              </w:rPr>
+              <w:t>NTD_LSH_C</w:t>
+            </w:r>
+            <w:r>
+              <w:rPr>
+                <w:rFonts w:ascii="Courier New" w:hAnsi="Courier New" w:cs="Courier New"/>
+                <w:color w:val="1A1AA6"/>
+                <w:sz w:val="20"/>
+                <w:szCs w:val="20"/>
+              </w:rPr>
+              <w:t>L_EPI_</w:t>
+            </w:r>
+            <w:r>
+              <w:rPr>
+                <w:rFonts w:ascii="Courier New" w:hAnsi="Courier New" w:cs="Courier New"/>
+                <w:color w:val="1A1AA6"/>
+                <w:sz w:val="20"/>
+                <w:szCs w:val="20"/>
+              </w:rPr>
+              <w:t>NEW_UNS_I</w:t>
+            </w:r>
+          </w:p>
+        </w:tc>
+        <w:tc>
+          <w:tcPr>
+            <w:tcW w:w="5850" w:type="dxa"/>
+          </w:tcPr>
+          <w:p>
+            <w:pPr>
+              <w:jc w:val="both"/>
+              <w:rPr>
+                <w:rFonts w:ascii="Courier New" w:hAnsi="Courier New" w:cs="Courier New"/>
+                <w:color w:val="1A1AA6"/>
+                <w:sz w:val="20"/>
+                <w:szCs w:val="20"/>
+              </w:rPr>
+            </w:pPr>
+            <w:r>
+              <w:rPr>
+                <w:rFonts w:ascii="Courier New" w:hAnsi="Courier New" w:cs="Courier New"/>
+                <w:color w:val="1A1AA6"/>
+                <w:sz w:val="20"/>
+                <w:szCs w:val="20"/>
+              </w:rPr>
+              <w:t>CL_EPI_Type New + CL_EPI_Type Type unspecified</w:t>
+            </w:r>
+          </w:p>
+        </w:tc>
+        <w:tc>
+          <w:tcPr>
+            <w:tcW w:w="540" w:type="dxa"/>
+            <w:vMerge/>
+          </w:tcPr>
+          <w:p>
+            <w:pPr>
+              <w:jc w:val="both"/>
+              <w:rPr>
+                <w:b/>
+                <w:sz w:val="18"/>
+                <w:szCs w:val="18"/>
+              </w:rPr>
+            </w:pPr>
+          </w:p>
+        </w:tc>
+        <w:tc>
+          <w:tcPr>
+            <w:tcW w:w="1316" w:type="dxa"/>
+            <w:vMerge/>
           </w:tcPr>
           <w:p>
             <w:pPr>
               <w:jc w:val="center"/>
               <w:rPr>
-                <w:sz w:val="18"/>
-                <w:szCs w:val="18"/>
-              </w:rPr>
-            </w:pPr>
-            <w:r>
-              <w:rPr>
-                <w:sz w:val="18"/>
-                <w:szCs w:val="18"/>
-              </w:rPr>
-              <w:t xml:space="preserve">Same as in C2, but data is retrieved from Analytics for last </w:t>
-            </w:r>
-            <w:r>
-              <w:rPr>
-                <w:sz w:val="18"/>
-                <w:szCs w:val="18"/>
-              </w:rPr>
-              <w:t>15 years instead from raw data.</w:t>
-            </w:r>
+                <w:b/>
+                <w:sz w:val="18"/>
+                <w:szCs w:val="18"/>
+              </w:rPr>
+            </w:pPr>
+          </w:p>
+        </w:tc>
+      </w:tr>
+      <w:tr>
+        <w:tc>
+          <w:tcPr>
+            <w:tcW w:w="3415" w:type="dxa"/>
+          </w:tcPr>
+          <w:p>
+            <w:pPr>
+              <w:jc w:val="both"/>
+              <w:rPr>
+                <w:sz w:val="18"/>
+                <w:szCs w:val="18"/>
+              </w:rPr>
+            </w:pPr>
+            <w:r>
+              <w:rPr>
+                <w:rFonts w:ascii="Courier New" w:hAnsi="Courier New" w:cs="Courier New"/>
+                <w:color w:val="1A1AA6"/>
+                <w:sz w:val="20"/>
+                <w:szCs w:val="20"/>
+              </w:rPr>
+              <w:t>NTD_LSH_AC</w:t>
+            </w:r>
+            <w:r>
+              <w:rPr>
+                <w:rFonts w:ascii="Courier New" w:hAnsi="Courier New" w:cs="Courier New"/>
+                <w:color w:val="1A1AA6"/>
+                <w:sz w:val="20"/>
+                <w:szCs w:val="20"/>
+              </w:rPr>
+              <w:t>L_EPI_</w:t>
+            </w:r>
+            <w:r>
+              <w:rPr>
+                <w:rFonts w:ascii="Courier New" w:hAnsi="Courier New" w:cs="Courier New"/>
+                <w:color w:val="1A1AA6"/>
+                <w:sz w:val="20"/>
+                <w:szCs w:val="20"/>
+              </w:rPr>
+              <w:t>NEW_UNS_I</w:t>
+            </w:r>
+          </w:p>
+        </w:tc>
+        <w:tc>
+          <w:tcPr>
+            <w:tcW w:w="5850" w:type="dxa"/>
+          </w:tcPr>
+          <w:p>
+            <w:pPr>
+              <w:jc w:val="both"/>
+              <w:rPr>
+                <w:rFonts w:ascii="Courier New" w:hAnsi="Courier New" w:cs="Courier New"/>
+                <w:color w:val="1A1AA6"/>
+                <w:sz w:val="20"/>
+                <w:szCs w:val="20"/>
+              </w:rPr>
+            </w:pPr>
+            <w:r>
+              <w:rPr>
+                <w:rFonts w:ascii="Courier New" w:hAnsi="Courier New" w:cs="Courier New"/>
+                <w:color w:val="1A1AA6"/>
+                <w:sz w:val="20"/>
+                <w:szCs w:val="20"/>
+              </w:rPr>
+              <w:t>ACL_EPI_Type New + ACL_EPI_Type Type unspecified</w:t>
+            </w:r>
+          </w:p>
+        </w:tc>
+        <w:tc>
+          <w:tcPr>
+            <w:tcW w:w="540" w:type="dxa"/>
+            <w:vMerge/>
+          </w:tcPr>
+          <w:p>
+            <w:pPr>
+              <w:jc w:val="both"/>
+              <w:rPr>
+                <w:b/>
+                <w:sz w:val="18"/>
+                <w:szCs w:val="18"/>
+              </w:rPr>
+            </w:pPr>
+          </w:p>
+        </w:tc>
+        <w:tc>
+          <w:tcPr>
+            <w:tcW w:w="1316" w:type="dxa"/>
+            <w:vMerge/>
+          </w:tcPr>
+          <w:p>
+            <w:pPr>
+              <w:jc w:val="center"/>
+              <w:rPr>
+                <w:b/>
+                <w:sz w:val="18"/>
+                <w:szCs w:val="18"/>
+              </w:rPr>
+            </w:pPr>
+          </w:p>
+        </w:tc>
+      </w:tr>
+      <w:tr>
+        <w:tc>
+          <w:tcPr>
+            <w:tcW w:w="3415" w:type="dxa"/>
+          </w:tcPr>
+          <w:p>
+            <w:pPr>
+              <w:jc w:val="both"/>
+              <w:rPr>
+                <w:sz w:val="18"/>
+                <w:szCs w:val="18"/>
+              </w:rPr>
+            </w:pPr>
+            <w:r>
+              <w:rPr>
+                <w:rFonts w:ascii="Courier New" w:hAnsi="Courier New" w:cs="Courier New"/>
+                <w:color w:val="1A1AA6"/>
+                <w:sz w:val="20"/>
+                <w:szCs w:val="20"/>
+              </w:rPr>
+              <w:t>NTD_LSH_ZC</w:t>
+            </w:r>
+            <w:r>
+              <w:rPr>
+                <w:rFonts w:ascii="Courier New" w:hAnsi="Courier New" w:cs="Courier New"/>
+                <w:color w:val="1A1AA6"/>
+                <w:sz w:val="20"/>
+                <w:szCs w:val="20"/>
+              </w:rPr>
+              <w:t>L_EPI_</w:t>
+            </w:r>
+            <w:r>
+              <w:rPr>
+                <w:rFonts w:ascii="Courier New" w:hAnsi="Courier New" w:cs="Courier New"/>
+                <w:color w:val="1A1AA6"/>
+                <w:sz w:val="20"/>
+                <w:szCs w:val="20"/>
+              </w:rPr>
+              <w:t>NEW_UNS_I</w:t>
+            </w:r>
+          </w:p>
+        </w:tc>
+        <w:tc>
+          <w:tcPr>
+            <w:tcW w:w="5850" w:type="dxa"/>
+          </w:tcPr>
+          <w:p>
+            <w:pPr>
+              <w:jc w:val="both"/>
+              <w:rPr>
+                <w:rFonts w:ascii="Courier New" w:hAnsi="Courier New" w:cs="Courier New"/>
+                <w:color w:val="1A1AA6"/>
+                <w:sz w:val="20"/>
+                <w:szCs w:val="20"/>
+              </w:rPr>
+            </w:pPr>
+            <w:r>
+              <w:rPr>
+                <w:rFonts w:ascii="Courier New" w:hAnsi="Courier New" w:cs="Courier New"/>
+                <w:color w:val="1A1AA6"/>
+                <w:sz w:val="20"/>
+                <w:szCs w:val="20"/>
+              </w:rPr>
+              <w:t>ZCL_EPI_Type New + ZCL_EPI_Type Type unspecified</w:t>
+            </w:r>
+          </w:p>
+        </w:tc>
+        <w:tc>
+          <w:tcPr>
+            <w:tcW w:w="540" w:type="dxa"/>
+            <w:vMerge/>
+          </w:tcPr>
+          <w:p>
+            <w:pPr>
+              <w:jc w:val="both"/>
+              <w:rPr>
+                <w:b/>
+                <w:sz w:val="18"/>
+                <w:szCs w:val="18"/>
+              </w:rPr>
+            </w:pPr>
+          </w:p>
+        </w:tc>
+        <w:tc>
+          <w:tcPr>
+            <w:tcW w:w="1316" w:type="dxa"/>
+            <w:vMerge/>
+          </w:tcPr>
+          <w:p>
+            <w:pPr>
+              <w:jc w:val="center"/>
+              <w:rPr>
+                <w:b/>
+                <w:sz w:val="18"/>
+                <w:szCs w:val="18"/>
+              </w:rPr>
+            </w:pPr>
           </w:p>
         </w:tc>
       </w:tr>
@@ -19016,6 +19419,9 @@
     <w:p>
       <w:r>
         <w:t>Incidence rates</w:t>
+      </w:r>
+      <w:r>
+        <w:t xml:space="preserve"> (D5)</w:t>
       </w:r>
     </w:p>
     <w:tbl>
@@ -19475,8 +19881,6 @@
         </w:tc>
       </w:tr>
     </w:tbl>
-    <w:p/>
-    <w:p/>
     <w:p>
       <w:pPr>
         <w:rPr>
@@ -26120,25 +26524,7 @@
                 <w:sz w:val="20"/>
                 <w:szCs w:val="20"/>
               </w:rPr>
-              <w:t>NTD_LSH_ACL_SCREEN_passive_I</w:t>
-            </w:r>
-            <w:r>
-              <w:rPr>
-                <w:rFonts w:ascii="Courier New" w:hAnsi="Courier New" w:cs="Courier New"/>
-                <w:color w:val="1A1AA6"/>
-                <w:sz w:val="20"/>
-                <w:szCs w:val="20"/>
-              </w:rPr>
-              <w:t xml:space="preserve"> </w:t>
-            </w:r>
-            <w:r>
-              <w:rPr>
-                <w:rFonts w:ascii="Courier New" w:hAnsi="Courier New" w:cs="Courier New"/>
-                <w:color w:val="1A1AA6"/>
-                <w:sz w:val="20"/>
-                <w:szCs w:val="20"/>
-              </w:rPr>
-              <w:t>NTD_LSH_ZCL_SCREEN_passive_I</w:t>
+              <w:t>NTD_LSH_ACL_SCREEN_passive_I NTD_LSH_ZCL_SCREEN_passive_I</w:t>
             </w:r>
           </w:p>
         </w:tc>
@@ -26340,7 +26726,16 @@
                 <w:sz w:val="20"/>
                 <w:szCs w:val="20"/>
               </w:rPr>
-              <w:t>NTD_LSH_VL_EPI_NewCases_I</w:t>
+              <w:t>NTD_LSH_VL_EPI_</w:t>
+            </w:r>
+            <w:r>
+              <w:rPr>
+                <w:rFonts w:ascii="Courier New" w:hAnsi="Courier New" w:cs="Courier New"/>
+                <w:color w:val="000000"/>
+                <w:sz w:val="20"/>
+                <w:szCs w:val="20"/>
+              </w:rPr>
+              <w:t>NEW_UNS_I</w:t>
             </w:r>
           </w:p>
         </w:tc>
@@ -30638,7 +31033,15 @@
                 <w:sz w:val="16"/>
                 <w:szCs w:val="16"/>
               </w:rPr>
-              <w:t>NTD_LSH_VL_EPI_NewCases_I</w:t>
+              <w:t>NTD_LSH_VL_EPI_</w:t>
+            </w:r>
+            <w:r>
+              <w:rPr>
+                <w:rFonts w:cstheme="minorHAnsi"/>
+                <w:sz w:val="16"/>
+                <w:szCs w:val="16"/>
+              </w:rPr>
+              <w:t>NEW_UNS_I</w:t>
             </w:r>
           </w:p>
         </w:tc>
@@ -30734,7 +31137,15 @@
                 <w:sz w:val="16"/>
                 <w:szCs w:val="16"/>
               </w:rPr>
-              <w:t>NTD_LSH_CL_EPI_NewCases_I</w:t>
+              <w:t>NTD_LSH_CL_EPI_</w:t>
+            </w:r>
+            <w:r>
+              <w:rPr>
+                <w:rFonts w:cstheme="minorHAnsi"/>
+                <w:sz w:val="16"/>
+                <w:szCs w:val="16"/>
+              </w:rPr>
+              <w:t>NEW_UNS_I</w:t>
             </w:r>
           </w:p>
         </w:tc>
@@ -30865,23 +31276,39 @@
                 <w:sz w:val="16"/>
                 <w:szCs w:val="16"/>
               </w:rPr>
-              <w:t>NTD_LSH_ACL_EPI_NewCases_I</w:t>
-            </w:r>
-          </w:p>
-          <w:p>
-            <w:pPr>
-              <w:rPr>
-                <w:sz w:val="14"/>
-                <w:szCs w:val="16"/>
-              </w:rPr>
-            </w:pPr>
+              <w:t>NTD_LSH_ACL_EPI_</w:t>
+            </w:r>
             <w:r>
               <w:rPr>
                 <w:rFonts w:cstheme="minorHAnsi"/>
                 <w:sz w:val="16"/>
                 <w:szCs w:val="16"/>
               </w:rPr>
-              <w:t>NTD_LSH_ZCL_EPI_NewCases_I</w:t>
+              <w:t>NEW_UNS_I</w:t>
+            </w:r>
+          </w:p>
+          <w:p>
+            <w:pPr>
+              <w:rPr>
+                <w:sz w:val="14"/>
+                <w:szCs w:val="16"/>
+              </w:rPr>
+            </w:pPr>
+            <w:r>
+              <w:rPr>
+                <w:rFonts w:cstheme="minorHAnsi"/>
+                <w:sz w:val="16"/>
+                <w:szCs w:val="16"/>
+              </w:rPr>
+              <w:t>NTD_LSH_ZCL_EPI_</w:t>
+            </w:r>
+            <w:r>
+              <w:rPr>
+                <w:rFonts w:cstheme="minorHAnsi"/>
+                <w:sz w:val="16"/>
+                <w:szCs w:val="16"/>
+              </w:rPr>
+              <w:t>NEW_UNS_I</w:t>
             </w:r>
           </w:p>
         </w:tc>
@@ -31105,41 +31532,40 @@
                 <w:sz w:val="16"/>
                 <w:szCs w:val="16"/>
               </w:rPr>
-              <w:t>NTD_LSH_VL_EPI_NewCases_I</w:t>
-            </w:r>
-          </w:p>
-          <w:p>
-            <w:pPr>
+              <w:t>NTD_LSH_VL_EPI_</w:t>
+            </w:r>
+            <w:r>
               <w:rPr>
                 <w:rFonts w:cstheme="minorHAnsi"/>
                 <w:sz w:val="16"/>
                 <w:szCs w:val="16"/>
               </w:rPr>
-            </w:pPr>
-            <w:r>
+              <w:t>NEW_UNS_I</w:t>
+            </w:r>
+          </w:p>
+          <w:p>
+            <w:pPr>
               <w:rPr>
                 <w:rFonts w:cstheme="minorHAnsi"/>
                 <w:sz w:val="16"/>
                 <w:szCs w:val="16"/>
               </w:rPr>
-              <w:t>NTD_LSH_CL_EPI_NewCases_I</w:t>
-            </w:r>
-          </w:p>
-          <w:p>
-            <w:pPr>
+            </w:pPr>
+            <w:r>
               <w:rPr>
                 <w:rFonts w:cstheme="minorHAnsi"/>
                 <w:sz w:val="16"/>
                 <w:szCs w:val="16"/>
               </w:rPr>
-            </w:pPr>
+              <w:t>NTD_LSH_CL_EPI_</w:t>
+            </w:r>
             <w:r>
               <w:rPr>
                 <w:rFonts w:cstheme="minorHAnsi"/>
                 <w:sz w:val="16"/>
                 <w:szCs w:val="16"/>
               </w:rPr>
-              <w:t>NTD_LSH_ACL_EPI_NewCases_I</w:t>
+              <w:t>NEW_UNS_I</w:t>
             </w:r>
           </w:p>
           <w:p>
@@ -31156,7 +31582,40 @@
                 <w:sz w:val="16"/>
                 <w:szCs w:val="16"/>
               </w:rPr>
-              <w:t>NTD_LSH_ZCL_EPI_NewCases_I</w:t>
+              <w:t>NTD_LSH_ACL_EPI_</w:t>
+            </w:r>
+            <w:r>
+              <w:rPr>
+                <w:rFonts w:cstheme="minorHAnsi"/>
+                <w:sz w:val="16"/>
+                <w:szCs w:val="16"/>
+              </w:rPr>
+              <w:t>NEW_UNS_I</w:t>
+            </w:r>
+          </w:p>
+          <w:p>
+            <w:pPr>
+              <w:rPr>
+                <w:rFonts w:cstheme="minorHAnsi"/>
+                <w:sz w:val="16"/>
+                <w:szCs w:val="16"/>
+              </w:rPr>
+            </w:pPr>
+            <w:r>
+              <w:rPr>
+                <w:rFonts w:cstheme="minorHAnsi"/>
+                <w:sz w:val="16"/>
+                <w:szCs w:val="16"/>
+              </w:rPr>
+              <w:t>NTD_LSH_ZCL_EPI_</w:t>
+            </w:r>
+            <w:r>
+              <w:rPr>
+                <w:rFonts w:cstheme="minorHAnsi"/>
+                <w:sz w:val="16"/>
+                <w:szCs w:val="16"/>
+              </w:rPr>
+              <w:t>NEW_UNS_I</w:t>
             </w:r>
           </w:p>
         </w:tc>
@@ -31840,7 +32299,6 @@
                 <w:sz w:val="16"/>
                 <w:szCs w:val="16"/>
               </w:rPr>
-              <w:lastRenderedPageBreak/>
               <w:t>I6</w:t>
             </w:r>
           </w:p>
@@ -34589,7 +35047,7 @@
 </file>
 
 <file path=customXml/itemProps1.xml><?xml version="1.0" encoding="utf-8"?>
-<ds:datastoreItem xmlns:ds="http://schemas.openxmlformats.org/officeDocument/2006/customXml" ds:itemID="{56104806-248F-40A5-A2EF-C1B5B4B1AC7A}">
+<ds:datastoreItem xmlns:ds="http://schemas.openxmlformats.org/officeDocument/2006/customXml" ds:itemID="{7C006211-B76A-4A08-8562-2D096549C060}">
   <ds:schemaRefs>
     <ds:schemaRef ds:uri="http://schemas.openxmlformats.org/officeDocument/2006/bibliography"/>
   </ds:schemaRefs>

</xml_diff>

<commit_message>
configureChart version added "Select ..." to configure map and legend sections bugfix when first element of the list was selected. (It was not loading since already selected) LCPG version added at the starting page and some colors modified
</commit_message>
<xml_diff>
--- a/user_manual.docx
+++ b/user_manual.docx
@@ -81,6 +81,8 @@
             <w:t>Table of Contents</w:t>
           </w:r>
         </w:p>
+        <w:bookmarkStart w:id="0" w:name="_GoBack"/>
+        <w:bookmarkEnd w:id="0"/>
         <w:p>
           <w:pPr>
             <w:pStyle w:val="TOC1"/>
@@ -128,7 +130,7 @@
             </w:rPr>
             <w:fldChar w:fldCharType="separate"/>
           </w:r>
-          <w:hyperlink w:anchor="_Toc22297736" w:history="1">
+          <w:hyperlink w:anchor="_Toc23777754" w:history="1">
             <w:r>
               <w:rPr>
                 <w:rStyle w:val="Hyperlink"/>
@@ -174,7 +176,7 @@
                 <w:noProof/>
                 <w:webHidden/>
               </w:rPr>
-              <w:instrText xml:space="preserve"> PAGEREF _Toc22297736 \h </w:instrText>
+              <w:instrText xml:space="preserve"> PAGEREF _Toc23777754 \h </w:instrText>
             </w:r>
             <w:r>
               <w:rPr>
@@ -222,7 +224,7 @@
               <w:szCs w:val="22"/>
             </w:rPr>
           </w:pPr>
-          <w:hyperlink w:anchor="_Toc22297737" w:history="1">
+          <w:hyperlink w:anchor="_Toc23777755" w:history="1">
             <w:r>
               <w:rPr>
                 <w:rStyle w:val="Hyperlink"/>
@@ -268,7 +270,7 @@
                 <w:noProof/>
                 <w:webHidden/>
               </w:rPr>
-              <w:instrText xml:space="preserve"> PAGEREF _Toc22297737 \h </w:instrText>
+              <w:instrText xml:space="preserve"> PAGEREF _Toc23777755 \h </w:instrText>
             </w:r>
             <w:r>
               <w:rPr>
@@ -314,7 +316,7 @@
               <w:szCs w:val="22"/>
             </w:rPr>
           </w:pPr>
-          <w:hyperlink w:anchor="_Toc22297738" w:history="1">
+          <w:hyperlink w:anchor="_Toc23777756" w:history="1">
             <w:r>
               <w:rPr>
                 <w:rStyle w:val="Hyperlink"/>
@@ -358,7 +360,7 @@
                 <w:noProof/>
                 <w:webHidden/>
               </w:rPr>
-              <w:instrText xml:space="preserve"> PAGEREF _Toc22297738 \h </w:instrText>
+              <w:instrText xml:space="preserve"> PAGEREF _Toc23777756 \h </w:instrText>
             </w:r>
             <w:r>
               <w:rPr>
@@ -405,7 +407,7 @@
               <w:szCs w:val="22"/>
             </w:rPr>
           </w:pPr>
-          <w:hyperlink w:anchor="_Toc22297739" w:history="1">
+          <w:hyperlink w:anchor="_Toc23777757" w:history="1">
             <w:r>
               <w:rPr>
                 <w:rStyle w:val="Hyperlink"/>
@@ -450,7 +452,7 @@
                 <w:noProof/>
                 <w:webHidden/>
               </w:rPr>
-              <w:instrText xml:space="preserve"> PAGEREF _Toc22297739 \h </w:instrText>
+              <w:instrText xml:space="preserve"> PAGEREF _Toc23777757 \h </w:instrText>
             </w:r>
             <w:r>
               <w:rPr>
@@ -497,13 +499,13 @@
               <w:szCs w:val="22"/>
             </w:rPr>
           </w:pPr>
-          <w:hyperlink w:anchor="_Toc22297740" w:history="1">
+          <w:hyperlink w:anchor="_Toc23777758" w:history="1">
             <w:r>
               <w:rPr>
                 <w:rStyle w:val="Hyperlink"/>
                 <w:noProof/>
               </w:rPr>
-              <w:t>2.2.2</w:t>
+              <w:t>2.1.2</w:t>
             </w:r>
             <w:r>
               <w:rPr>
@@ -521,7 +523,7 @@
                 <w:rStyle w:val="Hyperlink"/>
                 <w:noProof/>
               </w:rPr>
-              <w:t>Maps</w:t>
+              <w:t>Charts</w:t>
             </w:r>
             <w:r>
               <w:rPr>
@@ -542,7 +544,7 @@
                 <w:noProof/>
                 <w:webHidden/>
               </w:rPr>
-              <w:instrText xml:space="preserve"> PAGEREF _Toc22297740 \h </w:instrText>
+              <w:instrText xml:space="preserve"> PAGEREF _Toc23777758 \h </w:instrText>
             </w:r>
             <w:r>
               <w:rPr>
@@ -589,13 +591,13 @@
               <w:szCs w:val="22"/>
             </w:rPr>
           </w:pPr>
-          <w:hyperlink w:anchor="_Toc22297741" w:history="1">
+          <w:hyperlink w:anchor="_Toc23777759" w:history="1">
             <w:r>
               <w:rPr>
                 <w:rStyle w:val="Hyperlink"/>
                 <w:noProof/>
               </w:rPr>
-              <w:t>2.2.3</w:t>
+              <w:t>2.1.3</w:t>
             </w:r>
             <w:r>
               <w:rPr>
@@ -613,7 +615,7 @@
                 <w:rStyle w:val="Hyperlink"/>
                 <w:noProof/>
               </w:rPr>
-              <w:t>Footnotes</w:t>
+              <w:t>Maps</w:t>
             </w:r>
             <w:r>
               <w:rPr>
@@ -634,7 +636,7 @@
                 <w:noProof/>
                 <w:webHidden/>
               </w:rPr>
-              <w:instrText xml:space="preserve"> PAGEREF _Toc22297741 \h </w:instrText>
+              <w:instrText xml:space="preserve"> PAGEREF _Toc23777759 \h </w:instrText>
             </w:r>
             <w:r>
               <w:rPr>
@@ -655,96 +657,6 @@
                 <w:webHidden/>
               </w:rPr>
               <w:t>6</w:t>
-            </w:r>
-            <w:r>
-              <w:rPr>
-                <w:noProof/>
-                <w:webHidden/>
-              </w:rPr>
-              <w:fldChar w:fldCharType="end"/>
-            </w:r>
-          </w:hyperlink>
-        </w:p>
-        <w:p>
-          <w:pPr>
-            <w:pStyle w:val="TOC2"/>
-            <w:tabs>
-              <w:tab w:val="left" w:pos="880"/>
-              <w:tab w:val="right" w:leader="dot" w:pos="10790"/>
-            </w:tabs>
-            <w:rPr>
-              <w:rFonts w:eastAsiaTheme="minorEastAsia" w:cstheme="minorBidi"/>
-              <w:smallCaps w:val="0"/>
-              <w:noProof/>
-              <w:sz w:val="22"/>
-              <w:szCs w:val="22"/>
-            </w:rPr>
-          </w:pPr>
-          <w:hyperlink w:anchor="_Toc22297742" w:history="1">
-            <w:r>
-              <w:rPr>
-                <w:rStyle w:val="Hyperlink"/>
-                <w:noProof/>
-              </w:rPr>
-              <w:t>2.2</w:t>
-            </w:r>
-            <w:r>
-              <w:rPr>
-                <w:rFonts w:eastAsiaTheme="minorEastAsia" w:cstheme="minorBidi"/>
-                <w:smallCaps w:val="0"/>
-                <w:noProof/>
-                <w:sz w:val="22"/>
-                <w:szCs w:val="22"/>
-              </w:rPr>
-              <w:tab/>
-            </w:r>
-            <w:r>
-              <w:rPr>
-                <w:rStyle w:val="Hyperlink"/>
-                <w:noProof/>
-              </w:rPr>
-              <w:t>Country profile</w:t>
-            </w:r>
-            <w:r>
-              <w:rPr>
-                <w:noProof/>
-                <w:webHidden/>
-              </w:rPr>
-              <w:tab/>
-            </w:r>
-            <w:r>
-              <w:rPr>
-                <w:noProof/>
-                <w:webHidden/>
-              </w:rPr>
-              <w:fldChar w:fldCharType="begin"/>
-            </w:r>
-            <w:r>
-              <w:rPr>
-                <w:noProof/>
-                <w:webHidden/>
-              </w:rPr>
-              <w:instrText xml:space="preserve"> PAGEREF _Toc22297742 \h </w:instrText>
-            </w:r>
-            <w:r>
-              <w:rPr>
-                <w:noProof/>
-                <w:webHidden/>
-              </w:rPr>
-            </w:r>
-            <w:r>
-              <w:rPr>
-                <w:noProof/>
-                <w:webHidden/>
-              </w:rPr>
-              <w:fldChar w:fldCharType="separate"/>
-            </w:r>
-            <w:r>
-              <w:rPr>
-                <w:noProof/>
-                <w:webHidden/>
-              </w:rPr>
-              <w:t>7</w:t>
             </w:r>
             <w:r>
               <w:rPr>
@@ -771,13 +683,13 @@
               <w:szCs w:val="22"/>
             </w:rPr>
           </w:pPr>
-          <w:hyperlink w:anchor="_Toc22297743" w:history="1">
+          <w:hyperlink w:anchor="_Toc23777760" w:history="1">
             <w:r>
               <w:rPr>
                 <w:rStyle w:val="Hyperlink"/>
                 <w:noProof/>
               </w:rPr>
-              <w:t>2.2.1</w:t>
+              <w:t>2.2.4</w:t>
             </w:r>
             <w:r>
               <w:rPr>
@@ -795,7 +707,7 @@
                 <w:rStyle w:val="Hyperlink"/>
                 <w:noProof/>
               </w:rPr>
-              <w:t>Text to update before printing</w:t>
+              <w:t>Footnotes</w:t>
             </w:r>
             <w:r>
               <w:rPr>
@@ -816,7 +728,7 @@
                 <w:noProof/>
                 <w:webHidden/>
               </w:rPr>
-              <w:instrText xml:space="preserve"> PAGEREF _Toc22297743 \h </w:instrText>
+              <w:instrText xml:space="preserve"> PAGEREF _Toc23777760 \h </w:instrText>
             </w:r>
             <w:r>
               <w:rPr>
@@ -837,6 +749,96 @@
                 <w:webHidden/>
               </w:rPr>
               <w:t>7</w:t>
+            </w:r>
+            <w:r>
+              <w:rPr>
+                <w:noProof/>
+                <w:webHidden/>
+              </w:rPr>
+              <w:fldChar w:fldCharType="end"/>
+            </w:r>
+          </w:hyperlink>
+        </w:p>
+        <w:p>
+          <w:pPr>
+            <w:pStyle w:val="TOC2"/>
+            <w:tabs>
+              <w:tab w:val="left" w:pos="880"/>
+              <w:tab w:val="right" w:leader="dot" w:pos="10790"/>
+            </w:tabs>
+            <w:rPr>
+              <w:rFonts w:eastAsiaTheme="minorEastAsia" w:cstheme="minorBidi"/>
+              <w:smallCaps w:val="0"/>
+              <w:noProof/>
+              <w:sz w:val="22"/>
+              <w:szCs w:val="22"/>
+            </w:rPr>
+          </w:pPr>
+          <w:hyperlink w:anchor="_Toc23777761" w:history="1">
+            <w:r>
+              <w:rPr>
+                <w:rStyle w:val="Hyperlink"/>
+                <w:noProof/>
+              </w:rPr>
+              <w:t>2.2</w:t>
+            </w:r>
+            <w:r>
+              <w:rPr>
+                <w:rFonts w:eastAsiaTheme="minorEastAsia" w:cstheme="minorBidi"/>
+                <w:smallCaps w:val="0"/>
+                <w:noProof/>
+                <w:sz w:val="22"/>
+                <w:szCs w:val="22"/>
+              </w:rPr>
+              <w:tab/>
+            </w:r>
+            <w:r>
+              <w:rPr>
+                <w:rStyle w:val="Hyperlink"/>
+                <w:noProof/>
+              </w:rPr>
+              <w:t>Country profile</w:t>
+            </w:r>
+            <w:r>
+              <w:rPr>
+                <w:noProof/>
+                <w:webHidden/>
+              </w:rPr>
+              <w:tab/>
+            </w:r>
+            <w:r>
+              <w:rPr>
+                <w:noProof/>
+                <w:webHidden/>
+              </w:rPr>
+              <w:fldChar w:fldCharType="begin"/>
+            </w:r>
+            <w:r>
+              <w:rPr>
+                <w:noProof/>
+                <w:webHidden/>
+              </w:rPr>
+              <w:instrText xml:space="preserve"> PAGEREF _Toc23777761 \h </w:instrText>
+            </w:r>
+            <w:r>
+              <w:rPr>
+                <w:noProof/>
+                <w:webHidden/>
+              </w:rPr>
+            </w:r>
+            <w:r>
+              <w:rPr>
+                <w:noProof/>
+                <w:webHidden/>
+              </w:rPr>
+              <w:fldChar w:fldCharType="separate"/>
+            </w:r>
+            <w:r>
+              <w:rPr>
+                <w:noProof/>
+                <w:webHidden/>
+              </w:rPr>
+              <w:t>8</w:t>
             </w:r>
             <w:r>
               <w:rPr>
@@ -863,13 +865,13 @@
               <w:szCs w:val="22"/>
             </w:rPr>
           </w:pPr>
-          <w:hyperlink w:anchor="_Toc22297744" w:history="1">
+          <w:hyperlink w:anchor="_Toc23777762" w:history="1">
             <w:r>
               <w:rPr>
                 <w:rStyle w:val="Hyperlink"/>
                 <w:noProof/>
               </w:rPr>
-              <w:t>2.2.2</w:t>
+              <w:t>2.2.1</w:t>
             </w:r>
             <w:r>
               <w:rPr>
@@ -887,7 +889,7 @@
                 <w:rStyle w:val="Hyperlink"/>
                 <w:noProof/>
               </w:rPr>
-              <w:t>Edit elements in the CP</w:t>
+              <w:t>Texts to update before printing</w:t>
             </w:r>
             <w:r>
               <w:rPr>
@@ -908,7 +910,7 @@
                 <w:noProof/>
                 <w:webHidden/>
               </w:rPr>
-              <w:instrText xml:space="preserve"> PAGEREF _Toc22297744 \h </w:instrText>
+              <w:instrText xml:space="preserve"> PAGEREF _Toc23777762 \h </w:instrText>
             </w:r>
             <w:r>
               <w:rPr>
@@ -928,7 +930,7 @@
                 <w:noProof/>
                 <w:webHidden/>
               </w:rPr>
-              <w:t>7</w:t>
+              <w:t>8</w:t>
             </w:r>
             <w:r>
               <w:rPr>
@@ -955,13 +957,13 @@
               <w:szCs w:val="22"/>
             </w:rPr>
           </w:pPr>
-          <w:hyperlink w:anchor="_Toc22297745" w:history="1">
+          <w:hyperlink w:anchor="_Toc23777763" w:history="1">
             <w:r>
               <w:rPr>
                 <w:rStyle w:val="Hyperlink"/>
                 <w:noProof/>
               </w:rPr>
-              <w:t>2.2.3</w:t>
+              <w:t>2.2.2</w:t>
             </w:r>
             <w:r>
               <w:rPr>
@@ -979,7 +981,7 @@
                 <w:rStyle w:val="Hyperlink"/>
                 <w:noProof/>
               </w:rPr>
-              <w:t>Footnote elements in the CP</w:t>
+              <w:t>Edit elements in the CP</w:t>
             </w:r>
             <w:r>
               <w:rPr>
@@ -1000,7 +1002,7 @@
                 <w:noProof/>
                 <w:webHidden/>
               </w:rPr>
-              <w:instrText xml:space="preserve"> PAGEREF _Toc22297745 \h </w:instrText>
+              <w:instrText xml:space="preserve"> PAGEREF _Toc23777763 \h </w:instrText>
             </w:r>
             <w:r>
               <w:rPr>
@@ -1020,7 +1022,7 @@
                 <w:noProof/>
                 <w:webHidden/>
               </w:rPr>
-              <w:t>7</w:t>
+              <w:t>8</w:t>
             </w:r>
             <w:r>
               <w:rPr>
@@ -1047,13 +1049,13 @@
               <w:szCs w:val="22"/>
             </w:rPr>
           </w:pPr>
-          <w:hyperlink w:anchor="_Toc22297746" w:history="1">
+          <w:hyperlink w:anchor="_Toc23777764" w:history="1">
             <w:r>
               <w:rPr>
                 <w:rStyle w:val="Hyperlink"/>
                 <w:noProof/>
               </w:rPr>
-              <w:t>2.2.4</w:t>
+              <w:t>2.2.3</w:t>
             </w:r>
             <w:r>
               <w:rPr>
@@ -1071,7 +1073,7 @@
                 <w:rStyle w:val="Hyperlink"/>
                 <w:noProof/>
               </w:rPr>
-              <w:t>Arrange maps and charts</w:t>
+              <w:t>Footnote elements in the CP</w:t>
             </w:r>
             <w:r>
               <w:rPr>
@@ -1092,7 +1094,7 @@
                 <w:noProof/>
                 <w:webHidden/>
               </w:rPr>
-              <w:instrText xml:space="preserve"> PAGEREF _Toc22297746 \h </w:instrText>
+              <w:instrText xml:space="preserve"> PAGEREF _Toc23777764 \h </w:instrText>
             </w:r>
             <w:r>
               <w:rPr>
@@ -1139,13 +1141,13 @@
               <w:szCs w:val="22"/>
             </w:rPr>
           </w:pPr>
-          <w:hyperlink w:anchor="_Toc22297747" w:history="1">
+          <w:hyperlink w:anchor="_Toc23777765" w:history="1">
             <w:r>
               <w:rPr>
                 <w:rStyle w:val="Hyperlink"/>
                 <w:noProof/>
               </w:rPr>
-              <w:t>2.2.5</w:t>
+              <w:t>2.2.4</w:t>
             </w:r>
             <w:r>
               <w:rPr>
@@ -1163,7 +1165,7 @@
                 <w:rStyle w:val="Hyperlink"/>
                 <w:noProof/>
               </w:rPr>
-              <w:t>Printing the CP or saving it as PDF</w:t>
+              <w:t>Arrange maps and charts</w:t>
             </w:r>
             <w:r>
               <w:rPr>
@@ -1184,7 +1186,7 @@
                 <w:noProof/>
                 <w:webHidden/>
               </w:rPr>
-              <w:instrText xml:space="preserve"> PAGEREF _Toc22297747 \h </w:instrText>
+              <w:instrText xml:space="preserve"> PAGEREF _Toc23777765 \h </w:instrText>
             </w:r>
             <w:r>
               <w:rPr>
@@ -1204,7 +1206,99 @@
                 <w:noProof/>
                 <w:webHidden/>
               </w:rPr>
-              <w:t>8</w:t>
+              <w:t>9</w:t>
+            </w:r>
+            <w:r>
+              <w:rPr>
+                <w:noProof/>
+                <w:webHidden/>
+              </w:rPr>
+              <w:fldChar w:fldCharType="end"/>
+            </w:r>
+          </w:hyperlink>
+        </w:p>
+        <w:p>
+          <w:pPr>
+            <w:pStyle w:val="TOC3"/>
+            <w:tabs>
+              <w:tab w:val="left" w:pos="1100"/>
+              <w:tab w:val="right" w:leader="dot" w:pos="10790"/>
+            </w:tabs>
+            <w:rPr>
+              <w:rFonts w:eastAsiaTheme="minorEastAsia" w:cstheme="minorBidi"/>
+              <w:i w:val="0"/>
+              <w:iCs w:val="0"/>
+              <w:noProof/>
+              <w:sz w:val="22"/>
+              <w:szCs w:val="22"/>
+            </w:rPr>
+          </w:pPr>
+          <w:hyperlink w:anchor="_Toc23777766" w:history="1">
+            <w:r>
+              <w:rPr>
+                <w:rStyle w:val="Hyperlink"/>
+                <w:noProof/>
+              </w:rPr>
+              <w:t>2.2.5</w:t>
+            </w:r>
+            <w:r>
+              <w:rPr>
+                <w:rFonts w:eastAsiaTheme="minorEastAsia" w:cstheme="minorBidi"/>
+                <w:i w:val="0"/>
+                <w:iCs w:val="0"/>
+                <w:noProof/>
+                <w:sz w:val="22"/>
+                <w:szCs w:val="22"/>
+              </w:rPr>
+              <w:tab/>
+            </w:r>
+            <w:r>
+              <w:rPr>
+                <w:rStyle w:val="Hyperlink"/>
+                <w:noProof/>
+              </w:rPr>
+              <w:t>Printing the CP or saving it as PDF</w:t>
+            </w:r>
+            <w:r>
+              <w:rPr>
+                <w:noProof/>
+                <w:webHidden/>
+              </w:rPr>
+              <w:tab/>
+            </w:r>
+            <w:r>
+              <w:rPr>
+                <w:noProof/>
+                <w:webHidden/>
+              </w:rPr>
+              <w:fldChar w:fldCharType="begin"/>
+            </w:r>
+            <w:r>
+              <w:rPr>
+                <w:noProof/>
+                <w:webHidden/>
+              </w:rPr>
+              <w:instrText xml:space="preserve"> PAGEREF _Toc23777766 \h </w:instrText>
+            </w:r>
+            <w:r>
+              <w:rPr>
+                <w:noProof/>
+                <w:webHidden/>
+              </w:rPr>
+            </w:r>
+            <w:r>
+              <w:rPr>
+                <w:noProof/>
+                <w:webHidden/>
+              </w:rPr>
+              <w:fldChar w:fldCharType="separate"/>
+            </w:r>
+            <w:r>
+              <w:rPr>
+                <w:noProof/>
+                <w:webHidden/>
+              </w:rPr>
+              <w:t>9</w:t>
             </w:r>
             <w:r>
               <w:rPr>
@@ -1232,7 +1326,7 @@
               <w:szCs w:val="22"/>
             </w:rPr>
           </w:pPr>
-          <w:hyperlink w:anchor="_Toc22297748" w:history="1">
+          <w:hyperlink w:anchor="_Toc23777767" w:history="1">
             <w:r>
               <w:rPr>
                 <w:rStyle w:val="Hyperlink"/>
@@ -1278,7 +1372,7 @@
                 <w:noProof/>
                 <w:webHidden/>
               </w:rPr>
-              <w:instrText xml:space="preserve"> PAGEREF _Toc22297748 \h </w:instrText>
+              <w:instrText xml:space="preserve"> PAGEREF _Toc23777767 \h </w:instrText>
             </w:r>
             <w:r>
               <w:rPr>
@@ -1298,7 +1392,7 @@
                 <w:noProof/>
                 <w:webHidden/>
               </w:rPr>
-              <w:t>9</w:t>
+              <w:t>10</w:t>
             </w:r>
             <w:r>
               <w:rPr>
@@ -1324,7 +1418,7 @@
               <w:szCs w:val="22"/>
             </w:rPr>
           </w:pPr>
-          <w:hyperlink w:anchor="_Toc22297749" w:history="1">
+          <w:hyperlink w:anchor="_Toc23777768" w:history="1">
             <w:r>
               <w:rPr>
                 <w:rStyle w:val="Hyperlink"/>
@@ -1368,7 +1462,7 @@
                 <w:noProof/>
                 <w:webHidden/>
               </w:rPr>
-              <w:instrText xml:space="preserve"> PAGEREF _Toc22297749 \h </w:instrText>
+              <w:instrText xml:space="preserve"> PAGEREF _Toc23777768 \h </w:instrText>
             </w:r>
             <w:r>
               <w:rPr>
@@ -1388,7 +1482,7 @@
                 <w:noProof/>
                 <w:webHidden/>
               </w:rPr>
-              <w:t>9</w:t>
+              <w:t>10</w:t>
             </w:r>
             <w:r>
               <w:rPr>
@@ -1414,7 +1508,7 @@
               <w:szCs w:val="22"/>
             </w:rPr>
           </w:pPr>
-          <w:hyperlink w:anchor="_Toc22297750" w:history="1">
+          <w:hyperlink w:anchor="_Toc23777769" w:history="1">
             <w:r>
               <w:rPr>
                 <w:rStyle w:val="Hyperlink"/>
@@ -1458,7 +1552,7 @@
                 <w:noProof/>
                 <w:webHidden/>
               </w:rPr>
-              <w:instrText xml:space="preserve"> PAGEREF _Toc22297750 \h </w:instrText>
+              <w:instrText xml:space="preserve"> PAGEREF _Toc23777769 \h </w:instrText>
             </w:r>
             <w:r>
               <w:rPr>
@@ -1478,7 +1572,7 @@
                 <w:noProof/>
                 <w:webHidden/>
               </w:rPr>
-              <w:t>11</w:t>
+              <w:t>12</w:t>
             </w:r>
             <w:r>
               <w:rPr>
@@ -1504,7 +1598,7 @@
               <w:szCs w:val="22"/>
             </w:rPr>
           </w:pPr>
-          <w:hyperlink w:anchor="_Toc22297751" w:history="1">
+          <w:hyperlink w:anchor="_Toc23777770" w:history="1">
             <w:r>
               <w:rPr>
                 <w:rStyle w:val="Hyperlink"/>
@@ -1548,7 +1642,7 @@
                 <w:noProof/>
                 <w:webHidden/>
               </w:rPr>
-              <w:instrText xml:space="preserve"> PAGEREF _Toc22297751 \h </w:instrText>
+              <w:instrText xml:space="preserve"> PAGEREF _Toc23777770 \h </w:instrText>
             </w:r>
             <w:r>
               <w:rPr>
@@ -1568,7 +1662,7 @@
                 <w:noProof/>
                 <w:webHidden/>
               </w:rPr>
-              <w:t>14</w:t>
+              <w:t>15</w:t>
             </w:r>
             <w:r>
               <w:rPr>
@@ -1594,7 +1688,7 @@
               <w:szCs w:val="22"/>
             </w:rPr>
           </w:pPr>
-          <w:hyperlink w:anchor="_Toc22297752" w:history="1">
+          <w:hyperlink w:anchor="_Toc23777771" w:history="1">
             <w:r>
               <w:rPr>
                 <w:rStyle w:val="Hyperlink"/>
@@ -1638,7 +1732,7 @@
                 <w:noProof/>
                 <w:webHidden/>
               </w:rPr>
-              <w:instrText xml:space="preserve"> PAGEREF _Toc22297752 \h </w:instrText>
+              <w:instrText xml:space="preserve"> PAGEREF _Toc23777771 \h </w:instrText>
             </w:r>
             <w:r>
               <w:rPr>
@@ -1658,7 +1752,7 @@
                 <w:noProof/>
                 <w:webHidden/>
               </w:rPr>
-              <w:t>15</w:t>
+              <w:t>16</w:t>
             </w:r>
             <w:r>
               <w:rPr>
@@ -1684,7 +1778,7 @@
               <w:szCs w:val="22"/>
             </w:rPr>
           </w:pPr>
-          <w:hyperlink w:anchor="_Toc22297753" w:history="1">
+          <w:hyperlink w:anchor="_Toc23777772" w:history="1">
             <w:r>
               <w:rPr>
                 <w:rStyle w:val="Hyperlink"/>
@@ -1728,7 +1822,7 @@
                 <w:noProof/>
                 <w:webHidden/>
               </w:rPr>
-              <w:instrText xml:space="preserve"> PAGEREF _Toc22297753 \h </w:instrText>
+              <w:instrText xml:space="preserve"> PAGEREF _Toc23777772 \h </w:instrText>
             </w:r>
             <w:r>
               <w:rPr>
@@ -1748,7 +1842,7 @@
                 <w:noProof/>
                 <w:webHidden/>
               </w:rPr>
-              <w:t>16</w:t>
+              <w:t>17</w:t>
             </w:r>
             <w:r>
               <w:rPr>
@@ -1774,7 +1868,7 @@
               <w:szCs w:val="22"/>
             </w:rPr>
           </w:pPr>
-          <w:hyperlink w:anchor="_Toc22297754" w:history="1">
+          <w:hyperlink w:anchor="_Toc23777773" w:history="1">
             <w:r>
               <w:rPr>
                 <w:rStyle w:val="Hyperlink"/>
@@ -1818,7 +1912,7 @@
                 <w:noProof/>
                 <w:webHidden/>
               </w:rPr>
-              <w:instrText xml:space="preserve"> PAGEREF _Toc22297754 \h </w:instrText>
+              <w:instrText xml:space="preserve"> PAGEREF _Toc23777773 \h </w:instrText>
             </w:r>
             <w:r>
               <w:rPr>
@@ -1838,7 +1932,7 @@
                 <w:noProof/>
                 <w:webHidden/>
               </w:rPr>
-              <w:t>17</w:t>
+              <w:t>18</w:t>
             </w:r>
             <w:r>
               <w:rPr>
@@ -1864,7 +1958,7 @@
               <w:szCs w:val="22"/>
             </w:rPr>
           </w:pPr>
-          <w:hyperlink w:anchor="_Toc22297755" w:history="1">
+          <w:hyperlink w:anchor="_Toc23777774" w:history="1">
             <w:r>
               <w:rPr>
                 <w:rStyle w:val="Hyperlink"/>
@@ -1908,7 +2002,7 @@
                 <w:noProof/>
                 <w:webHidden/>
               </w:rPr>
-              <w:instrText xml:space="preserve"> PAGEREF _Toc22297755 \h </w:instrText>
+              <w:instrText xml:space="preserve"> PAGEREF _Toc23777774 \h </w:instrText>
             </w:r>
             <w:r>
               <w:rPr>
@@ -1928,7 +2022,7 @@
                 <w:noProof/>
                 <w:webHidden/>
               </w:rPr>
-              <w:t>19</w:t>
+              <w:t>20</w:t>
             </w:r>
             <w:r>
               <w:rPr>
@@ -1980,12 +2074,12 @@
         </w:numPr>
         <w:jc w:val="both"/>
       </w:pPr>
-      <w:bookmarkStart w:id="0" w:name="_Toc22297736"/>
+      <w:bookmarkStart w:id="1" w:name="_Toc23777754"/>
       <w:r>
         <w:lastRenderedPageBreak/>
         <w:t>Metadata and permissions requirements</w:t>
       </w:r>
-      <w:bookmarkEnd w:id="0"/>
+      <w:bookmarkEnd w:id="1"/>
     </w:p>
     <w:p/>
     <w:p>
@@ -4692,12 +4786,12 @@
         </w:numPr>
         <w:jc w:val="both"/>
       </w:pPr>
-      <w:bookmarkStart w:id="1" w:name="_Toc22297737"/>
+      <w:bookmarkStart w:id="2" w:name="_Toc23777755"/>
       <w:r>
         <w:lastRenderedPageBreak/>
         <w:t>Generating a country profile</w:t>
       </w:r>
-      <w:bookmarkEnd w:id="1"/>
+      <w:bookmarkEnd w:id="2"/>
     </w:p>
     <w:p>
       <w:r>
@@ -4978,7 +5072,7 @@
       <w:pPr>
         <w:pStyle w:val="Heading2"/>
       </w:pPr>
-      <w:bookmarkStart w:id="2" w:name="_Toc22297738"/>
+      <w:bookmarkStart w:id="3" w:name="_Toc23777756"/>
       <w:r>
         <w:lastRenderedPageBreak/>
         <w:t>2.1</w:t>
@@ -4989,7 +5083,7 @@
       <w:r>
         <w:t>Configuration panel</w:t>
       </w:r>
-      <w:bookmarkEnd w:id="2"/>
+      <w:bookmarkEnd w:id="3"/>
     </w:p>
     <w:p>
       <w:pPr>
@@ -5006,7 +5100,7 @@
       <w:pPr>
         <w:pStyle w:val="Heading3"/>
       </w:pPr>
-      <w:bookmarkStart w:id="3" w:name="_Toc22297739"/>
+      <w:bookmarkStart w:id="4" w:name="_Toc23777757"/>
       <w:r>
         <w:t>2.1.1</w:t>
       </w:r>
@@ -5016,7 +5110,7 @@
       <w:r>
         <w:t>General</w:t>
       </w:r>
-      <w:bookmarkEnd w:id="3"/>
+      <w:bookmarkEnd w:id="4"/>
     </w:p>
     <w:p>
       <w:r>
@@ -5219,10 +5313,120 @@
       <w:pPr>
         <w:pStyle w:val="Heading3"/>
       </w:pPr>
-      <w:bookmarkStart w:id="4" w:name="_Toc22297740"/>
+      <w:bookmarkStart w:id="5" w:name="_Toc23777758"/>
       <w:r>
         <w:lastRenderedPageBreak/>
-        <w:t>2.2.2</w:t>
+        <w:t>2.1.2</w:t>
+      </w:r>
+      <w:r>
+        <w:tab/>
+      </w:r>
+      <w:r>
+        <w:t>Charts</w:t>
+      </w:r>
+      <w:bookmarkEnd w:id="5"/>
+    </w:p>
+    <w:p/>
+    <w:p>
+      <w:r>
+        <w:rPr>
+          <w:noProof/>
+        </w:rPr>
+        <w:drawing>
+          <wp:inline distT="0" distB="0" distL="0" distR="0" wp14:anchorId="255043C9" wp14:editId="253180F3">
+            <wp:extent cx="6084864" cy="4048125"/>
+            <wp:effectExtent l="19050" t="19050" r="11430" b="9525"/>
+            <wp:docPr id="71" name="Picture 71"/>
+            <wp:cNvGraphicFramePr>
+              <a:graphicFrameLocks xmlns:a="http://schemas.openxmlformats.org/drawingml/2006/main" noChangeAspect="1"/>
+            </wp:cNvGraphicFramePr>
+            <a:graphic xmlns:a="http://schemas.openxmlformats.org/drawingml/2006/main">
+              <a:graphicData uri="http://schemas.openxmlformats.org/drawingml/2006/picture">
+                <pic:pic xmlns:pic="http://schemas.openxmlformats.org/drawingml/2006/picture">
+                  <pic:nvPicPr>
+                    <pic:cNvPr id="0" name="Picture 1"/>
+                    <pic:cNvPicPr>
+                      <a:picLocks noChangeAspect="1" noChangeArrowheads="1"/>
+                    </pic:cNvPicPr>
+                  </pic:nvPicPr>
+                  <pic:blipFill>
+                    <a:blip r:embed="rId13">
+                      <a:extLst>
+                        <a:ext uri="{28A0092B-C50C-407E-A947-70E740481C1C}">
+                          <a14:useLocalDpi xmlns:a14="http://schemas.microsoft.com/office/drawing/2010/main" val="0"/>
+                        </a:ext>
+                      </a:extLst>
+                    </a:blip>
+                    <a:srcRect/>
+                    <a:stretch>
+                      <a:fillRect/>
+                    </a:stretch>
+                  </pic:blipFill>
+                  <pic:spPr bwMode="auto">
+                    <a:xfrm>
+                      <a:off x="0" y="0"/>
+                      <a:ext cx="6111628" cy="4065931"/>
+                    </a:xfrm>
+                    <a:prstGeom prst="rect">
+                      <a:avLst/>
+                    </a:prstGeom>
+                    <a:ln w="12700" cap="sq">
+                      <a:solidFill>
+                        <a:srgbClr val="000000"/>
+                      </a:solidFill>
+                      <a:prstDash val="solid"/>
+                      <a:miter lim="800000"/>
+                    </a:ln>
+                    <a:effectLst/>
+                  </pic:spPr>
+                </pic:pic>
+              </a:graphicData>
+            </a:graphic>
+          </wp:inline>
+        </w:drawing>
+      </w:r>
+    </w:p>
+    <w:p>
+      <w:r>
+        <w:t xml:space="preserve">The active chart checkboxes are checked by default. Check or uncheck a checkbox to, respectively, make a chart appear or disappear. </w:t>
+      </w:r>
+    </w:p>
+    <w:p>
+      <w:r>
+        <w:t>You can select a chart to configure it (if its checkbox is unchecked it will appear as greyed out).</w:t>
+      </w:r>
+    </w:p>
+    <w:p>
+      <w:r>
+        <w:t>You can adapt the lower and upper bounds of the “number of cases” axis and (if available) the incidence axis. Just type or use the arrows in the correspondent input field to modify the values. You will be able to see changes in real time.</w:t>
+      </w:r>
+    </w:p>
+    <w:p>
+      <w:r>
+        <w:t>Click on “Update chart” to update it with the new bounds or Cancel to leave it as it was before.</w:t>
+      </w:r>
+    </w:p>
+    <w:p>
+      <w:pPr>
+        <w:rPr>
+          <w:rFonts w:asciiTheme="majorHAnsi" w:eastAsiaTheme="majorEastAsia" w:hAnsiTheme="majorHAnsi" w:cstheme="majorBidi"/>
+          <w:color w:val="243F60" w:themeColor="accent1" w:themeShade="7F"/>
+          <w:sz w:val="24"/>
+          <w:szCs w:val="24"/>
+        </w:rPr>
+      </w:pPr>
+      <w:r>
+        <w:br w:type="page"/>
+      </w:r>
+    </w:p>
+    <w:p>
+      <w:pPr>
+        <w:pStyle w:val="Heading3"/>
+      </w:pPr>
+      <w:bookmarkStart w:id="6" w:name="_Toc23777759"/>
+      <w:r>
+        <w:lastRenderedPageBreak/>
+        <w:t>2.1.3</w:t>
       </w:r>
       <w:r>
         <w:tab/>
@@ -5230,12 +5434,12 @@
       <w:r>
         <w:t>Maps</w:t>
       </w:r>
-      <w:bookmarkEnd w:id="4"/>
+      <w:bookmarkEnd w:id="6"/>
     </w:p>
     <w:p/>
     <w:p>
       <w:r>
-        <w:t>As in the previous tab, the maps checkboxes follow the same logic of the previous other checkboxes.</w:t>
+        <w:t xml:space="preserve">The active map checkboxes are checked by default. Check or uncheck a checkbox to, respectively, make a chart appear or disappear. </w:t>
       </w:r>
     </w:p>
     <w:p>
@@ -5261,7 +5465,7 @@
                     </pic:cNvPicPr>
                   </pic:nvPicPr>
                   <pic:blipFill>
-                    <a:blip r:embed="rId13">
+                    <a:blip r:embed="rId14">
                       <a:extLst>
                         <a:ext uri="{28A0092B-C50C-407E-A947-70E740481C1C}">
                           <a14:useLocalDpi xmlns:a14="http://schemas.microsoft.com/office/drawing/2010/main" val="0"/>
@@ -5355,10 +5559,10 @@
       <w:pPr>
         <w:pStyle w:val="Heading3"/>
       </w:pPr>
-      <w:bookmarkStart w:id="5" w:name="_Toc22297741"/>
+      <w:bookmarkStart w:id="7" w:name="_Toc23777760"/>
       <w:r>
         <w:lastRenderedPageBreak/>
-        <w:t>2.2.3</w:t>
+        <w:t>2.2.4</w:t>
       </w:r>
       <w:r>
         <w:tab/>
@@ -5366,7 +5570,7 @@
       <w:r>
         <w:t>Footnotes</w:t>
       </w:r>
-      <w:bookmarkEnd w:id="5"/>
+      <w:bookmarkEnd w:id="7"/>
     </w:p>
     <w:p/>
     <w:p>
@@ -5392,7 +5596,7 @@
                     </pic:cNvPicPr>
                   </pic:nvPicPr>
                   <pic:blipFill>
-                    <a:blip r:embed="rId14">
+                    <a:blip r:embed="rId15">
                       <a:extLst>
                         <a:ext uri="{28A0092B-C50C-407E-A947-70E740481C1C}">
                           <a14:useLocalDpi xmlns:a14="http://schemas.microsoft.com/office/drawing/2010/main" val="0"/>
@@ -5474,7 +5678,7 @@
       <w:pPr>
         <w:pStyle w:val="Heading2"/>
       </w:pPr>
-      <w:bookmarkStart w:id="6" w:name="_Toc22297742"/>
+      <w:bookmarkStart w:id="8" w:name="_Toc23777761"/>
       <w:r>
         <w:lastRenderedPageBreak/>
         <w:t>2.2</w:t>
@@ -5485,14 +5689,14 @@
       <w:r>
         <w:t>Country profile</w:t>
       </w:r>
-      <w:bookmarkEnd w:id="6"/>
+      <w:bookmarkEnd w:id="8"/>
     </w:p>
     <w:p/>
     <w:p>
       <w:pPr>
         <w:pStyle w:val="Heading3"/>
       </w:pPr>
-      <w:bookmarkStart w:id="7" w:name="_Toc22297743"/>
+      <w:bookmarkStart w:id="9" w:name="_Toc23777762"/>
       <w:r>
         <w:t>2.2.1</w:t>
       </w:r>
@@ -5500,7 +5704,7 @@
         <w:tab/>
         <w:t>Texts to update before printing</w:t>
       </w:r>
-      <w:bookmarkEnd w:id="7"/>
+      <w:bookmarkEnd w:id="9"/>
     </w:p>
     <w:p>
       <w:r>
@@ -5536,7 +5740,7 @@
                     </pic:cNvPicPr>
                   </pic:nvPicPr>
                   <pic:blipFill>
-                    <a:blip r:embed="rId15">
+                    <a:blip r:embed="rId16">
                       <a:extLst>
                         <a:ext uri="{28A0092B-C50C-407E-A947-70E740481C1C}">
                           <a14:useLocalDpi xmlns:a14="http://schemas.microsoft.com/office/drawing/2010/main" val="0"/>
@@ -5600,7 +5804,7 @@
                     </pic:cNvPicPr>
                   </pic:nvPicPr>
                   <pic:blipFill>
-                    <a:blip r:embed="rId16">
+                    <a:blip r:embed="rId17">
                       <a:extLst>
                         <a:ext uri="{28A0092B-C50C-407E-A947-70E740481C1C}">
                           <a14:useLocalDpi xmlns:a14="http://schemas.microsoft.com/office/drawing/2010/main" val="0"/>
@@ -5641,7 +5845,7 @@
       <w:pPr>
         <w:pStyle w:val="Heading3"/>
       </w:pPr>
-      <w:bookmarkStart w:id="8" w:name="_Toc22297744"/>
+      <w:bookmarkStart w:id="10" w:name="_Toc23777763"/>
       <w:r>
         <w:t>2.2.2</w:t>
       </w:r>
@@ -5651,7 +5855,7 @@
       <w:r>
         <w:t>Edit elements in the CP</w:t>
       </w:r>
-      <w:bookmarkEnd w:id="8"/>
+      <w:bookmarkEnd w:id="10"/>
     </w:p>
     <w:p>
       <w:r>
@@ -5684,7 +5888,7 @@
                     </pic:cNvPicPr>
                   </pic:nvPicPr>
                   <pic:blipFill>
-                    <a:blip r:embed="rId17">
+                    <a:blip r:embed="rId18">
                       <a:extLst>
                         <a:ext uri="{28A0092B-C50C-407E-A947-70E740481C1C}">
                           <a14:useLocalDpi xmlns:a14="http://schemas.microsoft.com/office/drawing/2010/main" val="0"/>
@@ -5764,7 +5968,7 @@
       <w:pPr>
         <w:pStyle w:val="Heading3"/>
       </w:pPr>
-      <w:bookmarkStart w:id="9" w:name="_Toc22297745"/>
+      <w:bookmarkStart w:id="11" w:name="_Toc23777764"/>
       <w:r>
         <w:t>2.2.3</w:t>
       </w:r>
@@ -5774,7 +5978,7 @@
       <w:r>
         <w:t>Footnote elements in the CP</w:t>
       </w:r>
-      <w:bookmarkEnd w:id="9"/>
+      <w:bookmarkEnd w:id="11"/>
     </w:p>
     <w:p>
       <w:pPr>
@@ -5818,7 +6022,7 @@
                     </pic:cNvPicPr>
                   </pic:nvPicPr>
                   <pic:blipFill>
-                    <a:blip r:embed="rId18">
+                    <a:blip r:embed="rId19">
                       <a:extLst>
                         <a:ext uri="{28A0092B-C50C-407E-A947-70E740481C1C}">
                           <a14:useLocalDpi xmlns:a14="http://schemas.microsoft.com/office/drawing/2010/main" val="0"/>
@@ -5885,7 +6089,7 @@
       <w:pPr>
         <w:pStyle w:val="Heading3"/>
       </w:pPr>
-      <w:bookmarkStart w:id="10" w:name="_Toc22297746"/>
+      <w:bookmarkStart w:id="12" w:name="_Toc23777765"/>
       <w:r>
         <w:lastRenderedPageBreak/>
         <w:t>2.2.4</w:t>
@@ -5896,7 +6100,7 @@
       <w:r>
         <w:t>Arrange maps and charts</w:t>
       </w:r>
-      <w:bookmarkEnd w:id="10"/>
+      <w:bookmarkEnd w:id="12"/>
     </w:p>
     <w:p/>
     <w:p>
@@ -5931,7 +6135,7 @@
                     </pic:cNvPicPr>
                   </pic:nvPicPr>
                   <pic:blipFill>
-                    <a:blip r:embed="rId19">
+                    <a:blip r:embed="rId20">
                       <a:extLst>
                         <a:ext uri="{28A0092B-C50C-407E-A947-70E740481C1C}">
                           <a14:useLocalDpi xmlns:a14="http://schemas.microsoft.com/office/drawing/2010/main" val="0"/>
@@ -5991,7 +6195,7 @@
                     </pic:cNvPicPr>
                   </pic:nvPicPr>
                   <pic:blipFill>
-                    <a:blip r:embed="rId20">
+                    <a:blip r:embed="rId21">
                       <a:extLst>
                         <a:ext uri="{28A0092B-C50C-407E-A947-70E740481C1C}">
                           <a14:useLocalDpi xmlns:a14="http://schemas.microsoft.com/office/drawing/2010/main" val="0"/>
@@ -6034,7 +6238,7 @@
       <w:pPr>
         <w:pStyle w:val="Heading3"/>
       </w:pPr>
-      <w:bookmarkStart w:id="11" w:name="_Toc22297747"/>
+      <w:bookmarkStart w:id="13" w:name="_Toc23777766"/>
       <w:r>
         <w:t>2.2.5</w:t>
       </w:r>
@@ -6044,7 +6248,7 @@
       <w:r>
         <w:t>Printing the CP or saving it as PDF</w:t>
       </w:r>
-      <w:bookmarkEnd w:id="11"/>
+      <w:bookmarkEnd w:id="13"/>
     </w:p>
     <w:p/>
     <w:p>
@@ -6084,7 +6288,7 @@
                     </pic:cNvPicPr>
                   </pic:nvPicPr>
                   <pic:blipFill>
-                    <a:blip r:embed="rId21">
+                    <a:blip r:embed="rId22">
                       <a:extLst>
                         <a:ext uri="{28A0092B-C50C-407E-A947-70E740481C1C}">
                           <a14:useLocalDpi xmlns:a14="http://schemas.microsoft.com/office/drawing/2010/main" val="0"/>
@@ -6166,12 +6370,12 @@
           <w:numId w:val="1"/>
         </w:numPr>
       </w:pPr>
-      <w:bookmarkStart w:id="12" w:name="_Toc22297748"/>
+      <w:bookmarkStart w:id="14" w:name="_Toc23777767"/>
       <w:r>
         <w:lastRenderedPageBreak/>
         <w:t>Source of information in country profile sections</w:t>
       </w:r>
-      <w:bookmarkEnd w:id="12"/>
+      <w:bookmarkEnd w:id="14"/>
     </w:p>
     <w:p/>
     <w:p>
@@ -6182,11 +6386,11 @@
           <w:numId w:val="9"/>
         </w:numPr>
       </w:pPr>
-      <w:bookmarkStart w:id="13" w:name="_Toc22297749"/>
+      <w:bookmarkStart w:id="15" w:name="_Toc23777768"/>
       <w:r>
         <w:t>Country general information section</w:t>
       </w:r>
-      <w:bookmarkEnd w:id="13"/>
+      <w:bookmarkEnd w:id="15"/>
     </w:p>
     <w:p>
       <w:r>
@@ -7053,7 +7257,7 @@
                     </pic:cNvPicPr>
                   </pic:nvPicPr>
                   <pic:blipFill>
-                    <a:blip r:embed="rId22">
+                    <a:blip r:embed="rId23">
                       <a:extLst>
                         <a:ext uri="{28A0092B-C50C-407E-A947-70E740481C1C}">
                           <a14:useLocalDpi xmlns:a14="http://schemas.microsoft.com/office/drawing/2010/main" val="0"/>
@@ -10818,7 +11022,7 @@
       <w:pPr>
         <w:pStyle w:val="Heading2"/>
       </w:pPr>
-      <w:bookmarkStart w:id="14" w:name="_Toc22297750"/>
+      <w:bookmarkStart w:id="16" w:name="_Toc23777769"/>
       <w:r>
         <w:rPr>
           <w:rStyle w:val="Heading3Char"/>
@@ -10859,7 +11063,7 @@
                     </pic:cNvPicPr>
                   </pic:nvPicPr>
                   <pic:blipFill>
-                    <a:blip r:embed="rId23">
+                    <a:blip r:embed="rId24">
                       <a:extLst>
                         <a:ext uri="{28A0092B-C50C-407E-A947-70E740481C1C}">
                           <a14:useLocalDpi xmlns:a14="http://schemas.microsoft.com/office/drawing/2010/main" val="0"/>
@@ -12094,8 +12298,8 @@
       <w:r>
         <w:t xml:space="preserve"> section</w:t>
       </w:r>
-      <w:bookmarkStart w:id="15" w:name="_Toc22039815"/>
-      <w:bookmarkEnd w:id="14"/>
+      <w:bookmarkStart w:id="17" w:name="_Toc22039815"/>
+      <w:bookmarkEnd w:id="16"/>
     </w:p>
     <w:p/>
     <w:p>
@@ -12128,7 +12332,7 @@
           <w:tcPr>
             <w:tcW w:w="713" w:type="dxa"/>
           </w:tcPr>
-          <w:bookmarkEnd w:id="15"/>
+          <w:bookmarkEnd w:id="17"/>
           <w:p>
             <w:pPr>
               <w:jc w:val="both"/>
@@ -16011,8 +16215,6 @@
                 <w:szCs w:val="18"/>
               </w:rPr>
             </w:pPr>
-            <w:bookmarkStart w:id="16" w:name="_GoBack"/>
-            <w:bookmarkEnd w:id="16"/>
           </w:p>
           <w:p>
             <w:pPr>
@@ -17490,7 +17692,7 @@
       <w:pPr>
         <w:pStyle w:val="Heading2"/>
       </w:pPr>
-      <w:bookmarkStart w:id="17" w:name="_Toc22297751"/>
+      <w:bookmarkStart w:id="18" w:name="_Toc23777770"/>
       <w:r>
         <w:lastRenderedPageBreak/>
         <w:t xml:space="preserve">3.3 </w:t>
@@ -17504,7 +17706,7 @@
       <w:r>
         <w:t xml:space="preserve"> section</w:t>
       </w:r>
-      <w:bookmarkEnd w:id="17"/>
+      <w:bookmarkEnd w:id="18"/>
     </w:p>
     <w:p>
       <w:pPr>
@@ -17928,7 +18130,7 @@
                     </pic:cNvPicPr>
                   </pic:nvPicPr>
                   <pic:blipFill>
-                    <a:blip r:embed="rId24">
+                    <a:blip r:embed="rId25">
                       <a:extLst>
                         <a:ext uri="{28A0092B-C50C-407E-A947-70E740481C1C}">
                           <a14:useLocalDpi xmlns:a14="http://schemas.microsoft.com/office/drawing/2010/main" val="0"/>
@@ -18486,7 +18688,7 @@
                     </pic:cNvPicPr>
                   </pic:nvPicPr>
                   <pic:blipFill>
-                    <a:blip r:embed="rId25">
+                    <a:blip r:embed="rId26">
                       <a:extLst>
                         <a:ext uri="{28A0092B-C50C-407E-A947-70E740481C1C}">
                           <a14:useLocalDpi xmlns:a14="http://schemas.microsoft.com/office/drawing/2010/main" val="0"/>
@@ -19541,14 +19743,16 @@
               <w:rPr>
                 <w:sz w:val="18"/>
                 <w:szCs w:val="18"/>
-              </w:rPr>
-            </w:pPr>
-            <w:r>
-              <w:rPr>
-                <w:rFonts w:ascii="Courier New" w:hAnsi="Courier New" w:cs="Courier New"/>
-                <w:color w:val="1A1AA6"/>
-                <w:sz w:val="20"/>
-                <w:szCs w:val="20"/>
+                <w:lang w:val="fr-CH"/>
+              </w:rPr>
+            </w:pPr>
+            <w:r>
+              <w:rPr>
+                <w:rFonts w:ascii="Courier New" w:hAnsi="Courier New" w:cs="Courier New"/>
+                <w:color w:val="1A1AA6"/>
+                <w:sz w:val="20"/>
+                <w:szCs w:val="20"/>
+                <w:lang w:val="fr-CH"/>
               </w:rPr>
               <w:t>IA_VL_EPI_INC_PopUN_10000</w:t>
             </w:r>
@@ -19648,14 +19852,16 @@
               <w:rPr>
                 <w:sz w:val="18"/>
                 <w:szCs w:val="18"/>
-              </w:rPr>
-            </w:pPr>
-            <w:r>
-              <w:rPr>
-                <w:rFonts w:ascii="Courier New" w:hAnsi="Courier New" w:cs="Courier New"/>
-                <w:color w:val="1A1AA6"/>
-                <w:sz w:val="20"/>
-                <w:szCs w:val="20"/>
+                <w:lang w:val="fr-CH"/>
+              </w:rPr>
+            </w:pPr>
+            <w:r>
+              <w:rPr>
+                <w:rFonts w:ascii="Courier New" w:hAnsi="Courier New" w:cs="Courier New"/>
+                <w:color w:val="1A1AA6"/>
+                <w:sz w:val="20"/>
+                <w:szCs w:val="20"/>
+                <w:lang w:val="fr-CH"/>
               </w:rPr>
               <w:t>IA_CL_EPI_INC_PopUN_10000</w:t>
             </w:r>
@@ -19810,14 +20016,16 @@
               <w:rPr>
                 <w:sz w:val="18"/>
                 <w:szCs w:val="18"/>
-              </w:rPr>
-            </w:pPr>
-            <w:r>
-              <w:rPr>
-                <w:rFonts w:ascii="Courier New" w:hAnsi="Courier New" w:cs="Courier New"/>
-                <w:color w:val="1A1AA6"/>
-                <w:sz w:val="20"/>
-                <w:szCs w:val="20"/>
+                <w:lang w:val="fr-CH"/>
+              </w:rPr>
+            </w:pPr>
+            <w:r>
+              <w:rPr>
+                <w:rFonts w:ascii="Courier New" w:hAnsi="Courier New" w:cs="Courier New"/>
+                <w:color w:val="1A1AA6"/>
+                <w:sz w:val="20"/>
+                <w:szCs w:val="20"/>
+                <w:lang w:val="fr-CH"/>
               </w:rPr>
               <w:t>IA_ZCL_EPI_INC_PopUN_10000</w:t>
             </w:r>
@@ -19898,7 +20106,7 @@
       <w:pPr>
         <w:pStyle w:val="Heading2"/>
       </w:pPr>
-      <w:bookmarkStart w:id="18" w:name="_Toc22297752"/>
+      <w:bookmarkStart w:id="19" w:name="_Toc23777771"/>
       <w:r>
         <w:lastRenderedPageBreak/>
         <w:t>3.4</w:t>
@@ -19907,7 +20115,7 @@
         <w:tab/>
         <w:t>Maps section</w:t>
       </w:r>
-      <w:bookmarkEnd w:id="18"/>
+      <w:bookmarkEnd w:id="19"/>
     </w:p>
     <w:p>
       <w:r>
@@ -19932,7 +20140,7 @@
                     </pic:cNvPicPr>
                   </pic:nvPicPr>
                   <pic:blipFill>
-                    <a:blip r:embed="rId26">
+                    <a:blip r:embed="rId27">
                       <a:extLst>
                         <a:ext uri="{28A0092B-C50C-407E-A947-70E740481C1C}">
                           <a14:useLocalDpi xmlns:a14="http://schemas.microsoft.com/office/drawing/2010/main" val="0"/>
@@ -21819,7 +22027,7 @@
       <w:pPr>
         <w:pStyle w:val="Heading2"/>
       </w:pPr>
-      <w:bookmarkStart w:id="19" w:name="_Toc22297753"/>
+      <w:bookmarkStart w:id="20" w:name="_Toc23777772"/>
       <w:r>
         <w:lastRenderedPageBreak/>
         <w:t>3.5</w:t>
@@ -21830,7 +22038,7 @@
       <w:r>
         <w:t>Control and surveillance section</w:t>
       </w:r>
-      <w:bookmarkEnd w:id="19"/>
+      <w:bookmarkEnd w:id="20"/>
     </w:p>
     <w:p/>
     <w:p>
@@ -22816,7 +23024,7 @@
                     </pic:cNvPicPr>
                   </pic:nvPicPr>
                   <pic:blipFill>
-                    <a:blip r:embed="rId27">
+                    <a:blip r:embed="rId28">
                       <a:extLst>
                         <a:ext uri="{28A0092B-C50C-407E-A947-70E740481C1C}">
                           <a14:useLocalDpi xmlns:a14="http://schemas.microsoft.com/office/drawing/2010/main" val="0"/>
@@ -24598,7 +24806,7 @@
       <w:pPr>
         <w:pStyle w:val="Heading2"/>
       </w:pPr>
-      <w:bookmarkStart w:id="20" w:name="_Toc22297754"/>
+      <w:bookmarkStart w:id="21" w:name="_Toc23777773"/>
       <w:r>
         <w:lastRenderedPageBreak/>
         <w:t>3.6</w:t>
@@ -24609,7 +24817,7 @@
       <w:r>
         <w:t>Diagnosis section</w:t>
       </w:r>
-      <w:bookmarkEnd w:id="20"/>
+      <w:bookmarkEnd w:id="21"/>
     </w:p>
     <w:p>
       <w:r>
@@ -25681,7 +25889,7 @@
                     </pic:cNvPicPr>
                   </pic:nvPicPr>
                   <pic:blipFill>
-                    <a:blip r:embed="rId28">
+                    <a:blip r:embed="rId29">
                       <a:extLst>
                         <a:ext uri="{28A0092B-C50C-407E-A947-70E740481C1C}">
                           <a14:useLocalDpi xmlns:a14="http://schemas.microsoft.com/office/drawing/2010/main" val="0"/>
@@ -25746,7 +25954,7 @@
                 <w:szCs w:val="18"/>
               </w:rPr>
             </w:pPr>
-            <w:bookmarkStart w:id="21" w:name="_Hlk21352064"/>
+            <w:bookmarkStart w:id="22" w:name="_Hlk21352064"/>
             <w:r>
               <w:rPr>
                 <w:sz w:val="18"/>
@@ -25951,7 +26159,7 @@
           </w:p>
         </w:tc>
       </w:tr>
-      <w:bookmarkEnd w:id="21"/>
+      <w:bookmarkEnd w:id="22"/>
       <w:tr>
         <w:trPr>
           <w:trHeight w:val="51"/>
@@ -29500,7 +29708,7 @@
       <w:pPr>
         <w:pStyle w:val="Heading2"/>
       </w:pPr>
-      <w:bookmarkStart w:id="22" w:name="_Toc22297755"/>
+      <w:bookmarkStart w:id="23" w:name="_Toc23777774"/>
       <w:r>
         <w:lastRenderedPageBreak/>
         <w:t>3.7</w:t>
@@ -29517,7 +29725,7 @@
       <w:r>
         <w:t xml:space="preserve"> section</w:t>
       </w:r>
-      <w:bookmarkEnd w:id="22"/>
+      <w:bookmarkEnd w:id="23"/>
     </w:p>
     <w:p/>
     <w:p>
@@ -30230,7 +30438,7 @@
                     </pic:cNvPicPr>
                   </pic:nvPicPr>
                   <pic:blipFill>
-                    <a:blip r:embed="rId29">
+                    <a:blip r:embed="rId30">
                       <a:extLst>
                         <a:ext uri="{28A0092B-C50C-407E-A947-70E740481C1C}">
                           <a14:useLocalDpi xmlns:a14="http://schemas.microsoft.com/office/drawing/2010/main" val="0"/>
@@ -32299,6 +32507,7 @@
                 <w:sz w:val="16"/>
                 <w:szCs w:val="16"/>
               </w:rPr>
+              <w:lastRenderedPageBreak/>
               <w:t>I6</w:t>
             </w:r>
           </w:p>
@@ -35047,7 +35256,7 @@
 </file>
 
 <file path=customXml/itemProps1.xml><?xml version="1.0" encoding="utf-8"?>
-<ds:datastoreItem xmlns:ds="http://schemas.openxmlformats.org/officeDocument/2006/customXml" ds:itemID="{7C006211-B76A-4A08-8562-2D096549C060}">
+<ds:datastoreItem xmlns:ds="http://schemas.openxmlformats.org/officeDocument/2006/customXml" ds:itemID="{1A7FC68A-C966-4B17-B21B-1168DEFF9199}">
   <ds:schemaRefs>
     <ds:schemaRef ds:uri="http://schemas.openxmlformats.org/officeDocument/2006/bibliography"/>
   </ds:schemaRefs>

</xml_diff>

<commit_message>
cgi changed DE by indicators
</commit_message>
<xml_diff>
--- a/user_manual.docx
+++ b/user_manual.docx
@@ -2206,6 +2206,38 @@
           </w:tcPr>
           <w:p>
             <w:r>
+              <w:t>0.20</w:t>
+            </w:r>
+          </w:p>
+        </w:tc>
+        <w:tc>
+          <w:tcPr>
+            <w:tcW w:w="1220" w:type="dxa"/>
+          </w:tcPr>
+          <w:p>
+            <w:r>
+              <w:t>2019.11.07</w:t>
+            </w:r>
+          </w:p>
+        </w:tc>
+        <w:tc>
+          <w:tcPr>
+            <w:tcW w:w="8500" w:type="dxa"/>
+          </w:tcPr>
+          <w:p>
+            <w:r>
+              <w:t>Gender F/M and Population age group data is now retrieved from indicators</w:t>
+            </w:r>
+          </w:p>
+        </w:tc>
+      </w:tr>
+      <w:tr>
+        <w:tc>
+          <w:tcPr>
+            <w:tcW w:w="1070" w:type="dxa"/>
+          </w:tcPr>
+          <w:p>
+            <w:r>
               <w:t>0.19</w:t>
             </w:r>
           </w:p>
@@ -2250,8 +2282,6 @@
             </w:r>
           </w:p>
           <w:p>
-            <w:bookmarkStart w:id="1" w:name="_GoBack"/>
-            <w:bookmarkEnd w:id="1"/>
             <w:r>
               <w:t>Printing the CP chapter of the manual updated</w:t>
             </w:r>
@@ -2485,12 +2515,12 @@
         </w:numPr>
         <w:jc w:val="both"/>
       </w:pPr>
-      <w:bookmarkStart w:id="2" w:name="_Toc23780337"/>
+      <w:bookmarkStart w:id="1" w:name="_Toc23780337"/>
       <w:r>
         <w:lastRenderedPageBreak/>
         <w:t>Metadata and permissions requirements</w:t>
       </w:r>
-      <w:bookmarkEnd w:id="2"/>
+      <w:bookmarkEnd w:id="1"/>
     </w:p>
     <w:p/>
     <w:p>
@@ -5134,6 +5164,111 @@
                 <w:szCs w:val="16"/>
               </w:rPr>
             </w:pPr>
+          </w:p>
+        </w:tc>
+        <w:tc>
+          <w:tcPr>
+            <w:tcW w:w="2422" w:type="dxa"/>
+            <w:shd w:val="clear" w:color="auto" w:fill="auto"/>
+          </w:tcPr>
+          <w:p>
+            <w:pPr>
+              <w:rPr>
+                <w:rFonts w:eastAsia="Times New Roman" w:cstheme="minorHAnsi"/>
+                <w:color w:val="000000"/>
+                <w:sz w:val="16"/>
+                <w:szCs w:val="16"/>
+              </w:rPr>
+            </w:pPr>
+            <w:r>
+              <w:rPr>
+                <w:rFonts w:eastAsia="Times New Roman" w:cstheme="minorHAnsi"/>
+                <w:color w:val="000000"/>
+                <w:sz w:val="16"/>
+                <w:szCs w:val="16"/>
+              </w:rPr>
+              <w:t>It doesn’t need the IG itself but its indicators.</w:t>
+            </w:r>
+          </w:p>
+        </w:tc>
+      </w:tr>
+      <w:tr>
+        <w:trPr>
+          <w:trHeight w:val="290"/>
+        </w:trPr>
+        <w:tc>
+          <w:tcPr>
+            <w:tcW w:w="1497" w:type="dxa"/>
+            <w:noWrap/>
+          </w:tcPr>
+          <w:p>
+            <w:pPr>
+              <w:rPr>
+                <w:rFonts w:eastAsia="Times New Roman" w:cstheme="minorHAnsi"/>
+                <w:color w:val="000000"/>
+                <w:sz w:val="16"/>
+                <w:szCs w:val="16"/>
+              </w:rPr>
+            </w:pPr>
+            <w:r>
+              <w:rPr>
+                <w:rFonts w:eastAsia="Times New Roman" w:cstheme="minorHAnsi"/>
+                <w:color w:val="000000"/>
+                <w:sz w:val="16"/>
+                <w:szCs w:val="16"/>
+              </w:rPr>
+              <w:t>indicatorGroup</w:t>
+            </w:r>
+          </w:p>
+        </w:tc>
+        <w:tc>
+          <w:tcPr>
+            <w:tcW w:w="2267" w:type="dxa"/>
+            <w:noWrap/>
+          </w:tcPr>
+          <w:p>
+            <w:pPr>
+              <w:rPr>
+                <w:rFonts w:eastAsia="Times New Roman" w:cstheme="minorHAnsi"/>
+                <w:color w:val="000000"/>
+                <w:sz w:val="16"/>
+                <w:szCs w:val="16"/>
+              </w:rPr>
+            </w:pPr>
+            <w:r>
+              <w:rPr>
+                <w:rFonts w:eastAsia="Times New Roman" w:cstheme="minorHAnsi"/>
+                <w:color w:val="000000"/>
+                <w:sz w:val="16"/>
+                <w:szCs w:val="16"/>
+              </w:rPr>
+              <w:t>VbB8TCGqmH5</w:t>
+            </w:r>
+          </w:p>
+        </w:tc>
+        <w:tc>
+          <w:tcPr>
+            <w:tcW w:w="4601" w:type="dxa"/>
+            <w:noWrap/>
+          </w:tcPr>
+          <w:p>
+            <w:pPr>
+              <w:rPr>
+                <w:rFonts w:eastAsia="Times New Roman" w:cstheme="minorHAnsi"/>
+                <w:color w:val="000000"/>
+                <w:sz w:val="16"/>
+                <w:szCs w:val="16"/>
+              </w:rPr>
+            </w:pPr>
+            <w:r>
+              <w:rPr>
+                <w:rFonts w:eastAsia="Times New Roman" w:cstheme="minorHAnsi"/>
+                <w:color w:val="000000"/>
+                <w:sz w:val="16"/>
+                <w:szCs w:val="16"/>
+              </w:rPr>
+              <w:t>UN_WPP</w:t>
+            </w:r>
           </w:p>
         </w:tc>
         <w:tc>
@@ -5197,12 +5332,12 @@
         </w:numPr>
         <w:jc w:val="both"/>
       </w:pPr>
-      <w:bookmarkStart w:id="3" w:name="_Toc23780338"/>
+      <w:bookmarkStart w:id="2" w:name="_Toc23780338"/>
       <w:r>
         <w:lastRenderedPageBreak/>
         <w:t>Generating a country profile</w:t>
       </w:r>
-      <w:bookmarkEnd w:id="3"/>
+      <w:bookmarkEnd w:id="2"/>
     </w:p>
     <w:p>
       <w:r>
@@ -5487,12 +5622,12 @@
           <w:numId w:val="1"/>
         </w:numPr>
       </w:pPr>
-      <w:bookmarkStart w:id="4" w:name="_Toc23780339"/>
+      <w:bookmarkStart w:id="3" w:name="_Toc23780339"/>
       <w:r>
         <w:lastRenderedPageBreak/>
         <w:t>Configuration panel</w:t>
       </w:r>
-      <w:bookmarkEnd w:id="4"/>
+      <w:bookmarkEnd w:id="3"/>
     </w:p>
     <w:p>
       <w:pPr>
@@ -5513,11 +5648,11 @@
           <w:numId w:val="1"/>
         </w:numPr>
       </w:pPr>
-      <w:bookmarkStart w:id="5" w:name="_Toc23780340"/>
+      <w:bookmarkStart w:id="4" w:name="_Toc23780340"/>
       <w:r>
         <w:t>General</w:t>
       </w:r>
-      <w:bookmarkEnd w:id="5"/>
+      <w:bookmarkEnd w:id="4"/>
     </w:p>
     <w:p>
       <w:r>
@@ -5724,12 +5859,12 @@
           <w:numId w:val="1"/>
         </w:numPr>
       </w:pPr>
-      <w:bookmarkStart w:id="6" w:name="_Toc23780341"/>
+      <w:bookmarkStart w:id="5" w:name="_Toc23780341"/>
       <w:r>
         <w:lastRenderedPageBreak/>
         <w:t>Charts</w:t>
       </w:r>
-      <w:bookmarkEnd w:id="6"/>
+      <w:bookmarkEnd w:id="5"/>
     </w:p>
     <w:p/>
     <w:p>
@@ -5832,12 +5967,12 @@
           <w:numId w:val="1"/>
         </w:numPr>
       </w:pPr>
-      <w:bookmarkStart w:id="7" w:name="_Toc23780342"/>
+      <w:bookmarkStart w:id="6" w:name="_Toc23780342"/>
       <w:r>
         <w:lastRenderedPageBreak/>
         <w:t>Maps</w:t>
       </w:r>
-      <w:bookmarkEnd w:id="7"/>
+      <w:bookmarkEnd w:id="6"/>
     </w:p>
     <w:p/>
     <w:p>
@@ -5966,12 +6101,12 @@
           <w:numId w:val="1"/>
         </w:numPr>
       </w:pPr>
-      <w:bookmarkStart w:id="8" w:name="_Toc23780343"/>
+      <w:bookmarkStart w:id="7" w:name="_Toc23780343"/>
       <w:r>
         <w:lastRenderedPageBreak/>
         <w:t>Footnotes</w:t>
       </w:r>
-      <w:bookmarkEnd w:id="8"/>
+      <w:bookmarkEnd w:id="7"/>
     </w:p>
     <w:p/>
     <w:p>
@@ -6087,11 +6222,11 @@
         <w:lastRenderedPageBreak/>
         <w:t xml:space="preserve"> </w:t>
       </w:r>
-      <w:bookmarkStart w:id="9" w:name="_Toc23780344"/>
+      <w:bookmarkStart w:id="8" w:name="_Toc23780344"/>
       <w:r>
         <w:t>Country profile</w:t>
       </w:r>
-      <w:bookmarkEnd w:id="9"/>
+      <w:bookmarkEnd w:id="8"/>
     </w:p>
     <w:p/>
     <w:p>
@@ -6102,11 +6237,11 @@
           <w:numId w:val="1"/>
         </w:numPr>
       </w:pPr>
-      <w:bookmarkStart w:id="10" w:name="_Toc23780345"/>
+      <w:bookmarkStart w:id="9" w:name="_Toc23780345"/>
       <w:r>
         <w:t>Texts to update before printing</w:t>
       </w:r>
-      <w:bookmarkEnd w:id="10"/>
+      <w:bookmarkEnd w:id="9"/>
     </w:p>
     <w:p>
       <w:r>
@@ -6251,11 +6386,11 @@
           <w:numId w:val="1"/>
         </w:numPr>
       </w:pPr>
-      <w:bookmarkStart w:id="11" w:name="_Toc23780346"/>
+      <w:bookmarkStart w:id="10" w:name="_Toc23780346"/>
       <w:r>
         <w:t>Edit elements in the CP</w:t>
       </w:r>
-      <w:bookmarkEnd w:id="11"/>
+      <w:bookmarkEnd w:id="10"/>
     </w:p>
     <w:p>
       <w:r>
@@ -6372,11 +6507,11 @@
           <w:numId w:val="1"/>
         </w:numPr>
       </w:pPr>
-      <w:bookmarkStart w:id="12" w:name="_Toc23780347"/>
+      <w:bookmarkStart w:id="11" w:name="_Toc23780347"/>
       <w:r>
         <w:t>Footnote elements in the CP</w:t>
       </w:r>
-      <w:bookmarkEnd w:id="12"/>
+      <w:bookmarkEnd w:id="11"/>
     </w:p>
     <w:p>
       <w:pPr>
@@ -6491,12 +6626,12 @@
           <w:numId w:val="1"/>
         </w:numPr>
       </w:pPr>
-      <w:bookmarkStart w:id="13" w:name="_Toc23780348"/>
+      <w:bookmarkStart w:id="12" w:name="_Toc23780348"/>
       <w:r>
         <w:lastRenderedPageBreak/>
         <w:t>Arrange maps and charts</w:t>
       </w:r>
-      <w:bookmarkEnd w:id="13"/>
+      <w:bookmarkEnd w:id="12"/>
     </w:p>
     <w:p/>
     <w:p>
@@ -6638,11 +6773,11 @@
           <w:numId w:val="1"/>
         </w:numPr>
       </w:pPr>
-      <w:bookmarkStart w:id="14" w:name="_Toc23780349"/>
+      <w:bookmarkStart w:id="13" w:name="_Toc23780349"/>
       <w:r>
         <w:t>Printing the CP or saving it as PDF</w:t>
       </w:r>
-      <w:bookmarkEnd w:id="14"/>
+      <w:bookmarkEnd w:id="13"/>
     </w:p>
     <w:p/>
     <w:p>
@@ -6877,12 +7012,12 @@
           <w:numId w:val="1"/>
         </w:numPr>
       </w:pPr>
-      <w:bookmarkStart w:id="15" w:name="_Toc23780350"/>
+      <w:bookmarkStart w:id="14" w:name="_Toc23780350"/>
       <w:r>
         <w:lastRenderedPageBreak/>
         <w:t>Source of information in country profile sections</w:t>
       </w:r>
-      <w:bookmarkEnd w:id="15"/>
+      <w:bookmarkEnd w:id="14"/>
     </w:p>
     <w:p/>
     <w:p>
@@ -6896,11 +7031,11 @@
       <w:r>
         <w:t xml:space="preserve"> </w:t>
       </w:r>
-      <w:bookmarkStart w:id="16" w:name="_Toc23780351"/>
+      <w:bookmarkStart w:id="15" w:name="_Toc23780351"/>
       <w:r>
         <w:t>Country general information section</w:t>
       </w:r>
-      <w:bookmarkEnd w:id="16"/>
+      <w:bookmarkEnd w:id="15"/>
     </w:p>
     <w:p>
       <w:r>
@@ -7824,8 +7959,7 @@
         <w:gridCol w:w="720"/>
         <w:gridCol w:w="3055"/>
         <w:gridCol w:w="2700"/>
-        <w:gridCol w:w="3690"/>
-        <w:gridCol w:w="720"/>
+        <w:gridCol w:w="4410"/>
       </w:tblGrid>
       <w:tr>
         <w:tc>
@@ -7900,7 +8034,6 @@
         <w:tc>
           <w:tcPr>
             <w:tcW w:w="4410" w:type="dxa"/>
-            <w:gridSpan w:val="2"/>
           </w:tcPr>
           <w:p>
             <w:pPr>
@@ -8002,7 +8135,6 @@
         <w:tc>
           <w:tcPr>
             <w:tcW w:w="4410" w:type="dxa"/>
-            <w:gridSpan w:val="2"/>
           </w:tcPr>
           <w:p>
             <w:pPr>
@@ -8024,12 +8156,11 @@
       </w:tr>
       <w:tr>
         <w:trPr>
-          <w:trHeight w:val="4796"/>
+          <w:trHeight w:val="593"/>
         </w:trPr>
         <w:tc>
           <w:tcPr>
             <w:tcW w:w="720" w:type="dxa"/>
-            <w:vMerge w:val="restart"/>
             <w:vAlign w:val="center"/>
           </w:tcPr>
           <w:p>
@@ -8051,7 +8182,6 @@
         <w:tc>
           <w:tcPr>
             <w:tcW w:w="3055" w:type="dxa"/>
-            <w:vMerge w:val="restart"/>
             <w:vAlign w:val="center"/>
           </w:tcPr>
           <w:p>
@@ -8076,1413 +8206,243 @@
         </w:tc>
         <w:tc>
           <w:tcPr>
+            <w:tcW w:w="7110" w:type="dxa"/>
+            <w:gridSpan w:val="2"/>
+            <w:vAlign w:val="center"/>
+          </w:tcPr>
+          <w:p>
+            <w:pPr>
+              <w:rPr>
+                <w:rFonts w:ascii="Courier New" w:hAnsi="Courier New" w:cs="Courier New"/>
+                <w:color w:val="1A1AA6"/>
+                <w:sz w:val="20"/>
+                <w:szCs w:val="20"/>
+              </w:rPr>
+            </w:pPr>
+            <w:r>
+              <w:rPr>
+                <w:rFonts w:ascii="Courier New" w:hAnsi="Courier New" w:cs="Courier New"/>
+                <w:color w:val="1A1AA6"/>
+                <w:sz w:val="20"/>
+                <w:szCs w:val="20"/>
+              </w:rPr>
+              <w:t>UN_WPP_POP_GENDER_FEMALE_%</w:t>
+            </w:r>
+            <w:r>
+              <w:rPr>
+                <w:rFonts w:ascii="Courier New" w:hAnsi="Courier New" w:cs="Courier New"/>
+                <w:color w:val="1A1AA6"/>
+                <w:sz w:val="20"/>
+                <w:szCs w:val="20"/>
+              </w:rPr>
+              <w:t xml:space="preserve"> </w:t>
+            </w:r>
+          </w:p>
+          <w:p>
+            <w:pPr>
+              <w:jc w:val="both"/>
+              <w:rPr>
+                <w:sz w:val="18"/>
+                <w:szCs w:val="18"/>
+              </w:rPr>
+            </w:pPr>
+            <w:r>
+              <w:rPr>
+                <w:rFonts w:ascii="Courier New" w:hAnsi="Courier New" w:cs="Courier New"/>
+                <w:color w:val="1A1AA6"/>
+                <w:sz w:val="20"/>
+                <w:szCs w:val="20"/>
+              </w:rPr>
+              <w:t>UN_WPP_POP_GENDER_MALE_%</w:t>
+            </w:r>
+          </w:p>
+        </w:tc>
+      </w:tr>
+      <w:tr>
+        <w:tc>
+          <w:tcPr>
+            <w:tcW w:w="720" w:type="dxa"/>
+          </w:tcPr>
+          <w:p>
+            <w:pPr>
+              <w:jc w:val="both"/>
+              <w:rPr>
+                <w:sz w:val="18"/>
+                <w:szCs w:val="18"/>
+              </w:rPr>
+            </w:pPr>
+            <w:r>
+              <w:rPr>
+                <w:sz w:val="18"/>
+                <w:szCs w:val="18"/>
+              </w:rPr>
+              <w:t>B3</w:t>
+            </w:r>
+          </w:p>
+        </w:tc>
+        <w:tc>
+          <w:tcPr>
+            <w:tcW w:w="3055" w:type="dxa"/>
+          </w:tcPr>
+          <w:p>
+            <w:pPr>
+              <w:jc w:val="both"/>
+              <w:rPr>
+                <w:rFonts w:ascii="Courier New" w:hAnsi="Courier New" w:cs="Courier New"/>
+                <w:color w:val="1A1AA6"/>
+                <w:sz w:val="20"/>
+                <w:szCs w:val="20"/>
+              </w:rPr>
+            </w:pPr>
+            <w:r>
+              <w:rPr>
+                <w:rFonts w:ascii="Courier New" w:hAnsi="Courier New" w:cs="Courier New"/>
+                <w:color w:val="1A1AA6"/>
+                <w:sz w:val="20"/>
+                <w:szCs w:val="20"/>
+              </w:rPr>
+              <w:t>DS_GeneralInformation</w:t>
+            </w:r>
+          </w:p>
+        </w:tc>
+        <w:tc>
+          <w:tcPr>
             <w:tcW w:w="2700" w:type="dxa"/>
-            <w:vMerge w:val="restart"/>
+          </w:tcPr>
+          <w:p>
+            <w:pPr>
+              <w:jc w:val="both"/>
+              <w:rPr>
+                <w:rFonts w:ascii="Courier New" w:hAnsi="Courier New" w:cs="Courier New"/>
+                <w:color w:val="1A1AA6"/>
+                <w:sz w:val="20"/>
+                <w:szCs w:val="20"/>
+              </w:rPr>
+            </w:pPr>
+            <w:r>
+              <w:rPr>
+                <w:rFonts w:ascii="Courier New" w:hAnsi="Courier New" w:cs="Courier New"/>
+                <w:color w:val="1A1AA6"/>
+                <w:sz w:val="20"/>
+                <w:szCs w:val="20"/>
+              </w:rPr>
+              <w:t>NY.GDP.PCAP.PP.CD</w:t>
+            </w:r>
+          </w:p>
+        </w:tc>
+        <w:tc>
+          <w:tcPr>
+            <w:tcW w:w="4410" w:type="dxa"/>
+          </w:tcPr>
+          <w:p>
+            <w:pPr>
+              <w:jc w:val="both"/>
+              <w:rPr>
+                <w:sz w:val="18"/>
+                <w:szCs w:val="18"/>
+              </w:rPr>
+            </w:pPr>
+            <w:r>
+              <w:rPr>
+                <w:sz w:val="18"/>
+                <w:szCs w:val="18"/>
+              </w:rPr>
+              <w:t>Value is rounded to</w:t>
+            </w:r>
+            <w:r>
+              <w:rPr>
+                <w:sz w:val="18"/>
+                <w:szCs w:val="18"/>
+              </w:rPr>
+              <w:t xml:space="preserve"> the</w:t>
+            </w:r>
+            <w:r>
+              <w:rPr>
+                <w:sz w:val="18"/>
+                <w:szCs w:val="18"/>
+              </w:rPr>
+              <w:t xml:space="preserve"> nearest integer.</w:t>
+            </w:r>
+          </w:p>
+        </w:tc>
+      </w:tr>
+      <w:tr>
+        <w:tc>
+          <w:tcPr>
+            <w:tcW w:w="720" w:type="dxa"/>
+          </w:tcPr>
+          <w:p>
+            <w:pPr>
+              <w:jc w:val="both"/>
+              <w:rPr>
+                <w:sz w:val="18"/>
+                <w:szCs w:val="18"/>
+              </w:rPr>
+            </w:pPr>
+            <w:r>
+              <w:rPr>
+                <w:sz w:val="18"/>
+                <w:szCs w:val="18"/>
+              </w:rPr>
+              <w:t>B4</w:t>
+            </w:r>
+          </w:p>
+        </w:tc>
+        <w:tc>
+          <w:tcPr>
+            <w:tcW w:w="3055" w:type="dxa"/>
             <w:vAlign w:val="center"/>
           </w:tcPr>
           <w:p>
             <w:pPr>
-              <w:rPr>
-                <w:rFonts w:ascii="Courier New" w:hAnsi="Courier New" w:cs="Courier New"/>
-                <w:color w:val="1A1AA6"/>
-                <w:sz w:val="20"/>
-                <w:szCs w:val="20"/>
-              </w:rPr>
-            </w:pPr>
-            <w:r>
-              <w:rPr>
-                <w:rFonts w:ascii="Courier New" w:hAnsi="Courier New" w:cs="Courier New"/>
-                <w:color w:val="1A1AA6"/>
-                <w:sz w:val="20"/>
-                <w:szCs w:val="20"/>
-              </w:rPr>
-              <w:t>GEN_UN_WPP_Pop_Tot_AgeSex_1000</w:t>
-            </w:r>
-          </w:p>
-          <w:p>
-            <w:pPr>
-              <w:rPr>
-                <w:rFonts w:ascii="Courier New" w:hAnsi="Courier New" w:cs="Courier New"/>
-                <w:color w:val="1A1AA6"/>
-                <w:sz w:val="20"/>
-                <w:szCs w:val="20"/>
-              </w:rPr>
-            </w:pPr>
-            <w:r>
-              <w:rPr>
-                <w:rFonts w:ascii="Courier New" w:hAnsi="Courier New" w:cs="Courier New"/>
-                <w:color w:val="1A1AA6"/>
-                <w:sz w:val="20"/>
-                <w:szCs w:val="20"/>
-              </w:rPr>
-              <w:t>/</w:t>
-            </w:r>
-          </w:p>
-          <w:p>
-            <w:pPr>
-              <w:rPr>
-                <w:rFonts w:ascii="Courier New" w:hAnsi="Courier New" w:cs="Courier New"/>
-                <w:color w:val="1A1AA6"/>
-                <w:sz w:val="20"/>
-                <w:szCs w:val="20"/>
-              </w:rPr>
-            </w:pPr>
-            <w:r>
-              <w:rPr>
-                <w:rFonts w:ascii="Courier New" w:hAnsi="Courier New" w:cs="Courier New"/>
-                <w:color w:val="1A1AA6"/>
-                <w:sz w:val="20"/>
-                <w:szCs w:val="20"/>
-              </w:rPr>
-              <w:t>B1</w:t>
+              <w:jc w:val="both"/>
+              <w:rPr>
+                <w:rFonts w:ascii="Courier New" w:hAnsi="Courier New" w:cs="Courier New"/>
+                <w:color w:val="1A1AA6"/>
+                <w:sz w:val="20"/>
+                <w:szCs w:val="20"/>
+              </w:rPr>
+            </w:pPr>
+            <w:r>
+              <w:rPr>
+                <w:rFonts w:ascii="Courier New" w:hAnsi="Courier New" w:cs="Courier New"/>
+                <w:color w:val="1A1AA6"/>
+                <w:sz w:val="20"/>
+                <w:szCs w:val="20"/>
+              </w:rPr>
+              <w:t>DS_GeneralInformation</w:t>
+            </w:r>
+          </w:p>
+        </w:tc>
+        <w:tc>
+          <w:tcPr>
+            <w:tcW w:w="2700" w:type="dxa"/>
+          </w:tcPr>
+          <w:p>
+            <w:pPr>
+              <w:jc w:val="both"/>
+              <w:rPr>
+                <w:rFonts w:ascii="Courier New" w:hAnsi="Courier New" w:cs="Courier New"/>
+                <w:color w:val="1A1AA6"/>
+                <w:sz w:val="20"/>
+                <w:szCs w:val="20"/>
+              </w:rPr>
+            </w:pPr>
+            <w:r>
+              <w:rPr>
+                <w:rFonts w:ascii="Courier New" w:hAnsi="Courier New" w:cs="Courier New"/>
+                <w:color w:val="1A1AA6"/>
+                <w:sz w:val="20"/>
+                <w:szCs w:val="20"/>
+              </w:rPr>
+              <w:t>GEN_WB_IncomeGroup</w:t>
             </w:r>
           </w:p>
         </w:tc>
         <w:tc>
           <w:tcPr>
             <w:tcW w:w="4410" w:type="dxa"/>
-            <w:gridSpan w:val="2"/>
-          </w:tcPr>
-          <w:tbl>
-            <w:tblPr>
-              <w:tblpPr w:leftFromText="180" w:rightFromText="180" w:vertAnchor="text" w:horzAnchor="margin" w:tblpY="177"/>
-              <w:tblW w:w="3055" w:type="dxa"/>
-              <w:tblBorders>
-                <w:top w:val="single" w:sz="4" w:space="0" w:color="auto"/>
-                <w:left w:val="single" w:sz="4" w:space="0" w:color="auto"/>
-                <w:bottom w:val="single" w:sz="4" w:space="0" w:color="auto"/>
-                <w:right w:val="single" w:sz="4" w:space="0" w:color="auto"/>
-                <w:insideH w:val="single" w:sz="4" w:space="0" w:color="auto"/>
-                <w:insideV w:val="single" w:sz="4" w:space="0" w:color="auto"/>
-              </w:tblBorders>
-              <w:tblLayout w:type="fixed"/>
-              <w:tblLook w:val="04A0" w:firstRow="1" w:lastRow="0" w:firstColumn="1" w:lastColumn="0" w:noHBand="0" w:noVBand="1"/>
-            </w:tblPr>
-            <w:tblGrid>
-              <w:gridCol w:w="1795"/>
-              <w:gridCol w:w="1260"/>
-            </w:tblGrid>
-            <w:tr>
-              <w:tc>
-                <w:tcPr>
-                  <w:tcW w:w="1795" w:type="dxa"/>
-                  <w:shd w:val="clear" w:color="auto" w:fill="auto"/>
-                  <w:noWrap/>
-                  <w:vAlign w:val="bottom"/>
-                  <w:hideMark/>
-                </w:tcPr>
-                <w:p>
-                  <w:pPr>
-                    <w:spacing w:after="0" w:line="240" w:lineRule="auto"/>
-                    <w:rPr>
-                      <w:rFonts w:ascii="Calibri" w:eastAsia="Times New Roman" w:hAnsi="Calibri" w:cs="Calibri"/>
-                      <w:color w:val="000000"/>
-                      <w:sz w:val="16"/>
-                      <w:szCs w:val="16"/>
-                    </w:rPr>
-                  </w:pPr>
-                  <w:r>
-                    <w:rPr>
-                      <w:rFonts w:ascii="Calibri" w:eastAsia="Times New Roman" w:hAnsi="Calibri" w:cs="Calibri"/>
-                      <w:color w:val="000000"/>
-                      <w:sz w:val="16"/>
-                      <w:szCs w:val="16"/>
-                    </w:rPr>
-                    <w:t>name</w:t>
-                  </w:r>
-                </w:p>
-              </w:tc>
-              <w:tc>
-                <w:tcPr>
-                  <w:tcW w:w="1260" w:type="dxa"/>
-                  <w:shd w:val="clear" w:color="auto" w:fill="auto"/>
-                  <w:noWrap/>
-                  <w:vAlign w:val="bottom"/>
-                  <w:hideMark/>
-                </w:tcPr>
-                <w:p>
-                  <w:pPr>
-                    <w:spacing w:after="0" w:line="240" w:lineRule="auto"/>
-                    <w:rPr>
-                      <w:rFonts w:ascii="Calibri" w:eastAsia="Times New Roman" w:hAnsi="Calibri" w:cs="Calibri"/>
-                      <w:color w:val="000000"/>
-                      <w:sz w:val="16"/>
-                      <w:szCs w:val="16"/>
-                    </w:rPr>
-                  </w:pPr>
-                  <w:r>
-                    <w:rPr>
-                      <w:rFonts w:ascii="Calibri" w:eastAsia="Times New Roman" w:hAnsi="Calibri" w:cs="Calibri"/>
-                      <w:color w:val="000000"/>
-                      <w:sz w:val="16"/>
-                      <w:szCs w:val="16"/>
-                    </w:rPr>
-                    <w:t>id</w:t>
-                  </w:r>
-                </w:p>
-              </w:tc>
-            </w:tr>
-            <w:tr>
-              <w:tc>
-                <w:tcPr>
-                  <w:tcW w:w="1795" w:type="dxa"/>
-                  <w:shd w:val="clear" w:color="auto" w:fill="auto"/>
-                  <w:noWrap/>
-                  <w:vAlign w:val="bottom"/>
-                  <w:hideMark/>
-                </w:tcPr>
-                <w:p>
-                  <w:pPr>
-                    <w:spacing w:after="0" w:line="240" w:lineRule="auto"/>
-                    <w:rPr>
-                      <w:rFonts w:ascii="Calibri" w:eastAsia="Times New Roman" w:hAnsi="Calibri" w:cs="Calibri"/>
-                      <w:color w:val="000000"/>
-                      <w:sz w:val="16"/>
-                      <w:szCs w:val="16"/>
-                    </w:rPr>
-                  </w:pPr>
-                  <w:r>
-                    <w:rPr>
-                      <w:rFonts w:ascii="Calibri" w:eastAsia="Times New Roman" w:hAnsi="Calibri" w:cs="Calibri"/>
-                      <w:color w:val="000000"/>
-                      <w:sz w:val="16"/>
-                      <w:szCs w:val="16"/>
-                    </w:rPr>
-                    <w:t>Under 5y, Female</w:t>
-                  </w:r>
-                </w:p>
-              </w:tc>
-              <w:tc>
-                <w:tcPr>
-                  <w:tcW w:w="1260" w:type="dxa"/>
-                  <w:shd w:val="clear" w:color="auto" w:fill="auto"/>
-                  <w:noWrap/>
-                  <w:vAlign w:val="bottom"/>
-                  <w:hideMark/>
-                </w:tcPr>
-                <w:p>
-                  <w:pPr>
-                    <w:spacing w:after="0" w:line="240" w:lineRule="auto"/>
-                    <w:rPr>
-                      <w:rFonts w:ascii="Calibri" w:eastAsia="Times New Roman" w:hAnsi="Calibri" w:cs="Calibri"/>
-                      <w:color w:val="000000"/>
-                      <w:sz w:val="16"/>
-                      <w:szCs w:val="16"/>
-                    </w:rPr>
-                  </w:pPr>
-                  <w:r>
-                    <w:rPr>
-                      <w:rFonts w:ascii="Calibri" w:eastAsia="Times New Roman" w:hAnsi="Calibri" w:cs="Calibri"/>
-                      <w:color w:val="000000"/>
-                      <w:sz w:val="16"/>
-                      <w:szCs w:val="16"/>
-                    </w:rPr>
-                    <w:t>o7NkWl5xFuS</w:t>
-                  </w:r>
-                </w:p>
-              </w:tc>
-            </w:tr>
-            <w:tr>
-              <w:tc>
-                <w:tcPr>
-                  <w:tcW w:w="1795" w:type="dxa"/>
-                  <w:shd w:val="clear" w:color="auto" w:fill="auto"/>
-                  <w:noWrap/>
-                  <w:vAlign w:val="bottom"/>
-                  <w:hideMark/>
-                </w:tcPr>
-                <w:p>
-                  <w:pPr>
-                    <w:spacing w:after="0" w:line="240" w:lineRule="auto"/>
-                    <w:rPr>
-                      <w:rFonts w:ascii="Calibri" w:eastAsia="Times New Roman" w:hAnsi="Calibri" w:cs="Calibri"/>
-                      <w:color w:val="000000"/>
-                      <w:sz w:val="16"/>
-                      <w:szCs w:val="16"/>
-                    </w:rPr>
-                  </w:pPr>
-                  <w:r>
-                    <w:rPr>
-                      <w:rFonts w:ascii="Calibri" w:eastAsia="Times New Roman" w:hAnsi="Calibri" w:cs="Calibri"/>
-                      <w:color w:val="000000"/>
-                      <w:sz w:val="16"/>
-                      <w:szCs w:val="16"/>
-                    </w:rPr>
-                    <w:t>5 to 9 y, Female</w:t>
-                  </w:r>
-                </w:p>
-              </w:tc>
-              <w:tc>
-                <w:tcPr>
-                  <w:tcW w:w="1260" w:type="dxa"/>
-                  <w:shd w:val="clear" w:color="auto" w:fill="auto"/>
-                  <w:noWrap/>
-                  <w:vAlign w:val="bottom"/>
-                  <w:hideMark/>
-                </w:tcPr>
-                <w:p>
-                  <w:pPr>
-                    <w:spacing w:after="0" w:line="240" w:lineRule="auto"/>
-                    <w:rPr>
-                      <w:rFonts w:ascii="Calibri" w:eastAsia="Times New Roman" w:hAnsi="Calibri" w:cs="Calibri"/>
-                      <w:color w:val="000000"/>
-                      <w:sz w:val="16"/>
-                      <w:szCs w:val="16"/>
-                    </w:rPr>
-                  </w:pPr>
-                  <w:r>
-                    <w:rPr>
-                      <w:rFonts w:ascii="Calibri" w:eastAsia="Times New Roman" w:hAnsi="Calibri" w:cs="Calibri"/>
-                      <w:color w:val="000000"/>
-                      <w:sz w:val="16"/>
-                      <w:szCs w:val="16"/>
-                    </w:rPr>
-                    <w:t>xodN5e1QCp6</w:t>
-                  </w:r>
-                </w:p>
-              </w:tc>
-            </w:tr>
-            <w:tr>
-              <w:tc>
-                <w:tcPr>
-                  <w:tcW w:w="1795" w:type="dxa"/>
-                  <w:shd w:val="clear" w:color="auto" w:fill="auto"/>
-                  <w:noWrap/>
-                  <w:vAlign w:val="bottom"/>
-                  <w:hideMark/>
-                </w:tcPr>
-                <w:p>
-                  <w:pPr>
-                    <w:spacing w:after="0" w:line="240" w:lineRule="auto"/>
-                    <w:rPr>
-                      <w:rFonts w:ascii="Calibri" w:eastAsia="Times New Roman" w:hAnsi="Calibri" w:cs="Calibri"/>
-                      <w:color w:val="000000"/>
-                      <w:sz w:val="16"/>
-                      <w:szCs w:val="16"/>
-                    </w:rPr>
-                  </w:pPr>
-                  <w:r>
-                    <w:rPr>
-                      <w:rFonts w:ascii="Calibri" w:eastAsia="Times New Roman" w:hAnsi="Calibri" w:cs="Calibri"/>
-                      <w:color w:val="000000"/>
-                      <w:sz w:val="16"/>
-                      <w:szCs w:val="16"/>
-                    </w:rPr>
-                    <w:t>10-14yr, Female</w:t>
-                  </w:r>
-                </w:p>
-              </w:tc>
-              <w:tc>
-                <w:tcPr>
-                  <w:tcW w:w="1260" w:type="dxa"/>
-                  <w:shd w:val="clear" w:color="auto" w:fill="auto"/>
-                  <w:noWrap/>
-                  <w:vAlign w:val="bottom"/>
-                  <w:hideMark/>
-                </w:tcPr>
-                <w:p>
-                  <w:pPr>
-                    <w:spacing w:after="0" w:line="240" w:lineRule="auto"/>
-                    <w:rPr>
-                      <w:rFonts w:ascii="Calibri" w:eastAsia="Times New Roman" w:hAnsi="Calibri" w:cs="Calibri"/>
-                      <w:color w:val="000000"/>
-                      <w:sz w:val="16"/>
-                      <w:szCs w:val="16"/>
-                    </w:rPr>
-                  </w:pPr>
-                  <w:r>
-                    <w:rPr>
-                      <w:rFonts w:ascii="Calibri" w:eastAsia="Times New Roman" w:hAnsi="Calibri" w:cs="Calibri"/>
-                      <w:color w:val="000000"/>
-                      <w:sz w:val="16"/>
-                      <w:szCs w:val="16"/>
-                    </w:rPr>
-                    <w:t>oic7kU2uVtJ</w:t>
-                  </w:r>
-                </w:p>
-              </w:tc>
-            </w:tr>
-            <w:tr>
-              <w:tc>
-                <w:tcPr>
-                  <w:tcW w:w="1795" w:type="dxa"/>
-                  <w:shd w:val="clear" w:color="auto" w:fill="auto"/>
-                  <w:noWrap/>
-                  <w:vAlign w:val="bottom"/>
-                  <w:hideMark/>
-                </w:tcPr>
-                <w:p>
-                  <w:pPr>
-                    <w:spacing w:after="0" w:line="240" w:lineRule="auto"/>
-                    <w:rPr>
-                      <w:rFonts w:ascii="Calibri" w:eastAsia="Times New Roman" w:hAnsi="Calibri" w:cs="Calibri"/>
-                      <w:color w:val="000000"/>
-                      <w:sz w:val="16"/>
-                      <w:szCs w:val="16"/>
-                    </w:rPr>
-                  </w:pPr>
-                  <w:r>
-                    <w:rPr>
-                      <w:rFonts w:ascii="Calibri" w:eastAsia="Times New Roman" w:hAnsi="Calibri" w:cs="Calibri"/>
-                      <w:color w:val="000000"/>
-                      <w:sz w:val="16"/>
-                      <w:szCs w:val="16"/>
-                    </w:rPr>
-                    <w:t>15 to 19 y, Female</w:t>
-                  </w:r>
-                </w:p>
-              </w:tc>
-              <w:tc>
-                <w:tcPr>
-                  <w:tcW w:w="1260" w:type="dxa"/>
-                  <w:shd w:val="clear" w:color="auto" w:fill="auto"/>
-                  <w:noWrap/>
-                  <w:vAlign w:val="bottom"/>
-                  <w:hideMark/>
-                </w:tcPr>
-                <w:p>
-                  <w:pPr>
-                    <w:spacing w:after="0" w:line="240" w:lineRule="auto"/>
-                    <w:rPr>
-                      <w:rFonts w:ascii="Calibri" w:eastAsia="Times New Roman" w:hAnsi="Calibri" w:cs="Calibri"/>
-                      <w:color w:val="000000"/>
-                      <w:sz w:val="16"/>
-                      <w:szCs w:val="16"/>
-                    </w:rPr>
-                  </w:pPr>
-                  <w:r>
-                    <w:rPr>
-                      <w:rFonts w:ascii="Calibri" w:eastAsia="Times New Roman" w:hAnsi="Calibri" w:cs="Calibri"/>
-                      <w:color w:val="000000"/>
-                      <w:sz w:val="16"/>
-                      <w:szCs w:val="16"/>
-                    </w:rPr>
-                    <w:t>adEelGXyPIn</w:t>
-                  </w:r>
-                </w:p>
-              </w:tc>
-            </w:tr>
-            <w:tr>
-              <w:tc>
-                <w:tcPr>
-                  <w:tcW w:w="1795" w:type="dxa"/>
-                  <w:shd w:val="clear" w:color="auto" w:fill="auto"/>
-                  <w:noWrap/>
-                  <w:vAlign w:val="bottom"/>
-                  <w:hideMark/>
-                </w:tcPr>
-                <w:p>
-                  <w:pPr>
-                    <w:spacing w:after="0" w:line="240" w:lineRule="auto"/>
-                    <w:rPr>
-                      <w:rFonts w:ascii="Calibri" w:eastAsia="Times New Roman" w:hAnsi="Calibri" w:cs="Calibri"/>
-                      <w:color w:val="000000"/>
-                      <w:sz w:val="16"/>
-                      <w:szCs w:val="16"/>
-                    </w:rPr>
-                  </w:pPr>
-                  <w:r>
-                    <w:rPr>
-                      <w:rFonts w:ascii="Calibri" w:eastAsia="Times New Roman" w:hAnsi="Calibri" w:cs="Calibri"/>
-                      <w:color w:val="000000"/>
-                      <w:sz w:val="16"/>
-                      <w:szCs w:val="16"/>
-                    </w:rPr>
-                    <w:t>20 to 24 y, Female</w:t>
-                  </w:r>
-                </w:p>
-              </w:tc>
-              <w:tc>
-                <w:tcPr>
-                  <w:tcW w:w="1260" w:type="dxa"/>
-                  <w:shd w:val="clear" w:color="auto" w:fill="auto"/>
-                  <w:noWrap/>
-                  <w:vAlign w:val="bottom"/>
-                  <w:hideMark/>
-                </w:tcPr>
-                <w:p>
-                  <w:pPr>
-                    <w:spacing w:after="0" w:line="240" w:lineRule="auto"/>
-                    <w:rPr>
-                      <w:rFonts w:ascii="Calibri" w:eastAsia="Times New Roman" w:hAnsi="Calibri" w:cs="Calibri"/>
-                      <w:color w:val="000000"/>
-                      <w:sz w:val="16"/>
-                      <w:szCs w:val="16"/>
-                    </w:rPr>
-                  </w:pPr>
-                  <w:r>
-                    <w:rPr>
-                      <w:rFonts w:ascii="Calibri" w:eastAsia="Times New Roman" w:hAnsi="Calibri" w:cs="Calibri"/>
-                      <w:color w:val="000000"/>
-                      <w:sz w:val="16"/>
-                      <w:szCs w:val="16"/>
-                    </w:rPr>
-                    <w:t>SobJ4FGuBRA</w:t>
-                  </w:r>
-                </w:p>
-              </w:tc>
-            </w:tr>
-            <w:tr>
-              <w:tc>
-                <w:tcPr>
-                  <w:tcW w:w="1795" w:type="dxa"/>
-                  <w:shd w:val="clear" w:color="auto" w:fill="auto"/>
-                  <w:noWrap/>
-                  <w:vAlign w:val="bottom"/>
-                  <w:hideMark/>
-                </w:tcPr>
-                <w:p>
-                  <w:pPr>
-                    <w:spacing w:after="0" w:line="240" w:lineRule="auto"/>
-                    <w:rPr>
-                      <w:rFonts w:ascii="Calibri" w:eastAsia="Times New Roman" w:hAnsi="Calibri" w:cs="Calibri"/>
-                      <w:color w:val="000000"/>
-                      <w:sz w:val="16"/>
-                      <w:szCs w:val="16"/>
-                    </w:rPr>
-                  </w:pPr>
-                  <w:r>
-                    <w:rPr>
-                      <w:rFonts w:ascii="Calibri" w:eastAsia="Times New Roman" w:hAnsi="Calibri" w:cs="Calibri"/>
-                      <w:color w:val="000000"/>
-                      <w:sz w:val="16"/>
-                      <w:szCs w:val="16"/>
-                    </w:rPr>
-                    <w:t>25 to 29 y, Female</w:t>
-                  </w:r>
-                </w:p>
-              </w:tc>
-              <w:tc>
-                <w:tcPr>
-                  <w:tcW w:w="1260" w:type="dxa"/>
-                  <w:shd w:val="clear" w:color="auto" w:fill="auto"/>
-                  <w:noWrap/>
-                  <w:vAlign w:val="bottom"/>
-                  <w:hideMark/>
-                </w:tcPr>
-                <w:p>
-                  <w:pPr>
-                    <w:spacing w:after="0" w:line="240" w:lineRule="auto"/>
-                    <w:rPr>
-                      <w:rFonts w:ascii="Calibri" w:eastAsia="Times New Roman" w:hAnsi="Calibri" w:cs="Calibri"/>
-                      <w:color w:val="000000"/>
-                      <w:sz w:val="16"/>
-                      <w:szCs w:val="16"/>
-                    </w:rPr>
-                  </w:pPr>
-                  <w:r>
-                    <w:rPr>
-                      <w:rFonts w:ascii="Calibri" w:eastAsia="Times New Roman" w:hAnsi="Calibri" w:cs="Calibri"/>
-                      <w:color w:val="000000"/>
-                      <w:sz w:val="16"/>
-                      <w:szCs w:val="16"/>
-                    </w:rPr>
-                    <w:t>qdWOgC6bbBi</w:t>
-                  </w:r>
-                </w:p>
-              </w:tc>
-            </w:tr>
-            <w:tr>
-              <w:tc>
-                <w:tcPr>
-                  <w:tcW w:w="1795" w:type="dxa"/>
-                  <w:shd w:val="clear" w:color="auto" w:fill="auto"/>
-                  <w:noWrap/>
-                  <w:vAlign w:val="bottom"/>
-                  <w:hideMark/>
-                </w:tcPr>
-                <w:p>
-                  <w:pPr>
-                    <w:spacing w:after="0" w:line="240" w:lineRule="auto"/>
-                    <w:rPr>
-                      <w:rFonts w:ascii="Calibri" w:eastAsia="Times New Roman" w:hAnsi="Calibri" w:cs="Calibri"/>
-                      <w:color w:val="000000"/>
-                      <w:sz w:val="16"/>
-                      <w:szCs w:val="16"/>
-                    </w:rPr>
-                  </w:pPr>
-                  <w:r>
-                    <w:rPr>
-                      <w:rFonts w:ascii="Calibri" w:eastAsia="Times New Roman" w:hAnsi="Calibri" w:cs="Calibri"/>
-                      <w:color w:val="000000"/>
-                      <w:sz w:val="16"/>
-                      <w:szCs w:val="16"/>
-                    </w:rPr>
-                    <w:t>30 to 34 y, Female</w:t>
-                  </w:r>
-                </w:p>
-              </w:tc>
-              <w:tc>
-                <w:tcPr>
-                  <w:tcW w:w="1260" w:type="dxa"/>
-                  <w:shd w:val="clear" w:color="auto" w:fill="auto"/>
-                  <w:noWrap/>
-                  <w:vAlign w:val="bottom"/>
-                  <w:hideMark/>
-                </w:tcPr>
-                <w:p>
-                  <w:pPr>
-                    <w:spacing w:after="0" w:line="240" w:lineRule="auto"/>
-                    <w:rPr>
-                      <w:rFonts w:ascii="Calibri" w:eastAsia="Times New Roman" w:hAnsi="Calibri" w:cs="Calibri"/>
-                      <w:color w:val="000000"/>
-                      <w:sz w:val="16"/>
-                      <w:szCs w:val="16"/>
-                    </w:rPr>
-                  </w:pPr>
-                  <w:r>
-                    <w:rPr>
-                      <w:rFonts w:ascii="Calibri" w:eastAsia="Times New Roman" w:hAnsi="Calibri" w:cs="Calibri"/>
-                      <w:color w:val="000000"/>
-                      <w:sz w:val="16"/>
-                      <w:szCs w:val="16"/>
-                    </w:rPr>
-                    <w:t>IVFKF7NzjJa</w:t>
-                  </w:r>
-                </w:p>
-              </w:tc>
-            </w:tr>
-            <w:tr>
-              <w:tc>
-                <w:tcPr>
-                  <w:tcW w:w="1795" w:type="dxa"/>
-                  <w:shd w:val="clear" w:color="auto" w:fill="auto"/>
-                  <w:noWrap/>
-                  <w:vAlign w:val="bottom"/>
-                  <w:hideMark/>
-                </w:tcPr>
-                <w:p>
-                  <w:pPr>
-                    <w:spacing w:after="0" w:line="240" w:lineRule="auto"/>
-                    <w:rPr>
-                      <w:rFonts w:ascii="Calibri" w:eastAsia="Times New Roman" w:hAnsi="Calibri" w:cs="Calibri"/>
-                      <w:color w:val="000000"/>
-                      <w:sz w:val="16"/>
-                      <w:szCs w:val="16"/>
-                    </w:rPr>
-                  </w:pPr>
-                  <w:r>
-                    <w:rPr>
-                      <w:rFonts w:ascii="Calibri" w:eastAsia="Times New Roman" w:hAnsi="Calibri" w:cs="Calibri"/>
-                      <w:color w:val="000000"/>
-                      <w:sz w:val="16"/>
-                      <w:szCs w:val="16"/>
-                    </w:rPr>
-                    <w:t>35 to 39 y, Female</w:t>
-                  </w:r>
-                </w:p>
-              </w:tc>
-              <w:tc>
-                <w:tcPr>
-                  <w:tcW w:w="1260" w:type="dxa"/>
-                  <w:shd w:val="clear" w:color="auto" w:fill="auto"/>
-                  <w:noWrap/>
-                  <w:vAlign w:val="bottom"/>
-                  <w:hideMark/>
-                </w:tcPr>
-                <w:p>
-                  <w:pPr>
-                    <w:spacing w:after="0" w:line="240" w:lineRule="auto"/>
-                    <w:rPr>
-                      <w:rFonts w:ascii="Calibri" w:eastAsia="Times New Roman" w:hAnsi="Calibri" w:cs="Calibri"/>
-                      <w:color w:val="000000"/>
-                      <w:sz w:val="16"/>
-                      <w:szCs w:val="16"/>
-                    </w:rPr>
-                  </w:pPr>
-                  <w:r>
-                    <w:rPr>
-                      <w:rFonts w:ascii="Calibri" w:eastAsia="Times New Roman" w:hAnsi="Calibri" w:cs="Calibri"/>
-                      <w:color w:val="000000"/>
-                      <w:sz w:val="16"/>
-                      <w:szCs w:val="16"/>
-                    </w:rPr>
-                    <w:t>Jkrg1KI25AV</w:t>
-                  </w:r>
-                </w:p>
-              </w:tc>
-            </w:tr>
-            <w:tr>
-              <w:tc>
-                <w:tcPr>
-                  <w:tcW w:w="1795" w:type="dxa"/>
-                  <w:shd w:val="clear" w:color="auto" w:fill="auto"/>
-                  <w:noWrap/>
-                  <w:vAlign w:val="bottom"/>
-                  <w:hideMark/>
-                </w:tcPr>
-                <w:p>
-                  <w:pPr>
-                    <w:spacing w:after="0" w:line="240" w:lineRule="auto"/>
-                    <w:rPr>
-                      <w:rFonts w:ascii="Calibri" w:eastAsia="Times New Roman" w:hAnsi="Calibri" w:cs="Calibri"/>
-                      <w:color w:val="000000"/>
-                      <w:sz w:val="16"/>
-                      <w:szCs w:val="16"/>
-                    </w:rPr>
-                  </w:pPr>
-                  <w:r>
-                    <w:rPr>
-                      <w:rFonts w:ascii="Calibri" w:eastAsia="Times New Roman" w:hAnsi="Calibri" w:cs="Calibri"/>
-                      <w:color w:val="000000"/>
-                      <w:sz w:val="16"/>
-                      <w:szCs w:val="16"/>
-                    </w:rPr>
-                    <w:t>40 to 44 y, Female</w:t>
-                  </w:r>
-                </w:p>
-              </w:tc>
-              <w:tc>
-                <w:tcPr>
-                  <w:tcW w:w="1260" w:type="dxa"/>
-                  <w:shd w:val="clear" w:color="auto" w:fill="auto"/>
-                  <w:noWrap/>
-                  <w:vAlign w:val="bottom"/>
-                  <w:hideMark/>
-                </w:tcPr>
-                <w:p>
-                  <w:pPr>
-                    <w:spacing w:after="0" w:line="240" w:lineRule="auto"/>
-                    <w:rPr>
-                      <w:rFonts w:ascii="Calibri" w:eastAsia="Times New Roman" w:hAnsi="Calibri" w:cs="Calibri"/>
-                      <w:color w:val="000000"/>
-                      <w:sz w:val="16"/>
-                      <w:szCs w:val="16"/>
-                    </w:rPr>
-                  </w:pPr>
-                  <w:r>
-                    <w:rPr>
-                      <w:rFonts w:ascii="Calibri" w:eastAsia="Times New Roman" w:hAnsi="Calibri" w:cs="Calibri"/>
-                      <w:color w:val="000000"/>
-                      <w:sz w:val="16"/>
-                      <w:szCs w:val="16"/>
-                    </w:rPr>
-                    <w:t>i6rBoDsk4LE</w:t>
-                  </w:r>
-                </w:p>
-              </w:tc>
-            </w:tr>
-            <w:tr>
-              <w:tc>
-                <w:tcPr>
-                  <w:tcW w:w="1795" w:type="dxa"/>
-                  <w:shd w:val="clear" w:color="auto" w:fill="auto"/>
-                  <w:noWrap/>
-                  <w:vAlign w:val="bottom"/>
-                  <w:hideMark/>
-                </w:tcPr>
-                <w:p>
-                  <w:pPr>
-                    <w:spacing w:after="0" w:line="240" w:lineRule="auto"/>
-                    <w:rPr>
-                      <w:rFonts w:ascii="Calibri" w:eastAsia="Times New Roman" w:hAnsi="Calibri" w:cs="Calibri"/>
-                      <w:color w:val="000000"/>
-                      <w:sz w:val="16"/>
-                      <w:szCs w:val="16"/>
-                    </w:rPr>
-                  </w:pPr>
-                  <w:r>
-                    <w:rPr>
-                      <w:rFonts w:ascii="Calibri" w:eastAsia="Times New Roman" w:hAnsi="Calibri" w:cs="Calibri"/>
-                      <w:color w:val="000000"/>
-                      <w:sz w:val="16"/>
-                      <w:szCs w:val="16"/>
-                    </w:rPr>
-                    <w:t>45 to 49 y, Female</w:t>
-                  </w:r>
-                </w:p>
-              </w:tc>
-              <w:tc>
-                <w:tcPr>
-                  <w:tcW w:w="1260" w:type="dxa"/>
-                  <w:shd w:val="clear" w:color="auto" w:fill="auto"/>
-                  <w:noWrap/>
-                  <w:vAlign w:val="bottom"/>
-                  <w:hideMark/>
-                </w:tcPr>
-                <w:p>
-                  <w:pPr>
-                    <w:spacing w:after="0" w:line="240" w:lineRule="auto"/>
-                    <w:rPr>
-                      <w:rFonts w:ascii="Calibri" w:eastAsia="Times New Roman" w:hAnsi="Calibri" w:cs="Calibri"/>
-                      <w:color w:val="000000"/>
-                      <w:sz w:val="16"/>
-                      <w:szCs w:val="16"/>
-                    </w:rPr>
-                  </w:pPr>
-                  <w:r>
-                    <w:rPr>
-                      <w:rFonts w:ascii="Calibri" w:eastAsia="Times New Roman" w:hAnsi="Calibri" w:cs="Calibri"/>
-                      <w:color w:val="000000"/>
-                      <w:sz w:val="16"/>
-                      <w:szCs w:val="16"/>
-                    </w:rPr>
-                    <w:t>irBgvZTT9zq</w:t>
-                  </w:r>
-                </w:p>
-              </w:tc>
-            </w:tr>
-            <w:tr>
-              <w:tc>
-                <w:tcPr>
-                  <w:tcW w:w="1795" w:type="dxa"/>
-                  <w:shd w:val="clear" w:color="auto" w:fill="auto"/>
-                  <w:noWrap/>
-                  <w:vAlign w:val="bottom"/>
-                  <w:hideMark/>
-                </w:tcPr>
-                <w:p>
-                  <w:pPr>
-                    <w:spacing w:after="0" w:line="240" w:lineRule="auto"/>
-                    <w:rPr>
-                      <w:rFonts w:ascii="Calibri" w:eastAsia="Times New Roman" w:hAnsi="Calibri" w:cs="Calibri"/>
-                      <w:color w:val="000000"/>
-                      <w:sz w:val="16"/>
-                      <w:szCs w:val="16"/>
-                    </w:rPr>
-                  </w:pPr>
-                  <w:r>
-                    <w:rPr>
-                      <w:rFonts w:ascii="Calibri" w:eastAsia="Times New Roman" w:hAnsi="Calibri" w:cs="Calibri"/>
-                      <w:color w:val="000000"/>
-                      <w:sz w:val="16"/>
-                      <w:szCs w:val="16"/>
-                    </w:rPr>
-                    <w:t>50 to 54 y, Female</w:t>
-                  </w:r>
-                </w:p>
-              </w:tc>
-              <w:tc>
-                <w:tcPr>
-                  <w:tcW w:w="1260" w:type="dxa"/>
-                  <w:shd w:val="clear" w:color="auto" w:fill="auto"/>
-                  <w:noWrap/>
-                  <w:vAlign w:val="bottom"/>
-                  <w:hideMark/>
-                </w:tcPr>
-                <w:p>
-                  <w:pPr>
-                    <w:spacing w:after="0" w:line="240" w:lineRule="auto"/>
-                    <w:rPr>
-                      <w:rFonts w:ascii="Calibri" w:eastAsia="Times New Roman" w:hAnsi="Calibri" w:cs="Calibri"/>
-                      <w:color w:val="000000"/>
-                      <w:sz w:val="16"/>
-                      <w:szCs w:val="16"/>
-                    </w:rPr>
-                  </w:pPr>
-                  <w:r>
-                    <w:rPr>
-                      <w:rFonts w:ascii="Calibri" w:eastAsia="Times New Roman" w:hAnsi="Calibri" w:cs="Calibri"/>
-                      <w:color w:val="000000"/>
-                      <w:sz w:val="16"/>
-                      <w:szCs w:val="16"/>
-                    </w:rPr>
-                    <w:t>B2cV93OdJpI</w:t>
-                  </w:r>
-                </w:p>
-              </w:tc>
-            </w:tr>
-            <w:tr>
-              <w:tc>
-                <w:tcPr>
-                  <w:tcW w:w="1795" w:type="dxa"/>
-                  <w:shd w:val="clear" w:color="auto" w:fill="auto"/>
-                  <w:noWrap/>
-                  <w:vAlign w:val="bottom"/>
-                  <w:hideMark/>
-                </w:tcPr>
-                <w:p>
-                  <w:pPr>
-                    <w:spacing w:after="0" w:line="240" w:lineRule="auto"/>
-                    <w:rPr>
-                      <w:rFonts w:ascii="Calibri" w:eastAsia="Times New Roman" w:hAnsi="Calibri" w:cs="Calibri"/>
-                      <w:color w:val="000000"/>
-                      <w:sz w:val="16"/>
-                      <w:szCs w:val="16"/>
-                    </w:rPr>
-                  </w:pPr>
-                  <w:r>
-                    <w:rPr>
-                      <w:rFonts w:ascii="Calibri" w:eastAsia="Times New Roman" w:hAnsi="Calibri" w:cs="Calibri"/>
-                      <w:color w:val="000000"/>
-                      <w:sz w:val="16"/>
-                      <w:szCs w:val="16"/>
-                    </w:rPr>
-                    <w:t>55 to 59 y, Female</w:t>
-                  </w:r>
-                </w:p>
-              </w:tc>
-              <w:tc>
-                <w:tcPr>
-                  <w:tcW w:w="1260" w:type="dxa"/>
-                  <w:shd w:val="clear" w:color="auto" w:fill="auto"/>
-                  <w:noWrap/>
-                  <w:vAlign w:val="bottom"/>
-                  <w:hideMark/>
-                </w:tcPr>
-                <w:p>
-                  <w:pPr>
-                    <w:spacing w:after="0" w:line="240" w:lineRule="auto"/>
-                    <w:rPr>
-                      <w:rFonts w:ascii="Calibri" w:eastAsia="Times New Roman" w:hAnsi="Calibri" w:cs="Calibri"/>
-                      <w:color w:val="000000"/>
-                      <w:sz w:val="16"/>
-                      <w:szCs w:val="16"/>
-                    </w:rPr>
-                  </w:pPr>
-                  <w:r>
-                    <w:rPr>
-                      <w:rFonts w:ascii="Calibri" w:eastAsia="Times New Roman" w:hAnsi="Calibri" w:cs="Calibri"/>
-                      <w:color w:val="000000"/>
-                      <w:sz w:val="16"/>
-                      <w:szCs w:val="16"/>
-                    </w:rPr>
-                    <w:t>nJEkgZS74Tt</w:t>
-                  </w:r>
-                </w:p>
-              </w:tc>
-            </w:tr>
-            <w:tr>
-              <w:tc>
-                <w:tcPr>
-                  <w:tcW w:w="1795" w:type="dxa"/>
-                  <w:shd w:val="clear" w:color="auto" w:fill="auto"/>
-                  <w:noWrap/>
-                  <w:vAlign w:val="bottom"/>
-                  <w:hideMark/>
-                </w:tcPr>
-                <w:p>
-                  <w:pPr>
-                    <w:spacing w:after="0" w:line="240" w:lineRule="auto"/>
-                    <w:rPr>
-                      <w:rFonts w:ascii="Calibri" w:eastAsia="Times New Roman" w:hAnsi="Calibri" w:cs="Calibri"/>
-                      <w:color w:val="000000"/>
-                      <w:sz w:val="16"/>
-                      <w:szCs w:val="16"/>
-                    </w:rPr>
-                  </w:pPr>
-                  <w:r>
-                    <w:rPr>
-                      <w:rFonts w:ascii="Calibri" w:eastAsia="Times New Roman" w:hAnsi="Calibri" w:cs="Calibri"/>
-                      <w:color w:val="000000"/>
-                      <w:sz w:val="16"/>
-                      <w:szCs w:val="16"/>
-                    </w:rPr>
-                    <w:t>60 to 64 y, Female</w:t>
-                  </w:r>
-                </w:p>
-              </w:tc>
-              <w:tc>
-                <w:tcPr>
-                  <w:tcW w:w="1260" w:type="dxa"/>
-                  <w:shd w:val="clear" w:color="auto" w:fill="auto"/>
-                  <w:noWrap/>
-                  <w:vAlign w:val="bottom"/>
-                  <w:hideMark/>
-                </w:tcPr>
-                <w:p>
-                  <w:pPr>
-                    <w:spacing w:after="0" w:line="240" w:lineRule="auto"/>
-                    <w:rPr>
-                      <w:rFonts w:ascii="Calibri" w:eastAsia="Times New Roman" w:hAnsi="Calibri" w:cs="Calibri"/>
-                      <w:color w:val="000000"/>
-                      <w:sz w:val="16"/>
-                      <w:szCs w:val="16"/>
-                    </w:rPr>
-                  </w:pPr>
-                  <w:r>
-                    <w:rPr>
-                      <w:rFonts w:ascii="Calibri" w:eastAsia="Times New Roman" w:hAnsi="Calibri" w:cs="Calibri"/>
-                      <w:color w:val="000000"/>
-                      <w:sz w:val="16"/>
-                      <w:szCs w:val="16"/>
-                    </w:rPr>
-                    <w:t>RJDdLqVGxu8</w:t>
-                  </w:r>
-                </w:p>
-              </w:tc>
-            </w:tr>
-            <w:tr>
-              <w:tc>
-                <w:tcPr>
-                  <w:tcW w:w="1795" w:type="dxa"/>
-                  <w:shd w:val="clear" w:color="auto" w:fill="auto"/>
-                  <w:noWrap/>
-                  <w:vAlign w:val="bottom"/>
-                  <w:hideMark/>
-                </w:tcPr>
-                <w:p>
-                  <w:pPr>
-                    <w:spacing w:after="0" w:line="240" w:lineRule="auto"/>
-                    <w:rPr>
-                      <w:rFonts w:ascii="Calibri" w:eastAsia="Times New Roman" w:hAnsi="Calibri" w:cs="Calibri"/>
-                      <w:color w:val="000000"/>
-                      <w:sz w:val="16"/>
-                      <w:szCs w:val="16"/>
-                    </w:rPr>
-                  </w:pPr>
-                  <w:r>
-                    <w:rPr>
-                      <w:rFonts w:ascii="Calibri" w:eastAsia="Times New Roman" w:hAnsi="Calibri" w:cs="Calibri"/>
-                      <w:color w:val="000000"/>
-                      <w:sz w:val="16"/>
-                      <w:szCs w:val="16"/>
-                    </w:rPr>
-                    <w:t>65 to 69 y, Female</w:t>
-                  </w:r>
-                </w:p>
-              </w:tc>
-              <w:tc>
-                <w:tcPr>
-                  <w:tcW w:w="1260" w:type="dxa"/>
-                  <w:shd w:val="clear" w:color="auto" w:fill="auto"/>
-                  <w:noWrap/>
-                  <w:vAlign w:val="bottom"/>
-                  <w:hideMark/>
-                </w:tcPr>
-                <w:p>
-                  <w:pPr>
-                    <w:spacing w:after="0" w:line="240" w:lineRule="auto"/>
-                    <w:rPr>
-                      <w:rFonts w:ascii="Calibri" w:eastAsia="Times New Roman" w:hAnsi="Calibri" w:cs="Calibri"/>
-                      <w:color w:val="000000"/>
-                      <w:sz w:val="16"/>
-                      <w:szCs w:val="16"/>
-                    </w:rPr>
-                  </w:pPr>
-                  <w:r>
-                    <w:rPr>
-                      <w:rFonts w:ascii="Calibri" w:eastAsia="Times New Roman" w:hAnsi="Calibri" w:cs="Calibri"/>
-                      <w:color w:val="000000"/>
-                      <w:sz w:val="16"/>
-                      <w:szCs w:val="16"/>
-                    </w:rPr>
-                    <w:t>ECle1XHoHZ2</w:t>
-                  </w:r>
-                </w:p>
-              </w:tc>
-            </w:tr>
-            <w:tr>
-              <w:tc>
-                <w:tcPr>
-                  <w:tcW w:w="1795" w:type="dxa"/>
-                  <w:shd w:val="clear" w:color="auto" w:fill="auto"/>
-                  <w:noWrap/>
-                  <w:vAlign w:val="bottom"/>
-                  <w:hideMark/>
-                </w:tcPr>
-                <w:p>
-                  <w:pPr>
-                    <w:spacing w:after="0" w:line="240" w:lineRule="auto"/>
-                    <w:rPr>
-                      <w:rFonts w:ascii="Calibri" w:eastAsia="Times New Roman" w:hAnsi="Calibri" w:cs="Calibri"/>
-                      <w:color w:val="000000"/>
-                      <w:sz w:val="16"/>
-                      <w:szCs w:val="16"/>
-                    </w:rPr>
-                  </w:pPr>
-                  <w:r>
-                    <w:rPr>
-                      <w:rFonts w:ascii="Calibri" w:eastAsia="Times New Roman" w:hAnsi="Calibri" w:cs="Calibri"/>
-                      <w:color w:val="000000"/>
-                      <w:sz w:val="16"/>
-                      <w:szCs w:val="16"/>
-                    </w:rPr>
-                    <w:t>70 to 74 y, Female</w:t>
-                  </w:r>
-                </w:p>
-              </w:tc>
-              <w:tc>
-                <w:tcPr>
-                  <w:tcW w:w="1260" w:type="dxa"/>
-                  <w:shd w:val="clear" w:color="auto" w:fill="auto"/>
-                  <w:noWrap/>
-                  <w:vAlign w:val="bottom"/>
-                  <w:hideMark/>
-                </w:tcPr>
-                <w:p>
-                  <w:pPr>
-                    <w:spacing w:after="0" w:line="240" w:lineRule="auto"/>
-                    <w:rPr>
-                      <w:rFonts w:ascii="Calibri" w:eastAsia="Times New Roman" w:hAnsi="Calibri" w:cs="Calibri"/>
-                      <w:color w:val="000000"/>
-                      <w:sz w:val="16"/>
-                      <w:szCs w:val="16"/>
-                    </w:rPr>
-                  </w:pPr>
-                  <w:r>
-                    <w:rPr>
-                      <w:rFonts w:ascii="Calibri" w:eastAsia="Times New Roman" w:hAnsi="Calibri" w:cs="Calibri"/>
-                      <w:color w:val="000000"/>
-                      <w:sz w:val="16"/>
-                      <w:szCs w:val="16"/>
-                    </w:rPr>
-                    <w:t>Gh29gSpSYPp</w:t>
-                  </w:r>
-                </w:p>
-              </w:tc>
-            </w:tr>
-            <w:tr>
-              <w:tc>
-                <w:tcPr>
-                  <w:tcW w:w="1795" w:type="dxa"/>
-                  <w:shd w:val="clear" w:color="auto" w:fill="auto"/>
-                  <w:noWrap/>
-                  <w:vAlign w:val="bottom"/>
-                  <w:hideMark/>
-                </w:tcPr>
-                <w:p>
-                  <w:pPr>
-                    <w:spacing w:after="0" w:line="240" w:lineRule="auto"/>
-                    <w:rPr>
-                      <w:rFonts w:ascii="Calibri" w:eastAsia="Times New Roman" w:hAnsi="Calibri" w:cs="Calibri"/>
-                      <w:color w:val="000000"/>
-                      <w:sz w:val="16"/>
-                      <w:szCs w:val="16"/>
-                    </w:rPr>
-                  </w:pPr>
-                  <w:r>
-                    <w:rPr>
-                      <w:rFonts w:ascii="Calibri" w:eastAsia="Times New Roman" w:hAnsi="Calibri" w:cs="Calibri"/>
-                      <w:color w:val="000000"/>
-                      <w:sz w:val="16"/>
-                      <w:szCs w:val="16"/>
-                    </w:rPr>
-                    <w:t>75 to 79 y, Female</w:t>
-                  </w:r>
-                </w:p>
-              </w:tc>
-              <w:tc>
-                <w:tcPr>
-                  <w:tcW w:w="1260" w:type="dxa"/>
-                  <w:shd w:val="clear" w:color="auto" w:fill="auto"/>
-                  <w:noWrap/>
-                  <w:vAlign w:val="bottom"/>
-                  <w:hideMark/>
-                </w:tcPr>
-                <w:p>
-                  <w:pPr>
-                    <w:spacing w:after="0" w:line="240" w:lineRule="auto"/>
-                    <w:rPr>
-                      <w:rFonts w:ascii="Calibri" w:eastAsia="Times New Roman" w:hAnsi="Calibri" w:cs="Calibri"/>
-                      <w:color w:val="000000"/>
-                      <w:sz w:val="16"/>
-                      <w:szCs w:val="16"/>
-                    </w:rPr>
-                  </w:pPr>
-                  <w:r>
-                    <w:rPr>
-                      <w:rFonts w:ascii="Calibri" w:eastAsia="Times New Roman" w:hAnsi="Calibri" w:cs="Calibri"/>
-                      <w:color w:val="000000"/>
-                      <w:sz w:val="16"/>
-                      <w:szCs w:val="16"/>
-                    </w:rPr>
-                    <w:t>zvECz1sg3sj</w:t>
-                  </w:r>
-                </w:p>
-              </w:tc>
-            </w:tr>
-            <w:tr>
-              <w:tc>
-                <w:tcPr>
-                  <w:tcW w:w="1795" w:type="dxa"/>
-                  <w:shd w:val="clear" w:color="auto" w:fill="auto"/>
-                  <w:noWrap/>
-                  <w:vAlign w:val="bottom"/>
-                  <w:hideMark/>
-                </w:tcPr>
-                <w:p>
-                  <w:pPr>
-                    <w:spacing w:after="0" w:line="240" w:lineRule="auto"/>
-                    <w:rPr>
-                      <w:rFonts w:ascii="Calibri" w:eastAsia="Times New Roman" w:hAnsi="Calibri" w:cs="Calibri"/>
-                      <w:color w:val="000000"/>
-                      <w:sz w:val="16"/>
-                      <w:szCs w:val="16"/>
-                    </w:rPr>
-                  </w:pPr>
-                  <w:r>
-                    <w:rPr>
-                      <w:rFonts w:ascii="Calibri" w:eastAsia="Times New Roman" w:hAnsi="Calibri" w:cs="Calibri"/>
-                      <w:color w:val="000000"/>
-                      <w:sz w:val="16"/>
-                      <w:szCs w:val="16"/>
-                    </w:rPr>
-                    <w:t>80 to 84 y, Female</w:t>
-                  </w:r>
-                </w:p>
-              </w:tc>
-              <w:tc>
-                <w:tcPr>
-                  <w:tcW w:w="1260" w:type="dxa"/>
-                  <w:shd w:val="clear" w:color="auto" w:fill="auto"/>
-                  <w:noWrap/>
-                  <w:vAlign w:val="bottom"/>
-                  <w:hideMark/>
-                </w:tcPr>
-                <w:p>
-                  <w:pPr>
-                    <w:spacing w:after="0" w:line="240" w:lineRule="auto"/>
-                    <w:rPr>
-                      <w:rFonts w:ascii="Calibri" w:eastAsia="Times New Roman" w:hAnsi="Calibri" w:cs="Calibri"/>
-                      <w:color w:val="000000"/>
-                      <w:sz w:val="16"/>
-                      <w:szCs w:val="16"/>
-                    </w:rPr>
-                  </w:pPr>
-                  <w:r>
-                    <w:rPr>
-                      <w:rFonts w:ascii="Calibri" w:eastAsia="Times New Roman" w:hAnsi="Calibri" w:cs="Calibri"/>
-                      <w:color w:val="000000"/>
-                      <w:sz w:val="16"/>
-                      <w:szCs w:val="16"/>
-                    </w:rPr>
-                    <w:t>BO8BiFA6WZo</w:t>
-                  </w:r>
-                </w:p>
-              </w:tc>
-            </w:tr>
-            <w:tr>
-              <w:tc>
-                <w:tcPr>
-                  <w:tcW w:w="1795" w:type="dxa"/>
-                  <w:shd w:val="clear" w:color="auto" w:fill="auto"/>
-                  <w:noWrap/>
-                  <w:vAlign w:val="bottom"/>
-                  <w:hideMark/>
-                </w:tcPr>
-                <w:p>
-                  <w:pPr>
-                    <w:spacing w:after="0" w:line="240" w:lineRule="auto"/>
-                    <w:rPr>
-                      <w:rFonts w:ascii="Calibri" w:eastAsia="Times New Roman" w:hAnsi="Calibri" w:cs="Calibri"/>
-                      <w:color w:val="000000"/>
-                      <w:sz w:val="16"/>
-                      <w:szCs w:val="16"/>
-                    </w:rPr>
-                  </w:pPr>
-                  <w:r>
-                    <w:rPr>
-                      <w:rFonts w:ascii="Calibri" w:eastAsia="Times New Roman" w:hAnsi="Calibri" w:cs="Calibri"/>
-                      <w:color w:val="000000"/>
-                      <w:sz w:val="16"/>
-                      <w:szCs w:val="16"/>
-                    </w:rPr>
-                    <w:t>85 to 89 y, Female</w:t>
-                  </w:r>
-                </w:p>
-              </w:tc>
-              <w:tc>
-                <w:tcPr>
-                  <w:tcW w:w="1260" w:type="dxa"/>
-                  <w:shd w:val="clear" w:color="auto" w:fill="auto"/>
-                  <w:noWrap/>
-                  <w:vAlign w:val="bottom"/>
-                  <w:hideMark/>
-                </w:tcPr>
-                <w:p>
-                  <w:pPr>
-                    <w:spacing w:after="0" w:line="240" w:lineRule="auto"/>
-                    <w:rPr>
-                      <w:rFonts w:ascii="Calibri" w:eastAsia="Times New Roman" w:hAnsi="Calibri" w:cs="Calibri"/>
-                      <w:color w:val="000000"/>
-                      <w:sz w:val="16"/>
-                      <w:szCs w:val="16"/>
-                    </w:rPr>
-                  </w:pPr>
-                  <w:r>
-                    <w:rPr>
-                      <w:rFonts w:ascii="Calibri" w:eastAsia="Times New Roman" w:hAnsi="Calibri" w:cs="Calibri"/>
-                      <w:color w:val="000000"/>
-                      <w:sz w:val="16"/>
-                      <w:szCs w:val="16"/>
-                    </w:rPr>
-                    <w:t>hI8wdaiRHaS</w:t>
-                  </w:r>
-                </w:p>
-              </w:tc>
-            </w:tr>
-            <w:tr>
-              <w:tc>
-                <w:tcPr>
-                  <w:tcW w:w="1795" w:type="dxa"/>
-                  <w:shd w:val="clear" w:color="auto" w:fill="auto"/>
-                  <w:noWrap/>
-                  <w:vAlign w:val="bottom"/>
-                  <w:hideMark/>
-                </w:tcPr>
-                <w:p>
-                  <w:pPr>
-                    <w:spacing w:after="0" w:line="240" w:lineRule="auto"/>
-                    <w:rPr>
-                      <w:rFonts w:ascii="Calibri" w:eastAsia="Times New Roman" w:hAnsi="Calibri" w:cs="Calibri"/>
-                      <w:color w:val="000000"/>
-                      <w:sz w:val="16"/>
-                      <w:szCs w:val="16"/>
-                    </w:rPr>
-                  </w:pPr>
-                  <w:r>
-                    <w:rPr>
-                      <w:rFonts w:ascii="Calibri" w:eastAsia="Times New Roman" w:hAnsi="Calibri" w:cs="Calibri"/>
-                      <w:color w:val="000000"/>
-                      <w:sz w:val="16"/>
-                      <w:szCs w:val="16"/>
-                    </w:rPr>
-                    <w:t>90 to 94 y, Female</w:t>
-                  </w:r>
-                </w:p>
-              </w:tc>
-              <w:tc>
-                <w:tcPr>
-                  <w:tcW w:w="1260" w:type="dxa"/>
-                  <w:shd w:val="clear" w:color="auto" w:fill="auto"/>
-                  <w:noWrap/>
-                  <w:vAlign w:val="bottom"/>
-                  <w:hideMark/>
-                </w:tcPr>
-                <w:p>
-                  <w:pPr>
-                    <w:spacing w:after="0" w:line="240" w:lineRule="auto"/>
-                    <w:rPr>
-                      <w:rFonts w:ascii="Calibri" w:eastAsia="Times New Roman" w:hAnsi="Calibri" w:cs="Calibri"/>
-                      <w:color w:val="000000"/>
-                      <w:sz w:val="16"/>
-                      <w:szCs w:val="16"/>
-                    </w:rPr>
-                  </w:pPr>
-                  <w:r>
-                    <w:rPr>
-                      <w:rFonts w:ascii="Calibri" w:eastAsia="Times New Roman" w:hAnsi="Calibri" w:cs="Calibri"/>
-                      <w:color w:val="000000"/>
-                      <w:sz w:val="16"/>
-                      <w:szCs w:val="16"/>
-                    </w:rPr>
-                    <w:t>kH3O17Sezfp</w:t>
-                  </w:r>
-                </w:p>
-              </w:tc>
-            </w:tr>
-            <w:tr>
-              <w:tc>
-                <w:tcPr>
-                  <w:tcW w:w="1795" w:type="dxa"/>
-                  <w:shd w:val="clear" w:color="auto" w:fill="auto"/>
-                  <w:noWrap/>
-                  <w:vAlign w:val="bottom"/>
-                  <w:hideMark/>
-                </w:tcPr>
-                <w:p>
-                  <w:pPr>
-                    <w:spacing w:after="0" w:line="240" w:lineRule="auto"/>
-                    <w:rPr>
-                      <w:rFonts w:ascii="Calibri" w:eastAsia="Times New Roman" w:hAnsi="Calibri" w:cs="Calibri"/>
-                      <w:color w:val="000000"/>
-                      <w:sz w:val="16"/>
-                      <w:szCs w:val="16"/>
-                    </w:rPr>
-                  </w:pPr>
-                  <w:r>
-                    <w:rPr>
-                      <w:rFonts w:ascii="Calibri" w:eastAsia="Times New Roman" w:hAnsi="Calibri" w:cs="Calibri"/>
-                      <w:color w:val="000000"/>
-                      <w:sz w:val="16"/>
-                      <w:szCs w:val="16"/>
-                    </w:rPr>
-                    <w:t>95 to 99 y, Female</w:t>
-                  </w:r>
-                </w:p>
-              </w:tc>
-              <w:tc>
-                <w:tcPr>
-                  <w:tcW w:w="1260" w:type="dxa"/>
-                  <w:shd w:val="clear" w:color="auto" w:fill="auto"/>
-                  <w:noWrap/>
-                  <w:vAlign w:val="bottom"/>
-                  <w:hideMark/>
-                </w:tcPr>
-                <w:p>
-                  <w:pPr>
-                    <w:spacing w:after="0" w:line="240" w:lineRule="auto"/>
-                    <w:rPr>
-                      <w:rFonts w:ascii="Calibri" w:eastAsia="Times New Roman" w:hAnsi="Calibri" w:cs="Calibri"/>
-                      <w:color w:val="000000"/>
-                      <w:sz w:val="16"/>
-                      <w:szCs w:val="16"/>
-                    </w:rPr>
-                  </w:pPr>
-                  <w:r>
-                    <w:rPr>
-                      <w:rFonts w:ascii="Calibri" w:eastAsia="Times New Roman" w:hAnsi="Calibri" w:cs="Calibri"/>
-                      <w:color w:val="000000"/>
-                      <w:sz w:val="16"/>
-                      <w:szCs w:val="16"/>
-                    </w:rPr>
-                    <w:t>nHBTtdVMe7l</w:t>
-                  </w:r>
-                </w:p>
-              </w:tc>
-            </w:tr>
-            <w:tr>
-              <w:tc>
-                <w:tcPr>
-                  <w:tcW w:w="1795" w:type="dxa"/>
-                  <w:shd w:val="clear" w:color="auto" w:fill="auto"/>
-                  <w:noWrap/>
-                  <w:vAlign w:val="bottom"/>
-                  <w:hideMark/>
-                </w:tcPr>
-                <w:p>
-                  <w:pPr>
-                    <w:spacing w:after="0" w:line="240" w:lineRule="auto"/>
-                    <w:rPr>
-                      <w:rFonts w:ascii="Calibri" w:eastAsia="Times New Roman" w:hAnsi="Calibri" w:cs="Calibri"/>
-                      <w:color w:val="000000"/>
-                      <w:sz w:val="16"/>
-                      <w:szCs w:val="16"/>
-                    </w:rPr>
-                  </w:pPr>
-                  <w:r>
-                    <w:rPr>
-                      <w:rFonts w:ascii="Calibri" w:eastAsia="Times New Roman" w:hAnsi="Calibri" w:cs="Calibri"/>
-                      <w:color w:val="000000"/>
-                      <w:sz w:val="16"/>
-                      <w:szCs w:val="16"/>
-                    </w:rPr>
-                    <w:t>100 y and over, Female</w:t>
-                  </w:r>
-                </w:p>
-              </w:tc>
-              <w:tc>
-                <w:tcPr>
-                  <w:tcW w:w="1260" w:type="dxa"/>
-                  <w:shd w:val="clear" w:color="auto" w:fill="auto"/>
-                  <w:noWrap/>
-                  <w:vAlign w:val="bottom"/>
-                  <w:hideMark/>
-                </w:tcPr>
-                <w:p>
-                  <w:pPr>
-                    <w:spacing w:after="0" w:line="240" w:lineRule="auto"/>
-                    <w:rPr>
-                      <w:rFonts w:ascii="Calibri" w:eastAsia="Times New Roman" w:hAnsi="Calibri" w:cs="Calibri"/>
-                      <w:color w:val="000000"/>
-                      <w:sz w:val="16"/>
-                      <w:szCs w:val="16"/>
-                    </w:rPr>
-                  </w:pPr>
-                  <w:r>
-                    <w:rPr>
-                      <w:rFonts w:ascii="Calibri" w:eastAsia="Times New Roman" w:hAnsi="Calibri" w:cs="Calibri"/>
-                      <w:color w:val="000000"/>
-                      <w:sz w:val="16"/>
-                      <w:szCs w:val="16"/>
-                    </w:rPr>
-                    <w:t>gkeN62eQlSA</w:t>
-                  </w:r>
-                </w:p>
-              </w:tc>
-            </w:tr>
-          </w:tbl>
+          </w:tcPr>
           <w:p>
             <w:pPr>
               <w:jc w:val="both"/>
@@ -9496,1410 +8456,98 @@
       </w:tr>
       <w:tr>
         <w:trPr>
-          <w:trHeight w:val="980"/>
+          <w:trHeight w:val="548"/>
         </w:trPr>
         <w:tc>
           <w:tcPr>
             <w:tcW w:w="720" w:type="dxa"/>
-            <w:vMerge/>
-          </w:tcPr>
-          <w:p>
-            <w:pPr>
-              <w:jc w:val="both"/>
-              <w:rPr>
-                <w:sz w:val="18"/>
-                <w:szCs w:val="18"/>
-              </w:rPr>
-            </w:pPr>
+          </w:tcPr>
+          <w:p>
+            <w:pPr>
+              <w:jc w:val="both"/>
+              <w:rPr>
+                <w:sz w:val="18"/>
+                <w:szCs w:val="18"/>
+              </w:rPr>
+            </w:pPr>
+            <w:r>
+              <w:rPr>
+                <w:sz w:val="18"/>
+                <w:szCs w:val="18"/>
+              </w:rPr>
+              <w:t>B5</w:t>
+            </w:r>
           </w:p>
         </w:tc>
         <w:tc>
           <w:tcPr>
             <w:tcW w:w="3055" w:type="dxa"/>
-            <w:vMerge/>
-          </w:tcPr>
-          <w:p>
-            <w:pPr>
-              <w:jc w:val="both"/>
-              <w:rPr>
-                <w:rFonts w:ascii="Courier New" w:hAnsi="Courier New" w:cs="Courier New"/>
-                <w:color w:val="1A1AA6"/>
-                <w:sz w:val="20"/>
-                <w:szCs w:val="20"/>
-              </w:rPr>
-            </w:pPr>
-          </w:p>
-        </w:tc>
-        <w:tc>
-          <w:tcPr>
-            <w:tcW w:w="2700" w:type="dxa"/>
-            <w:vMerge/>
-          </w:tcPr>
-          <w:p>
-            <w:pPr>
-              <w:jc w:val="both"/>
-              <w:rPr>
-                <w:rFonts w:ascii="Courier New" w:hAnsi="Courier New" w:cs="Courier New"/>
-                <w:color w:val="1A1AA6"/>
-                <w:sz w:val="20"/>
-                <w:szCs w:val="20"/>
-              </w:rPr>
-            </w:pPr>
-          </w:p>
-        </w:tc>
-        <w:tc>
-          <w:tcPr>
-            <w:tcW w:w="4410" w:type="dxa"/>
+            <w:vAlign w:val="center"/>
+          </w:tcPr>
+          <w:p>
+            <w:pPr>
+              <w:jc w:val="both"/>
+              <w:rPr>
+                <w:rFonts w:ascii="Courier New" w:hAnsi="Courier New" w:cs="Courier New"/>
+                <w:color w:val="1A1AA6"/>
+                <w:sz w:val="20"/>
+                <w:szCs w:val="20"/>
+              </w:rPr>
+            </w:pPr>
+            <w:r>
+              <w:rPr>
+                <w:rFonts w:ascii="Courier New" w:hAnsi="Courier New" w:cs="Courier New"/>
+                <w:color w:val="1A1AA6"/>
+                <w:sz w:val="20"/>
+                <w:szCs w:val="20"/>
+              </w:rPr>
+              <w:t>DS_GeneralInformation</w:t>
+            </w:r>
+          </w:p>
+        </w:tc>
+        <w:tc>
+          <w:tcPr>
+            <w:tcW w:w="7110" w:type="dxa"/>
             <w:gridSpan w:val="2"/>
-          </w:tcPr>
-          <w:tbl>
-            <w:tblPr>
-              <w:tblpPr w:leftFromText="180" w:rightFromText="180" w:vertAnchor="text" w:horzAnchor="margin" w:tblpY="53"/>
-              <w:tblW w:w="3055" w:type="dxa"/>
-              <w:tblBorders>
-                <w:top w:val="single" w:sz="4" w:space="0" w:color="auto"/>
-                <w:left w:val="single" w:sz="4" w:space="0" w:color="auto"/>
-                <w:bottom w:val="single" w:sz="4" w:space="0" w:color="auto"/>
-                <w:right w:val="single" w:sz="4" w:space="0" w:color="auto"/>
-                <w:insideH w:val="single" w:sz="4" w:space="0" w:color="auto"/>
-                <w:insideV w:val="single" w:sz="4" w:space="0" w:color="auto"/>
-              </w:tblBorders>
-              <w:tblLayout w:type="fixed"/>
-              <w:tblLook w:val="04A0" w:firstRow="1" w:lastRow="0" w:firstColumn="1" w:lastColumn="0" w:noHBand="0" w:noVBand="1"/>
-            </w:tblPr>
-            <w:tblGrid>
-              <w:gridCol w:w="1795"/>
-              <w:gridCol w:w="1260"/>
-            </w:tblGrid>
-            <w:tr>
-              <w:tc>
-                <w:tcPr>
-                  <w:tcW w:w="1795" w:type="dxa"/>
-                  <w:shd w:val="clear" w:color="auto" w:fill="auto"/>
-                  <w:noWrap/>
-                  <w:vAlign w:val="bottom"/>
-                  <w:hideMark/>
-                </w:tcPr>
-                <w:p>
-                  <w:pPr>
-                    <w:spacing w:after="0" w:line="240" w:lineRule="auto"/>
-                    <w:rPr>
-                      <w:rFonts w:eastAsia="Times New Roman" w:cstheme="minorHAnsi"/>
-                      <w:color w:val="000000"/>
-                      <w:sz w:val="16"/>
-                      <w:szCs w:val="16"/>
-                    </w:rPr>
-                  </w:pPr>
-                  <w:r>
-                    <w:rPr>
-                      <w:rFonts w:eastAsia="Times New Roman" w:cstheme="minorHAnsi"/>
-                      <w:color w:val="000000"/>
-                      <w:sz w:val="16"/>
-                      <w:szCs w:val="16"/>
-                    </w:rPr>
-                    <w:t>name</w:t>
-                  </w:r>
-                </w:p>
-              </w:tc>
-              <w:tc>
-                <w:tcPr>
-                  <w:tcW w:w="1260" w:type="dxa"/>
-                  <w:shd w:val="clear" w:color="auto" w:fill="auto"/>
-                  <w:noWrap/>
-                  <w:vAlign w:val="bottom"/>
-                  <w:hideMark/>
-                </w:tcPr>
-                <w:p>
-                  <w:pPr>
-                    <w:spacing w:after="0" w:line="240" w:lineRule="auto"/>
-                    <w:rPr>
-                      <w:rFonts w:eastAsia="Times New Roman" w:cstheme="minorHAnsi"/>
-                      <w:color w:val="000000"/>
-                      <w:sz w:val="16"/>
-                      <w:szCs w:val="16"/>
-                    </w:rPr>
-                  </w:pPr>
-                  <w:r>
-                    <w:rPr>
-                      <w:rFonts w:eastAsia="Times New Roman" w:cstheme="minorHAnsi"/>
-                      <w:color w:val="000000"/>
-                      <w:sz w:val="16"/>
-                      <w:szCs w:val="16"/>
-                    </w:rPr>
-                    <w:t>id</w:t>
-                  </w:r>
-                </w:p>
-              </w:tc>
-            </w:tr>
-            <w:tr>
-              <w:tc>
-                <w:tcPr>
-                  <w:tcW w:w="1795" w:type="dxa"/>
-                  <w:shd w:val="clear" w:color="auto" w:fill="auto"/>
-                  <w:noWrap/>
-                  <w:vAlign w:val="bottom"/>
-                  <w:hideMark/>
-                </w:tcPr>
-                <w:p>
-                  <w:pPr>
-                    <w:spacing w:after="0" w:line="240" w:lineRule="auto"/>
-                    <w:rPr>
-                      <w:rFonts w:eastAsia="Times New Roman" w:cstheme="minorHAnsi"/>
-                      <w:color w:val="000000"/>
-                      <w:sz w:val="16"/>
-                      <w:szCs w:val="16"/>
-                    </w:rPr>
-                  </w:pPr>
-                  <w:r>
-                    <w:rPr>
-                      <w:rFonts w:eastAsia="Times New Roman" w:cstheme="minorHAnsi"/>
-                      <w:color w:val="000000"/>
-                      <w:sz w:val="16"/>
-                      <w:szCs w:val="16"/>
-                    </w:rPr>
-                    <w:t>Under 5y, Male</w:t>
-                  </w:r>
-                </w:p>
-              </w:tc>
-              <w:tc>
-                <w:tcPr>
-                  <w:tcW w:w="1260" w:type="dxa"/>
-                  <w:shd w:val="clear" w:color="auto" w:fill="auto"/>
-                  <w:noWrap/>
-                  <w:vAlign w:val="bottom"/>
-                  <w:hideMark/>
-                </w:tcPr>
-                <w:p>
-                  <w:pPr>
-                    <w:spacing w:after="0" w:line="240" w:lineRule="auto"/>
-                    <w:rPr>
-                      <w:rFonts w:eastAsia="Times New Roman" w:cstheme="minorHAnsi"/>
-                      <w:color w:val="000000"/>
-                      <w:sz w:val="16"/>
-                      <w:szCs w:val="16"/>
-                    </w:rPr>
-                  </w:pPr>
-                  <w:r>
-                    <w:rPr>
-                      <w:rFonts w:eastAsia="Times New Roman" w:cstheme="minorHAnsi"/>
-                      <w:color w:val="000000"/>
-                      <w:sz w:val="16"/>
-                      <w:szCs w:val="16"/>
-                    </w:rPr>
-                    <w:t>gWsMlGpOSzY</w:t>
-                  </w:r>
-                </w:p>
-              </w:tc>
-            </w:tr>
-            <w:tr>
-              <w:tc>
-                <w:tcPr>
-                  <w:tcW w:w="1795" w:type="dxa"/>
-                  <w:shd w:val="clear" w:color="auto" w:fill="auto"/>
-                  <w:noWrap/>
-                  <w:vAlign w:val="bottom"/>
-                  <w:hideMark/>
-                </w:tcPr>
-                <w:p>
-                  <w:pPr>
-                    <w:spacing w:after="0" w:line="240" w:lineRule="auto"/>
-                    <w:rPr>
-                      <w:rFonts w:eastAsia="Times New Roman" w:cstheme="minorHAnsi"/>
-                      <w:color w:val="000000"/>
-                      <w:sz w:val="16"/>
-                      <w:szCs w:val="16"/>
-                    </w:rPr>
-                  </w:pPr>
-                  <w:r>
-                    <w:rPr>
-                      <w:rFonts w:eastAsia="Times New Roman" w:cstheme="minorHAnsi"/>
-                      <w:color w:val="000000"/>
-                      <w:sz w:val="16"/>
-                      <w:szCs w:val="16"/>
-                    </w:rPr>
-                    <w:t>5 to 9 y, Male</w:t>
-                  </w:r>
-                </w:p>
-              </w:tc>
-              <w:tc>
-                <w:tcPr>
-                  <w:tcW w:w="1260" w:type="dxa"/>
-                  <w:shd w:val="clear" w:color="auto" w:fill="auto"/>
-                  <w:noWrap/>
-                  <w:vAlign w:val="bottom"/>
-                  <w:hideMark/>
-                </w:tcPr>
-                <w:p>
-                  <w:pPr>
-                    <w:spacing w:after="0" w:line="240" w:lineRule="auto"/>
-                    <w:rPr>
-                      <w:rFonts w:eastAsia="Times New Roman" w:cstheme="minorHAnsi"/>
-                      <w:color w:val="000000"/>
-                      <w:sz w:val="16"/>
-                      <w:szCs w:val="16"/>
-                    </w:rPr>
-                  </w:pPr>
-                  <w:r>
-                    <w:rPr>
-                      <w:rFonts w:eastAsia="Times New Roman" w:cstheme="minorHAnsi"/>
-                      <w:color w:val="000000"/>
-                      <w:sz w:val="16"/>
-                      <w:szCs w:val="16"/>
-                    </w:rPr>
-                    <w:t>lptUC1gVg8o</w:t>
-                  </w:r>
-                </w:p>
-              </w:tc>
-            </w:tr>
-            <w:tr>
-              <w:tc>
-                <w:tcPr>
-                  <w:tcW w:w="1795" w:type="dxa"/>
-                  <w:shd w:val="clear" w:color="auto" w:fill="auto"/>
-                  <w:noWrap/>
-                  <w:vAlign w:val="bottom"/>
-                  <w:hideMark/>
-                </w:tcPr>
-                <w:p>
-                  <w:pPr>
-                    <w:spacing w:after="0" w:line="240" w:lineRule="auto"/>
-                    <w:rPr>
-                      <w:rFonts w:eastAsia="Times New Roman" w:cstheme="minorHAnsi"/>
-                      <w:color w:val="000000"/>
-                      <w:sz w:val="16"/>
-                      <w:szCs w:val="16"/>
-                    </w:rPr>
-                  </w:pPr>
-                  <w:r>
-                    <w:rPr>
-                      <w:rFonts w:eastAsia="Times New Roman" w:cstheme="minorHAnsi"/>
-                      <w:color w:val="000000"/>
-                      <w:sz w:val="16"/>
-                      <w:szCs w:val="16"/>
-                    </w:rPr>
-                    <w:t>10-14yr, Male</w:t>
-                  </w:r>
-                </w:p>
-              </w:tc>
-              <w:tc>
-                <w:tcPr>
-                  <w:tcW w:w="1260" w:type="dxa"/>
-                  <w:shd w:val="clear" w:color="auto" w:fill="auto"/>
-                  <w:noWrap/>
-                  <w:vAlign w:val="bottom"/>
-                  <w:hideMark/>
-                </w:tcPr>
-                <w:p>
-                  <w:pPr>
-                    <w:spacing w:after="0" w:line="240" w:lineRule="auto"/>
-                    <w:rPr>
-                      <w:rFonts w:eastAsia="Times New Roman" w:cstheme="minorHAnsi"/>
-                      <w:color w:val="000000"/>
-                      <w:sz w:val="16"/>
-                      <w:szCs w:val="16"/>
-                    </w:rPr>
-                  </w:pPr>
-                  <w:r>
-                    <w:rPr>
-                      <w:rFonts w:eastAsia="Times New Roman" w:cstheme="minorHAnsi"/>
-                      <w:color w:val="000000"/>
-                      <w:sz w:val="16"/>
-                      <w:szCs w:val="16"/>
-                    </w:rPr>
-                    <w:t>o8dMMqNDCtr</w:t>
-                  </w:r>
-                </w:p>
-              </w:tc>
-            </w:tr>
-            <w:tr>
-              <w:tc>
-                <w:tcPr>
-                  <w:tcW w:w="1795" w:type="dxa"/>
-                  <w:shd w:val="clear" w:color="auto" w:fill="auto"/>
-                  <w:noWrap/>
-                  <w:vAlign w:val="bottom"/>
-                  <w:hideMark/>
-                </w:tcPr>
-                <w:p>
-                  <w:pPr>
-                    <w:spacing w:after="0" w:line="240" w:lineRule="auto"/>
-                    <w:rPr>
-                      <w:rFonts w:eastAsia="Times New Roman" w:cstheme="minorHAnsi"/>
-                      <w:color w:val="000000"/>
-                      <w:sz w:val="16"/>
-                      <w:szCs w:val="16"/>
-                    </w:rPr>
-                  </w:pPr>
-                  <w:r>
-                    <w:rPr>
-                      <w:rFonts w:eastAsia="Times New Roman" w:cstheme="minorHAnsi"/>
-                      <w:color w:val="000000"/>
-                      <w:sz w:val="16"/>
-                      <w:szCs w:val="16"/>
-                    </w:rPr>
-                    <w:t>15 to 19 y, Male</w:t>
-                  </w:r>
-                </w:p>
-              </w:tc>
-              <w:tc>
-                <w:tcPr>
-                  <w:tcW w:w="1260" w:type="dxa"/>
-                  <w:shd w:val="clear" w:color="auto" w:fill="auto"/>
-                  <w:noWrap/>
-                  <w:vAlign w:val="bottom"/>
-                  <w:hideMark/>
-                </w:tcPr>
-                <w:p>
-                  <w:pPr>
-                    <w:spacing w:after="0" w:line="240" w:lineRule="auto"/>
-                    <w:rPr>
-                      <w:rFonts w:eastAsia="Times New Roman" w:cstheme="minorHAnsi"/>
-                      <w:color w:val="000000"/>
-                      <w:sz w:val="16"/>
-                      <w:szCs w:val="16"/>
-                    </w:rPr>
-                  </w:pPr>
-                  <w:r>
-                    <w:rPr>
-                      <w:rFonts w:eastAsia="Times New Roman" w:cstheme="minorHAnsi"/>
-                      <w:color w:val="000000"/>
-                      <w:sz w:val="16"/>
-                      <w:szCs w:val="16"/>
-                    </w:rPr>
-                    <w:t>xdAhLef7xG4</w:t>
-                  </w:r>
-                </w:p>
-              </w:tc>
-            </w:tr>
-            <w:tr>
-              <w:tc>
-                <w:tcPr>
-                  <w:tcW w:w="1795" w:type="dxa"/>
-                  <w:shd w:val="clear" w:color="auto" w:fill="auto"/>
-                  <w:noWrap/>
-                  <w:vAlign w:val="bottom"/>
-                  <w:hideMark/>
-                </w:tcPr>
-                <w:p>
-                  <w:pPr>
-                    <w:spacing w:after="0" w:line="240" w:lineRule="auto"/>
-                    <w:rPr>
-                      <w:rFonts w:eastAsia="Times New Roman" w:cstheme="minorHAnsi"/>
-                      <w:color w:val="000000"/>
-                      <w:sz w:val="16"/>
-                      <w:szCs w:val="16"/>
-                    </w:rPr>
-                  </w:pPr>
-                  <w:r>
-                    <w:rPr>
-                      <w:rFonts w:eastAsia="Times New Roman" w:cstheme="minorHAnsi"/>
-                      <w:color w:val="000000"/>
-                      <w:sz w:val="16"/>
-                      <w:szCs w:val="16"/>
-                    </w:rPr>
-                    <w:t>20 to 24 y, Male</w:t>
-                  </w:r>
-                </w:p>
-              </w:tc>
-              <w:tc>
-                <w:tcPr>
-                  <w:tcW w:w="1260" w:type="dxa"/>
-                  <w:shd w:val="clear" w:color="auto" w:fill="auto"/>
-                  <w:noWrap/>
-                  <w:vAlign w:val="bottom"/>
-                  <w:hideMark/>
-                </w:tcPr>
-                <w:p>
-                  <w:pPr>
-                    <w:spacing w:after="0" w:line="240" w:lineRule="auto"/>
-                    <w:rPr>
-                      <w:rFonts w:eastAsia="Times New Roman" w:cstheme="minorHAnsi"/>
-                      <w:color w:val="000000"/>
-                      <w:sz w:val="16"/>
-                      <w:szCs w:val="16"/>
-                    </w:rPr>
-                  </w:pPr>
-                  <w:r>
-                    <w:rPr>
-                      <w:rFonts w:eastAsia="Times New Roman" w:cstheme="minorHAnsi"/>
-                      <w:color w:val="000000"/>
-                      <w:sz w:val="16"/>
-                      <w:szCs w:val="16"/>
-                    </w:rPr>
-                    <w:t>ZYAx6PjJ2ZM</w:t>
-                  </w:r>
-                </w:p>
-              </w:tc>
-            </w:tr>
-            <w:tr>
-              <w:tc>
-                <w:tcPr>
-                  <w:tcW w:w="1795" w:type="dxa"/>
-                  <w:shd w:val="clear" w:color="auto" w:fill="auto"/>
-                  <w:noWrap/>
-                  <w:vAlign w:val="bottom"/>
-                  <w:hideMark/>
-                </w:tcPr>
-                <w:p>
-                  <w:pPr>
-                    <w:spacing w:after="0" w:line="240" w:lineRule="auto"/>
-                    <w:rPr>
-                      <w:rFonts w:eastAsia="Times New Roman" w:cstheme="minorHAnsi"/>
-                      <w:color w:val="000000"/>
-                      <w:sz w:val="16"/>
-                      <w:szCs w:val="16"/>
-                    </w:rPr>
-                  </w:pPr>
-                  <w:r>
-                    <w:rPr>
-                      <w:rFonts w:eastAsia="Times New Roman" w:cstheme="minorHAnsi"/>
-                      <w:color w:val="000000"/>
-                      <w:sz w:val="16"/>
-                      <w:szCs w:val="16"/>
-                    </w:rPr>
-                    <w:t>25 to 29 y, Male</w:t>
-                  </w:r>
-                </w:p>
-              </w:tc>
-              <w:tc>
-                <w:tcPr>
-                  <w:tcW w:w="1260" w:type="dxa"/>
-                  <w:shd w:val="clear" w:color="auto" w:fill="auto"/>
-                  <w:noWrap/>
-                  <w:vAlign w:val="bottom"/>
-                  <w:hideMark/>
-                </w:tcPr>
-                <w:p>
-                  <w:pPr>
-                    <w:spacing w:after="0" w:line="240" w:lineRule="auto"/>
-                    <w:rPr>
-                      <w:rFonts w:eastAsia="Times New Roman" w:cstheme="minorHAnsi"/>
-                      <w:color w:val="000000"/>
-                      <w:sz w:val="16"/>
-                      <w:szCs w:val="16"/>
-                    </w:rPr>
-                  </w:pPr>
-                  <w:r>
-                    <w:rPr>
-                      <w:rFonts w:eastAsia="Times New Roman" w:cstheme="minorHAnsi"/>
-                      <w:color w:val="000000"/>
-                      <w:sz w:val="16"/>
-                      <w:szCs w:val="16"/>
-                    </w:rPr>
-                    <w:t>AJkBK9XBytM</w:t>
-                  </w:r>
-                </w:p>
-              </w:tc>
-            </w:tr>
-            <w:tr>
-              <w:tc>
-                <w:tcPr>
-                  <w:tcW w:w="1795" w:type="dxa"/>
-                  <w:shd w:val="clear" w:color="auto" w:fill="auto"/>
-                  <w:noWrap/>
-                  <w:vAlign w:val="bottom"/>
-                  <w:hideMark/>
-                </w:tcPr>
-                <w:p>
-                  <w:pPr>
-                    <w:spacing w:after="0" w:line="240" w:lineRule="auto"/>
-                    <w:rPr>
-                      <w:rFonts w:eastAsia="Times New Roman" w:cstheme="minorHAnsi"/>
-                      <w:color w:val="000000"/>
-                      <w:sz w:val="16"/>
-                      <w:szCs w:val="16"/>
-                    </w:rPr>
-                  </w:pPr>
-                  <w:r>
-                    <w:rPr>
-                      <w:rFonts w:eastAsia="Times New Roman" w:cstheme="minorHAnsi"/>
-                      <w:color w:val="000000"/>
-                      <w:sz w:val="16"/>
-                      <w:szCs w:val="16"/>
-                    </w:rPr>
-                    <w:t>30 to 34 y, Male</w:t>
-                  </w:r>
-                </w:p>
-              </w:tc>
-              <w:tc>
-                <w:tcPr>
-                  <w:tcW w:w="1260" w:type="dxa"/>
-                  <w:shd w:val="clear" w:color="auto" w:fill="auto"/>
-                  <w:noWrap/>
-                  <w:vAlign w:val="bottom"/>
-                  <w:hideMark/>
-                </w:tcPr>
-                <w:p>
-                  <w:pPr>
-                    <w:spacing w:after="0" w:line="240" w:lineRule="auto"/>
-                    <w:rPr>
-                      <w:rFonts w:eastAsia="Times New Roman" w:cstheme="minorHAnsi"/>
-                      <w:color w:val="000000"/>
-                      <w:sz w:val="16"/>
-                      <w:szCs w:val="16"/>
-                    </w:rPr>
-                  </w:pPr>
-                  <w:r>
-                    <w:rPr>
-                      <w:rFonts w:eastAsia="Times New Roman" w:cstheme="minorHAnsi"/>
-                      <w:color w:val="000000"/>
-                      <w:sz w:val="16"/>
-                      <w:szCs w:val="16"/>
-                    </w:rPr>
-                    <w:t>xsUkVS0PK0u</w:t>
-                  </w:r>
-                </w:p>
-              </w:tc>
-            </w:tr>
-            <w:tr>
-              <w:tc>
-                <w:tcPr>
-                  <w:tcW w:w="1795" w:type="dxa"/>
-                  <w:shd w:val="clear" w:color="auto" w:fill="auto"/>
-                  <w:noWrap/>
-                  <w:vAlign w:val="bottom"/>
-                  <w:hideMark/>
-                </w:tcPr>
-                <w:p>
-                  <w:pPr>
-                    <w:spacing w:after="0" w:line="240" w:lineRule="auto"/>
-                    <w:rPr>
-                      <w:rFonts w:eastAsia="Times New Roman" w:cstheme="minorHAnsi"/>
-                      <w:color w:val="000000"/>
-                      <w:sz w:val="16"/>
-                      <w:szCs w:val="16"/>
-                    </w:rPr>
-                  </w:pPr>
-                  <w:r>
-                    <w:rPr>
-                      <w:rFonts w:eastAsia="Times New Roman" w:cstheme="minorHAnsi"/>
-                      <w:color w:val="000000"/>
-                      <w:sz w:val="16"/>
-                      <w:szCs w:val="16"/>
-                    </w:rPr>
-                    <w:t>35 to 39 y, Male</w:t>
-                  </w:r>
-                </w:p>
-              </w:tc>
-              <w:tc>
-                <w:tcPr>
-                  <w:tcW w:w="1260" w:type="dxa"/>
-                  <w:shd w:val="clear" w:color="auto" w:fill="auto"/>
-                  <w:noWrap/>
-                  <w:vAlign w:val="bottom"/>
-                  <w:hideMark/>
-                </w:tcPr>
-                <w:p>
-                  <w:pPr>
-                    <w:spacing w:after="0" w:line="240" w:lineRule="auto"/>
-                    <w:rPr>
-                      <w:rFonts w:eastAsia="Times New Roman" w:cstheme="minorHAnsi"/>
-                      <w:color w:val="000000"/>
-                      <w:sz w:val="16"/>
-                      <w:szCs w:val="16"/>
-                    </w:rPr>
-                  </w:pPr>
-                  <w:r>
-                    <w:rPr>
-                      <w:rFonts w:eastAsia="Times New Roman" w:cstheme="minorHAnsi"/>
-                      <w:color w:val="000000"/>
-                      <w:sz w:val="16"/>
-                      <w:szCs w:val="16"/>
-                    </w:rPr>
-                    <w:t>VwZsMBUBdR1</w:t>
-                  </w:r>
-                </w:p>
-              </w:tc>
-            </w:tr>
-            <w:tr>
-              <w:tc>
-                <w:tcPr>
-                  <w:tcW w:w="1795" w:type="dxa"/>
-                  <w:shd w:val="clear" w:color="auto" w:fill="auto"/>
-                  <w:noWrap/>
-                  <w:vAlign w:val="bottom"/>
-                  <w:hideMark/>
-                </w:tcPr>
-                <w:p>
-                  <w:pPr>
-                    <w:spacing w:after="0" w:line="240" w:lineRule="auto"/>
-                    <w:rPr>
-                      <w:rFonts w:eastAsia="Times New Roman" w:cstheme="minorHAnsi"/>
-                      <w:color w:val="000000"/>
-                      <w:sz w:val="16"/>
-                      <w:szCs w:val="16"/>
-                    </w:rPr>
-                  </w:pPr>
-                  <w:r>
-                    <w:rPr>
-                      <w:rFonts w:eastAsia="Times New Roman" w:cstheme="minorHAnsi"/>
-                      <w:color w:val="000000"/>
-                      <w:sz w:val="16"/>
-                      <w:szCs w:val="16"/>
-                    </w:rPr>
-                    <w:t>40 to 44 y, Male</w:t>
-                  </w:r>
-                </w:p>
-              </w:tc>
-              <w:tc>
-                <w:tcPr>
-                  <w:tcW w:w="1260" w:type="dxa"/>
-                  <w:shd w:val="clear" w:color="auto" w:fill="auto"/>
-                  <w:noWrap/>
-                  <w:vAlign w:val="bottom"/>
-                  <w:hideMark/>
-                </w:tcPr>
-                <w:p>
-                  <w:pPr>
-                    <w:spacing w:after="0" w:line="240" w:lineRule="auto"/>
-                    <w:rPr>
-                      <w:rFonts w:eastAsia="Times New Roman" w:cstheme="minorHAnsi"/>
-                      <w:color w:val="000000"/>
-                      <w:sz w:val="16"/>
-                      <w:szCs w:val="16"/>
-                    </w:rPr>
-                  </w:pPr>
-                  <w:r>
-                    <w:rPr>
-                      <w:rFonts w:eastAsia="Times New Roman" w:cstheme="minorHAnsi"/>
-                      <w:color w:val="000000"/>
-                      <w:sz w:val="16"/>
-                      <w:szCs w:val="16"/>
-                    </w:rPr>
-                    <w:t>XucrdYEMOE7</w:t>
-                  </w:r>
-                </w:p>
-              </w:tc>
-            </w:tr>
-            <w:tr>
-              <w:tc>
-                <w:tcPr>
-                  <w:tcW w:w="1795" w:type="dxa"/>
-                  <w:shd w:val="clear" w:color="auto" w:fill="auto"/>
-                  <w:noWrap/>
-                  <w:vAlign w:val="bottom"/>
-                  <w:hideMark/>
-                </w:tcPr>
-                <w:p>
-                  <w:pPr>
-                    <w:spacing w:after="0" w:line="240" w:lineRule="auto"/>
-                    <w:rPr>
-                      <w:rFonts w:eastAsia="Times New Roman" w:cstheme="minorHAnsi"/>
-                      <w:color w:val="000000"/>
-                      <w:sz w:val="16"/>
-                      <w:szCs w:val="16"/>
-                    </w:rPr>
-                  </w:pPr>
-                  <w:r>
-                    <w:rPr>
-                      <w:rFonts w:eastAsia="Times New Roman" w:cstheme="minorHAnsi"/>
-                      <w:color w:val="000000"/>
-                      <w:sz w:val="16"/>
-                      <w:szCs w:val="16"/>
-                    </w:rPr>
-                    <w:t>45 to 49 y, Male</w:t>
-                  </w:r>
-                </w:p>
-              </w:tc>
-              <w:tc>
-                <w:tcPr>
-                  <w:tcW w:w="1260" w:type="dxa"/>
-                  <w:shd w:val="clear" w:color="auto" w:fill="auto"/>
-                  <w:noWrap/>
-                  <w:vAlign w:val="bottom"/>
-                  <w:hideMark/>
-                </w:tcPr>
-                <w:p>
-                  <w:pPr>
-                    <w:spacing w:after="0" w:line="240" w:lineRule="auto"/>
-                    <w:rPr>
-                      <w:rFonts w:eastAsia="Times New Roman" w:cstheme="minorHAnsi"/>
-                      <w:color w:val="000000"/>
-                      <w:sz w:val="16"/>
-                      <w:szCs w:val="16"/>
-                    </w:rPr>
-                  </w:pPr>
-                  <w:r>
-                    <w:rPr>
-                      <w:rFonts w:eastAsia="Times New Roman" w:cstheme="minorHAnsi"/>
-                      <w:color w:val="000000"/>
-                      <w:sz w:val="16"/>
-                      <w:szCs w:val="16"/>
-                    </w:rPr>
-                    <w:t>BvCWyIwIqa8</w:t>
-                  </w:r>
-                </w:p>
-              </w:tc>
-            </w:tr>
-            <w:tr>
-              <w:tc>
-                <w:tcPr>
-                  <w:tcW w:w="1795" w:type="dxa"/>
-                  <w:shd w:val="clear" w:color="auto" w:fill="auto"/>
-                  <w:noWrap/>
-                  <w:vAlign w:val="bottom"/>
-                  <w:hideMark/>
-                </w:tcPr>
-                <w:p>
-                  <w:pPr>
-                    <w:spacing w:after="0" w:line="240" w:lineRule="auto"/>
-                    <w:rPr>
-                      <w:rFonts w:eastAsia="Times New Roman" w:cstheme="minorHAnsi"/>
-                      <w:color w:val="000000"/>
-                      <w:sz w:val="16"/>
-                      <w:szCs w:val="16"/>
-                    </w:rPr>
-                  </w:pPr>
-                  <w:r>
-                    <w:rPr>
-                      <w:rFonts w:eastAsia="Times New Roman" w:cstheme="minorHAnsi"/>
-                      <w:color w:val="000000"/>
-                      <w:sz w:val="16"/>
-                      <w:szCs w:val="16"/>
-                    </w:rPr>
-                    <w:t>50 to 54 y, Male</w:t>
-                  </w:r>
-                </w:p>
-              </w:tc>
-              <w:tc>
-                <w:tcPr>
-                  <w:tcW w:w="1260" w:type="dxa"/>
-                  <w:shd w:val="clear" w:color="auto" w:fill="auto"/>
-                  <w:noWrap/>
-                  <w:vAlign w:val="bottom"/>
-                  <w:hideMark/>
-                </w:tcPr>
-                <w:p>
-                  <w:pPr>
-                    <w:spacing w:after="0" w:line="240" w:lineRule="auto"/>
-                    <w:rPr>
-                      <w:rFonts w:eastAsia="Times New Roman" w:cstheme="minorHAnsi"/>
-                      <w:color w:val="000000"/>
-                      <w:sz w:val="16"/>
-                      <w:szCs w:val="16"/>
-                    </w:rPr>
-                  </w:pPr>
-                  <w:r>
-                    <w:rPr>
-                      <w:rFonts w:eastAsia="Times New Roman" w:cstheme="minorHAnsi"/>
-                      <w:color w:val="000000"/>
-                      <w:sz w:val="16"/>
-                      <w:szCs w:val="16"/>
-                    </w:rPr>
-                    <w:t>RwwDYedBcDl</w:t>
-                  </w:r>
-                </w:p>
-              </w:tc>
-            </w:tr>
-            <w:tr>
-              <w:tc>
-                <w:tcPr>
-                  <w:tcW w:w="1795" w:type="dxa"/>
-                  <w:shd w:val="clear" w:color="auto" w:fill="auto"/>
-                  <w:noWrap/>
-                  <w:vAlign w:val="bottom"/>
-                  <w:hideMark/>
-                </w:tcPr>
-                <w:p>
-                  <w:pPr>
-                    <w:spacing w:after="0" w:line="240" w:lineRule="auto"/>
-                    <w:rPr>
-                      <w:rFonts w:eastAsia="Times New Roman" w:cstheme="minorHAnsi"/>
-                      <w:color w:val="000000"/>
-                      <w:sz w:val="16"/>
-                      <w:szCs w:val="16"/>
-                    </w:rPr>
-                  </w:pPr>
-                  <w:r>
-                    <w:rPr>
-                      <w:rFonts w:eastAsia="Times New Roman" w:cstheme="minorHAnsi"/>
-                      <w:color w:val="000000"/>
-                      <w:sz w:val="16"/>
-                      <w:szCs w:val="16"/>
-                    </w:rPr>
-                    <w:t>55 to 59 y, Male</w:t>
-                  </w:r>
-                </w:p>
-              </w:tc>
-              <w:tc>
-                <w:tcPr>
-                  <w:tcW w:w="1260" w:type="dxa"/>
-                  <w:shd w:val="clear" w:color="auto" w:fill="auto"/>
-                  <w:noWrap/>
-                  <w:vAlign w:val="bottom"/>
-                  <w:hideMark/>
-                </w:tcPr>
-                <w:p>
-                  <w:pPr>
-                    <w:spacing w:after="0" w:line="240" w:lineRule="auto"/>
-                    <w:rPr>
-                      <w:rFonts w:eastAsia="Times New Roman" w:cstheme="minorHAnsi"/>
-                      <w:color w:val="000000"/>
-                      <w:sz w:val="16"/>
-                      <w:szCs w:val="16"/>
-                    </w:rPr>
-                  </w:pPr>
-                  <w:r>
-                    <w:rPr>
-                      <w:rFonts w:eastAsia="Times New Roman" w:cstheme="minorHAnsi"/>
-                      <w:color w:val="000000"/>
-                      <w:sz w:val="16"/>
-                      <w:szCs w:val="16"/>
-                    </w:rPr>
-                    <w:t>xaMRyDOevEu</w:t>
-                  </w:r>
-                </w:p>
-              </w:tc>
-            </w:tr>
-            <w:tr>
-              <w:tc>
-                <w:tcPr>
-                  <w:tcW w:w="1795" w:type="dxa"/>
-                  <w:shd w:val="clear" w:color="auto" w:fill="auto"/>
-                  <w:noWrap/>
-                  <w:vAlign w:val="bottom"/>
-                  <w:hideMark/>
-                </w:tcPr>
-                <w:p>
-                  <w:pPr>
-                    <w:spacing w:after="0" w:line="240" w:lineRule="auto"/>
-                    <w:rPr>
-                      <w:rFonts w:eastAsia="Times New Roman" w:cstheme="minorHAnsi"/>
-                      <w:color w:val="000000"/>
-                      <w:sz w:val="16"/>
-                      <w:szCs w:val="16"/>
-                    </w:rPr>
-                  </w:pPr>
-                  <w:r>
-                    <w:rPr>
-                      <w:rFonts w:eastAsia="Times New Roman" w:cstheme="minorHAnsi"/>
-                      <w:color w:val="000000"/>
-                      <w:sz w:val="16"/>
-                      <w:szCs w:val="16"/>
-                    </w:rPr>
-                    <w:t>60 to 64 y, Male</w:t>
-                  </w:r>
-                </w:p>
-              </w:tc>
-              <w:tc>
-                <w:tcPr>
-                  <w:tcW w:w="1260" w:type="dxa"/>
-                  <w:shd w:val="clear" w:color="auto" w:fill="auto"/>
-                  <w:noWrap/>
-                  <w:vAlign w:val="bottom"/>
-                  <w:hideMark/>
-                </w:tcPr>
-                <w:p>
-                  <w:pPr>
-                    <w:spacing w:after="0" w:line="240" w:lineRule="auto"/>
-                    <w:rPr>
-                      <w:rFonts w:eastAsia="Times New Roman" w:cstheme="minorHAnsi"/>
-                      <w:color w:val="000000"/>
-                      <w:sz w:val="16"/>
-                      <w:szCs w:val="16"/>
-                    </w:rPr>
-                  </w:pPr>
-                  <w:r>
-                    <w:rPr>
-                      <w:rFonts w:eastAsia="Times New Roman" w:cstheme="minorHAnsi"/>
-                      <w:color w:val="000000"/>
-                      <w:sz w:val="16"/>
-                      <w:szCs w:val="16"/>
-                    </w:rPr>
-                    <w:t>Ss3gp5wAYOQ</w:t>
-                  </w:r>
-                </w:p>
-              </w:tc>
-            </w:tr>
-            <w:tr>
-              <w:tc>
-                <w:tcPr>
-                  <w:tcW w:w="1795" w:type="dxa"/>
-                  <w:shd w:val="clear" w:color="auto" w:fill="auto"/>
-                  <w:noWrap/>
-                  <w:vAlign w:val="bottom"/>
-                  <w:hideMark/>
-                </w:tcPr>
-                <w:p>
-                  <w:pPr>
-                    <w:spacing w:after="0" w:line="240" w:lineRule="auto"/>
-                    <w:rPr>
-                      <w:rFonts w:eastAsia="Times New Roman" w:cstheme="minorHAnsi"/>
-                      <w:color w:val="000000"/>
-                      <w:sz w:val="16"/>
-                      <w:szCs w:val="16"/>
-                    </w:rPr>
-                  </w:pPr>
-                  <w:r>
-                    <w:rPr>
-                      <w:rFonts w:eastAsia="Times New Roman" w:cstheme="minorHAnsi"/>
-                      <w:color w:val="000000"/>
-                      <w:sz w:val="16"/>
-                      <w:szCs w:val="16"/>
-                    </w:rPr>
-                    <w:t>65 to 69 y, Male</w:t>
-                  </w:r>
-                </w:p>
-              </w:tc>
-              <w:tc>
-                <w:tcPr>
-                  <w:tcW w:w="1260" w:type="dxa"/>
-                  <w:shd w:val="clear" w:color="auto" w:fill="auto"/>
-                  <w:noWrap/>
-                  <w:vAlign w:val="bottom"/>
-                  <w:hideMark/>
-                </w:tcPr>
-                <w:p>
-                  <w:pPr>
-                    <w:spacing w:after="0" w:line="240" w:lineRule="auto"/>
-                    <w:rPr>
-                      <w:rFonts w:eastAsia="Times New Roman" w:cstheme="minorHAnsi"/>
-                      <w:color w:val="000000"/>
-                      <w:sz w:val="16"/>
-                      <w:szCs w:val="16"/>
-                    </w:rPr>
-                  </w:pPr>
-                  <w:r>
-                    <w:rPr>
-                      <w:rFonts w:eastAsia="Times New Roman" w:cstheme="minorHAnsi"/>
-                      <w:color w:val="000000"/>
-                      <w:sz w:val="16"/>
-                      <w:szCs w:val="16"/>
-                    </w:rPr>
-                    <w:t>a2dH289sMou</w:t>
-                  </w:r>
-                </w:p>
-              </w:tc>
-            </w:tr>
-            <w:tr>
-              <w:tc>
-                <w:tcPr>
-                  <w:tcW w:w="1795" w:type="dxa"/>
-                  <w:shd w:val="clear" w:color="auto" w:fill="auto"/>
-                  <w:noWrap/>
-                  <w:vAlign w:val="bottom"/>
-                  <w:hideMark/>
-                </w:tcPr>
-                <w:p>
-                  <w:pPr>
-                    <w:spacing w:after="0" w:line="240" w:lineRule="auto"/>
-                    <w:rPr>
-                      <w:rFonts w:eastAsia="Times New Roman" w:cstheme="minorHAnsi"/>
-                      <w:color w:val="000000"/>
-                      <w:sz w:val="16"/>
-                      <w:szCs w:val="16"/>
-                    </w:rPr>
-                  </w:pPr>
-                  <w:r>
-                    <w:rPr>
-                      <w:rFonts w:eastAsia="Times New Roman" w:cstheme="minorHAnsi"/>
-                      <w:color w:val="000000"/>
-                      <w:sz w:val="16"/>
-                      <w:szCs w:val="16"/>
-                    </w:rPr>
-                    <w:t>70 to 74 y, Male</w:t>
-                  </w:r>
-                </w:p>
-              </w:tc>
-              <w:tc>
-                <w:tcPr>
-                  <w:tcW w:w="1260" w:type="dxa"/>
-                  <w:shd w:val="clear" w:color="auto" w:fill="auto"/>
-                  <w:noWrap/>
-                  <w:vAlign w:val="bottom"/>
-                  <w:hideMark/>
-                </w:tcPr>
-                <w:p>
-                  <w:pPr>
-                    <w:spacing w:after="0" w:line="240" w:lineRule="auto"/>
-                    <w:rPr>
-                      <w:rFonts w:eastAsia="Times New Roman" w:cstheme="minorHAnsi"/>
-                      <w:color w:val="000000"/>
-                      <w:sz w:val="16"/>
-                      <w:szCs w:val="16"/>
-                    </w:rPr>
-                  </w:pPr>
-                  <w:r>
-                    <w:rPr>
-                      <w:rFonts w:eastAsia="Times New Roman" w:cstheme="minorHAnsi"/>
-                      <w:color w:val="000000"/>
-                      <w:sz w:val="16"/>
-                      <w:szCs w:val="16"/>
-                    </w:rPr>
-                    <w:t>C0VIpje6ADR</w:t>
-                  </w:r>
-                </w:p>
-              </w:tc>
-            </w:tr>
-            <w:tr>
-              <w:tc>
-                <w:tcPr>
-                  <w:tcW w:w="1795" w:type="dxa"/>
-                  <w:shd w:val="clear" w:color="auto" w:fill="auto"/>
-                  <w:noWrap/>
-                  <w:vAlign w:val="bottom"/>
-                  <w:hideMark/>
-                </w:tcPr>
-                <w:p>
-                  <w:pPr>
-                    <w:spacing w:after="0" w:line="240" w:lineRule="auto"/>
-                    <w:rPr>
-                      <w:rFonts w:eastAsia="Times New Roman" w:cstheme="minorHAnsi"/>
-                      <w:color w:val="000000"/>
-                      <w:sz w:val="16"/>
-                      <w:szCs w:val="16"/>
-                    </w:rPr>
-                  </w:pPr>
-                  <w:r>
-                    <w:rPr>
-                      <w:rFonts w:eastAsia="Times New Roman" w:cstheme="minorHAnsi"/>
-                      <w:color w:val="000000"/>
-                      <w:sz w:val="16"/>
-                      <w:szCs w:val="16"/>
-                    </w:rPr>
-                    <w:t>75 to 79 y, Male</w:t>
-                  </w:r>
-                </w:p>
-              </w:tc>
-              <w:tc>
-                <w:tcPr>
-                  <w:tcW w:w="1260" w:type="dxa"/>
-                  <w:shd w:val="clear" w:color="auto" w:fill="auto"/>
-                  <w:noWrap/>
-                  <w:vAlign w:val="bottom"/>
-                  <w:hideMark/>
-                </w:tcPr>
-                <w:p>
-                  <w:pPr>
-                    <w:spacing w:after="0" w:line="240" w:lineRule="auto"/>
-                    <w:rPr>
-                      <w:rFonts w:eastAsia="Times New Roman" w:cstheme="minorHAnsi"/>
-                      <w:color w:val="000000"/>
-                      <w:sz w:val="16"/>
-                      <w:szCs w:val="16"/>
-                    </w:rPr>
-                  </w:pPr>
-                  <w:r>
-                    <w:rPr>
-                      <w:rFonts w:eastAsia="Times New Roman" w:cstheme="minorHAnsi"/>
-                      <w:color w:val="000000"/>
-                      <w:sz w:val="16"/>
-                      <w:szCs w:val="16"/>
-                    </w:rPr>
-                    <w:t>MKDYDGdryXB</w:t>
-                  </w:r>
-                </w:p>
-              </w:tc>
-            </w:tr>
-            <w:tr>
-              <w:tc>
-                <w:tcPr>
-                  <w:tcW w:w="1795" w:type="dxa"/>
-                  <w:shd w:val="clear" w:color="auto" w:fill="auto"/>
-                  <w:noWrap/>
-                  <w:vAlign w:val="bottom"/>
-                  <w:hideMark/>
-                </w:tcPr>
-                <w:p>
-                  <w:pPr>
-                    <w:spacing w:after="0" w:line="240" w:lineRule="auto"/>
-                    <w:rPr>
-                      <w:rFonts w:eastAsia="Times New Roman" w:cstheme="minorHAnsi"/>
-                      <w:color w:val="000000"/>
-                      <w:sz w:val="16"/>
-                      <w:szCs w:val="16"/>
-                    </w:rPr>
-                  </w:pPr>
-                  <w:r>
-                    <w:rPr>
-                      <w:rFonts w:eastAsia="Times New Roman" w:cstheme="minorHAnsi"/>
-                      <w:color w:val="000000"/>
-                      <w:sz w:val="16"/>
-                      <w:szCs w:val="16"/>
-                    </w:rPr>
-                    <w:t>80 to 84 y, Male</w:t>
-                  </w:r>
-                </w:p>
-              </w:tc>
-              <w:tc>
-                <w:tcPr>
-                  <w:tcW w:w="1260" w:type="dxa"/>
-                  <w:shd w:val="clear" w:color="auto" w:fill="auto"/>
-                  <w:noWrap/>
-                  <w:vAlign w:val="bottom"/>
-                  <w:hideMark/>
-                </w:tcPr>
-                <w:p>
-                  <w:pPr>
-                    <w:spacing w:after="0" w:line="240" w:lineRule="auto"/>
-                    <w:rPr>
-                      <w:rFonts w:eastAsia="Times New Roman" w:cstheme="minorHAnsi"/>
-                      <w:color w:val="000000"/>
-                      <w:sz w:val="16"/>
-                      <w:szCs w:val="16"/>
-                    </w:rPr>
-                  </w:pPr>
-                  <w:r>
-                    <w:rPr>
-                      <w:rFonts w:eastAsia="Times New Roman" w:cstheme="minorHAnsi"/>
-                      <w:color w:val="000000"/>
-                      <w:sz w:val="16"/>
-                      <w:szCs w:val="16"/>
-                    </w:rPr>
-                    <w:t>BpI46BM32FB</w:t>
-                  </w:r>
-                </w:p>
-              </w:tc>
-            </w:tr>
-            <w:tr>
-              <w:tc>
-                <w:tcPr>
-                  <w:tcW w:w="1795" w:type="dxa"/>
-                  <w:shd w:val="clear" w:color="auto" w:fill="auto"/>
-                  <w:noWrap/>
-                  <w:vAlign w:val="bottom"/>
-                  <w:hideMark/>
-                </w:tcPr>
-                <w:p>
-                  <w:pPr>
-                    <w:spacing w:after="0" w:line="240" w:lineRule="auto"/>
-                    <w:rPr>
-                      <w:rFonts w:eastAsia="Times New Roman" w:cstheme="minorHAnsi"/>
-                      <w:color w:val="000000"/>
-                      <w:sz w:val="16"/>
-                      <w:szCs w:val="16"/>
-                    </w:rPr>
-                  </w:pPr>
-                  <w:r>
-                    <w:rPr>
-                      <w:rFonts w:eastAsia="Times New Roman" w:cstheme="minorHAnsi"/>
-                      <w:color w:val="000000"/>
-                      <w:sz w:val="16"/>
-                      <w:szCs w:val="16"/>
-                    </w:rPr>
-                    <w:t>85 to 89 y, Male</w:t>
-                  </w:r>
-                </w:p>
-              </w:tc>
-              <w:tc>
-                <w:tcPr>
-                  <w:tcW w:w="1260" w:type="dxa"/>
-                  <w:shd w:val="clear" w:color="auto" w:fill="auto"/>
-                  <w:noWrap/>
-                  <w:vAlign w:val="bottom"/>
-                  <w:hideMark/>
-                </w:tcPr>
-                <w:p>
-                  <w:pPr>
-                    <w:spacing w:after="0" w:line="240" w:lineRule="auto"/>
-                    <w:rPr>
-                      <w:rFonts w:eastAsia="Times New Roman" w:cstheme="minorHAnsi"/>
-                      <w:color w:val="000000"/>
-                      <w:sz w:val="16"/>
-                      <w:szCs w:val="16"/>
-                    </w:rPr>
-                  </w:pPr>
-                  <w:r>
-                    <w:rPr>
-                      <w:rFonts w:eastAsia="Times New Roman" w:cstheme="minorHAnsi"/>
-                      <w:color w:val="000000"/>
-                      <w:sz w:val="16"/>
-                      <w:szCs w:val="16"/>
-                    </w:rPr>
-                    <w:t>avCYQARWeei</w:t>
-                  </w:r>
-                </w:p>
-              </w:tc>
-            </w:tr>
-            <w:tr>
-              <w:tc>
-                <w:tcPr>
-                  <w:tcW w:w="1795" w:type="dxa"/>
-                  <w:shd w:val="clear" w:color="auto" w:fill="auto"/>
-                  <w:noWrap/>
-                  <w:vAlign w:val="bottom"/>
-                  <w:hideMark/>
-                </w:tcPr>
-                <w:p>
-                  <w:pPr>
-                    <w:spacing w:after="0" w:line="240" w:lineRule="auto"/>
-                    <w:rPr>
-                      <w:rFonts w:eastAsia="Times New Roman" w:cstheme="minorHAnsi"/>
-                      <w:color w:val="000000"/>
-                      <w:sz w:val="16"/>
-                      <w:szCs w:val="16"/>
-                    </w:rPr>
-                  </w:pPr>
-                  <w:r>
-                    <w:rPr>
-                      <w:rFonts w:eastAsia="Times New Roman" w:cstheme="minorHAnsi"/>
-                      <w:color w:val="000000"/>
-                      <w:sz w:val="16"/>
-                      <w:szCs w:val="16"/>
-                    </w:rPr>
-                    <w:t>90 to 94 y, Male</w:t>
-                  </w:r>
-                </w:p>
-              </w:tc>
-              <w:tc>
-                <w:tcPr>
-                  <w:tcW w:w="1260" w:type="dxa"/>
-                  <w:shd w:val="clear" w:color="auto" w:fill="auto"/>
-                  <w:noWrap/>
-                  <w:vAlign w:val="bottom"/>
-                  <w:hideMark/>
-                </w:tcPr>
-                <w:p>
-                  <w:pPr>
-                    <w:spacing w:after="0" w:line="240" w:lineRule="auto"/>
-                    <w:rPr>
-                      <w:rFonts w:eastAsia="Times New Roman" w:cstheme="minorHAnsi"/>
-                      <w:color w:val="000000"/>
-                      <w:sz w:val="16"/>
-                      <w:szCs w:val="16"/>
-                    </w:rPr>
-                  </w:pPr>
-                  <w:r>
-                    <w:rPr>
-                      <w:rFonts w:eastAsia="Times New Roman" w:cstheme="minorHAnsi"/>
-                      <w:color w:val="000000"/>
-                      <w:sz w:val="16"/>
-                      <w:szCs w:val="16"/>
-                    </w:rPr>
-                    <w:t>PKDfpYDkyoy</w:t>
-                  </w:r>
-                </w:p>
-              </w:tc>
-            </w:tr>
-            <w:tr>
-              <w:tc>
-                <w:tcPr>
-                  <w:tcW w:w="1795" w:type="dxa"/>
-                  <w:shd w:val="clear" w:color="auto" w:fill="auto"/>
-                  <w:noWrap/>
-                  <w:vAlign w:val="bottom"/>
-                  <w:hideMark/>
-                </w:tcPr>
-                <w:p>
-                  <w:pPr>
-                    <w:spacing w:after="0" w:line="240" w:lineRule="auto"/>
-                    <w:rPr>
-                      <w:rFonts w:eastAsia="Times New Roman" w:cstheme="minorHAnsi"/>
-                      <w:color w:val="000000"/>
-                      <w:sz w:val="16"/>
-                      <w:szCs w:val="16"/>
-                    </w:rPr>
-                  </w:pPr>
-                  <w:r>
-                    <w:rPr>
-                      <w:rFonts w:eastAsia="Times New Roman" w:cstheme="minorHAnsi"/>
-                      <w:color w:val="000000"/>
-                      <w:sz w:val="16"/>
-                      <w:szCs w:val="16"/>
-                    </w:rPr>
-                    <w:t>95 to 99 y, Male</w:t>
-                  </w:r>
-                </w:p>
-              </w:tc>
-              <w:tc>
-                <w:tcPr>
-                  <w:tcW w:w="1260" w:type="dxa"/>
-                  <w:shd w:val="clear" w:color="auto" w:fill="auto"/>
-                  <w:noWrap/>
-                  <w:vAlign w:val="bottom"/>
-                  <w:hideMark/>
-                </w:tcPr>
-                <w:p>
-                  <w:pPr>
-                    <w:spacing w:after="0" w:line="240" w:lineRule="auto"/>
-                    <w:rPr>
-                      <w:rFonts w:eastAsia="Times New Roman" w:cstheme="minorHAnsi"/>
-                      <w:color w:val="000000"/>
-                      <w:sz w:val="16"/>
-                      <w:szCs w:val="16"/>
-                    </w:rPr>
-                  </w:pPr>
-                  <w:r>
-                    <w:rPr>
-                      <w:rFonts w:eastAsia="Times New Roman" w:cstheme="minorHAnsi"/>
-                      <w:color w:val="000000"/>
-                      <w:sz w:val="16"/>
-                      <w:szCs w:val="16"/>
-                    </w:rPr>
-                    <w:t>kXo51Sydk1t</w:t>
-                  </w:r>
-                </w:p>
-              </w:tc>
-            </w:tr>
-            <w:tr>
-              <w:tc>
-                <w:tcPr>
-                  <w:tcW w:w="1795" w:type="dxa"/>
-                  <w:shd w:val="clear" w:color="auto" w:fill="auto"/>
-                  <w:noWrap/>
-                  <w:vAlign w:val="bottom"/>
-                  <w:hideMark/>
-                </w:tcPr>
-                <w:p>
-                  <w:pPr>
-                    <w:spacing w:after="0" w:line="240" w:lineRule="auto"/>
-                    <w:rPr>
-                      <w:rFonts w:eastAsia="Times New Roman" w:cstheme="minorHAnsi"/>
-                      <w:color w:val="000000"/>
-                      <w:sz w:val="16"/>
-                      <w:szCs w:val="16"/>
-                    </w:rPr>
-                  </w:pPr>
-                  <w:r>
-                    <w:rPr>
-                      <w:rFonts w:eastAsia="Times New Roman" w:cstheme="minorHAnsi"/>
-                      <w:color w:val="000000"/>
-                      <w:sz w:val="16"/>
-                      <w:szCs w:val="16"/>
-                    </w:rPr>
-                    <w:t>100 y and over, Male</w:t>
-                  </w:r>
-                </w:p>
-              </w:tc>
-              <w:tc>
-                <w:tcPr>
-                  <w:tcW w:w="1260" w:type="dxa"/>
-                  <w:shd w:val="clear" w:color="auto" w:fill="auto"/>
-                  <w:noWrap/>
-                  <w:vAlign w:val="bottom"/>
-                  <w:hideMark/>
-                </w:tcPr>
-                <w:p>
-                  <w:pPr>
-                    <w:spacing w:after="0" w:line="240" w:lineRule="auto"/>
-                    <w:rPr>
-                      <w:rFonts w:eastAsia="Times New Roman" w:cstheme="minorHAnsi"/>
-                      <w:color w:val="000000"/>
-                      <w:sz w:val="16"/>
-                      <w:szCs w:val="16"/>
-                    </w:rPr>
-                  </w:pPr>
-                  <w:r>
-                    <w:rPr>
-                      <w:rFonts w:eastAsia="Times New Roman" w:cstheme="minorHAnsi"/>
-                      <w:color w:val="000000"/>
-                      <w:sz w:val="16"/>
-                      <w:szCs w:val="16"/>
-                    </w:rPr>
-                    <w:t>ttAEJltz1yh</w:t>
-                  </w:r>
-                </w:p>
-              </w:tc>
-            </w:tr>
-          </w:tbl>
-          <w:p>
-            <w:pPr>
-              <w:jc w:val="both"/>
-              <w:rPr>
-                <w:sz w:val="18"/>
-                <w:szCs w:val="18"/>
-              </w:rPr>
-            </w:pPr>
+            <w:vAlign w:val="center"/>
+          </w:tcPr>
+          <w:p>
+            <w:pPr>
+              <w:rPr>
+                <w:rFonts w:ascii="Courier New" w:hAnsi="Courier New" w:cs="Courier New"/>
+                <w:color w:val="1A1AA6"/>
+                <w:sz w:val="20"/>
+                <w:szCs w:val="20"/>
+              </w:rPr>
+            </w:pPr>
+            <w:r>
+              <w:rPr>
+                <w:rFonts w:ascii="Courier New" w:hAnsi="Courier New" w:cs="Courier New"/>
+                <w:color w:val="1A1AA6"/>
+                <w:sz w:val="20"/>
+                <w:szCs w:val="20"/>
+              </w:rPr>
+              <w:t>UN_WPP_POP_AGE_U15_%</w:t>
+            </w:r>
+          </w:p>
+          <w:p>
+            <w:pPr>
+              <w:rPr>
+                <w:rFonts w:ascii="Courier New" w:hAnsi="Courier New" w:cs="Courier New"/>
+                <w:color w:val="1A1AA6"/>
+                <w:sz w:val="20"/>
+                <w:szCs w:val="20"/>
+              </w:rPr>
+            </w:pPr>
+            <w:r>
+              <w:rPr>
+                <w:rFonts w:ascii="Courier New" w:hAnsi="Courier New" w:cs="Courier New"/>
+                <w:color w:val="1A1AA6"/>
+                <w:sz w:val="20"/>
+                <w:szCs w:val="20"/>
+              </w:rPr>
+              <w:t>UN_WPP_POP_AGE_OVER15_%</w:t>
+            </w:r>
           </w:p>
         </w:tc>
       </w:tr>
@@ -10921,13 +8569,14 @@
                 <w:sz w:val="18"/>
                 <w:szCs w:val="18"/>
               </w:rPr>
-              <w:t>B3</w:t>
+              <w:t>B6</w:t>
             </w:r>
           </w:p>
         </w:tc>
         <w:tc>
           <w:tcPr>
             <w:tcW w:w="3055" w:type="dxa"/>
+            <w:vAlign w:val="center"/>
           </w:tcPr>
           <w:p>
             <w:pPr>
@@ -10971,14 +8620,55 @@
                 <w:sz w:val="20"/>
                 <w:szCs w:val="20"/>
               </w:rPr>
-              <w:t>NY.GDP.PCAP.PP.CD</w:t>
-            </w:r>
+              <w:t>GEN_UN_WPP_LifeExpBirth_Female</w:t>
+            </w:r>
+          </w:p>
+          <w:p>
+            <w:pPr>
+              <w:jc w:val="both"/>
+              <w:rPr>
+                <w:rFonts w:ascii="Courier New" w:hAnsi="Courier New" w:cs="Courier New"/>
+                <w:color w:val="1A1AA6"/>
+                <w:sz w:val="20"/>
+                <w:szCs w:val="20"/>
+              </w:rPr>
+            </w:pPr>
+            <w:r>
+              <w:rPr>
+                <w:rFonts w:ascii="Courier New" w:hAnsi="Courier New" w:cs="Courier New"/>
+                <w:color w:val="1A1AA6"/>
+                <w:sz w:val="20"/>
+                <w:szCs w:val="20"/>
+              </w:rPr>
+              <w:t>GEN_UN_WPP_LifeExpBirth_Male</w:t>
+            </w:r>
+          </w:p>
+          <w:p>
+            <w:pPr>
+              <w:jc w:val="both"/>
+              <w:rPr>
+                <w:rFonts w:ascii="Courier New" w:hAnsi="Courier New" w:cs="Courier New"/>
+                <w:color w:val="1A1AA6"/>
+                <w:sz w:val="20"/>
+                <w:szCs w:val="20"/>
+              </w:rPr>
+            </w:pPr>
+          </w:p>
+          <w:p>
+            <w:pPr>
+              <w:jc w:val="both"/>
+              <w:rPr>
+                <w:rFonts w:ascii="Courier New" w:hAnsi="Courier New" w:cs="Courier New"/>
+                <w:color w:val="1A1AA6"/>
+                <w:sz w:val="20"/>
+                <w:szCs w:val="20"/>
+              </w:rPr>
+            </w:pPr>
           </w:p>
         </w:tc>
         <w:tc>
           <w:tcPr>
             <w:tcW w:w="4410" w:type="dxa"/>
-            <w:gridSpan w:val="2"/>
           </w:tcPr>
           <w:p>
             <w:pPr>
@@ -11030,451 +8720,6 @@
                 <w:sz w:val="18"/>
                 <w:szCs w:val="18"/>
               </w:rPr>
-              <w:t>B4</w:t>
-            </w:r>
-          </w:p>
-        </w:tc>
-        <w:tc>
-          <w:tcPr>
-            <w:tcW w:w="3055" w:type="dxa"/>
-            <w:vAlign w:val="center"/>
-          </w:tcPr>
-          <w:p>
-            <w:pPr>
-              <w:jc w:val="both"/>
-              <w:rPr>
-                <w:rFonts w:ascii="Courier New" w:hAnsi="Courier New" w:cs="Courier New"/>
-                <w:color w:val="1A1AA6"/>
-                <w:sz w:val="20"/>
-                <w:szCs w:val="20"/>
-              </w:rPr>
-            </w:pPr>
-            <w:r>
-              <w:rPr>
-                <w:rFonts w:ascii="Courier New" w:hAnsi="Courier New" w:cs="Courier New"/>
-                <w:color w:val="1A1AA6"/>
-                <w:sz w:val="20"/>
-                <w:szCs w:val="20"/>
-              </w:rPr>
-              <w:t>DS_GeneralInformation</w:t>
-            </w:r>
-          </w:p>
-        </w:tc>
-        <w:tc>
-          <w:tcPr>
-            <w:tcW w:w="2700" w:type="dxa"/>
-          </w:tcPr>
-          <w:p>
-            <w:pPr>
-              <w:jc w:val="both"/>
-              <w:rPr>
-                <w:rFonts w:ascii="Courier New" w:hAnsi="Courier New" w:cs="Courier New"/>
-                <w:color w:val="1A1AA6"/>
-                <w:sz w:val="20"/>
-                <w:szCs w:val="20"/>
-              </w:rPr>
-            </w:pPr>
-            <w:r>
-              <w:rPr>
-                <w:rFonts w:ascii="Courier New" w:hAnsi="Courier New" w:cs="Courier New"/>
-                <w:color w:val="1A1AA6"/>
-                <w:sz w:val="20"/>
-                <w:szCs w:val="20"/>
-              </w:rPr>
-              <w:t>GEN_WB_IncomeGroup</w:t>
-            </w:r>
-          </w:p>
-        </w:tc>
-        <w:tc>
-          <w:tcPr>
-            <w:tcW w:w="4410" w:type="dxa"/>
-            <w:gridSpan w:val="2"/>
-          </w:tcPr>
-          <w:p>
-            <w:pPr>
-              <w:jc w:val="both"/>
-              <w:rPr>
-                <w:sz w:val="18"/>
-                <w:szCs w:val="18"/>
-              </w:rPr>
-            </w:pPr>
-          </w:p>
-        </w:tc>
-      </w:tr>
-      <w:tr>
-        <w:tc>
-          <w:tcPr>
-            <w:tcW w:w="720" w:type="dxa"/>
-          </w:tcPr>
-          <w:p>
-            <w:pPr>
-              <w:jc w:val="both"/>
-              <w:rPr>
-                <w:sz w:val="18"/>
-                <w:szCs w:val="18"/>
-              </w:rPr>
-            </w:pPr>
-            <w:r>
-              <w:rPr>
-                <w:sz w:val="18"/>
-                <w:szCs w:val="18"/>
-              </w:rPr>
-              <w:lastRenderedPageBreak/>
-              <w:t>B5</w:t>
-            </w:r>
-          </w:p>
-        </w:tc>
-        <w:tc>
-          <w:tcPr>
-            <w:tcW w:w="3055" w:type="dxa"/>
-            <w:vAlign w:val="center"/>
-          </w:tcPr>
-          <w:p>
-            <w:pPr>
-              <w:jc w:val="both"/>
-              <w:rPr>
-                <w:rFonts w:ascii="Courier New" w:hAnsi="Courier New" w:cs="Courier New"/>
-                <w:color w:val="1A1AA6"/>
-                <w:sz w:val="20"/>
-                <w:szCs w:val="20"/>
-              </w:rPr>
-            </w:pPr>
-            <w:r>
-              <w:rPr>
-                <w:rFonts w:ascii="Courier New" w:hAnsi="Courier New" w:cs="Courier New"/>
-                <w:color w:val="1A1AA6"/>
-                <w:sz w:val="20"/>
-                <w:szCs w:val="20"/>
-              </w:rPr>
-              <w:t>DS_GeneralInformation</w:t>
-            </w:r>
-          </w:p>
-        </w:tc>
-        <w:tc>
-          <w:tcPr>
-            <w:tcW w:w="2700" w:type="dxa"/>
-          </w:tcPr>
-          <w:p>
-            <w:pPr>
-              <w:jc w:val="both"/>
-              <w:rPr>
-                <w:rFonts w:ascii="Courier New" w:hAnsi="Courier New" w:cs="Courier New"/>
-                <w:color w:val="1A1AA6"/>
-                <w:sz w:val="20"/>
-                <w:szCs w:val="20"/>
-              </w:rPr>
-            </w:pPr>
-            <w:r>
-              <w:rPr>
-                <w:rFonts w:ascii="Courier New" w:hAnsi="Courier New" w:cs="Courier New"/>
-                <w:color w:val="1A1AA6"/>
-                <w:sz w:val="20"/>
-                <w:szCs w:val="20"/>
-              </w:rPr>
-              <w:t>GEN_UN_WPP_Pop_Tot_AgeSex_1000</w:t>
-            </w:r>
-          </w:p>
-        </w:tc>
-        <w:tc>
-          <w:tcPr>
-            <w:tcW w:w="3690" w:type="dxa"/>
-          </w:tcPr>
-          <w:p>
-            <w:pPr>
-              <w:jc w:val="both"/>
-              <w:rPr>
-                <w:rFonts w:ascii="Courier New" w:hAnsi="Courier New" w:cs="Courier New"/>
-                <w:color w:val="1A1AA6"/>
-                <w:sz w:val="20"/>
-                <w:szCs w:val="20"/>
-              </w:rPr>
-            </w:pPr>
-            <w:r>
-              <w:rPr>
-                <w:sz w:val="18"/>
-                <w:szCs w:val="18"/>
-              </w:rPr>
-              <w:t xml:space="preserve">As B2, but also those </w:t>
-            </w:r>
-            <w:r>
-              <w:rPr>
-                <w:rFonts w:ascii="Courier New" w:hAnsi="Courier New" w:cs="Courier New"/>
-                <w:color w:val="1A1AA6"/>
-                <w:sz w:val="20"/>
-                <w:szCs w:val="20"/>
-              </w:rPr>
-              <w:t>Gender Unknown.</w:t>
-            </w:r>
-          </w:p>
-          <w:p>
-            <w:pPr>
-              <w:jc w:val="both"/>
-              <w:rPr>
-                <w:rFonts w:eastAsia="Times New Roman" w:cstheme="minorHAnsi"/>
-                <w:color w:val="000000"/>
-                <w:sz w:val="16"/>
-                <w:szCs w:val="16"/>
-              </w:rPr>
-            </w:pPr>
-            <w:r>
-              <w:rPr>
-                <w:rFonts w:ascii="Calibri" w:eastAsia="Times New Roman" w:hAnsi="Calibri" w:cs="Calibri"/>
-                <w:color w:val="000000"/>
-                <w:sz w:val="16"/>
-                <w:szCs w:val="16"/>
-              </w:rPr>
-              <w:t xml:space="preserve">Left: </w:t>
-            </w:r>
-            <w:r>
-              <w:rPr>
-                <w:rFonts w:ascii="Calibri" w:eastAsia="Times New Roman" w:hAnsi="Calibri" w:cs="Calibri"/>
-                <w:color w:val="000000"/>
-                <w:sz w:val="16"/>
-                <w:szCs w:val="16"/>
-              </w:rPr>
-              <w:t>Under 5y</w:t>
-            </w:r>
-            <w:r>
-              <w:rPr>
-                <w:rFonts w:ascii="Calibri" w:eastAsia="Times New Roman" w:hAnsi="Calibri" w:cs="Calibri"/>
-                <w:color w:val="000000"/>
-                <w:sz w:val="16"/>
-                <w:szCs w:val="16"/>
-              </w:rPr>
-              <w:t xml:space="preserve">, </w:t>
-            </w:r>
-            <w:r>
-              <w:rPr>
-                <w:rFonts w:eastAsia="Times New Roman" w:cstheme="minorHAnsi"/>
-                <w:color w:val="000000"/>
-                <w:sz w:val="16"/>
-                <w:szCs w:val="16"/>
-              </w:rPr>
-              <w:t>5 to 9 y</w:t>
-            </w:r>
-            <w:r>
-              <w:rPr>
-                <w:rFonts w:eastAsia="Times New Roman" w:cstheme="minorHAnsi"/>
-                <w:color w:val="000000"/>
-                <w:sz w:val="16"/>
-                <w:szCs w:val="16"/>
-              </w:rPr>
-              <w:t xml:space="preserve">, </w:t>
-            </w:r>
-            <w:r>
-              <w:rPr>
-                <w:rFonts w:eastAsia="Times New Roman" w:cstheme="minorHAnsi"/>
-                <w:color w:val="000000"/>
-                <w:sz w:val="16"/>
-                <w:szCs w:val="16"/>
-              </w:rPr>
-              <w:t>10-14yr</w:t>
-            </w:r>
-          </w:p>
-          <w:p>
-            <w:pPr>
-              <w:jc w:val="both"/>
-              <w:rPr>
-                <w:sz w:val="18"/>
-                <w:szCs w:val="18"/>
-              </w:rPr>
-            </w:pPr>
-            <w:r>
-              <w:rPr>
-                <w:rFonts w:eastAsia="Times New Roman" w:cstheme="minorHAnsi"/>
-                <w:color w:val="000000"/>
-                <w:sz w:val="16"/>
-                <w:szCs w:val="16"/>
-              </w:rPr>
-              <w:t>Right: All the others.</w:t>
-            </w:r>
-          </w:p>
-        </w:tc>
-        <w:tc>
-          <w:tcPr>
-            <w:tcW w:w="720" w:type="dxa"/>
-          </w:tcPr>
-          <w:p>
-            <w:pPr>
-              <w:jc w:val="both"/>
-              <w:rPr>
-                <w:sz w:val="18"/>
-                <w:szCs w:val="18"/>
-              </w:rPr>
-            </w:pPr>
-          </w:p>
-        </w:tc>
-      </w:tr>
-      <w:tr>
-        <w:tc>
-          <w:tcPr>
-            <w:tcW w:w="720" w:type="dxa"/>
-          </w:tcPr>
-          <w:p>
-            <w:pPr>
-              <w:jc w:val="both"/>
-              <w:rPr>
-                <w:sz w:val="18"/>
-                <w:szCs w:val="18"/>
-              </w:rPr>
-            </w:pPr>
-            <w:r>
-              <w:rPr>
-                <w:sz w:val="18"/>
-                <w:szCs w:val="18"/>
-              </w:rPr>
-              <w:t>B6</w:t>
-            </w:r>
-          </w:p>
-        </w:tc>
-        <w:tc>
-          <w:tcPr>
-            <w:tcW w:w="3055" w:type="dxa"/>
-            <w:vAlign w:val="center"/>
-          </w:tcPr>
-          <w:p>
-            <w:pPr>
-              <w:jc w:val="both"/>
-              <w:rPr>
-                <w:rFonts w:ascii="Courier New" w:hAnsi="Courier New" w:cs="Courier New"/>
-                <w:color w:val="1A1AA6"/>
-                <w:sz w:val="20"/>
-                <w:szCs w:val="20"/>
-              </w:rPr>
-            </w:pPr>
-            <w:r>
-              <w:rPr>
-                <w:rFonts w:ascii="Courier New" w:hAnsi="Courier New" w:cs="Courier New"/>
-                <w:color w:val="1A1AA6"/>
-                <w:sz w:val="20"/>
-                <w:szCs w:val="20"/>
-              </w:rPr>
-              <w:t>DS_GeneralInformation</w:t>
-            </w:r>
-          </w:p>
-        </w:tc>
-        <w:tc>
-          <w:tcPr>
-            <w:tcW w:w="2700" w:type="dxa"/>
-          </w:tcPr>
-          <w:p>
-            <w:pPr>
-              <w:jc w:val="both"/>
-              <w:rPr>
-                <w:rFonts w:ascii="Courier New" w:hAnsi="Courier New" w:cs="Courier New"/>
-                <w:color w:val="1A1AA6"/>
-                <w:sz w:val="20"/>
-                <w:szCs w:val="20"/>
-              </w:rPr>
-            </w:pPr>
-            <w:r>
-              <w:rPr>
-                <w:rFonts w:ascii="Courier New" w:hAnsi="Courier New" w:cs="Courier New"/>
-                <w:color w:val="1A1AA6"/>
-                <w:sz w:val="20"/>
-                <w:szCs w:val="20"/>
-              </w:rPr>
-              <w:t>GEN_UN_WPP_LifeExpBirth_Female</w:t>
-            </w:r>
-          </w:p>
-          <w:p>
-            <w:pPr>
-              <w:jc w:val="both"/>
-              <w:rPr>
-                <w:rFonts w:ascii="Courier New" w:hAnsi="Courier New" w:cs="Courier New"/>
-                <w:color w:val="1A1AA6"/>
-                <w:sz w:val="20"/>
-                <w:szCs w:val="20"/>
-              </w:rPr>
-            </w:pPr>
-            <w:r>
-              <w:rPr>
-                <w:rFonts w:ascii="Courier New" w:hAnsi="Courier New" w:cs="Courier New"/>
-                <w:color w:val="1A1AA6"/>
-                <w:sz w:val="20"/>
-                <w:szCs w:val="20"/>
-              </w:rPr>
-              <w:t>GEN_UN_WPP_LifeExpBirth_Male</w:t>
-            </w:r>
-          </w:p>
-          <w:p>
-            <w:pPr>
-              <w:jc w:val="both"/>
-              <w:rPr>
-                <w:rFonts w:ascii="Courier New" w:hAnsi="Courier New" w:cs="Courier New"/>
-                <w:color w:val="1A1AA6"/>
-                <w:sz w:val="20"/>
-                <w:szCs w:val="20"/>
-              </w:rPr>
-            </w:pPr>
-          </w:p>
-          <w:p>
-            <w:pPr>
-              <w:jc w:val="both"/>
-              <w:rPr>
-                <w:rFonts w:ascii="Courier New" w:hAnsi="Courier New" w:cs="Courier New"/>
-                <w:color w:val="1A1AA6"/>
-                <w:sz w:val="20"/>
-                <w:szCs w:val="20"/>
-              </w:rPr>
-            </w:pPr>
-          </w:p>
-        </w:tc>
-        <w:tc>
-          <w:tcPr>
-            <w:tcW w:w="4410" w:type="dxa"/>
-            <w:gridSpan w:val="2"/>
-          </w:tcPr>
-          <w:p>
-            <w:pPr>
-              <w:jc w:val="both"/>
-              <w:rPr>
-                <w:sz w:val="18"/>
-                <w:szCs w:val="18"/>
-              </w:rPr>
-            </w:pPr>
-            <w:r>
-              <w:rPr>
-                <w:sz w:val="18"/>
-                <w:szCs w:val="18"/>
-              </w:rPr>
-              <w:t>Value is rounded to</w:t>
-            </w:r>
-            <w:r>
-              <w:rPr>
-                <w:sz w:val="18"/>
-                <w:szCs w:val="18"/>
-              </w:rPr>
-              <w:t xml:space="preserve"> the</w:t>
-            </w:r>
-            <w:r>
-              <w:rPr>
-                <w:sz w:val="18"/>
-                <w:szCs w:val="18"/>
-              </w:rPr>
-              <w:t xml:space="preserve"> nearest integer.</w:t>
-            </w:r>
-          </w:p>
-        </w:tc>
-      </w:tr>
-      <w:tr>
-        <w:tc>
-          <w:tcPr>
-            <w:tcW w:w="720" w:type="dxa"/>
-          </w:tcPr>
-          <w:p>
-            <w:pPr>
-              <w:jc w:val="both"/>
-              <w:rPr>
-                <w:sz w:val="18"/>
-                <w:szCs w:val="18"/>
-              </w:rPr>
-            </w:pPr>
-            <w:r>
-              <w:rPr>
-                <w:sz w:val="18"/>
-                <w:szCs w:val="18"/>
-              </w:rPr>
               <w:t>B7</w:t>
             </w:r>
           </w:p>
@@ -11482,7 +8727,7 @@
         <w:tc>
           <w:tcPr>
             <w:tcW w:w="10165" w:type="dxa"/>
-            <w:gridSpan w:val="4"/>
+            <w:gridSpan w:val="3"/>
           </w:tcPr>
           <w:p>
             <w:pPr>
@@ -11515,7 +8760,10 @@
     </w:p>
     <w:p/>
     <w:p/>
-    <w:p/>
+    <w:p>
+      <w:bookmarkStart w:id="16" w:name="_GoBack"/>
+      <w:bookmarkEnd w:id="16"/>
+    </w:p>
     <w:p>
       <w:pPr>
         <w:rPr>
@@ -33027,7 +30275,6 @@
                 <w:sz w:val="16"/>
                 <w:szCs w:val="16"/>
               </w:rPr>
-              <w:lastRenderedPageBreak/>
               <w:t>I6</w:t>
             </w:r>
           </w:p>
@@ -35953,7 +33200,7 @@
 </file>
 
 <file path=customXml/itemProps1.xml><?xml version="1.0" encoding="utf-8"?>
-<ds:datastoreItem xmlns:ds="http://schemas.openxmlformats.org/officeDocument/2006/customXml" ds:itemID="{8F6CFDE4-2169-4DB0-8C48-EE5CEBEEEA96}">
+<ds:datastoreItem xmlns:ds="http://schemas.openxmlformats.org/officeDocument/2006/customXml" ds:itemID="{70D09BA0-344F-4A42-B569-C81D12A1FA27}">
   <ds:schemaRefs>
     <ds:schemaRef ds:uri="http://schemas.openxmlformats.org/officeDocument/2006/bibliography"/>
   </ds:schemaRefs>

</xml_diff>

<commit_message>
Life expectancy at birth is now retrieved from GHO, not WB.
</commit_message>
<xml_diff>
--- a/user_manual.docx
+++ b/user_manual.docx
@@ -1646,7 +1646,7 @@
                 <w:noProof/>
                 <w:webHidden/>
               </w:rPr>
-              <w:t>13</w:t>
+              <w:t>12</w:t>
             </w:r>
             <w:r>
               <w:rPr>
@@ -1736,7 +1736,7 @@
                 <w:noProof/>
                 <w:webHidden/>
               </w:rPr>
-              <w:t>16</w:t>
+              <w:t>15</w:t>
             </w:r>
             <w:r>
               <w:rPr>
@@ -1826,7 +1826,7 @@
                 <w:noProof/>
                 <w:webHidden/>
               </w:rPr>
-              <w:t>17</w:t>
+              <w:t>16</w:t>
             </w:r>
             <w:r>
               <w:rPr>
@@ -1916,7 +1916,7 @@
                 <w:noProof/>
                 <w:webHidden/>
               </w:rPr>
-              <w:t>18</w:t>
+              <w:t>17</w:t>
             </w:r>
             <w:r>
               <w:rPr>
@@ -2006,7 +2006,7 @@
                 <w:noProof/>
                 <w:webHidden/>
               </w:rPr>
-              <w:t>19</w:t>
+              <w:t>18</w:t>
             </w:r>
             <w:r>
               <w:rPr>
@@ -2096,7 +2096,7 @@
                 <w:noProof/>
                 <w:webHidden/>
               </w:rPr>
-              <w:t>21</w:t>
+              <w:t>20</w:t>
             </w:r>
             <w:r>
               <w:rPr>
@@ -2226,7 +2226,65 @@
           </w:tcPr>
           <w:p>
             <w:r>
-              <w:t>Gender F/M and Population age group data is now retrieved from indicators</w:t>
+              <w:rPr>
+                <w:i/>
+              </w:rPr>
+              <w:t>Gender</w:t>
+            </w:r>
+            <w:r>
+              <w:t xml:space="preserve"> and </w:t>
+            </w:r>
+            <w:r>
+              <w:rPr>
+                <w:i/>
+              </w:rPr>
+              <w:t>Population age group</w:t>
+            </w:r>
+            <w:r>
+              <w:t xml:space="preserve"> data is</w:t>
+            </w:r>
+            <w:r>
+              <w:t xml:space="preserve"> now retrieved </w:t>
+            </w:r>
+            <w:r>
+              <w:t xml:space="preserve">from </w:t>
+            </w:r>
+            <w:r>
+              <w:t>UN_WPP_POP</w:t>
+            </w:r>
+            <w:r>
+              <w:t xml:space="preserve"> </w:t>
+            </w:r>
+            <w:r>
+              <w:t>indicators</w:t>
+            </w:r>
+            <w:r>
+              <w:t>.</w:t>
+            </w:r>
+          </w:p>
+          <w:p>
+            <w:r>
+              <w:rPr>
+                <w:i/>
+              </w:rPr>
+              <w:t>Life expectancy at birth</w:t>
+            </w:r>
+            <w:r>
+              <w:t xml:space="preserve"> is now </w:t>
+            </w:r>
+            <w:bookmarkStart w:id="1" w:name="_GoBack"/>
+            <w:bookmarkEnd w:id="1"/>
+            <w:r>
+              <w:t>retrieve</w:t>
+            </w:r>
+            <w:r>
+              <w:t xml:space="preserve">d </w:t>
+            </w:r>
+            <w:r>
+              <w:t>from GHO, not WB</w:t>
+            </w:r>
+            <w:r>
+              <w:t xml:space="preserve">. </w:t>
             </w:r>
           </w:p>
         </w:tc>
@@ -2515,12 +2573,12 @@
         </w:numPr>
         <w:jc w:val="both"/>
       </w:pPr>
-      <w:bookmarkStart w:id="1" w:name="_Toc23780337"/>
+      <w:bookmarkStart w:id="2" w:name="_Toc23780337"/>
       <w:r>
         <w:lastRenderedPageBreak/>
         <w:t>Metadata and permissions requirements</w:t>
       </w:r>
-      <w:bookmarkEnd w:id="1"/>
+      <w:bookmarkEnd w:id="2"/>
     </w:p>
     <w:p/>
     <w:p>
@@ -5332,12 +5390,12 @@
         </w:numPr>
         <w:jc w:val="both"/>
       </w:pPr>
-      <w:bookmarkStart w:id="2" w:name="_Toc23780338"/>
+      <w:bookmarkStart w:id="3" w:name="_Toc23780338"/>
       <w:r>
         <w:lastRenderedPageBreak/>
         <w:t>Generating a country profile</w:t>
       </w:r>
-      <w:bookmarkEnd w:id="2"/>
+      <w:bookmarkEnd w:id="3"/>
     </w:p>
     <w:p>
       <w:r>
@@ -5622,12 +5680,12 @@
           <w:numId w:val="1"/>
         </w:numPr>
       </w:pPr>
-      <w:bookmarkStart w:id="3" w:name="_Toc23780339"/>
+      <w:bookmarkStart w:id="4" w:name="_Toc23780339"/>
       <w:r>
         <w:lastRenderedPageBreak/>
         <w:t>Configuration panel</w:t>
       </w:r>
-      <w:bookmarkEnd w:id="3"/>
+      <w:bookmarkEnd w:id="4"/>
     </w:p>
     <w:p>
       <w:pPr>
@@ -5648,11 +5706,11 @@
           <w:numId w:val="1"/>
         </w:numPr>
       </w:pPr>
-      <w:bookmarkStart w:id="4" w:name="_Toc23780340"/>
+      <w:bookmarkStart w:id="5" w:name="_Toc23780340"/>
       <w:r>
         <w:t>General</w:t>
       </w:r>
-      <w:bookmarkEnd w:id="4"/>
+      <w:bookmarkEnd w:id="5"/>
     </w:p>
     <w:p>
       <w:r>
@@ -5859,12 +5917,12 @@
           <w:numId w:val="1"/>
         </w:numPr>
       </w:pPr>
-      <w:bookmarkStart w:id="5" w:name="_Toc23780341"/>
+      <w:bookmarkStart w:id="6" w:name="_Toc23780341"/>
       <w:r>
         <w:lastRenderedPageBreak/>
         <w:t>Charts</w:t>
       </w:r>
-      <w:bookmarkEnd w:id="5"/>
+      <w:bookmarkEnd w:id="6"/>
     </w:p>
     <w:p/>
     <w:p>
@@ -5967,12 +6025,12 @@
           <w:numId w:val="1"/>
         </w:numPr>
       </w:pPr>
-      <w:bookmarkStart w:id="6" w:name="_Toc23780342"/>
+      <w:bookmarkStart w:id="7" w:name="_Toc23780342"/>
       <w:r>
         <w:lastRenderedPageBreak/>
         <w:t>Maps</w:t>
       </w:r>
-      <w:bookmarkEnd w:id="6"/>
+      <w:bookmarkEnd w:id="7"/>
     </w:p>
     <w:p/>
     <w:p>
@@ -6101,12 +6159,12 @@
           <w:numId w:val="1"/>
         </w:numPr>
       </w:pPr>
-      <w:bookmarkStart w:id="7" w:name="_Toc23780343"/>
+      <w:bookmarkStart w:id="8" w:name="_Toc23780343"/>
       <w:r>
         <w:lastRenderedPageBreak/>
         <w:t>Footnotes</w:t>
       </w:r>
-      <w:bookmarkEnd w:id="7"/>
+      <w:bookmarkEnd w:id="8"/>
     </w:p>
     <w:p/>
     <w:p>
@@ -6222,11 +6280,11 @@
         <w:lastRenderedPageBreak/>
         <w:t xml:space="preserve"> </w:t>
       </w:r>
-      <w:bookmarkStart w:id="8" w:name="_Toc23780344"/>
+      <w:bookmarkStart w:id="9" w:name="_Toc23780344"/>
       <w:r>
         <w:t>Country profile</w:t>
       </w:r>
-      <w:bookmarkEnd w:id="8"/>
+      <w:bookmarkEnd w:id="9"/>
     </w:p>
     <w:p/>
     <w:p>
@@ -6237,11 +6295,11 @@
           <w:numId w:val="1"/>
         </w:numPr>
       </w:pPr>
-      <w:bookmarkStart w:id="9" w:name="_Toc23780345"/>
+      <w:bookmarkStart w:id="10" w:name="_Toc23780345"/>
       <w:r>
         <w:t>Texts to update before printing</w:t>
       </w:r>
-      <w:bookmarkEnd w:id="9"/>
+      <w:bookmarkEnd w:id="10"/>
     </w:p>
     <w:p>
       <w:r>
@@ -6386,11 +6444,11 @@
           <w:numId w:val="1"/>
         </w:numPr>
       </w:pPr>
-      <w:bookmarkStart w:id="10" w:name="_Toc23780346"/>
+      <w:bookmarkStart w:id="11" w:name="_Toc23780346"/>
       <w:r>
         <w:t>Edit elements in the CP</w:t>
       </w:r>
-      <w:bookmarkEnd w:id="10"/>
+      <w:bookmarkEnd w:id="11"/>
     </w:p>
     <w:p>
       <w:r>
@@ -6507,11 +6565,11 @@
           <w:numId w:val="1"/>
         </w:numPr>
       </w:pPr>
-      <w:bookmarkStart w:id="11" w:name="_Toc23780347"/>
+      <w:bookmarkStart w:id="12" w:name="_Toc23780347"/>
       <w:r>
         <w:t>Footnote elements in the CP</w:t>
       </w:r>
-      <w:bookmarkEnd w:id="11"/>
+      <w:bookmarkEnd w:id="12"/>
     </w:p>
     <w:p>
       <w:pPr>
@@ -6626,12 +6684,12 @@
           <w:numId w:val="1"/>
         </w:numPr>
       </w:pPr>
-      <w:bookmarkStart w:id="12" w:name="_Toc23780348"/>
+      <w:bookmarkStart w:id="13" w:name="_Toc23780348"/>
       <w:r>
         <w:lastRenderedPageBreak/>
         <w:t>Arrange maps and charts</w:t>
       </w:r>
-      <w:bookmarkEnd w:id="12"/>
+      <w:bookmarkEnd w:id="13"/>
     </w:p>
     <w:p/>
     <w:p>
@@ -6773,11 +6831,11 @@
           <w:numId w:val="1"/>
         </w:numPr>
       </w:pPr>
-      <w:bookmarkStart w:id="13" w:name="_Toc23780349"/>
+      <w:bookmarkStart w:id="14" w:name="_Toc23780349"/>
       <w:r>
         <w:t>Printing the CP or saving it as PDF</w:t>
       </w:r>
-      <w:bookmarkEnd w:id="13"/>
+      <w:bookmarkEnd w:id="14"/>
     </w:p>
     <w:p/>
     <w:p>
@@ -7012,12 +7070,12 @@
           <w:numId w:val="1"/>
         </w:numPr>
       </w:pPr>
-      <w:bookmarkStart w:id="14" w:name="_Toc23780350"/>
+      <w:bookmarkStart w:id="15" w:name="_Toc23780350"/>
       <w:r>
         <w:lastRenderedPageBreak/>
         <w:t>Source of information in country profile sections</w:t>
       </w:r>
-      <w:bookmarkEnd w:id="14"/>
+      <w:bookmarkEnd w:id="15"/>
     </w:p>
     <w:p/>
     <w:p>
@@ -7031,11 +7089,11 @@
       <w:r>
         <w:t xml:space="preserve"> </w:t>
       </w:r>
-      <w:bookmarkStart w:id="15" w:name="_Toc23780351"/>
+      <w:bookmarkStart w:id="16" w:name="_Toc23780351"/>
       <w:r>
         <w:t>Country general information section</w:t>
       </w:r>
-      <w:bookmarkEnd w:id="15"/>
+      <w:bookmarkEnd w:id="16"/>
     </w:p>
     <w:p>
       <w:r>
@@ -8552,6 +8610,9 @@
         </w:tc>
       </w:tr>
       <w:tr>
+        <w:trPr>
+          <w:trHeight w:val="665"/>
+        </w:trPr>
         <w:tc>
           <w:tcPr>
             <w:tcW w:w="720" w:type="dxa"/>
@@ -8580,7 +8641,6 @@
           </w:tcPr>
           <w:p>
             <w:pPr>
-              <w:jc w:val="both"/>
               <w:rPr>
                 <w:rFonts w:ascii="Courier New" w:hAnsi="Courier New" w:cs="Courier New"/>
                 <w:color w:val="1A1AA6"/>
@@ -8602,77 +8662,53 @@
         <w:tc>
           <w:tcPr>
             <w:tcW w:w="2700" w:type="dxa"/>
-          </w:tcPr>
-          <w:p>
-            <w:pPr>
-              <w:jc w:val="both"/>
-              <w:rPr>
-                <w:rFonts w:ascii="Courier New" w:hAnsi="Courier New" w:cs="Courier New"/>
-                <w:color w:val="1A1AA6"/>
-                <w:sz w:val="20"/>
-                <w:szCs w:val="20"/>
-              </w:rPr>
-            </w:pPr>
-            <w:r>
-              <w:rPr>
-                <w:rFonts w:ascii="Courier New" w:hAnsi="Courier New" w:cs="Courier New"/>
-                <w:color w:val="1A1AA6"/>
-                <w:sz w:val="20"/>
-                <w:szCs w:val="20"/>
-              </w:rPr>
-              <w:t>GEN_UN_WPP_LifeExpBirth_Female</w:t>
-            </w:r>
-          </w:p>
-          <w:p>
-            <w:pPr>
-              <w:jc w:val="both"/>
-              <w:rPr>
-                <w:rFonts w:ascii="Courier New" w:hAnsi="Courier New" w:cs="Courier New"/>
-                <w:color w:val="1A1AA6"/>
-                <w:sz w:val="20"/>
-                <w:szCs w:val="20"/>
-              </w:rPr>
-            </w:pPr>
-            <w:r>
-              <w:rPr>
-                <w:rFonts w:ascii="Courier New" w:hAnsi="Courier New" w:cs="Courier New"/>
-                <w:color w:val="1A1AA6"/>
-                <w:sz w:val="20"/>
-                <w:szCs w:val="20"/>
-              </w:rPr>
-              <w:t>GEN_UN_WPP_LifeExpBirth_Male</w:t>
-            </w:r>
-          </w:p>
-          <w:p>
-            <w:pPr>
-              <w:jc w:val="both"/>
-              <w:rPr>
-                <w:rFonts w:ascii="Courier New" w:hAnsi="Courier New" w:cs="Courier New"/>
-                <w:color w:val="1A1AA6"/>
-                <w:sz w:val="20"/>
-                <w:szCs w:val="20"/>
-              </w:rPr>
-            </w:pPr>
-          </w:p>
-          <w:p>
-            <w:pPr>
-              <w:jc w:val="both"/>
-              <w:rPr>
-                <w:rFonts w:ascii="Courier New" w:hAnsi="Courier New" w:cs="Courier New"/>
-                <w:color w:val="1A1AA6"/>
-                <w:sz w:val="20"/>
-                <w:szCs w:val="20"/>
-              </w:rPr>
-            </w:pPr>
+            <w:vAlign w:val="center"/>
+          </w:tcPr>
+          <w:p>
+            <w:pPr>
+              <w:rPr>
+                <w:rFonts w:ascii="Courier New" w:hAnsi="Courier New" w:cs="Courier New"/>
+                <w:color w:val="1A1AA6"/>
+                <w:sz w:val="20"/>
+                <w:szCs w:val="20"/>
+              </w:rPr>
+            </w:pPr>
+            <w:r>
+              <w:rPr>
+                <w:rFonts w:ascii="Courier New" w:hAnsi="Courier New" w:cs="Courier New"/>
+                <w:color w:val="1A1AA6"/>
+                <w:sz w:val="20"/>
+                <w:szCs w:val="20"/>
+              </w:rPr>
+              <w:t>WHOSIS_000001_FMLE</w:t>
+            </w:r>
+            <w:r>
+              <w:rPr>
+                <w:rFonts w:ascii="Courier New" w:hAnsi="Courier New" w:cs="Courier New"/>
+                <w:color w:val="1A1AA6"/>
+                <w:sz w:val="20"/>
+                <w:szCs w:val="20"/>
+              </w:rPr>
+              <w:t xml:space="preserve"> </w:t>
+            </w:r>
+            <w:r>
+              <w:rPr>
+                <w:rFonts w:ascii="Courier New" w:hAnsi="Courier New" w:cs="Courier New"/>
+                <w:color w:val="1A1AA6"/>
+                <w:sz w:val="20"/>
+                <w:szCs w:val="20"/>
+              </w:rPr>
+              <w:t>WHOSIS_000001_MLE</w:t>
+            </w:r>
           </w:p>
         </w:tc>
         <w:tc>
           <w:tcPr>
             <w:tcW w:w="4410" w:type="dxa"/>
-          </w:tcPr>
-          <w:p>
-            <w:pPr>
-              <w:jc w:val="both"/>
+            <w:vAlign w:val="center"/>
+          </w:tcPr>
+          <w:p>
+            <w:pPr>
               <w:rPr>
                 <w:sz w:val="18"/>
                 <w:szCs w:val="18"/>
@@ -8760,10 +8796,7 @@
     </w:p>
     <w:p/>
     <w:p/>
-    <w:p>
-      <w:bookmarkStart w:id="16" w:name="_GoBack"/>
-      <w:bookmarkEnd w:id="16"/>
-    </w:p>
+    <w:p/>
     <w:p>
       <w:pPr>
         <w:rPr>
@@ -33200,7 +33233,7 @@
 </file>
 
 <file path=customXml/itemProps1.xml><?xml version="1.0" encoding="utf-8"?>
-<ds:datastoreItem xmlns:ds="http://schemas.openxmlformats.org/officeDocument/2006/customXml" ds:itemID="{70D09BA0-344F-4A42-B569-C81D12A1FA27}">
+<ds:datastoreItem xmlns:ds="http://schemas.openxmlformats.org/officeDocument/2006/customXml" ds:itemID="{9E6381E0-4105-4B1F-B8C0-A94A2BC75706}">
   <ds:schemaRefs>
     <ds:schemaRef ds:uri="http://schemas.openxmlformats.org/officeDocument/2006/bibliography"/>
   </ds:schemaRefs>

</xml_diff>

<commit_message>
bugfix: gap when retrieving historic values for indicators (between years and historic new cases and incidence data)
</commit_message>
<xml_diff>
--- a/user_manual.docx
+++ b/user_manual.docx
@@ -1736,7 +1736,7 @@
                 <w:noProof/>
                 <w:webHidden/>
               </w:rPr>
-              <w:t>15</w:t>
+              <w:t>16</w:t>
             </w:r>
             <w:r>
               <w:rPr>
@@ -1826,7 +1826,7 @@
                 <w:noProof/>
                 <w:webHidden/>
               </w:rPr>
-              <w:t>16</w:t>
+              <w:t>17</w:t>
             </w:r>
             <w:r>
               <w:rPr>
@@ -1916,7 +1916,7 @@
                 <w:noProof/>
                 <w:webHidden/>
               </w:rPr>
-              <w:t>17</w:t>
+              <w:t>18</w:t>
             </w:r>
             <w:r>
               <w:rPr>
@@ -2006,7 +2006,7 @@
                 <w:noProof/>
                 <w:webHidden/>
               </w:rPr>
-              <w:t>18</w:t>
+              <w:t>19</w:t>
             </w:r>
             <w:r>
               <w:rPr>
@@ -2096,7 +2096,7 @@
                 <w:noProof/>
                 <w:webHidden/>
               </w:rPr>
-              <w:t>20</w:t>
+              <w:t>21</w:t>
             </w:r>
             <w:r>
               <w:rPr>
@@ -2206,7 +2206,7 @@
           </w:tcPr>
           <w:p>
             <w:r>
-              <w:t>0.20</w:t>
+              <w:t>0.21</w:t>
             </w:r>
           </w:p>
         </w:tc>
@@ -2216,7 +2216,7 @@
           </w:tcPr>
           <w:p>
             <w:r>
-              <w:t>2019.11.07</w:t>
+              <w:t>2019.11.08</w:t>
             </w:r>
           </w:p>
         </w:tc>
@@ -2226,54 +2226,102 @@
           </w:tcPr>
           <w:p>
             <w:r>
-              <w:rPr>
-                <w:i/>
-              </w:rPr>
-              <w:t>Gender</w:t>
-            </w:r>
-            <w:r>
-              <w:t xml:space="preserve"> and </w:t>
-            </w:r>
-            <w:r>
-              <w:rPr>
-                <w:i/>
-              </w:rPr>
-              <w:t>Population age group</w:t>
-            </w:r>
-            <w:r>
-              <w:t xml:space="preserve"> data is</w:t>
-            </w:r>
-            <w:r>
-              <w:t xml:space="preserve"> now retrieved </w:t>
-            </w:r>
-            <w:r>
-              <w:t xml:space="preserve">from </w:t>
-            </w:r>
-            <w:r>
-              <w:t>UN_WPP_POP</w:t>
-            </w:r>
-            <w:r>
-              <w:t xml:space="preserve"> </w:t>
-            </w:r>
-            <w:r>
-              <w:t>indicators</w:t>
-            </w:r>
-            <w:r>
-              <w:t>.</w:t>
-            </w:r>
-          </w:p>
-          <w:p>
-            <w:r>
-              <w:rPr>
-                <w:i/>
-              </w:rPr>
-              <w:t>Life expectancy at birth</w:t>
-            </w:r>
-            <w:r>
-              <w:t xml:space="preserve"> is now </w:t>
+              <w:t>Introduction about N/A and No data added to 3.2 “Country profile” chapter.</w:t>
             </w:r>
             <w:bookmarkStart w:id="1" w:name="_GoBack"/>
             <w:bookmarkEnd w:id="1"/>
+          </w:p>
+          <w:p>
+            <w:r>
+              <w:t xml:space="preserve">Total population and </w:t>
+            </w:r>
+            <w:r>
+              <w:t>Population at risk description improved.</w:t>
+            </w:r>
+            <w:r>
+              <w:t xml:space="preserve"> (B1, C10, D5).</w:t>
+            </w:r>
+          </w:p>
+          <w:p>
+            <w:r>
+              <w:t xml:space="preserve">Bugfix: new cases and incidence chart. Gap between years and data fixed. </w:t>
+            </w:r>
+          </w:p>
+        </w:tc>
+      </w:tr>
+      <w:tr>
+        <w:tc>
+          <w:tcPr>
+            <w:tcW w:w="1070" w:type="dxa"/>
+          </w:tcPr>
+          <w:p>
+            <w:r>
+              <w:t>0.20</w:t>
+            </w:r>
+          </w:p>
+        </w:tc>
+        <w:tc>
+          <w:tcPr>
+            <w:tcW w:w="1220" w:type="dxa"/>
+          </w:tcPr>
+          <w:p>
+            <w:r>
+              <w:t>2019.11.07</w:t>
+            </w:r>
+          </w:p>
+        </w:tc>
+        <w:tc>
+          <w:tcPr>
+            <w:tcW w:w="8500" w:type="dxa"/>
+          </w:tcPr>
+          <w:p>
+            <w:r>
+              <w:rPr>
+                <w:i/>
+              </w:rPr>
+              <w:t>Gender</w:t>
+            </w:r>
+            <w:r>
+              <w:t xml:space="preserve"> and </w:t>
+            </w:r>
+            <w:r>
+              <w:rPr>
+                <w:i/>
+              </w:rPr>
+              <w:t>Population age group</w:t>
+            </w:r>
+            <w:r>
+              <w:t xml:space="preserve"> data is</w:t>
+            </w:r>
+            <w:r>
+              <w:t xml:space="preserve"> now retrieved </w:t>
+            </w:r>
+            <w:r>
+              <w:t xml:space="preserve">from </w:t>
+            </w:r>
+            <w:r>
+              <w:t>UN_WPP_POP</w:t>
+            </w:r>
+            <w:r>
+              <w:t xml:space="preserve"> </w:t>
+            </w:r>
+            <w:r>
+              <w:t>indicators</w:t>
+            </w:r>
+            <w:r>
+              <w:t>.</w:t>
+            </w:r>
+          </w:p>
+          <w:p>
+            <w:r>
+              <w:rPr>
+                <w:i/>
+              </w:rPr>
+              <w:t>Life expectancy at birth</w:t>
+            </w:r>
+            <w:r>
+              <w:t xml:space="preserve"> is now </w:t>
+            </w:r>
             <w:r>
               <w:t>retrieve</w:t>
             </w:r>
@@ -6288,6 +6336,20 @@
     </w:p>
     <w:p/>
     <w:p>
+      <w:r>
+        <w:t>LPCG usually shows N/A when Not Applicable (for example, data was not requested to the country</w:t>
+      </w:r>
+      <w:r>
+        <w:rPr>
+          <w:rStyle w:val="FootnoteReference"/>
+        </w:rPr>
+        <w:footnoteReference w:id="1"/>
+      </w:r>
+      <w:r>
+        <w:t>) and No data when blank data (no 0’s) is found in the system. Other complex cases are explained in their own section.</w:t>
+      </w:r>
+    </w:p>
+    <w:p>
       <w:pPr>
         <w:pStyle w:val="Heading2"/>
         <w:numPr>
@@ -6655,7 +6717,11 @@
         </w:drawing>
       </w:r>
       <w:r>
-        <w:t xml:space="preserve">You can footnote almost any element of the CP by left clicking on the element. A footnote index (1 for first clicked element) will be added to the element. The next element will be footnoted with the number “2” and so on. If you want to remove a footnote index, just left click again on it. It’s better to remove all higher footnote indexes first, </w:t>
+        <w:t xml:space="preserve">You can footnote almost any element of the CP by left clicking on the element. A footnote index (1 for first clicked element) will be added to the element. The next element will be footnoted with the number “2” and so on. If you want to </w:t>
+      </w:r>
+      <w:r>
+        <w:lastRenderedPageBreak/>
+        <w:t xml:space="preserve">remove a footnote index, just left click again on it. It’s better to remove all higher footnote indexes first, </w:t>
       </w:r>
       <w:r>
         <w:t>to</w:t>
@@ -6686,7 +6752,6 @@
       </w:pPr>
       <w:bookmarkStart w:id="13" w:name="_Toc23780348"/>
       <w:r>
-        <w:lastRenderedPageBreak/>
         <w:t>Arrange maps and charts</w:t>
       </w:r>
       <w:bookmarkEnd w:id="13"/>
@@ -6846,6 +6911,7 @@
         <w:rPr>
           <w:noProof/>
         </w:rPr>
+        <w:lastRenderedPageBreak/>
         <w:drawing>
           <wp:anchor distT="0" distB="0" distL="114300" distR="114300" simplePos="0" relativeHeight="251751424" behindDoc="0" locked="0" layoutInCell="1" allowOverlap="1" wp14:anchorId="197FD8DB" wp14:editId="03D0895B">
             <wp:simplePos x="0" y="0"/>
@@ -8208,6 +8274,63 @@
                 <w:szCs w:val="18"/>
               </w:rPr>
               <w:t>It shows “No data” if no data value found.</w:t>
+            </w:r>
+          </w:p>
+          <w:p>
+            <w:pPr>
+              <w:jc w:val="both"/>
+              <w:rPr>
+                <w:sz w:val="18"/>
+                <w:szCs w:val="18"/>
+              </w:rPr>
+            </w:pPr>
+          </w:p>
+          <w:p>
+            <w:pPr>
+              <w:jc w:val="both"/>
+              <w:rPr>
+                <w:sz w:val="18"/>
+                <w:szCs w:val="18"/>
+              </w:rPr>
+            </w:pPr>
+            <w:r>
+              <w:rPr>
+                <w:sz w:val="18"/>
+                <w:szCs w:val="18"/>
+              </w:rPr>
+              <w:t xml:space="preserve">Total </w:t>
+            </w:r>
+            <w:r>
+              <w:rPr>
+                <w:sz w:val="18"/>
+                <w:szCs w:val="18"/>
+              </w:rPr>
+              <w:t>population (</w:t>
+            </w:r>
+            <w:r>
+              <w:rPr>
+                <w:rFonts w:ascii="Courier New" w:hAnsi="Courier New" w:cs="Courier New"/>
+                <w:color w:val="1A1AA6"/>
+                <w:sz w:val="18"/>
+                <w:szCs w:val="18"/>
+              </w:rPr>
+              <w:t>GEN_UN_WPP_Pop_Tot_1000</w:t>
+            </w:r>
+            <w:r>
+              <w:rPr>
+                <w:rFonts w:ascii="Courier New" w:hAnsi="Courier New" w:cs="Courier New"/>
+                <w:color w:val="1A1AA6"/>
+                <w:sz w:val="20"/>
+                <w:szCs w:val="20"/>
+              </w:rPr>
+              <w:t>)</w:t>
+            </w:r>
+            <w:r>
+              <w:rPr>
+                <w:sz w:val="18"/>
+                <w:szCs w:val="18"/>
+              </w:rPr>
+              <w:t xml:space="preserve"> is used in B1, C10 and D5.</w:t>
             </w:r>
           </w:p>
         </w:tc>
@@ -14083,6 +14206,70 @@
               <w:t>N/A for PKDL and MCL.</w:t>
             </w:r>
           </w:p>
+          <w:p>
+            <w:pPr>
+              <w:jc w:val="both"/>
+              <w:rPr>
+                <w:sz w:val="18"/>
+                <w:szCs w:val="18"/>
+              </w:rPr>
+            </w:pPr>
+          </w:p>
+          <w:p>
+            <w:pPr>
+              <w:jc w:val="both"/>
+              <w:rPr>
+                <w:sz w:val="18"/>
+                <w:szCs w:val="18"/>
+              </w:rPr>
+            </w:pPr>
+            <w:r>
+              <w:rPr>
+                <w:sz w:val="18"/>
+                <w:szCs w:val="18"/>
+              </w:rPr>
+              <w:t xml:space="preserve">Total </w:t>
+            </w:r>
+            <w:r>
+              <w:rPr>
+                <w:sz w:val="18"/>
+                <w:szCs w:val="18"/>
+              </w:rPr>
+              <w:t>population (</w:t>
+            </w:r>
+            <w:r>
+              <w:rPr>
+                <w:rFonts w:ascii="Courier New" w:hAnsi="Courier New" w:cs="Courier New"/>
+                <w:color w:val="1A1AA6"/>
+                <w:sz w:val="18"/>
+                <w:szCs w:val="18"/>
+              </w:rPr>
+              <w:t>GEN_UN_WPP_Pop_Tot_1000</w:t>
+            </w:r>
+            <w:r>
+              <w:rPr>
+                <w:rFonts w:ascii="Courier New" w:hAnsi="Courier New" w:cs="Courier New"/>
+                <w:color w:val="1A1AA6"/>
+                <w:sz w:val="20"/>
+                <w:szCs w:val="20"/>
+              </w:rPr>
+              <w:t>)</w:t>
+            </w:r>
+            <w:r>
+              <w:rPr>
+                <w:sz w:val="18"/>
+                <w:szCs w:val="18"/>
+              </w:rPr>
+              <w:t xml:space="preserve"> </w:t>
+            </w:r>
+            <w:r>
+              <w:rPr>
+                <w:sz w:val="18"/>
+                <w:szCs w:val="18"/>
+              </w:rPr>
+              <w:t>is used in B1, C10 and D5.</w:t>
+            </w:r>
+          </w:p>
         </w:tc>
       </w:tr>
       <w:tr>
@@ -14295,12 +14482,11 @@
       </w:tr>
       <w:tr>
         <w:trPr>
-          <w:trHeight w:val="67"/>
+          <w:trHeight w:val="4193"/>
         </w:trPr>
         <w:tc>
           <w:tcPr>
             <w:tcW w:w="713" w:type="dxa"/>
-            <w:vMerge w:val="restart"/>
           </w:tcPr>
           <w:p>
             <w:pPr>
@@ -14433,6 +14619,7 @@
               <w:jc w:val="both"/>
               <w:rPr>
                 <w:rFonts w:ascii="Courier New" w:hAnsi="Courier New" w:cs="Courier New"/>
+                <w:b/>
                 <w:color w:val="000000"/>
                 <w:sz w:val="20"/>
                 <w:szCs w:val="20"/>
@@ -14441,75 +14628,163 @@
             <w:r>
               <w:rPr>
                 <w:rFonts w:ascii="Courier New" w:hAnsi="Courier New" w:cs="Courier New"/>
+                <w:b/>
                 <w:color w:val="000000"/>
                 <w:sz w:val="20"/>
                 <w:szCs w:val="20"/>
               </w:rPr>
-              <w:t xml:space="preserve">Adds all the values at selected subnational level in </w:t>
-            </w:r>
-            <w:r>
+              <w:t>Numerator:</w:t>
+            </w:r>
+          </w:p>
+          <w:p>
+            <w:pPr>
+              <w:rPr>
+                <w:rFonts w:ascii="Courier New" w:hAnsi="Courier New" w:cs="Courier New"/>
+                <w:color w:val="000000"/>
+                <w:sz w:val="20"/>
+                <w:szCs w:val="20"/>
+              </w:rPr>
+            </w:pPr>
+            <w:r>
+              <w:rPr>
+                <w:rFonts w:ascii="Courier New" w:hAnsi="Courier New" w:cs="Courier New"/>
+                <w:color w:val="000000"/>
+                <w:sz w:val="20"/>
+                <w:szCs w:val="20"/>
+              </w:rPr>
+              <w:t xml:space="preserve">The </w:t>
+            </w:r>
+            <w:r>
+              <w:rPr>
+                <w:rFonts w:ascii="Courier New" w:hAnsi="Courier New" w:cs="Courier New"/>
+                <w:color w:val="1A1AA6"/>
+                <w:sz w:val="20"/>
+                <w:szCs w:val="20"/>
+              </w:rPr>
+              <w:t>POP_AT_RISK_I</w:t>
+            </w:r>
+            <w:r>
+              <w:rPr>
+                <w:rFonts w:ascii="Courier New" w:hAnsi="Courier New" w:cs="Courier New"/>
+                <w:color w:val="000000"/>
+                <w:sz w:val="20"/>
+                <w:szCs w:val="20"/>
+              </w:rPr>
+              <w:t xml:space="preserve"> indicator value: </w:t>
+            </w:r>
+            <w:r>
+              <w:rPr>
+                <w:rFonts w:ascii="Courier New" w:hAnsi="Courier New" w:cs="Courier New"/>
+                <w:color w:val="1A1AA6"/>
+                <w:sz w:val="20"/>
+                <w:szCs w:val="20"/>
+              </w:rPr>
+              <w:t>GEN_pop_Leish</w:t>
+            </w:r>
+            <w:r>
+              <w:rPr>
+                <w:rFonts w:ascii="Courier New" w:hAnsi="Courier New" w:cs="Courier New"/>
+                <w:color w:val="000000"/>
+                <w:sz w:val="20"/>
+                <w:szCs w:val="20"/>
+              </w:rPr>
+              <w:t xml:space="preserve"> if the corresponding program indicator </w:t>
+            </w:r>
+            <w:r>
+              <w:rPr>
+                <w:rFonts w:ascii="Courier New" w:hAnsi="Courier New" w:cs="Courier New"/>
+                <w:color w:val="1A1AA6"/>
+                <w:sz w:val="20"/>
+                <w:szCs w:val="20"/>
+              </w:rPr>
+              <w:t>XXX</w:t>
+            </w:r>
+            <w:r>
+              <w:rPr>
+                <w:rFonts w:ascii="Courier New" w:hAnsi="Courier New" w:cs="Courier New"/>
+                <w:color w:val="1A1AA6"/>
+                <w:sz w:val="20"/>
+                <w:szCs w:val="20"/>
+              </w:rPr>
+              <w:t xml:space="preserve">_endemicity_WHO_factor1_PI </w:t>
+            </w:r>
+            <w:r>
+              <w:rPr>
+                <w:rFonts w:ascii="Courier New" w:hAnsi="Courier New" w:cs="Courier New"/>
+                <w:color w:val="000000"/>
+                <w:sz w:val="20"/>
+                <w:szCs w:val="20"/>
+              </w:rPr>
+              <w:t>equals 1</w:t>
+            </w:r>
+            <w:r>
+              <w:rPr>
+                <w:rFonts w:ascii="Courier New" w:hAnsi="Courier New" w:cs="Courier New"/>
+                <w:color w:val="1A1AA6"/>
+                <w:sz w:val="20"/>
+                <w:szCs w:val="20"/>
+              </w:rPr>
+              <w:t xml:space="preserve">. </w:t>
+            </w:r>
+            <w:r>
+              <w:rPr>
+                <w:rFonts w:ascii="Courier New" w:hAnsi="Courier New" w:cs="Courier New"/>
+                <w:color w:val="000000"/>
+                <w:sz w:val="20"/>
+                <w:szCs w:val="20"/>
+              </w:rPr>
+              <w:t>0 otherwise.</w:t>
+            </w:r>
+          </w:p>
+          <w:p>
+            <w:pPr>
+              <w:jc w:val="both"/>
+              <w:rPr>
+                <w:rFonts w:ascii="Courier New" w:hAnsi="Courier New" w:cs="Courier New"/>
+                <w:color w:val="000000"/>
+                <w:sz w:val="20"/>
+                <w:szCs w:val="20"/>
+              </w:rPr>
+            </w:pPr>
+          </w:p>
+          <w:p>
+            <w:pPr>
+              <w:jc w:val="both"/>
               <w:rPr>
                 <w:rFonts w:ascii="Courier New" w:hAnsi="Courier New" w:cs="Courier New"/>
                 <w:b/>
-                <w:color w:val="FF0000"/>
-                <w:sz w:val="20"/>
-                <w:szCs w:val="20"/>
-              </w:rPr>
-              <w:t>CODEHERE</w:t>
-            </w:r>
-            <w:r>
-              <w:rPr>
-                <w:rFonts w:ascii="Courier New" w:hAnsi="Courier New" w:cs="Courier New"/>
-                <w:color w:val="FF0000"/>
-                <w:sz w:val="20"/>
-                <w:szCs w:val="20"/>
-              </w:rPr>
-              <w:t xml:space="preserve">. </w:t>
-            </w:r>
-            <w:r>
-              <w:rPr>
-                <w:rFonts w:ascii="Courier New" w:hAnsi="Courier New" w:cs="Courier New"/>
                 <w:color w:val="000000"/>
                 <w:sz w:val="20"/>
                 <w:szCs w:val="20"/>
               </w:rPr>
-              <w:t>The indicator value is GEN_pop_Leish if the corresponding PI  XXX</w:t>
-            </w:r>
-            <w:r>
-              <w:rPr>
-                <w:rFonts w:ascii="Courier New" w:hAnsi="Courier New" w:cs="Courier New"/>
-                <w:color w:val="1A1AA6"/>
-                <w:sz w:val="20"/>
-                <w:szCs w:val="20"/>
-              </w:rPr>
-              <w:t xml:space="preserve">_endemicity_WHO_factor1_PI equals 1. </w:t>
-            </w:r>
-            <w:r>
-              <w:rPr>
-                <w:rFonts w:ascii="Courier New" w:hAnsi="Courier New" w:cs="Courier New"/>
+            </w:pPr>
+            <w:r>
+              <w:rPr>
+                <w:rFonts w:ascii="Courier New" w:hAnsi="Courier New" w:cs="Courier New"/>
+                <w:b/>
                 <w:color w:val="000000"/>
                 <w:sz w:val="20"/>
                 <w:szCs w:val="20"/>
               </w:rPr>
-              <w:t>The indicator value is 0 otherwise.</w:t>
-            </w:r>
-          </w:p>
-          <w:p>
-            <w:pPr>
-              <w:jc w:val="both"/>
-              <w:rPr>
-                <w:rFonts w:ascii="Courier New" w:hAnsi="Courier New" w:cs="Courier New"/>
+              <w:t>Denominator</w:t>
+            </w:r>
+            <w:r>
+              <w:rPr>
+                <w:rFonts w:ascii="Courier New" w:hAnsi="Courier New" w:cs="Courier New"/>
+                <w:b/>
                 <w:color w:val="000000"/>
                 <w:sz w:val="20"/>
                 <w:szCs w:val="20"/>
               </w:rPr>
-            </w:pPr>
-          </w:p>
-          <w:p>
-            <w:pPr>
-              <w:jc w:val="both"/>
-              <w:rPr>
-                <w:rFonts w:ascii="Courier New" w:hAnsi="Courier New" w:cs="Courier New"/>
+              <w:t>:</w:t>
+            </w:r>
+          </w:p>
+          <w:p>
+            <w:pPr>
+              <w:jc w:val="both"/>
+              <w:rPr>
+                <w:rFonts w:ascii="Courier New" w:hAnsi="Courier New" w:cs="Courier New"/>
+                <w:b/>
                 <w:color w:val="000000"/>
                 <w:sz w:val="20"/>
                 <w:szCs w:val="20"/>
@@ -14518,21 +14793,32 @@
             <w:r>
               <w:rPr>
                 <w:rFonts w:ascii="Courier New" w:hAnsi="Courier New" w:cs="Courier New"/>
+                <w:color w:val="1A1AA6"/>
+                <w:sz w:val="20"/>
+                <w:szCs w:val="20"/>
+              </w:rPr>
+              <w:t>GEN_UN_WPP_Pop_Tot_1000</w:t>
+            </w:r>
+            <w:r>
+              <w:rPr>
+                <w:rFonts w:ascii="Courier New" w:hAnsi="Courier New" w:cs="Courier New"/>
                 <w:color w:val="000000"/>
                 <w:sz w:val="20"/>
                 <w:szCs w:val="20"/>
               </w:rPr>
-              <w:t>L</w:t>
-            </w:r>
-            <w:r>
+              <w:t xml:space="preserve"> * 1000</w:t>
+            </w:r>
+          </w:p>
+          <w:p>
+            <w:pPr>
+              <w:jc w:val="both"/>
               <w:rPr>
                 <w:rFonts w:ascii="Courier New" w:hAnsi="Courier New" w:cs="Courier New"/>
                 <w:color w:val="000000"/>
                 <w:sz w:val="20"/>
                 <w:szCs w:val="20"/>
               </w:rPr>
-              <w:t>CPG shows -  instead XY% if it was not able to calculate percentage.</w:t>
-            </w:r>
+            </w:pPr>
           </w:p>
           <w:p>
             <w:pPr>
@@ -14544,6 +14830,85 @@
                 <w:szCs w:val="20"/>
               </w:rPr>
             </w:pPr>
+            <w:r>
+              <w:rPr>
+                <w:rFonts w:ascii="Courier New" w:hAnsi="Courier New" w:cs="Courier New"/>
+                <w:color w:val="000000"/>
+                <w:sz w:val="20"/>
+                <w:szCs w:val="20"/>
+              </w:rPr>
+              <w:t>LCPG shows ‘-‘  instead XY% if it was not able to calculate percentage.</w:t>
+            </w:r>
+          </w:p>
+          <w:p>
+            <w:pPr>
+              <w:jc w:val="both"/>
+              <w:rPr>
+                <w:rFonts w:ascii="Courier New" w:hAnsi="Courier New" w:cs="Courier New"/>
+                <w:color w:val="000000"/>
+                <w:sz w:val="20"/>
+                <w:szCs w:val="20"/>
+              </w:rPr>
+            </w:pPr>
+          </w:p>
+          <w:p>
+            <w:pPr>
+              <w:jc w:val="both"/>
+              <w:rPr>
+                <w:sz w:val="18"/>
+                <w:szCs w:val="18"/>
+              </w:rPr>
+            </w:pPr>
+            <w:r>
+              <w:rPr>
+                <w:sz w:val="18"/>
+                <w:szCs w:val="18"/>
+              </w:rPr>
+              <w:t xml:space="preserve">Total </w:t>
+            </w:r>
+            <w:r>
+              <w:rPr>
+                <w:sz w:val="18"/>
+                <w:szCs w:val="18"/>
+              </w:rPr>
+              <w:t>population (</w:t>
+            </w:r>
+            <w:r>
+              <w:rPr>
+                <w:rFonts w:ascii="Courier New" w:hAnsi="Courier New" w:cs="Courier New"/>
+                <w:color w:val="1A1AA6"/>
+                <w:sz w:val="18"/>
+                <w:szCs w:val="18"/>
+              </w:rPr>
+              <w:t>GEN_UN_WPP_Pop_Tot_1000</w:t>
+            </w:r>
+            <w:r>
+              <w:rPr>
+                <w:rFonts w:ascii="Courier New" w:hAnsi="Courier New" w:cs="Courier New"/>
+                <w:color w:val="1A1AA6"/>
+                <w:sz w:val="20"/>
+                <w:szCs w:val="20"/>
+              </w:rPr>
+              <w:t>)</w:t>
+            </w:r>
+            <w:r>
+              <w:rPr>
+                <w:sz w:val="18"/>
+                <w:szCs w:val="18"/>
+              </w:rPr>
+              <w:t xml:space="preserve"> is used in B1, C10 and D5.</w:t>
+            </w:r>
+          </w:p>
+          <w:p>
+            <w:pPr>
+              <w:jc w:val="both"/>
+              <w:rPr>
+                <w:rFonts w:ascii="Courier New" w:hAnsi="Courier New" w:cs="Courier New"/>
+                <w:color w:val="000000"/>
+                <w:sz w:val="20"/>
+                <w:szCs w:val="20"/>
+              </w:rPr>
+            </w:pPr>
           </w:p>
           <w:p>
             <w:pPr>
@@ -14559,99 +14924,6 @@
                 <w:szCs w:val="18"/>
               </w:rPr>
               <w:t>N/A for PKDL and MCL.</w:t>
-            </w:r>
-          </w:p>
-        </w:tc>
-      </w:tr>
-      <w:tr>
-        <w:trPr>
-          <w:trHeight w:val="66"/>
-        </w:trPr>
-        <w:tc>
-          <w:tcPr>
-            <w:tcW w:w="713" w:type="dxa"/>
-            <w:vMerge/>
-          </w:tcPr>
-          <w:p>
-            <w:pPr>
-              <w:jc w:val="both"/>
-              <w:rPr>
-                <w:sz w:val="18"/>
-                <w:szCs w:val="18"/>
-              </w:rPr>
-            </w:pPr>
-          </w:p>
-        </w:tc>
-        <w:tc>
-          <w:tcPr>
-            <w:tcW w:w="3422" w:type="dxa"/>
-          </w:tcPr>
-          <w:p>
-            <w:pPr>
-              <w:jc w:val="both"/>
-              <w:rPr>
-                <w:sz w:val="18"/>
-                <w:szCs w:val="18"/>
-              </w:rPr>
-            </w:pPr>
-            <w:r>
-              <w:rPr>
-                <w:rFonts w:ascii="Courier New" w:hAnsi="Courier New" w:cs="Courier New"/>
-                <w:color w:val="1A1AA6"/>
-                <w:sz w:val="20"/>
-                <w:szCs w:val="20"/>
-              </w:rPr>
-              <w:t>DS_GeneralInformation</w:t>
-            </w:r>
-          </w:p>
-        </w:tc>
-        <w:tc>
-          <w:tcPr>
-            <w:tcW w:w="2340" w:type="dxa"/>
-          </w:tcPr>
-          <w:p>
-            <w:pPr>
-              <w:jc w:val="both"/>
-              <w:rPr>
-                <w:sz w:val="18"/>
-                <w:szCs w:val="18"/>
-              </w:rPr>
-            </w:pPr>
-            <w:r>
-              <w:rPr>
-                <w:sz w:val="18"/>
-                <w:szCs w:val="18"/>
-              </w:rPr>
-              <w:t>B</w:t>
-            </w:r>
-            <w:r>
-              <w:rPr>
-                <w:sz w:val="18"/>
-                <w:szCs w:val="18"/>
-              </w:rPr>
-              <w:t>1</w:t>
-            </w:r>
-          </w:p>
-        </w:tc>
-        <w:tc>
-          <w:tcPr>
-            <w:tcW w:w="4410" w:type="dxa"/>
-            <w:gridSpan w:val="3"/>
-          </w:tcPr>
-          <w:p>
-            <w:pPr>
-              <w:jc w:val="both"/>
-              <w:rPr>
-                <w:sz w:val="18"/>
-                <w:szCs w:val="18"/>
-              </w:rPr>
-            </w:pPr>
-            <w:r>
-              <w:rPr>
-                <w:sz w:val="18"/>
-                <w:szCs w:val="18"/>
-              </w:rPr>
-              <w:t>Total population is same value as B1</w:t>
             </w:r>
           </w:p>
         </w:tc>
@@ -30308,6 +30580,7 @@
                 <w:sz w:val="16"/>
                 <w:szCs w:val="16"/>
               </w:rPr>
+              <w:lastRenderedPageBreak/>
               <w:t>I6</w:t>
             </w:r>
           </w:p>
@@ -30702,6 +30975,22 @@
       </w:pPr>
       <w:r>
         <w:continuationSeparator/>
+      </w:r>
+    </w:p>
+  </w:footnote>
+  <w:footnote w:id="1">
+    <w:p>
+      <w:pPr>
+        <w:pStyle w:val="FootnoteText"/>
+      </w:pPr>
+      <w:r>
+        <w:rPr>
+          <w:rStyle w:val="FootnoteReference"/>
+        </w:rPr>
+        <w:footnoteRef/>
+      </w:r>
+      <w:r>
+        <w:t xml:space="preserve"> Currently, that’s only valid when data comes directly from dataElements and not from DHIS2 indicators.</w:t>
       </w:r>
     </w:p>
   </w:footnote>
@@ -33233,7 +33522,7 @@
 </file>
 
 <file path=customXml/itemProps1.xml><?xml version="1.0" encoding="utf-8"?>
-<ds:datastoreItem xmlns:ds="http://schemas.openxmlformats.org/officeDocument/2006/customXml" ds:itemID="{9E6381E0-4105-4B1F-B8C0-A94A2BC75706}">
+<ds:datastoreItem xmlns:ds="http://schemas.openxmlformats.org/officeDocument/2006/customXml" ds:itemID="{290F7924-7A52-466A-90C8-73F718B53FAD}">
   <ds:schemaRefs>
     <ds:schemaRef ds:uri="http://schemas.openxmlformats.org/officeDocument/2006/bibliography"/>
   </ds:schemaRefs>

</xml_diff>

<commit_message>
Title on yearly incidence and new cases charts
</commit_message>
<xml_diff>
--- a/user_manual.docx
+++ b/user_manual.docx
@@ -1466,7 +1466,7 @@
                 <w:noProof/>
                 <w:webHidden/>
               </w:rPr>
-              <w:t>11</w:t>
+              <w:t>12</w:t>
             </w:r>
             <w:r>
               <w:rPr>
@@ -1556,7 +1556,7 @@
                 <w:noProof/>
                 <w:webHidden/>
               </w:rPr>
-              <w:t>11</w:t>
+              <w:t>12</w:t>
             </w:r>
             <w:r>
               <w:rPr>
@@ -1646,7 +1646,7 @@
                 <w:noProof/>
                 <w:webHidden/>
               </w:rPr>
-              <w:t>12</w:t>
+              <w:t>13</w:t>
             </w:r>
             <w:r>
               <w:rPr>
@@ -1736,7 +1736,7 @@
                 <w:noProof/>
                 <w:webHidden/>
               </w:rPr>
-              <w:t>16</w:t>
+              <w:t>17</w:t>
             </w:r>
             <w:r>
               <w:rPr>
@@ -1826,7 +1826,7 @@
                 <w:noProof/>
                 <w:webHidden/>
               </w:rPr>
-              <w:t>17</w:t>
+              <w:t>18</w:t>
             </w:r>
             <w:r>
               <w:rPr>
@@ -1916,7 +1916,7 @@
                 <w:noProof/>
                 <w:webHidden/>
               </w:rPr>
-              <w:t>18</w:t>
+              <w:t>19</w:t>
             </w:r>
             <w:r>
               <w:rPr>
@@ -2006,7 +2006,7 @@
                 <w:noProof/>
                 <w:webHidden/>
               </w:rPr>
-              <w:t>19</w:t>
+              <w:t>20</w:t>
             </w:r>
             <w:r>
               <w:rPr>
@@ -2096,7 +2096,7 @@
                 <w:noProof/>
                 <w:webHidden/>
               </w:rPr>
-              <w:t>21</w:t>
+              <w:t>22</w:t>
             </w:r>
             <w:r>
               <w:rPr>
@@ -2206,7 +2206,7 @@
           </w:tcPr>
           <w:p>
             <w:r>
-              <w:t>0.21</w:t>
+              <w:t>0.22</w:t>
             </w:r>
           </w:p>
         </w:tc>
@@ -2216,7 +2216,7 @@
           </w:tcPr>
           <w:p>
             <w:r>
-              <w:t>2019.11.08</w:t>
+              <w:t>2019.11.18</w:t>
             </w:r>
           </w:p>
         </w:tc>
@@ -2226,27 +2226,17 @@
           </w:tcPr>
           <w:p>
             <w:r>
-              <w:t>Introduction about N/A and No data added to 3.2 “Country profile” chapter.</w:t>
+              <w:t xml:space="preserve">Title on </w:t>
+            </w:r>
+            <w:r>
+              <w:t xml:space="preserve">yearly </w:t>
+            </w:r>
+            <w:r>
+              <w:t>incidence and new cases charts</w:t>
             </w:r>
             <w:bookmarkStart w:id="1" w:name="_GoBack"/>
             <w:bookmarkEnd w:id="1"/>
           </w:p>
-          <w:p>
-            <w:r>
-              <w:t xml:space="preserve">Total population and </w:t>
-            </w:r>
-            <w:r>
-              <w:t>Population at risk description improved.</w:t>
-            </w:r>
-            <w:r>
-              <w:t xml:space="preserve"> (B1, C10, D5).</w:t>
-            </w:r>
-          </w:p>
-          <w:p>
-            <w:r>
-              <w:t xml:space="preserve">Bugfix: new cases and incidence chart. Gap between years and data fixed. </w:t>
-            </w:r>
-          </w:p>
         </w:tc>
       </w:tr>
       <w:tr>
@@ -2256,7 +2246,7 @@
           </w:tcPr>
           <w:p>
             <w:r>
-              <w:t>0.20</w:t>
+              <w:t>0.21</w:t>
             </w:r>
           </w:p>
         </w:tc>
@@ -2266,7 +2256,7 @@
           </w:tcPr>
           <w:p>
             <w:r>
-              <w:t>2019.11.07</w:t>
+              <w:t>2019.11.08</w:t>
             </w:r>
           </w:p>
         </w:tc>
@@ -2276,63 +2266,23 @@
           </w:tcPr>
           <w:p>
             <w:r>
-              <w:rPr>
-                <w:i/>
-              </w:rPr>
-              <w:t>Gender</w:t>
-            </w:r>
-            <w:r>
-              <w:t xml:space="preserve"> and </w:t>
-            </w:r>
-            <w:r>
-              <w:rPr>
-                <w:i/>
-              </w:rPr>
-              <w:t>Population age group</w:t>
-            </w:r>
-            <w:r>
-              <w:t xml:space="preserve"> data is</w:t>
-            </w:r>
-            <w:r>
-              <w:t xml:space="preserve"> now retrieved </w:t>
-            </w:r>
-            <w:r>
-              <w:t xml:space="preserve">from </w:t>
-            </w:r>
-            <w:r>
-              <w:t>UN_WPP_POP</w:t>
-            </w:r>
-            <w:r>
-              <w:t xml:space="preserve"> </w:t>
-            </w:r>
-            <w:r>
-              <w:t>indicators</w:t>
-            </w:r>
-            <w:r>
-              <w:t>.</w:t>
-            </w:r>
-          </w:p>
-          <w:p>
-            <w:r>
-              <w:rPr>
-                <w:i/>
-              </w:rPr>
-              <w:t>Life expectancy at birth</w:t>
-            </w:r>
-            <w:r>
-              <w:t xml:space="preserve"> is now </w:t>
-            </w:r>
-            <w:r>
-              <w:t>retrieve</w:t>
-            </w:r>
-            <w:r>
-              <w:t xml:space="preserve">d </w:t>
-            </w:r>
-            <w:r>
-              <w:t>from GHO, not WB</w:t>
-            </w:r>
-            <w:r>
-              <w:t xml:space="preserve">. </w:t>
+              <w:t>Introduction about N/A and No data added to 3.2 “Country profile” chapter.</w:t>
+            </w:r>
+          </w:p>
+          <w:p>
+            <w:r>
+              <w:t xml:space="preserve">Total population and </w:t>
+            </w:r>
+            <w:r>
+              <w:t>Population at risk description improved.</w:t>
+            </w:r>
+            <w:r>
+              <w:t xml:space="preserve"> (B1, C10, D5).</w:t>
+            </w:r>
+          </w:p>
+          <w:p>
+            <w:r>
+              <w:t xml:space="preserve">Bugfix: new cases and incidence chart. Gap between years and data fixed. </w:t>
             </w:r>
           </w:p>
         </w:tc>
@@ -2344,6 +2294,88 @@
           </w:tcPr>
           <w:p>
             <w:r>
+              <w:t>0.20</w:t>
+            </w:r>
+          </w:p>
+        </w:tc>
+        <w:tc>
+          <w:tcPr>
+            <w:tcW w:w="1220" w:type="dxa"/>
+          </w:tcPr>
+          <w:p>
+            <w:r>
+              <w:t>2019.11.07</w:t>
+            </w:r>
+          </w:p>
+        </w:tc>
+        <w:tc>
+          <w:tcPr>
+            <w:tcW w:w="8500" w:type="dxa"/>
+          </w:tcPr>
+          <w:p>
+            <w:r>
+              <w:rPr>
+                <w:i/>
+              </w:rPr>
+              <w:t>Gender</w:t>
+            </w:r>
+            <w:r>
+              <w:t xml:space="preserve"> and </w:t>
+            </w:r>
+            <w:r>
+              <w:rPr>
+                <w:i/>
+              </w:rPr>
+              <w:t>Population age group</w:t>
+            </w:r>
+            <w:r>
+              <w:t xml:space="preserve"> data is</w:t>
+            </w:r>
+            <w:r>
+              <w:t xml:space="preserve"> now retrieved </w:t>
+            </w:r>
+            <w:r>
+              <w:t xml:space="preserve">from </w:t>
+            </w:r>
+            <w:r>
+              <w:t>UN_WPP_POP</w:t>
+            </w:r>
+            <w:r>
+              <w:t xml:space="preserve"> </w:t>
+            </w:r>
+            <w:r>
+              <w:t>indicators</w:t>
+            </w:r>
+            <w:r>
+              <w:t>.</w:t>
+            </w:r>
+          </w:p>
+          <w:p>
+            <w:r>
+              <w:rPr>
+                <w:i/>
+              </w:rPr>
+              <w:t>Life expectancy at birth</w:t>
+            </w:r>
+            <w:r>
+              <w:t xml:space="preserve"> is now retrieved </w:t>
+            </w:r>
+            <w:r>
+              <w:t>from GHO, not WB</w:t>
+            </w:r>
+            <w:r>
+              <w:t xml:space="preserve">. </w:t>
+            </w:r>
+          </w:p>
+        </w:tc>
+      </w:tr>
+      <w:tr>
+        <w:tc>
+          <w:tcPr>
+            <w:tcW w:w="1070" w:type="dxa"/>
+          </w:tcPr>
+          <w:p>
+            <w:r>
               <w:t>0.19</w:t>
             </w:r>
           </w:p>
@@ -2405,10 +2437,7 @@
               <w:t>Life expectancy at birth</w:t>
             </w:r>
             <w:r>
-              <w:t xml:space="preserve"> </w:t>
-            </w:r>
-            <w:r>
-              <w:t xml:space="preserve">and </w:t>
+              <w:t xml:space="preserve"> and </w:t>
             </w:r>
             <w:r>
               <w:rPr>
@@ -8407,16 +8436,7 @@
                 <w:sz w:val="20"/>
                 <w:szCs w:val="20"/>
               </w:rPr>
-              <w:t>UN_WPP_POP_GENDER_FEMALE_%</w:t>
-            </w:r>
-            <w:r>
-              <w:rPr>
-                <w:rFonts w:ascii="Courier New" w:hAnsi="Courier New" w:cs="Courier New"/>
-                <w:color w:val="1A1AA6"/>
-                <w:sz w:val="20"/>
-                <w:szCs w:val="20"/>
-              </w:rPr>
-              <w:t xml:space="preserve"> </w:t>
+              <w:t xml:space="preserve">UN_WPP_POP_GENDER_FEMALE_% </w:t>
             </w:r>
           </w:p>
           <w:p>
@@ -8842,21 +8862,7 @@
                 <w:sz w:val="18"/>
                 <w:szCs w:val="18"/>
               </w:rPr>
-              <w:t>Value is rounded to</w:t>
-            </w:r>
-            <w:r>
-              <w:rPr>
-                <w:sz w:val="18"/>
-                <w:szCs w:val="18"/>
-              </w:rPr>
-              <w:t xml:space="preserve"> the</w:t>
-            </w:r>
-            <w:r>
-              <w:rPr>
-                <w:sz w:val="18"/>
-                <w:szCs w:val="18"/>
-              </w:rPr>
-              <w:t xml:space="preserve"> nearest integer.</w:t>
+              <w:t>Value is rounded to the nearest integer.</w:t>
             </w:r>
           </w:p>
         </w:tc>
@@ -14260,14 +14266,7 @@
                 <w:sz w:val="18"/>
                 <w:szCs w:val="18"/>
               </w:rPr>
-              <w:t xml:space="preserve"> </w:t>
-            </w:r>
-            <w:r>
-              <w:rPr>
-                <w:sz w:val="18"/>
-                <w:szCs w:val="18"/>
-              </w:rPr>
-              <w:t>is used in B1, C10 and D5.</w:t>
+              <w:t xml:space="preserve"> is used in B1, C10 and D5.</w:t>
             </w:r>
           </w:p>
         </w:tc>
@@ -32585,6 +32584,7 @@
   <w:style w:type="character" w:default="1" w:styleId="DefaultParagraphFont">
     <w:name w:val="Default Paragraph Font"/>
     <w:uiPriority w:val="1"/>
+    <w:semiHidden/>
     <w:unhideWhenUsed/>
   </w:style>
   <w:style w:type="table" w:default="1" w:styleId="TableNormal">
@@ -33522,7 +33522,7 @@
 </file>
 
 <file path=customXml/itemProps1.xml><?xml version="1.0" encoding="utf-8"?>
-<ds:datastoreItem xmlns:ds="http://schemas.openxmlformats.org/officeDocument/2006/customXml" ds:itemID="{290F7924-7A52-466A-90C8-73F718B53FAD}">
+<ds:datastoreItem xmlns:ds="http://schemas.openxmlformats.org/officeDocument/2006/customXml" ds:itemID="{9BACE7CD-64AC-41CC-971C-F4610EDEC870}">
   <ds:schemaRefs>
     <ds:schemaRef ds:uri="http://schemas.openxmlformats.org/officeDocument/2006/bibliography"/>
   </ds:schemaRefs>

</xml_diff>

<commit_message>
charts size and fonts size reduced
</commit_message>
<xml_diff>
--- a/user_manual.docx
+++ b/user_manual.docx
@@ -2206,7 +2206,7 @@
           </w:tcPr>
           <w:p>
             <w:r>
-              <w:t>0.22</w:t>
+              <w:t>0.23</w:t>
             </w:r>
           </w:p>
         </w:tc>
@@ -2216,7 +2216,7 @@
           </w:tcPr>
           <w:p>
             <w:r>
-              <w:t>2019.11.18</w:t>
+              <w:t>2019.11.19</w:t>
             </w:r>
           </w:p>
         </w:tc>
@@ -2226,16 +2226,57 @@
           </w:tcPr>
           <w:p>
             <w:r>
-              <w:t xml:space="preserve">Title on </w:t>
-            </w:r>
-            <w:r>
-              <w:t xml:space="preserve">yearly </w:t>
-            </w:r>
-            <w:r>
-              <w:t>incidence and new cases charts</w:t>
+              <w:t xml:space="preserve">Charts </w:t>
+            </w:r>
+            <w:r>
+              <w:t>aligned. C</w:t>
+            </w:r>
+            <w:r>
+              <w:t>hart</w:t>
+            </w:r>
+            <w:r>
+              <w:t>s</w:t>
+            </w:r>
+            <w:r>
+              <w:t xml:space="preserve"> size and font size reduced</w:t>
+            </w:r>
+            <w:r>
+              <w:t xml:space="preserve"> to adjust to two pages.</w:t>
             </w:r>
             <w:bookmarkStart w:id="1" w:name="_GoBack"/>
             <w:bookmarkEnd w:id="1"/>
+          </w:p>
+        </w:tc>
+      </w:tr>
+      <w:tr>
+        <w:tc>
+          <w:tcPr>
+            <w:tcW w:w="1070" w:type="dxa"/>
+          </w:tcPr>
+          <w:p>
+            <w:r>
+              <w:t>0.22</w:t>
+            </w:r>
+          </w:p>
+        </w:tc>
+        <w:tc>
+          <w:tcPr>
+            <w:tcW w:w="1220" w:type="dxa"/>
+          </w:tcPr>
+          <w:p>
+            <w:r>
+              <w:t>2019.11.18</w:t>
+            </w:r>
+          </w:p>
+        </w:tc>
+        <w:tc>
+          <w:tcPr>
+            <w:tcW w:w="8500" w:type="dxa"/>
+          </w:tcPr>
+          <w:p>
+            <w:r>
+              <w:t>Title on yearly incidence and new cases charts</w:t>
+            </w:r>
           </w:p>
         </w:tc>
       </w:tr>
@@ -33522,7 +33563,7 @@
 </file>
 
 <file path=customXml/itemProps1.xml><?xml version="1.0" encoding="utf-8"?>
-<ds:datastoreItem xmlns:ds="http://schemas.openxmlformats.org/officeDocument/2006/customXml" ds:itemID="{9BACE7CD-64AC-41CC-971C-F4610EDEC870}">
+<ds:datastoreItem xmlns:ds="http://schemas.openxmlformats.org/officeDocument/2006/customXml" ds:itemID="{BA8954E0-301E-4E28-89E8-0EB765753DCE}">
   <ds:schemaRefs>
     <ds:schemaRef ds:uri="http://schemas.openxmlformats.org/officeDocument/2006/bibliography"/>
   </ds:schemaRefs>

</xml_diff>

<commit_message>
bugfix: fillIndicatorArray is now parsing floats and not Integers: some indicators may be actually floats. bugfix: Male gender was taking Female value.
</commit_message>
<xml_diff>
--- a/user_manual.docx
+++ b/user_manual.docx
@@ -2206,7 +2206,7 @@
           </w:tcPr>
           <w:p>
             <w:r>
-              <w:t>0.23</w:t>
+              <w:t>0.24</w:t>
             </w:r>
           </w:p>
         </w:tc>
@@ -2216,7 +2216,7 @@
           </w:tcPr>
           <w:p>
             <w:r>
-              <w:t>2019.11.19</w:t>
+              <w:t>2019.12.05</w:t>
             </w:r>
           </w:p>
         </w:tc>
@@ -2226,25 +2226,67 @@
           </w:tcPr>
           <w:p>
             <w:r>
-              <w:t xml:space="preserve">Charts </w:t>
-            </w:r>
-            <w:r>
-              <w:t>aligned. C</w:t>
-            </w:r>
-            <w:r>
-              <w:t>hart</w:t>
-            </w:r>
-            <w:r>
-              <w:t>s</w:t>
-            </w:r>
-            <w:r>
-              <w:t xml:space="preserve"> size and font size reduced</w:t>
-            </w:r>
-            <w:r>
-              <w:t xml:space="preserve"> to adjust to two pages.</w:t>
+              <w:t>Chart order changed: VL – CL – AZCL</w:t>
+            </w:r>
+          </w:p>
+          <w:p>
+            <w:r>
+              <w:t>Bugfix: CGI section. Male gender was taking Female value.</w:t>
+            </w:r>
+          </w:p>
+          <w:p>
+            <w:r>
+              <w:t>Bugfix: CGI section. Age group population was not correctly rounded.</w:t>
             </w:r>
             <w:bookmarkStart w:id="1" w:name="_GoBack"/>
             <w:bookmarkEnd w:id="1"/>
+          </w:p>
+        </w:tc>
+      </w:tr>
+      <w:tr>
+        <w:tc>
+          <w:tcPr>
+            <w:tcW w:w="1070" w:type="dxa"/>
+          </w:tcPr>
+          <w:p>
+            <w:r>
+              <w:t>0.23</w:t>
+            </w:r>
+          </w:p>
+        </w:tc>
+        <w:tc>
+          <w:tcPr>
+            <w:tcW w:w="1220" w:type="dxa"/>
+          </w:tcPr>
+          <w:p>
+            <w:r>
+              <w:t>2019.11.19</w:t>
+            </w:r>
+          </w:p>
+        </w:tc>
+        <w:tc>
+          <w:tcPr>
+            <w:tcW w:w="8500" w:type="dxa"/>
+          </w:tcPr>
+          <w:p>
+            <w:r>
+              <w:t xml:space="preserve">Charts </w:t>
+            </w:r>
+            <w:r>
+              <w:t>aligned. C</w:t>
+            </w:r>
+            <w:r>
+              <w:t>hart</w:t>
+            </w:r>
+            <w:r>
+              <w:t>s</w:t>
+            </w:r>
+            <w:r>
+              <w:t xml:space="preserve"> size and font size reduced</w:t>
+            </w:r>
+            <w:r>
+              <w:t xml:space="preserve"> to adjust to two pages.</w:t>
+            </w:r>
           </w:p>
         </w:tc>
       </w:tr>
@@ -33563,7 +33605,7 @@
 </file>
 
 <file path=customXml/itemProps1.xml><?xml version="1.0" encoding="utf-8"?>
-<ds:datastoreItem xmlns:ds="http://schemas.openxmlformats.org/officeDocument/2006/customXml" ds:itemID="{BA8954E0-301E-4E28-89E8-0EB765753DCE}">
+<ds:datastoreItem xmlns:ds="http://schemas.openxmlformats.org/officeDocument/2006/customXml" ds:itemID="{4398FA94-C7A4-441D-9D4A-20AB35C64FB5}">
   <ds:schemaRefs>
     <ds:schemaRef ds:uri="http://schemas.openxmlformats.org/officeDocument/2006/bibliography"/>
   </ds:schemaRefs>

</xml_diff>

<commit_message>
user manual update and DEBUG mode removed
</commit_message>
<xml_diff>
--- a/user_manual.docx
+++ b/user_manual.docx
@@ -2216,7 +2216,10 @@
           </w:tcPr>
           <w:p>
             <w:r>
-              <w:t>2019.12.05</w:t>
+              <w:t>2019.12.0</w:t>
+            </w:r>
+            <w:r>
+              <w:t>6</w:t>
             </w:r>
           </w:p>
         </w:tc>
@@ -2225,21 +2228,44 @@
             <w:tcW w:w="8500" w:type="dxa"/>
           </w:tcPr>
           <w:p>
-            <w:r>
-              <w:t>Chart order changed: VL – CL – AZCL</w:t>
-            </w:r>
-          </w:p>
-          <w:p>
-            <w:r>
-              <w:t>Bugfix: CGI section. Male gender was taking Female value.</w:t>
-            </w:r>
-          </w:p>
-          <w:p>
-            <w:r>
-              <w:t>Bugfix: CGI section. Age group population was not correctly rounded.</w:t>
-            </w:r>
             <w:bookmarkStart w:id="1" w:name="_GoBack"/>
             <w:bookmarkEnd w:id="1"/>
+            <w:r>
+              <w:t xml:space="preserve">Chart logic code improved. </w:t>
+            </w:r>
+          </w:p>
+          <w:p>
+            <w:r>
+              <w:t>Chart order changed: VL – CL – AZCL</w:t>
+            </w:r>
+          </w:p>
+          <w:p>
+            <w:r>
+              <w:t>Bugfix: charts were not correctly stacked.</w:t>
+            </w:r>
+          </w:p>
+          <w:p>
+            <w:r>
+              <w:t>Bugfix: undefined text under diagnostic tables.</w:t>
+            </w:r>
+          </w:p>
+          <w:p>
+            <w:r>
+              <w:t>Bugfix:</w:t>
+            </w:r>
+            <w:r>
+              <w:t xml:space="preserve"> PKDL cases were showing VL cases.</w:t>
+            </w:r>
+          </w:p>
+          <w:p>
+            <w:r>
+              <w:t>Bugfix: CGI section. Male gender was taking Female value.</w:t>
+            </w:r>
+          </w:p>
+          <w:p>
+            <w:r>
+              <w:t>Bugfix: CGI section. Age group population was not correctly rounded.</w:t>
+            </w:r>
           </w:p>
         </w:tc>
       </w:tr>
@@ -33605,7 +33631,7 @@
 </file>
 
 <file path=customXml/itemProps1.xml><?xml version="1.0" encoding="utf-8"?>
-<ds:datastoreItem xmlns:ds="http://schemas.openxmlformats.org/officeDocument/2006/customXml" ds:itemID="{4398FA94-C7A4-441D-9D4A-20AB35C64FB5}">
+<ds:datastoreItem xmlns:ds="http://schemas.openxmlformats.org/officeDocument/2006/customXml" ds:itemID="{4936C9D5-FC90-407F-B661-D26D0C555CA2}">
   <ds:schemaRefs>
     <ds:schemaRef ds:uri="http://schemas.openxmlformats.org/officeDocument/2006/bibliography"/>
   </ds:schemaRefs>

</xml_diff>

<commit_message>
treatment outcome initial, failure and fatality changed by indicators
</commit_message>
<xml_diff>
--- a/user_manual.docx
+++ b/user_manual.docx
@@ -2206,6 +2206,38 @@
           </w:tcPr>
           <w:p>
             <w:r>
+              <w:t>0.25</w:t>
+            </w:r>
+          </w:p>
+        </w:tc>
+        <w:tc>
+          <w:tcPr>
+            <w:tcW w:w="1220" w:type="dxa"/>
+          </w:tcPr>
+          <w:p>
+            <w:r>
+              <w:t>2019.12.16</w:t>
+            </w:r>
+          </w:p>
+        </w:tc>
+        <w:tc>
+          <w:tcPr>
+            <w:tcW w:w="8500" w:type="dxa"/>
+          </w:tcPr>
+          <w:p>
+            <w:r>
+              <w:t>Treatment outcome. Initial cure rate, failure and fatality changed by indicators</w:t>
+            </w:r>
+          </w:p>
+        </w:tc>
+      </w:tr>
+      <w:tr>
+        <w:tc>
+          <w:tcPr>
+            <w:tcW w:w="1070" w:type="dxa"/>
+          </w:tcPr>
+          <w:p>
+            <w:r>
               <w:t>0.24</w:t>
             </w:r>
           </w:p>
@@ -2228,8 +2260,6 @@
             <w:tcW w:w="8500" w:type="dxa"/>
           </w:tcPr>
           <w:p>
-            <w:bookmarkStart w:id="1" w:name="_GoBack"/>
-            <w:bookmarkEnd w:id="1"/>
             <w:r>
               <w:t xml:space="preserve">Chart logic code improved. </w:t>
             </w:r>
@@ -2759,12 +2789,12 @@
         </w:numPr>
         <w:jc w:val="both"/>
       </w:pPr>
-      <w:bookmarkStart w:id="2" w:name="_Toc23780337"/>
+      <w:bookmarkStart w:id="1" w:name="_Toc23780337"/>
       <w:r>
         <w:lastRenderedPageBreak/>
         <w:t>Metadata and permissions requirements</w:t>
       </w:r>
-      <w:bookmarkEnd w:id="2"/>
+      <w:bookmarkEnd w:id="1"/>
     </w:p>
     <w:p/>
     <w:p>
@@ -5292,6 +5322,111 @@
                 <w:szCs w:val="16"/>
               </w:rPr>
               <w:t>_IG</w:t>
+            </w:r>
+          </w:p>
+        </w:tc>
+        <w:tc>
+          <w:tcPr>
+            <w:tcW w:w="2422" w:type="dxa"/>
+            <w:shd w:val="clear" w:color="auto" w:fill="auto"/>
+          </w:tcPr>
+          <w:p>
+            <w:pPr>
+              <w:rPr>
+                <w:rFonts w:eastAsia="Times New Roman" w:cstheme="minorHAnsi"/>
+                <w:color w:val="000000"/>
+                <w:sz w:val="16"/>
+                <w:szCs w:val="16"/>
+              </w:rPr>
+            </w:pPr>
+            <w:r>
+              <w:rPr>
+                <w:rFonts w:eastAsia="Times New Roman" w:cstheme="minorHAnsi"/>
+                <w:color w:val="000000"/>
+                <w:sz w:val="16"/>
+                <w:szCs w:val="16"/>
+              </w:rPr>
+              <w:t>It doesn’t need the IG itself but its indicators.</w:t>
+            </w:r>
+          </w:p>
+        </w:tc>
+      </w:tr>
+      <w:tr>
+        <w:trPr>
+          <w:trHeight w:val="290"/>
+        </w:trPr>
+        <w:tc>
+          <w:tcPr>
+            <w:tcW w:w="1497" w:type="dxa"/>
+            <w:noWrap/>
+          </w:tcPr>
+          <w:p>
+            <w:pPr>
+              <w:rPr>
+                <w:rFonts w:eastAsia="Times New Roman" w:cstheme="minorHAnsi"/>
+                <w:color w:val="000000"/>
+                <w:sz w:val="16"/>
+                <w:szCs w:val="16"/>
+              </w:rPr>
+            </w:pPr>
+            <w:r>
+              <w:rPr>
+                <w:rFonts w:eastAsia="Times New Roman" w:cstheme="minorHAnsi"/>
+                <w:color w:val="000000"/>
+                <w:sz w:val="16"/>
+                <w:szCs w:val="16"/>
+              </w:rPr>
+              <w:t>indicatorGroup</w:t>
+            </w:r>
+          </w:p>
+        </w:tc>
+        <w:tc>
+          <w:tcPr>
+            <w:tcW w:w="2267" w:type="dxa"/>
+            <w:noWrap/>
+          </w:tcPr>
+          <w:p>
+            <w:pPr>
+              <w:rPr>
+                <w:rFonts w:eastAsia="Times New Roman" w:cstheme="minorHAnsi"/>
+                <w:color w:val="000000"/>
+                <w:sz w:val="16"/>
+                <w:szCs w:val="16"/>
+              </w:rPr>
+            </w:pPr>
+            <w:r>
+              <w:rPr>
+                <w:rFonts w:eastAsia="Times New Roman" w:cstheme="minorHAnsi"/>
+                <w:color w:val="000000"/>
+                <w:sz w:val="16"/>
+                <w:szCs w:val="16"/>
+              </w:rPr>
+              <w:t>jLukoqAXKxK</w:t>
+            </w:r>
+          </w:p>
+        </w:tc>
+        <w:tc>
+          <w:tcPr>
+            <w:tcW w:w="4601" w:type="dxa"/>
+            <w:noWrap/>
+          </w:tcPr>
+          <w:p>
+            <w:pPr>
+              <w:rPr>
+                <w:rFonts w:eastAsia="Times New Roman" w:cstheme="minorHAnsi"/>
+                <w:color w:val="000000"/>
+                <w:sz w:val="16"/>
+                <w:szCs w:val="16"/>
+              </w:rPr>
+            </w:pPr>
+            <w:r>
+              <w:rPr>
+                <w:rFonts w:eastAsia="Times New Roman" w:cstheme="minorHAnsi"/>
+                <w:color w:val="000000"/>
+                <w:sz w:val="16"/>
+                <w:szCs w:val="16"/>
+              </w:rPr>
+              <w:t>NTD_Leish_CP_tx_outcome</w:t>
             </w:r>
           </w:p>
         </w:tc>
@@ -5576,12 +5711,12 @@
         </w:numPr>
         <w:jc w:val="both"/>
       </w:pPr>
-      <w:bookmarkStart w:id="3" w:name="_Toc23780338"/>
+      <w:bookmarkStart w:id="2" w:name="_Toc23780338"/>
       <w:r>
         <w:lastRenderedPageBreak/>
         <w:t>Generating a country profile</w:t>
       </w:r>
-      <w:bookmarkEnd w:id="3"/>
+      <w:bookmarkEnd w:id="2"/>
     </w:p>
     <w:p>
       <w:r>
@@ -5866,12 +6001,12 @@
           <w:numId w:val="1"/>
         </w:numPr>
       </w:pPr>
-      <w:bookmarkStart w:id="4" w:name="_Toc23780339"/>
+      <w:bookmarkStart w:id="3" w:name="_Toc23780339"/>
       <w:r>
         <w:lastRenderedPageBreak/>
         <w:t>Configuration panel</w:t>
       </w:r>
-      <w:bookmarkEnd w:id="4"/>
+      <w:bookmarkEnd w:id="3"/>
     </w:p>
     <w:p>
       <w:pPr>
@@ -5892,11 +6027,11 @@
           <w:numId w:val="1"/>
         </w:numPr>
       </w:pPr>
-      <w:bookmarkStart w:id="5" w:name="_Toc23780340"/>
+      <w:bookmarkStart w:id="4" w:name="_Toc23780340"/>
       <w:r>
         <w:t>General</w:t>
       </w:r>
-      <w:bookmarkEnd w:id="5"/>
+      <w:bookmarkEnd w:id="4"/>
     </w:p>
     <w:p>
       <w:r>
@@ -6103,12 +6238,12 @@
           <w:numId w:val="1"/>
         </w:numPr>
       </w:pPr>
-      <w:bookmarkStart w:id="6" w:name="_Toc23780341"/>
+      <w:bookmarkStart w:id="5" w:name="_Toc23780341"/>
       <w:r>
         <w:lastRenderedPageBreak/>
         <w:t>Charts</w:t>
       </w:r>
-      <w:bookmarkEnd w:id="6"/>
+      <w:bookmarkEnd w:id="5"/>
     </w:p>
     <w:p/>
     <w:p>
@@ -6211,12 +6346,12 @@
           <w:numId w:val="1"/>
         </w:numPr>
       </w:pPr>
-      <w:bookmarkStart w:id="7" w:name="_Toc23780342"/>
+      <w:bookmarkStart w:id="6" w:name="_Toc23780342"/>
       <w:r>
         <w:lastRenderedPageBreak/>
         <w:t>Maps</w:t>
       </w:r>
-      <w:bookmarkEnd w:id="7"/>
+      <w:bookmarkEnd w:id="6"/>
     </w:p>
     <w:p/>
     <w:p>
@@ -6345,12 +6480,12 @@
           <w:numId w:val="1"/>
         </w:numPr>
       </w:pPr>
-      <w:bookmarkStart w:id="8" w:name="_Toc23780343"/>
+      <w:bookmarkStart w:id="7" w:name="_Toc23780343"/>
       <w:r>
         <w:lastRenderedPageBreak/>
         <w:t>Footnotes</w:t>
       </w:r>
-      <w:bookmarkEnd w:id="8"/>
+      <w:bookmarkEnd w:id="7"/>
     </w:p>
     <w:p/>
     <w:p>
@@ -6466,11 +6601,11 @@
         <w:lastRenderedPageBreak/>
         <w:t xml:space="preserve"> </w:t>
       </w:r>
-      <w:bookmarkStart w:id="9" w:name="_Toc23780344"/>
+      <w:bookmarkStart w:id="8" w:name="_Toc23780344"/>
       <w:r>
         <w:t>Country profile</w:t>
       </w:r>
-      <w:bookmarkEnd w:id="9"/>
+      <w:bookmarkEnd w:id="8"/>
     </w:p>
     <w:p/>
     <w:p>
@@ -6495,11 +6630,11 @@
           <w:numId w:val="1"/>
         </w:numPr>
       </w:pPr>
-      <w:bookmarkStart w:id="10" w:name="_Toc23780345"/>
+      <w:bookmarkStart w:id="9" w:name="_Toc23780345"/>
       <w:r>
         <w:t>Texts to update before printing</w:t>
       </w:r>
-      <w:bookmarkEnd w:id="10"/>
+      <w:bookmarkEnd w:id="9"/>
     </w:p>
     <w:p>
       <w:r>
@@ -6644,11 +6779,11 @@
           <w:numId w:val="1"/>
         </w:numPr>
       </w:pPr>
-      <w:bookmarkStart w:id="11" w:name="_Toc23780346"/>
+      <w:bookmarkStart w:id="10" w:name="_Toc23780346"/>
       <w:r>
         <w:t>Edit elements in the CP</w:t>
       </w:r>
-      <w:bookmarkEnd w:id="11"/>
+      <w:bookmarkEnd w:id="10"/>
     </w:p>
     <w:p>
       <w:r>
@@ -6765,11 +6900,11 @@
           <w:numId w:val="1"/>
         </w:numPr>
       </w:pPr>
-      <w:bookmarkStart w:id="12" w:name="_Toc23780347"/>
+      <w:bookmarkStart w:id="11" w:name="_Toc23780347"/>
       <w:r>
         <w:t>Footnote elements in the CP</w:t>
       </w:r>
-      <w:bookmarkEnd w:id="12"/>
+      <w:bookmarkEnd w:id="11"/>
     </w:p>
     <w:p>
       <w:pPr>
@@ -6888,11 +7023,11 @@
           <w:numId w:val="1"/>
         </w:numPr>
       </w:pPr>
-      <w:bookmarkStart w:id="13" w:name="_Toc23780348"/>
+      <w:bookmarkStart w:id="12" w:name="_Toc23780348"/>
       <w:r>
         <w:t>Arrange maps and charts</w:t>
       </w:r>
-      <w:bookmarkEnd w:id="13"/>
+      <w:bookmarkEnd w:id="12"/>
     </w:p>
     <w:p/>
     <w:p>
@@ -7034,11 +7169,11 @@
           <w:numId w:val="1"/>
         </w:numPr>
       </w:pPr>
-      <w:bookmarkStart w:id="14" w:name="_Toc23780349"/>
+      <w:bookmarkStart w:id="13" w:name="_Toc23780349"/>
       <w:r>
         <w:t>Printing the CP or saving it as PDF</w:t>
       </w:r>
-      <w:bookmarkEnd w:id="14"/>
+      <w:bookmarkEnd w:id="13"/>
     </w:p>
     <w:p/>
     <w:p>
@@ -7274,12 +7409,12 @@
           <w:numId w:val="1"/>
         </w:numPr>
       </w:pPr>
-      <w:bookmarkStart w:id="15" w:name="_Toc23780350"/>
+      <w:bookmarkStart w:id="14" w:name="_Toc23780350"/>
       <w:r>
         <w:lastRenderedPageBreak/>
         <w:t>Source of information in country profile sections</w:t>
       </w:r>
-      <w:bookmarkEnd w:id="15"/>
+      <w:bookmarkEnd w:id="14"/>
     </w:p>
     <w:p/>
     <w:p>
@@ -7293,11 +7428,11 @@
       <w:r>
         <w:t xml:space="preserve"> </w:t>
       </w:r>
-      <w:bookmarkStart w:id="16" w:name="_Toc23780351"/>
+      <w:bookmarkStart w:id="15" w:name="_Toc23780351"/>
       <w:r>
         <w:t>Country general information section</w:t>
       </w:r>
-      <w:bookmarkEnd w:id="16"/>
+      <w:bookmarkEnd w:id="15"/>
     </w:p>
     <w:p>
       <w:r>
@@ -9056,7 +9191,7 @@
           <w:numId w:val="1"/>
         </w:numPr>
       </w:pPr>
-      <w:bookmarkStart w:id="17" w:name="_Toc23780352"/>
+      <w:bookmarkStart w:id="16" w:name="_Toc23780352"/>
       <w:r>
         <w:rPr>
           <w:rStyle w:val="Heading3Char"/>
@@ -10326,8 +10461,8 @@
       <w:r>
         <w:t xml:space="preserve"> section</w:t>
       </w:r>
-      <w:bookmarkStart w:id="18" w:name="_Toc22039815"/>
-      <w:bookmarkEnd w:id="17"/>
+      <w:bookmarkStart w:id="17" w:name="_Toc22039815"/>
+      <w:bookmarkEnd w:id="16"/>
     </w:p>
     <w:p/>
     <w:p>
@@ -10360,7 +10495,7 @@
           <w:tcPr>
             <w:tcW w:w="713" w:type="dxa"/>
           </w:tcPr>
-          <w:bookmarkEnd w:id="18"/>
+          <w:bookmarkEnd w:id="17"/>
           <w:p>
             <w:pPr>
               <w:jc w:val="both"/>
@@ -15870,14 +16005,14 @@
         <w:lastRenderedPageBreak/>
         <w:t xml:space="preserve"> </w:t>
       </w:r>
-      <w:bookmarkStart w:id="19" w:name="_Toc23780353"/>
+      <w:bookmarkStart w:id="18" w:name="_Toc23780353"/>
       <w:r>
         <w:t>Monthly distribution of new cases January-December</w:t>
       </w:r>
       <w:r>
         <w:t xml:space="preserve"> section</w:t>
       </w:r>
-      <w:bookmarkEnd w:id="19"/>
+      <w:bookmarkEnd w:id="18"/>
     </w:p>
     <w:p>
       <w:pPr>
@@ -18289,11 +18424,11 @@
         <w:lastRenderedPageBreak/>
         <w:t xml:space="preserve"> </w:t>
       </w:r>
-      <w:bookmarkStart w:id="20" w:name="_Toc23780354"/>
+      <w:bookmarkStart w:id="19" w:name="_Toc23780354"/>
       <w:r>
         <w:t>Maps section</w:t>
       </w:r>
-      <w:bookmarkEnd w:id="20"/>
+      <w:bookmarkEnd w:id="19"/>
     </w:p>
     <w:p>
       <w:r>
@@ -20213,11 +20348,11 @@
         <w:lastRenderedPageBreak/>
         <w:t xml:space="preserve"> </w:t>
       </w:r>
-      <w:bookmarkStart w:id="21" w:name="_Toc23780355"/>
+      <w:bookmarkStart w:id="20" w:name="_Toc23780355"/>
       <w:r>
         <w:t>Control and surveillance section</w:t>
       </w:r>
-      <w:bookmarkEnd w:id="21"/>
+      <w:bookmarkEnd w:id="20"/>
     </w:p>
     <w:p/>
     <w:p>
@@ -22993,11 +23128,11 @@
         <w:lastRenderedPageBreak/>
         <w:t xml:space="preserve"> </w:t>
       </w:r>
-      <w:bookmarkStart w:id="22" w:name="_Toc23780356"/>
+      <w:bookmarkStart w:id="21" w:name="_Toc23780356"/>
       <w:r>
         <w:t>Diagnosis section</w:t>
       </w:r>
-      <w:bookmarkEnd w:id="22"/>
+      <w:bookmarkEnd w:id="21"/>
     </w:p>
     <w:p>
       <w:r>
@@ -24134,7 +24269,7 @@
                 <w:szCs w:val="18"/>
               </w:rPr>
             </w:pPr>
-            <w:bookmarkStart w:id="23" w:name="_Hlk21352064"/>
+            <w:bookmarkStart w:id="22" w:name="_Hlk21352064"/>
             <w:r>
               <w:rPr>
                 <w:sz w:val="18"/>
@@ -24339,7 +24474,7 @@
           </w:p>
         </w:tc>
       </w:tr>
-      <w:bookmarkEnd w:id="23"/>
+      <w:bookmarkEnd w:id="22"/>
       <w:tr>
         <w:trPr>
           <w:trHeight w:val="51"/>
@@ -27896,7 +28031,7 @@
         <w:lastRenderedPageBreak/>
         <w:t xml:space="preserve"> </w:t>
       </w:r>
-      <w:bookmarkStart w:id="24" w:name="_Toc23780357"/>
+      <w:bookmarkStart w:id="23" w:name="_Toc23780357"/>
       <w:r>
         <w:t>Treatment and medicines</w:t>
       </w:r>
@@ -27906,7 +28041,7 @@
       <w:r>
         <w:t xml:space="preserve"> section</w:t>
       </w:r>
-      <w:bookmarkEnd w:id="24"/>
+      <w:bookmarkEnd w:id="23"/>
     </w:p>
     <w:p/>
     <w:p>
@@ -29728,7 +29863,6 @@
         <w:tc>
           <w:tcPr>
             <w:tcW w:w="2340" w:type="dxa"/>
-            <w:vMerge w:val="restart"/>
           </w:tcPr>
           <w:p>
             <w:pPr>
@@ -29738,12 +29872,21 @@
                 <w:szCs w:val="16"/>
               </w:rPr>
             </w:pPr>
-            <w:r>
+          </w:p>
+          <w:p>
+            <w:pPr>
               <w:rPr>
                 <w:rFonts w:cstheme="minorHAnsi"/>
                 <w:sz w:val="16"/>
                 <w:szCs w:val="16"/>
               </w:rPr>
+            </w:pPr>
+            <w:r>
+              <w:rPr>
+                <w:rFonts w:cstheme="minorHAnsi"/>
+                <w:sz w:val="16"/>
+                <w:szCs w:val="16"/>
+              </w:rPr>
               <w:t>DS_VL_Detailed_Annual</w:t>
             </w:r>
           </w:p>
@@ -29761,7 +29904,7 @@
                 <w:sz w:val="16"/>
                 <w:szCs w:val="16"/>
               </w:rPr>
-              <w:t>DS_CL_Detailed_Monthly</w:t>
+              <w:t>DS_CL_Detailed_Annual</w:t>
             </w:r>
           </w:p>
           <w:p>
@@ -29778,7 +29921,7 @@
                 <w:sz w:val="16"/>
                 <w:szCs w:val="16"/>
               </w:rPr>
-              <w:t>DS_CL_Detailed_Annual</w:t>
+              <w:t>DS_ACL/ZCL_Detailed_Annual</w:t>
             </w:r>
           </w:p>
           <w:p>
@@ -29789,20 +29932,45 @@
                 <w:szCs w:val="16"/>
               </w:rPr>
             </w:pPr>
-            <w:r>
+          </w:p>
+          <w:p>
+            <w:pPr>
               <w:rPr>
                 <w:rFonts w:cstheme="minorHAnsi"/>
                 <w:sz w:val="16"/>
                 <w:szCs w:val="16"/>
               </w:rPr>
-              <w:t>DS_ACL/ZCL_Detailed_Annual</w:t>
+            </w:pPr>
+            <w:r>
+              <w:rPr>
+                <w:rFonts w:cstheme="minorHAnsi"/>
+                <w:sz w:val="16"/>
+                <w:szCs w:val="16"/>
+              </w:rPr>
+              <w:t>DS_VL_Simple_Annual</w:t>
+            </w:r>
+          </w:p>
+          <w:p>
+            <w:pPr>
+              <w:rPr>
+                <w:rFonts w:cstheme="minorHAnsi"/>
+                <w:sz w:val="16"/>
+                <w:szCs w:val="16"/>
+              </w:rPr>
+            </w:pPr>
+            <w:r>
+              <w:rPr>
+                <w:rFonts w:cstheme="minorHAnsi"/>
+                <w:sz w:val="16"/>
+                <w:szCs w:val="16"/>
+              </w:rPr>
+              <w:t>DS_CL_Simple_Annual</w:t>
             </w:r>
           </w:p>
         </w:tc>
         <w:tc>
           <w:tcPr>
             <w:tcW w:w="2430" w:type="dxa"/>
-            <w:vMerge w:val="restart"/>
           </w:tcPr>
           <w:p>
             <w:pPr>
@@ -29818,7 +29986,7 @@
                 <w:sz w:val="16"/>
                 <w:szCs w:val="16"/>
               </w:rPr>
-              <w:t>VL_INIT_ITxO_Drug_Type</w:t>
+              <w:t>IA_NTD_VL_ITO_cureRate</w:t>
             </w:r>
           </w:p>
           <w:p>
@@ -29835,7 +30003,7 @@
                 <w:sz w:val="16"/>
                 <w:szCs w:val="16"/>
               </w:rPr>
-              <w:t>CL_ITxO_Tx-route</w:t>
+              <w:t>IA_NTD_ACL_ITO_cureRate</w:t>
             </w:r>
           </w:p>
           <w:p>
@@ -29852,7 +30020,7 @@
                 <w:sz w:val="16"/>
                 <w:szCs w:val="16"/>
               </w:rPr>
-              <w:t>ACL_ITxO_Tx-drug</w:t>
+              <w:t>IA_NTD_CL_ITO_cureRate</w:t>
             </w:r>
           </w:p>
           <w:p>
@@ -29869,7 +30037,7 @@
                 <w:sz w:val="16"/>
                 <w:szCs w:val="16"/>
               </w:rPr>
-              <w:t>ZCL_ITxO_Tx-drug</w:t>
+              <w:t>IA_NTD_ZCL_ITO_cureRate</w:t>
             </w:r>
           </w:p>
           <w:p>
@@ -29880,32 +30048,14 @@
                 <w:szCs w:val="16"/>
               </w:rPr>
             </w:pPr>
-          </w:p>
-          <w:p>
-            <w:pPr>
+            <w:r>
               <w:rPr>
                 <w:rFonts w:cstheme="minorHAnsi"/>
                 <w:sz w:val="16"/>
                 <w:szCs w:val="16"/>
               </w:rPr>
-            </w:pPr>
-            <w:r>
-              <w:rPr>
-                <w:rFonts w:cstheme="minorHAnsi"/>
-                <w:sz w:val="16"/>
-                <w:szCs w:val="16"/>
-              </w:rPr>
               <w:t>/</w:t>
             </w:r>
-          </w:p>
-          <w:p>
-            <w:pPr>
-              <w:rPr>
-                <w:rFonts w:cstheme="minorHAnsi"/>
-                <w:sz w:val="16"/>
-                <w:szCs w:val="16"/>
-              </w:rPr>
-            </w:pPr>
           </w:p>
           <w:p>
             <w:pPr>
@@ -30026,9 +30176,336 @@
                 <w:sz w:val="14"/>
                 <w:szCs w:val="16"/>
               </w:rPr>
-              <w:t>Ambisome, New, Initial Cure</w:t>
-            </w:r>
-          </w:p>
+              <w:t xml:space="preserve">cureRate indicators add new and unknown initial cure rate dataelements from detailed and simple datasets. </w:t>
+            </w:r>
+            <w:r>
+              <w:rPr>
+                <w:rFonts w:cstheme="minorHAnsi"/>
+                <w:color w:val="FF0000"/>
+                <w:sz w:val="14"/>
+                <w:szCs w:val="16"/>
+              </w:rPr>
+              <w:t>Simple dataElements for ACL and ZCL not include since they do not exist.</w:t>
+            </w:r>
+          </w:p>
+        </w:tc>
+      </w:tr>
+      <w:tr>
+        <w:tc>
+          <w:tcPr>
+            <w:tcW w:w="445" w:type="dxa"/>
+          </w:tcPr>
+          <w:p>
+            <w:pPr>
+              <w:rPr>
+                <w:rFonts w:cstheme="minorHAnsi"/>
+                <w:sz w:val="16"/>
+                <w:szCs w:val="16"/>
+              </w:rPr>
+            </w:pPr>
+            <w:r>
+              <w:rPr>
+                <w:rFonts w:cstheme="minorHAnsi"/>
+                <w:sz w:val="16"/>
+                <w:szCs w:val="16"/>
+              </w:rPr>
+              <w:t>I5</w:t>
+            </w:r>
+          </w:p>
+        </w:tc>
+        <w:tc>
+          <w:tcPr>
+            <w:tcW w:w="2340" w:type="dxa"/>
+          </w:tcPr>
+          <w:p>
+            <w:pPr>
+              <w:rPr>
+                <w:rFonts w:cstheme="minorHAnsi"/>
+                <w:sz w:val="16"/>
+                <w:szCs w:val="16"/>
+              </w:rPr>
+            </w:pPr>
+            <w:r>
+              <w:rPr>
+                <w:rFonts w:cstheme="minorHAnsi"/>
+                <w:sz w:val="16"/>
+                <w:szCs w:val="16"/>
+              </w:rPr>
+              <w:t>DS_VL_Detailed_Annual</w:t>
+            </w:r>
+          </w:p>
+          <w:p>
+            <w:pPr>
+              <w:rPr>
+                <w:rFonts w:cstheme="minorHAnsi"/>
+                <w:sz w:val="16"/>
+                <w:szCs w:val="16"/>
+              </w:rPr>
+            </w:pPr>
+            <w:r>
+              <w:rPr>
+                <w:rFonts w:cstheme="minorHAnsi"/>
+                <w:sz w:val="16"/>
+                <w:szCs w:val="16"/>
+              </w:rPr>
+              <w:t>DS_CL_Detailed_Annual</w:t>
+            </w:r>
+          </w:p>
+          <w:p>
+            <w:pPr>
+              <w:rPr>
+                <w:rFonts w:cstheme="minorHAnsi"/>
+                <w:sz w:val="16"/>
+                <w:szCs w:val="16"/>
+              </w:rPr>
+            </w:pPr>
+            <w:r>
+              <w:rPr>
+                <w:rFonts w:cstheme="minorHAnsi"/>
+                <w:sz w:val="16"/>
+                <w:szCs w:val="16"/>
+              </w:rPr>
+              <w:t>DS_ACL/ZCL_Detailed_Annual</w:t>
+            </w:r>
+          </w:p>
+          <w:p>
+            <w:pPr>
+              <w:rPr>
+                <w:rFonts w:cstheme="minorHAnsi"/>
+                <w:sz w:val="16"/>
+                <w:szCs w:val="16"/>
+              </w:rPr>
+            </w:pPr>
+          </w:p>
+          <w:p>
+            <w:pPr>
+              <w:rPr>
+                <w:rFonts w:cstheme="minorHAnsi"/>
+                <w:sz w:val="16"/>
+                <w:szCs w:val="16"/>
+              </w:rPr>
+            </w:pPr>
+            <w:r>
+              <w:rPr>
+                <w:rFonts w:cstheme="minorHAnsi"/>
+                <w:sz w:val="16"/>
+                <w:szCs w:val="16"/>
+              </w:rPr>
+              <w:t>DS_VL_Simple_Annual</w:t>
+            </w:r>
+          </w:p>
+          <w:p>
+            <w:pPr>
+              <w:rPr>
+                <w:rFonts w:cstheme="minorHAnsi"/>
+                <w:sz w:val="16"/>
+                <w:szCs w:val="16"/>
+              </w:rPr>
+            </w:pPr>
+            <w:r>
+              <w:rPr>
+                <w:rFonts w:cstheme="minorHAnsi"/>
+                <w:sz w:val="16"/>
+                <w:szCs w:val="16"/>
+              </w:rPr>
+              <w:t>DS_CL_Simple_Annual</w:t>
+            </w:r>
+          </w:p>
+        </w:tc>
+        <w:tc>
+          <w:tcPr>
+            <w:tcW w:w="2430" w:type="dxa"/>
+          </w:tcPr>
+          <w:p>
+            <w:pPr>
+              <w:rPr>
+                <w:rFonts w:cstheme="minorHAnsi"/>
+                <w:sz w:val="16"/>
+                <w:szCs w:val="16"/>
+              </w:rPr>
+            </w:pPr>
+            <w:r>
+              <w:rPr>
+                <w:rFonts w:cstheme="minorHAnsi"/>
+                <w:sz w:val="16"/>
+                <w:szCs w:val="16"/>
+              </w:rPr>
+              <w:t>IA_NTD_VL_ITO_failureRate</w:t>
+            </w:r>
+          </w:p>
+          <w:p>
+            <w:pPr>
+              <w:rPr>
+                <w:rFonts w:cstheme="minorHAnsi"/>
+                <w:sz w:val="16"/>
+                <w:szCs w:val="16"/>
+              </w:rPr>
+            </w:pPr>
+            <w:r>
+              <w:rPr>
+                <w:rFonts w:cstheme="minorHAnsi"/>
+                <w:sz w:val="16"/>
+                <w:szCs w:val="16"/>
+              </w:rPr>
+              <w:t>IA_NTD_CL_ITO_failureRate</w:t>
+            </w:r>
+          </w:p>
+          <w:p>
+            <w:pPr>
+              <w:rPr>
+                <w:rFonts w:cstheme="minorHAnsi"/>
+                <w:sz w:val="16"/>
+                <w:szCs w:val="16"/>
+              </w:rPr>
+            </w:pPr>
+            <w:r>
+              <w:rPr>
+                <w:rFonts w:cstheme="minorHAnsi"/>
+                <w:sz w:val="16"/>
+                <w:szCs w:val="16"/>
+              </w:rPr>
+              <w:t>IA_NTD_ACL_ITO_failureRate</w:t>
+            </w:r>
+          </w:p>
+          <w:p>
+            <w:pPr>
+              <w:rPr>
+                <w:rFonts w:cstheme="minorHAnsi"/>
+                <w:sz w:val="16"/>
+                <w:szCs w:val="16"/>
+              </w:rPr>
+            </w:pPr>
+            <w:r>
+              <w:rPr>
+                <w:rFonts w:cstheme="minorHAnsi"/>
+                <w:sz w:val="16"/>
+                <w:szCs w:val="16"/>
+              </w:rPr>
+              <w:t>IA_NTD_ZCL_ITO_failureRate</w:t>
+            </w:r>
+          </w:p>
+          <w:p>
+            <w:pPr>
+              <w:rPr>
+                <w:rFonts w:cstheme="minorHAnsi"/>
+                <w:sz w:val="16"/>
+                <w:szCs w:val="16"/>
+              </w:rPr>
+            </w:pPr>
+            <w:r>
+              <w:rPr>
+                <w:rFonts w:cstheme="minorHAnsi"/>
+                <w:sz w:val="16"/>
+                <w:szCs w:val="16"/>
+              </w:rPr>
+              <w:t>/</w:t>
+            </w:r>
+          </w:p>
+          <w:p>
+            <w:pPr>
+              <w:rPr>
+                <w:rFonts w:cstheme="minorHAnsi"/>
+                <w:sz w:val="16"/>
+                <w:szCs w:val="16"/>
+              </w:rPr>
+            </w:pPr>
+            <w:r>
+              <w:rPr>
+                <w:rFonts w:cstheme="minorHAnsi"/>
+                <w:sz w:val="16"/>
+                <w:szCs w:val="16"/>
+              </w:rPr>
+              <w:t>NTD_LSH_VL_EPI_</w:t>
+            </w:r>
+            <w:r>
+              <w:rPr>
+                <w:rFonts w:cstheme="minorHAnsi"/>
+                <w:sz w:val="16"/>
+                <w:szCs w:val="16"/>
+              </w:rPr>
+              <w:t>NEW_UNS_I</w:t>
+            </w:r>
+          </w:p>
+          <w:p>
+            <w:pPr>
+              <w:rPr>
+                <w:rFonts w:cstheme="minorHAnsi"/>
+                <w:sz w:val="16"/>
+                <w:szCs w:val="16"/>
+              </w:rPr>
+            </w:pPr>
+            <w:r>
+              <w:rPr>
+                <w:rFonts w:cstheme="minorHAnsi"/>
+                <w:sz w:val="16"/>
+                <w:szCs w:val="16"/>
+              </w:rPr>
+              <w:t>NTD_LSH_CL_EPI_</w:t>
+            </w:r>
+            <w:r>
+              <w:rPr>
+                <w:rFonts w:cstheme="minorHAnsi"/>
+                <w:sz w:val="16"/>
+                <w:szCs w:val="16"/>
+              </w:rPr>
+              <w:t>NEW_UNS_I</w:t>
+            </w:r>
+          </w:p>
+          <w:p>
+            <w:pPr>
+              <w:rPr>
+                <w:rFonts w:cstheme="minorHAnsi"/>
+                <w:sz w:val="16"/>
+                <w:szCs w:val="16"/>
+              </w:rPr>
+            </w:pPr>
+            <w:r>
+              <w:rPr>
+                <w:rFonts w:cstheme="minorHAnsi"/>
+                <w:sz w:val="16"/>
+                <w:szCs w:val="16"/>
+              </w:rPr>
+              <w:t>NTD_LSH_ACL_EPI_</w:t>
+            </w:r>
+            <w:r>
+              <w:rPr>
+                <w:rFonts w:cstheme="minorHAnsi"/>
+                <w:sz w:val="16"/>
+                <w:szCs w:val="16"/>
+              </w:rPr>
+              <w:t>NEW_UNS_I</w:t>
+            </w:r>
+          </w:p>
+          <w:p>
+            <w:pPr>
+              <w:rPr>
+                <w:rFonts w:cstheme="minorHAnsi"/>
+                <w:sz w:val="16"/>
+                <w:szCs w:val="16"/>
+              </w:rPr>
+            </w:pPr>
+            <w:r>
+              <w:rPr>
+                <w:rFonts w:cstheme="minorHAnsi"/>
+                <w:sz w:val="16"/>
+                <w:szCs w:val="16"/>
+              </w:rPr>
+              <w:t>NTD_LSH_ZCL_EPI_</w:t>
+            </w:r>
+            <w:r>
+              <w:rPr>
+                <w:rFonts w:cstheme="minorHAnsi"/>
+                <w:sz w:val="16"/>
+                <w:szCs w:val="16"/>
+              </w:rPr>
+              <w:t>NEW_UNS_I</w:t>
+            </w:r>
+          </w:p>
+        </w:tc>
+        <w:tc>
+          <w:tcPr>
+            <w:tcW w:w="5670" w:type="dxa"/>
+          </w:tcPr>
           <w:p>
             <w:pPr>
               <w:rPr>
@@ -30043,977 +30520,408 @@
                 <w:sz w:val="14"/>
                 <w:szCs w:val="16"/>
               </w:rPr>
-              <w:t>Ambisome, Type unspecified, Initial Cure</w:t>
-            </w:r>
-          </w:p>
-          <w:p>
-            <w:pPr>
+              <w:t>failureRate</w:t>
+            </w:r>
+            <w:r>
               <w:rPr>
                 <w:rFonts w:cstheme="minorHAnsi"/>
                 <w:sz w:val="14"/>
                 <w:szCs w:val="16"/>
               </w:rPr>
-            </w:pPr>
+              <w:t xml:space="preserve"> indicators add new and unknown </w:t>
+            </w:r>
             <w:r>
               <w:rPr>
                 <w:rFonts w:cstheme="minorHAnsi"/>
                 <w:sz w:val="14"/>
                 <w:szCs w:val="16"/>
               </w:rPr>
-              <w:t>Antimonials, New, Initial Cure</w:t>
-            </w:r>
-          </w:p>
-          <w:p>
-            <w:pPr>
+              <w:t>failure</w:t>
+            </w:r>
+            <w:r>
               <w:rPr>
                 <w:rFonts w:cstheme="minorHAnsi"/>
                 <w:sz w:val="14"/>
                 <w:szCs w:val="16"/>
               </w:rPr>
-            </w:pPr>
-            <w:r>
+              <w:t xml:space="preserve"> rate dataelements from detailed and simple datasets. </w:t>
+            </w:r>
+            <w:r>
+              <w:rPr>
+                <w:rFonts w:cstheme="minorHAnsi"/>
+                <w:color w:val="FF0000"/>
+                <w:sz w:val="14"/>
+                <w:szCs w:val="16"/>
+              </w:rPr>
+              <w:t>Simple dataElements for ACL and ZCL not include since they do not exist.</w:t>
+            </w:r>
+          </w:p>
+        </w:tc>
+      </w:tr>
+      <w:tr>
+        <w:tc>
+          <w:tcPr>
+            <w:tcW w:w="445" w:type="dxa"/>
+          </w:tcPr>
+          <w:p>
+            <w:pPr>
+              <w:rPr>
+                <w:rFonts w:cstheme="minorHAnsi"/>
+                <w:sz w:val="16"/>
+                <w:szCs w:val="16"/>
+              </w:rPr>
+            </w:pPr>
+            <w:r>
+              <w:rPr>
+                <w:rFonts w:cstheme="minorHAnsi"/>
+                <w:sz w:val="16"/>
+                <w:szCs w:val="16"/>
+              </w:rPr>
+              <w:t>I6</w:t>
+            </w:r>
+          </w:p>
+        </w:tc>
+        <w:tc>
+          <w:tcPr>
+            <w:tcW w:w="2340" w:type="dxa"/>
+          </w:tcPr>
+          <w:p>
+            <w:pPr>
+              <w:rPr>
+                <w:rFonts w:cstheme="minorHAnsi"/>
+                <w:sz w:val="16"/>
+                <w:szCs w:val="16"/>
+              </w:rPr>
+            </w:pPr>
+            <w:r>
+              <w:rPr>
+                <w:rFonts w:cstheme="minorHAnsi"/>
+                <w:sz w:val="16"/>
+                <w:szCs w:val="16"/>
+              </w:rPr>
+              <w:t>DS_VL_Detailed_Annual</w:t>
+            </w:r>
+          </w:p>
+          <w:p>
+            <w:pPr>
+              <w:rPr>
+                <w:rFonts w:cstheme="minorHAnsi"/>
+                <w:sz w:val="16"/>
+                <w:szCs w:val="16"/>
+              </w:rPr>
+            </w:pPr>
+            <w:r>
+              <w:rPr>
+                <w:rFonts w:cstheme="minorHAnsi"/>
+                <w:sz w:val="16"/>
+                <w:szCs w:val="16"/>
+              </w:rPr>
+              <w:t>DS_CL_Detailed_Annual</w:t>
+            </w:r>
+          </w:p>
+          <w:p>
+            <w:pPr>
+              <w:rPr>
+                <w:rFonts w:cstheme="minorHAnsi"/>
+                <w:sz w:val="16"/>
+                <w:szCs w:val="16"/>
+              </w:rPr>
+            </w:pPr>
+            <w:r>
+              <w:rPr>
+                <w:rFonts w:cstheme="minorHAnsi"/>
+                <w:sz w:val="16"/>
+                <w:szCs w:val="16"/>
+              </w:rPr>
+              <w:t>DS_ACL/ZCL_Detailed_Annual</w:t>
+            </w:r>
+          </w:p>
+          <w:p>
+            <w:pPr>
+              <w:rPr>
+                <w:rFonts w:cstheme="minorHAnsi"/>
+                <w:sz w:val="16"/>
+                <w:szCs w:val="16"/>
+              </w:rPr>
+            </w:pPr>
+          </w:p>
+          <w:p>
+            <w:pPr>
+              <w:rPr>
+                <w:rFonts w:cstheme="minorHAnsi"/>
+                <w:sz w:val="16"/>
+                <w:szCs w:val="16"/>
+              </w:rPr>
+            </w:pPr>
+            <w:r>
+              <w:rPr>
+                <w:rFonts w:cstheme="minorHAnsi"/>
+                <w:sz w:val="16"/>
+                <w:szCs w:val="16"/>
+              </w:rPr>
+              <w:t>DS_VL_Simple_Annual</w:t>
+            </w:r>
+          </w:p>
+          <w:p>
+            <w:pPr>
+              <w:rPr>
+                <w:rFonts w:cstheme="minorHAnsi"/>
+                <w:sz w:val="16"/>
+                <w:szCs w:val="16"/>
+              </w:rPr>
+            </w:pPr>
+            <w:r>
+              <w:rPr>
+                <w:rFonts w:cstheme="minorHAnsi"/>
+                <w:sz w:val="16"/>
+                <w:szCs w:val="16"/>
+              </w:rPr>
+              <w:t>DS_CL_Simple_Annual</w:t>
+            </w:r>
+          </w:p>
+        </w:tc>
+        <w:tc>
+          <w:tcPr>
+            <w:tcW w:w="2430" w:type="dxa"/>
+          </w:tcPr>
+          <w:p>
+            <w:pPr>
+              <w:rPr>
+                <w:rFonts w:cstheme="minorHAnsi"/>
+                <w:sz w:val="16"/>
+                <w:szCs w:val="16"/>
+              </w:rPr>
+            </w:pPr>
+            <w:r>
+              <w:rPr>
+                <w:rFonts w:cstheme="minorHAnsi"/>
+                <w:sz w:val="16"/>
+                <w:szCs w:val="16"/>
+              </w:rPr>
+              <w:t>IA_NTD_VL_ITO_fatalityRate</w:t>
+            </w:r>
+          </w:p>
+          <w:p>
+            <w:pPr>
+              <w:rPr>
+                <w:rFonts w:cstheme="minorHAnsi"/>
+                <w:sz w:val="16"/>
+                <w:szCs w:val="16"/>
+              </w:rPr>
+            </w:pPr>
+            <w:r>
+              <w:rPr>
+                <w:rFonts w:cstheme="minorHAnsi"/>
+                <w:sz w:val="16"/>
+                <w:szCs w:val="16"/>
+              </w:rPr>
+              <w:t>IA_NTD_CL_ITO_fatalityRate</w:t>
+            </w:r>
+          </w:p>
+          <w:p>
+            <w:pPr>
+              <w:rPr>
+                <w:rFonts w:cstheme="minorHAnsi"/>
+                <w:sz w:val="16"/>
+                <w:szCs w:val="16"/>
+              </w:rPr>
+            </w:pPr>
+            <w:r>
+              <w:rPr>
+                <w:rFonts w:cstheme="minorHAnsi"/>
+                <w:sz w:val="16"/>
+                <w:szCs w:val="16"/>
+              </w:rPr>
+              <w:t>IA_NTD_ACL_ITO_fatalityRate</w:t>
+            </w:r>
+          </w:p>
+          <w:p>
+            <w:pPr>
+              <w:rPr>
+                <w:rFonts w:cstheme="minorHAnsi"/>
+                <w:sz w:val="16"/>
+                <w:szCs w:val="16"/>
+              </w:rPr>
+            </w:pPr>
+            <w:r>
+              <w:rPr>
+                <w:rFonts w:cstheme="minorHAnsi"/>
+                <w:sz w:val="16"/>
+                <w:szCs w:val="16"/>
+              </w:rPr>
+              <w:t>IA_NTD_ZCL_ITO_fatalityRate</w:t>
+            </w:r>
+          </w:p>
+          <w:p>
+            <w:pPr>
+              <w:rPr>
+                <w:rFonts w:cstheme="minorHAnsi"/>
+                <w:sz w:val="16"/>
+                <w:szCs w:val="16"/>
+              </w:rPr>
+            </w:pPr>
+            <w:r>
+              <w:rPr>
+                <w:rFonts w:cstheme="minorHAnsi"/>
+                <w:sz w:val="16"/>
+                <w:szCs w:val="16"/>
+              </w:rPr>
+              <w:t>/</w:t>
+            </w:r>
+          </w:p>
+          <w:p>
+            <w:pPr>
+              <w:rPr>
+                <w:rFonts w:cstheme="minorHAnsi"/>
+                <w:sz w:val="16"/>
+                <w:szCs w:val="16"/>
+              </w:rPr>
+            </w:pPr>
+            <w:r>
+              <w:rPr>
+                <w:rFonts w:cstheme="minorHAnsi"/>
+                <w:sz w:val="16"/>
+                <w:szCs w:val="16"/>
+              </w:rPr>
+              <w:t>NTD_LSH_VL_EPI_</w:t>
+            </w:r>
+            <w:r>
+              <w:rPr>
+                <w:rFonts w:cstheme="minorHAnsi"/>
+                <w:sz w:val="16"/>
+                <w:szCs w:val="16"/>
+              </w:rPr>
+              <w:t>NEW_UNS_I</w:t>
+            </w:r>
+          </w:p>
+          <w:p>
+            <w:pPr>
+              <w:rPr>
+                <w:rFonts w:cstheme="minorHAnsi"/>
+                <w:sz w:val="16"/>
+                <w:szCs w:val="16"/>
+              </w:rPr>
+            </w:pPr>
+            <w:r>
+              <w:rPr>
+                <w:rFonts w:cstheme="minorHAnsi"/>
+                <w:sz w:val="16"/>
+                <w:szCs w:val="16"/>
+              </w:rPr>
+              <w:t>NTD_LSH_CL_EPI_</w:t>
+            </w:r>
+            <w:r>
+              <w:rPr>
+                <w:rFonts w:cstheme="minorHAnsi"/>
+                <w:sz w:val="16"/>
+                <w:szCs w:val="16"/>
+              </w:rPr>
+              <w:t>NEW_UNS_I</w:t>
+            </w:r>
+          </w:p>
+          <w:p>
+            <w:pPr>
+              <w:rPr>
+                <w:rFonts w:cstheme="minorHAnsi"/>
+                <w:sz w:val="16"/>
+                <w:szCs w:val="16"/>
+              </w:rPr>
+            </w:pPr>
+            <w:r>
+              <w:rPr>
+                <w:rFonts w:cstheme="minorHAnsi"/>
+                <w:sz w:val="16"/>
+                <w:szCs w:val="16"/>
+              </w:rPr>
+              <w:t>NTD_LSH_ACL_EPI_</w:t>
+            </w:r>
+            <w:r>
+              <w:rPr>
+                <w:rFonts w:cstheme="minorHAnsi"/>
+                <w:sz w:val="16"/>
+                <w:szCs w:val="16"/>
+              </w:rPr>
+              <w:t>NEW_UNS_I</w:t>
+            </w:r>
+          </w:p>
+          <w:p>
+            <w:pPr>
+              <w:rPr>
+                <w:rFonts w:cstheme="minorHAnsi"/>
+                <w:sz w:val="16"/>
+                <w:szCs w:val="16"/>
+              </w:rPr>
+            </w:pPr>
+            <w:r>
+              <w:rPr>
+                <w:rFonts w:cstheme="minorHAnsi"/>
+                <w:sz w:val="16"/>
+                <w:szCs w:val="16"/>
+              </w:rPr>
+              <w:t>NTD_LSH_ZCL_EPI_</w:t>
+            </w:r>
+            <w:r>
+              <w:rPr>
+                <w:rFonts w:cstheme="minorHAnsi"/>
+                <w:sz w:val="16"/>
+                <w:szCs w:val="16"/>
+              </w:rPr>
+              <w:t>NEW_UNS_I</w:t>
+            </w:r>
+          </w:p>
+        </w:tc>
+        <w:tc>
+          <w:tcPr>
+            <w:tcW w:w="5670" w:type="dxa"/>
+          </w:tcPr>
+          <w:p>
+            <w:pPr>
               <w:rPr>
                 <w:rFonts w:cstheme="minorHAnsi"/>
                 <w:sz w:val="14"/>
                 <w:szCs w:val="16"/>
               </w:rPr>
-              <w:t>Antimonials, Type unspecified, Initial Cure</w:t>
-            </w:r>
-          </w:p>
-          <w:p>
-            <w:pPr>
+            </w:pPr>
+            <w:r>
               <w:rPr>
                 <w:rFonts w:cstheme="minorHAnsi"/>
                 <w:sz w:val="14"/>
                 <w:szCs w:val="16"/>
               </w:rPr>
-            </w:pPr>
+              <w:t>Fatality rate</w:t>
+            </w:r>
             <w:r>
               <w:rPr>
                 <w:rFonts w:cstheme="minorHAnsi"/>
                 <w:sz w:val="14"/>
                 <w:szCs w:val="16"/>
               </w:rPr>
-              <w:t>Meglumine Antimoniate (glucantime), New, Initial Cure</w:t>
-            </w:r>
-          </w:p>
-          <w:p>
-            <w:pPr>
+              <w:t xml:space="preserve"> indicators add new and unknown </w:t>
+            </w:r>
+            <w:r>
               <w:rPr>
                 <w:rFonts w:cstheme="minorHAnsi"/>
                 <w:sz w:val="14"/>
                 <w:szCs w:val="16"/>
               </w:rPr>
-            </w:pPr>
+              <w:t>fatality</w:t>
+            </w:r>
             <w:r>
               <w:rPr>
                 <w:rFonts w:cstheme="minorHAnsi"/>
                 <w:sz w:val="14"/>
                 <w:szCs w:val="16"/>
               </w:rPr>
-              <w:t>Meglumine Antimoniate (glucantime), Type unspecified, Initial Cure</w:t>
-            </w:r>
-          </w:p>
-          <w:p>
-            <w:pPr>
+              <w:t xml:space="preserve"> rate dataelements from detailed and simple datasets. </w:t>
+            </w:r>
+            <w:r>
               <w:rPr>
                 <w:rFonts w:cstheme="minorHAnsi"/>
+                <w:color w:val="FF0000"/>
                 <w:sz w:val="14"/>
                 <w:szCs w:val="16"/>
               </w:rPr>
-            </w:pPr>
-            <w:r>
-              <w:rPr>
-                <w:rFonts w:cstheme="minorHAnsi"/>
-                <w:sz w:val="14"/>
-                <w:szCs w:val="16"/>
-              </w:rPr>
-              <w:t>Other CL drug, New, Initial Cure</w:t>
-            </w:r>
-          </w:p>
-          <w:p>
-            <w:pPr>
-              <w:rPr>
-                <w:rFonts w:cstheme="minorHAnsi"/>
-                <w:sz w:val="14"/>
-                <w:szCs w:val="16"/>
-              </w:rPr>
-            </w:pPr>
-            <w:r>
-              <w:rPr>
-                <w:rFonts w:cstheme="minorHAnsi"/>
-                <w:sz w:val="14"/>
-                <w:szCs w:val="16"/>
-              </w:rPr>
-              <w:t>Other CL drug, Type unspecified, Initial Cure</w:t>
-            </w:r>
-          </w:p>
-          <w:p>
-            <w:pPr>
-              <w:rPr>
-                <w:rFonts w:cstheme="minorHAnsi"/>
-                <w:sz w:val="14"/>
-                <w:szCs w:val="16"/>
-              </w:rPr>
-            </w:pPr>
-            <w:r>
-              <w:rPr>
-                <w:rFonts w:cstheme="minorHAnsi"/>
-                <w:sz w:val="14"/>
-                <w:szCs w:val="16"/>
-              </w:rPr>
-              <w:t>Other VL drug, New, Initial Cure</w:t>
-            </w:r>
-          </w:p>
-          <w:p>
-            <w:pPr>
-              <w:rPr>
-                <w:rFonts w:cstheme="minorHAnsi"/>
-                <w:sz w:val="14"/>
-                <w:szCs w:val="16"/>
-              </w:rPr>
-            </w:pPr>
-            <w:r>
-              <w:rPr>
-                <w:rFonts w:cstheme="minorHAnsi"/>
-                <w:sz w:val="14"/>
-                <w:szCs w:val="16"/>
-              </w:rPr>
-              <w:t>Other VL drug, Type unspecified, Initial Cure</w:t>
-            </w:r>
-          </w:p>
-          <w:p>
-            <w:pPr>
-              <w:rPr>
-                <w:rFonts w:cstheme="minorHAnsi"/>
-                <w:sz w:val="14"/>
-                <w:szCs w:val="16"/>
-              </w:rPr>
-            </w:pPr>
-            <w:r>
-              <w:rPr>
-                <w:rFonts w:cstheme="minorHAnsi"/>
-                <w:sz w:val="14"/>
-                <w:szCs w:val="16"/>
-              </w:rPr>
-              <w:t>SSG, New, Initial Cure</w:t>
-            </w:r>
-          </w:p>
-          <w:p>
-            <w:pPr>
-              <w:rPr>
-                <w:rFonts w:cstheme="minorHAnsi"/>
-                <w:sz w:val="14"/>
-                <w:szCs w:val="16"/>
-              </w:rPr>
-            </w:pPr>
-            <w:r>
-              <w:rPr>
-                <w:rFonts w:cstheme="minorHAnsi"/>
-                <w:sz w:val="14"/>
-                <w:szCs w:val="16"/>
-              </w:rPr>
-              <w:t>SSG + Paramomycin, New, Initial Cure</w:t>
-            </w:r>
-          </w:p>
-          <w:p>
-            <w:pPr>
-              <w:rPr>
-                <w:rFonts w:cstheme="minorHAnsi"/>
-                <w:sz w:val="14"/>
-                <w:szCs w:val="16"/>
-              </w:rPr>
-            </w:pPr>
-            <w:r>
-              <w:rPr>
-                <w:rFonts w:cstheme="minorHAnsi"/>
-                <w:sz w:val="14"/>
-                <w:szCs w:val="16"/>
-              </w:rPr>
-              <w:t>SSG + Paramomycin, Type unspecified, Initial Cure</w:t>
-            </w:r>
-          </w:p>
-          <w:p>
-            <w:pPr>
-              <w:rPr>
-                <w:rFonts w:cstheme="minorHAnsi"/>
-                <w:sz w:val="14"/>
-                <w:szCs w:val="16"/>
-              </w:rPr>
-            </w:pPr>
-            <w:r>
-              <w:rPr>
-                <w:rFonts w:cstheme="minorHAnsi"/>
-                <w:sz w:val="14"/>
-                <w:szCs w:val="16"/>
-              </w:rPr>
-              <w:t>SSG, Type unspecified, Initial Cure</w:t>
-            </w:r>
-          </w:p>
-          <w:p>
-            <w:pPr>
-              <w:rPr>
-                <w:rFonts w:cstheme="minorHAnsi"/>
-                <w:sz w:val="14"/>
-                <w:szCs w:val="16"/>
-              </w:rPr>
-            </w:pPr>
-            <w:r>
-              <w:rPr>
-                <w:rFonts w:cstheme="minorHAnsi"/>
-                <w:sz w:val="14"/>
-                <w:szCs w:val="16"/>
-              </w:rPr>
-              <w:t>Treatment Drug Unknown, New, Initial Cure</w:t>
-            </w:r>
-          </w:p>
-          <w:p>
-            <w:pPr>
-              <w:rPr>
-                <w:rFonts w:cstheme="minorHAnsi"/>
-                <w:sz w:val="14"/>
-                <w:szCs w:val="16"/>
-              </w:rPr>
-            </w:pPr>
-            <w:r>
-              <w:rPr>
-                <w:rFonts w:cstheme="minorHAnsi"/>
-                <w:sz w:val="14"/>
-                <w:szCs w:val="16"/>
-              </w:rPr>
-              <w:t>Treatment Drug Unknown, Type unspecified, Initial Cure</w:t>
-            </w:r>
-          </w:p>
-          <w:p>
-            <w:pPr>
-              <w:rPr>
-                <w:rFonts w:cstheme="minorHAnsi"/>
-                <w:sz w:val="14"/>
-                <w:szCs w:val="16"/>
-              </w:rPr>
-            </w:pPr>
-            <w:r>
-              <w:rPr>
-                <w:rFonts w:cstheme="minorHAnsi"/>
-                <w:sz w:val="14"/>
-                <w:szCs w:val="16"/>
-              </w:rPr>
-              <w:t>VL drug unspecified, New, Initial Cure</w:t>
-            </w:r>
-          </w:p>
-          <w:p>
-            <w:pPr>
-              <w:rPr>
-                <w:rFonts w:cstheme="minorHAnsi"/>
-                <w:sz w:val="14"/>
-                <w:szCs w:val="16"/>
-              </w:rPr>
-            </w:pPr>
-            <w:r>
-              <w:rPr>
-                <w:rFonts w:cstheme="minorHAnsi"/>
-                <w:sz w:val="14"/>
-                <w:szCs w:val="16"/>
-              </w:rPr>
-              <w:t>VL drug unspecified, Type unspecified, Initial Cure</w:t>
-            </w:r>
-          </w:p>
-        </w:tc>
-      </w:tr>
-      <w:tr>
-        <w:tc>
-          <w:tcPr>
-            <w:tcW w:w="445" w:type="dxa"/>
-          </w:tcPr>
-          <w:p>
-            <w:pPr>
-              <w:rPr>
-                <w:rFonts w:cstheme="minorHAnsi"/>
-                <w:sz w:val="16"/>
-                <w:szCs w:val="16"/>
-              </w:rPr>
-            </w:pPr>
-            <w:r>
-              <w:rPr>
-                <w:rFonts w:cstheme="minorHAnsi"/>
-                <w:sz w:val="16"/>
-                <w:szCs w:val="16"/>
-              </w:rPr>
-              <w:t>I5</w:t>
-            </w:r>
-          </w:p>
-        </w:tc>
-        <w:tc>
-          <w:tcPr>
-            <w:tcW w:w="2340" w:type="dxa"/>
-            <w:vMerge/>
-          </w:tcPr>
-          <w:p>
-            <w:pPr>
-              <w:rPr>
-                <w:rFonts w:cstheme="minorHAnsi"/>
-                <w:sz w:val="16"/>
-                <w:szCs w:val="16"/>
-              </w:rPr>
-            </w:pPr>
-          </w:p>
-        </w:tc>
-        <w:tc>
-          <w:tcPr>
-            <w:tcW w:w="2430" w:type="dxa"/>
-            <w:vMerge/>
-          </w:tcPr>
-          <w:p>
-            <w:pPr>
-              <w:rPr>
-                <w:rFonts w:cstheme="minorHAnsi"/>
-                <w:sz w:val="16"/>
-                <w:szCs w:val="16"/>
-              </w:rPr>
-            </w:pPr>
-          </w:p>
-        </w:tc>
-        <w:tc>
-          <w:tcPr>
-            <w:tcW w:w="5670" w:type="dxa"/>
-          </w:tcPr>
-          <w:p>
-            <w:pPr>
-              <w:rPr>
-                <w:rFonts w:cstheme="minorHAnsi"/>
-                <w:sz w:val="14"/>
-                <w:szCs w:val="16"/>
-              </w:rPr>
-            </w:pPr>
-            <w:r>
-              <w:rPr>
-                <w:rFonts w:cstheme="minorHAnsi"/>
-                <w:sz w:val="14"/>
-                <w:szCs w:val="16"/>
-              </w:rPr>
-              <w:t>Ambisome, New, Failure</w:t>
-            </w:r>
-          </w:p>
-          <w:p>
-            <w:pPr>
-              <w:rPr>
-                <w:rFonts w:cstheme="minorHAnsi"/>
-                <w:sz w:val="14"/>
-                <w:szCs w:val="16"/>
-              </w:rPr>
-            </w:pPr>
-            <w:r>
-              <w:rPr>
-                <w:rFonts w:cstheme="minorHAnsi"/>
-                <w:sz w:val="14"/>
-                <w:szCs w:val="16"/>
-              </w:rPr>
-              <w:t>Ambisome, Type unspecified, Failure</w:t>
-            </w:r>
-          </w:p>
-          <w:p>
-            <w:pPr>
-              <w:rPr>
-                <w:rFonts w:cstheme="minorHAnsi"/>
-                <w:sz w:val="14"/>
-                <w:szCs w:val="16"/>
-              </w:rPr>
-            </w:pPr>
-            <w:r>
-              <w:rPr>
-                <w:rFonts w:cstheme="minorHAnsi"/>
-                <w:sz w:val="14"/>
-                <w:szCs w:val="16"/>
-              </w:rPr>
-              <w:t>Antimonials, New, Failure</w:t>
-            </w:r>
-          </w:p>
-          <w:p>
-            <w:pPr>
-              <w:rPr>
-                <w:rFonts w:cstheme="minorHAnsi"/>
-                <w:sz w:val="14"/>
-                <w:szCs w:val="16"/>
-              </w:rPr>
-            </w:pPr>
-            <w:r>
-              <w:rPr>
-                <w:rFonts w:cstheme="minorHAnsi"/>
-                <w:sz w:val="14"/>
-                <w:szCs w:val="16"/>
-              </w:rPr>
-              <w:t>Antimonials, Type unspecified, Failure</w:t>
-            </w:r>
-          </w:p>
-          <w:p>
-            <w:pPr>
-              <w:rPr>
-                <w:rFonts w:cstheme="minorHAnsi"/>
-                <w:sz w:val="14"/>
-                <w:szCs w:val="16"/>
-              </w:rPr>
-            </w:pPr>
-            <w:r>
-              <w:rPr>
-                <w:rFonts w:cstheme="minorHAnsi"/>
-                <w:sz w:val="14"/>
-                <w:szCs w:val="16"/>
-              </w:rPr>
-              <w:t>Meglumine Antimoniate (glucantime), New, Failure</w:t>
-            </w:r>
-          </w:p>
-          <w:p>
-            <w:pPr>
-              <w:rPr>
-                <w:rFonts w:cstheme="minorHAnsi"/>
-                <w:sz w:val="14"/>
-                <w:szCs w:val="16"/>
-              </w:rPr>
-            </w:pPr>
-            <w:r>
-              <w:rPr>
-                <w:rFonts w:cstheme="minorHAnsi"/>
-                <w:sz w:val="14"/>
-                <w:szCs w:val="16"/>
-              </w:rPr>
-              <w:t>Meglumine Antimoniate (glucantime), Type unspecified, Failure</w:t>
-            </w:r>
-          </w:p>
-          <w:p>
-            <w:pPr>
-              <w:rPr>
-                <w:rFonts w:cstheme="minorHAnsi"/>
-                <w:sz w:val="14"/>
-                <w:szCs w:val="16"/>
-              </w:rPr>
-            </w:pPr>
-            <w:r>
-              <w:rPr>
-                <w:rFonts w:cstheme="minorHAnsi"/>
-                <w:sz w:val="14"/>
-                <w:szCs w:val="16"/>
-              </w:rPr>
-              <w:t>Other CL drug, New, Failure</w:t>
-            </w:r>
-          </w:p>
-          <w:p>
-            <w:pPr>
-              <w:rPr>
-                <w:rFonts w:cstheme="minorHAnsi"/>
-                <w:sz w:val="14"/>
-                <w:szCs w:val="16"/>
-              </w:rPr>
-            </w:pPr>
-            <w:r>
-              <w:rPr>
-                <w:rFonts w:cstheme="minorHAnsi"/>
-                <w:sz w:val="14"/>
-                <w:szCs w:val="16"/>
-              </w:rPr>
-              <w:t>Other CL drug, Type unspecified, Failure</w:t>
-            </w:r>
-          </w:p>
-          <w:p>
-            <w:pPr>
-              <w:rPr>
-                <w:rFonts w:cstheme="minorHAnsi"/>
-                <w:sz w:val="14"/>
-                <w:szCs w:val="16"/>
-              </w:rPr>
-            </w:pPr>
-            <w:r>
-              <w:rPr>
-                <w:rFonts w:cstheme="minorHAnsi"/>
-                <w:sz w:val="14"/>
-                <w:szCs w:val="16"/>
-              </w:rPr>
-              <w:t>Other VL drug, New, Failure</w:t>
-            </w:r>
-          </w:p>
-          <w:p>
-            <w:pPr>
-              <w:rPr>
-                <w:rFonts w:cstheme="minorHAnsi"/>
-                <w:sz w:val="14"/>
-                <w:szCs w:val="16"/>
-              </w:rPr>
-            </w:pPr>
-            <w:r>
-              <w:rPr>
-                <w:rFonts w:cstheme="minorHAnsi"/>
-                <w:sz w:val="14"/>
-                <w:szCs w:val="16"/>
-              </w:rPr>
-              <w:t>Other VL drug, Type unspecified, Failure</w:t>
-            </w:r>
-          </w:p>
-          <w:p>
-            <w:pPr>
-              <w:rPr>
-                <w:rFonts w:cstheme="minorHAnsi"/>
-                <w:sz w:val="14"/>
-                <w:szCs w:val="16"/>
-              </w:rPr>
-            </w:pPr>
-            <w:r>
-              <w:rPr>
-                <w:rFonts w:cstheme="minorHAnsi"/>
-                <w:sz w:val="14"/>
-                <w:szCs w:val="16"/>
-              </w:rPr>
-              <w:t>SSG, New, Failure</w:t>
-            </w:r>
-          </w:p>
-          <w:p>
-            <w:pPr>
-              <w:rPr>
-                <w:rFonts w:cstheme="minorHAnsi"/>
-                <w:sz w:val="14"/>
-                <w:szCs w:val="16"/>
-              </w:rPr>
-            </w:pPr>
-            <w:r>
-              <w:rPr>
-                <w:rFonts w:cstheme="minorHAnsi"/>
-                <w:sz w:val="14"/>
-                <w:szCs w:val="16"/>
-              </w:rPr>
-              <w:t>SSG + Paramomycin, New, Failure</w:t>
-            </w:r>
-          </w:p>
-          <w:p>
-            <w:pPr>
-              <w:rPr>
-                <w:rFonts w:cstheme="minorHAnsi"/>
-                <w:sz w:val="14"/>
-                <w:szCs w:val="16"/>
-              </w:rPr>
-            </w:pPr>
-            <w:r>
-              <w:rPr>
-                <w:rFonts w:cstheme="minorHAnsi"/>
-                <w:sz w:val="14"/>
-                <w:szCs w:val="16"/>
-              </w:rPr>
-              <w:t>SSG + Paramomycin, Type unspecified, Failure</w:t>
-            </w:r>
-          </w:p>
-          <w:p>
-            <w:pPr>
-              <w:rPr>
-                <w:rFonts w:cstheme="minorHAnsi"/>
-                <w:sz w:val="14"/>
-                <w:szCs w:val="16"/>
-              </w:rPr>
-            </w:pPr>
-            <w:r>
-              <w:rPr>
-                <w:rFonts w:cstheme="minorHAnsi"/>
-                <w:sz w:val="14"/>
-                <w:szCs w:val="16"/>
-              </w:rPr>
-              <w:lastRenderedPageBreak/>
-              <w:t>SSG, Type unspecified, Failure</w:t>
-            </w:r>
-          </w:p>
-          <w:p>
-            <w:pPr>
-              <w:rPr>
-                <w:rFonts w:cstheme="minorHAnsi"/>
-                <w:sz w:val="14"/>
-                <w:szCs w:val="16"/>
-              </w:rPr>
-            </w:pPr>
-            <w:r>
-              <w:rPr>
-                <w:rFonts w:cstheme="minorHAnsi"/>
-                <w:sz w:val="14"/>
-                <w:szCs w:val="16"/>
-              </w:rPr>
-              <w:t>Treatment Drug Unknown, New, Failure</w:t>
-            </w:r>
-          </w:p>
-          <w:p>
-            <w:pPr>
-              <w:rPr>
-                <w:rFonts w:cstheme="minorHAnsi"/>
-                <w:sz w:val="14"/>
-                <w:szCs w:val="16"/>
-              </w:rPr>
-            </w:pPr>
-            <w:r>
-              <w:rPr>
-                <w:rFonts w:cstheme="minorHAnsi"/>
-                <w:sz w:val="14"/>
-                <w:szCs w:val="16"/>
-              </w:rPr>
-              <w:t>Treatment Drug Unknown, Type unspecified, Failure</w:t>
-            </w:r>
-          </w:p>
-          <w:p>
-            <w:pPr>
-              <w:rPr>
-                <w:rFonts w:cstheme="minorHAnsi"/>
-                <w:sz w:val="14"/>
-                <w:szCs w:val="16"/>
-              </w:rPr>
-            </w:pPr>
-            <w:r>
-              <w:rPr>
-                <w:rFonts w:cstheme="minorHAnsi"/>
-                <w:sz w:val="14"/>
-                <w:szCs w:val="16"/>
-              </w:rPr>
-              <w:t>VL drug unspecified, New, FailureVL drug unspecified, Type unspecified, Failure</w:t>
-            </w:r>
-          </w:p>
-        </w:tc>
-      </w:tr>
-      <w:tr>
-        <w:tc>
-          <w:tcPr>
-            <w:tcW w:w="445" w:type="dxa"/>
-          </w:tcPr>
-          <w:p>
-            <w:pPr>
-              <w:rPr>
-                <w:rFonts w:cstheme="minorHAnsi"/>
-                <w:sz w:val="16"/>
-                <w:szCs w:val="16"/>
-              </w:rPr>
-            </w:pPr>
-            <w:r>
-              <w:rPr>
-                <w:rFonts w:cstheme="minorHAnsi"/>
-                <w:sz w:val="16"/>
-                <w:szCs w:val="16"/>
-              </w:rPr>
-              <w:lastRenderedPageBreak/>
-              <w:t>I6</w:t>
-            </w:r>
-          </w:p>
-        </w:tc>
-        <w:tc>
-          <w:tcPr>
-            <w:tcW w:w="2340" w:type="dxa"/>
-            <w:vMerge/>
-          </w:tcPr>
-          <w:p>
-            <w:pPr>
-              <w:rPr>
-                <w:rFonts w:cstheme="minorHAnsi"/>
-                <w:sz w:val="16"/>
-                <w:szCs w:val="16"/>
-              </w:rPr>
-            </w:pPr>
-          </w:p>
-        </w:tc>
-        <w:tc>
-          <w:tcPr>
-            <w:tcW w:w="2430" w:type="dxa"/>
-            <w:vMerge/>
-          </w:tcPr>
-          <w:p>
-            <w:pPr>
-              <w:rPr>
-                <w:rFonts w:cstheme="minorHAnsi"/>
-                <w:sz w:val="16"/>
-                <w:szCs w:val="16"/>
-              </w:rPr>
-            </w:pPr>
-          </w:p>
-        </w:tc>
-        <w:tc>
-          <w:tcPr>
-            <w:tcW w:w="5670" w:type="dxa"/>
-          </w:tcPr>
-          <w:p>
-            <w:pPr>
-              <w:rPr>
-                <w:rFonts w:cstheme="minorHAnsi"/>
-                <w:sz w:val="14"/>
-                <w:szCs w:val="16"/>
-              </w:rPr>
-            </w:pPr>
-            <w:r>
-              <w:rPr>
-                <w:rFonts w:cstheme="minorHAnsi"/>
-                <w:sz w:val="14"/>
-                <w:szCs w:val="16"/>
-              </w:rPr>
-              <w:t>Ambisome, New, Death</w:t>
-            </w:r>
-          </w:p>
-          <w:p>
-            <w:pPr>
-              <w:rPr>
-                <w:rFonts w:cstheme="minorHAnsi"/>
-                <w:sz w:val="14"/>
-                <w:szCs w:val="16"/>
-              </w:rPr>
-            </w:pPr>
-            <w:r>
-              <w:rPr>
-                <w:rFonts w:cstheme="minorHAnsi"/>
-                <w:sz w:val="14"/>
-                <w:szCs w:val="16"/>
-              </w:rPr>
-              <w:t>Ambisome, Type unspecified, Death</w:t>
-            </w:r>
-          </w:p>
-          <w:p>
-            <w:pPr>
-              <w:rPr>
-                <w:rFonts w:cstheme="minorHAnsi"/>
-                <w:sz w:val="14"/>
-                <w:szCs w:val="16"/>
-              </w:rPr>
-            </w:pPr>
-            <w:r>
-              <w:rPr>
-                <w:rFonts w:cstheme="minorHAnsi"/>
-                <w:sz w:val="14"/>
-                <w:szCs w:val="16"/>
-              </w:rPr>
-              <w:t>Antimonials, New, Death</w:t>
-            </w:r>
-          </w:p>
-          <w:p>
-            <w:pPr>
-              <w:rPr>
-                <w:rFonts w:cstheme="minorHAnsi"/>
-                <w:sz w:val="14"/>
-                <w:szCs w:val="16"/>
-              </w:rPr>
-            </w:pPr>
-            <w:r>
-              <w:rPr>
-                <w:rFonts w:cstheme="minorHAnsi"/>
-                <w:sz w:val="14"/>
-                <w:szCs w:val="16"/>
-              </w:rPr>
-              <w:t>Antimonials, Type unspecified, Death</w:t>
-            </w:r>
-          </w:p>
-          <w:p>
-            <w:pPr>
-              <w:rPr>
-                <w:rFonts w:cstheme="minorHAnsi"/>
-                <w:sz w:val="14"/>
-                <w:szCs w:val="16"/>
-              </w:rPr>
-            </w:pPr>
-            <w:r>
-              <w:rPr>
-                <w:rFonts w:cstheme="minorHAnsi"/>
-                <w:sz w:val="14"/>
-                <w:szCs w:val="16"/>
-              </w:rPr>
-              <w:t>Meglumine Antimoniate (glucantime), New, Death</w:t>
-            </w:r>
-          </w:p>
-          <w:p>
-            <w:pPr>
-              <w:rPr>
-                <w:rFonts w:cstheme="minorHAnsi"/>
-                <w:sz w:val="14"/>
-                <w:szCs w:val="16"/>
-              </w:rPr>
-            </w:pPr>
-            <w:r>
-              <w:rPr>
-                <w:rFonts w:cstheme="minorHAnsi"/>
-                <w:sz w:val="14"/>
-                <w:szCs w:val="16"/>
-              </w:rPr>
-              <w:t>Meglumine Antimoniate (glucantime), Type unspecified, Death</w:t>
-            </w:r>
-          </w:p>
-          <w:p>
-            <w:pPr>
-              <w:rPr>
-                <w:rFonts w:cstheme="minorHAnsi"/>
-                <w:sz w:val="14"/>
-                <w:szCs w:val="16"/>
-              </w:rPr>
-            </w:pPr>
-            <w:r>
-              <w:rPr>
-                <w:rFonts w:cstheme="minorHAnsi"/>
-                <w:sz w:val="14"/>
-                <w:szCs w:val="16"/>
-              </w:rPr>
-              <w:t>Other CL drug, New, Death</w:t>
-            </w:r>
-          </w:p>
-          <w:p>
-            <w:pPr>
-              <w:rPr>
-                <w:rFonts w:cstheme="minorHAnsi"/>
-                <w:sz w:val="14"/>
-                <w:szCs w:val="16"/>
-              </w:rPr>
-            </w:pPr>
-            <w:r>
-              <w:rPr>
-                <w:rFonts w:cstheme="minorHAnsi"/>
-                <w:sz w:val="14"/>
-                <w:szCs w:val="16"/>
-              </w:rPr>
-              <w:t>Other CL drug, Type unspecified, Death</w:t>
-            </w:r>
-          </w:p>
-          <w:p>
-            <w:pPr>
-              <w:rPr>
-                <w:rFonts w:cstheme="minorHAnsi"/>
-                <w:sz w:val="14"/>
-                <w:szCs w:val="16"/>
-              </w:rPr>
-            </w:pPr>
-            <w:r>
-              <w:rPr>
-                <w:rFonts w:cstheme="minorHAnsi"/>
-                <w:sz w:val="14"/>
-                <w:szCs w:val="16"/>
-              </w:rPr>
-              <w:t>Other VL drug, New, Death</w:t>
-            </w:r>
-          </w:p>
-          <w:p>
-            <w:pPr>
-              <w:rPr>
-                <w:rFonts w:cstheme="minorHAnsi"/>
-                <w:sz w:val="14"/>
-                <w:szCs w:val="16"/>
-              </w:rPr>
-            </w:pPr>
-            <w:r>
-              <w:rPr>
-                <w:rFonts w:cstheme="minorHAnsi"/>
-                <w:sz w:val="14"/>
-                <w:szCs w:val="16"/>
-              </w:rPr>
-              <w:t>Other VL drug, Type unspecified, Death</w:t>
-            </w:r>
-          </w:p>
-          <w:p>
-            <w:pPr>
-              <w:rPr>
-                <w:rFonts w:cstheme="minorHAnsi"/>
-                <w:sz w:val="14"/>
-                <w:szCs w:val="16"/>
-              </w:rPr>
-            </w:pPr>
-            <w:r>
-              <w:rPr>
-                <w:rFonts w:cstheme="minorHAnsi"/>
-                <w:sz w:val="14"/>
-                <w:szCs w:val="16"/>
-              </w:rPr>
-              <w:t>SSG, New, Death</w:t>
-            </w:r>
-          </w:p>
-          <w:p>
-            <w:pPr>
-              <w:rPr>
-                <w:rFonts w:cstheme="minorHAnsi"/>
-                <w:sz w:val="14"/>
-                <w:szCs w:val="16"/>
-              </w:rPr>
-            </w:pPr>
-            <w:r>
-              <w:rPr>
-                <w:rFonts w:cstheme="minorHAnsi"/>
-                <w:sz w:val="14"/>
-                <w:szCs w:val="16"/>
-              </w:rPr>
-              <w:t>SSG + Paramomycin, New, Death</w:t>
-            </w:r>
-          </w:p>
-          <w:p>
-            <w:pPr>
-              <w:rPr>
-                <w:rFonts w:cstheme="minorHAnsi"/>
-                <w:sz w:val="14"/>
-                <w:szCs w:val="16"/>
-              </w:rPr>
-            </w:pPr>
-            <w:r>
-              <w:rPr>
-                <w:rFonts w:cstheme="minorHAnsi"/>
-                <w:sz w:val="14"/>
-                <w:szCs w:val="16"/>
-              </w:rPr>
-              <w:t>SSG + Paramomycin, Type unspecified, Death</w:t>
-            </w:r>
-          </w:p>
-          <w:p>
-            <w:pPr>
-              <w:rPr>
-                <w:rFonts w:cstheme="minorHAnsi"/>
-                <w:sz w:val="14"/>
-                <w:szCs w:val="16"/>
-              </w:rPr>
-            </w:pPr>
-            <w:r>
-              <w:rPr>
-                <w:rFonts w:cstheme="minorHAnsi"/>
-                <w:sz w:val="14"/>
-                <w:szCs w:val="16"/>
-              </w:rPr>
-              <w:t>SSG, Type unspecified, Death</w:t>
-            </w:r>
-          </w:p>
-          <w:p>
-            <w:pPr>
-              <w:rPr>
-                <w:rFonts w:cstheme="minorHAnsi"/>
-                <w:sz w:val="14"/>
-                <w:szCs w:val="16"/>
-              </w:rPr>
-            </w:pPr>
-            <w:r>
-              <w:rPr>
-                <w:rFonts w:cstheme="minorHAnsi"/>
-                <w:sz w:val="14"/>
-                <w:szCs w:val="16"/>
-              </w:rPr>
-              <w:t>Treatment Drug Unknown, New, Death</w:t>
-            </w:r>
-          </w:p>
-          <w:p>
-            <w:pPr>
-              <w:rPr>
-                <w:rFonts w:cstheme="minorHAnsi"/>
-                <w:sz w:val="14"/>
-                <w:szCs w:val="16"/>
-              </w:rPr>
-            </w:pPr>
-            <w:r>
-              <w:rPr>
-                <w:rFonts w:cstheme="minorHAnsi"/>
-                <w:sz w:val="14"/>
-                <w:szCs w:val="16"/>
-              </w:rPr>
-              <w:t>Treatment Drug Unknown, Type unspecified, Death</w:t>
-            </w:r>
-          </w:p>
-          <w:p>
-            <w:pPr>
-              <w:rPr>
-                <w:rFonts w:cstheme="minorHAnsi"/>
-                <w:sz w:val="14"/>
-                <w:szCs w:val="16"/>
-              </w:rPr>
-            </w:pPr>
-            <w:r>
-              <w:rPr>
-                <w:rFonts w:cstheme="minorHAnsi"/>
-                <w:sz w:val="14"/>
-                <w:szCs w:val="16"/>
-              </w:rPr>
-              <w:t>VL drug unspecified, New, DeathVL drug unspecified, Type unspecified, Death</w:t>
+              <w:t>Simple dataElements for ACL and ZCL not include since they do not exist.</w:t>
             </w:r>
           </w:p>
         </w:tc>
@@ -31028,6 +30936,8 @@
           <w:szCs w:val="16"/>
         </w:rPr>
       </w:pPr>
+      <w:bookmarkStart w:id="24" w:name="_GoBack"/>
+      <w:bookmarkEnd w:id="24"/>
     </w:p>
     <w:sectPr>
       <w:pgSz w:w="12240" w:h="15840"/>
@@ -33631,7 +33541,7 @@
 </file>
 
 <file path=customXml/itemProps1.xml><?xml version="1.0" encoding="utf-8"?>
-<ds:datastoreItem xmlns:ds="http://schemas.openxmlformats.org/officeDocument/2006/customXml" ds:itemID="{4936C9D5-FC90-407F-B661-D26D0C555CA2}">
+<ds:datastoreItem xmlns:ds="http://schemas.openxmlformats.org/officeDocument/2006/customXml" ds:itemID="{DA077F7B-B9E5-4CC5-A3C8-58A1993B673F}">
   <ds:schemaRefs>
     <ds:schemaRef ds:uri="http://schemas.openxmlformats.org/officeDocument/2006/bibliography"/>
   </ds:schemaRefs>

</xml_diff>

<commit_message>
bugfix on indicators retrieval order bugfix on screen passive
</commit_message>
<xml_diff>
--- a/user_manual.docx
+++ b/user_manual.docx
@@ -2206,6 +2206,68 @@
           </w:tcPr>
           <w:p>
             <w:r>
+              <w:t>0.28</w:t>
+            </w:r>
+          </w:p>
+        </w:tc>
+        <w:tc>
+          <w:tcPr>
+            <w:tcW w:w="1220" w:type="dxa"/>
+          </w:tcPr>
+          <w:p>
+            <w:r>
+              <w:t>2019.12.19</w:t>
+            </w:r>
+          </w:p>
+        </w:tc>
+        <w:tc>
+          <w:tcPr>
+            <w:tcW w:w="8500" w:type="dxa"/>
+          </w:tcPr>
+          <w:p>
+            <w:r>
+              <w:t>Bugfix: screen passive is showing now “No data” or the value, instead 0 or undefined.</w:t>
+            </w:r>
+          </w:p>
+          <w:p>
+            <w:r>
+              <w:t>Workaround: cases are retrieved now from DE value, due to DHIS2 blanks indicator issue.</w:t>
+            </w:r>
+            <w:r>
+              <w:t xml:space="preserve"> XXX_</w:t>
+            </w:r>
+            <w:r>
+              <w:t>POP_AT_RISK_I</w:t>
+            </w:r>
+            <w:r>
+              <w:t xml:space="preserve"> indicators adapted.</w:t>
+            </w:r>
+          </w:p>
+          <w:p>
+            <w:r>
+              <w:t xml:space="preserve">Bugfix on </w:t>
+            </w:r>
+            <w:r>
+              <w:t xml:space="preserve">several data and indicator </w:t>
+            </w:r>
+            <w:bookmarkStart w:id="1" w:name="_GoBack"/>
+            <w:bookmarkEnd w:id="1"/>
+            <w:r>
+              <w:t>retrieval order</w:t>
+            </w:r>
+            <w:r>
+              <w:t>.</w:t>
+            </w:r>
+          </w:p>
+        </w:tc>
+      </w:tr>
+      <w:tr>
+        <w:tc>
+          <w:tcPr>
+            <w:tcW w:w="1070" w:type="dxa"/>
+          </w:tcPr>
+          <w:p>
+            <w:r>
               <w:t>0.27</w:t>
             </w:r>
           </w:p>
@@ -2228,11 +2290,9 @@
             <w:r>
               <w:t xml:space="preserve">Bugfix: maps only </w:t>
             </w:r>
-            <w:proofErr w:type="gramStart"/>
-            <w:r>
-              <w:t>generates</w:t>
-            </w:r>
-            <w:proofErr w:type="gramEnd"/>
+            <w:r>
+              <w:t>generate</w:t>
+            </w:r>
             <w:r>
               <w:t xml:space="preserve"> national and last selected level now (instead of all levels).</w:t>
             </w:r>
@@ -2907,12 +2967,12 @@
         </w:numPr>
         <w:jc w:val="both"/>
       </w:pPr>
-      <w:bookmarkStart w:id="1" w:name="_Toc23780337"/>
+      <w:bookmarkStart w:id="2" w:name="_Toc23780337"/>
       <w:r>
         <w:lastRenderedPageBreak/>
         <w:t>Metadata and permissions requirements</w:t>
       </w:r>
-      <w:bookmarkEnd w:id="1"/>
+      <w:bookmarkEnd w:id="2"/>
     </w:p>
     <w:p/>
     <w:p>
@@ -5970,12 +6030,12 @@
         </w:numPr>
         <w:jc w:val="both"/>
       </w:pPr>
-      <w:bookmarkStart w:id="2" w:name="_Toc23780338"/>
+      <w:bookmarkStart w:id="3" w:name="_Toc23780338"/>
       <w:r>
         <w:lastRenderedPageBreak/>
         <w:t>Generating a country profile</w:t>
       </w:r>
-      <w:bookmarkEnd w:id="2"/>
+      <w:bookmarkEnd w:id="3"/>
     </w:p>
     <w:p>
       <w:r>
@@ -6260,12 +6320,12 @@
           <w:numId w:val="1"/>
         </w:numPr>
       </w:pPr>
-      <w:bookmarkStart w:id="3" w:name="_Toc23780339"/>
+      <w:bookmarkStart w:id="4" w:name="_Toc23780339"/>
       <w:r>
         <w:lastRenderedPageBreak/>
         <w:t>Configuration panel</w:t>
       </w:r>
-      <w:bookmarkEnd w:id="3"/>
+      <w:bookmarkEnd w:id="4"/>
     </w:p>
     <w:p>
       <w:pPr>
@@ -6294,11 +6354,11 @@
           <w:numId w:val="1"/>
         </w:numPr>
       </w:pPr>
-      <w:bookmarkStart w:id="4" w:name="_Toc23780340"/>
+      <w:bookmarkStart w:id="5" w:name="_Toc23780340"/>
       <w:r>
         <w:t>General</w:t>
       </w:r>
-      <w:bookmarkEnd w:id="4"/>
+      <w:bookmarkEnd w:id="5"/>
     </w:p>
     <w:p>
       <w:r>
@@ -6505,12 +6565,12 @@
           <w:numId w:val="1"/>
         </w:numPr>
       </w:pPr>
-      <w:bookmarkStart w:id="5" w:name="_Toc23780341"/>
+      <w:bookmarkStart w:id="6" w:name="_Toc23780341"/>
       <w:r>
         <w:lastRenderedPageBreak/>
         <w:t>Charts</w:t>
       </w:r>
-      <w:bookmarkEnd w:id="5"/>
+      <w:bookmarkEnd w:id="6"/>
     </w:p>
     <w:p/>
     <w:p>
@@ -6613,12 +6673,12 @@
           <w:numId w:val="1"/>
         </w:numPr>
       </w:pPr>
-      <w:bookmarkStart w:id="6" w:name="_Toc23780342"/>
+      <w:bookmarkStart w:id="7" w:name="_Toc23780342"/>
       <w:r>
         <w:lastRenderedPageBreak/>
         <w:t>Maps</w:t>
       </w:r>
-      <w:bookmarkEnd w:id="6"/>
+      <w:bookmarkEnd w:id="7"/>
     </w:p>
     <w:p/>
     <w:p>
@@ -6698,8 +6758,6 @@
       <w:r>
         <w:t>to see drawn in the map, only the highest and the lowest levels will be painted.</w:t>
       </w:r>
-      <w:bookmarkStart w:id="7" w:name="_GoBack"/>
-      <w:bookmarkEnd w:id="7"/>
       <w:r>
         <w:t xml:space="preserve"> You can select also the background layo</w:t>
       </w:r>
@@ -15695,6 +15753,7 @@
               </w:rPr>
               <w:t xml:space="preserve">. </w:t>
             </w:r>
+            <w:proofErr w:type="spellStart"/>
             <w:r>
               <w:rPr>
                 <w:rFonts w:ascii="Courier New" w:hAnsi="Courier New" w:cs="Courier New"/>
@@ -15702,7 +15761,17 @@
                 <w:sz w:val="20"/>
                 <w:szCs w:val="20"/>
               </w:rPr>
-              <w:t>0 otherwise.</w:t>
+              <w:t>NaN</w:t>
+            </w:r>
+            <w:proofErr w:type="spellEnd"/>
+            <w:r>
+              <w:rPr>
+                <w:rFonts w:ascii="Courier New" w:hAnsi="Courier New" w:cs="Courier New"/>
+                <w:color w:val="000000"/>
+                <w:sz w:val="20"/>
+                <w:szCs w:val="20"/>
+              </w:rPr>
+              <w:t xml:space="preserve"> otherwise.</w:t>
             </w:r>
           </w:p>
           <w:p>
@@ -34897,7 +34966,7 @@
 </file>
 
 <file path=customXml/itemProps1.xml><?xml version="1.0" encoding="utf-8"?>
-<ds:datastoreItem xmlns:ds="http://schemas.openxmlformats.org/officeDocument/2006/customXml" ds:itemID="{B60A550F-3358-4D1F-B563-7EA69E516034}">
+<ds:datastoreItem xmlns:ds="http://schemas.openxmlformats.org/officeDocument/2006/customXml" ds:itemID="{E61A99FA-F132-4553-B596-9F94A7F29237}">
   <ds:schemaRefs>
     <ds:schemaRef ds:uri="http://schemas.openxmlformats.org/officeDocument/2006/bibliography"/>
   </ds:schemaRefs>

</xml_diff>

<commit_message>
When no data in denominators, the result is now “No data” instead of “-“.
</commit_message>
<xml_diff>
--- a/user_manual.docx
+++ b/user_manual.docx
@@ -2206,6 +2206,62 @@
           </w:tcPr>
           <w:p>
             <w:r>
+              <w:t>0.29</w:t>
+            </w:r>
+          </w:p>
+        </w:tc>
+        <w:tc>
+          <w:tcPr>
+            <w:tcW w:w="1220" w:type="dxa"/>
+          </w:tcPr>
+          <w:p>
+            <w:r>
+              <w:t>2019.12.20</w:t>
+            </w:r>
+          </w:p>
+        </w:tc>
+        <w:tc>
+          <w:tcPr>
+            <w:tcW w:w="8500" w:type="dxa"/>
+          </w:tcPr>
+          <w:p>
+            <w:r>
+              <w:t xml:space="preserve">Provisional texts </w:t>
+            </w:r>
+            <w:r>
+              <w:t xml:space="preserve">in red </w:t>
+            </w:r>
+            <w:r>
+              <w:t>are now underlined</w:t>
+            </w:r>
+          </w:p>
+          <w:p>
+            <w:r>
+              <w:t>Bugfix: text editor didn't work always editing text attributes.</w:t>
+            </w:r>
+          </w:p>
+          <w:p>
+            <w:r>
+              <w:t>When no data in denominators, the result is now “No data” instead of “</w:t>
+            </w:r>
+            <w:proofErr w:type="gramStart"/>
+            <w:r>
+              <w:t>-“</w:t>
+            </w:r>
+            <w:proofErr w:type="gramEnd"/>
+            <w:r>
+              <w:t>.</w:t>
+            </w:r>
+          </w:p>
+        </w:tc>
+      </w:tr>
+      <w:tr>
+        <w:tc>
+          <w:tcPr>
+            <w:tcW w:w="1070" w:type="dxa"/>
+          </w:tcPr>
+          <w:p>
+            <w:r>
               <w:t>0.28</w:t>
             </w:r>
           </w:p>
@@ -2250,8 +2306,6 @@
             <w:r>
               <w:t xml:space="preserve">several data and indicator </w:t>
             </w:r>
-            <w:bookmarkStart w:id="1" w:name="_GoBack"/>
-            <w:bookmarkEnd w:id="1"/>
             <w:r>
               <w:t>retrieval order</w:t>
             </w:r>
@@ -2967,12 +3021,12 @@
         </w:numPr>
         <w:jc w:val="both"/>
       </w:pPr>
-      <w:bookmarkStart w:id="2" w:name="_Toc23780337"/>
+      <w:bookmarkStart w:id="1" w:name="_Toc23780337"/>
       <w:r>
         <w:lastRenderedPageBreak/>
         <w:t>Metadata and permissions requirements</w:t>
       </w:r>
-      <w:bookmarkEnd w:id="2"/>
+      <w:bookmarkEnd w:id="1"/>
     </w:p>
     <w:p/>
     <w:p>
@@ -6030,12 +6084,12 @@
         </w:numPr>
         <w:jc w:val="both"/>
       </w:pPr>
-      <w:bookmarkStart w:id="3" w:name="_Toc23780338"/>
+      <w:bookmarkStart w:id="2" w:name="_Toc23780338"/>
       <w:r>
         <w:lastRenderedPageBreak/>
         <w:t>Generating a country profile</w:t>
       </w:r>
-      <w:bookmarkEnd w:id="3"/>
+      <w:bookmarkEnd w:id="2"/>
     </w:p>
     <w:p>
       <w:r>
@@ -6320,12 +6374,12 @@
           <w:numId w:val="1"/>
         </w:numPr>
       </w:pPr>
-      <w:bookmarkStart w:id="4" w:name="_Toc23780339"/>
+      <w:bookmarkStart w:id="3" w:name="_Toc23780339"/>
       <w:r>
         <w:lastRenderedPageBreak/>
         <w:t>Configuration panel</w:t>
       </w:r>
-      <w:bookmarkEnd w:id="4"/>
+      <w:bookmarkEnd w:id="3"/>
     </w:p>
     <w:p>
       <w:pPr>
@@ -6354,11 +6408,11 @@
           <w:numId w:val="1"/>
         </w:numPr>
       </w:pPr>
-      <w:bookmarkStart w:id="5" w:name="_Toc23780340"/>
+      <w:bookmarkStart w:id="4" w:name="_Toc23780340"/>
       <w:r>
         <w:t>General</w:t>
       </w:r>
-      <w:bookmarkEnd w:id="5"/>
+      <w:bookmarkEnd w:id="4"/>
     </w:p>
     <w:p>
       <w:r>
@@ -6565,12 +6619,12 @@
           <w:numId w:val="1"/>
         </w:numPr>
       </w:pPr>
-      <w:bookmarkStart w:id="6" w:name="_Toc23780341"/>
+      <w:bookmarkStart w:id="5" w:name="_Toc23780341"/>
       <w:r>
         <w:lastRenderedPageBreak/>
         <w:t>Charts</w:t>
       </w:r>
-      <w:bookmarkEnd w:id="6"/>
+      <w:bookmarkEnd w:id="5"/>
     </w:p>
     <w:p/>
     <w:p>
@@ -6673,12 +6727,12 @@
           <w:numId w:val="1"/>
         </w:numPr>
       </w:pPr>
-      <w:bookmarkStart w:id="7" w:name="_Toc23780342"/>
+      <w:bookmarkStart w:id="6" w:name="_Toc23780342"/>
       <w:r>
         <w:lastRenderedPageBreak/>
         <w:t>Maps</w:t>
       </w:r>
-      <w:bookmarkEnd w:id="7"/>
+      <w:bookmarkEnd w:id="6"/>
     </w:p>
     <w:p/>
     <w:p>
@@ -6810,12 +6864,12 @@
           <w:numId w:val="1"/>
         </w:numPr>
       </w:pPr>
-      <w:bookmarkStart w:id="8" w:name="_Toc23780343"/>
+      <w:bookmarkStart w:id="7" w:name="_Toc23780343"/>
       <w:r>
         <w:lastRenderedPageBreak/>
         <w:t>Footnotes</w:t>
       </w:r>
-      <w:bookmarkEnd w:id="8"/>
+      <w:bookmarkEnd w:id="7"/>
     </w:p>
     <w:p/>
     <w:p>
@@ -6931,11 +6985,11 @@
         <w:lastRenderedPageBreak/>
         <w:t xml:space="preserve"> </w:t>
       </w:r>
-      <w:bookmarkStart w:id="9" w:name="_Toc23780344"/>
+      <w:bookmarkStart w:id="8" w:name="_Toc23780344"/>
       <w:r>
         <w:t>Country profile</w:t>
       </w:r>
-      <w:bookmarkEnd w:id="9"/>
+      <w:bookmarkEnd w:id="8"/>
     </w:p>
     <w:p/>
     <w:p>
@@ -6960,11 +7014,11 @@
           <w:numId w:val="1"/>
         </w:numPr>
       </w:pPr>
-      <w:bookmarkStart w:id="10" w:name="_Toc23780345"/>
+      <w:bookmarkStart w:id="9" w:name="_Toc23780345"/>
       <w:r>
         <w:t>Texts to update before printing</w:t>
       </w:r>
-      <w:bookmarkEnd w:id="10"/>
+      <w:bookmarkEnd w:id="9"/>
     </w:p>
     <w:p>
       <w:r>
@@ -7125,11 +7179,11 @@
           <w:numId w:val="1"/>
         </w:numPr>
       </w:pPr>
-      <w:bookmarkStart w:id="11" w:name="_Toc23780346"/>
+      <w:bookmarkStart w:id="10" w:name="_Toc23780346"/>
       <w:r>
         <w:t>Edit elements in the CP</w:t>
       </w:r>
-      <w:bookmarkEnd w:id="11"/>
+      <w:bookmarkEnd w:id="10"/>
     </w:p>
     <w:p>
       <w:r>
@@ -7246,11 +7300,11 @@
           <w:numId w:val="1"/>
         </w:numPr>
       </w:pPr>
-      <w:bookmarkStart w:id="12" w:name="_Toc23780347"/>
+      <w:bookmarkStart w:id="11" w:name="_Toc23780347"/>
       <w:r>
         <w:t>Footnote elements in the CP</w:t>
       </w:r>
-      <w:bookmarkEnd w:id="12"/>
+      <w:bookmarkEnd w:id="11"/>
     </w:p>
     <w:p>
       <w:pPr>
@@ -7369,11 +7423,11 @@
           <w:numId w:val="1"/>
         </w:numPr>
       </w:pPr>
-      <w:bookmarkStart w:id="13" w:name="_Toc23780348"/>
+      <w:bookmarkStart w:id="12" w:name="_Toc23780348"/>
       <w:r>
         <w:t>Arrange maps and charts</w:t>
       </w:r>
-      <w:bookmarkEnd w:id="13"/>
+      <w:bookmarkEnd w:id="12"/>
     </w:p>
     <w:p/>
     <w:p>
@@ -7515,11 +7569,11 @@
           <w:numId w:val="1"/>
         </w:numPr>
       </w:pPr>
-      <w:bookmarkStart w:id="14" w:name="_Toc23780349"/>
+      <w:bookmarkStart w:id="13" w:name="_Toc23780349"/>
       <w:r>
         <w:t>Printing the CP or saving it as PDF</w:t>
       </w:r>
-      <w:bookmarkEnd w:id="14"/>
+      <w:bookmarkEnd w:id="13"/>
     </w:p>
     <w:p/>
     <w:p>
@@ -7755,12 +7809,12 @@
           <w:numId w:val="1"/>
         </w:numPr>
       </w:pPr>
-      <w:bookmarkStart w:id="15" w:name="_Toc23780350"/>
+      <w:bookmarkStart w:id="14" w:name="_Toc23780350"/>
       <w:r>
         <w:lastRenderedPageBreak/>
         <w:t>Source of information in country profile sections</w:t>
       </w:r>
-      <w:bookmarkEnd w:id="15"/>
+      <w:bookmarkEnd w:id="14"/>
     </w:p>
     <w:p/>
     <w:p>
@@ -7774,11 +7828,11 @@
       <w:r>
         <w:t xml:space="preserve"> </w:t>
       </w:r>
-      <w:bookmarkStart w:id="16" w:name="_Toc23780351"/>
+      <w:bookmarkStart w:id="15" w:name="_Toc23780351"/>
       <w:r>
         <w:t>Country general information section</w:t>
       </w:r>
-      <w:bookmarkEnd w:id="16"/>
+      <w:bookmarkEnd w:id="15"/>
     </w:p>
     <w:p>
       <w:r>
@@ -9613,7 +9667,7 @@
           <w:numId w:val="1"/>
         </w:numPr>
       </w:pPr>
-      <w:bookmarkStart w:id="17" w:name="_Toc23780352"/>
+      <w:bookmarkStart w:id="16" w:name="_Toc23780352"/>
       <w:r>
         <w:rPr>
           <w:rStyle w:val="Heading3Char"/>
@@ -10883,8 +10937,8 @@
       <w:r>
         <w:t xml:space="preserve"> section</w:t>
       </w:r>
-      <w:bookmarkStart w:id="18" w:name="_Toc22039815"/>
-      <w:bookmarkEnd w:id="17"/>
+      <w:bookmarkStart w:id="17" w:name="_Toc22039815"/>
+      <w:bookmarkEnd w:id="16"/>
     </w:p>
     <w:p/>
     <w:p>
@@ -10917,7 +10971,7 @@
           <w:tcPr>
             <w:tcW w:w="713" w:type="dxa"/>
           </w:tcPr>
-          <w:bookmarkEnd w:id="18"/>
+          <w:bookmarkEnd w:id="17"/>
           <w:p>
             <w:pPr>
               <w:jc w:val="both"/>
@@ -12799,6 +12853,7 @@
               <w:jc w:val="both"/>
               <w:rPr>
                 <w:rFonts w:ascii="Courier New" w:hAnsi="Courier New" w:cs="Courier New"/>
+                <w:i/>
                 <w:color w:val="000000"/>
                 <w:sz w:val="20"/>
                 <w:szCs w:val="20"/>
@@ -12806,21 +12861,43 @@
             </w:pPr>
             <w:r>
               <w:rPr>
-                <w:rFonts w:ascii="Courier New" w:hAnsi="Courier New" w:cs="Courier New"/>
-                <w:color w:val="000000"/>
-                <w:sz w:val="20"/>
-                <w:szCs w:val="20"/>
+                <w:i/>
+                <w:sz w:val="18"/>
+                <w:szCs w:val="18"/>
               </w:rPr>
               <w:t>L</w:t>
             </w:r>
             <w:r>
               <w:rPr>
-                <w:rFonts w:ascii="Courier New" w:hAnsi="Courier New" w:cs="Courier New"/>
-                <w:color w:val="000000"/>
-                <w:sz w:val="20"/>
-                <w:szCs w:val="20"/>
-              </w:rPr>
-              <w:t>CPG shows -  instead XY% if it was not able to calculate percentage.</w:t>
+                <w:i/>
+                <w:sz w:val="18"/>
+                <w:szCs w:val="18"/>
+              </w:rPr>
+              <w:t xml:space="preserve">CPG shows </w:t>
+            </w:r>
+            <w:r>
+              <w:rPr>
+                <w:i/>
+                <w:sz w:val="18"/>
+                <w:szCs w:val="18"/>
+              </w:rPr>
+              <w:t>No Data</w:t>
+            </w:r>
+            <w:r>
+              <w:rPr>
+                <w:i/>
+                <w:sz w:val="18"/>
+                <w:szCs w:val="18"/>
+              </w:rPr>
+              <w:t xml:space="preserve"> </w:t>
+            </w:r>
+            <w:r>
+              <w:rPr>
+                <w:i/>
+                <w:sz w:val="18"/>
+                <w:szCs w:val="18"/>
+              </w:rPr>
+              <w:t>instead XY% if it was not able to calculate percentage.</w:t>
             </w:r>
           </w:p>
         </w:tc>
@@ -13375,21 +13452,27 @@
             </w:pPr>
             <w:r>
               <w:rPr>
-                <w:rFonts w:ascii="Courier New" w:hAnsi="Courier New" w:cs="Courier New"/>
-                <w:color w:val="000000"/>
-                <w:sz w:val="20"/>
-                <w:szCs w:val="20"/>
-              </w:rPr>
-              <w:t>L</w:t>
-            </w:r>
-            <w:r>
-              <w:rPr>
-                <w:rFonts w:ascii="Courier New" w:hAnsi="Courier New" w:cs="Courier New"/>
-                <w:color w:val="000000"/>
-                <w:sz w:val="20"/>
-                <w:szCs w:val="20"/>
-              </w:rPr>
-              <w:t>CPG shows -  instead XY% if it was not able to calculate percentage.</w:t>
+                <w:i/>
+                <w:sz w:val="18"/>
+                <w:szCs w:val="18"/>
+              </w:rPr>
+              <w:t>LCPG shows No Data</w:t>
+            </w:r>
+            <w:r>
+              <w:rPr>
+                <w:i/>
+                <w:sz w:val="18"/>
+                <w:szCs w:val="18"/>
+              </w:rPr>
+              <w:t xml:space="preserve"> </w:t>
+            </w:r>
+            <w:r>
+              <w:rPr>
+                <w:i/>
+                <w:sz w:val="18"/>
+                <w:szCs w:val="18"/>
+              </w:rPr>
+              <w:t>instead XY% if it was not able to calculate percentage.</w:t>
             </w:r>
           </w:p>
         </w:tc>
@@ -14041,21 +14124,27 @@
             </w:pPr>
             <w:r>
               <w:rPr>
-                <w:rFonts w:ascii="Courier New" w:hAnsi="Courier New" w:cs="Courier New"/>
-                <w:color w:val="000000"/>
-                <w:sz w:val="20"/>
-                <w:szCs w:val="20"/>
-              </w:rPr>
-              <w:t>L</w:t>
-            </w:r>
-            <w:r>
-              <w:rPr>
-                <w:rFonts w:ascii="Courier New" w:hAnsi="Courier New" w:cs="Courier New"/>
-                <w:color w:val="000000"/>
-                <w:sz w:val="20"/>
-                <w:szCs w:val="20"/>
-              </w:rPr>
-              <w:t>CPG shows -  instead XY% if it was not able to calculate percentage.</w:t>
+                <w:i/>
+                <w:sz w:val="18"/>
+                <w:szCs w:val="18"/>
+              </w:rPr>
+              <w:t>LCPG shows No Data</w:t>
+            </w:r>
+            <w:r>
+              <w:rPr>
+                <w:i/>
+                <w:sz w:val="18"/>
+                <w:szCs w:val="18"/>
+              </w:rPr>
+              <w:t xml:space="preserve"> </w:t>
+            </w:r>
+            <w:r>
+              <w:rPr>
+                <w:i/>
+                <w:sz w:val="18"/>
+                <w:szCs w:val="18"/>
+              </w:rPr>
+              <w:t>instead XY% if it was not able to calculate percentage.</w:t>
             </w:r>
           </w:p>
         </w:tc>
@@ -15507,7 +15596,7 @@
       </w:tr>
       <w:tr>
         <w:trPr>
-          <w:trHeight w:val="4193"/>
+          <w:trHeight w:val="3923"/>
         </w:trPr>
         <w:tc>
           <w:tcPr>
@@ -15862,38 +15951,32 @@
             <w:pPr>
               <w:jc w:val="both"/>
               <w:rPr>
-                <w:rFonts w:ascii="Courier New" w:hAnsi="Courier New" w:cs="Courier New"/>
-                <w:color w:val="000000"/>
-                <w:sz w:val="20"/>
-                <w:szCs w:val="20"/>
-              </w:rPr>
-            </w:pPr>
-            <w:r>
-              <w:rPr>
-                <w:rFonts w:ascii="Courier New" w:hAnsi="Courier New" w:cs="Courier New"/>
-                <w:color w:val="000000"/>
-                <w:sz w:val="20"/>
-                <w:szCs w:val="20"/>
-              </w:rPr>
-              <w:t>LCPG shows ‘</w:t>
-            </w:r>
-            <w:proofErr w:type="gramStart"/>
-            <w:r>
-              <w:rPr>
-                <w:rFonts w:ascii="Courier New" w:hAnsi="Courier New" w:cs="Courier New"/>
-                <w:color w:val="000000"/>
-                <w:sz w:val="20"/>
-                <w:szCs w:val="20"/>
-              </w:rPr>
-              <w:t xml:space="preserve">-‘  </w:t>
-            </w:r>
-            <w:proofErr w:type="gramEnd"/>
-            <w:r>
-              <w:rPr>
-                <w:rFonts w:ascii="Courier New" w:hAnsi="Courier New" w:cs="Courier New"/>
-                <w:color w:val="000000"/>
-                <w:sz w:val="20"/>
-                <w:szCs w:val="20"/>
+                <w:i/>
+                <w:sz w:val="18"/>
+                <w:szCs w:val="18"/>
+              </w:rPr>
+            </w:pPr>
+            <w:r>
+              <w:rPr>
+                <w:i/>
+                <w:sz w:val="18"/>
+                <w:szCs w:val="18"/>
+              </w:rPr>
+              <w:t>LCPG shows No Data</w:t>
+            </w:r>
+            <w:r>
+              <w:rPr>
+                <w:i/>
+                <w:sz w:val="18"/>
+                <w:szCs w:val="18"/>
+              </w:rPr>
+              <w:t xml:space="preserve"> </w:t>
+            </w:r>
+            <w:r>
+              <w:rPr>
+                <w:i/>
+                <w:sz w:val="18"/>
+                <w:szCs w:val="18"/>
               </w:rPr>
               <w:t>instead XY% if it was not able to calculate percentage.</w:t>
             </w:r>
@@ -16926,14 +17009,14 @@
         <w:lastRenderedPageBreak/>
         <w:t xml:space="preserve"> </w:t>
       </w:r>
-      <w:bookmarkStart w:id="19" w:name="_Toc23780353"/>
+      <w:bookmarkStart w:id="18" w:name="_Toc23780353"/>
       <w:r>
         <w:t>Monthly distribution of new cases January-December</w:t>
       </w:r>
       <w:r>
         <w:t xml:space="preserve"> section</w:t>
       </w:r>
-      <w:bookmarkEnd w:id="19"/>
+      <w:bookmarkEnd w:id="18"/>
     </w:p>
     <w:p>
       <w:pPr>
@@ -19582,11 +19665,11 @@
         <w:lastRenderedPageBreak/>
         <w:t xml:space="preserve"> </w:t>
       </w:r>
-      <w:bookmarkStart w:id="20" w:name="_Toc23780354"/>
+      <w:bookmarkStart w:id="19" w:name="_Toc23780354"/>
       <w:r>
         <w:t>Maps section</w:t>
       </w:r>
-      <w:bookmarkEnd w:id="20"/>
+      <w:bookmarkEnd w:id="19"/>
     </w:p>
     <w:p>
       <w:r>
@@ -21530,11 +21613,11 @@
         <w:lastRenderedPageBreak/>
         <w:t xml:space="preserve"> </w:t>
       </w:r>
-      <w:bookmarkStart w:id="21" w:name="_Toc23780355"/>
+      <w:bookmarkStart w:id="20" w:name="_Toc23780355"/>
       <w:r>
         <w:t>Control and surveillance section</w:t>
       </w:r>
-      <w:bookmarkEnd w:id="21"/>
+      <w:bookmarkEnd w:id="20"/>
     </w:p>
     <w:p/>
     <w:p>
@@ -24427,11 +24510,11 @@
         <w:lastRenderedPageBreak/>
         <w:t xml:space="preserve"> </w:t>
       </w:r>
-      <w:bookmarkStart w:id="22" w:name="_Toc23780356"/>
+      <w:bookmarkStart w:id="21" w:name="_Toc23780356"/>
       <w:r>
         <w:t>Diagnosis section</w:t>
       </w:r>
-      <w:bookmarkEnd w:id="22"/>
+      <w:bookmarkEnd w:id="21"/>
     </w:p>
     <w:p>
       <w:r>
@@ -25539,7 +25622,10 @@
         </w:drawing>
       </w:r>
     </w:p>
-    <w:p/>
+    <w:p>
+      <w:bookmarkStart w:id="22" w:name="_GoBack"/>
+    </w:p>
+    <w:bookmarkEnd w:id="22"/>
     <w:p/>
     <w:tbl>
       <w:tblPr>
@@ -34966,7 +35052,7 @@
 </file>
 
 <file path=customXml/itemProps1.xml><?xml version="1.0" encoding="utf-8"?>
-<ds:datastoreItem xmlns:ds="http://schemas.openxmlformats.org/officeDocument/2006/customXml" ds:itemID="{E61A99FA-F132-4553-B596-9F94A7F29237}">
+<ds:datastoreItem xmlns:ds="http://schemas.openxmlformats.org/officeDocument/2006/customXml" ds:itemID="{131AC74B-DE5F-4641-9ACF-3C7AE0EC9D9D}">
   <ds:schemaRefs>
     <ds:schemaRef ds:uri="http://schemas.openxmlformats.org/officeDocument/2006/bibliography"/>
   </ds:schemaRefs>

</xml_diff>

<commit_message>
intelligent N/A detector improved. Now it scans indicators.
</commit_message>
<xml_diff>
--- a/user_manual.docx
+++ b/user_manual.docx
@@ -2206,7 +2206,7 @@
           </w:tcPr>
           <w:p>
             <w:r>
-              <w:t>0.31</w:t>
+              <w:t>0.32</w:t>
             </w:r>
           </w:p>
         </w:tc>
@@ -2216,7 +2216,7 @@
           </w:tcPr>
           <w:p>
             <w:r>
-              <w:t>2019.01.14</w:t>
+              <w:t>2019.01.17</w:t>
             </w:r>
           </w:p>
         </w:tc>
@@ -2225,11 +2225,9 @@
             <w:tcW w:w="8500" w:type="dxa"/>
           </w:tcPr>
           <w:p>
-            <w:bookmarkStart w:id="1" w:name="_GoBack"/>
-            <w:r>
-              <w:t>Subnational levels are now disabled if there are no orgUnits for that level</w:t>
-            </w:r>
-            <w:bookmarkEnd w:id="1"/>
+            <w:r>
+              <w:t>Intelligent requested indicator detector: Indicators shows now N/A if any of the dataelements in which those indicators are based on, are not requested to the countries through a form.</w:t>
+            </w:r>
           </w:p>
         </w:tc>
       </w:tr>
@@ -2240,7 +2238,7 @@
           </w:tcPr>
           <w:p>
             <w:r>
-              <w:t>0.30</w:t>
+              <w:t>0.31</w:t>
             </w:r>
           </w:p>
         </w:tc>
@@ -2250,7 +2248,7 @@
           </w:tcPr>
           <w:p>
             <w:r>
-              <w:t>2019.01.09</w:t>
+              <w:t>2019.01.14</w:t>
             </w:r>
           </w:p>
         </w:tc>
@@ -2260,17 +2258,7 @@
           </w:tcPr>
           <w:p>
             <w:r>
-              <w:t>Zoom in and out buttons added to maps. Buttons disappear when printing.</w:t>
-            </w:r>
-          </w:p>
-          <w:p>
-            <w:r>
-              <w:t>Chart titles aligned with 2015 CPs.</w:t>
-            </w:r>
-          </w:p>
-          <w:p>
-            <w:r>
-              <w:t>Bugfix: Legend and map update buttons are now grayed out when no legend or map selected.</w:t>
+              <w:t>Subnational levels are now disabled if there are no orgUnits for that level</w:t>
             </w:r>
           </w:p>
         </w:tc>
@@ -2282,7 +2270,7 @@
           </w:tcPr>
           <w:p>
             <w:r>
-              <w:t>0.29</w:t>
+              <w:t>0.30</w:t>
             </w:r>
           </w:p>
         </w:tc>
@@ -2292,7 +2280,7 @@
           </w:tcPr>
           <w:p>
             <w:r>
-              <w:t>2019.12.20</w:t>
+              <w:t>2019.01.09</w:t>
             </w:r>
           </w:p>
         </w:tc>
@@ -2302,17 +2290,17 @@
           </w:tcPr>
           <w:p>
             <w:r>
-              <w:t>Provisional texts in red are now underlined</w:t>
-            </w:r>
-          </w:p>
-          <w:p>
-            <w:r>
-              <w:t>Bugfix: text editor didn't work always editing text attributes.</w:t>
-            </w:r>
-          </w:p>
-          <w:p>
-            <w:r>
-              <w:t>When no data in denominators, the result is now “No data” instead of “-“.</w:t>
+              <w:t>Zoom in and out buttons added to maps. Buttons disappear when printing.</w:t>
+            </w:r>
+          </w:p>
+          <w:p>
+            <w:r>
+              <w:t>Chart titles aligned with 2015 CPs.</w:t>
+            </w:r>
+          </w:p>
+          <w:p>
+            <w:r>
+              <w:t>Bugfix: Legend and map update buttons are now grayed out when no legend or map selected.</w:t>
             </w:r>
           </w:p>
         </w:tc>
@@ -2324,7 +2312,7 @@
           </w:tcPr>
           <w:p>
             <w:r>
-              <w:t>0.28</w:t>
+              <w:t>0.29</w:t>
             </w:r>
           </w:p>
         </w:tc>
@@ -2334,7 +2322,7 @@
           </w:tcPr>
           <w:p>
             <w:r>
-              <w:t>2019.12.19</w:t>
+              <w:t>2019.12.20</w:t>
             </w:r>
           </w:p>
         </w:tc>
@@ -2344,32 +2332,17 @@
           </w:tcPr>
           <w:p>
             <w:r>
-              <w:t>Bugfix: screen passive is showing now “No data” or the value, instead 0 or undefined.</w:t>
-            </w:r>
-          </w:p>
-          <w:p>
-            <w:r>
-              <w:t>Workaround: cases are retrieved now from DE value, due to DHIS2 blanks indicator issue.</w:t>
-            </w:r>
-            <w:r>
-              <w:t xml:space="preserve"> XXX_</w:t>
-            </w:r>
-            <w:r>
-              <w:t>POP_AT_RISK_I indicators adapted.</w:t>
-            </w:r>
-          </w:p>
-          <w:p>
-            <w:r>
-              <w:t xml:space="preserve">Bugfix on </w:t>
-            </w:r>
-            <w:r>
-              <w:t xml:space="preserve">several data and indicator </w:t>
-            </w:r>
-            <w:r>
-              <w:t>retrieval order</w:t>
-            </w:r>
-            <w:r>
-              <w:t>.</w:t>
+              <w:t>Provisional texts in red are now underlined</w:t>
+            </w:r>
+          </w:p>
+          <w:p>
+            <w:r>
+              <w:t>Bugfix: text editor didn't work always editing text attributes.</w:t>
+            </w:r>
+          </w:p>
+          <w:p>
+            <w:r>
+              <w:t>When no data in denominators, the result is now “No data” instead of “-“.</w:t>
             </w:r>
           </w:p>
         </w:tc>
@@ -2381,7 +2354,7 @@
           </w:tcPr>
           <w:p>
             <w:r>
-              <w:t>0.27</w:t>
+              <w:t>0.28</w:t>
             </w:r>
           </w:p>
         </w:tc>
@@ -2391,7 +2364,7 @@
           </w:tcPr>
           <w:p>
             <w:r>
-              <w:t>2019.12.18</w:t>
+              <w:t>2019.12.19</w:t>
             </w:r>
           </w:p>
         </w:tc>
@@ -2401,13 +2374,32 @@
           </w:tcPr>
           <w:p>
             <w:r>
-              <w:t xml:space="preserve">Bugfix: maps only </w:t>
-            </w:r>
-            <w:r>
-              <w:t>generate</w:t>
-            </w:r>
-            <w:r>
-              <w:t xml:space="preserve"> national and last selected level now (instead of all levels).</w:t>
+              <w:t>Bugfix: screen passive is showing now “No data” or the value, instead 0 or undefined.</w:t>
+            </w:r>
+          </w:p>
+          <w:p>
+            <w:r>
+              <w:t>Workaround: cases are retrieved now from DE value, due to DHIS2 blanks indicator issue.</w:t>
+            </w:r>
+            <w:r>
+              <w:t xml:space="preserve"> XXX_</w:t>
+            </w:r>
+            <w:r>
+              <w:t>POP_AT_RISK_I indicators adapted.</w:t>
+            </w:r>
+          </w:p>
+          <w:p>
+            <w:r>
+              <w:t xml:space="preserve">Bugfix on </w:t>
+            </w:r>
+            <w:r>
+              <w:t xml:space="preserve">several data and indicator </w:t>
+            </w:r>
+            <w:r>
+              <w:t>retrieval order</w:t>
+            </w:r>
+            <w:r>
+              <w:t>.</w:t>
             </w:r>
           </w:p>
         </w:tc>
@@ -2419,7 +2411,7 @@
           </w:tcPr>
           <w:p>
             <w:r>
-              <w:t>0.26</w:t>
+              <w:t>0.27</w:t>
             </w:r>
           </w:p>
         </w:tc>
@@ -2429,7 +2421,7 @@
           </w:tcPr>
           <w:p>
             <w:r>
-              <w:t>2019.12.17</w:t>
+              <w:t>2019.12.18</w:t>
             </w:r>
           </w:p>
         </w:tc>
@@ -2439,27 +2431,13 @@
           </w:tcPr>
           <w:p>
             <w:r>
-              <w:t>direct exam and positive slides sections replaced by indicators</w:t>
-            </w:r>
-          </w:p>
-          <w:p>
-            <w:r>
-              <w:t xml:space="preserve">Four indicators </w:t>
-            </w:r>
-            <w:r>
-              <w:t>NTD_LSH_</w:t>
-            </w:r>
-            <w:r>
-              <w:t>XXX</w:t>
-            </w:r>
-            <w:r>
-              <w:t>_EPI_NEW_UNS_I</w:t>
-            </w:r>
-            <w:r>
-              <w:t xml:space="preserve"> names and codes changed to IA_XXX</w:t>
-            </w:r>
-            <w:r>
-              <w:t>_EPI_NewUnsp_INT</w:t>
+              <w:t xml:space="preserve">Bugfix: maps only </w:t>
+            </w:r>
+            <w:r>
+              <w:t>generate</w:t>
+            </w:r>
+            <w:r>
+              <w:t xml:space="preserve"> national and last selected level now (instead of all levels).</w:t>
             </w:r>
           </w:p>
         </w:tc>
@@ -2471,7 +2449,7 @@
           </w:tcPr>
           <w:p>
             <w:r>
-              <w:t>0.25</w:t>
+              <w:t>0.26</w:t>
             </w:r>
           </w:p>
         </w:tc>
@@ -2481,7 +2459,7 @@
           </w:tcPr>
           <w:p>
             <w:r>
-              <w:t>2019.12.16</w:t>
+              <w:t>2019.12.17</w:t>
             </w:r>
           </w:p>
         </w:tc>
@@ -2491,7 +2469,27 @@
           </w:tcPr>
           <w:p>
             <w:r>
-              <w:t>Treatment outcome. Initial cure rate, failure and fatality changed by indicators</w:t>
+              <w:t>direct exam and positive slides sections replaced by indicators</w:t>
+            </w:r>
+          </w:p>
+          <w:p>
+            <w:r>
+              <w:t xml:space="preserve">Four indicators </w:t>
+            </w:r>
+            <w:r>
+              <w:t>NTD_LSH_</w:t>
+            </w:r>
+            <w:r>
+              <w:t>XXX</w:t>
+            </w:r>
+            <w:r>
+              <w:t>_EPI_NEW_UNS_I</w:t>
+            </w:r>
+            <w:r>
+              <w:t xml:space="preserve"> names and codes changed to IA_XXX</w:t>
+            </w:r>
+            <w:r>
+              <w:t>_EPI_NewUnsp_INT</w:t>
             </w:r>
           </w:p>
         </w:tc>
@@ -2503,7 +2501,7 @@
           </w:tcPr>
           <w:p>
             <w:r>
-              <w:t>0.24</w:t>
+              <w:t>0.25</w:t>
             </w:r>
           </w:p>
         </w:tc>
@@ -2513,10 +2511,7 @@
           </w:tcPr>
           <w:p>
             <w:r>
-              <w:t>2019.12.0</w:t>
-            </w:r>
-            <w:r>
-              <w:t>6</w:t>
+              <w:t>2019.12.16</w:t>
             </w:r>
           </w:p>
         </w:tc>
@@ -2526,37 +2521,7 @@
           </w:tcPr>
           <w:p>
             <w:r>
-              <w:t xml:space="preserve">Chart logic code improved. </w:t>
-            </w:r>
-          </w:p>
-          <w:p>
-            <w:r>
-              <w:t>Chart order changed: VL – CL – AZCL</w:t>
-            </w:r>
-          </w:p>
-          <w:p>
-            <w:r>
-              <w:t>Bugfix: charts were not correctly stacked.</w:t>
-            </w:r>
-          </w:p>
-          <w:p>
-            <w:r>
-              <w:t>Bugfix: undefined text under diagnostic tables.</w:t>
-            </w:r>
-          </w:p>
-          <w:p>
-            <w:r>
-              <w:t>Bugfix: PKDL cases were showing VL cases.</w:t>
-            </w:r>
-          </w:p>
-          <w:p>
-            <w:r>
-              <w:t>Bugfix: CGI section. Male gender was taking Female value.</w:t>
-            </w:r>
-          </w:p>
-          <w:p>
-            <w:r>
-              <w:t>Bugfix: CGI section. Age group population was not correctly rounded.</w:t>
+              <w:t>Treatment outcome. Initial cure rate, failure and fatality changed by indicators</w:t>
             </w:r>
           </w:p>
         </w:tc>
@@ -2568,7 +2533,7 @@
           </w:tcPr>
           <w:p>
             <w:r>
-              <w:t>0.23</w:t>
+              <w:t>0.24</w:t>
             </w:r>
           </w:p>
         </w:tc>
@@ -2578,7 +2543,10 @@
           </w:tcPr>
           <w:p>
             <w:r>
-              <w:t>2019.11.19</w:t>
+              <w:t>2019.12.0</w:t>
+            </w:r>
+            <w:r>
+              <w:t>6</w:t>
             </w:r>
           </w:p>
         </w:tc>
@@ -2588,22 +2556,37 @@
           </w:tcPr>
           <w:p>
             <w:r>
-              <w:t xml:space="preserve">Charts </w:t>
-            </w:r>
-            <w:r>
-              <w:t>aligned. C</w:t>
-            </w:r>
-            <w:r>
-              <w:t>hart</w:t>
-            </w:r>
-            <w:r>
-              <w:t>s</w:t>
-            </w:r>
-            <w:r>
-              <w:t xml:space="preserve"> size and font size reduced</w:t>
-            </w:r>
-            <w:r>
-              <w:t xml:space="preserve"> to adjust to two pages.</w:t>
+              <w:t xml:space="preserve">Chart logic code improved. </w:t>
+            </w:r>
+          </w:p>
+          <w:p>
+            <w:r>
+              <w:t>Chart order changed: VL – CL – AZCL</w:t>
+            </w:r>
+          </w:p>
+          <w:p>
+            <w:r>
+              <w:t>Bugfix: charts were not correctly stacked.</w:t>
+            </w:r>
+          </w:p>
+          <w:p>
+            <w:r>
+              <w:t>Bugfix: undefined text under diagnostic tables.</w:t>
+            </w:r>
+          </w:p>
+          <w:p>
+            <w:r>
+              <w:t>Bugfix: PKDL cases were showing VL cases.</w:t>
+            </w:r>
+          </w:p>
+          <w:p>
+            <w:r>
+              <w:t>Bugfix: CGI section. Male gender was taking Female value.</w:t>
+            </w:r>
+          </w:p>
+          <w:p>
+            <w:r>
+              <w:t>Bugfix: CGI section. Age group population was not correctly rounded.</w:t>
             </w:r>
           </w:p>
         </w:tc>
@@ -2615,7 +2598,7 @@
           </w:tcPr>
           <w:p>
             <w:r>
-              <w:t>0.22</w:t>
+              <w:t>0.23</w:t>
             </w:r>
           </w:p>
         </w:tc>
@@ -2625,7 +2608,7 @@
           </w:tcPr>
           <w:p>
             <w:r>
-              <w:t>2019.11.18</w:t>
+              <w:t>2019.11.19</w:t>
             </w:r>
           </w:p>
         </w:tc>
@@ -2635,7 +2618,22 @@
           </w:tcPr>
           <w:p>
             <w:r>
-              <w:t>Title on yearly incidence and new cases charts</w:t>
+              <w:t xml:space="preserve">Charts </w:t>
+            </w:r>
+            <w:r>
+              <w:t>aligned. C</w:t>
+            </w:r>
+            <w:r>
+              <w:t>hart</w:t>
+            </w:r>
+            <w:r>
+              <w:t>s</w:t>
+            </w:r>
+            <w:r>
+              <w:t xml:space="preserve"> size and font size reduced</w:t>
+            </w:r>
+            <w:r>
+              <w:t xml:space="preserve"> to adjust to two pages.</w:t>
             </w:r>
           </w:p>
         </w:tc>
@@ -2647,7 +2645,7 @@
           </w:tcPr>
           <w:p>
             <w:r>
-              <w:t>0.21</w:t>
+              <w:t>0.22</w:t>
             </w:r>
           </w:p>
         </w:tc>
@@ -2657,7 +2655,7 @@
           </w:tcPr>
           <w:p>
             <w:r>
-              <w:t>2019.11.08</w:t>
+              <w:t>2019.11.18</w:t>
             </w:r>
           </w:p>
         </w:tc>
@@ -2667,23 +2665,7 @@
           </w:tcPr>
           <w:p>
             <w:r>
-              <w:t>Introduction about N/A and No data added to 3.2 “Country profile” chapter.</w:t>
-            </w:r>
-          </w:p>
-          <w:p>
-            <w:r>
-              <w:t xml:space="preserve">Total population and </w:t>
-            </w:r>
-            <w:r>
-              <w:t>Population at risk description improved.</w:t>
-            </w:r>
-            <w:r>
-              <w:t xml:space="preserve"> (B1, C10, D5).</w:t>
-            </w:r>
-          </w:p>
-          <w:p>
-            <w:r>
-              <w:t xml:space="preserve">Bugfix: new cases and incidence chart. Gap between years and data fixed. </w:t>
+              <w:t>Title on yearly incidence and new cases charts</w:t>
             </w:r>
           </w:p>
         </w:tc>
@@ -2695,7 +2677,7 @@
           </w:tcPr>
           <w:p>
             <w:r>
-              <w:t>0.20</w:t>
+              <w:t>0.21</w:t>
             </w:r>
           </w:p>
         </w:tc>
@@ -2705,7 +2687,7 @@
           </w:tcPr>
           <w:p>
             <w:r>
-              <w:t>2019.11.07</w:t>
+              <w:t>2019.11.08</w:t>
             </w:r>
           </w:p>
         </w:tc>
@@ -2715,57 +2697,23 @@
           </w:tcPr>
           <w:p>
             <w:r>
-              <w:rPr>
-                <w:i/>
-              </w:rPr>
-              <w:t>Gender</w:t>
-            </w:r>
-            <w:r>
-              <w:t xml:space="preserve"> and </w:t>
-            </w:r>
-            <w:r>
-              <w:rPr>
-                <w:i/>
-              </w:rPr>
-              <w:t>Population age group</w:t>
-            </w:r>
-            <w:r>
-              <w:t xml:space="preserve"> data is</w:t>
-            </w:r>
-            <w:r>
-              <w:t xml:space="preserve"> now retrieved </w:t>
-            </w:r>
-            <w:r>
-              <w:t xml:space="preserve">from </w:t>
-            </w:r>
-            <w:r>
-              <w:t>UN_WPP_POP</w:t>
-            </w:r>
-            <w:r>
-              <w:t xml:space="preserve"> </w:t>
-            </w:r>
-            <w:r>
-              <w:t>indicators</w:t>
-            </w:r>
-            <w:r>
-              <w:t>.</w:t>
-            </w:r>
-          </w:p>
-          <w:p>
-            <w:r>
-              <w:rPr>
-                <w:i/>
-              </w:rPr>
-              <w:t>Life expectancy at birth</w:t>
-            </w:r>
-            <w:r>
-              <w:t xml:space="preserve"> is now retrieved </w:t>
-            </w:r>
-            <w:r>
-              <w:t>from GHO, not WB</w:t>
-            </w:r>
-            <w:r>
-              <w:t xml:space="preserve">. </w:t>
+              <w:t>Introduction about N/A and No data added to 3.2 “Country profile” chapter.</w:t>
+            </w:r>
+          </w:p>
+          <w:p>
+            <w:r>
+              <w:t xml:space="preserve">Total population and </w:t>
+            </w:r>
+            <w:r>
+              <w:t>Population at risk description improved.</w:t>
+            </w:r>
+            <w:r>
+              <w:t xml:space="preserve"> (B1, C10, D5).</w:t>
+            </w:r>
+          </w:p>
+          <w:p>
+            <w:r>
+              <w:t xml:space="preserve">Bugfix: new cases and incidence chart. Gap between years and data fixed. </w:t>
             </w:r>
           </w:p>
         </w:tc>
@@ -2777,7 +2725,7 @@
           </w:tcPr>
           <w:p>
             <w:r>
-              <w:t>0.19</w:t>
+              <w:t>0.20</w:t>
             </w:r>
           </w:p>
         </w:tc>
@@ -2787,7 +2735,7 @@
           </w:tcPr>
           <w:p>
             <w:r>
-              <w:t>2019.11.05</w:t>
+              <w:t>2019.11.07</w:t>
             </w:r>
           </w:p>
         </w:tc>
@@ -2797,15 +2745,10 @@
           </w:tcPr>
           <w:p>
             <w:r>
-              <w:t>All texts reviewed and adapted to 2015 CP texts.</w:t>
-            </w:r>
-          </w:p>
-          <w:p>
-            <w:r>
               <w:rPr>
                 <w:i/>
               </w:rPr>
-              <w:t>Country General Information</w:t>
+              <w:t>Gender</w:t>
             </w:r>
             <w:r>
               <w:t xml:space="preserve"> and </w:t>
@@ -2814,20 +2757,28 @@
               <w:rPr>
                 <w:i/>
               </w:rPr>
-              <w:t>Control and Surveillance</w:t>
-            </w:r>
-            <w:r>
-              <w:t xml:space="preserve"> sections show now in one column.</w:t>
-            </w:r>
-          </w:p>
-          <w:p>
-            <w:r>
-              <w:t>Printing the CP chapter of the manual updated</w:t>
-            </w:r>
-          </w:p>
-          <w:p>
-            <w:r>
-              <w:t>Long numbers are now converted to locale format (e.g. 1,203,103 instead 1203103)</w:t>
+              <w:t>Population age group</w:t>
+            </w:r>
+            <w:r>
+              <w:t xml:space="preserve"> data is</w:t>
+            </w:r>
+            <w:r>
+              <w:t xml:space="preserve"> now retrieved </w:t>
+            </w:r>
+            <w:r>
+              <w:t xml:space="preserve">from </w:t>
+            </w:r>
+            <w:r>
+              <w:t>UN_WPP_POP</w:t>
+            </w:r>
+            <w:r>
+              <w:t xml:space="preserve"> </w:t>
+            </w:r>
+            <w:r>
+              <w:t>indicators</w:t>
+            </w:r>
+            <w:r>
+              <w:t>.</w:t>
             </w:r>
           </w:p>
           <w:p>
@@ -2838,55 +2789,13 @@
               <w:t>Life expectancy at birth</w:t>
             </w:r>
             <w:r>
-              <w:t xml:space="preserve"> and </w:t>
-            </w:r>
-            <w:r>
-              <w:rPr>
-                <w:i/>
-              </w:rPr>
-              <w:t>GDP</w:t>
-            </w:r>
-            <w:r>
-              <w:t xml:space="preserve"> </w:t>
-            </w:r>
-            <w:r>
-              <w:t>value</w:t>
-            </w:r>
-            <w:r>
-              <w:t>s</w:t>
-            </w:r>
-            <w:r>
-              <w:t xml:space="preserve"> </w:t>
-            </w:r>
-            <w:r>
-              <w:t>are</w:t>
-            </w:r>
-            <w:r>
-              <w:t xml:space="preserve"> now rounded to</w:t>
-            </w:r>
-            <w:r>
-              <w:t xml:space="preserve"> the</w:t>
-            </w:r>
-            <w:r>
-              <w:t xml:space="preserve"> </w:t>
-            </w:r>
-            <w:r>
-              <w:t>nearest</w:t>
-            </w:r>
-            <w:r>
-              <w:t xml:space="preserve"> integer</w:t>
-            </w:r>
-            <w:r>
-              <w:t>.</w:t>
-            </w:r>
-            <w:r>
-              <w:t xml:space="preserve"> </w:t>
-            </w:r>
-            <w:r>
-              <w:rPr>
-                <w:i/>
-              </w:rPr>
-              <w:t>(comments updated in this manual)</w:t>
+              <w:t xml:space="preserve"> is now retrieved </w:t>
+            </w:r>
+            <w:r>
+              <w:t>from GHO, not WB</w:t>
+            </w:r>
+            <w:r>
+              <w:t xml:space="preserve">. </w:t>
             </w:r>
           </w:p>
         </w:tc>
@@ -2898,7 +2807,7 @@
           </w:tcPr>
           <w:p>
             <w:r>
-              <w:t>0.18</w:t>
+              <w:t>0.19</w:t>
             </w:r>
           </w:p>
         </w:tc>
@@ -2908,7 +2817,7 @@
           </w:tcPr>
           <w:p>
             <w:r>
-              <w:t>2019.11.04</w:t>
+              <w:t>2019.11.05</w:t>
             </w:r>
           </w:p>
         </w:tc>
@@ -2918,23 +2827,15 @@
           </w:tcPr>
           <w:p>
             <w:r>
-              <w:t>Country names are now shortNames</w:t>
-            </w:r>
-          </w:p>
-          <w:p>
-            <w:r>
-              <w:t>Incidence rates indicators updated</w:t>
-            </w:r>
-          </w:p>
-          <w:p>
-            <w:r>
-              <w:t xml:space="preserve">Bugfix: </w:t>
-            </w:r>
+              <w:t>All texts reviewed and adapted to 2015 CP texts.</w:t>
+            </w:r>
+          </w:p>
+          <w:p>
             <w:r>
               <w:rPr>
                 <w:i/>
               </w:rPr>
-              <w:t>Control &amp; Surveillance</w:t>
+              <w:t>Country General Information</w:t>
             </w:r>
             <w:r>
               <w:t xml:space="preserve"> and </w:t>
@@ -2943,18 +2844,79 @@
               <w:rPr>
                 <w:i/>
               </w:rPr>
-              <w:t>Treatment and medicines</w:t>
-            </w:r>
-            <w:r>
-              <w:t xml:space="preserve"> sections were being only filled with VL data.</w:t>
-            </w:r>
-          </w:p>
-          <w:p>
-            <w:r>
-              <w:t>antiC</w:t>
-            </w:r>
-            <w:r>
-              <w:t>ache added for PDF manual</w:t>
+              <w:t>Control and Surveillance</w:t>
+            </w:r>
+            <w:r>
+              <w:t xml:space="preserve"> sections show now in one column.</w:t>
+            </w:r>
+          </w:p>
+          <w:p>
+            <w:r>
+              <w:t>Printing the CP chapter of the manual updated</w:t>
+            </w:r>
+          </w:p>
+          <w:p>
+            <w:r>
+              <w:t>Long numbers are now converted to locale format (e.g. 1,203,103 instead 1203103)</w:t>
+            </w:r>
+          </w:p>
+          <w:p>
+            <w:r>
+              <w:rPr>
+                <w:i/>
+              </w:rPr>
+              <w:t>Life expectancy at birth</w:t>
+            </w:r>
+            <w:r>
+              <w:t xml:space="preserve"> and </w:t>
+            </w:r>
+            <w:r>
+              <w:rPr>
+                <w:i/>
+              </w:rPr>
+              <w:t>GDP</w:t>
+            </w:r>
+            <w:r>
+              <w:t xml:space="preserve"> </w:t>
+            </w:r>
+            <w:r>
+              <w:t>value</w:t>
+            </w:r>
+            <w:r>
+              <w:t>s</w:t>
+            </w:r>
+            <w:r>
+              <w:t xml:space="preserve"> </w:t>
+            </w:r>
+            <w:r>
+              <w:t>are</w:t>
+            </w:r>
+            <w:r>
+              <w:t xml:space="preserve"> now rounded to</w:t>
+            </w:r>
+            <w:r>
+              <w:t xml:space="preserve"> the</w:t>
+            </w:r>
+            <w:r>
+              <w:t xml:space="preserve"> </w:t>
+            </w:r>
+            <w:r>
+              <w:t>nearest</w:t>
+            </w:r>
+            <w:r>
+              <w:t xml:space="preserve"> integer</w:t>
+            </w:r>
+            <w:r>
+              <w:t>.</w:t>
+            </w:r>
+            <w:r>
+              <w:t xml:space="preserve"> </w:t>
+            </w:r>
+            <w:r>
+              <w:rPr>
+                <w:i/>
+              </w:rPr>
+              <w:t>(comments updated in this manual)</w:t>
             </w:r>
           </w:p>
         </w:tc>
@@ -2966,7 +2928,7 @@
           </w:tcPr>
           <w:p>
             <w:r>
-              <w:t>0.17</w:t>
+              <w:t>0.18</w:t>
             </w:r>
           </w:p>
         </w:tc>
@@ -2986,17 +2948,43 @@
           </w:tcPr>
           <w:p>
             <w:r>
-              <w:t>New chart configuration section</w:t>
-            </w:r>
-          </w:p>
-          <w:p>
-            <w:r>
-              <w:t xml:space="preserve">Version and date now available on loading page </w:t>
-            </w:r>
-          </w:p>
-          <w:p>
-            <w:r>
-              <w:t>Bugfix: User was not able to select first map or legend in the map configuration section.</w:t>
+              <w:t>Country names are now shortNames</w:t>
+            </w:r>
+          </w:p>
+          <w:p>
+            <w:r>
+              <w:t>Incidence rates indicators updated</w:t>
+            </w:r>
+          </w:p>
+          <w:p>
+            <w:r>
+              <w:t xml:space="preserve">Bugfix: </w:t>
+            </w:r>
+            <w:r>
+              <w:rPr>
+                <w:i/>
+              </w:rPr>
+              <w:t>Control &amp; Surveillance</w:t>
+            </w:r>
+            <w:r>
+              <w:t xml:space="preserve"> and </w:t>
+            </w:r>
+            <w:r>
+              <w:rPr>
+                <w:i/>
+              </w:rPr>
+              <w:t>Treatment and medicines</w:t>
+            </w:r>
+            <w:r>
+              <w:t xml:space="preserve"> sections were being only filled with VL data.</w:t>
+            </w:r>
+          </w:p>
+          <w:p>
+            <w:r>
+              <w:t>antiC</w:t>
+            </w:r>
+            <w:r>
+              <w:t>ache added for PDF manual</w:t>
             </w:r>
           </w:p>
         </w:tc>
@@ -3008,6 +2996,49 @@
           </w:tcPr>
           <w:p>
             <w:r>
+              <w:t>0.17</w:t>
+            </w:r>
+          </w:p>
+        </w:tc>
+        <w:tc>
+          <w:tcPr>
+            <w:tcW w:w="1220" w:type="dxa"/>
+          </w:tcPr>
+          <w:p>
+            <w:r>
+              <w:t>2019.11.04</w:t>
+            </w:r>
+          </w:p>
+        </w:tc>
+        <w:tc>
+          <w:tcPr>
+            <w:tcW w:w="8500" w:type="dxa"/>
+          </w:tcPr>
+          <w:p>
+            <w:r>
+              <w:t>New chart configuration section</w:t>
+            </w:r>
+          </w:p>
+          <w:p>
+            <w:r>
+              <w:t xml:space="preserve">Version and date now available on loading page </w:t>
+            </w:r>
+          </w:p>
+          <w:p>
+            <w:r>
+              <w:t>Bugfix: User was not able to select first map or legend in the map configuration section.</w:t>
+            </w:r>
+          </w:p>
+        </w:tc>
+      </w:tr>
+      <w:tr>
+        <w:tc>
+          <w:tcPr>
+            <w:tcW w:w="1070" w:type="dxa"/>
+          </w:tcPr>
+          <w:p>
+            <w:r>
+              <w:lastRenderedPageBreak/>
               <w:t>0.16</w:t>
             </w:r>
           </w:p>
@@ -3051,12 +3082,12 @@
         </w:numPr>
         <w:jc w:val="both"/>
       </w:pPr>
-      <w:bookmarkStart w:id="2" w:name="_Toc23780337"/>
+      <w:bookmarkStart w:id="1" w:name="_Toc23780337"/>
       <w:r>
         <w:lastRenderedPageBreak/>
         <w:t>Metadata and permissions requirements</w:t>
       </w:r>
-      <w:bookmarkEnd w:id="2"/>
+      <w:bookmarkEnd w:id="1"/>
     </w:p>
     <w:p/>
     <w:p>
@@ -5998,12 +6029,12 @@
         </w:numPr>
         <w:jc w:val="both"/>
       </w:pPr>
-      <w:bookmarkStart w:id="3" w:name="_Toc23780338"/>
+      <w:bookmarkStart w:id="2" w:name="_Toc23780338"/>
       <w:r>
         <w:lastRenderedPageBreak/>
         <w:t>Generating a country profile</w:t>
       </w:r>
-      <w:bookmarkEnd w:id="3"/>
+      <w:bookmarkEnd w:id="2"/>
     </w:p>
     <w:p>
       <w:r>
@@ -6288,12 +6319,12 @@
           <w:numId w:val="1"/>
         </w:numPr>
       </w:pPr>
-      <w:bookmarkStart w:id="4" w:name="_Toc23780339"/>
+      <w:bookmarkStart w:id="3" w:name="_Toc23780339"/>
       <w:r>
         <w:lastRenderedPageBreak/>
         <w:t>Configuration panel</w:t>
       </w:r>
-      <w:bookmarkEnd w:id="4"/>
+      <w:bookmarkEnd w:id="3"/>
     </w:p>
     <w:p>
       <w:pPr>
@@ -6314,11 +6345,11 @@
           <w:numId w:val="1"/>
         </w:numPr>
       </w:pPr>
-      <w:bookmarkStart w:id="5" w:name="_Toc23780340"/>
+      <w:bookmarkStart w:id="4" w:name="_Toc23780340"/>
       <w:r>
         <w:t>General</w:t>
       </w:r>
-      <w:bookmarkEnd w:id="5"/>
+      <w:bookmarkEnd w:id="4"/>
     </w:p>
     <w:p>
       <w:r>
@@ -6533,12 +6564,12 @@
           <w:numId w:val="1"/>
         </w:numPr>
       </w:pPr>
-      <w:bookmarkStart w:id="6" w:name="_Toc23780341"/>
+      <w:bookmarkStart w:id="5" w:name="_Toc23780341"/>
       <w:r>
         <w:lastRenderedPageBreak/>
         <w:t>Charts</w:t>
       </w:r>
-      <w:bookmarkEnd w:id="6"/>
+      <w:bookmarkEnd w:id="5"/>
     </w:p>
     <w:p/>
     <w:p>
@@ -6641,12 +6672,12 @@
           <w:numId w:val="1"/>
         </w:numPr>
       </w:pPr>
-      <w:bookmarkStart w:id="7" w:name="_Toc23780342"/>
+      <w:bookmarkStart w:id="6" w:name="_Toc23780342"/>
       <w:r>
         <w:lastRenderedPageBreak/>
         <w:t>Maps</w:t>
       </w:r>
-      <w:bookmarkEnd w:id="7"/>
+      <w:bookmarkEnd w:id="6"/>
     </w:p>
     <w:p/>
     <w:p>
@@ -6778,12 +6809,12 @@
           <w:numId w:val="1"/>
         </w:numPr>
       </w:pPr>
-      <w:bookmarkStart w:id="8" w:name="_Toc23780343"/>
+      <w:bookmarkStart w:id="7" w:name="_Toc23780343"/>
       <w:r>
         <w:lastRenderedPageBreak/>
         <w:t>Footnotes</w:t>
       </w:r>
-      <w:bookmarkEnd w:id="8"/>
+      <w:bookmarkEnd w:id="7"/>
     </w:p>
     <w:p/>
     <w:p>
@@ -6899,11 +6930,11 @@
         <w:lastRenderedPageBreak/>
         <w:t xml:space="preserve"> </w:t>
       </w:r>
-      <w:bookmarkStart w:id="9" w:name="_Toc23780344"/>
+      <w:bookmarkStart w:id="8" w:name="_Toc23780344"/>
       <w:r>
         <w:t>Country profile</w:t>
       </w:r>
-      <w:bookmarkEnd w:id="9"/>
+      <w:bookmarkEnd w:id="8"/>
     </w:p>
     <w:p/>
     <w:p>
@@ -6928,11 +6959,11 @@
           <w:numId w:val="1"/>
         </w:numPr>
       </w:pPr>
-      <w:bookmarkStart w:id="10" w:name="_Toc23780345"/>
+      <w:bookmarkStart w:id="9" w:name="_Toc23780345"/>
       <w:r>
         <w:t>Texts to update before printing</w:t>
       </w:r>
-      <w:bookmarkEnd w:id="10"/>
+      <w:bookmarkEnd w:id="9"/>
     </w:p>
     <w:p>
       <w:r>
@@ -7077,11 +7108,11 @@
           <w:numId w:val="1"/>
         </w:numPr>
       </w:pPr>
-      <w:bookmarkStart w:id="11" w:name="_Toc23780346"/>
+      <w:bookmarkStart w:id="10" w:name="_Toc23780346"/>
       <w:r>
         <w:t>Edit elements in the CP</w:t>
       </w:r>
-      <w:bookmarkEnd w:id="11"/>
+      <w:bookmarkEnd w:id="10"/>
     </w:p>
     <w:p>
       <w:r>
@@ -7189,6 +7220,8 @@
       <w:pPr>
         <w:jc w:val="both"/>
       </w:pPr>
+      <w:bookmarkStart w:id="11" w:name="_GoBack"/>
+      <w:bookmarkEnd w:id="11"/>
     </w:p>
     <w:p>
       <w:pPr>
@@ -7220,6 +7253,7 @@
         <w:rPr>
           <w:noProof/>
         </w:rPr>
+        <w:lastRenderedPageBreak/>
         <w:drawing>
           <wp:anchor distT="0" distB="0" distL="114300" distR="114300" simplePos="0" relativeHeight="251750400" behindDoc="0" locked="0" layoutInCell="1" allowOverlap="1" wp14:anchorId="7B7C5887" wp14:editId="1540EBFA">
             <wp:simplePos x="0" y="0"/>
@@ -7288,11 +7322,7 @@
         </w:drawing>
       </w:r>
       <w:r>
-        <w:t xml:space="preserve">You can footnote almost any element of the CP by left clicking on the element. A footnote index (1 for first clicked element) will be added to the element. The next element will be footnoted with the number “2” and so on. If you want to </w:t>
-      </w:r>
-      <w:r>
-        <w:lastRenderedPageBreak/>
-        <w:t xml:space="preserve">remove a footnote index, just left click again on it. It’s better to remove all higher footnote indexes first, </w:t>
+        <w:t xml:space="preserve">You can footnote almost any element of the CP by left clicking on the element. A footnote index (1 for first clicked element) will be added to the element. The next element will be footnoted with the number “2” and so on. If you want to remove a footnote index, just left click again on it. It’s better to remove all higher footnote indexes first, </w:t>
       </w:r>
       <w:r>
         <w:t>to</w:t>
@@ -30721,7 +30751,16 @@
         <w:footnoteRef/>
       </w:r>
       <w:r>
-        <w:t xml:space="preserve"> Currently, that’s only valid when data comes directly from dataElements and not from DHIS2 indicators.</w:t>
+        <w:t xml:space="preserve"> </w:t>
+      </w:r>
+      <w:r>
+        <w:t xml:space="preserve">From 0.32, the LCPG scans the indicators dependencies (the dataElements or indicators </w:t>
+      </w:r>
+      <w:r>
+        <w:t>in which those indicators are based on</w:t>
+      </w:r>
+      <w:r>
+        <w:t>) and shows N/A if any of them are not assigned to one of the datasets of programs assigned to the country.</w:t>
       </w:r>
     </w:p>
   </w:footnote>
@@ -33254,7 +33293,7 @@
 </file>
 
 <file path=customXml/itemProps1.xml><?xml version="1.0" encoding="utf-8"?>
-<ds:datastoreItem xmlns:ds="http://schemas.openxmlformats.org/officeDocument/2006/customXml" ds:itemID="{797FB7E1-A94F-4A3F-ABA5-3D672CA9DC4E}">
+<ds:datastoreItem xmlns:ds="http://schemas.openxmlformats.org/officeDocument/2006/customXml" ds:itemID="{31581236-2774-426C-9857-8D3FB1CB2370}">
   <ds:schemaRefs>
     <ds:schemaRef ds:uri="http://schemas.openxmlformats.org/officeDocument/2006/bibliography"/>
   </ds:schemaRefs>

</xml_diff>

<commit_message>
manual update after metadata bugfix (multi-dataset indicators)
</commit_message>
<xml_diff>
--- a/user_manual.docx
+++ b/user_manual.docx
@@ -7,6 +7,8 @@
         <w:pStyle w:val="Title"/>
         <w:jc w:val="center"/>
       </w:pPr>
+      <w:bookmarkStart w:id="0" w:name="_GoBack"/>
+      <w:bookmarkEnd w:id="0"/>
       <w:r>
         <w:t xml:space="preserve">Leishmaniasis </w:t>
       </w:r>
@@ -288,7 +290,7 @@
                 <w:noProof/>
                 <w:webHidden/>
               </w:rPr>
-              <w:t>3</w:t>
+              <w:t>4</w:t>
             </w:r>
             <w:r>
               <w:rPr>
@@ -382,7 +384,7 @@
                 <w:noProof/>
                 <w:webHidden/>
               </w:rPr>
-              <w:t>4</w:t>
+              <w:t>5</w:t>
             </w:r>
             <w:r>
               <w:rPr>
@@ -472,7 +474,7 @@
                 <w:noProof/>
                 <w:webHidden/>
               </w:rPr>
-              <w:t>5</w:t>
+              <w:t>6</w:t>
             </w:r>
             <w:r>
               <w:rPr>
@@ -562,7 +564,7 @@
                 <w:noProof/>
                 <w:webHidden/>
               </w:rPr>
-              <w:t>5</w:t>
+              <w:t>6</w:t>
             </w:r>
             <w:r>
               <w:rPr>
@@ -652,7 +654,7 @@
                 <w:noProof/>
                 <w:webHidden/>
               </w:rPr>
-              <w:t>6</w:t>
+              <w:t>8</w:t>
             </w:r>
             <w:r>
               <w:rPr>
@@ -742,7 +744,7 @@
                 <w:noProof/>
                 <w:webHidden/>
               </w:rPr>
-              <w:t>7</w:t>
+              <w:t>9</w:t>
             </w:r>
             <w:r>
               <w:rPr>
@@ -832,7 +834,7 @@
                 <w:noProof/>
                 <w:webHidden/>
               </w:rPr>
-              <w:t>8</w:t>
+              <w:t>10</w:t>
             </w:r>
             <w:r>
               <w:rPr>
@@ -922,7 +924,7 @@
                 <w:noProof/>
                 <w:webHidden/>
               </w:rPr>
-              <w:t>9</w:t>
+              <w:t>11</w:t>
             </w:r>
             <w:r>
               <w:rPr>
@@ -1012,7 +1014,7 @@
                 <w:noProof/>
                 <w:webHidden/>
               </w:rPr>
-              <w:t>9</w:t>
+              <w:t>11</w:t>
             </w:r>
             <w:r>
               <w:rPr>
@@ -1102,7 +1104,7 @@
                 <w:noProof/>
                 <w:webHidden/>
               </w:rPr>
-              <w:t>9</w:t>
+              <w:t>11</w:t>
             </w:r>
             <w:r>
               <w:rPr>
@@ -1192,7 +1194,7 @@
                 <w:noProof/>
                 <w:webHidden/>
               </w:rPr>
-              <w:t>9</w:t>
+              <w:t>12</w:t>
             </w:r>
             <w:r>
               <w:rPr>
@@ -1282,7 +1284,7 @@
                 <w:noProof/>
                 <w:webHidden/>
               </w:rPr>
-              <w:t>10</w:t>
+              <w:t>12</w:t>
             </w:r>
             <w:r>
               <w:rPr>
@@ -1372,7 +1374,7 @@
                 <w:noProof/>
                 <w:webHidden/>
               </w:rPr>
-              <w:t>10</w:t>
+              <w:t>12</w:t>
             </w:r>
             <w:r>
               <w:rPr>
@@ -1466,7 +1468,7 @@
                 <w:noProof/>
                 <w:webHidden/>
               </w:rPr>
-              <w:t>12</w:t>
+              <w:t>14</w:t>
             </w:r>
             <w:r>
               <w:rPr>
@@ -1556,7 +1558,7 @@
                 <w:noProof/>
                 <w:webHidden/>
               </w:rPr>
-              <w:t>12</w:t>
+              <w:t>14</w:t>
             </w:r>
             <w:r>
               <w:rPr>
@@ -1646,7 +1648,7 @@
                 <w:noProof/>
                 <w:webHidden/>
               </w:rPr>
-              <w:t>13</w:t>
+              <w:t>15</w:t>
             </w:r>
             <w:r>
               <w:rPr>
@@ -1736,7 +1738,7 @@
                 <w:noProof/>
                 <w:webHidden/>
               </w:rPr>
-              <w:t>17</w:t>
+              <w:t>19</w:t>
             </w:r>
             <w:r>
               <w:rPr>
@@ -1826,7 +1828,7 @@
                 <w:noProof/>
                 <w:webHidden/>
               </w:rPr>
-              <w:t>18</w:t>
+              <w:t>21</w:t>
             </w:r>
             <w:r>
               <w:rPr>
@@ -1916,7 +1918,7 @@
                 <w:noProof/>
                 <w:webHidden/>
               </w:rPr>
-              <w:t>19</w:t>
+              <w:t>22</w:t>
             </w:r>
             <w:r>
               <w:rPr>
@@ -2006,7 +2008,7 @@
                 <w:noProof/>
                 <w:webHidden/>
               </w:rPr>
-              <w:t>20</w:t>
+              <w:t>24</w:t>
             </w:r>
             <w:r>
               <w:rPr>
@@ -2096,7 +2098,7 @@
                 <w:noProof/>
                 <w:webHidden/>
               </w:rPr>
-              <w:t>22</w:t>
+              <w:t>26</w:t>
             </w:r>
             <w:r>
               <w:rPr>
@@ -2148,12 +2150,12 @@
         </w:numPr>
         <w:jc w:val="both"/>
       </w:pPr>
-      <w:bookmarkStart w:id="0" w:name="_Toc23780336"/>
+      <w:bookmarkStart w:id="1" w:name="_Toc23780336"/>
       <w:r>
         <w:lastRenderedPageBreak/>
         <w:t>Changelog</w:t>
       </w:r>
-      <w:bookmarkEnd w:id="0"/>
+      <w:bookmarkEnd w:id="1"/>
     </w:p>
     <w:p/>
     <w:tbl>
@@ -2226,7 +2228,10 @@
           </w:tcPr>
           <w:p>
             <w:r>
-              <w:t>Intelligent requested indicator detector: Indicators shows now N/A if any of the dataelements in which those indicators are based on, are not requested to the countries through a form.</w:t>
+              <w:t>Indicator scanner:</w:t>
+            </w:r>
+            <w:r>
+              <w:t xml:space="preserve"> Indicators shows now N/A if any of the dataelements in which those indicators are based on, are not requested to the countries through a form.</w:t>
             </w:r>
           </w:p>
         </w:tc>
@@ -2958,6 +2963,7 @@
           </w:p>
           <w:p>
             <w:r>
+              <w:lastRenderedPageBreak/>
               <w:t xml:space="preserve">Bugfix: </w:t>
             </w:r>
             <w:r>
@@ -2996,6 +3002,7 @@
           </w:tcPr>
           <w:p>
             <w:r>
+              <w:lastRenderedPageBreak/>
               <w:t>0.17</w:t>
             </w:r>
           </w:p>
@@ -3038,7 +3045,6 @@
           </w:tcPr>
           <w:p>
             <w:r>
-              <w:lastRenderedPageBreak/>
               <w:t>0.16</w:t>
             </w:r>
           </w:p>
@@ -3082,12 +3088,12 @@
         </w:numPr>
         <w:jc w:val="both"/>
       </w:pPr>
-      <w:bookmarkStart w:id="1" w:name="_Toc23780337"/>
+      <w:bookmarkStart w:id="2" w:name="_Toc23780337"/>
       <w:r>
         <w:lastRenderedPageBreak/>
         <w:t>Metadata and permissions requirements</w:t>
       </w:r>
-      <w:bookmarkEnd w:id="1"/>
+      <w:bookmarkEnd w:id="2"/>
     </w:p>
     <w:p/>
     <w:p>
@@ -3912,6 +3918,51 @@
                 <w:szCs w:val="16"/>
               </w:rPr>
             </w:pPr>
+            <w:r>
+              <w:rPr>
+                <w:rFonts w:eastAsia="Times New Roman" w:cstheme="minorHAnsi"/>
+                <w:color w:val="000000"/>
+                <w:sz w:val="16"/>
+                <w:szCs w:val="16"/>
+              </w:rPr>
+              <w:t>*</w:t>
+            </w:r>
+            <w:r>
+              <w:rPr>
+                <w:rFonts w:eastAsia="Times New Roman" w:cstheme="minorHAnsi"/>
+                <w:color w:val="000000"/>
+                <w:sz w:val="16"/>
+                <w:szCs w:val="16"/>
+              </w:rPr>
+              <w:t>Must include</w:t>
+            </w:r>
+            <w:r>
+              <w:rPr>
+                <w:rFonts w:eastAsia="Times New Roman" w:cstheme="minorHAnsi"/>
+                <w:color w:val="000000"/>
+                <w:sz w:val="16"/>
+                <w:szCs w:val="16"/>
+              </w:rPr>
+              <w:t xml:space="preserve"> DE from Simple</w:t>
+            </w:r>
+            <w:r>
+              <w:rPr>
+                <w:rFonts w:eastAsia="Times New Roman" w:cstheme="minorHAnsi"/>
+                <w:color w:val="000000"/>
+                <w:sz w:val="16"/>
+                <w:szCs w:val="16"/>
+              </w:rPr>
+              <w:t xml:space="preserve"> </w:t>
+            </w:r>
+            <w:r>
+              <w:rPr>
+                <w:rFonts w:ascii="Courier New" w:hAnsi="Courier New" w:cs="Courier New"/>
+                <w:color w:val="000000"/>
+                <w:sz w:val="18"/>
+                <w:szCs w:val="20"/>
+              </w:rPr>
+              <w:t>CL_ITxO_Outcome_Type</w:t>
+            </w:r>
           </w:p>
         </w:tc>
       </w:tr>
@@ -4010,6 +4061,42 @@
                 <w:szCs w:val="16"/>
               </w:rPr>
             </w:pPr>
+            <w:r>
+              <w:rPr>
+                <w:rFonts w:eastAsia="Times New Roman" w:cstheme="minorHAnsi"/>
+                <w:color w:val="000000"/>
+                <w:sz w:val="16"/>
+                <w:szCs w:val="16"/>
+              </w:rPr>
+              <w:t>*Must include DE from Detailed</w:t>
+            </w:r>
+            <w:r>
+              <w:rPr>
+                <w:rFonts w:ascii="Courier New" w:hAnsi="Courier New" w:cs="Courier New"/>
+                <w:color w:val="000000"/>
+                <w:sz w:val="20"/>
+                <w:szCs w:val="20"/>
+              </w:rPr>
+              <w:br/>
+            </w:r>
+            <w:r>
+              <w:rPr>
+                <w:rFonts w:ascii="Courier New" w:hAnsi="Courier New" w:cs="Courier New"/>
+                <w:color w:val="000000"/>
+                <w:sz w:val="18"/>
+                <w:szCs w:val="20"/>
+              </w:rPr>
+              <w:t>CL_ITxO_Tx-</w:t>
+            </w:r>
+            <w:r>
+              <w:rPr>
+                <w:rFonts w:ascii="Courier New" w:hAnsi="Courier New" w:cs="Courier New"/>
+                <w:color w:val="000000"/>
+                <w:sz w:val="18"/>
+                <w:szCs w:val="20"/>
+              </w:rPr>
+              <w:t>drug</w:t>
+            </w:r>
           </w:p>
         </w:tc>
       </w:tr>
@@ -4322,6 +4409,24 @@
                 <w:szCs w:val="16"/>
               </w:rPr>
             </w:pPr>
+            <w:r>
+              <w:rPr>
+                <w:rFonts w:eastAsia="Times New Roman" w:cstheme="minorHAnsi"/>
+                <w:color w:val="000000"/>
+                <w:sz w:val="16"/>
+                <w:szCs w:val="16"/>
+              </w:rPr>
+              <w:t xml:space="preserve">*Must include DE from Simple </w:t>
+            </w:r>
+            <w:r>
+              <w:rPr>
+                <w:rFonts w:ascii="Courier New" w:hAnsi="Courier New" w:cs="Courier New"/>
+                <w:color w:val="000000"/>
+                <w:sz w:val="18"/>
+                <w:szCs w:val="20"/>
+              </w:rPr>
+              <w:t>VL_ITxO_Outcome_Type</w:t>
+            </w:r>
           </w:p>
         </w:tc>
       </w:tr>
@@ -4414,12 +4519,40 @@
           <w:p>
             <w:pPr>
               <w:rPr>
+                <w:rFonts w:ascii="Courier New" w:hAnsi="Courier New" w:cs="Courier New"/>
+                <w:color w:val="1A1AA6"/>
+                <w:sz w:val="20"/>
+                <w:szCs w:val="20"/>
+              </w:rPr>
+            </w:pPr>
+            <w:r>
+              <w:rPr>
                 <w:rFonts w:eastAsia="Times New Roman" w:cstheme="minorHAnsi"/>
                 <w:color w:val="000000"/>
                 <w:sz w:val="16"/>
                 <w:szCs w:val="16"/>
               </w:rPr>
-            </w:pPr>
+              <w:t>*Must include DE from Detailed</w:t>
+            </w:r>
+          </w:p>
+          <w:p>
+            <w:pPr>
+              <w:rPr>
+                <w:rFonts w:eastAsia="Times New Roman" w:cstheme="minorHAnsi"/>
+                <w:color w:val="000000"/>
+                <w:sz w:val="18"/>
+                <w:szCs w:val="18"/>
+              </w:rPr>
+            </w:pPr>
+            <w:r>
+              <w:rPr>
+                <w:rFonts w:ascii="Courier New" w:hAnsi="Courier New" w:cs="Courier New"/>
+                <w:color w:val="000000"/>
+                <w:sz w:val="16"/>
+                <w:szCs w:val="20"/>
+              </w:rPr>
+              <w:t>VL_INIT_ITxO_Drug_Type</w:t>
+            </w:r>
           </w:p>
         </w:tc>
       </w:tr>
@@ -6029,12 +6162,12 @@
         </w:numPr>
         <w:jc w:val="both"/>
       </w:pPr>
-      <w:bookmarkStart w:id="2" w:name="_Toc23780338"/>
+      <w:bookmarkStart w:id="3" w:name="_Toc23780338"/>
       <w:r>
         <w:lastRenderedPageBreak/>
         <w:t>Generating a country profile</w:t>
       </w:r>
-      <w:bookmarkEnd w:id="2"/>
+      <w:bookmarkEnd w:id="3"/>
     </w:p>
     <w:p>
       <w:r>
@@ -6257,6 +6390,7 @@
         <w:rPr>
           <w:noProof/>
         </w:rPr>
+        <w:lastRenderedPageBreak/>
         <w:drawing>
           <wp:inline distT="0" distB="0" distL="0" distR="0" wp14:anchorId="0007A8CA" wp14:editId="49EB51F1">
             <wp:extent cx="4575064" cy="3086100"/>
@@ -6319,12 +6453,11 @@
           <w:numId w:val="1"/>
         </w:numPr>
       </w:pPr>
-      <w:bookmarkStart w:id="3" w:name="_Toc23780339"/>
+      <w:bookmarkStart w:id="4" w:name="_Toc23780339"/>
       <w:r>
-        <w:lastRenderedPageBreak/>
         <w:t>Configuration panel</w:t>
       </w:r>
-      <w:bookmarkEnd w:id="3"/>
+      <w:bookmarkEnd w:id="4"/>
     </w:p>
     <w:p>
       <w:pPr>
@@ -6345,11 +6478,11 @@
           <w:numId w:val="1"/>
         </w:numPr>
       </w:pPr>
-      <w:bookmarkStart w:id="4" w:name="_Toc23780340"/>
+      <w:bookmarkStart w:id="5" w:name="_Toc23780340"/>
       <w:r>
         <w:t>General</w:t>
       </w:r>
-      <w:bookmarkEnd w:id="4"/>
+      <w:bookmarkEnd w:id="5"/>
     </w:p>
     <w:p>
       <w:r>
@@ -6423,6 +6556,7 @@
         <w:jc w:val="both"/>
       </w:pPr>
       <w:r>
+        <w:lastRenderedPageBreak/>
         <w:t>The behavior is the same in the monthly table checkboxes except for previous years, whose checkboxes are by default unchecked.</w:t>
       </w:r>
     </w:p>
@@ -6564,12 +6698,12 @@
           <w:numId w:val="1"/>
         </w:numPr>
       </w:pPr>
-      <w:bookmarkStart w:id="5" w:name="_Toc23780341"/>
+      <w:bookmarkStart w:id="6" w:name="_Toc23780341"/>
       <w:r>
         <w:lastRenderedPageBreak/>
         <w:t>Charts</w:t>
       </w:r>
-      <w:bookmarkEnd w:id="5"/>
+      <w:bookmarkEnd w:id="6"/>
     </w:p>
     <w:p/>
     <w:p>
@@ -6672,12 +6806,12 @@
           <w:numId w:val="1"/>
         </w:numPr>
       </w:pPr>
-      <w:bookmarkStart w:id="6" w:name="_Toc23780342"/>
+      <w:bookmarkStart w:id="7" w:name="_Toc23780342"/>
       <w:r>
         <w:lastRenderedPageBreak/>
         <w:t>Maps</w:t>
       </w:r>
-      <w:bookmarkEnd w:id="6"/>
+      <w:bookmarkEnd w:id="7"/>
     </w:p>
     <w:p/>
     <w:p>
@@ -6809,12 +6943,12 @@
           <w:numId w:val="1"/>
         </w:numPr>
       </w:pPr>
-      <w:bookmarkStart w:id="7" w:name="_Toc23780343"/>
+      <w:bookmarkStart w:id="8" w:name="_Toc23780343"/>
       <w:r>
         <w:lastRenderedPageBreak/>
         <w:t>Footnotes</w:t>
       </w:r>
-      <w:bookmarkEnd w:id="7"/>
+      <w:bookmarkEnd w:id="8"/>
     </w:p>
     <w:p/>
     <w:p>
@@ -6930,11 +7064,11 @@
         <w:lastRenderedPageBreak/>
         <w:t xml:space="preserve"> </w:t>
       </w:r>
-      <w:bookmarkStart w:id="8" w:name="_Toc23780344"/>
+      <w:bookmarkStart w:id="9" w:name="_Toc23780344"/>
       <w:r>
         <w:t>Country profile</w:t>
       </w:r>
-      <w:bookmarkEnd w:id="8"/>
+      <w:bookmarkEnd w:id="9"/>
     </w:p>
     <w:p/>
     <w:p>
@@ -6959,11 +7093,11 @@
           <w:numId w:val="1"/>
         </w:numPr>
       </w:pPr>
-      <w:bookmarkStart w:id="9" w:name="_Toc23780345"/>
+      <w:bookmarkStart w:id="10" w:name="_Toc23780345"/>
       <w:r>
         <w:t>Texts to update before printing</w:t>
       </w:r>
-      <w:bookmarkEnd w:id="9"/>
+      <w:bookmarkEnd w:id="10"/>
     </w:p>
     <w:p>
       <w:r>
@@ -7108,11 +7242,11 @@
           <w:numId w:val="1"/>
         </w:numPr>
       </w:pPr>
-      <w:bookmarkStart w:id="10" w:name="_Toc23780346"/>
+      <w:bookmarkStart w:id="11" w:name="_Toc23780346"/>
       <w:r>
         <w:t>Edit elements in the CP</w:t>
       </w:r>
-      <w:bookmarkEnd w:id="10"/>
+      <w:bookmarkEnd w:id="11"/>
     </w:p>
     <w:p>
       <w:r>
@@ -7220,8 +7354,6 @@
       <w:pPr>
         <w:jc w:val="both"/>
       </w:pPr>
-      <w:bookmarkStart w:id="11" w:name="_GoBack"/>
-      <w:bookmarkEnd w:id="11"/>
     </w:p>
     <w:p>
       <w:pPr>
@@ -7253,7 +7385,6 @@
         <w:rPr>
           <w:noProof/>
         </w:rPr>
-        <w:lastRenderedPageBreak/>
         <w:drawing>
           <wp:anchor distT="0" distB="0" distL="114300" distR="114300" simplePos="0" relativeHeight="251750400" behindDoc="0" locked="0" layoutInCell="1" allowOverlap="1" wp14:anchorId="7B7C5887" wp14:editId="1540EBFA">
             <wp:simplePos x="0" y="0"/>
@@ -13967,6 +14098,7 @@
                 <w:sz w:val="18"/>
                 <w:szCs w:val="18"/>
               </w:rPr>
+              <w:lastRenderedPageBreak/>
               <w:t>name="New, 5 to 14 y" id="mTyLqDjpQ5b"</w:t>
             </w:r>
           </w:p>
@@ -14063,7 +14195,6 @@
                 <w:sz w:val="18"/>
                 <w:szCs w:val="18"/>
               </w:rPr>
-              <w:lastRenderedPageBreak/>
               <w:t>name="Type unspecified, Under 5y" id="rZwYGlqR8GG"</w:t>
             </w:r>
           </w:p>
@@ -15935,6 +16066,7 @@
                 <w:sz w:val="18"/>
                 <w:szCs w:val="18"/>
               </w:rPr>
+              <w:lastRenderedPageBreak/>
               <w:t>C12</w:t>
             </w:r>
           </w:p>
@@ -18355,6 +18487,7 @@
                 <w:szCs w:val="20"/>
                 <w:lang w:val="fr-CH"/>
               </w:rPr>
+              <w:lastRenderedPageBreak/>
               <w:t>IA_VL_EPI_INC_PopUN_10000</w:t>
             </w:r>
           </w:p>
@@ -20636,7 +20769,6 @@
         </w:numPr>
       </w:pPr>
       <w:r>
-        <w:lastRenderedPageBreak/>
         <w:t xml:space="preserve"> </w:t>
       </w:r>
       <w:bookmarkStart w:id="21" w:name="_Toc23780355"/>
@@ -26568,6 +26700,7 @@
                 <w:sz w:val="18"/>
                 <w:szCs w:val="18"/>
               </w:rPr>
+              <w:lastRenderedPageBreak/>
               <w:t>H6</w:t>
             </w:r>
           </w:p>
@@ -27033,7 +27166,6 @@
                 <w:sz w:val="18"/>
                 <w:szCs w:val="18"/>
               </w:rPr>
-              <w:lastRenderedPageBreak/>
               <w:t>H7</w:t>
             </w:r>
           </w:p>
@@ -30378,6 +30510,7 @@
                 <w:sz w:val="16"/>
                 <w:szCs w:val="16"/>
               </w:rPr>
+              <w:lastRenderedPageBreak/>
               <w:t>I6</w:t>
             </w:r>
           </w:p>
@@ -30683,6 +30816,7 @@
       </w:pPr>
     </w:p>
     <w:sectPr>
+      <w:footerReference w:type="default" r:id="rId31"/>
       <w:pgSz w:w="12240" w:h="15840"/>
       <w:pgMar w:top="720" w:right="720" w:bottom="720" w:left="720" w:header="708" w:footer="708" w:gutter="0"/>
       <w:cols w:space="708"/>
@@ -30715,6 +30849,92 @@
     </w:p>
   </w:endnote>
 </w:endnotes>
+</file>
+
+<file path=word/footer1.xml><?xml version="1.0" encoding="utf-8"?>
+<w:ftr xmlns:wpc="http://schemas.microsoft.com/office/word/2010/wordprocessingCanvas" xmlns:cx="http://schemas.microsoft.com/office/drawing/2014/chartex" xmlns:cx1="http://schemas.microsoft.com/office/drawing/2015/9/8/chartex" xmlns:cx2="http://schemas.microsoft.com/office/drawing/2015/10/21/chartex" xmlns:cx3="http://schemas.microsoft.com/office/drawing/2016/5/9/chartex" xmlns:cx4="http://schemas.microsoft.com/office/drawing/2016/5/10/chartex" xmlns:cx5="http://schemas.microsoft.com/office/drawing/2016/5/11/chartex" xmlns:cx6="http://schemas.microsoft.com/office/drawing/2016/5/12/chartex" xmlns:cx7="http://schemas.microsoft.com/office/drawing/2016/5/13/chartex" xmlns:cx8="http://schemas.microsoft.com/office/drawing/2016/5/14/chartex" xmlns:mc="http://schemas.openxmlformats.org/markup-compatibility/2006" xmlns:aink="http://schemas.microsoft.com/office/drawing/2016/ink" xmlns:am3d="http://schemas.microsoft.com/office/drawing/2017/model3d" xmlns:o="urn:schemas-microsoft-com:office:office" xmlns:r="http://schemas.openxmlformats.org/officeDocument/2006/relationships" xmlns:m="http://schemas.openxmlformats.org/officeDocument/2006/math" xmlns:v="urn:schemas-microsoft-com:vml" xmlns:wp14="http://schemas.microsoft.com/office/word/2010/wordprocessingDrawing" xmlns:wp="http://schemas.openxmlformats.org/drawingml/2006/wordprocessingDrawing" xmlns:w10="urn:schemas-microsoft-com:office:word" xmlns:w="http://schemas.openxmlformats.org/wordprocessingml/2006/main" xmlns:w14="http://schemas.microsoft.com/office/word/2010/wordml" xmlns:w15="http://schemas.microsoft.com/office/word/2012/wordml" xmlns:w16cid="http://schemas.microsoft.com/office/word/2016/wordml/cid" xmlns:w16se="http://schemas.microsoft.com/office/word/2015/wordml/symex" xmlns:wpg="http://schemas.microsoft.com/office/word/2010/wordprocessingGroup" xmlns:wpi="http://schemas.microsoft.com/office/word/2010/wordprocessingInk" xmlns:wne="http://schemas.microsoft.com/office/word/2006/wordml" xmlns:wps="http://schemas.microsoft.com/office/word/2010/wordprocessingShape" mc:Ignorable="w14 w15 w16se w16cid wp14">
+  <w:p>
+    <w:pPr>
+      <w:pStyle w:val="Footer"/>
+      <w:jc w:val="both"/>
+      <w:rPr>
+        <w:i/>
+      </w:rPr>
+    </w:pPr>
+    <w:r>
+      <w:rPr>
+        <w:i/>
+      </w:rPr>
+      <w:t xml:space="preserve">* The </w:t>
+    </w:r>
+    <w:r>
+      <w:t>Indicator Scanner</w:t>
+    </w:r>
+    <w:r>
+      <w:rPr>
+        <w:i/>
+      </w:rPr>
+      <w:t xml:space="preserve"> module scans dependencies of indicators and writes N/A if one of the dependencies is not linked to the country through a dataset or program. Some Treatment Outcome indicators </w:t>
+    </w:r>
+    <w:r>
+      <w:rPr>
+        <w:i/>
+      </w:rPr>
+      <w:t>formulas are built as the addition of</w:t>
+    </w:r>
+    <w:r>
+      <w:rPr>
+        <w:i/>
+      </w:rPr>
+      <w:t xml:space="preserve"> dataElements from the Simple AND the Detailed form. So, since only one (simple or detailed) form is assigned to one country, one of the dataElements </w:t>
+    </w:r>
+    <w:r>
+      <w:rPr>
+        <w:i/>
+      </w:rPr>
+      <w:t>will be always not</w:t>
+    </w:r>
+    <w:r>
+      <w:rPr>
+        <w:i/>
+      </w:rPr>
+      <w:t xml:space="preserve"> connected to the country, making the </w:t>
+    </w:r>
+    <w:r>
+      <w:t>Indicator Scanner</w:t>
+    </w:r>
+    <w:r>
+      <w:rPr>
+        <w:i/>
+      </w:rPr>
+      <w:t xml:space="preserve"> think some of the information have never been asked to the country. To solve this incompatible approach, all the dataElements referenced in these </w:t>
+    </w:r>
+    <w:r>
+      <w:rPr>
+        <w:i/>
+      </w:rPr>
+      <w:t>multi-dataset</w:t>
+    </w:r>
+    <w:r>
+      <w:rPr>
+        <w:i/>
+      </w:rPr>
+      <w:t xml:space="preserve"> indicators must be assigned </w:t>
+    </w:r>
+    <w:r>
+      <w:rPr>
+        <w:i/>
+      </w:rPr>
+      <w:t>both to the simple and the detailed version</w:t>
+    </w:r>
+    <w:r>
+      <w:rPr>
+        <w:i/>
+      </w:rPr>
+      <w:t xml:space="preserve"> of the dataset, regardless the dataElement is shown in the form or not.</w:t>
+    </w:r>
+  </w:p>
+</w:ftr>
 </file>
 
 <file path=word/footnotes.xml><?xml version="1.0" encoding="utf-8"?>
@@ -30751,16 +30971,7 @@
         <w:footnoteRef/>
       </w:r>
       <w:r>
-        <w:t xml:space="preserve"> </w:t>
-      </w:r>
-      <w:r>
-        <w:t xml:space="preserve">From 0.32, the LCPG scans the indicators dependencies (the dataElements or indicators </w:t>
-      </w:r>
-      <w:r>
-        <w:t>in which those indicators are based on</w:t>
-      </w:r>
-      <w:r>
-        <w:t>) and shows N/A if any of them are not assigned to one of the datasets of programs assigned to the country.</w:t>
+        <w:t xml:space="preserve"> From 0.32, the LCPG scans the indicators dependencies (the dataElements or indicators in which those indicators are based on) and shows N/A if any of them are not assigned to one of the datasets of programs assigned to the country.</w:t>
       </w:r>
     </w:p>
   </w:footnote>
@@ -31831,6 +32042,119 @@
       </w:pPr>
     </w:lvl>
   </w:abstractNum>
+  <w:abstractNum w:abstractNumId="11" w15:restartNumberingAfterBreak="0">
+    <w:nsid w:val="766605A2"/>
+    <w:multiLevelType w:val="hybridMultilevel"/>
+    <w:tmpl w:val="BAD05760"/>
+    <w:lvl w:ilvl="0" w:tplc="BE6842EC">
+      <w:start w:val="2019"/>
+      <w:numFmt w:val="bullet"/>
+      <w:lvlText w:val=""/>
+      <w:lvlJc w:val="left"/>
+      <w:pPr>
+        <w:ind w:left="720" w:hanging="360"/>
+      </w:pPr>
+      <w:rPr>
+        <w:rFonts w:ascii="Symbol" w:eastAsiaTheme="minorHAnsi" w:hAnsi="Symbol" w:cstheme="minorBidi" w:hint="default"/>
+      </w:rPr>
+    </w:lvl>
+    <w:lvl w:ilvl="1" w:tplc="04090003" w:tentative="1">
+      <w:start w:val="1"/>
+      <w:numFmt w:val="bullet"/>
+      <w:lvlText w:val="o"/>
+      <w:lvlJc w:val="left"/>
+      <w:pPr>
+        <w:ind w:left="1440" w:hanging="360"/>
+      </w:pPr>
+      <w:rPr>
+        <w:rFonts w:ascii="Courier New" w:hAnsi="Courier New" w:cs="Courier New" w:hint="default"/>
+      </w:rPr>
+    </w:lvl>
+    <w:lvl w:ilvl="2" w:tplc="04090005" w:tentative="1">
+      <w:start w:val="1"/>
+      <w:numFmt w:val="bullet"/>
+      <w:lvlText w:val=""/>
+      <w:lvlJc w:val="left"/>
+      <w:pPr>
+        <w:ind w:left="2160" w:hanging="360"/>
+      </w:pPr>
+      <w:rPr>
+        <w:rFonts w:ascii="Wingdings" w:hAnsi="Wingdings" w:hint="default"/>
+      </w:rPr>
+    </w:lvl>
+    <w:lvl w:ilvl="3" w:tplc="04090001" w:tentative="1">
+      <w:start w:val="1"/>
+      <w:numFmt w:val="bullet"/>
+      <w:lvlText w:val=""/>
+      <w:lvlJc w:val="left"/>
+      <w:pPr>
+        <w:ind w:left="2880" w:hanging="360"/>
+      </w:pPr>
+      <w:rPr>
+        <w:rFonts w:ascii="Symbol" w:hAnsi="Symbol" w:hint="default"/>
+      </w:rPr>
+    </w:lvl>
+    <w:lvl w:ilvl="4" w:tplc="04090003" w:tentative="1">
+      <w:start w:val="1"/>
+      <w:numFmt w:val="bullet"/>
+      <w:lvlText w:val="o"/>
+      <w:lvlJc w:val="left"/>
+      <w:pPr>
+        <w:ind w:left="3600" w:hanging="360"/>
+      </w:pPr>
+      <w:rPr>
+        <w:rFonts w:ascii="Courier New" w:hAnsi="Courier New" w:cs="Courier New" w:hint="default"/>
+      </w:rPr>
+    </w:lvl>
+    <w:lvl w:ilvl="5" w:tplc="04090005" w:tentative="1">
+      <w:start w:val="1"/>
+      <w:numFmt w:val="bullet"/>
+      <w:lvlText w:val=""/>
+      <w:lvlJc w:val="left"/>
+      <w:pPr>
+        <w:ind w:left="4320" w:hanging="360"/>
+      </w:pPr>
+      <w:rPr>
+        <w:rFonts w:ascii="Wingdings" w:hAnsi="Wingdings" w:hint="default"/>
+      </w:rPr>
+    </w:lvl>
+    <w:lvl w:ilvl="6" w:tplc="04090001" w:tentative="1">
+      <w:start w:val="1"/>
+      <w:numFmt w:val="bullet"/>
+      <w:lvlText w:val=""/>
+      <w:lvlJc w:val="left"/>
+      <w:pPr>
+        <w:ind w:left="5040" w:hanging="360"/>
+      </w:pPr>
+      <w:rPr>
+        <w:rFonts w:ascii="Symbol" w:hAnsi="Symbol" w:hint="default"/>
+      </w:rPr>
+    </w:lvl>
+    <w:lvl w:ilvl="7" w:tplc="04090003" w:tentative="1">
+      <w:start w:val="1"/>
+      <w:numFmt w:val="bullet"/>
+      <w:lvlText w:val="o"/>
+      <w:lvlJc w:val="left"/>
+      <w:pPr>
+        <w:ind w:left="5760" w:hanging="360"/>
+      </w:pPr>
+      <w:rPr>
+        <w:rFonts w:ascii="Courier New" w:hAnsi="Courier New" w:cs="Courier New" w:hint="default"/>
+      </w:rPr>
+    </w:lvl>
+    <w:lvl w:ilvl="8" w:tplc="04090005" w:tentative="1">
+      <w:start w:val="1"/>
+      <w:numFmt w:val="bullet"/>
+      <w:lvlText w:val=""/>
+      <w:lvlJc w:val="left"/>
+      <w:pPr>
+        <w:ind w:left="6480" w:hanging="360"/>
+      </w:pPr>
+      <w:rPr>
+        <w:rFonts w:ascii="Wingdings" w:hAnsi="Wingdings" w:hint="default"/>
+      </w:rPr>
+    </w:lvl>
+  </w:abstractNum>
   <w:num w:numId="1">
     <w:abstractNumId w:val="2"/>
   </w:num>
@@ -31863,6 +32187,9 @@
   </w:num>
   <w:num w:numId="11">
     <w:abstractNumId w:val="3"/>
+  </w:num>
+  <w:num w:numId="12">
+    <w:abstractNumId w:val="11"/>
   </w:num>
 </w:numbering>
 </file>
@@ -33293,7 +33620,7 @@
 </file>
 
 <file path=customXml/itemProps1.xml><?xml version="1.0" encoding="utf-8"?>
-<ds:datastoreItem xmlns:ds="http://schemas.openxmlformats.org/officeDocument/2006/customXml" ds:itemID="{31581236-2774-426C-9857-8D3FB1CB2370}">
+<ds:datastoreItem xmlns:ds="http://schemas.openxmlformats.org/officeDocument/2006/customXml" ds:itemID="{77596AB8-93CF-4120-A15F-0FCD07D1975A}">
   <ds:schemaRefs>
     <ds:schemaRef ds:uri="http://schemas.openxmlformats.org/officeDocument/2006/bibliography"/>
   </ds:schemaRefs>

</xml_diff>

<commit_message>
Disclaimer updated to WHO/UCN/NTD
</commit_message>
<xml_diff>
--- a/user_manual.docx
+++ b/user_manual.docx
@@ -2296,7 +2296,7 @@
           </w:tcPr>
           <w:p>
             <w:r>
-              <w:t>0.38</w:t>
+              <w:t>0.39</w:t>
             </w:r>
           </w:p>
         </w:tc>
@@ -2306,7 +2306,7 @@
           </w:tcPr>
           <w:p>
             <w:r>
-              <w:t>2020.03.18</w:t>
+              <w:t>2020.03.26</w:t>
             </w:r>
           </w:p>
         </w:tc>
@@ -2316,29 +2316,23 @@
           </w:tcPr>
           <w:p>
             <w:r>
-              <w:t>WHO B</w:t>
-            </w:r>
-            <w:r>
-              <w:t>asemap is now available</w:t>
-            </w:r>
-            <w:r>
-              <w:t xml:space="preserve"> for maps</w:t>
-            </w:r>
-            <w:r>
-              <w:t>.</w:t>
-            </w:r>
-          </w:p>
-          <w:p>
-            <w:r>
-              <w:t>Facility layer map removed. Google maps enabled.</w:t>
-            </w:r>
-          </w:p>
-          <w:p>
-            <w:r>
-              <w:t>New button “Recreate all legends” for cases when legends get lost.</w:t>
+              <w:t>Disclaimer adapted to show</w:t>
             </w:r>
             <w:bookmarkStart w:id="1" w:name="_GoBack"/>
             <w:bookmarkEnd w:id="1"/>
+            <w:r>
+              <w:t xml:space="preserve"> </w:t>
+            </w:r>
+            <w:r>
+              <w:rPr>
+                <w:rFonts w:ascii="Helvetica" w:hAnsi="Helvetica" w:cs="Helvetica"/>
+                <w:color w:val="333333"/>
+                <w:sz w:val="21"/>
+                <w:szCs w:val="21"/>
+                <w:shd w:val="clear" w:color="auto" w:fill="FFFFFF"/>
+              </w:rPr>
+              <w:t>WHO/UCN/NTD</w:t>
+            </w:r>
           </w:p>
         </w:tc>
       </w:tr>
@@ -2349,7 +2343,7 @@
           </w:tcPr>
           <w:p>
             <w:r>
-              <w:t>0.37</w:t>
+              <w:t>0.38</w:t>
             </w:r>
           </w:p>
         </w:tc>
@@ -2359,7 +2353,7 @@
           </w:tcPr>
           <w:p>
             <w:r>
-              <w:t>2020.03.13</w:t>
+              <w:t>2020.03.18</w:t>
             </w:r>
           </w:p>
         </w:tc>
@@ -2369,7 +2363,26 @@
           </w:tcPr>
           <w:p>
             <w:r>
-              <w:t>New link to Google Doc guides on the Help section</w:t>
+              <w:t>WHO B</w:t>
+            </w:r>
+            <w:r>
+              <w:t>asemap is now available</w:t>
+            </w:r>
+            <w:r>
+              <w:t xml:space="preserve"> for maps</w:t>
+            </w:r>
+            <w:r>
+              <w:t>.</w:t>
+            </w:r>
+          </w:p>
+          <w:p>
+            <w:r>
+              <w:t>Facility layer map removed. Google maps enabled.</w:t>
+            </w:r>
+          </w:p>
+          <w:p>
+            <w:r>
+              <w:t>New button “Recreate all legends” for cases when legends get lost.</w:t>
             </w:r>
           </w:p>
         </w:tc>
@@ -2381,6 +2394,38 @@
           </w:tcPr>
           <w:p>
             <w:r>
+              <w:t>0.37</w:t>
+            </w:r>
+          </w:p>
+        </w:tc>
+        <w:tc>
+          <w:tcPr>
+            <w:tcW w:w="1220" w:type="dxa"/>
+          </w:tcPr>
+          <w:p>
+            <w:r>
+              <w:t>2020.03.13</w:t>
+            </w:r>
+          </w:p>
+        </w:tc>
+        <w:tc>
+          <w:tcPr>
+            <w:tcW w:w="8500" w:type="dxa"/>
+          </w:tcPr>
+          <w:p>
+            <w:r>
+              <w:t>New link to Google Doc guides on the Help section</w:t>
+            </w:r>
+          </w:p>
+        </w:tc>
+      </w:tr>
+      <w:tr>
+        <w:tc>
+          <w:tcPr>
+            <w:tcW w:w="1070" w:type="dxa"/>
+          </w:tcPr>
+          <w:p>
+            <w:r>
               <w:t>0.36</w:t>
             </w:r>
           </w:p>
@@ -2968,12 +3013,12 @@
           </w:p>
           <w:p>
             <w:r>
+              <w:lastRenderedPageBreak/>
               <w:t>Bugfix: CGI section. Male gender was taking Female value.</w:t>
             </w:r>
           </w:p>
           <w:p>
             <w:r>
-              <w:lastRenderedPageBreak/>
               <w:t>Bugfix: CGI section. Age group population was not correctly rounded.</w:t>
             </w:r>
           </w:p>
@@ -34157,7 +34202,7 @@
 </file>
 
 <file path=customXml/itemProps1.xml><?xml version="1.0" encoding="utf-8"?>
-<ds:datastoreItem xmlns:ds="http://schemas.openxmlformats.org/officeDocument/2006/customXml" ds:itemID="{886F566B-5293-4C7E-9F29-88F2DBA4D0D0}">
+<ds:datastoreItem xmlns:ds="http://schemas.openxmlformats.org/officeDocument/2006/customXml" ds:itemID="{F94D90FA-EE64-4675-A2D6-551506316BB1}">
   <ds:schemaRefs>
     <ds:schemaRef ds:uri="http://schemas.openxmlformats.org/officeDocument/2006/bibliography"/>
   </ds:schemaRefs>

</xml_diff>

<commit_message>
Feature: maps only paints the selected level (no national level in the background) and it paints the boundaries instead (for maps where data is missing). manual updated
</commit_message>
<xml_diff>
--- a/user_manual.docx
+++ b/user_manual.docx
@@ -3895,18 +3895,26 @@
           <w:noProof/>
         </w:rPr>
         <w:drawing>
-          <wp:anchor distT="0" distB="0" distL="114300" distR="114300" simplePos="0" relativeHeight="251753472" behindDoc="0" locked="0" layoutInCell="1" allowOverlap="1" wp14:anchorId="1C67E7A1" wp14:editId="6CE36A54">
+          <wp:anchor distT="0" distB="0" distL="114300" distR="114300" simplePos="0" relativeHeight="251761664" behindDoc="1" locked="0" layoutInCell="1" allowOverlap="1" wp14:anchorId="30C90775" wp14:editId="026A629C">
             <wp:simplePos x="0" y="0"/>
-            <wp:positionH relativeFrom="margin">
-              <wp:align>left</wp:align>
+            <wp:positionH relativeFrom="column">
+              <wp:posOffset>457200</wp:posOffset>
             </wp:positionH>
             <wp:positionV relativeFrom="paragraph">
-              <wp:posOffset>23495</wp:posOffset>
+              <wp:posOffset>3810</wp:posOffset>
             </wp:positionV>
-            <wp:extent cx="2707640" cy="3242945"/>
-            <wp:effectExtent l="19050" t="19050" r="16510" b="14605"/>
-            <wp:wrapSquare wrapText="bothSides"/>
-            <wp:docPr id="58" name="Picture 58"/>
+            <wp:extent cx="2371237" cy="2533650"/>
+            <wp:effectExtent l="19050" t="19050" r="10160" b="19050"/>
+            <wp:wrapTight wrapText="bothSides">
+              <wp:wrapPolygon edited="0">
+                <wp:start x="-174" y="-162"/>
+                <wp:lineTo x="-174" y="21600"/>
+                <wp:lineTo x="21519" y="21600"/>
+                <wp:lineTo x="21519" y="-162"/>
+                <wp:lineTo x="-174" y="-162"/>
+              </wp:wrapPolygon>
+            </wp:wrapTight>
+            <wp:docPr id="5" name="Picture 5"/>
             <wp:cNvGraphicFramePr>
               <a:graphicFrameLocks xmlns:a="http://schemas.openxmlformats.org/drawingml/2006/main" noChangeAspect="1"/>
             </wp:cNvGraphicFramePr>
@@ -3917,7 +3925,7 @@
                     <pic:cNvPr id="1" name=""/>
                     <pic:cNvPicPr/>
                   </pic:nvPicPr>
-                  <pic:blipFill rotWithShape="1">
+                  <pic:blipFill>
                     <a:blip r:embed="rId17">
                       <a:extLst>
                         <a:ext uri="{28A0092B-C50C-407E-A947-70E740481C1C}">
@@ -3925,13 +3933,14 @@
                         </a:ext>
                       </a:extLst>
                     </a:blip>
-                    <a:srcRect r="5307"/>
-                    <a:stretch/>
+                    <a:stretch>
+                      <a:fillRect/>
+                    </a:stretch>
                   </pic:blipFill>
-                  <pic:spPr bwMode="auto">
+                  <pic:spPr>
                     <a:xfrm>
                       <a:off x="0" y="0"/>
-                      <a:ext cx="2712023" cy="3248041"/>
+                      <a:ext cx="2371237" cy="2533650"/>
                     </a:xfrm>
                     <a:prstGeom prst="rect">
                       <a:avLst/>
@@ -3946,11 +3955,6 @@
                       <a:tailEnd type="none" w="med" len="med"/>
                     </a:ln>
                     <a:effectLst/>
-                    <a:extLst>
-                      <a:ext uri="{53640926-AAD7-44D8-BBD7-CCE9431645EC}">
-                        <a14:shadowObscured xmlns:a14="http://schemas.microsoft.com/office/drawing/2010/main"/>
-                      </a:ext>
-                    </a:extLst>
                   </pic:spPr>
                 </pic:pic>
               </a:graphicData>
@@ -3968,25 +3972,25 @@
         <w:t>To update a map, se</w:t>
       </w:r>
       <w:r>
-        <w:t>lect a map name on the dropdown. Select the</w:t>
-      </w:r>
-      <w:r>
-        <w:t xml:space="preserve"> highest and the</w:t>
-      </w:r>
-      <w:r>
-        <w:t xml:space="preserve"> deepest subnational level you want </w:t>
-      </w:r>
-      <w:r>
-        <w:t>to see drawn in the map, only the highest and the lowest levels will be painted.</w:t>
+        <w:t xml:space="preserve">lect a map name on the dropdown. Select </w:t>
+      </w:r>
+      <w:r>
+        <w:t>the</w:t>
+      </w:r>
+      <w:r>
+        <w:t xml:space="preserve"> subnational level you want </w:t>
+      </w:r>
+      <w:r>
+        <w:t xml:space="preserve">to see drawn in the map, only </w:t>
+      </w:r>
+      <w:r>
+        <w:t>this level will be painted</w:t>
+      </w:r>
+      <w:r>
+        <w:t>.</w:t>
       </w:r>
       <w:r>
         <w:t xml:space="preserve"> </w:t>
-      </w:r>
-      <w:r>
-        <w:t>The deepest level is</w:t>
-      </w:r>
-      <w:r>
-        <w:t xml:space="preserve"> painted over the highest level*.</w:t>
       </w:r>
     </w:p>
     <w:p>
@@ -4042,15 +4046,6 @@
       <w:r>
         <w:t>Each time you select a map, the sliders and the dropdowns are set to the current values of the map.</w:t>
       </w:r>
-    </w:p>
-    <w:p>
-      <w:pPr>
-        <w:ind w:left="720"/>
-        <w:jc w:val="both"/>
-        <w:rPr>
-          <w:b/>
-        </w:rPr>
-      </w:pPr>
     </w:p>
     <w:p>
       <w:pPr>
@@ -4083,34 +4078,23 @@
         <w:jc w:val="both"/>
       </w:pPr>
       <w:r>
-        <w:t>*</w:t>
-      </w:r>
-      <w:r>
-        <w:t>In</w:t>
-      </w:r>
-      <w:r>
-        <w:t xml:space="preserve"> </w:t>
-      </w:r>
-      <w:r>
-        <w:t>the example,</w:t>
-      </w:r>
-      <w:r>
-        <w:t xml:space="preserve"> level 1 </w:t>
-      </w:r>
-      <w:r>
-        <w:t xml:space="preserve">(instead of national level) </w:t>
-      </w:r>
-      <w:r>
-        <w:t>and level</w:t>
-      </w:r>
-      <w:r>
-        <w:t xml:space="preserve"> </w:t>
-      </w:r>
-      <w:r>
-        <w:t>3</w:t>
-      </w:r>
-      <w:r>
-        <w:t xml:space="preserve"> are selected. As there are no data for each Indian state, only four states are painted. Each state has its own color depending on data. As there are no data for each level 3, we see the background (level 1). </w:t>
+        <w:t xml:space="preserve">Important note: When no population, the indicator returns blank and the </w:t>
+      </w:r>
+      <w:proofErr w:type="spellStart"/>
+      <w:r>
+        <w:t>basemap</w:t>
+      </w:r>
+      <w:proofErr w:type="spellEnd"/>
+      <w:r>
+        <w:t xml:space="preserve"> becomes visible. When no data, the indicator returns </w:t>
+      </w:r>
+      <w:proofErr w:type="spellStart"/>
+      <w:r>
+        <w:t>NaN</w:t>
+      </w:r>
+      <w:proofErr w:type="spellEnd"/>
+      <w:r>
+        <w:t xml:space="preserve"> and a grey shape is painted.</w:t>
       </w:r>
     </w:p>
     <w:p>
@@ -4118,14 +4102,44 @@
         <w:jc w:val="both"/>
       </w:pPr>
       <w:r>
+        <w:t xml:space="preserve">(More precisely: when the indicator is returning blank, nothing is painted and the </w:t>
+      </w:r>
+      <w:proofErr w:type="spellStart"/>
+      <w:r>
+        <w:t>basemap</w:t>
+      </w:r>
+      <w:proofErr w:type="spellEnd"/>
+      <w:r>
+        <w:t xml:space="preserve"> becomes visible. When </w:t>
+      </w:r>
+      <w:proofErr w:type="spellStart"/>
+      <w:r>
+        <w:t>NaN</w:t>
+      </w:r>
+      <w:proofErr w:type="spellEnd"/>
+      <w:r>
+        <w:t xml:space="preserve"> is the result of an indicator a grey shape is painted. In DHIS2.30 there’s an issue for returning blank when no values found.</w:t>
+      </w:r>
+      <w:r>
+        <w:t xml:space="preserve"> </w:t>
+      </w:r>
+    </w:p>
+    <w:p>
+      <w:pPr>
+        <w:jc w:val="both"/>
+        <w:rPr>
+          <w:b/>
+        </w:rPr>
+      </w:pPr>
+      <w:r>
         <w:rPr>
           <w:noProof/>
         </w:rPr>
         <w:drawing>
-          <wp:inline distT="0" distB="0" distL="0" distR="0" wp14:anchorId="20817034" wp14:editId="45D080D3">
-            <wp:extent cx="2766771" cy="1330852"/>
-            <wp:effectExtent l="19050" t="19050" r="14605" b="22225"/>
-            <wp:docPr id="95" name="Picture 95"/>
+          <wp:inline distT="0" distB="0" distL="0" distR="0" wp14:anchorId="4AABA406" wp14:editId="6647100B">
+            <wp:extent cx="3161577" cy="2505075"/>
+            <wp:effectExtent l="19050" t="19050" r="20320" b="9525"/>
+            <wp:docPr id="9" name="Picture 9"/>
             <wp:cNvGraphicFramePr>
               <a:graphicFrameLocks xmlns:a="http://schemas.openxmlformats.org/drawingml/2006/main" noChangeAspect="1"/>
             </wp:cNvGraphicFramePr>
@@ -4145,7 +4159,7 @@
                   <pic:spPr>
                     <a:xfrm>
                       <a:off x="0" y="0"/>
-                      <a:ext cx="2791655" cy="1342822"/>
+                      <a:ext cx="3164390" cy="2507304"/>
                     </a:xfrm>
                     <a:prstGeom prst="rect">
                       <a:avLst/>
@@ -4167,80 +4181,6 @@
           </wp:inline>
         </w:drawing>
       </w:r>
-      <w:r>
-        <w:rPr>
-          <w:noProof/>
-        </w:rPr>
-        <w:t xml:space="preserve"> </w:t>
-      </w:r>
-      <w:r>
-        <w:rPr>
-          <w:noProof/>
-        </w:rPr>
-        <w:t xml:space="preserve">        </w:t>
-      </w:r>
-      <w:r>
-        <w:rPr>
-          <w:noProof/>
-        </w:rPr>
-        <w:drawing>
-          <wp:inline distT="0" distB="0" distL="0" distR="0" wp14:anchorId="01FE72D2" wp14:editId="1C2DD0F6">
-            <wp:extent cx="2641029" cy="2080907"/>
-            <wp:effectExtent l="19050" t="19050" r="26035" b="14605"/>
-            <wp:docPr id="96" name="Picture 96"/>
-            <wp:cNvGraphicFramePr>
-              <a:graphicFrameLocks xmlns:a="http://schemas.openxmlformats.org/drawingml/2006/main" noChangeAspect="1"/>
-            </wp:cNvGraphicFramePr>
-            <a:graphic xmlns:a="http://schemas.openxmlformats.org/drawingml/2006/main">
-              <a:graphicData uri="http://schemas.openxmlformats.org/drawingml/2006/picture">
-                <pic:pic xmlns:pic="http://schemas.openxmlformats.org/drawingml/2006/picture">
-                  <pic:nvPicPr>
-                    <pic:cNvPr id="1" name=""/>
-                    <pic:cNvPicPr/>
-                  </pic:nvPicPr>
-                  <pic:blipFill rotWithShape="1">
-                    <a:blip r:embed="rId19"/>
-                    <a:srcRect l="3092" t="7257" r="2770" b="2166"/>
-                    <a:stretch/>
-                  </pic:blipFill>
-                  <pic:spPr bwMode="auto">
-                    <a:xfrm>
-                      <a:off x="0" y="0"/>
-                      <a:ext cx="2652236" cy="2089737"/>
-                    </a:xfrm>
-                    <a:prstGeom prst="rect">
-                      <a:avLst/>
-                    </a:prstGeom>
-                    <a:ln w="12700" cap="sq" cmpd="sng" algn="ctr">
-                      <a:solidFill>
-                        <a:srgbClr val="000000"/>
-                      </a:solidFill>
-                      <a:prstDash val="solid"/>
-                      <a:miter lim="800000"/>
-                      <a:headEnd type="none" w="med" len="med"/>
-                      <a:tailEnd type="none" w="med" len="med"/>
-                    </a:ln>
-                    <a:effectLst/>
-                    <a:extLst>
-                      <a:ext uri="{53640926-AAD7-44D8-BBD7-CCE9431645EC}">
-                        <a14:shadowObscured xmlns:a14="http://schemas.microsoft.com/office/drawing/2010/main"/>
-                      </a:ext>
-                    </a:extLst>
-                  </pic:spPr>
-                </pic:pic>
-              </a:graphicData>
-            </a:graphic>
-          </wp:inline>
-        </w:drawing>
-      </w:r>
-    </w:p>
-    <w:p>
-      <w:pPr>
-        <w:jc w:val="both"/>
-        <w:rPr>
-          <w:b/>
-        </w:rPr>
-      </w:pPr>
     </w:p>
     <w:p>
       <w:pPr>
@@ -4287,7 +4227,7 @@
                     <pic:cNvPicPr/>
                   </pic:nvPicPr>
                   <pic:blipFill>
-                    <a:blip r:embed="rId20">
+                    <a:blip r:embed="rId19">
                       <a:extLst>
                         <a:ext uri="{28A0092B-C50C-407E-A947-70E740481C1C}">
                           <a14:useLocalDpi xmlns:a14="http://schemas.microsoft.com/office/drawing/2010/main" val="0"/>
@@ -4494,7 +4434,7 @@
                     <pic:cNvPicPr/>
                   </pic:nvPicPr>
                   <pic:blipFill>
-                    <a:blip r:embed="rId21"/>
+                    <a:blip r:embed="rId20"/>
                     <a:stretch>
                       <a:fillRect/>
                     </a:stretch>
@@ -4547,7 +4487,7 @@
                     <pic:cNvPicPr/>
                   </pic:nvPicPr>
                   <pic:blipFill>
-                    <a:blip r:embed="rId22"/>
+                    <a:blip r:embed="rId21"/>
                     <a:stretch>
                       <a:fillRect/>
                     </a:stretch>
@@ -4610,7 +4550,7 @@
                     <pic:cNvPicPr/>
                   </pic:nvPicPr>
                   <pic:blipFill>
-                    <a:blip r:embed="rId23"/>
+                    <a:blip r:embed="rId22"/>
                     <a:stretch>
                       <a:fillRect/>
                     </a:stretch>
@@ -4664,7 +4604,7 @@
                     <pic:cNvPicPr/>
                   </pic:nvPicPr>
                   <pic:blipFill rotWithShape="1">
-                    <a:blip r:embed="rId24"/>
+                    <a:blip r:embed="rId23"/>
                     <a:srcRect t="-1" r="1679" b="6608"/>
                     <a:stretch/>
                   </pic:blipFill>
@@ -4724,7 +4664,7 @@
                     <pic:cNvPicPr/>
                   </pic:nvPicPr>
                   <pic:blipFill rotWithShape="1">
-                    <a:blip r:embed="rId25"/>
+                    <a:blip r:embed="rId24"/>
                     <a:srcRect r="1654" b="12058"/>
                     <a:stretch/>
                   </pic:blipFill>
@@ -4809,7 +4749,7 @@
                     <pic:cNvPicPr/>
                   </pic:nvPicPr>
                   <pic:blipFill rotWithShape="1">
-                    <a:blip r:embed="rId26"/>
+                    <a:blip r:embed="rId25"/>
                     <a:srcRect b="23497"/>
                     <a:stretch/>
                   </pic:blipFill>
@@ -4976,7 +4916,7 @@
                     <pic:cNvPicPr/>
                   </pic:nvPicPr>
                   <pic:blipFill rotWithShape="1">
-                    <a:blip r:embed="rId27"/>
+                    <a:blip r:embed="rId26"/>
                     <a:srcRect b="28392"/>
                     <a:stretch/>
                   </pic:blipFill>
@@ -5048,7 +4988,7 @@
                     <pic:cNvPicPr/>
                   </pic:nvPicPr>
                   <pic:blipFill>
-                    <a:blip r:embed="rId28"/>
+                    <a:blip r:embed="rId27"/>
                     <a:stretch>
                       <a:fillRect/>
                     </a:stretch>
@@ -5144,7 +5084,7 @@
                     <pic:cNvPicPr/>
                   </pic:nvPicPr>
                   <pic:blipFill>
-                    <a:blip r:embed="rId29"/>
+                    <a:blip r:embed="rId28"/>
                     <a:stretch>
                       <a:fillRect/>
                     </a:stretch>
@@ -5217,7 +5157,7 @@
                     <pic:cNvPicPr/>
                   </pic:nvPicPr>
                   <pic:blipFill>
-                    <a:blip r:embed="rId30"/>
+                    <a:blip r:embed="rId29"/>
                     <a:stretch>
                       <a:fillRect/>
                     </a:stretch>
@@ -5395,7 +5335,7 @@
                     <pic:cNvPicPr/>
                   </pic:nvPicPr>
                   <pic:blipFill>
-                    <a:blip r:embed="rId31"/>
+                    <a:blip r:embed="rId30"/>
                     <a:stretch>
                       <a:fillRect/>
                     </a:stretch>
@@ -5468,7 +5408,7 @@
                     <pic:cNvPicPr/>
                   </pic:nvPicPr>
                   <pic:blipFill>
-                    <a:blip r:embed="rId32"/>
+                    <a:blip r:embed="rId31"/>
                     <a:stretch>
                       <a:fillRect/>
                     </a:stretch>
@@ -5542,7 +5482,7 @@
                     </pic:cNvPicPr>
                   </pic:nvPicPr>
                   <pic:blipFill>
-                    <a:blip r:embed="rId33">
+                    <a:blip r:embed="rId32">
                       <a:extLst>
                         <a:ext uri="{28A0092B-C50C-407E-A947-70E740481C1C}">
                           <a14:useLocalDpi xmlns:a14="http://schemas.microsoft.com/office/drawing/2010/main" val="0"/>
@@ -5694,7 +5634,7 @@
                     </pic:cNvPicPr>
                   </pic:nvPicPr>
                   <pic:blipFill>
-                    <a:blip r:embed="rId34">
+                    <a:blip r:embed="rId33">
                       <a:extLst>
                         <a:ext uri="{28A0092B-C50C-407E-A947-70E740481C1C}">
                           <a14:useLocalDpi xmlns:a14="http://schemas.microsoft.com/office/drawing/2010/main" val="0"/>
@@ -5845,7 +5785,7 @@
                     <pic:cNvPicPr/>
                   </pic:nvPicPr>
                   <pic:blipFill>
-                    <a:blip r:embed="rId35"/>
+                    <a:blip r:embed="rId34"/>
                     <a:stretch>
                       <a:fillRect/>
                     </a:stretch>
@@ -5893,7 +5833,7 @@
                     <pic:cNvPicPr/>
                   </pic:nvPicPr>
                   <pic:blipFill>
-                    <a:blip r:embed="rId36"/>
+                    <a:blip r:embed="rId35"/>
                     <a:stretch>
                       <a:fillRect/>
                     </a:stretch>
@@ -6208,7 +6148,7 @@
                     <pic:cNvPicPr/>
                   </pic:nvPicPr>
                   <pic:blipFill rotWithShape="1">
-                    <a:blip r:embed="rId37"/>
+                    <a:blip r:embed="rId36"/>
                     <a:srcRect l="12491" t="7736" r="12485" b="7687"/>
                     <a:stretch/>
                   </pic:blipFill>
@@ -6291,7 +6231,7 @@
                     <pic:cNvPicPr/>
                   </pic:nvPicPr>
                   <pic:blipFill rotWithShape="1">
-                    <a:blip r:embed="rId38">
+                    <a:blip r:embed="rId37">
                       <a:extLst>
                         <a:ext uri="{28A0092B-C50C-407E-A947-70E740481C1C}">
                           <a14:useLocalDpi xmlns:a14="http://schemas.microsoft.com/office/drawing/2010/main" val="0"/>
@@ -6373,7 +6313,7 @@
                     <pic:cNvPicPr/>
                   </pic:nvPicPr>
                   <pic:blipFill rotWithShape="1">
-                    <a:blip r:embed="rId39">
+                    <a:blip r:embed="rId38">
                       <a:extLst>
                         <a:ext uri="{28A0092B-C50C-407E-A947-70E740481C1C}">
                           <a14:useLocalDpi xmlns:a14="http://schemas.microsoft.com/office/drawing/2010/main" val="0"/>
@@ -6549,7 +6489,7 @@
                     <pic:cNvPicPr/>
                   </pic:nvPicPr>
                   <pic:blipFill>
-                    <a:blip r:embed="rId40">
+                    <a:blip r:embed="rId39">
                       <a:extLst>
                         <a:ext uri="{28A0092B-C50C-407E-A947-70E740481C1C}">
                           <a14:useLocalDpi xmlns:a14="http://schemas.microsoft.com/office/drawing/2010/main" val="0"/>
@@ -7502,7 +7442,7 @@
                     </pic:cNvPicPr>
                   </pic:nvPicPr>
                   <pic:blipFill>
-                    <a:blip r:embed="rId41">
+                    <a:blip r:embed="rId40">
                       <a:extLst>
                         <a:ext uri="{28A0092B-C50C-407E-A947-70E740481C1C}">
                           <a14:useLocalDpi xmlns:a14="http://schemas.microsoft.com/office/drawing/2010/main" val="0"/>
@@ -8511,7 +8451,7 @@
                     </pic:cNvPicPr>
                   </pic:nvPicPr>
                   <pic:blipFill>
-                    <a:blip r:embed="rId42">
+                    <a:blip r:embed="rId41">
                       <a:extLst>
                         <a:ext uri="{28A0092B-C50C-407E-A947-70E740481C1C}">
                           <a14:useLocalDpi xmlns:a14="http://schemas.microsoft.com/office/drawing/2010/main" val="0"/>
@@ -16227,7 +16167,7 @@
                     </pic:cNvPicPr>
                   </pic:nvPicPr>
                   <pic:blipFill>
-                    <a:blip r:embed="rId43">
+                    <a:blip r:embed="rId42">
                       <a:extLst>
                         <a:ext uri="{28A0092B-C50C-407E-A947-70E740481C1C}">
                           <a14:useLocalDpi xmlns:a14="http://schemas.microsoft.com/office/drawing/2010/main" val="0"/>
@@ -16785,7 +16725,7 @@
                     </pic:cNvPicPr>
                   </pic:nvPicPr>
                   <pic:blipFill>
-                    <a:blip r:embed="rId44">
+                    <a:blip r:embed="rId43">
                       <a:extLst>
                         <a:ext uri="{28A0092B-C50C-407E-A947-70E740481C1C}">
                           <a14:useLocalDpi xmlns:a14="http://schemas.microsoft.com/office/drawing/2010/main" val="0"/>
@@ -18481,7 +18421,7 @@
                     </pic:cNvPicPr>
                   </pic:nvPicPr>
                   <pic:blipFill>
-                    <a:blip r:embed="rId45">
+                    <a:blip r:embed="rId44">
                       <a:extLst>
                         <a:ext uri="{28A0092B-C50C-407E-A947-70E740481C1C}">
                           <a14:useLocalDpi xmlns:a14="http://schemas.microsoft.com/office/drawing/2010/main" val="0"/>
@@ -21390,7 +21330,7 @@
                     </pic:cNvPicPr>
                   </pic:nvPicPr>
                   <pic:blipFill>
-                    <a:blip r:embed="rId46">
+                    <a:blip r:embed="rId45">
                       <a:extLst>
                         <a:ext uri="{28A0092B-C50C-407E-A947-70E740481C1C}">
                           <a14:useLocalDpi xmlns:a14="http://schemas.microsoft.com/office/drawing/2010/main" val="0"/>
@@ -24373,7 +24313,7 @@
                     </pic:cNvPicPr>
                   </pic:nvPicPr>
                   <pic:blipFill>
-                    <a:blip r:embed="rId47">
+                    <a:blip r:embed="rId46">
                       <a:extLst>
                         <a:ext uri="{28A0092B-C50C-407E-A947-70E740481C1C}">
                           <a14:useLocalDpi xmlns:a14="http://schemas.microsoft.com/office/drawing/2010/main" val="0"/>
@@ -28934,7 +28874,7 @@
                     </pic:cNvPicPr>
                   </pic:nvPicPr>
                   <pic:blipFill>
-                    <a:blip r:embed="rId48">
+                    <a:blip r:embed="rId47">
                       <a:extLst>
                         <a:ext uri="{28A0092B-C50C-407E-A947-70E740481C1C}">
                           <a14:useLocalDpi xmlns:a14="http://schemas.microsoft.com/office/drawing/2010/main" val="0"/>
@@ -34440,7 +34380,7 @@
           </w:tcPr>
           <w:p>
             <w:r>
-              <w:t>0.41</w:t>
+              <w:t>0.42</w:t>
             </w:r>
           </w:p>
         </w:tc>
@@ -34450,7 +34390,7 @@
           </w:tcPr>
           <w:p>
             <w:r>
-              <w:t>2020.07.02</w:t>
+              <w:t>2020.07.09</w:t>
             </w:r>
           </w:p>
         </w:tc>
@@ -34480,9 +34420,15 @@
                 <w:sz w:val="18"/>
                 <w:szCs w:val="18"/>
               </w:rPr>
-              <w:t>bugfix: maps title updates</w:t>
-            </w:r>
-            <w:r>
+              <w:t>Feature: maps only paints the selected level (no national level in the background) and it paints the boundaries instead (for maps where data is missing).</w:t>
+            </w:r>
+          </w:p>
+          <w:bookmarkEnd w:id="29"/>
+          <w:p>
+            <w:pPr>
+              <w:autoSpaceDE w:val="0"/>
+              <w:autoSpaceDN w:val="0"/>
+              <w:adjustRightInd w:val="0"/>
               <w:rPr>
                 <w:rFonts w:ascii="Consolas" w:hAnsi="Consolas" w:cs="Consolas"/>
                 <w:b/>
@@ -34490,8 +34436,7 @@
                 <w:sz w:val="18"/>
                 <w:szCs w:val="18"/>
               </w:rPr>
-              <w:t xml:space="preserve"> to the right level</w:t>
-            </w:r>
+            </w:pPr>
             <w:r>
               <w:rPr>
                 <w:rFonts w:ascii="Consolas" w:hAnsi="Consolas" w:cs="Consolas"/>
@@ -34500,8 +34445,9 @@
                 <w:sz w:val="18"/>
                 <w:szCs w:val="18"/>
               </w:rPr>
-              <w:t xml:space="preserve"> when selecting </w:t>
-            </w:r>
+              <w:t xml:space="preserve">Bugfix: </w:t>
+            </w:r>
+            <w:proofErr w:type="spellStart"/>
             <w:r>
               <w:rPr>
                 <w:rFonts w:ascii="Consolas" w:hAnsi="Consolas" w:cs="Consolas"/>
@@ -34510,8 +34456,9 @@
                 <w:sz w:val="18"/>
                 <w:szCs w:val="18"/>
               </w:rPr>
-              <w:t xml:space="preserve">or unselecting </w:t>
-            </w:r>
+              <w:t>chartlist</w:t>
+            </w:r>
+            <w:proofErr w:type="spellEnd"/>
             <w:r>
               <w:rPr>
                 <w:rFonts w:ascii="Consolas" w:hAnsi="Consolas" w:cs="Consolas"/>
@@ -34520,9 +34467,36 @@
                 <w:sz w:val="18"/>
                 <w:szCs w:val="18"/>
               </w:rPr>
-              <w:t>maps</w:t>
-            </w:r>
-          </w:p>
+              <w:t xml:space="preserve"> correctly reset when reloading</w:t>
+            </w:r>
+          </w:p>
+        </w:tc>
+      </w:tr>
+      <w:tr>
+        <w:tc>
+          <w:tcPr>
+            <w:tcW w:w="1070" w:type="dxa"/>
+          </w:tcPr>
+          <w:p>
+            <w:r>
+              <w:t>0.41</w:t>
+            </w:r>
+          </w:p>
+        </w:tc>
+        <w:tc>
+          <w:tcPr>
+            <w:tcW w:w="1220" w:type="dxa"/>
+          </w:tcPr>
+          <w:p>
+            <w:r>
+              <w:t>2020.07.02</w:t>
+            </w:r>
+          </w:p>
+        </w:tc>
+        <w:tc>
+          <w:tcPr>
+            <w:tcW w:w="8500" w:type="dxa"/>
+          </w:tcPr>
           <w:p>
             <w:pPr>
               <w:autoSpaceDE w:val="0"/>
@@ -34530,6 +34504,8 @@
               <w:adjustRightInd w:val="0"/>
               <w:rPr>
                 <w:rFonts w:ascii="Consolas" w:hAnsi="Consolas" w:cs="Consolas"/>
+                <w:b/>
+                <w:bCs/>
                 <w:sz w:val="18"/>
                 <w:szCs w:val="18"/>
               </w:rPr>
@@ -34542,9 +34518,20 @@
                 <w:sz w:val="18"/>
                 <w:szCs w:val="18"/>
               </w:rPr>
-              <w:t xml:space="preserve">bugfix: enabling </w:t>
-            </w:r>
-            <w:proofErr w:type="spellStart"/>
+              <w:t>bugfix: maps title updates to the right level when selecting or unselecting maps</w:t>
+            </w:r>
+          </w:p>
+          <w:p>
+            <w:pPr>
+              <w:autoSpaceDE w:val="0"/>
+              <w:autoSpaceDN w:val="0"/>
+              <w:adjustRightInd w:val="0"/>
+              <w:rPr>
+                <w:rFonts w:ascii="Consolas" w:hAnsi="Consolas" w:cs="Consolas"/>
+                <w:sz w:val="18"/>
+                <w:szCs w:val="18"/>
+              </w:rPr>
+            </w:pPr>
             <w:r>
               <w:rPr>
                 <w:rFonts w:ascii="Consolas" w:hAnsi="Consolas" w:cs="Consolas"/>
@@ -34553,8 +34540,9 @@
                 <w:sz w:val="18"/>
                 <w:szCs w:val="18"/>
               </w:rPr>
-              <w:t>notabe</w:t>
-            </w:r>
+              <w:t xml:space="preserve">bugfix: enabling </w:t>
+            </w:r>
+            <w:proofErr w:type="spellStart"/>
             <w:r>
               <w:rPr>
                 <w:rFonts w:ascii="Consolas" w:hAnsi="Consolas" w:cs="Consolas"/>
@@ -34563,7 +34551,7 @@
                 <w:sz w:val="18"/>
                 <w:szCs w:val="18"/>
               </w:rPr>
-              <w:t>ne</w:t>
+              <w:t>notabene</w:t>
             </w:r>
             <w:proofErr w:type="spellEnd"/>
             <w:r>
@@ -34598,8 +34586,20 @@
                 <w:sz w:val="18"/>
                 <w:szCs w:val="18"/>
               </w:rPr>
-              <w:t>bugfix: December column of monthly table was not correctly aligning</w:t>
-            </w:r>
+              <w:t>bugfix: December column of monthly table was not correctly aligning previous year data</w:t>
+            </w:r>
+          </w:p>
+          <w:p>
+            <w:pPr>
+              <w:autoSpaceDE w:val="0"/>
+              <w:autoSpaceDN w:val="0"/>
+              <w:adjustRightInd w:val="0"/>
+              <w:rPr>
+                <w:rFonts w:ascii="Consolas" w:hAnsi="Consolas" w:cs="Consolas"/>
+                <w:sz w:val="18"/>
+                <w:szCs w:val="18"/>
+              </w:rPr>
+            </w:pPr>
             <w:r>
               <w:rPr>
                 <w:rFonts w:ascii="Consolas" w:hAnsi="Consolas" w:cs="Consolas"/>
@@ -34608,7 +34608,29 @@
                 <w:sz w:val="18"/>
                 <w:szCs w:val="18"/>
               </w:rPr>
-              <w:t xml:space="preserve"> previous year data</w:t>
+              <w:t xml:space="preserve">bugfix: when loading a </w:t>
+            </w:r>
+            <w:proofErr w:type="spellStart"/>
+            <w:r>
+              <w:rPr>
+                <w:rFonts w:ascii="Consolas" w:hAnsi="Consolas" w:cs="Consolas"/>
+                <w:b/>
+                <w:bCs/>
+                <w:sz w:val="18"/>
+                <w:szCs w:val="18"/>
+              </w:rPr>
+              <w:t>newCP</w:t>
+            </w:r>
+            <w:proofErr w:type="spellEnd"/>
+            <w:r>
+              <w:rPr>
+                <w:rFonts w:ascii="Consolas" w:hAnsi="Consolas" w:cs="Consolas"/>
+                <w:b/>
+                <w:bCs/>
+                <w:sz w:val="18"/>
+                <w:szCs w:val="18"/>
+              </w:rPr>
+              <w:t xml:space="preserve"> it shows the right maps and charts</w:t>
             </w:r>
           </w:p>
           <w:p>
@@ -34625,64 +34647,11 @@
             <w:r>
               <w:rPr>
                 <w:rFonts w:ascii="Consolas" w:hAnsi="Consolas" w:cs="Consolas"/>
-                <w:b/>
-                <w:bCs/>
-                <w:sz w:val="18"/>
-                <w:szCs w:val="18"/>
-              </w:rPr>
-              <w:t xml:space="preserve">bugfix: when loading a </w:t>
-            </w:r>
-            <w:proofErr w:type="spellStart"/>
-            <w:r>
-              <w:rPr>
-                <w:rFonts w:ascii="Consolas" w:hAnsi="Consolas" w:cs="Consolas"/>
-                <w:b/>
-                <w:bCs/>
-                <w:sz w:val="18"/>
-                <w:szCs w:val="18"/>
-              </w:rPr>
-              <w:t>newCP</w:t>
-            </w:r>
-            <w:proofErr w:type="spellEnd"/>
-            <w:r>
-              <w:rPr>
-                <w:rFonts w:ascii="Consolas" w:hAnsi="Consolas" w:cs="Consolas"/>
-                <w:b/>
-                <w:bCs/>
-                <w:sz w:val="18"/>
-                <w:szCs w:val="18"/>
-              </w:rPr>
-              <w:t xml:space="preserve"> it shows the right maps and charts</w:t>
-            </w:r>
-          </w:p>
-          <w:p>
-            <w:pPr>
-              <w:autoSpaceDE w:val="0"/>
-              <w:autoSpaceDN w:val="0"/>
-              <w:adjustRightInd w:val="0"/>
-              <w:rPr>
-                <w:rFonts w:ascii="Consolas" w:hAnsi="Consolas" w:cs="Consolas"/>
-                <w:sz w:val="18"/>
-                <w:szCs w:val="18"/>
-              </w:rPr>
-            </w:pPr>
-            <w:r>
-              <w:rPr>
-                <w:rFonts w:ascii="Consolas" w:hAnsi="Consolas" w:cs="Consolas"/>
-                <w:sz w:val="18"/>
-                <w:szCs w:val="18"/>
-              </w:rPr>
-              <w:t xml:space="preserve">feature: </w:t>
-            </w:r>
-            <w:r>
-              <w:rPr>
-                <w:rFonts w:ascii="Consolas" w:hAnsi="Consolas" w:cs="Consolas"/>
-                <w:sz w:val="18"/>
-                <w:szCs w:val="18"/>
-              </w:rPr>
-              <w:t>editing active footnotes will update footnotes in the CP and updating footnotes in the CP will update active footnotes in the footnotes panel.</w:t>
-            </w:r>
-            <w:bookmarkEnd w:id="29"/>
+                <w:sz w:val="18"/>
+                <w:szCs w:val="18"/>
+              </w:rPr>
+              <w:t>feature: editing active footnotes will update footnotes in the CP and updating footnotes in the CP will update active footnotes in the footnotes panel.</w:t>
+            </w:r>
           </w:p>
         </w:tc>
       </w:tr>
@@ -39271,7 +39240,7 @@
 </file>
 
 <file path=customXml/itemProps1.xml><?xml version="1.0" encoding="utf-8"?>
-<ds:datastoreItem xmlns:ds="http://schemas.openxmlformats.org/officeDocument/2006/customXml" ds:itemID="{603F35AC-F2A3-4DC0-8609-1EAB1F8FB664}">
+<ds:datastoreItem xmlns:ds="http://schemas.openxmlformats.org/officeDocument/2006/customXml" ds:itemID="{ED3D4A26-BDEA-46F0-B46A-2B7672486C34}">
   <ds:schemaRefs>
     <ds:schemaRef ds:uri="http://schemas.openxmlformats.org/officeDocument/2006/bibliography"/>
   </ds:schemaRefs>

</xml_diff>

<commit_message>
feature: maps boundaries are painted by default at national and at data level. New slider to change them individually. bugfix: resetVariables function
</commit_message>
<xml_diff>
--- a/user_manual.docx
+++ b/user_manual.docx
@@ -3875,7 +3875,6 @@
     </w:p>
     <w:p>
       <w:pPr>
-        <w:ind w:left="720"/>
         <w:jc w:val="both"/>
       </w:pPr>
       <w:r>
@@ -3895,26 +3894,26 @@
           <w:noProof/>
         </w:rPr>
         <w:drawing>
-          <wp:anchor distT="0" distB="0" distL="114300" distR="114300" simplePos="0" relativeHeight="251761664" behindDoc="1" locked="0" layoutInCell="1" allowOverlap="1" wp14:anchorId="30C90775" wp14:editId="026A629C">
+          <wp:anchor distT="0" distB="0" distL="114300" distR="114300" simplePos="0" relativeHeight="251761664" behindDoc="1" locked="0" layoutInCell="1" allowOverlap="1" wp14:anchorId="1FC2E410" wp14:editId="700FA613">
             <wp:simplePos x="0" y="0"/>
-            <wp:positionH relativeFrom="column">
-              <wp:posOffset>457200</wp:posOffset>
+            <wp:positionH relativeFrom="margin">
+              <wp:posOffset>9525</wp:posOffset>
             </wp:positionH>
             <wp:positionV relativeFrom="paragraph">
-              <wp:posOffset>3810</wp:posOffset>
+              <wp:posOffset>32385</wp:posOffset>
             </wp:positionV>
-            <wp:extent cx="2371237" cy="2533650"/>
-            <wp:effectExtent l="19050" t="19050" r="10160" b="19050"/>
+            <wp:extent cx="2212340" cy="2790825"/>
+            <wp:effectExtent l="19050" t="19050" r="16510" b="28575"/>
             <wp:wrapTight wrapText="bothSides">
               <wp:wrapPolygon edited="0">
-                <wp:start x="-174" y="-162"/>
-                <wp:lineTo x="-174" y="21600"/>
-                <wp:lineTo x="21519" y="21600"/>
-                <wp:lineTo x="21519" y="-162"/>
-                <wp:lineTo x="-174" y="-162"/>
+                <wp:start x="-186" y="-147"/>
+                <wp:lineTo x="-186" y="21674"/>
+                <wp:lineTo x="21575" y="21674"/>
+                <wp:lineTo x="21575" y="-147"/>
+                <wp:lineTo x="-186" y="-147"/>
               </wp:wrapPolygon>
             </wp:wrapTight>
-            <wp:docPr id="5" name="Picture 5"/>
+            <wp:docPr id="65" name="Picture 65"/>
             <wp:cNvGraphicFramePr>
               <a:graphicFrameLocks xmlns:a="http://schemas.openxmlformats.org/drawingml/2006/main" noChangeAspect="1"/>
             </wp:cNvGraphicFramePr>
@@ -3940,7 +3939,7 @@
                   <pic:spPr>
                     <a:xfrm>
                       <a:off x="0" y="0"/>
-                      <a:ext cx="2371237" cy="2533650"/>
+                      <a:ext cx="2212340" cy="2790825"/>
                     </a:xfrm>
                     <a:prstGeom prst="rect">
                       <a:avLst/>
@@ -3959,10 +3958,10 @@
                 </pic:pic>
               </a:graphicData>
             </a:graphic>
-            <wp14:sizeRelH relativeFrom="page">
+            <wp14:sizeRelH relativeFrom="margin">
               <wp14:pctWidth>0</wp14:pctWidth>
             </wp14:sizeRelH>
-            <wp14:sizeRelV relativeFrom="page">
+            <wp14:sizeRelV relativeFrom="margin">
               <wp14:pctHeight>0</wp14:pctHeight>
             </wp14:sizeRelV>
           </wp:anchor>
@@ -3972,25 +3971,7 @@
         <w:t>To update a map, se</w:t>
       </w:r>
       <w:r>
-        <w:t xml:space="preserve">lect a map name on the dropdown. Select </w:t>
-      </w:r>
-      <w:r>
-        <w:t>the</w:t>
-      </w:r>
-      <w:r>
-        <w:t xml:space="preserve"> subnational level you want </w:t>
-      </w:r>
-      <w:r>
-        <w:t xml:space="preserve">to see drawn in the map, only </w:t>
-      </w:r>
-      <w:r>
-        <w:t>this level will be painted</w:t>
-      </w:r>
-      <w:r>
-        <w:t>.</w:t>
-      </w:r>
-      <w:r>
-        <w:t xml:space="preserve"> </w:t>
+        <w:t xml:space="preserve">lect a map name on the dropdown. </w:t>
       </w:r>
     </w:p>
     <w:p>
@@ -3999,25 +3980,71 @@
         <w:jc w:val="both"/>
       </w:pPr>
       <w:r>
-        <w:t>You can select also the background layo</w:t>
-      </w:r>
-      <w:r>
-        <w:t>u</w:t>
-      </w:r>
-      <w:r>
-        <w:t>t, the opacity</w:t>
-      </w:r>
-      <w:r>
-        <w:t xml:space="preserve"> of the colors</w:t>
-      </w:r>
-      <w:r>
-        <w:t>, the height and the width</w:t>
-      </w:r>
-      <w:r>
-        <w:t xml:space="preserve"> of the map</w:t>
-      </w:r>
-      <w:r>
-        <w:t xml:space="preserve">. </w:t>
+        <w:t>There are two sliders:</w:t>
+      </w:r>
+    </w:p>
+    <w:p>
+      <w:pPr>
+        <w:pStyle w:val="ListParagraph"/>
+        <w:numPr>
+          <w:ilvl w:val="0"/>
+          <w:numId w:val="6"/>
+        </w:numPr>
+        <w:jc w:val="both"/>
+      </w:pPr>
+      <w:r>
+        <w:t xml:space="preserve">The </w:t>
+      </w:r>
+      <w:proofErr w:type="spellStart"/>
+      <w:r>
+        <w:t>OrgUnit</w:t>
+      </w:r>
+      <w:proofErr w:type="spellEnd"/>
+      <w:r>
+        <w:t xml:space="preserve"> level slider allows you to specify, at what subnational level the map</w:t>
+      </w:r>
+      <w:r>
+        <w:t xml:space="preserve"> </w:t>
+      </w:r>
+      <w:r>
+        <w:t xml:space="preserve">will be </w:t>
+      </w:r>
+      <w:r>
+        <w:t>painted</w:t>
+      </w:r>
+      <w:r>
+        <w:t>.</w:t>
+      </w:r>
+      <w:r>
+        <w:t xml:space="preserve"> </w:t>
+      </w:r>
+    </w:p>
+    <w:p>
+      <w:pPr>
+        <w:pStyle w:val="ListParagraph"/>
+        <w:jc w:val="both"/>
+      </w:pPr>
+    </w:p>
+    <w:p>
+      <w:pPr>
+        <w:pStyle w:val="ListParagraph"/>
+        <w:numPr>
+          <w:ilvl w:val="0"/>
+          <w:numId w:val="6"/>
+        </w:numPr>
+        <w:jc w:val="both"/>
+      </w:pPr>
+      <w:r>
+        <w:t xml:space="preserve">The Boundaries level slider allows you to </w:t>
+      </w:r>
+      <w:r>
+        <w:t>specify</w:t>
+      </w:r>
+      <w:r>
+        <w:t xml:space="preserve"> what subnational level of boundaries will be drawn</w:t>
+      </w:r>
+      <w:r>
+        <w:t>.</w:t>
       </w:r>
     </w:p>
     <w:p>
@@ -4026,7 +4053,25 @@
         <w:jc w:val="both"/>
       </w:pPr>
       <w:r>
-        <w:t>Click “Update Map” once you finished the configuration.</w:t>
+        <w:t>You can select also the background layo</w:t>
+      </w:r>
+      <w:r>
+        <w:t>u</w:t>
+      </w:r>
+      <w:r>
+        <w:t>t, the opacity</w:t>
+      </w:r>
+      <w:r>
+        <w:t xml:space="preserve"> of the colors</w:t>
+      </w:r>
+      <w:r>
+        <w:t>, the height and the width</w:t>
+      </w:r>
+      <w:r>
+        <w:t xml:space="preserve"> of the map</w:t>
+      </w:r>
+      <w:r>
+        <w:t xml:space="preserve">. </w:t>
       </w:r>
     </w:p>
     <w:p>
@@ -4035,7 +4080,7 @@
         <w:jc w:val="both"/>
       </w:pPr>
       <w:r>
-        <w:t>To Cancel, select “Select map” on the first dropdown.</w:t>
+        <w:t>Click “Update Map” once you finished the configuration.</w:t>
       </w:r>
     </w:p>
     <w:p>
@@ -4044,34 +4089,17 @@
         <w:jc w:val="both"/>
       </w:pPr>
       <w:r>
-        <w:t>Each time you select a map, the sliders and the dropdowns are set to the current values of the map.</w:t>
+        <w:t>To Cancel, select “Select map” on the first dropdown.</w:t>
       </w:r>
     </w:p>
     <w:p>
       <w:pPr>
         <w:ind w:left="720"/>
         <w:jc w:val="both"/>
-        <w:rPr>
-          <w:b/>
-        </w:rPr>
       </w:pPr>
-    </w:p>
-    <w:p>
-      <w:pPr>
-        <w:ind w:left="720"/>
-        <w:jc w:val="both"/>
-        <w:rPr>
-          <w:b/>
-        </w:rPr>
-      </w:pPr>
-    </w:p>
-    <w:p>
-      <w:pPr>
-        <w:jc w:val="both"/>
-        <w:rPr>
-          <w:b/>
-        </w:rPr>
-      </w:pPr>
+      <w:r>
+        <w:t>Each time you select a map, the sliders and the dropdowns are set to the current values of the map.</w:t>
+      </w:r>
     </w:p>
     <w:p>
       <w:pPr>
@@ -34380,7 +34408,10 @@
           </w:tcPr>
           <w:p>
             <w:r>
-              <w:t>0.43</w:t>
+              <w:t>0.44</w:t>
+            </w:r>
+            <w:r>
+              <w:t>b</w:t>
             </w:r>
           </w:p>
         </w:tc>
@@ -34390,15 +34421,10 @@
           </w:tcPr>
           <w:p>
             <w:r>
-              <w:t>2020.07</w:t>
-            </w:r>
-            <w:r>
-              <w:t>.</w:t>
-            </w:r>
-            <w:bookmarkStart w:id="29" w:name="_GoBack"/>
-            <w:bookmarkEnd w:id="29"/>
-            <w:r>
-              <w:t>10</w:t>
+              <w:t>2020.08.</w:t>
+            </w:r>
+            <w:r>
+              <w:t>20</w:t>
             </w:r>
           </w:p>
         </w:tc>
@@ -34427,7 +34453,7 @@
                 <w:sz w:val="18"/>
                 <w:szCs w:val="18"/>
               </w:rPr>
-              <w:t>b</w:t>
+              <w:t xml:space="preserve">Feature: maps boundaries are painted by default at national and </w:t>
             </w:r>
             <w:r>
               <w:rPr>
@@ -34437,9 +34463,49 @@
                 <w:sz w:val="18"/>
                 <w:szCs w:val="18"/>
               </w:rPr>
-              <w:t>ugfix: when reloading a CP, only concerned charts appear</w:t>
-            </w:r>
-          </w:p>
+              <w:t>at data</w:t>
+            </w:r>
+            <w:r>
+              <w:rPr>
+                <w:rFonts w:ascii="Consolas" w:hAnsi="Consolas" w:cs="Consolas"/>
+                <w:b/>
+                <w:bCs/>
+                <w:sz w:val="18"/>
+                <w:szCs w:val="18"/>
+              </w:rPr>
+              <w:t xml:space="preserve"> level. If any map requires its boundaries be painted otherwise, it’s possible to change them individually on the maps tab.</w:t>
+            </w:r>
+            <w:bookmarkStart w:id="29" w:name="_GoBack"/>
+            <w:bookmarkEnd w:id="29"/>
+          </w:p>
+        </w:tc>
+      </w:tr>
+      <w:tr>
+        <w:tc>
+          <w:tcPr>
+            <w:tcW w:w="1070" w:type="dxa"/>
+          </w:tcPr>
+          <w:p>
+            <w:bookmarkStart w:id="30" w:name="_Hlk48815140"/>
+            <w:r>
+              <w:t>0.44</w:t>
+            </w:r>
+          </w:p>
+        </w:tc>
+        <w:tc>
+          <w:tcPr>
+            <w:tcW w:w="1220" w:type="dxa"/>
+          </w:tcPr>
+          <w:p>
+            <w:r>
+              <w:t>2020.08.19</w:t>
+            </w:r>
+          </w:p>
+        </w:tc>
+        <w:tc>
+          <w:tcPr>
+            <w:tcW w:w="8500" w:type="dxa"/>
+          </w:tcPr>
           <w:p>
             <w:pPr>
               <w:autoSpaceDE w:val="0"/>
@@ -34447,6 +34513,8 @@
               <w:adjustRightInd w:val="0"/>
               <w:rPr>
                 <w:rFonts w:ascii="Consolas" w:hAnsi="Consolas" w:cs="Consolas"/>
+                <w:b/>
+                <w:bCs/>
                 <w:sz w:val="18"/>
                 <w:szCs w:val="18"/>
               </w:rPr>
@@ -34459,7 +34527,7 @@
                 <w:sz w:val="18"/>
                 <w:szCs w:val="18"/>
               </w:rPr>
-              <w:t>b</w:t>
+              <w:t>Feature:</w:t>
             </w:r>
             <w:r>
               <w:rPr>
@@ -34469,10 +34537,42 @@
                 <w:sz w:val="18"/>
                 <w:szCs w:val="18"/>
               </w:rPr>
-              <w:t xml:space="preserve">ugfix: resizable icon problem with </w:t>
-            </w:r>
-            <w:proofErr w:type="spellStart"/>
-            <w:r>
+              <w:t xml:space="preserve"> maps boundaries are painted by default at national and first subnational level. If any map requires its boundaries be painted otherwise, it’s possible to change them individually on the maps tab.</w:t>
+            </w:r>
+          </w:p>
+        </w:tc>
+      </w:tr>
+      <w:bookmarkEnd w:id="30"/>
+      <w:tr>
+        <w:tc>
+          <w:tcPr>
+            <w:tcW w:w="1070" w:type="dxa"/>
+          </w:tcPr>
+          <w:p>
+            <w:r>
+              <w:t>0.43</w:t>
+            </w:r>
+          </w:p>
+        </w:tc>
+        <w:tc>
+          <w:tcPr>
+            <w:tcW w:w="1220" w:type="dxa"/>
+          </w:tcPr>
+          <w:p>
+            <w:r>
+              <w:t>2020.07.10</w:t>
+            </w:r>
+          </w:p>
+        </w:tc>
+        <w:tc>
+          <w:tcPr>
+            <w:tcW w:w="8500" w:type="dxa"/>
+          </w:tcPr>
+          <w:p>
+            <w:pPr>
+              <w:autoSpaceDE w:val="0"/>
+              <w:autoSpaceDN w:val="0"/>
+              <w:adjustRightInd w:val="0"/>
               <w:rPr>
                 <w:rFonts w:ascii="Consolas" w:hAnsi="Consolas" w:cs="Consolas"/>
                 <w:b/>
@@ -34480,9 +34580,7 @@
                 <w:sz w:val="18"/>
                 <w:szCs w:val="18"/>
               </w:rPr>
-              <w:t>notabene</w:t>
-            </w:r>
-            <w:proofErr w:type="spellEnd"/>
+            </w:pPr>
             <w:r>
               <w:rPr>
                 <w:rFonts w:ascii="Consolas" w:hAnsi="Consolas" w:cs="Consolas"/>
@@ -34491,7 +34589,7 @@
                 <w:sz w:val="18"/>
                 <w:szCs w:val="18"/>
               </w:rPr>
-              <w:t xml:space="preserve"> fixed (flex)</w:t>
+              <w:t>bugfix: when reloading a CP, only concerned charts appear</w:t>
             </w:r>
           </w:p>
           <w:p>
@@ -34513,7 +34611,7 @@
                 <w:sz w:val="18"/>
                 <w:szCs w:val="18"/>
               </w:rPr>
-              <w:t xml:space="preserve">bugfix: when loading a new CP, nota </w:t>
+              <w:t xml:space="preserve">bugfix: resizable icon problem with </w:t>
             </w:r>
             <w:proofErr w:type="spellStart"/>
             <w:r>
@@ -34524,8 +34622,9 @@
                 <w:sz w:val="18"/>
                 <w:szCs w:val="18"/>
               </w:rPr>
-              <w:t>bene</w:t>
-            </w:r>
+              <w:t>notabene</w:t>
+            </w:r>
+            <w:proofErr w:type="spellEnd"/>
             <w:r>
               <w:rPr>
                 <w:rFonts w:ascii="Consolas" w:hAnsi="Consolas" w:cs="Consolas"/>
@@ -34534,9 +34633,20 @@
                 <w:sz w:val="18"/>
                 <w:szCs w:val="18"/>
               </w:rPr>
-              <w:t>s</w:t>
-            </w:r>
-            <w:proofErr w:type="spellEnd"/>
+              <w:t xml:space="preserve"> fixed (flex)</w:t>
+            </w:r>
+          </w:p>
+          <w:p>
+            <w:pPr>
+              <w:autoSpaceDE w:val="0"/>
+              <w:autoSpaceDN w:val="0"/>
+              <w:adjustRightInd w:val="0"/>
+              <w:rPr>
+                <w:rFonts w:ascii="Consolas" w:hAnsi="Consolas" w:cs="Consolas"/>
+                <w:sz w:val="18"/>
+                <w:szCs w:val="18"/>
+              </w:rPr>
+            </w:pPr>
             <w:r>
               <w:rPr>
                 <w:rFonts w:ascii="Consolas" w:hAnsi="Consolas" w:cs="Consolas"/>
@@ -34545,6 +34655,28 @@
                 <w:sz w:val="18"/>
                 <w:szCs w:val="18"/>
               </w:rPr>
+              <w:t xml:space="preserve">bugfix: when loading a new CP, nota </w:t>
+            </w:r>
+            <w:proofErr w:type="spellStart"/>
+            <w:r>
+              <w:rPr>
+                <w:rFonts w:ascii="Consolas" w:hAnsi="Consolas" w:cs="Consolas"/>
+                <w:b/>
+                <w:bCs/>
+                <w:sz w:val="18"/>
+                <w:szCs w:val="18"/>
+              </w:rPr>
+              <w:t>benes</w:t>
+            </w:r>
+            <w:proofErr w:type="spellEnd"/>
+            <w:r>
+              <w:rPr>
+                <w:rFonts w:ascii="Consolas" w:hAnsi="Consolas" w:cs="Consolas"/>
+                <w:b/>
+                <w:bCs/>
+                <w:sz w:val="18"/>
+                <w:szCs w:val="18"/>
+              </w:rPr>
               <w:t xml:space="preserve"> are now shape reset</w:t>
             </w:r>
           </w:p>
@@ -34889,13 +35021,7 @@
           <w:p/>
           <w:p>
             <w:r>
-              <w:t xml:space="preserve">new </w:t>
-            </w:r>
-            <w:r>
-              <w:t xml:space="preserve">text </w:t>
-            </w:r>
-            <w:r>
-              <w:t>size slider for legends</w:t>
+              <w:t>new text size slider for legends</w:t>
             </w:r>
           </w:p>
           <w:p/>
@@ -35234,6 +35360,7 @@
           </w:p>
           <w:p>
             <w:r>
+              <w:lastRenderedPageBreak/>
               <w:t>Bugfix on Population value transformation from thousands to integer.</w:t>
             </w:r>
           </w:p>
@@ -35968,6 +36095,7 @@
           </w:p>
           <w:p>
             <w:r>
+              <w:lastRenderedPageBreak/>
               <w:t xml:space="preserve">Bugfix: </w:t>
             </w:r>
             <w:r>
@@ -36346,7 +36474,7 @@
         <w:rFonts w:ascii="Courier New" w:hAnsi="Courier New" w:cs="Courier New" w:hint="default"/>
       </w:rPr>
     </w:lvl>
-    <w:lvl w:ilvl="2" w:tplc="04090005" w:tentative="1">
+    <w:lvl w:ilvl="2" w:tplc="04090005">
       <w:start w:val="1"/>
       <w:numFmt w:val="bullet"/>
       <w:lvlText w:val=""/>
@@ -36358,7 +36486,7 @@
         <w:rFonts w:ascii="Wingdings" w:hAnsi="Wingdings" w:hint="default"/>
       </w:rPr>
     </w:lvl>
-    <w:lvl w:ilvl="3" w:tplc="04090001" w:tentative="1">
+    <w:lvl w:ilvl="3" w:tplc="04090001">
       <w:start w:val="1"/>
       <w:numFmt w:val="bullet"/>
       <w:lvlText w:val=""/>
@@ -39416,7 +39544,7 @@
 </file>
 
 <file path=customXml/itemProps1.xml><?xml version="1.0" encoding="utf-8"?>
-<ds:datastoreItem xmlns:ds="http://schemas.openxmlformats.org/officeDocument/2006/customXml" ds:itemID="{51299358-1847-4593-8F19-180446A75AC7}">
+<ds:datastoreItem xmlns:ds="http://schemas.openxmlformats.org/officeDocument/2006/customXml" ds:itemID="{54A35975-C4D0-4A1B-A380-E17192847FA7}">
   <ds:schemaRefs>
     <ds:schemaRef ds:uri="http://schemas.openxmlformats.org/officeDocument/2006/bibliography"/>
   </ds:schemaRefs>

</xml_diff>

<commit_message>
0.45 updates manual update
</commit_message>
<xml_diff>
--- a/user_manual.docx
+++ b/user_manual.docx
@@ -34408,10 +34408,7 @@
           </w:tcPr>
           <w:p>
             <w:r>
-              <w:t>0.44</w:t>
-            </w:r>
-            <w:r>
-              <w:t>b</w:t>
+              <w:t>0.45</w:t>
             </w:r>
           </w:p>
         </w:tc>
@@ -34421,10 +34418,7 @@
           </w:tcPr>
           <w:p>
             <w:r>
-              <w:t>2020.08.</w:t>
-            </w:r>
-            <w:r>
-              <w:t>20</w:t>
+              <w:t>2020.08.26</w:t>
             </w:r>
           </w:p>
         </w:tc>
@@ -34453,7 +34447,7 @@
                 <w:sz w:val="18"/>
                 <w:szCs w:val="18"/>
               </w:rPr>
-              <w:t xml:space="preserve">Feature: maps boundaries are painted by default at national and </w:t>
+              <w:t xml:space="preserve">bugfix: </w:t>
             </w:r>
             <w:r>
               <w:rPr>
@@ -34463,7 +34457,7 @@
                 <w:sz w:val="18"/>
                 <w:szCs w:val="18"/>
               </w:rPr>
-              <w:t>at data</w:t>
+              <w:t xml:space="preserve">map </w:t>
             </w:r>
             <w:r>
               <w:rPr>
@@ -34473,39 +34467,9 @@
                 <w:sz w:val="18"/>
                 <w:szCs w:val="18"/>
               </w:rPr>
-              <w:t xml:space="preserve"> level. If any map requires its boundaries be painted otherwise, it’s possible to change them individually on the maps tab.</w:t>
-            </w:r>
-            <w:bookmarkStart w:id="29" w:name="_GoBack"/>
-            <w:bookmarkEnd w:id="29"/>
-          </w:p>
-        </w:tc>
-      </w:tr>
-      <w:tr>
-        <w:tc>
-          <w:tcPr>
-            <w:tcW w:w="1070" w:type="dxa"/>
-          </w:tcPr>
-          <w:p>
-            <w:bookmarkStart w:id="30" w:name="_Hlk48815140"/>
-            <w:r>
-              <w:t>0.44</w:t>
-            </w:r>
-          </w:p>
-        </w:tc>
-        <w:tc>
-          <w:tcPr>
-            <w:tcW w:w="1220" w:type="dxa"/>
-          </w:tcPr>
-          <w:p>
-            <w:r>
-              <w:t>2020.08.19</w:t>
-            </w:r>
-          </w:p>
-        </w:tc>
-        <w:tc>
-          <w:tcPr>
-            <w:tcW w:w="8500" w:type="dxa"/>
-          </w:tcPr>
+              <w:t>spinner kept loading sometimes when reloading maps at another level</w:t>
+            </w:r>
+          </w:p>
           <w:p>
             <w:pPr>
               <w:autoSpaceDE w:val="0"/>
@@ -34513,8 +34477,6 @@
               <w:adjustRightInd w:val="0"/>
               <w:rPr>
                 <w:rFonts w:ascii="Consolas" w:hAnsi="Consolas" w:cs="Consolas"/>
-                <w:b/>
-                <w:bCs/>
                 <w:sz w:val="18"/>
                 <w:szCs w:val="18"/>
               </w:rPr>
@@ -34527,7 +34489,7 @@
                 <w:sz w:val="18"/>
                 <w:szCs w:val="18"/>
               </w:rPr>
-              <w:t>Feature:</w:t>
+              <w:t xml:space="preserve">bugfix: some age groups were showing </w:t>
             </w:r>
             <w:r>
               <w:rPr>
@@ -34537,7 +34499,218 @@
                 <w:sz w:val="18"/>
                 <w:szCs w:val="18"/>
               </w:rPr>
-              <w:t xml:space="preserve"> maps boundaries are painted by default at national and first subnational level. If any map requires its boundaries be painted otherwise, it’s possible to change them individually on the maps tab.</w:t>
+              <w:t>“</w:t>
+            </w:r>
+            <w:r>
+              <w:rPr>
+                <w:rFonts w:ascii="Consolas" w:hAnsi="Consolas" w:cs="Consolas"/>
+                <w:b/>
+                <w:bCs/>
+                <w:sz w:val="18"/>
+                <w:szCs w:val="18"/>
+              </w:rPr>
+              <w:t>,</w:t>
+            </w:r>
+            <w:r>
+              <w:rPr>
+                <w:rFonts w:ascii="Consolas" w:hAnsi="Consolas" w:cs="Consolas"/>
+                <w:b/>
+                <w:bCs/>
+                <w:sz w:val="18"/>
+                <w:szCs w:val="18"/>
+              </w:rPr>
+              <w:t>”</w:t>
+            </w:r>
+            <w:r>
+              <w:rPr>
+                <w:rFonts w:ascii="Consolas" w:hAnsi="Consolas" w:cs="Consolas"/>
+                <w:b/>
+                <w:bCs/>
+                <w:sz w:val="18"/>
+                <w:szCs w:val="18"/>
+              </w:rPr>
+              <w:t xml:space="preserve"> separator instead of </w:t>
+            </w:r>
+            <w:r>
+              <w:rPr>
+                <w:rFonts w:ascii="Consolas" w:hAnsi="Consolas" w:cs="Consolas"/>
+                <w:b/>
+                <w:bCs/>
+                <w:sz w:val="18"/>
+                <w:szCs w:val="18"/>
+              </w:rPr>
+              <w:t>“</w:t>
+            </w:r>
+            <w:r>
+              <w:rPr>
+                <w:rFonts w:ascii="Consolas" w:hAnsi="Consolas" w:cs="Consolas"/>
+                <w:b/>
+                <w:bCs/>
+                <w:sz w:val="18"/>
+                <w:szCs w:val="18"/>
+              </w:rPr>
+              <w:t>/</w:t>
+            </w:r>
+            <w:r>
+              <w:rPr>
+                <w:rFonts w:ascii="Consolas" w:hAnsi="Consolas" w:cs="Consolas"/>
+                <w:b/>
+                <w:bCs/>
+                <w:sz w:val="18"/>
+                <w:szCs w:val="18"/>
+              </w:rPr>
+              <w:t>”</w:t>
+            </w:r>
+            <w:bookmarkStart w:id="29" w:name="_GoBack"/>
+            <w:bookmarkEnd w:id="29"/>
+          </w:p>
+          <w:p>
+            <w:pPr>
+              <w:autoSpaceDE w:val="0"/>
+              <w:autoSpaceDN w:val="0"/>
+              <w:adjustRightInd w:val="0"/>
+              <w:rPr>
+                <w:rFonts w:ascii="Consolas" w:hAnsi="Consolas" w:cs="Consolas"/>
+                <w:b/>
+                <w:bCs/>
+                <w:sz w:val="18"/>
+                <w:szCs w:val="18"/>
+              </w:rPr>
+            </w:pPr>
+            <w:r>
+              <w:rPr>
+                <w:rFonts w:ascii="Consolas" w:hAnsi="Consolas" w:cs="Consolas"/>
+                <w:b/>
+                <w:bCs/>
+                <w:sz w:val="18"/>
+                <w:szCs w:val="18"/>
+              </w:rPr>
+              <w:t xml:space="preserve">bugfix: </w:t>
+            </w:r>
+            <w:proofErr w:type="spellStart"/>
+            <w:r>
+              <w:rPr>
+                <w:rFonts w:ascii="Consolas" w:hAnsi="Consolas" w:cs="Consolas"/>
+                <w:b/>
+                <w:bCs/>
+                <w:sz w:val="18"/>
+                <w:szCs w:val="18"/>
+              </w:rPr>
+              <w:t>infoTable</w:t>
+            </w:r>
+            <w:proofErr w:type="spellEnd"/>
+            <w:r>
+              <w:rPr>
+                <w:rFonts w:ascii="Consolas" w:hAnsi="Consolas" w:cs="Consolas"/>
+                <w:b/>
+                <w:bCs/>
+                <w:sz w:val="18"/>
+                <w:szCs w:val="18"/>
+              </w:rPr>
+              <w:t xml:space="preserve"> tooltip added to know at what level to draw maps</w:t>
+            </w:r>
+          </w:p>
+        </w:tc>
+      </w:tr>
+      <w:tr>
+        <w:tc>
+          <w:tcPr>
+            <w:tcW w:w="1070" w:type="dxa"/>
+          </w:tcPr>
+          <w:p>
+            <w:r>
+              <w:t>0.44b</w:t>
+            </w:r>
+          </w:p>
+        </w:tc>
+        <w:tc>
+          <w:tcPr>
+            <w:tcW w:w="1220" w:type="dxa"/>
+          </w:tcPr>
+          <w:p>
+            <w:r>
+              <w:t>2020.08.20</w:t>
+            </w:r>
+          </w:p>
+        </w:tc>
+        <w:tc>
+          <w:tcPr>
+            <w:tcW w:w="8500" w:type="dxa"/>
+          </w:tcPr>
+          <w:p>
+            <w:pPr>
+              <w:autoSpaceDE w:val="0"/>
+              <w:autoSpaceDN w:val="0"/>
+              <w:adjustRightInd w:val="0"/>
+              <w:rPr>
+                <w:rFonts w:ascii="Consolas" w:hAnsi="Consolas" w:cs="Consolas"/>
+                <w:b/>
+                <w:bCs/>
+                <w:sz w:val="18"/>
+                <w:szCs w:val="18"/>
+              </w:rPr>
+            </w:pPr>
+            <w:r>
+              <w:rPr>
+                <w:rFonts w:ascii="Consolas" w:hAnsi="Consolas" w:cs="Consolas"/>
+                <w:b/>
+                <w:bCs/>
+                <w:sz w:val="18"/>
+                <w:szCs w:val="18"/>
+              </w:rPr>
+              <w:t>Feature: maps boundaries are painted by default at national and at data level. If any map requires its boundaries be painted otherwise, it’s possible to change them individually on the maps tab.</w:t>
+            </w:r>
+          </w:p>
+        </w:tc>
+      </w:tr>
+      <w:tr>
+        <w:tc>
+          <w:tcPr>
+            <w:tcW w:w="1070" w:type="dxa"/>
+          </w:tcPr>
+          <w:p>
+            <w:bookmarkStart w:id="30" w:name="_Hlk48815140"/>
+            <w:r>
+              <w:t>0.44</w:t>
+            </w:r>
+          </w:p>
+        </w:tc>
+        <w:tc>
+          <w:tcPr>
+            <w:tcW w:w="1220" w:type="dxa"/>
+          </w:tcPr>
+          <w:p>
+            <w:r>
+              <w:t>2020.08.19</w:t>
+            </w:r>
+          </w:p>
+        </w:tc>
+        <w:tc>
+          <w:tcPr>
+            <w:tcW w:w="8500" w:type="dxa"/>
+          </w:tcPr>
+          <w:p>
+            <w:pPr>
+              <w:autoSpaceDE w:val="0"/>
+              <w:autoSpaceDN w:val="0"/>
+              <w:adjustRightInd w:val="0"/>
+              <w:rPr>
+                <w:rFonts w:ascii="Consolas" w:hAnsi="Consolas" w:cs="Consolas"/>
+                <w:b/>
+                <w:bCs/>
+                <w:sz w:val="18"/>
+                <w:szCs w:val="18"/>
+              </w:rPr>
+            </w:pPr>
+            <w:r>
+              <w:rPr>
+                <w:rFonts w:ascii="Consolas" w:hAnsi="Consolas" w:cs="Consolas"/>
+                <w:b/>
+                <w:bCs/>
+                <w:sz w:val="18"/>
+                <w:szCs w:val="18"/>
+              </w:rPr>
+              <w:t>Feature: maps boundaries are painted by default at national and first subnational level. If any map requires its boundaries be painted otherwise, it’s possible to change them individually on the maps tab.</w:t>
             </w:r>
           </w:p>
         </w:tc>
@@ -35315,6 +35488,7 @@
           </w:p>
           <w:p>
             <w:r>
+              <w:lastRenderedPageBreak/>
               <w:t xml:space="preserve">Bugfix: Monthly </w:t>
             </w:r>
             <w:proofErr w:type="spellStart"/>
@@ -35335,6 +35509,7 @@
           </w:tcPr>
           <w:p>
             <w:r>
+              <w:lastRenderedPageBreak/>
               <w:t>0.33</w:t>
             </w:r>
           </w:p>
@@ -35360,7 +35535,6 @@
           </w:p>
           <w:p>
             <w:r>
-              <w:lastRenderedPageBreak/>
               <w:t>Bugfix on Population value transformation from thousands to integer.</w:t>
             </w:r>
           </w:p>
@@ -35378,7 +35552,6 @@
           </w:tcPr>
           <w:p>
             <w:r>
-              <w:lastRenderedPageBreak/>
               <w:t>0.32</w:t>
             </w:r>
           </w:p>
@@ -36090,12 +36263,12 @@
           </w:p>
           <w:p>
             <w:r>
+              <w:lastRenderedPageBreak/>
               <w:t>Incidence rates indicators updated</w:t>
             </w:r>
           </w:p>
           <w:p>
             <w:r>
-              <w:lastRenderedPageBreak/>
               <w:t xml:space="preserve">Bugfix: </w:t>
             </w:r>
             <w:r>
@@ -39544,7 +39717,7 @@
 </file>
 
 <file path=customXml/itemProps1.xml><?xml version="1.0" encoding="utf-8"?>
-<ds:datastoreItem xmlns:ds="http://schemas.openxmlformats.org/officeDocument/2006/customXml" ds:itemID="{54A35975-C4D0-4A1B-A380-E17192847FA7}">
+<ds:datastoreItem xmlns:ds="http://schemas.openxmlformats.org/officeDocument/2006/customXml" ds:itemID="{ECFC5720-F766-46E2-9E6C-3EC42A3631B1}">
   <ds:schemaRefs>
     <ds:schemaRef ds:uri="http://schemas.openxmlformats.org/officeDocument/2006/bibliography"/>
   </ds:schemaRefs>

</xml_diff>

<commit_message>
force published text to be italic. MakeFootnotables and editables functions sets on first load.
</commit_message>
<xml_diff>
--- a/user_manual.docx
+++ b/user_manual.docx
@@ -34447,7 +34447,7 @@
                 <w:sz w:val="18"/>
                 <w:szCs w:val="18"/>
               </w:rPr>
-              <w:t xml:space="preserve">bugfix: </w:t>
+              <w:t>bugfix:</w:t>
             </w:r>
             <w:r>
               <w:rPr>
@@ -34457,7 +34457,7 @@
                 <w:sz w:val="18"/>
                 <w:szCs w:val="18"/>
               </w:rPr>
-              <w:t xml:space="preserve">map </w:t>
+              <w:t xml:space="preserve"> can be set each time a new CP is loaded and not only </w:t>
             </w:r>
             <w:r>
               <w:rPr>
@@ -34467,8 +34467,10 @@
                 <w:sz w:val="18"/>
                 <w:szCs w:val="18"/>
               </w:rPr>
-              <w:t>spinner kept loading sometimes when reloading maps at another level</w:t>
-            </w:r>
+              <w:t>on odd loads</w:t>
+            </w:r>
+            <w:bookmarkStart w:id="29" w:name="_GoBack"/>
+            <w:bookmarkEnd w:id="29"/>
           </w:p>
           <w:p>
             <w:pPr>
@@ -34477,6 +34479,8 @@
               <w:adjustRightInd w:val="0"/>
               <w:rPr>
                 <w:rFonts w:ascii="Consolas" w:hAnsi="Consolas" w:cs="Consolas"/>
+                <w:b/>
+                <w:bCs/>
                 <w:sz w:val="18"/>
                 <w:szCs w:val="18"/>
               </w:rPr>
@@ -34489,7 +34493,7 @@
                 <w:sz w:val="18"/>
                 <w:szCs w:val="18"/>
               </w:rPr>
-              <w:t xml:space="preserve">bugfix: some age groups were showing </w:t>
+              <w:t xml:space="preserve">bugfix: </w:t>
             </w:r>
             <w:r>
               <w:rPr>
@@ -34499,7 +34503,7 @@
                 <w:sz w:val="18"/>
                 <w:szCs w:val="18"/>
               </w:rPr>
-              <w:t>“</w:t>
+              <w:t xml:space="preserve">map </w:t>
             </w:r>
             <w:r>
               <w:rPr>
@@ -34509,8 +34513,20 @@
                 <w:sz w:val="18"/>
                 <w:szCs w:val="18"/>
               </w:rPr>
-              <w:t>,</w:t>
-            </w:r>
+              <w:t>spinner kept loading sometimes when reloading maps at another level</w:t>
+            </w:r>
+          </w:p>
+          <w:p>
+            <w:pPr>
+              <w:autoSpaceDE w:val="0"/>
+              <w:autoSpaceDN w:val="0"/>
+              <w:adjustRightInd w:val="0"/>
+              <w:rPr>
+                <w:rFonts w:ascii="Consolas" w:hAnsi="Consolas" w:cs="Consolas"/>
+                <w:sz w:val="18"/>
+                <w:szCs w:val="18"/>
+              </w:rPr>
+            </w:pPr>
             <w:r>
               <w:rPr>
                 <w:rFonts w:ascii="Consolas" w:hAnsi="Consolas" w:cs="Consolas"/>
@@ -34519,7 +34535,7 @@
                 <w:sz w:val="18"/>
                 <w:szCs w:val="18"/>
               </w:rPr>
-              <w:t>”</w:t>
+              <w:t xml:space="preserve">bugfix: some age groups were showing </w:t>
             </w:r>
             <w:r>
               <w:rPr>
@@ -34529,7 +34545,7 @@
                 <w:sz w:val="18"/>
                 <w:szCs w:val="18"/>
               </w:rPr>
-              <w:t xml:space="preserve"> separator instead of </w:t>
+              <w:t>“</w:t>
             </w:r>
             <w:r>
               <w:rPr>
@@ -34539,7 +34555,7 @@
                 <w:sz w:val="18"/>
                 <w:szCs w:val="18"/>
               </w:rPr>
-              <w:t>“</w:t>
+              <w:t>,</w:t>
             </w:r>
             <w:r>
               <w:rPr>
@@ -34549,7 +34565,7 @@
                 <w:sz w:val="18"/>
                 <w:szCs w:val="18"/>
               </w:rPr>
-              <w:t>/</w:t>
+              <w:t>”</w:t>
             </w:r>
             <w:r>
               <w:rPr>
@@ -34559,10 +34575,38 @@
                 <w:sz w:val="18"/>
                 <w:szCs w:val="18"/>
               </w:rPr>
+              <w:t xml:space="preserve"> separator instead of </w:t>
+            </w:r>
+            <w:r>
+              <w:rPr>
+                <w:rFonts w:ascii="Consolas" w:hAnsi="Consolas" w:cs="Consolas"/>
+                <w:b/>
+                <w:bCs/>
+                <w:sz w:val="18"/>
+                <w:szCs w:val="18"/>
+              </w:rPr>
+              <w:t>“</w:t>
+            </w:r>
+            <w:r>
+              <w:rPr>
+                <w:rFonts w:ascii="Consolas" w:hAnsi="Consolas" w:cs="Consolas"/>
+                <w:b/>
+                <w:bCs/>
+                <w:sz w:val="18"/>
+                <w:szCs w:val="18"/>
+              </w:rPr>
+              <w:t>/</w:t>
+            </w:r>
+            <w:r>
+              <w:rPr>
+                <w:rFonts w:ascii="Consolas" w:hAnsi="Consolas" w:cs="Consolas"/>
+                <w:b/>
+                <w:bCs/>
+                <w:sz w:val="18"/>
+                <w:szCs w:val="18"/>
+              </w:rPr>
               <w:t>”</w:t>
             </w:r>
-            <w:bookmarkStart w:id="29" w:name="_GoBack"/>
-            <w:bookmarkEnd w:id="29"/>
           </w:p>
           <w:p>
             <w:pPr>
@@ -35463,6 +35507,7 @@
           </w:tcPr>
           <w:p>
             <w:r>
+              <w:lastRenderedPageBreak/>
               <w:t>0.34</w:t>
             </w:r>
           </w:p>
@@ -35488,7 +35533,6 @@
           </w:p>
           <w:p>
             <w:r>
-              <w:lastRenderedPageBreak/>
               <w:t xml:space="preserve">Bugfix: Monthly </w:t>
             </w:r>
             <w:proofErr w:type="spellStart"/>
@@ -35509,7 +35553,6 @@
           </w:tcPr>
           <w:p>
             <w:r>
-              <w:lastRenderedPageBreak/>
               <w:t>0.33</w:t>
             </w:r>
           </w:p>
@@ -36233,6 +36276,7 @@
           </w:tcPr>
           <w:p>
             <w:r>
+              <w:lastRenderedPageBreak/>
               <w:t>0.18</w:t>
             </w:r>
           </w:p>
@@ -36263,7 +36307,6 @@
           </w:p>
           <w:p>
             <w:r>
-              <w:lastRenderedPageBreak/>
               <w:t>Incidence rates indicators updated</w:t>
             </w:r>
           </w:p>
@@ -36309,7 +36352,6 @@
           </w:tcPr>
           <w:p>
             <w:r>
-              <w:lastRenderedPageBreak/>
               <w:t>0.17</w:t>
             </w:r>
           </w:p>
@@ -39717,7 +39759,7 @@
 </file>
 
 <file path=customXml/itemProps1.xml><?xml version="1.0" encoding="utf-8"?>
-<ds:datastoreItem xmlns:ds="http://schemas.openxmlformats.org/officeDocument/2006/customXml" ds:itemID="{ECFC5720-F766-46E2-9E6C-3EC42A3631B1}">
+<ds:datastoreItem xmlns:ds="http://schemas.openxmlformats.org/officeDocument/2006/customXml" ds:itemID="{4135C76C-9EBA-41E8-9EEF-8EA754D6F5D8}">
   <ds:schemaRefs>
     <ds:schemaRef ds:uri="http://schemas.openxmlformats.org/officeDocument/2006/bibliography"/>
   </ds:schemaRefs>

</xml_diff>

<commit_message>
Feature: resize maps and chart sections. Resize nota bene text are integrated in this new feature.
</commit_message>
<xml_diff>
--- a/user_manual.docx
+++ b/user_manual.docx
@@ -120,6 +120,7 @@
               <w:noProof/>
               <w:sz w:val="22"/>
               <w:szCs w:val="22"/>
+              <w:lang w:val="fr-CH" w:eastAsia="fr-CH"/>
             </w:rPr>
           </w:pPr>
           <w:r>
@@ -152,7 +153,7 @@
             </w:rPr>
             <w:fldChar w:fldCharType="separate"/>
           </w:r>
-          <w:hyperlink w:anchor="_Toc41559650" w:history="1">
+          <w:hyperlink w:anchor="_Toc55582214" w:history="1">
             <w:r>
               <w:rPr>
                 <w:rStyle w:val="Hyperlink"/>
@@ -169,6 +170,7 @@
                 <w:noProof/>
                 <w:sz w:val="22"/>
                 <w:szCs w:val="22"/>
+                <w:lang w:val="fr-CH" w:eastAsia="fr-CH"/>
               </w:rPr>
               <w:tab/>
             </w:r>
@@ -198,7 +200,7 @@
                 <w:noProof/>
                 <w:webHidden/>
               </w:rPr>
-              <w:instrText xml:space="preserve"> PAGEREF _Toc41559650 \h </w:instrText>
+              <w:instrText xml:space="preserve"> PAGEREF _Toc55582214 \h </w:instrText>
             </w:r>
             <w:r>
               <w:rPr>
@@ -242,9 +244,10 @@
               <w:noProof/>
               <w:sz w:val="22"/>
               <w:szCs w:val="22"/>
+              <w:lang w:val="fr-CH" w:eastAsia="fr-CH"/>
             </w:rPr>
           </w:pPr>
-          <w:hyperlink w:anchor="_Toc41559651" w:history="1">
+          <w:hyperlink w:anchor="_Toc55582215" w:history="1">
             <w:r>
               <w:rPr>
                 <w:rStyle w:val="Hyperlink"/>
@@ -259,6 +262,7 @@
                 <w:noProof/>
                 <w:sz w:val="22"/>
                 <w:szCs w:val="22"/>
+                <w:lang w:val="fr-CH" w:eastAsia="fr-CH"/>
               </w:rPr>
               <w:tab/>
             </w:r>
@@ -288,7 +292,7 @@
                 <w:noProof/>
                 <w:webHidden/>
               </w:rPr>
-              <w:instrText xml:space="preserve"> PAGEREF _Toc41559651 \h </w:instrText>
+              <w:instrText xml:space="preserve"> PAGEREF _Toc55582215 \h </w:instrText>
             </w:r>
             <w:r>
               <w:rPr>
@@ -332,9 +336,10 @@
               <w:noProof/>
               <w:sz w:val="22"/>
               <w:szCs w:val="22"/>
+              <w:lang w:val="fr-CH" w:eastAsia="fr-CH"/>
             </w:rPr>
           </w:pPr>
-          <w:hyperlink w:anchor="_Toc41559652" w:history="1">
+          <w:hyperlink w:anchor="_Toc55582216" w:history="1">
             <w:r>
               <w:rPr>
                 <w:rStyle w:val="Hyperlink"/>
@@ -349,6 +354,7 @@
                 <w:noProof/>
                 <w:sz w:val="22"/>
                 <w:szCs w:val="22"/>
+                <w:lang w:val="fr-CH" w:eastAsia="fr-CH"/>
               </w:rPr>
               <w:tab/>
             </w:r>
@@ -378,7 +384,7 @@
                 <w:noProof/>
                 <w:webHidden/>
               </w:rPr>
-              <w:instrText xml:space="preserve"> PAGEREF _Toc41559652 \h </w:instrText>
+              <w:instrText xml:space="preserve"> PAGEREF _Toc55582216 \h </w:instrText>
             </w:r>
             <w:r>
               <w:rPr>
@@ -422,9 +428,10 @@
               <w:noProof/>
               <w:sz w:val="22"/>
               <w:szCs w:val="22"/>
+              <w:lang w:val="fr-CH" w:eastAsia="fr-CH"/>
             </w:rPr>
           </w:pPr>
-          <w:hyperlink w:anchor="_Toc41559653" w:history="1">
+          <w:hyperlink w:anchor="_Toc55582217" w:history="1">
             <w:r>
               <w:rPr>
                 <w:rStyle w:val="Hyperlink"/>
@@ -439,6 +446,7 @@
                 <w:noProof/>
                 <w:sz w:val="22"/>
                 <w:szCs w:val="22"/>
+                <w:lang w:val="fr-CH" w:eastAsia="fr-CH"/>
               </w:rPr>
               <w:tab/>
             </w:r>
@@ -468,7 +476,7 @@
                 <w:noProof/>
                 <w:webHidden/>
               </w:rPr>
-              <w:instrText xml:space="preserve"> PAGEREF _Toc41559653 \h </w:instrText>
+              <w:instrText xml:space="preserve"> PAGEREF _Toc55582217 \h </w:instrText>
             </w:r>
             <w:r>
               <w:rPr>
@@ -512,9 +520,10 @@
               <w:noProof/>
               <w:sz w:val="22"/>
               <w:szCs w:val="22"/>
+              <w:lang w:val="fr-CH" w:eastAsia="fr-CH"/>
             </w:rPr>
           </w:pPr>
-          <w:hyperlink w:anchor="_Toc41559654" w:history="1">
+          <w:hyperlink w:anchor="_Toc55582218" w:history="1">
             <w:r>
               <w:rPr>
                 <w:rStyle w:val="Hyperlink"/>
@@ -529,6 +538,7 @@
                 <w:noProof/>
                 <w:sz w:val="22"/>
                 <w:szCs w:val="22"/>
+                <w:lang w:val="fr-CH" w:eastAsia="fr-CH"/>
               </w:rPr>
               <w:tab/>
             </w:r>
@@ -558,7 +568,7 @@
                 <w:noProof/>
                 <w:webHidden/>
               </w:rPr>
-              <w:instrText xml:space="preserve"> PAGEREF _Toc41559654 \h </w:instrText>
+              <w:instrText xml:space="preserve"> PAGEREF _Toc55582218 \h </w:instrText>
             </w:r>
             <w:r>
               <w:rPr>
@@ -602,9 +612,10 @@
               <w:noProof/>
               <w:sz w:val="22"/>
               <w:szCs w:val="22"/>
+              <w:lang w:val="fr-CH" w:eastAsia="fr-CH"/>
             </w:rPr>
           </w:pPr>
-          <w:hyperlink w:anchor="_Toc41559655" w:history="1">
+          <w:hyperlink w:anchor="_Toc55582219" w:history="1">
             <w:r>
               <w:rPr>
                 <w:rStyle w:val="Hyperlink"/>
@@ -619,6 +630,7 @@
                 <w:noProof/>
                 <w:sz w:val="22"/>
                 <w:szCs w:val="22"/>
+                <w:lang w:val="fr-CH" w:eastAsia="fr-CH"/>
               </w:rPr>
               <w:tab/>
             </w:r>
@@ -648,7 +660,7 @@
                 <w:noProof/>
                 <w:webHidden/>
               </w:rPr>
-              <w:instrText xml:space="preserve"> PAGEREF _Toc41559655 \h </w:instrText>
+              <w:instrText xml:space="preserve"> PAGEREF _Toc55582219 \h </w:instrText>
             </w:r>
             <w:r>
               <w:rPr>
@@ -692,9 +704,10 @@
               <w:noProof/>
               <w:sz w:val="22"/>
               <w:szCs w:val="22"/>
+              <w:lang w:val="fr-CH" w:eastAsia="fr-CH"/>
             </w:rPr>
           </w:pPr>
-          <w:hyperlink w:anchor="_Toc41559656" w:history="1">
+          <w:hyperlink w:anchor="_Toc55582220" w:history="1">
             <w:r>
               <w:rPr>
                 <w:rStyle w:val="Hyperlink"/>
@@ -709,6 +722,7 @@
                 <w:noProof/>
                 <w:sz w:val="22"/>
                 <w:szCs w:val="22"/>
+                <w:lang w:val="fr-CH" w:eastAsia="fr-CH"/>
               </w:rPr>
               <w:tab/>
             </w:r>
@@ -738,7 +752,7 @@
                 <w:noProof/>
                 <w:webHidden/>
               </w:rPr>
-              <w:instrText xml:space="preserve"> PAGEREF _Toc41559656 \h </w:instrText>
+              <w:instrText xml:space="preserve"> PAGEREF _Toc55582220 \h </w:instrText>
             </w:r>
             <w:r>
               <w:rPr>
@@ -782,9 +796,10 @@
               <w:noProof/>
               <w:sz w:val="22"/>
               <w:szCs w:val="22"/>
+              <w:lang w:val="fr-CH" w:eastAsia="fr-CH"/>
             </w:rPr>
           </w:pPr>
-          <w:hyperlink w:anchor="_Toc41559657" w:history="1">
+          <w:hyperlink w:anchor="_Toc55582221" w:history="1">
             <w:r>
               <w:rPr>
                 <w:rStyle w:val="Hyperlink"/>
@@ -799,6 +814,7 @@
                 <w:noProof/>
                 <w:sz w:val="22"/>
                 <w:szCs w:val="22"/>
+                <w:lang w:val="fr-CH" w:eastAsia="fr-CH"/>
               </w:rPr>
               <w:tab/>
             </w:r>
@@ -807,7 +823,7 @@
                 <w:rStyle w:val="Hyperlink"/>
                 <w:noProof/>
               </w:rPr>
-              <w:t>Footnotes</w:t>
+              <w:t>Resizing Maps and Charts sections and Nota Bene texts.</w:t>
             </w:r>
             <w:r>
               <w:rPr>
@@ -828,7 +844,7 @@
                 <w:noProof/>
                 <w:webHidden/>
               </w:rPr>
-              <w:instrText xml:space="preserve"> PAGEREF _Toc41559657 \h </w:instrText>
+              <w:instrText xml:space="preserve"> PAGEREF _Toc55582221 \h </w:instrText>
             </w:r>
             <w:r>
               <w:rPr>
@@ -872,9 +888,10 @@
               <w:noProof/>
               <w:sz w:val="22"/>
               <w:szCs w:val="22"/>
+              <w:lang w:val="fr-CH" w:eastAsia="fr-CH"/>
             </w:rPr>
           </w:pPr>
-          <w:hyperlink w:anchor="_Toc41559658" w:history="1">
+          <w:hyperlink w:anchor="_Toc55582222" w:history="1">
             <w:r>
               <w:rPr>
                 <w:rStyle w:val="Hyperlink"/>
@@ -889,6 +906,7 @@
                 <w:noProof/>
                 <w:sz w:val="22"/>
                 <w:szCs w:val="22"/>
+                <w:lang w:val="fr-CH" w:eastAsia="fr-CH"/>
               </w:rPr>
               <w:tab/>
             </w:r>
@@ -897,7 +915,7 @@
                 <w:rStyle w:val="Hyperlink"/>
                 <w:noProof/>
               </w:rPr>
-              <w:t>Help</w:t>
+              <w:t>Footnotes</w:t>
             </w:r>
             <w:r>
               <w:rPr>
@@ -918,7 +936,7 @@
                 <w:noProof/>
                 <w:webHidden/>
               </w:rPr>
-              <w:instrText xml:space="preserve"> PAGEREF _Toc41559658 \h </w:instrText>
+              <w:instrText xml:space="preserve"> PAGEREF _Toc55582222 \h </w:instrText>
             </w:r>
             <w:r>
               <w:rPr>
@@ -962,9 +980,10 @@
               <w:noProof/>
               <w:sz w:val="22"/>
               <w:szCs w:val="22"/>
+              <w:lang w:val="fr-CH" w:eastAsia="fr-CH"/>
             </w:rPr>
           </w:pPr>
-          <w:hyperlink w:anchor="_Toc41559659" w:history="1">
+          <w:hyperlink w:anchor="_Toc55582223" w:history="1">
             <w:r>
               <w:rPr>
                 <w:rStyle w:val="Hyperlink"/>
@@ -979,6 +998,7 @@
                 <w:noProof/>
                 <w:sz w:val="22"/>
                 <w:szCs w:val="22"/>
+                <w:lang w:val="fr-CH" w:eastAsia="fr-CH"/>
               </w:rPr>
               <w:tab/>
             </w:r>
@@ -987,7 +1007,7 @@
                 <w:rStyle w:val="Hyperlink"/>
                 <w:noProof/>
               </w:rPr>
-              <w:t>Generate another country profile</w:t>
+              <w:t>Help</w:t>
             </w:r>
             <w:r>
               <w:rPr>
@@ -1008,7 +1028,7 @@
                 <w:noProof/>
                 <w:webHidden/>
               </w:rPr>
-              <w:instrText xml:space="preserve"> PAGEREF _Toc41559659 \h </w:instrText>
+              <w:instrText xml:space="preserve"> PAGEREF _Toc55582223 \h </w:instrText>
             </w:r>
             <w:r>
               <w:rPr>
@@ -1028,7 +1048,101 @@
                 <w:noProof/>
                 <w:webHidden/>
               </w:rPr>
-              <w:t>10</w:t>
+              <w:t>11</w:t>
+            </w:r>
+            <w:r>
+              <w:rPr>
+                <w:noProof/>
+                <w:webHidden/>
+              </w:rPr>
+              <w:fldChar w:fldCharType="end"/>
+            </w:r>
+          </w:hyperlink>
+          <w:bookmarkStart w:id="0" w:name="_GoBack"/>
+          <w:bookmarkEnd w:id="0"/>
+        </w:p>
+        <w:p>
+          <w:pPr>
+            <w:pStyle w:val="TOC2"/>
+            <w:tabs>
+              <w:tab w:val="left" w:pos="1100"/>
+              <w:tab w:val="right" w:leader="dot" w:pos="10790"/>
+            </w:tabs>
+            <w:rPr>
+              <w:rFonts w:eastAsiaTheme="minorEastAsia" w:cstheme="minorBidi"/>
+              <w:smallCaps w:val="0"/>
+              <w:noProof/>
+              <w:sz w:val="22"/>
+              <w:szCs w:val="22"/>
+              <w:lang w:val="fr-CH" w:eastAsia="fr-CH"/>
+            </w:rPr>
+          </w:pPr>
+          <w:hyperlink w:anchor="_Toc55582224" w:history="1">
+            <w:r>
+              <w:rPr>
+                <w:rStyle w:val="Hyperlink"/>
+                <w:noProof/>
+              </w:rPr>
+              <w:t>1.3.7.</w:t>
+            </w:r>
+            <w:r>
+              <w:rPr>
+                <w:rFonts w:eastAsiaTheme="minorEastAsia" w:cstheme="minorBidi"/>
+                <w:smallCaps w:val="0"/>
+                <w:noProof/>
+                <w:sz w:val="22"/>
+                <w:szCs w:val="22"/>
+                <w:lang w:val="fr-CH" w:eastAsia="fr-CH"/>
+              </w:rPr>
+              <w:tab/>
+            </w:r>
+            <w:r>
+              <w:rPr>
+                <w:rStyle w:val="Hyperlink"/>
+                <w:noProof/>
+              </w:rPr>
+              <w:t>Generate another country profile</w:t>
+            </w:r>
+            <w:r>
+              <w:rPr>
+                <w:noProof/>
+                <w:webHidden/>
+              </w:rPr>
+              <w:tab/>
+            </w:r>
+            <w:r>
+              <w:rPr>
+                <w:noProof/>
+                <w:webHidden/>
+              </w:rPr>
+              <w:fldChar w:fldCharType="begin"/>
+            </w:r>
+            <w:r>
+              <w:rPr>
+                <w:noProof/>
+                <w:webHidden/>
+              </w:rPr>
+              <w:instrText xml:space="preserve"> PAGEREF _Toc55582224 \h </w:instrText>
+            </w:r>
+            <w:r>
+              <w:rPr>
+                <w:noProof/>
+                <w:webHidden/>
+              </w:rPr>
+            </w:r>
+            <w:r>
+              <w:rPr>
+                <w:noProof/>
+                <w:webHidden/>
+              </w:rPr>
+              <w:fldChar w:fldCharType="separate"/>
+            </w:r>
+            <w:r>
+              <w:rPr>
+                <w:noProof/>
+                <w:webHidden/>
+              </w:rPr>
+              <w:t>11</w:t>
             </w:r>
             <w:r>
               <w:rPr>
@@ -1052,9 +1166,10 @@
               <w:noProof/>
               <w:sz w:val="22"/>
               <w:szCs w:val="22"/>
+              <w:lang w:val="fr-CH" w:eastAsia="fr-CH"/>
             </w:rPr>
           </w:pPr>
-          <w:hyperlink w:anchor="_Toc41559660" w:history="1">
+          <w:hyperlink w:anchor="_Toc55582225" w:history="1">
             <w:r>
               <w:rPr>
                 <w:rStyle w:val="Hyperlink"/>
@@ -1069,6 +1184,7 @@
                 <w:noProof/>
                 <w:sz w:val="22"/>
                 <w:szCs w:val="22"/>
+                <w:lang w:val="fr-CH" w:eastAsia="fr-CH"/>
               </w:rPr>
               <w:tab/>
             </w:r>
@@ -1098,7 +1214,7 @@
                 <w:noProof/>
                 <w:webHidden/>
               </w:rPr>
-              <w:instrText xml:space="preserve"> PAGEREF _Toc41559660 \h </w:instrText>
+              <w:instrText xml:space="preserve"> PAGEREF _Toc55582225 \h </w:instrText>
             </w:r>
             <w:r>
               <w:rPr>
@@ -1118,7 +1234,7 @@
                 <w:noProof/>
                 <w:webHidden/>
               </w:rPr>
-              <w:t>11</w:t>
+              <w:t>12</w:t>
             </w:r>
             <w:r>
               <w:rPr>
@@ -1142,9 +1258,10 @@
               <w:noProof/>
               <w:sz w:val="22"/>
               <w:szCs w:val="22"/>
+              <w:lang w:val="fr-CH" w:eastAsia="fr-CH"/>
             </w:rPr>
           </w:pPr>
-          <w:hyperlink w:anchor="_Toc41559661" w:history="1">
+          <w:hyperlink w:anchor="_Toc55582226" w:history="1">
             <w:r>
               <w:rPr>
                 <w:rStyle w:val="Hyperlink"/>
@@ -1159,6 +1276,7 @@
                 <w:noProof/>
                 <w:sz w:val="22"/>
                 <w:szCs w:val="22"/>
+                <w:lang w:val="fr-CH" w:eastAsia="fr-CH"/>
               </w:rPr>
               <w:tab/>
             </w:r>
@@ -1188,7 +1306,7 @@
                 <w:noProof/>
                 <w:webHidden/>
               </w:rPr>
-              <w:instrText xml:space="preserve"> PAGEREF _Toc41559661 \h </w:instrText>
+              <w:instrText xml:space="preserve"> PAGEREF _Toc55582226 \h </w:instrText>
             </w:r>
             <w:r>
               <w:rPr>
@@ -1208,7 +1326,7 @@
                 <w:noProof/>
                 <w:webHidden/>
               </w:rPr>
-              <w:t>11</w:t>
+              <w:t>12</w:t>
             </w:r>
             <w:r>
               <w:rPr>
@@ -1232,9 +1350,10 @@
               <w:noProof/>
               <w:sz w:val="22"/>
               <w:szCs w:val="22"/>
+              <w:lang w:val="fr-CH" w:eastAsia="fr-CH"/>
             </w:rPr>
           </w:pPr>
-          <w:hyperlink w:anchor="_Toc41559662" w:history="1">
+          <w:hyperlink w:anchor="_Toc55582227" w:history="1">
             <w:r>
               <w:rPr>
                 <w:rStyle w:val="Hyperlink"/>
@@ -1249,6 +1368,7 @@
                 <w:noProof/>
                 <w:sz w:val="22"/>
                 <w:szCs w:val="22"/>
+                <w:lang w:val="fr-CH" w:eastAsia="fr-CH"/>
               </w:rPr>
               <w:tab/>
             </w:r>
@@ -1278,7 +1398,7 @@
                 <w:noProof/>
                 <w:webHidden/>
               </w:rPr>
-              <w:instrText xml:space="preserve"> PAGEREF _Toc41559662 \h </w:instrText>
+              <w:instrText xml:space="preserve"> PAGEREF _Toc55582227 \h </w:instrText>
             </w:r>
             <w:r>
               <w:rPr>
@@ -1298,7 +1418,7 @@
                 <w:noProof/>
                 <w:webHidden/>
               </w:rPr>
-              <w:t>11</w:t>
+              <w:t>12</w:t>
             </w:r>
             <w:r>
               <w:rPr>
@@ -1322,9 +1442,10 @@
               <w:noProof/>
               <w:sz w:val="22"/>
               <w:szCs w:val="22"/>
+              <w:lang w:val="fr-CH" w:eastAsia="fr-CH"/>
             </w:rPr>
           </w:pPr>
-          <w:hyperlink w:anchor="_Toc41559663" w:history="1">
+          <w:hyperlink w:anchor="_Toc55582228" w:history="1">
             <w:r>
               <w:rPr>
                 <w:rStyle w:val="Hyperlink"/>
@@ -1339,6 +1460,7 @@
                 <w:noProof/>
                 <w:sz w:val="22"/>
                 <w:szCs w:val="22"/>
+                <w:lang w:val="fr-CH" w:eastAsia="fr-CH"/>
               </w:rPr>
               <w:tab/>
             </w:r>
@@ -1368,7 +1490,7 @@
                 <w:noProof/>
                 <w:webHidden/>
               </w:rPr>
-              <w:instrText xml:space="preserve"> PAGEREF _Toc41559663 \h </w:instrText>
+              <w:instrText xml:space="preserve"> PAGEREF _Toc55582228 \h </w:instrText>
             </w:r>
             <w:r>
               <w:rPr>
@@ -1388,7 +1510,7 @@
                 <w:noProof/>
                 <w:webHidden/>
               </w:rPr>
-              <w:t>11</w:t>
+              <w:t>12</w:t>
             </w:r>
             <w:r>
               <w:rPr>
@@ -1412,9 +1534,10 @@
               <w:noProof/>
               <w:sz w:val="22"/>
               <w:szCs w:val="22"/>
+              <w:lang w:val="fr-CH" w:eastAsia="fr-CH"/>
             </w:rPr>
           </w:pPr>
-          <w:hyperlink w:anchor="_Toc41559664" w:history="1">
+          <w:hyperlink w:anchor="_Toc55582229" w:history="1">
             <w:r>
               <w:rPr>
                 <w:rStyle w:val="Hyperlink"/>
@@ -1429,6 +1552,7 @@
                 <w:noProof/>
                 <w:sz w:val="22"/>
                 <w:szCs w:val="22"/>
+                <w:lang w:val="fr-CH" w:eastAsia="fr-CH"/>
               </w:rPr>
               <w:tab/>
             </w:r>
@@ -1458,7 +1582,7 @@
                 <w:noProof/>
                 <w:webHidden/>
               </w:rPr>
-              <w:instrText xml:space="preserve"> PAGEREF _Toc41559664 \h </w:instrText>
+              <w:instrText xml:space="preserve"> PAGEREF _Toc55582229 \h </w:instrText>
             </w:r>
             <w:r>
               <w:rPr>
@@ -1478,7 +1602,7 @@
                 <w:noProof/>
                 <w:webHidden/>
               </w:rPr>
-              <w:t>12</w:t>
+              <w:t>13</w:t>
             </w:r>
             <w:r>
               <w:rPr>
@@ -1502,9 +1626,10 @@
               <w:noProof/>
               <w:sz w:val="22"/>
               <w:szCs w:val="22"/>
+              <w:lang w:val="fr-CH" w:eastAsia="fr-CH"/>
             </w:rPr>
           </w:pPr>
-          <w:hyperlink w:anchor="_Toc41559665" w:history="1">
+          <w:hyperlink w:anchor="_Toc55582230" w:history="1">
             <w:r>
               <w:rPr>
                 <w:rStyle w:val="Hyperlink"/>
@@ -1519,6 +1644,7 @@
                 <w:noProof/>
                 <w:sz w:val="22"/>
                 <w:szCs w:val="22"/>
+                <w:lang w:val="fr-CH" w:eastAsia="fr-CH"/>
               </w:rPr>
               <w:tab/>
             </w:r>
@@ -1548,7 +1674,7 @@
                 <w:noProof/>
                 <w:webHidden/>
               </w:rPr>
-              <w:instrText xml:space="preserve"> PAGEREF _Toc41559665 \h </w:instrText>
+              <w:instrText xml:space="preserve"> PAGEREF _Toc55582230 \h </w:instrText>
             </w:r>
             <w:r>
               <w:rPr>
@@ -1568,7 +1694,7 @@
                 <w:noProof/>
                 <w:webHidden/>
               </w:rPr>
-              <w:t>13</w:t>
+              <w:t>14</w:t>
             </w:r>
             <w:r>
               <w:rPr>
@@ -1592,9 +1718,10 @@
               <w:noProof/>
               <w:sz w:val="22"/>
               <w:szCs w:val="22"/>
+              <w:lang w:val="fr-CH" w:eastAsia="fr-CH"/>
             </w:rPr>
           </w:pPr>
-          <w:hyperlink w:anchor="_Toc41559666" w:history="1">
+          <w:hyperlink w:anchor="_Toc55582231" w:history="1">
             <w:r>
               <w:rPr>
                 <w:rStyle w:val="Hyperlink"/>
@@ -1609,6 +1736,7 @@
                 <w:noProof/>
                 <w:sz w:val="22"/>
                 <w:szCs w:val="22"/>
+                <w:lang w:val="fr-CH" w:eastAsia="fr-CH"/>
               </w:rPr>
               <w:tab/>
             </w:r>
@@ -1638,7 +1766,7 @@
                 <w:noProof/>
                 <w:webHidden/>
               </w:rPr>
-              <w:instrText xml:space="preserve"> PAGEREF _Toc41559666 \h </w:instrText>
+              <w:instrText xml:space="preserve"> PAGEREF _Toc55582231 \h </w:instrText>
             </w:r>
             <w:r>
               <w:rPr>
@@ -1658,7 +1786,7 @@
                 <w:noProof/>
                 <w:webHidden/>
               </w:rPr>
-              <w:t>14</w:t>
+              <w:t>15</w:t>
             </w:r>
             <w:r>
               <w:rPr>
@@ -1684,9 +1812,10 @@
               <w:noProof/>
               <w:sz w:val="22"/>
               <w:szCs w:val="22"/>
+              <w:lang w:val="fr-CH" w:eastAsia="fr-CH"/>
             </w:rPr>
           </w:pPr>
-          <w:hyperlink w:anchor="_Toc41559667" w:history="1">
+          <w:hyperlink w:anchor="_Toc55582232" w:history="1">
             <w:r>
               <w:rPr>
                 <w:rStyle w:val="Hyperlink"/>
@@ -1703,6 +1832,7 @@
                 <w:noProof/>
                 <w:sz w:val="22"/>
                 <w:szCs w:val="22"/>
+                <w:lang w:val="fr-CH" w:eastAsia="fr-CH"/>
               </w:rPr>
               <w:tab/>
             </w:r>
@@ -1732,7 +1862,7 @@
                 <w:noProof/>
                 <w:webHidden/>
               </w:rPr>
-              <w:instrText xml:space="preserve"> PAGEREF _Toc41559667 \h </w:instrText>
+              <w:instrText xml:space="preserve"> PAGEREF _Toc55582232 \h </w:instrText>
             </w:r>
             <w:r>
               <w:rPr>
@@ -1752,7 +1882,7 @@
                 <w:noProof/>
                 <w:webHidden/>
               </w:rPr>
-              <w:t>15</w:t>
+              <w:t>16</w:t>
             </w:r>
             <w:r>
               <w:rPr>
@@ -1776,9 +1906,10 @@
               <w:noProof/>
               <w:sz w:val="22"/>
               <w:szCs w:val="22"/>
+              <w:lang w:val="fr-CH" w:eastAsia="fr-CH"/>
             </w:rPr>
           </w:pPr>
-          <w:hyperlink w:anchor="_Toc41559668" w:history="1">
+          <w:hyperlink w:anchor="_Toc55582233" w:history="1">
             <w:r>
               <w:rPr>
                 <w:rStyle w:val="Hyperlink"/>
@@ -1793,6 +1924,7 @@
                 <w:noProof/>
                 <w:sz w:val="22"/>
                 <w:szCs w:val="22"/>
+                <w:lang w:val="fr-CH" w:eastAsia="fr-CH"/>
               </w:rPr>
               <w:tab/>
             </w:r>
@@ -1822,7 +1954,7 @@
                 <w:noProof/>
                 <w:webHidden/>
               </w:rPr>
-              <w:instrText xml:space="preserve"> PAGEREF _Toc41559668 \h </w:instrText>
+              <w:instrText xml:space="preserve"> PAGEREF _Toc55582233 \h </w:instrText>
             </w:r>
             <w:r>
               <w:rPr>
@@ -1842,7 +1974,7 @@
                 <w:noProof/>
                 <w:webHidden/>
               </w:rPr>
-              <w:t>15</w:t>
+              <w:t>16</w:t>
             </w:r>
             <w:r>
               <w:rPr>
@@ -1866,9 +1998,10 @@
               <w:noProof/>
               <w:sz w:val="22"/>
               <w:szCs w:val="22"/>
+              <w:lang w:val="fr-CH" w:eastAsia="fr-CH"/>
             </w:rPr>
           </w:pPr>
-          <w:hyperlink w:anchor="_Toc41559669" w:history="1">
+          <w:hyperlink w:anchor="_Toc55582234" w:history="1">
             <w:r>
               <w:rPr>
                 <w:rStyle w:val="Hyperlink"/>
@@ -1883,6 +2016,7 @@
                 <w:noProof/>
                 <w:sz w:val="22"/>
                 <w:szCs w:val="22"/>
+                <w:lang w:val="fr-CH" w:eastAsia="fr-CH"/>
               </w:rPr>
               <w:tab/>
             </w:r>
@@ -1912,7 +2046,7 @@
                 <w:noProof/>
                 <w:webHidden/>
               </w:rPr>
-              <w:instrText xml:space="preserve"> PAGEREF _Toc41559669 \h </w:instrText>
+              <w:instrText xml:space="preserve"> PAGEREF _Toc55582234 \h </w:instrText>
             </w:r>
             <w:r>
               <w:rPr>
@@ -1932,7 +2066,7 @@
                 <w:noProof/>
                 <w:webHidden/>
               </w:rPr>
-              <w:t>16</w:t>
+              <w:t>17</w:t>
             </w:r>
             <w:r>
               <w:rPr>
@@ -1956,9 +2090,10 @@
               <w:noProof/>
               <w:sz w:val="22"/>
               <w:szCs w:val="22"/>
+              <w:lang w:val="fr-CH" w:eastAsia="fr-CH"/>
             </w:rPr>
           </w:pPr>
-          <w:hyperlink w:anchor="_Toc41559670" w:history="1">
+          <w:hyperlink w:anchor="_Toc55582235" w:history="1">
             <w:r>
               <w:rPr>
                 <w:rStyle w:val="Hyperlink"/>
@@ -1973,6 +2108,7 @@
                 <w:noProof/>
                 <w:sz w:val="22"/>
                 <w:szCs w:val="22"/>
+                <w:lang w:val="fr-CH" w:eastAsia="fr-CH"/>
               </w:rPr>
               <w:tab/>
             </w:r>
@@ -2002,7 +2138,7 @@
                 <w:noProof/>
                 <w:webHidden/>
               </w:rPr>
-              <w:instrText xml:space="preserve"> PAGEREF _Toc41559670 \h </w:instrText>
+              <w:instrText xml:space="preserve"> PAGEREF _Toc55582235 \h </w:instrText>
             </w:r>
             <w:r>
               <w:rPr>
@@ -2022,7 +2158,7 @@
                 <w:noProof/>
                 <w:webHidden/>
               </w:rPr>
-              <w:t>20</w:t>
+              <w:t>21</w:t>
             </w:r>
             <w:r>
               <w:rPr>
@@ -2046,9 +2182,10 @@
               <w:noProof/>
               <w:sz w:val="22"/>
               <w:szCs w:val="22"/>
+              <w:lang w:val="fr-CH" w:eastAsia="fr-CH"/>
             </w:rPr>
           </w:pPr>
-          <w:hyperlink w:anchor="_Toc41559671" w:history="1">
+          <w:hyperlink w:anchor="_Toc55582236" w:history="1">
             <w:r>
               <w:rPr>
                 <w:rStyle w:val="Hyperlink"/>
@@ -2063,6 +2200,7 @@
                 <w:noProof/>
                 <w:sz w:val="22"/>
                 <w:szCs w:val="22"/>
+                <w:lang w:val="fr-CH" w:eastAsia="fr-CH"/>
               </w:rPr>
               <w:tab/>
             </w:r>
@@ -2092,7 +2230,7 @@
                 <w:noProof/>
                 <w:webHidden/>
               </w:rPr>
-              <w:instrText xml:space="preserve"> PAGEREF _Toc41559671 \h </w:instrText>
+              <w:instrText xml:space="preserve"> PAGEREF _Toc55582236 \h </w:instrText>
             </w:r>
             <w:r>
               <w:rPr>
@@ -2112,7 +2250,7 @@
                 <w:noProof/>
                 <w:webHidden/>
               </w:rPr>
-              <w:t>21</w:t>
+              <w:t>22</w:t>
             </w:r>
             <w:r>
               <w:rPr>
@@ -2136,9 +2274,10 @@
               <w:noProof/>
               <w:sz w:val="22"/>
               <w:szCs w:val="22"/>
+              <w:lang w:val="fr-CH" w:eastAsia="fr-CH"/>
             </w:rPr>
           </w:pPr>
-          <w:hyperlink w:anchor="_Toc41559672" w:history="1">
+          <w:hyperlink w:anchor="_Toc55582237" w:history="1">
             <w:r>
               <w:rPr>
                 <w:rStyle w:val="Hyperlink"/>
@@ -2153,6 +2292,7 @@
                 <w:noProof/>
                 <w:sz w:val="22"/>
                 <w:szCs w:val="22"/>
+                <w:lang w:val="fr-CH" w:eastAsia="fr-CH"/>
               </w:rPr>
               <w:tab/>
             </w:r>
@@ -2182,7 +2322,7 @@
                 <w:noProof/>
                 <w:webHidden/>
               </w:rPr>
-              <w:instrText xml:space="preserve"> PAGEREF _Toc41559672 \h </w:instrText>
+              <w:instrText xml:space="preserve"> PAGEREF _Toc55582237 \h </w:instrText>
             </w:r>
             <w:r>
               <w:rPr>
@@ -2202,7 +2342,7 @@
                 <w:noProof/>
                 <w:webHidden/>
               </w:rPr>
-              <w:t>22</w:t>
+              <w:t>23</w:t>
             </w:r>
             <w:r>
               <w:rPr>
@@ -2226,9 +2366,10 @@
               <w:noProof/>
               <w:sz w:val="22"/>
               <w:szCs w:val="22"/>
+              <w:lang w:val="fr-CH" w:eastAsia="fr-CH"/>
             </w:rPr>
           </w:pPr>
-          <w:hyperlink w:anchor="_Toc41559673" w:history="1">
+          <w:hyperlink w:anchor="_Toc55582238" w:history="1">
             <w:r>
               <w:rPr>
                 <w:rStyle w:val="Hyperlink"/>
@@ -2243,6 +2384,7 @@
                 <w:noProof/>
                 <w:sz w:val="22"/>
                 <w:szCs w:val="22"/>
+                <w:lang w:val="fr-CH" w:eastAsia="fr-CH"/>
               </w:rPr>
               <w:tab/>
             </w:r>
@@ -2272,7 +2414,7 @@
                 <w:noProof/>
                 <w:webHidden/>
               </w:rPr>
-              <w:instrText xml:space="preserve"> PAGEREF _Toc41559673 \h </w:instrText>
+              <w:instrText xml:space="preserve"> PAGEREF _Toc55582238 \h </w:instrText>
             </w:r>
             <w:r>
               <w:rPr>
@@ -2292,7 +2434,7 @@
                 <w:noProof/>
                 <w:webHidden/>
               </w:rPr>
-              <w:t>23</w:t>
+              <w:t>24</w:t>
             </w:r>
             <w:r>
               <w:rPr>
@@ -2316,9 +2458,10 @@
               <w:noProof/>
               <w:sz w:val="22"/>
               <w:szCs w:val="22"/>
+              <w:lang w:val="fr-CH" w:eastAsia="fr-CH"/>
             </w:rPr>
           </w:pPr>
-          <w:hyperlink w:anchor="_Toc41559674" w:history="1">
+          <w:hyperlink w:anchor="_Toc55582239" w:history="1">
             <w:r>
               <w:rPr>
                 <w:rStyle w:val="Hyperlink"/>
@@ -2333,6 +2476,7 @@
                 <w:noProof/>
                 <w:sz w:val="22"/>
                 <w:szCs w:val="22"/>
+                <w:lang w:val="fr-CH" w:eastAsia="fr-CH"/>
               </w:rPr>
               <w:tab/>
             </w:r>
@@ -2362,7 +2506,7 @@
                 <w:noProof/>
                 <w:webHidden/>
               </w:rPr>
-              <w:instrText xml:space="preserve"> PAGEREF _Toc41559674 \h </w:instrText>
+              <w:instrText xml:space="preserve"> PAGEREF _Toc55582239 \h </w:instrText>
             </w:r>
             <w:r>
               <w:rPr>
@@ -2382,7 +2526,7 @@
                 <w:noProof/>
                 <w:webHidden/>
               </w:rPr>
-              <w:t>25</w:t>
+              <w:t>26</w:t>
             </w:r>
             <w:r>
               <w:rPr>
@@ -2408,9 +2552,10 @@
               <w:noProof/>
               <w:sz w:val="22"/>
               <w:szCs w:val="22"/>
+              <w:lang w:val="fr-CH" w:eastAsia="fr-CH"/>
             </w:rPr>
           </w:pPr>
-          <w:hyperlink w:anchor="_Toc41559675" w:history="1">
+          <w:hyperlink w:anchor="_Toc55582240" w:history="1">
             <w:r>
               <w:rPr>
                 <w:rStyle w:val="Hyperlink"/>
@@ -2427,6 +2572,7 @@
                 <w:noProof/>
                 <w:sz w:val="22"/>
                 <w:szCs w:val="22"/>
+                <w:lang w:val="fr-CH" w:eastAsia="fr-CH"/>
               </w:rPr>
               <w:tab/>
             </w:r>
@@ -2456,7 +2602,7 @@
                 <w:noProof/>
                 <w:webHidden/>
               </w:rPr>
-              <w:instrText xml:space="preserve"> PAGEREF _Toc41559675 \h </w:instrText>
+              <w:instrText xml:space="preserve"> PAGEREF _Toc55582240 \h </w:instrText>
             </w:r>
             <w:r>
               <w:rPr>
@@ -2476,7 +2622,7 @@
                 <w:noProof/>
                 <w:webHidden/>
               </w:rPr>
-              <w:t>26</w:t>
+              <w:t>27</w:t>
             </w:r>
             <w:r>
               <w:rPr>
@@ -2502,9 +2648,10 @@
               <w:noProof/>
               <w:sz w:val="22"/>
               <w:szCs w:val="22"/>
+              <w:lang w:val="fr-CH" w:eastAsia="fr-CH"/>
             </w:rPr>
           </w:pPr>
-          <w:hyperlink w:anchor="_Toc41559676" w:history="1">
+          <w:hyperlink w:anchor="_Toc55582241" w:history="1">
             <w:r>
               <w:rPr>
                 <w:rStyle w:val="Hyperlink"/>
@@ -2521,6 +2668,7 @@
                 <w:noProof/>
                 <w:sz w:val="22"/>
                 <w:szCs w:val="22"/>
+                <w:lang w:val="fr-CH" w:eastAsia="fr-CH"/>
               </w:rPr>
               <w:tab/>
             </w:r>
@@ -2550,7 +2698,7 @@
                 <w:noProof/>
                 <w:webHidden/>
               </w:rPr>
-              <w:instrText xml:space="preserve"> PAGEREF _Toc41559676 \h </w:instrText>
+              <w:instrText xml:space="preserve"> PAGEREF _Toc55582241 \h </w:instrText>
             </w:r>
             <w:r>
               <w:rPr>
@@ -2570,7 +2718,7 @@
                 <w:noProof/>
                 <w:webHidden/>
               </w:rPr>
-              <w:t>27</w:t>
+              <w:t>28</w:t>
             </w:r>
             <w:r>
               <w:rPr>
@@ -2622,12 +2770,12 @@
         </w:numPr>
         <w:jc w:val="both"/>
       </w:pPr>
-      <w:bookmarkStart w:id="0" w:name="_Toc41559650"/>
+      <w:bookmarkStart w:id="1" w:name="_Toc55582214"/>
       <w:r>
         <w:lastRenderedPageBreak/>
         <w:t>Generating a country profile</w:t>
       </w:r>
-      <w:bookmarkEnd w:id="0"/>
+      <w:bookmarkEnd w:id="1"/>
     </w:p>
     <w:p/>
     <w:p>
@@ -2638,11 +2786,11 @@
           <w:numId w:val="1"/>
         </w:numPr>
       </w:pPr>
-      <w:bookmarkStart w:id="1" w:name="_Toc41559651"/>
+      <w:bookmarkStart w:id="2" w:name="_Toc55582215"/>
       <w:r>
         <w:t>Starting steps</w:t>
       </w:r>
-      <w:bookmarkEnd w:id="1"/>
+      <w:bookmarkEnd w:id="2"/>
     </w:p>
     <w:p>
       <w:pPr>
@@ -2880,12 +3028,12 @@
           <w:numId w:val="1"/>
         </w:numPr>
       </w:pPr>
-      <w:bookmarkStart w:id="2" w:name="_Toc41559652"/>
+      <w:bookmarkStart w:id="3" w:name="_Toc55582216"/>
       <w:r>
         <w:lastRenderedPageBreak/>
         <w:t>LCPG sections</w:t>
       </w:r>
-      <w:bookmarkEnd w:id="2"/>
+      <w:bookmarkEnd w:id="3"/>
     </w:p>
     <w:p>
       <w:pPr>
@@ -3232,12 +3380,12 @@
           <w:numId w:val="1"/>
         </w:numPr>
       </w:pPr>
-      <w:bookmarkStart w:id="3" w:name="_Toc41559653"/>
+      <w:bookmarkStart w:id="4" w:name="_Toc55582217"/>
       <w:r>
         <w:lastRenderedPageBreak/>
         <w:t>Configuration panel</w:t>
       </w:r>
-      <w:bookmarkEnd w:id="3"/>
+      <w:bookmarkEnd w:id="4"/>
     </w:p>
     <w:p>
       <w:pPr>
@@ -3270,11 +3418,11 @@
           <w:numId w:val="1"/>
         </w:numPr>
       </w:pPr>
-      <w:bookmarkStart w:id="4" w:name="_Toc41559654"/>
+      <w:bookmarkStart w:id="5" w:name="_Toc55582218"/>
       <w:r>
         <w:t>General</w:t>
       </w:r>
-      <w:bookmarkEnd w:id="4"/>
+      <w:bookmarkEnd w:id="5"/>
     </w:p>
     <w:p>
       <w:pPr>
@@ -3283,7 +3431,46 @@
       </w:pPr>
       <w:r>
         <w:br/>
-        <w:t>Leishmaniasis disease types start checked if, at least, one leishmaniasis dataset of this type (VL, CL or ACL/ZCL) is assigned to the country. PKDL and MCL are unchecked by default. That makes a column to appear or disappear from Epidemiology, Diagnosis and Initial Treatment outcome tables.</w:t>
+        <w:t xml:space="preserve">Leishmaniasis disease types start checked if, at least, one leishmaniasis dataset of this type (VL, CL or ACL/ZCL) is assigned to the country. PKDL and MCL are unchecked by default. </w:t>
+      </w:r>
+    </w:p>
+    <w:p>
+      <w:pPr>
+        <w:ind w:left="720"/>
+        <w:jc w:val="both"/>
+      </w:pPr>
+      <w:r>
+        <w:t>The Leishmaniasis types checkboxes</w:t>
+      </w:r>
+      <w:r>
+        <w:t xml:space="preserve"> make a column to appear or disappear from </w:t>
+      </w:r>
+      <w:r>
+        <w:rPr>
+          <w:i/>
+        </w:rPr>
+        <w:t>Epidemiology</w:t>
+      </w:r>
+      <w:r>
+        <w:t xml:space="preserve">, </w:t>
+      </w:r>
+      <w:r>
+        <w:rPr>
+          <w:i/>
+        </w:rPr>
+        <w:t>Diagnosis</w:t>
+      </w:r>
+      <w:r>
+        <w:t xml:space="preserve"> and </w:t>
+      </w:r>
+      <w:r>
+        <w:rPr>
+          <w:i/>
+        </w:rPr>
+        <w:t>Initial Treatment outcome</w:t>
+      </w:r>
+      <w:r>
+        <w:t xml:space="preserve"> tables.</w:t>
       </w:r>
     </w:p>
     <w:p>
@@ -3295,10 +3482,10 @@
           <w:noProof/>
         </w:rPr>
         <w:drawing>
-          <wp:inline distT="0" distB="0" distL="0" distR="0" wp14:anchorId="3A770FE1" wp14:editId="00C59804">
-            <wp:extent cx="5524500" cy="2094529"/>
-            <wp:effectExtent l="19050" t="19050" r="19050" b="20320"/>
-            <wp:docPr id="79" name="Picture 79"/>
+          <wp:inline distT="0" distB="0" distL="0" distR="0" wp14:anchorId="295B5BF5" wp14:editId="6D02D76B">
+            <wp:extent cx="5638800" cy="2185035"/>
+            <wp:effectExtent l="19050" t="19050" r="19050" b="24765"/>
+            <wp:docPr id="58" name="Picture 58"/>
             <wp:cNvGraphicFramePr>
               <a:graphicFrameLocks xmlns:a="http://schemas.openxmlformats.org/drawingml/2006/main" noChangeAspect="1"/>
             </wp:cNvGraphicFramePr>
@@ -3306,28 +3493,19 @@
               <a:graphicData uri="http://schemas.openxmlformats.org/drawingml/2006/picture">
                 <pic:pic xmlns:pic="http://schemas.openxmlformats.org/drawingml/2006/picture">
                   <pic:nvPicPr>
-                    <pic:cNvPr id="0" name="Picture 4"/>
-                    <pic:cNvPicPr>
-                      <a:picLocks noChangeAspect="1" noChangeArrowheads="1"/>
-                    </pic:cNvPicPr>
+                    <pic:cNvPr id="1" name=""/>
+                    <pic:cNvPicPr/>
                   </pic:nvPicPr>
                   <pic:blipFill>
-                    <a:blip r:embed="rId12">
-                      <a:extLst>
-                        <a:ext uri="{28A0092B-C50C-407E-A947-70E740481C1C}">
-                          <a14:useLocalDpi xmlns:a14="http://schemas.microsoft.com/office/drawing/2010/main" val="0"/>
-                        </a:ext>
-                      </a:extLst>
-                    </a:blip>
-                    <a:srcRect/>
+                    <a:blip r:embed="rId12"/>
                     <a:stretch>
                       <a:fillRect/>
                     </a:stretch>
                   </pic:blipFill>
-                  <pic:spPr bwMode="auto">
+                  <pic:spPr>
                     <a:xfrm>
                       <a:off x="0" y="0"/>
-                      <a:ext cx="5550104" cy="2104236"/>
+                      <a:ext cx="5694475" cy="2206609"/>
                     </a:xfrm>
                     <a:prstGeom prst="rect">
                       <a:avLst/>
@@ -3354,7 +3532,43 @@
         <w:jc w:val="both"/>
       </w:pPr>
       <w:r>
-        <w:t>The behavior is the same in the monthly table checkboxes except for previous years, whose checkboxes are by default unchecked.</w:t>
+        <w:t>The</w:t>
+      </w:r>
+      <w:r>
+        <w:t xml:space="preserve"> monthly</w:t>
+      </w:r>
+      <w:r>
+        <w:t xml:space="preserve"> checkboxes have the same behavior.</w:t>
+      </w:r>
+      <w:r>
+        <w:t xml:space="preserve"> </w:t>
+      </w:r>
+      <w:r>
+        <w:t>Note that the</w:t>
+      </w:r>
+      <w:r>
+        <w:t xml:space="preserve"> </w:t>
+      </w:r>
+      <w:r>
+        <w:rPr>
+          <w:i/>
+        </w:rPr>
+        <w:t>previous year</w:t>
+      </w:r>
+      <w:r>
+        <w:rPr>
+          <w:i/>
+        </w:rPr>
+        <w:t xml:space="preserve"> boxes</w:t>
+      </w:r>
+      <w:r>
+        <w:t xml:space="preserve"> </w:t>
+      </w:r>
+      <w:r>
+        <w:t>always start</w:t>
+      </w:r>
+      <w:r>
+        <w:t xml:space="preserve"> unchecked.</w:t>
       </w:r>
     </w:p>
     <w:p>
@@ -3481,21 +3695,116 @@
     </w:p>
     <w:p>
       <w:pPr>
-        <w:ind w:left="360"/>
+        <w:ind w:left="720"/>
         <w:jc w:val="both"/>
       </w:pPr>
+      <w:r>
+        <w:t xml:space="preserve">Put the mouse over the </w:t>
+      </w:r>
+      <w:r>
+        <w:rPr>
+          <w:noProof/>
+        </w:rPr>
+        <w:drawing>
+          <wp:inline distT="0" distB="0" distL="0" distR="0" wp14:anchorId="4EB23AC5" wp14:editId="268571B5">
+            <wp:extent cx="371475" cy="323850"/>
+            <wp:effectExtent l="0" t="0" r="9525" b="0"/>
+            <wp:docPr id="68" name="Picture 68"/>
+            <wp:cNvGraphicFramePr>
+              <a:graphicFrameLocks xmlns:a="http://schemas.openxmlformats.org/drawingml/2006/main" noChangeAspect="1"/>
+            </wp:cNvGraphicFramePr>
+            <a:graphic xmlns:a="http://schemas.openxmlformats.org/drawingml/2006/main">
+              <a:graphicData uri="http://schemas.openxmlformats.org/drawingml/2006/picture">
+                <pic:pic xmlns:pic="http://schemas.openxmlformats.org/drawingml/2006/picture">
+                  <pic:nvPicPr>
+                    <pic:cNvPr id="1" name=""/>
+                    <pic:cNvPicPr/>
+                  </pic:nvPicPr>
+                  <pic:blipFill>
+                    <a:blip r:embed="rId13"/>
+                    <a:stretch>
+                      <a:fillRect/>
+                    </a:stretch>
+                  </pic:blipFill>
+                  <pic:spPr>
+                    <a:xfrm>
+                      <a:off x="0" y="0"/>
+                      <a:ext cx="371475" cy="323850"/>
+                    </a:xfrm>
+                    <a:prstGeom prst="rect">
+                      <a:avLst/>
+                    </a:prstGeom>
+                  </pic:spPr>
+                </pic:pic>
+              </a:graphicData>
+            </a:graphic>
+          </wp:inline>
+        </w:drawing>
+      </w:r>
+      <w:r>
+        <w:t xml:space="preserve"> symbol to the get detailed information about number of </w:t>
+      </w:r>
+      <w:proofErr w:type="spellStart"/>
+      <w:r>
+        <w:t>orgunits</w:t>
+      </w:r>
+      <w:proofErr w:type="spellEnd"/>
+      <w:r>
+        <w:t>, shapefiles and an example name for each available level.</w:t>
+      </w:r>
     </w:p>
     <w:p>
       <w:pPr>
+        <w:ind w:left="720"/>
+        <w:jc w:val="both"/>
+      </w:pPr>
+      <w:r>
         <w:rPr>
-          <w:rFonts w:asciiTheme="majorHAnsi" w:eastAsiaTheme="majorEastAsia" w:hAnsiTheme="majorHAnsi" w:cstheme="majorBidi"/>
-          <w:color w:val="365F91" w:themeColor="accent1" w:themeShade="BF"/>
-          <w:sz w:val="32"/>
-          <w:szCs w:val="32"/>
+          <w:noProof/>
         </w:rPr>
-      </w:pPr>
-      <w:r>
-        <w:br w:type="page"/>
+        <w:drawing>
+          <wp:inline distT="0" distB="0" distL="0" distR="0" wp14:anchorId="1E4626BC" wp14:editId="6FEBF06B">
+            <wp:extent cx="2744216" cy="1409700"/>
+            <wp:effectExtent l="19050" t="19050" r="18415" b="19050"/>
+            <wp:docPr id="64" name="Picture 64"/>
+            <wp:cNvGraphicFramePr>
+              <a:graphicFrameLocks xmlns:a="http://schemas.openxmlformats.org/drawingml/2006/main" noChangeAspect="1"/>
+            </wp:cNvGraphicFramePr>
+            <a:graphic xmlns:a="http://schemas.openxmlformats.org/drawingml/2006/main">
+              <a:graphicData uri="http://schemas.openxmlformats.org/drawingml/2006/picture">
+                <pic:pic xmlns:pic="http://schemas.openxmlformats.org/drawingml/2006/picture">
+                  <pic:nvPicPr>
+                    <pic:cNvPr id="1" name=""/>
+                    <pic:cNvPicPr/>
+                  </pic:nvPicPr>
+                  <pic:blipFill>
+                    <a:blip r:embed="rId14"/>
+                    <a:stretch>
+                      <a:fillRect/>
+                    </a:stretch>
+                  </pic:blipFill>
+                  <pic:spPr>
+                    <a:xfrm>
+                      <a:off x="0" y="0"/>
+                      <a:ext cx="2769995" cy="1422942"/>
+                    </a:xfrm>
+                    <a:prstGeom prst="rect">
+                      <a:avLst/>
+                    </a:prstGeom>
+                    <a:ln w="12700" cap="sq">
+                      <a:solidFill>
+                        <a:srgbClr val="000000"/>
+                      </a:solidFill>
+                      <a:prstDash val="solid"/>
+                      <a:miter lim="800000"/>
+                    </a:ln>
+                    <a:effectLst/>
+                  </pic:spPr>
+                </pic:pic>
+              </a:graphicData>
+            </a:graphic>
+          </wp:inline>
+        </w:drawing>
       </w:r>
     </w:p>
     <w:p>
@@ -3506,12 +3815,12 @@
           <w:numId w:val="1"/>
         </w:numPr>
       </w:pPr>
-      <w:bookmarkStart w:id="5" w:name="_Toc41559655"/>
+      <w:bookmarkStart w:id="6" w:name="_Toc55582219"/>
       <w:r>
         <w:lastRenderedPageBreak/>
         <w:t>Charts</w:t>
       </w:r>
-      <w:bookmarkEnd w:id="5"/>
+      <w:bookmarkEnd w:id="6"/>
     </w:p>
     <w:p>
       <w:pPr>
@@ -3546,7 +3855,7 @@
                     <pic:cNvPicPr/>
                   </pic:nvPicPr>
                   <pic:blipFill>
-                    <a:blip r:embed="rId13"/>
+                    <a:blip r:embed="rId15"/>
                     <a:stretch>
                       <a:fillRect/>
                     </a:stretch>
@@ -3612,7 +3921,7 @@
                     <pic:cNvPicPr/>
                   </pic:nvPicPr>
                   <pic:blipFill>
-                    <a:blip r:embed="rId14"/>
+                    <a:blip r:embed="rId16"/>
                     <a:stretch>
                       <a:fillRect/>
                     </a:stretch>
@@ -3756,7 +4065,7 @@
                     <pic:cNvPicPr/>
                   </pic:nvPicPr>
                   <pic:blipFill>
-                    <a:blip r:embed="rId15"/>
+                    <a:blip r:embed="rId17"/>
                     <a:stretch>
                       <a:fillRect/>
                     </a:stretch>
@@ -3786,8 +4095,12 @@
       </w:r>
     </w:p>
     <w:p>
+      <w:r>
+        <w:t>Once all your charts are well organized, you may resize the holder space for charts. Check the buttons on</w:t>
+      </w:r>
+    </w:p>
+    <w:p>
       <w:pPr>
-        <w:ind w:left="720"/>
         <w:rPr>
           <w:rFonts w:asciiTheme="majorHAnsi" w:eastAsiaTheme="majorEastAsia" w:hAnsiTheme="majorHAnsi" w:cstheme="majorBidi"/>
           <w:color w:val="243F60" w:themeColor="accent1" w:themeShade="7F"/>
@@ -3807,12 +4120,12 @@
           <w:numId w:val="1"/>
         </w:numPr>
       </w:pPr>
-      <w:bookmarkStart w:id="6" w:name="_Toc41559656"/>
+      <w:bookmarkStart w:id="7" w:name="_Toc55582220"/>
       <w:r>
         <w:lastRenderedPageBreak/>
         <w:t>Maps</w:t>
       </w:r>
-      <w:bookmarkEnd w:id="6"/>
+      <w:bookmarkEnd w:id="7"/>
     </w:p>
     <w:p>
       <w:pPr>
@@ -3844,7 +4157,7 @@
                     <pic:cNvPicPr/>
                   </pic:nvPicPr>
                   <pic:blipFill>
-                    <a:blip r:embed="rId16"/>
+                    <a:blip r:embed="rId18"/>
                     <a:stretch>
                       <a:fillRect/>
                     </a:stretch>
@@ -3925,7 +4238,7 @@
                     <pic:cNvPicPr/>
                   </pic:nvPicPr>
                   <pic:blipFill>
-                    <a:blip r:embed="rId17">
+                    <a:blip r:embed="rId19">
                       <a:extLst>
                         <a:ext uri="{28A0092B-C50C-407E-A947-70E740481C1C}">
                           <a14:useLocalDpi xmlns:a14="http://schemas.microsoft.com/office/drawing/2010/main" val="0"/>
@@ -4179,7 +4492,7 @@
                     <pic:cNvPicPr/>
                   </pic:nvPicPr>
                   <pic:blipFill>
-                    <a:blip r:embed="rId18"/>
+                    <a:blip r:embed="rId20"/>
                     <a:stretch>
                       <a:fillRect/>
                     </a:stretch>
@@ -4255,7 +4568,7 @@
                     <pic:cNvPicPr/>
                   </pic:nvPicPr>
                   <pic:blipFill>
-                    <a:blip r:embed="rId19">
+                    <a:blip r:embed="rId21">
                       <a:extLst>
                         <a:ext uri="{28A0092B-C50C-407E-A947-70E740481C1C}">
                           <a14:useLocalDpi xmlns:a14="http://schemas.microsoft.com/office/drawing/2010/main" val="0"/>
@@ -4462,7 +4775,7 @@
                     <pic:cNvPicPr/>
                   </pic:nvPicPr>
                   <pic:blipFill>
-                    <a:blip r:embed="rId20"/>
+                    <a:blip r:embed="rId22"/>
                     <a:stretch>
                       <a:fillRect/>
                     </a:stretch>
@@ -4515,7 +4828,7 @@
                     <pic:cNvPicPr/>
                   </pic:nvPicPr>
                   <pic:blipFill>
-                    <a:blip r:embed="rId21"/>
+                    <a:blip r:embed="rId23"/>
                     <a:stretch>
                       <a:fillRect/>
                     </a:stretch>
@@ -4546,16 +4859,60 @@
     </w:p>
     <w:p>
       <w:pPr>
-        <w:ind w:left="720"/>
-        <w:jc w:val="both"/>
+        <w:rPr>
+          <w:rFonts w:asciiTheme="majorHAnsi" w:eastAsiaTheme="majorEastAsia" w:hAnsiTheme="majorHAnsi" w:cstheme="majorBidi"/>
+          <w:color w:val="365F91" w:themeColor="accent1" w:themeShade="BF"/>
+          <w:sz w:val="32"/>
+          <w:szCs w:val="32"/>
+        </w:rPr>
       </w:pPr>
       <w:r>
-        <w:t>The two “Nota Bene” rectangle shapes are locked by default. You may enable this feature to modify this shape.  Remember putting them back to “disabled” once you have finished. You can move the shapes anytime.</w:t>
+        <w:br w:type="page"/>
       </w:r>
     </w:p>
     <w:p>
       <w:pPr>
-        <w:ind w:left="720"/>
+        <w:pStyle w:val="Heading2"/>
+        <w:numPr>
+          <w:ilvl w:val="2"/>
+          <w:numId w:val="1"/>
+        </w:numPr>
+      </w:pPr>
+      <w:bookmarkStart w:id="8" w:name="_Toc55582221"/>
+      <w:r>
+        <w:lastRenderedPageBreak/>
+        <w:t>Resizing Maps and Charts sections and Nota Bene texts.</w:t>
+      </w:r>
+      <w:bookmarkEnd w:id="8"/>
+    </w:p>
+    <w:p>
+      <w:pPr>
+        <w:pStyle w:val="ListParagraph"/>
+        <w:ind w:left="360"/>
+        <w:jc w:val="both"/>
+      </w:pPr>
+    </w:p>
+    <w:p>
+      <w:pPr>
+        <w:pStyle w:val="ListParagraph"/>
+        <w:ind w:left="360"/>
+        <w:jc w:val="both"/>
+      </w:pPr>
+      <w:r>
+        <w:t xml:space="preserve">Maps and Charts sections may leave too much blank space after modifying or moving them around them. </w:t>
+      </w:r>
+    </w:p>
+    <w:p>
+      <w:pPr>
+        <w:pStyle w:val="ListParagraph"/>
+        <w:ind w:left="360"/>
+        <w:jc w:val="both"/>
+      </w:pPr>
+    </w:p>
+    <w:p>
+      <w:pPr>
+        <w:pStyle w:val="ListParagraph"/>
+        <w:ind w:left="360"/>
         <w:jc w:val="both"/>
       </w:pPr>
       <w:r>
@@ -4563,10 +4920,10 @@
           <w:noProof/>
         </w:rPr>
         <w:drawing>
-          <wp:inline distT="0" distB="0" distL="0" distR="0" wp14:anchorId="0AE27239" wp14:editId="77D1B4C3">
-            <wp:extent cx="1969046" cy="1232533"/>
-            <wp:effectExtent l="19050" t="19050" r="12700" b="25400"/>
-            <wp:docPr id="69" name="Picture 69"/>
+          <wp:inline distT="0" distB="0" distL="0" distR="0" wp14:anchorId="3B434488" wp14:editId="151E3752">
+            <wp:extent cx="4638675" cy="558964"/>
+            <wp:effectExtent l="0" t="0" r="0" b="0"/>
+            <wp:docPr id="78" name="Picture 78"/>
             <wp:cNvGraphicFramePr>
               <a:graphicFrameLocks xmlns:a="http://schemas.openxmlformats.org/drawingml/2006/main" noChangeAspect="1"/>
             </wp:cNvGraphicFramePr>
@@ -4578,7 +4935,7 @@
                     <pic:cNvPicPr/>
                   </pic:nvPicPr>
                   <pic:blipFill>
-                    <a:blip r:embed="rId22"/>
+                    <a:blip r:embed="rId24"/>
                     <a:stretch>
                       <a:fillRect/>
                     </a:stretch>
@@ -4586,17 +4943,190 @@
                   <pic:spPr>
                     <a:xfrm>
                       <a:off x="0" y="0"/>
-                      <a:ext cx="1984178" cy="1242005"/>
+                      <a:ext cx="4718034" cy="568527"/>
                     </a:xfrm>
                     <a:prstGeom prst="rect">
                       <a:avLst/>
                     </a:prstGeom>
-                    <a:ln w="12700" cap="sq">
+                  </pic:spPr>
+                </pic:pic>
+              </a:graphicData>
+            </a:graphic>
+          </wp:inline>
+        </w:drawing>
+      </w:r>
+    </w:p>
+    <w:p>
+      <w:pPr>
+        <w:pStyle w:val="ListParagraph"/>
+        <w:ind w:left="360"/>
+        <w:jc w:val="both"/>
+      </w:pPr>
+      <w:r>
+        <w:t xml:space="preserve">You will find the above </w:t>
+      </w:r>
+      <w:r>
+        <w:rPr>
+          <w:i/>
+        </w:rPr>
+        <w:t xml:space="preserve">Resize elements </w:t>
+      </w:r>
+      <w:r>
+        <w:t>options at the end of the Maps tab.</w:t>
+      </w:r>
+    </w:p>
+    <w:p>
+      <w:pPr>
+        <w:pStyle w:val="ListParagraph"/>
+        <w:ind w:left="360"/>
+        <w:jc w:val="both"/>
+      </w:pPr>
+    </w:p>
+    <w:p>
+      <w:pPr>
+        <w:pStyle w:val="ListParagraph"/>
+        <w:ind w:left="360"/>
+        <w:jc w:val="both"/>
+      </w:pPr>
+      <w:r>
+        <w:rPr>
+          <w:noProof/>
+        </w:rPr>
+        <w:drawing>
+          <wp:anchor distT="0" distB="0" distL="114300" distR="114300" simplePos="0" relativeHeight="251762688" behindDoc="0" locked="0" layoutInCell="1" allowOverlap="1" wp14:anchorId="3A1CAB52" wp14:editId="2E48E748">
+            <wp:simplePos x="0" y="0"/>
+            <wp:positionH relativeFrom="column">
+              <wp:posOffset>228600</wp:posOffset>
+            </wp:positionH>
+            <wp:positionV relativeFrom="paragraph">
+              <wp:posOffset>3810</wp:posOffset>
+            </wp:positionV>
+            <wp:extent cx="3171934" cy="2962275"/>
+            <wp:effectExtent l="19050" t="19050" r="28575" b="9525"/>
+            <wp:wrapSquare wrapText="bothSides"/>
+            <wp:docPr id="92" name="Picture 92"/>
+            <wp:cNvGraphicFramePr>
+              <a:graphicFrameLocks xmlns:a="http://schemas.openxmlformats.org/drawingml/2006/main" noChangeAspect="1"/>
+            </wp:cNvGraphicFramePr>
+            <a:graphic xmlns:a="http://schemas.openxmlformats.org/drawingml/2006/main">
+              <a:graphicData uri="http://schemas.openxmlformats.org/drawingml/2006/picture">
+                <pic:pic xmlns:pic="http://schemas.openxmlformats.org/drawingml/2006/picture">
+                  <pic:nvPicPr>
+                    <pic:cNvPr id="1" name=""/>
+                    <pic:cNvPicPr/>
+                  </pic:nvPicPr>
+                  <pic:blipFill>
+                    <a:blip r:embed="rId25">
+                      <a:extLst>
+                        <a:ext uri="{28A0092B-C50C-407E-A947-70E740481C1C}">
+                          <a14:useLocalDpi xmlns:a14="http://schemas.microsoft.com/office/drawing/2010/main" val="0"/>
+                        </a:ext>
+                      </a:extLst>
+                    </a:blip>
+                    <a:stretch>
+                      <a:fillRect/>
+                    </a:stretch>
+                  </pic:blipFill>
+                  <pic:spPr>
+                    <a:xfrm>
+                      <a:off x="0" y="0"/>
+                      <a:ext cx="3171934" cy="2962275"/>
+                    </a:xfrm>
+                    <a:prstGeom prst="rect">
+                      <a:avLst/>
+                    </a:prstGeom>
+                    <a:ln w="12700" cap="sq" cmpd="sng" algn="ctr">
                       <a:solidFill>
                         <a:srgbClr val="000000"/>
                       </a:solidFill>
                       <a:prstDash val="solid"/>
                       <a:miter lim="800000"/>
+                      <a:headEnd type="none" w="med" len="med"/>
+                      <a:tailEnd type="none" w="med" len="med"/>
+                    </a:ln>
+                    <a:effectLst/>
+                  </pic:spPr>
+                </pic:pic>
+              </a:graphicData>
+            </a:graphic>
+          </wp:anchor>
+        </w:drawing>
+      </w:r>
+      <w:r>
+        <w:t>When activating the option Resize Sections, 2 resizing icons in charts zone and 1 in maps sections will appear.</w:t>
+      </w:r>
+    </w:p>
+    <w:p>
+      <w:pPr>
+        <w:pStyle w:val="ListParagraph"/>
+        <w:ind w:left="360"/>
+        <w:jc w:val="both"/>
+      </w:pPr>
+    </w:p>
+    <w:p>
+      <w:pPr>
+        <w:pStyle w:val="ListParagraph"/>
+        <w:ind w:left="360"/>
+        <w:jc w:val="both"/>
+      </w:pPr>
+      <w:r>
+        <w:t>A dotted red square will appear when dragging the icon in any direction.</w:t>
+      </w:r>
+    </w:p>
+    <w:p>
+      <w:pPr>
+        <w:pStyle w:val="ListParagraph"/>
+        <w:ind w:left="360"/>
+        <w:jc w:val="both"/>
+      </w:pPr>
+    </w:p>
+    <w:p>
+      <w:pPr>
+        <w:pStyle w:val="ListParagraph"/>
+        <w:ind w:left="360"/>
+        <w:jc w:val="both"/>
+      </w:pPr>
+      <w:r>
+        <w:rPr>
+          <w:noProof/>
+        </w:rPr>
+        <w:drawing>
+          <wp:inline distT="0" distB="0" distL="0" distR="0" wp14:anchorId="6856ABD8" wp14:editId="1C2E3971">
+            <wp:extent cx="1771650" cy="1857375"/>
+            <wp:effectExtent l="19050" t="19050" r="19050" b="28575"/>
+            <wp:docPr id="93" name="Picture 93"/>
+            <wp:cNvGraphicFramePr>
+              <a:graphicFrameLocks xmlns:a="http://schemas.openxmlformats.org/drawingml/2006/main" noChangeAspect="1"/>
+            </wp:cNvGraphicFramePr>
+            <a:graphic xmlns:a="http://schemas.openxmlformats.org/drawingml/2006/main">
+              <a:graphicData uri="http://schemas.openxmlformats.org/drawingml/2006/picture">
+                <pic:pic xmlns:pic="http://schemas.openxmlformats.org/drawingml/2006/picture">
+                  <pic:nvPicPr>
+                    <pic:cNvPr id="1" name=""/>
+                    <pic:cNvPicPr/>
+                  </pic:nvPicPr>
+                  <pic:blipFill>
+                    <a:blip r:embed="rId26"/>
+                    <a:stretch>
+                      <a:fillRect/>
+                    </a:stretch>
+                  </pic:blipFill>
+                  <pic:spPr>
+                    <a:xfrm>
+                      <a:off x="0" y="0"/>
+                      <a:ext cx="1771650" cy="1857375"/>
+                    </a:xfrm>
+                    <a:prstGeom prst="rect">
+                      <a:avLst/>
+                    </a:prstGeom>
+                    <a:ln w="12700" cap="sq" cmpd="sng" algn="ctr">
+                      <a:solidFill>
+                        <a:srgbClr val="000000"/>
+                      </a:solidFill>
+                      <a:prstDash val="solid"/>
+                      <a:miter lim="800000"/>
+                      <a:headEnd type="none" w="med" len="med"/>
+                      <a:tailEnd type="none" w="med" len="med"/>
                     </a:ln>
                     <a:effectLst/>
                   </pic:spPr>
@@ -4606,18 +5136,116 @@
           </wp:inline>
         </w:drawing>
       </w:r>
+    </w:p>
+    <w:p>
+      <w:pPr>
+        <w:pStyle w:val="ListParagraph"/>
+        <w:ind w:left="360"/>
+        <w:jc w:val="both"/>
+      </w:pPr>
+    </w:p>
+    <w:p>
+      <w:pPr>
+        <w:pStyle w:val="ListParagraph"/>
+        <w:ind w:left="360"/>
+        <w:jc w:val="both"/>
+      </w:pPr>
+    </w:p>
+    <w:p>
+      <w:pPr>
+        <w:pStyle w:val="ListParagraph"/>
+        <w:ind w:left="360"/>
+        <w:jc w:val="both"/>
+      </w:pPr>
+      <w:r>
+        <w:t>You may resize also the nota bene texts in order to align them correctly.</w:t>
+      </w:r>
+    </w:p>
+    <w:p>
+      <w:pPr>
+        <w:pStyle w:val="ListParagraph"/>
+        <w:ind w:left="360"/>
+        <w:jc w:val="both"/>
+      </w:pPr>
       <w:r>
         <w:rPr>
           <w:noProof/>
         </w:rPr>
         <w:t xml:space="preserve"> </w:t>
       </w:r>
+    </w:p>
+    <w:p>
+      <w:pPr>
+        <w:pStyle w:val="ListParagraph"/>
+        <w:ind w:left="360"/>
+        <w:jc w:val="both"/>
+      </w:pPr>
       <w:r>
         <w:rPr>
           <w:noProof/>
         </w:rPr>
         <w:drawing>
-          <wp:inline distT="0" distB="0" distL="0" distR="0" wp14:anchorId="399219EB" wp14:editId="3AB003C8">
+          <wp:inline distT="0" distB="0" distL="0" distR="0" wp14:anchorId="7E6E79DE" wp14:editId="6F4647A3">
+            <wp:extent cx="5865962" cy="797007"/>
+            <wp:effectExtent l="19050" t="19050" r="20955" b="22225"/>
+            <wp:docPr id="71" name="Picture 71"/>
+            <wp:cNvGraphicFramePr>
+              <a:graphicFrameLocks xmlns:a="http://schemas.openxmlformats.org/drawingml/2006/main" noChangeAspect="1"/>
+            </wp:cNvGraphicFramePr>
+            <a:graphic xmlns:a="http://schemas.openxmlformats.org/drawingml/2006/main">
+              <a:graphicData uri="http://schemas.openxmlformats.org/drawingml/2006/picture">
+                <pic:pic xmlns:pic="http://schemas.openxmlformats.org/drawingml/2006/picture">
+                  <pic:nvPicPr>
+                    <pic:cNvPr id="1" name=""/>
+                    <pic:cNvPicPr/>
+                  </pic:nvPicPr>
+                  <pic:blipFill rotWithShape="1">
+                    <a:blip r:embed="rId27"/>
+                    <a:srcRect r="1654" b="12058"/>
+                    <a:stretch/>
+                  </pic:blipFill>
+                  <pic:spPr bwMode="auto">
+                    <a:xfrm>
+                      <a:off x="0" y="0"/>
+                      <a:ext cx="6059645" cy="823323"/>
+                    </a:xfrm>
+                    <a:prstGeom prst="rect">
+                      <a:avLst/>
+                    </a:prstGeom>
+                    <a:ln w="12700" cap="sq" cmpd="sng" algn="ctr">
+                      <a:solidFill>
+                        <a:srgbClr val="000000"/>
+                      </a:solidFill>
+                      <a:prstDash val="solid"/>
+                      <a:miter lim="800000"/>
+                      <a:headEnd type="none" w="med" len="med"/>
+                      <a:tailEnd type="none" w="med" len="med"/>
+                    </a:ln>
+                    <a:effectLst/>
+                    <a:extLst>
+                      <a:ext uri="{53640926-AAD7-44D8-BBD7-CCE9431645EC}">
+                        <a14:shadowObscured xmlns:a14="http://schemas.microsoft.com/office/drawing/2010/main"/>
+                      </a:ext>
+                    </a:extLst>
+                  </pic:spPr>
+                </pic:pic>
+              </a:graphicData>
+            </a:graphic>
+          </wp:inline>
+        </w:drawing>
+      </w:r>
+      <w:r>
+        <w:rPr>
+          <w:noProof/>
+        </w:rPr>
+        <w:t xml:space="preserve"> </w:t>
+      </w:r>
+      <w:r>
+        <w:rPr>
+          <w:noProof/>
+        </w:rPr>
+        <w:drawing>
+          <wp:inline distT="0" distB="0" distL="0" distR="0" wp14:anchorId="07C103D8" wp14:editId="12BD34F0">
             <wp:extent cx="2271976" cy="621665"/>
             <wp:effectExtent l="19050" t="19050" r="14605" b="26035"/>
             <wp:docPr id="77" name="Picture 77"/>
@@ -4632,7 +5260,7 @@
                     <pic:cNvPicPr/>
                   </pic:nvPicPr>
                   <pic:blipFill rotWithShape="1">
-                    <a:blip r:embed="rId23"/>
+                    <a:blip r:embed="rId28"/>
                     <a:srcRect t="-1" r="1679" b="6608"/>
                     <a:stretch/>
                   </pic:blipFill>
@@ -4667,75 +5295,32 @@
         </w:drawing>
       </w:r>
     </w:p>
+    <w:p/>
     <w:p>
       <w:pPr>
-        <w:ind w:left="720"/>
+        <w:pStyle w:val="ListParagraph"/>
+        <w:ind w:left="360"/>
         <w:jc w:val="both"/>
       </w:pPr>
       <w:r>
         <w:rPr>
-          <w:noProof/>
+          <w:color w:val="FF0000"/>
         </w:rPr>
-        <w:drawing>
-          <wp:inline distT="0" distB="0" distL="0" distR="0" wp14:anchorId="7559DFDD" wp14:editId="5A1AD70E">
-            <wp:extent cx="5865962" cy="797007"/>
-            <wp:effectExtent l="19050" t="19050" r="20955" b="22225"/>
-            <wp:docPr id="71" name="Picture 71"/>
-            <wp:cNvGraphicFramePr>
-              <a:graphicFrameLocks xmlns:a="http://schemas.openxmlformats.org/drawingml/2006/main" noChangeAspect="1"/>
-            </wp:cNvGraphicFramePr>
-            <a:graphic xmlns:a="http://schemas.openxmlformats.org/drawingml/2006/main">
-              <a:graphicData uri="http://schemas.openxmlformats.org/drawingml/2006/picture">
-                <pic:pic xmlns:pic="http://schemas.openxmlformats.org/drawingml/2006/picture">
-                  <pic:nvPicPr>
-                    <pic:cNvPr id="1" name=""/>
-                    <pic:cNvPicPr/>
-                  </pic:nvPicPr>
-                  <pic:blipFill rotWithShape="1">
-                    <a:blip r:embed="rId24"/>
-                    <a:srcRect r="1654" b="12058"/>
-                    <a:stretch/>
-                  </pic:blipFill>
-                  <pic:spPr bwMode="auto">
-                    <a:xfrm>
-                      <a:off x="0" y="0"/>
-                      <a:ext cx="6059645" cy="823323"/>
-                    </a:xfrm>
-                    <a:prstGeom prst="rect">
-                      <a:avLst/>
-                    </a:prstGeom>
-                    <a:ln w="12700" cap="sq" cmpd="sng" algn="ctr">
-                      <a:solidFill>
-                        <a:srgbClr val="000000"/>
-                      </a:solidFill>
-                      <a:prstDash val="solid"/>
-                      <a:miter lim="800000"/>
-                      <a:headEnd type="none" w="med" len="med"/>
-                      <a:tailEnd type="none" w="med" len="med"/>
-                    </a:ln>
-                    <a:effectLst/>
-                    <a:extLst>
-                      <a:ext uri="{53640926-AAD7-44D8-BBD7-CCE9431645EC}">
-                        <a14:shadowObscured xmlns:a14="http://schemas.microsoft.com/office/drawing/2010/main"/>
-                      </a:ext>
-                    </a:extLst>
-                  </pic:spPr>
-                </pic:pic>
-              </a:graphicData>
-            </a:graphic>
-          </wp:inline>
-        </w:drawing>
+        <w:t xml:space="preserve">Remember to always finish the resize operation inside the A4 printing size. </w:t>
+      </w:r>
+      <w:r>
+        <w:t xml:space="preserve">You can check by clicking </w:t>
+      </w:r>
+      <w:proofErr w:type="spellStart"/>
+      <w:r>
+        <w:t>Ctrl+P</w:t>
+      </w:r>
+      <w:proofErr w:type="spellEnd"/>
+      <w:r>
+        <w:t xml:space="preserve"> after a resize operation to verify no extra white margins appear in the printing page.</w:t>
       </w:r>
     </w:p>
     <w:p>
-      <w:pPr>
-        <w:rPr>
-          <w:rFonts w:asciiTheme="majorHAnsi" w:eastAsiaTheme="majorEastAsia" w:hAnsiTheme="majorHAnsi" w:cstheme="majorBidi"/>
-          <w:color w:val="365F91" w:themeColor="accent1" w:themeShade="BF"/>
-          <w:sz w:val="32"/>
-          <w:szCs w:val="32"/>
-        </w:rPr>
-      </w:pPr>
       <w:r>
         <w:br w:type="page"/>
       </w:r>
@@ -4748,12 +5333,12 @@
           <w:numId w:val="1"/>
         </w:numPr>
       </w:pPr>
-      <w:bookmarkStart w:id="7" w:name="_Toc41559657"/>
+      <w:bookmarkStart w:id="9" w:name="_Toc55582222"/>
       <w:r>
         <w:lastRenderedPageBreak/>
         <w:t>Footnotes</w:t>
       </w:r>
-      <w:bookmarkEnd w:id="7"/>
+      <w:bookmarkEnd w:id="9"/>
     </w:p>
     <w:p/>
     <w:p>
@@ -4777,7 +5362,7 @@
                     <pic:cNvPicPr/>
                   </pic:nvPicPr>
                   <pic:blipFill rotWithShape="1">
-                    <a:blip r:embed="rId25"/>
+                    <a:blip r:embed="rId29"/>
                     <a:srcRect b="23497"/>
                     <a:stretch/>
                   </pic:blipFill>
@@ -4944,7 +5529,7 @@
                     <pic:cNvPicPr/>
                   </pic:nvPicPr>
                   <pic:blipFill rotWithShape="1">
-                    <a:blip r:embed="rId26"/>
+                    <a:blip r:embed="rId30"/>
                     <a:srcRect b="28392"/>
                     <a:stretch/>
                   </pic:blipFill>
@@ -5016,7 +5601,7 @@
                     <pic:cNvPicPr/>
                   </pic:nvPicPr>
                   <pic:blipFill>
-                    <a:blip r:embed="rId27"/>
+                    <a:blip r:embed="rId31"/>
                     <a:stretch>
                       <a:fillRect/>
                     </a:stretch>
@@ -5069,12 +5654,12 @@
           <w:numId w:val="1"/>
         </w:numPr>
       </w:pPr>
-      <w:bookmarkStart w:id="8" w:name="_Toc41559658"/>
+      <w:bookmarkStart w:id="10" w:name="_Toc55582223"/>
       <w:r>
         <w:lastRenderedPageBreak/>
         <w:t>Help</w:t>
       </w:r>
-      <w:bookmarkEnd w:id="8"/>
+      <w:bookmarkEnd w:id="10"/>
     </w:p>
     <w:p>
       <w:pPr>
@@ -5112,7 +5697,7 @@
                     <pic:cNvPicPr/>
                   </pic:nvPicPr>
                   <pic:blipFill>
-                    <a:blip r:embed="rId28"/>
+                    <a:blip r:embed="rId32"/>
                     <a:stretch>
                       <a:fillRect/>
                     </a:stretch>
@@ -5152,11 +5737,11 @@
           <w:numId w:val="1"/>
         </w:numPr>
       </w:pPr>
-      <w:bookmarkStart w:id="9" w:name="_Toc41559659"/>
+      <w:bookmarkStart w:id="11" w:name="_Toc55582224"/>
       <w:r>
         <w:t>Generate another country profile</w:t>
       </w:r>
-      <w:bookmarkEnd w:id="9"/>
+      <w:bookmarkEnd w:id="11"/>
     </w:p>
     <w:p/>
     <w:p>
@@ -5185,7 +5770,7 @@
                     <pic:cNvPicPr/>
                   </pic:nvPicPr>
                   <pic:blipFill>
-                    <a:blip r:embed="rId29"/>
+                    <a:blip r:embed="rId33"/>
                     <a:stretch>
                       <a:fillRect/>
                     </a:stretch>
@@ -5238,11 +5823,11 @@
         <w:lastRenderedPageBreak/>
         <w:t xml:space="preserve"> </w:t>
       </w:r>
-      <w:bookmarkStart w:id="10" w:name="_Toc41559660"/>
+      <w:bookmarkStart w:id="12" w:name="_Toc55582225"/>
       <w:r>
         <w:t>Country profile</w:t>
       </w:r>
-      <w:bookmarkEnd w:id="10"/>
+      <w:bookmarkEnd w:id="12"/>
     </w:p>
     <w:p/>
     <w:p>
@@ -5270,11 +5855,11 @@
           <w:numId w:val="1"/>
         </w:numPr>
       </w:pPr>
-      <w:bookmarkStart w:id="11" w:name="_Toc41559661"/>
+      <w:bookmarkStart w:id="13" w:name="_Toc55582226"/>
       <w:r>
         <w:t>Texts to update before printing</w:t>
       </w:r>
-      <w:bookmarkEnd w:id="11"/>
+      <w:bookmarkEnd w:id="13"/>
     </w:p>
     <w:p>
       <w:pPr>
@@ -5363,7 +5948,7 @@
                     <pic:cNvPicPr/>
                   </pic:nvPicPr>
                   <pic:blipFill>
-                    <a:blip r:embed="rId30"/>
+                    <a:blip r:embed="rId34"/>
                     <a:stretch>
                       <a:fillRect/>
                     </a:stretch>
@@ -5436,7 +6021,7 @@
                     <pic:cNvPicPr/>
                   </pic:nvPicPr>
                   <pic:blipFill>
-                    <a:blip r:embed="rId31"/>
+                    <a:blip r:embed="rId35"/>
                     <a:stretch>
                       <a:fillRect/>
                     </a:stretch>
@@ -5473,11 +6058,11 @@
           <w:numId w:val="1"/>
         </w:numPr>
       </w:pPr>
-      <w:bookmarkStart w:id="12" w:name="_Toc41559662"/>
+      <w:bookmarkStart w:id="14" w:name="_Toc55582227"/>
       <w:r>
         <w:t>Edit elements in the CP</w:t>
       </w:r>
-      <w:bookmarkEnd w:id="12"/>
+      <w:bookmarkEnd w:id="14"/>
     </w:p>
     <w:p>
       <w:r>
@@ -5510,7 +6095,7 @@
                     </pic:cNvPicPr>
                   </pic:nvPicPr>
                   <pic:blipFill>
-                    <a:blip r:embed="rId32">
+                    <a:blip r:embed="rId36">
                       <a:extLst>
                         <a:ext uri="{28A0092B-C50C-407E-A947-70E740481C1C}">
                           <a14:useLocalDpi xmlns:a14="http://schemas.microsoft.com/office/drawing/2010/main" val="0"/>
@@ -5614,11 +6199,11 @@
           <w:numId w:val="1"/>
         </w:numPr>
       </w:pPr>
-      <w:bookmarkStart w:id="13" w:name="_Toc41559663"/>
+      <w:bookmarkStart w:id="15" w:name="_Toc55582228"/>
       <w:r>
         <w:t>Footnote elements in the CP</w:t>
       </w:r>
-      <w:bookmarkEnd w:id="13"/>
+      <w:bookmarkEnd w:id="15"/>
     </w:p>
     <w:p>
       <w:pPr>
@@ -5662,7 +6247,7 @@
                     </pic:cNvPicPr>
                   </pic:nvPicPr>
                   <pic:blipFill>
-                    <a:blip r:embed="rId33">
+                    <a:blip r:embed="rId37">
                       <a:extLst>
                         <a:ext uri="{28A0092B-C50C-407E-A947-70E740481C1C}">
                           <a14:useLocalDpi xmlns:a14="http://schemas.microsoft.com/office/drawing/2010/main" val="0"/>
@@ -5736,12 +6321,12 @@
           <w:numId w:val="1"/>
         </w:numPr>
       </w:pPr>
-      <w:bookmarkStart w:id="14" w:name="_Toc41559664"/>
+      <w:bookmarkStart w:id="16" w:name="_Toc55582229"/>
       <w:r>
         <w:lastRenderedPageBreak/>
         <w:t>Arrange maps and charts</w:t>
       </w:r>
-      <w:bookmarkEnd w:id="14"/>
+      <w:bookmarkEnd w:id="16"/>
     </w:p>
     <w:p/>
     <w:p>
@@ -5813,7 +6398,7 @@
                     <pic:cNvPicPr/>
                   </pic:nvPicPr>
                   <pic:blipFill>
-                    <a:blip r:embed="rId34"/>
+                    <a:blip r:embed="rId38"/>
                     <a:stretch>
                       <a:fillRect/>
                     </a:stretch>
@@ -5861,7 +6446,7 @@
                     <pic:cNvPicPr/>
                   </pic:nvPicPr>
                   <pic:blipFill>
-                    <a:blip r:embed="rId35"/>
+                    <a:blip r:embed="rId39"/>
                     <a:stretch>
                       <a:fillRect/>
                     </a:stretch>
@@ -5908,12 +6493,12 @@
           <w:numId w:val="1"/>
         </w:numPr>
       </w:pPr>
-      <w:bookmarkStart w:id="15" w:name="_Toc41559665"/>
+      <w:bookmarkStart w:id="17" w:name="_Toc55582230"/>
       <w:r>
         <w:lastRenderedPageBreak/>
         <w:t>Printing the CP or saving it as PDF</w:t>
       </w:r>
-      <w:bookmarkEnd w:id="15"/>
+      <w:bookmarkEnd w:id="17"/>
     </w:p>
     <w:p/>
     <w:p>
@@ -6176,7 +6761,7 @@
                     <pic:cNvPicPr/>
                   </pic:nvPicPr>
                   <pic:blipFill rotWithShape="1">
-                    <a:blip r:embed="rId36"/>
+                    <a:blip r:embed="rId40"/>
                     <a:srcRect l="12491" t="7736" r="12485" b="7687"/>
                     <a:stretch/>
                   </pic:blipFill>
@@ -6259,7 +6844,7 @@
                     <pic:cNvPicPr/>
                   </pic:nvPicPr>
                   <pic:blipFill rotWithShape="1">
-                    <a:blip r:embed="rId37">
+                    <a:blip r:embed="rId41">
                       <a:extLst>
                         <a:ext uri="{28A0092B-C50C-407E-A947-70E740481C1C}">
                           <a14:useLocalDpi xmlns:a14="http://schemas.microsoft.com/office/drawing/2010/main" val="0"/>
@@ -6341,7 +6926,7 @@
                     <pic:cNvPicPr/>
                   </pic:nvPicPr>
                   <pic:blipFill rotWithShape="1">
-                    <a:blip r:embed="rId38">
+                    <a:blip r:embed="rId42">
                       <a:extLst>
                         <a:ext uri="{28A0092B-C50C-407E-A947-70E740481C1C}">
                           <a14:useLocalDpi xmlns:a14="http://schemas.microsoft.com/office/drawing/2010/main" val="0"/>
@@ -6426,12 +7011,12 @@
           <w:numId w:val="1"/>
         </w:numPr>
       </w:pPr>
-      <w:bookmarkStart w:id="16" w:name="_Toc41559666"/>
+      <w:bookmarkStart w:id="18" w:name="_Toc55582231"/>
       <w:r>
         <w:lastRenderedPageBreak/>
         <w:t>Dealing with unexpected errors</w:t>
       </w:r>
-      <w:bookmarkEnd w:id="16"/>
+      <w:bookmarkEnd w:id="18"/>
     </w:p>
     <w:p/>
     <w:p>
@@ -6517,7 +7102,7 @@
                     <pic:cNvPicPr/>
                   </pic:nvPicPr>
                   <pic:blipFill>
-                    <a:blip r:embed="rId39">
+                    <a:blip r:embed="rId43">
                       <a:extLst>
                         <a:ext uri="{28A0092B-C50C-407E-A947-70E740481C1C}">
                           <a14:useLocalDpi xmlns:a14="http://schemas.microsoft.com/office/drawing/2010/main" val="0"/>
@@ -6580,12 +7165,12 @@
           <w:numId w:val="1"/>
         </w:numPr>
       </w:pPr>
-      <w:bookmarkStart w:id="17" w:name="_Toc41559667"/>
+      <w:bookmarkStart w:id="19" w:name="_Toc55582232"/>
       <w:r>
         <w:lastRenderedPageBreak/>
         <w:t>Source of information in country profile sections</w:t>
       </w:r>
-      <w:bookmarkEnd w:id="17"/>
+      <w:bookmarkEnd w:id="19"/>
     </w:p>
     <w:p/>
     <w:p>
@@ -6599,11 +7184,11 @@
       <w:r>
         <w:t xml:space="preserve"> </w:t>
       </w:r>
-      <w:bookmarkStart w:id="18" w:name="_Toc41559668"/>
+      <w:bookmarkStart w:id="20" w:name="_Toc55582233"/>
       <w:r>
         <w:t>Country general information section</w:t>
       </w:r>
-      <w:bookmarkEnd w:id="18"/>
+      <w:bookmarkEnd w:id="20"/>
     </w:p>
     <w:p>
       <w:r>
@@ -7470,7 +8055,7 @@
                     </pic:cNvPicPr>
                   </pic:nvPicPr>
                   <pic:blipFill>
-                    <a:blip r:embed="rId40">
+                    <a:blip r:embed="rId44">
                       <a:extLst>
                         <a:ext uri="{28A0092B-C50C-407E-A947-70E740481C1C}">
                           <a14:useLocalDpi xmlns:a14="http://schemas.microsoft.com/office/drawing/2010/main" val="0"/>
@@ -8438,7 +9023,7 @@
           <w:numId w:val="1"/>
         </w:numPr>
       </w:pPr>
-      <w:bookmarkStart w:id="19" w:name="_Toc41559669"/>
+      <w:bookmarkStart w:id="21" w:name="_Toc55582234"/>
       <w:r>
         <w:rPr>
           <w:rStyle w:val="Heading3Char"/>
@@ -8479,7 +9064,7 @@
                     </pic:cNvPicPr>
                   </pic:nvPicPr>
                   <pic:blipFill>
-                    <a:blip r:embed="rId41">
+                    <a:blip r:embed="rId45">
                       <a:extLst>
                         <a:ext uri="{28A0092B-C50C-407E-A947-70E740481C1C}">
                           <a14:useLocalDpi xmlns:a14="http://schemas.microsoft.com/office/drawing/2010/main" val="0"/>
@@ -9708,8 +10293,8 @@
       <w:r>
         <w:t xml:space="preserve"> section</w:t>
       </w:r>
-      <w:bookmarkStart w:id="20" w:name="_Toc22039815"/>
-      <w:bookmarkEnd w:id="19"/>
+      <w:bookmarkStart w:id="22" w:name="_Toc22039815"/>
+      <w:bookmarkEnd w:id="21"/>
     </w:p>
     <w:p/>
     <w:p>
@@ -9742,7 +10327,7 @@
           <w:tcPr>
             <w:tcW w:w="713" w:type="dxa"/>
           </w:tcPr>
-          <w:bookmarkEnd w:id="20"/>
+          <w:bookmarkEnd w:id="22"/>
           <w:p>
             <w:pPr>
               <w:jc w:val="both"/>
@@ -15764,14 +16349,14 @@
         <w:lastRenderedPageBreak/>
         <w:t xml:space="preserve"> </w:t>
       </w:r>
-      <w:bookmarkStart w:id="21" w:name="_Toc41559670"/>
+      <w:bookmarkStart w:id="23" w:name="_Toc55582235"/>
       <w:r>
         <w:t>Monthly distribution of new cases January-December</w:t>
       </w:r>
       <w:r>
         <w:t xml:space="preserve"> section</w:t>
       </w:r>
-      <w:bookmarkEnd w:id="21"/>
+      <w:bookmarkEnd w:id="23"/>
     </w:p>
     <w:p>
       <w:pPr>
@@ -16195,7 +16780,7 @@
                     </pic:cNvPicPr>
                   </pic:nvPicPr>
                   <pic:blipFill>
-                    <a:blip r:embed="rId42">
+                    <a:blip r:embed="rId46">
                       <a:extLst>
                         <a:ext uri="{28A0092B-C50C-407E-A947-70E740481C1C}">
                           <a14:useLocalDpi xmlns:a14="http://schemas.microsoft.com/office/drawing/2010/main" val="0"/>
@@ -16753,7 +17338,7 @@
                     </pic:cNvPicPr>
                   </pic:nvPicPr>
                   <pic:blipFill>
-                    <a:blip r:embed="rId43">
+                    <a:blip r:embed="rId47">
                       <a:extLst>
                         <a:ext uri="{28A0092B-C50C-407E-A947-70E740481C1C}">
                           <a14:useLocalDpi xmlns:a14="http://schemas.microsoft.com/office/drawing/2010/main" val="0"/>
@@ -17915,16 +18500,16 @@
               <w:rPr>
                 <w:sz w:val="18"/>
                 <w:szCs w:val="18"/>
-                <w:lang w:val="fr-CH"/>
-              </w:rPr>
-            </w:pPr>
-            <w:r>
-              <w:rPr>
-                <w:rFonts w:ascii="Courier New" w:hAnsi="Courier New" w:cs="Courier New"/>
-                <w:color w:val="1A1AA6"/>
-                <w:sz w:val="20"/>
-                <w:szCs w:val="20"/>
-                <w:lang w:val="fr-CH"/>
+                <w:lang w:val="es-ES"/>
+              </w:rPr>
+            </w:pPr>
+            <w:r>
+              <w:rPr>
+                <w:rFonts w:ascii="Courier New" w:hAnsi="Courier New" w:cs="Courier New"/>
+                <w:color w:val="1A1AA6"/>
+                <w:sz w:val="20"/>
+                <w:szCs w:val="20"/>
+                <w:lang w:val="es-ES"/>
               </w:rPr>
               <w:t>IA_VL_EPI_INC_PopUN_10000</w:t>
             </w:r>
@@ -18065,16 +18650,16 @@
               <w:rPr>
                 <w:sz w:val="18"/>
                 <w:szCs w:val="18"/>
-                <w:lang w:val="fr-CH"/>
-              </w:rPr>
-            </w:pPr>
-            <w:r>
-              <w:rPr>
-                <w:rFonts w:ascii="Courier New" w:hAnsi="Courier New" w:cs="Courier New"/>
-                <w:color w:val="1A1AA6"/>
-                <w:sz w:val="20"/>
-                <w:szCs w:val="20"/>
-                <w:lang w:val="fr-CH"/>
+                <w:lang w:val="es-ES"/>
+              </w:rPr>
+            </w:pPr>
+            <w:r>
+              <w:rPr>
+                <w:rFonts w:ascii="Courier New" w:hAnsi="Courier New" w:cs="Courier New"/>
+                <w:color w:val="1A1AA6"/>
+                <w:sz w:val="20"/>
+                <w:szCs w:val="20"/>
+                <w:lang w:val="es-ES"/>
               </w:rPr>
               <w:t>IA_CL_EPI_INC_PopUN_10000</w:t>
             </w:r>
@@ -18179,14 +18764,16 @@
               <w:rPr>
                 <w:sz w:val="18"/>
                 <w:szCs w:val="18"/>
-              </w:rPr>
-            </w:pPr>
-            <w:r>
-              <w:rPr>
-                <w:rFonts w:ascii="Courier New" w:hAnsi="Courier New" w:cs="Courier New"/>
-                <w:color w:val="1A1AA6"/>
-                <w:sz w:val="20"/>
-                <w:szCs w:val="20"/>
+                <w:lang w:val="es-ES"/>
+              </w:rPr>
+            </w:pPr>
+            <w:r>
+              <w:rPr>
+                <w:rFonts w:ascii="Courier New" w:hAnsi="Courier New" w:cs="Courier New"/>
+                <w:color w:val="1A1AA6"/>
+                <w:sz w:val="20"/>
+                <w:szCs w:val="20"/>
+                <w:lang w:val="es-ES"/>
               </w:rPr>
               <w:t>IA_ACL_EPI_INC_PopUN_10000</w:t>
             </w:r>
@@ -18420,11 +19007,11 @@
         <w:lastRenderedPageBreak/>
         <w:t xml:space="preserve"> </w:t>
       </w:r>
-      <w:bookmarkStart w:id="22" w:name="_Toc41559671"/>
+      <w:bookmarkStart w:id="24" w:name="_Toc55582236"/>
       <w:r>
         <w:t>Maps section</w:t>
       </w:r>
-      <w:bookmarkEnd w:id="22"/>
+      <w:bookmarkEnd w:id="24"/>
     </w:p>
     <w:p>
       <w:r>
@@ -18449,7 +19036,7 @@
                     </pic:cNvPicPr>
                   </pic:nvPicPr>
                   <pic:blipFill>
-                    <a:blip r:embed="rId44">
+                    <a:blip r:embed="rId48">
                       <a:extLst>
                         <a:ext uri="{28A0092B-C50C-407E-A947-70E740481C1C}">
                           <a14:useLocalDpi xmlns:a14="http://schemas.microsoft.com/office/drawing/2010/main" val="0"/>
@@ -18602,14 +19189,16 @@
               <w:rPr>
                 <w:sz w:val="18"/>
                 <w:szCs w:val="18"/>
-              </w:rPr>
-            </w:pPr>
-            <w:r>
-              <w:rPr>
-                <w:rFonts w:ascii="Courier New" w:hAnsi="Courier New" w:cs="Courier New"/>
-                <w:color w:val="1A1AA6"/>
-                <w:sz w:val="20"/>
-                <w:szCs w:val="20"/>
+                <w:lang w:val="es-ES"/>
+              </w:rPr>
+            </w:pPr>
+            <w:r>
+              <w:rPr>
+                <w:rFonts w:ascii="Courier New" w:hAnsi="Courier New" w:cs="Courier New"/>
+                <w:color w:val="1A1AA6"/>
+                <w:sz w:val="20"/>
+                <w:szCs w:val="20"/>
+                <w:lang w:val="es-ES"/>
               </w:rPr>
               <w:t>VL_EPI_INC_PopData_LSH_10000</w:t>
             </w:r>
@@ -18752,14 +19341,16 @@
               <w:rPr>
                 <w:sz w:val="18"/>
                 <w:szCs w:val="18"/>
-              </w:rPr>
-            </w:pPr>
-            <w:r>
-              <w:rPr>
-                <w:rFonts w:ascii="Courier New" w:hAnsi="Courier New" w:cs="Courier New"/>
-                <w:color w:val="1A1AA6"/>
-                <w:sz w:val="20"/>
-                <w:szCs w:val="20"/>
+                <w:lang w:val="es-ES"/>
+              </w:rPr>
+            </w:pPr>
+            <w:r>
+              <w:rPr>
+                <w:rFonts w:ascii="Courier New" w:hAnsi="Courier New" w:cs="Courier New"/>
+                <w:color w:val="1A1AA6"/>
+                <w:sz w:val="20"/>
+                <w:szCs w:val="20"/>
+                <w:lang w:val="es-ES"/>
               </w:rPr>
               <w:t>CL_EPI_INC_PopData_LSH_10000</w:t>
             </w:r>
@@ -18835,14 +19426,16 @@
               <w:rPr>
                 <w:sz w:val="18"/>
                 <w:szCs w:val="18"/>
-              </w:rPr>
-            </w:pPr>
-            <w:r>
-              <w:rPr>
-                <w:rFonts w:ascii="Courier New" w:hAnsi="Courier New" w:cs="Courier New"/>
-                <w:color w:val="1A1AA6"/>
-                <w:sz w:val="20"/>
-                <w:szCs w:val="20"/>
+                <w:lang w:val="es-ES"/>
+              </w:rPr>
+            </w:pPr>
+            <w:r>
+              <w:rPr>
+                <w:rFonts w:ascii="Courier New" w:hAnsi="Courier New" w:cs="Courier New"/>
+                <w:color w:val="1A1AA6"/>
+                <w:sz w:val="20"/>
+                <w:szCs w:val="20"/>
+                <w:lang w:val="es-ES"/>
               </w:rPr>
               <w:t>ACL_EPI_INC_PopData_LSH_10000</w:t>
             </w:r>
@@ -18918,14 +19511,16 @@
               <w:rPr>
                 <w:sz w:val="18"/>
                 <w:szCs w:val="18"/>
-              </w:rPr>
-            </w:pPr>
-            <w:r>
-              <w:rPr>
-                <w:rFonts w:ascii="Courier New" w:hAnsi="Courier New" w:cs="Courier New"/>
-                <w:color w:val="1A1AA6"/>
-                <w:sz w:val="20"/>
-                <w:szCs w:val="20"/>
+                <w:lang w:val="es-ES"/>
+              </w:rPr>
+            </w:pPr>
+            <w:r>
+              <w:rPr>
+                <w:rFonts w:ascii="Courier New" w:hAnsi="Courier New" w:cs="Courier New"/>
+                <w:color w:val="1A1AA6"/>
+                <w:sz w:val="20"/>
+                <w:szCs w:val="20"/>
+                <w:lang w:val="es-ES"/>
               </w:rPr>
               <w:t>ZCL_EPI_INC_PopData_LSH_10000</w:t>
             </w:r>
@@ -20368,11 +20963,11 @@
         <w:lastRenderedPageBreak/>
         <w:t xml:space="preserve"> </w:t>
       </w:r>
-      <w:bookmarkStart w:id="23" w:name="_Toc41559672"/>
+      <w:bookmarkStart w:id="25" w:name="_Toc55582237"/>
       <w:r>
         <w:t>Control and surveillance section</w:t>
       </w:r>
-      <w:bookmarkEnd w:id="23"/>
+      <w:bookmarkEnd w:id="25"/>
     </w:p>
     <w:p/>
     <w:p>
@@ -21358,7 +21953,7 @@
                     </pic:cNvPicPr>
                   </pic:nvPicPr>
                   <pic:blipFill>
-                    <a:blip r:embed="rId45">
+                    <a:blip r:embed="rId49">
                       <a:extLst>
                         <a:ext uri="{28A0092B-C50C-407E-A947-70E740481C1C}">
                           <a14:useLocalDpi xmlns:a14="http://schemas.microsoft.com/office/drawing/2010/main" val="0"/>
@@ -23265,11 +23860,11 @@
         <w:lastRenderedPageBreak/>
         <w:t xml:space="preserve"> </w:t>
       </w:r>
-      <w:bookmarkStart w:id="24" w:name="_Toc41559673"/>
+      <w:bookmarkStart w:id="26" w:name="_Toc55582238"/>
       <w:r>
         <w:t>Diagnosis section</w:t>
       </w:r>
-      <w:bookmarkEnd w:id="24"/>
+      <w:bookmarkEnd w:id="26"/>
     </w:p>
     <w:p>
       <w:r>
@@ -24341,7 +24936,7 @@
                     </pic:cNvPicPr>
                   </pic:nvPicPr>
                   <pic:blipFill>
-                    <a:blip r:embed="rId46">
+                    <a:blip r:embed="rId50">
                       <a:extLst>
                         <a:ext uri="{28A0092B-C50C-407E-A947-70E740481C1C}">
                           <a14:useLocalDpi xmlns:a14="http://schemas.microsoft.com/office/drawing/2010/main" val="0"/>
@@ -24406,7 +25001,7 @@
                 <w:szCs w:val="18"/>
               </w:rPr>
             </w:pPr>
-            <w:bookmarkStart w:id="25" w:name="_Hlk21352064"/>
+            <w:bookmarkStart w:id="27" w:name="_Hlk21352064"/>
             <w:r>
               <w:rPr>
                 <w:sz w:val="18"/>
@@ -24647,7 +25242,7 @@
           </w:p>
         </w:tc>
       </w:tr>
-      <w:bookmarkEnd w:id="25"/>
+      <w:bookmarkEnd w:id="27"/>
       <w:tr>
         <w:trPr>
           <w:trHeight w:val="51"/>
@@ -28179,7 +28774,7 @@
         <w:lastRenderedPageBreak/>
         <w:t xml:space="preserve"> </w:t>
       </w:r>
-      <w:bookmarkStart w:id="26" w:name="_Toc41559674"/>
+      <w:bookmarkStart w:id="28" w:name="_Toc55582239"/>
       <w:r>
         <w:t>Treatment and medicines</w:t>
       </w:r>
@@ -28189,7 +28784,7 @@
       <w:r>
         <w:t xml:space="preserve"> section</w:t>
       </w:r>
-      <w:bookmarkEnd w:id="26"/>
+      <w:bookmarkEnd w:id="28"/>
     </w:p>
     <w:p/>
     <w:p>
@@ -28902,7 +29497,7 @@
                     </pic:cNvPicPr>
                   </pic:nvPicPr>
                   <pic:blipFill>
-                    <a:blip r:embed="rId47">
+                    <a:blip r:embed="rId51">
                       <a:extLst>
                         <a:ext uri="{28A0092B-C50C-407E-A947-70E740481C1C}">
                           <a14:useLocalDpi xmlns:a14="http://schemas.microsoft.com/office/drawing/2010/main" val="0"/>
@@ -31196,12 +31791,12 @@
         </w:numPr>
         <w:jc w:val="both"/>
       </w:pPr>
-      <w:bookmarkStart w:id="27" w:name="_Toc41559675"/>
+      <w:bookmarkStart w:id="29" w:name="_Toc55582240"/>
       <w:r>
         <w:lastRenderedPageBreak/>
         <w:t>Metadata and permissions requirements</w:t>
       </w:r>
-      <w:bookmarkEnd w:id="27"/>
+      <w:bookmarkEnd w:id="29"/>
     </w:p>
     <w:p/>
     <w:p>
@@ -34350,12 +34945,12 @@
         </w:numPr>
         <w:jc w:val="both"/>
       </w:pPr>
-      <w:bookmarkStart w:id="28" w:name="_Toc41559676"/>
+      <w:bookmarkStart w:id="30" w:name="_Toc55582241"/>
       <w:r>
         <w:lastRenderedPageBreak/>
         <w:t>Changelog</w:t>
       </w:r>
-      <w:bookmarkEnd w:id="28"/>
+      <w:bookmarkEnd w:id="30"/>
     </w:p>
     <w:p/>
     <w:tbl>
@@ -34408,7 +35003,7 @@
           </w:tcPr>
           <w:p>
             <w:r>
-              <w:t>0.45</w:t>
+              <w:t>0.47</w:t>
             </w:r>
           </w:p>
         </w:tc>
@@ -34418,7 +35013,7 @@
           </w:tcPr>
           <w:p>
             <w:r>
-              <w:t>2020.08.26</w:t>
+              <w:t>2020.11.06</w:t>
             </w:r>
           </w:p>
         </w:tc>
@@ -34447,9 +35042,14 @@
                 <w:sz w:val="18"/>
                 <w:szCs w:val="18"/>
               </w:rPr>
-              <w:t>bugfix:</w:t>
-            </w:r>
-            <w:r>
+              <w:t>Feature: resize maps and chart sections.</w:t>
+            </w:r>
+          </w:p>
+          <w:p>
+            <w:pPr>
+              <w:autoSpaceDE w:val="0"/>
+              <w:autoSpaceDN w:val="0"/>
+              <w:adjustRightInd w:val="0"/>
               <w:rPr>
                 <w:rFonts w:ascii="Consolas" w:hAnsi="Consolas" w:cs="Consolas"/>
                 <w:b/>
@@ -34457,8 +35057,7 @@
                 <w:sz w:val="18"/>
                 <w:szCs w:val="18"/>
               </w:rPr>
-              <w:t xml:space="preserve"> can be set each time a new CP is loaded and not only </w:t>
-            </w:r>
+            </w:pPr>
             <w:r>
               <w:rPr>
                 <w:rFonts w:ascii="Consolas" w:hAnsi="Consolas" w:cs="Consolas"/>
@@ -34467,11 +35066,36 @@
                 <w:sz w:val="18"/>
                 <w:szCs w:val="18"/>
               </w:rPr>
-              <w:t>on odd loads</w:t>
-            </w:r>
-            <w:bookmarkStart w:id="29" w:name="_GoBack"/>
-            <w:bookmarkEnd w:id="29"/>
-          </w:p>
+              <w:t>Resize nota bene text are integrated in this new feature.</w:t>
+            </w:r>
+          </w:p>
+        </w:tc>
+      </w:tr>
+      <w:tr>
+        <w:tc>
+          <w:tcPr>
+            <w:tcW w:w="1070" w:type="dxa"/>
+          </w:tcPr>
+          <w:p>
+            <w:r>
+              <w:t>0.46</w:t>
+            </w:r>
+          </w:p>
+        </w:tc>
+        <w:tc>
+          <w:tcPr>
+            <w:tcW w:w="1220" w:type="dxa"/>
+          </w:tcPr>
+          <w:p>
+            <w:r>
+              <w:t>2020.09</w:t>
+            </w:r>
+          </w:p>
+        </w:tc>
+        <w:tc>
+          <w:tcPr>
+            <w:tcW w:w="8500" w:type="dxa"/>
+          </w:tcPr>
           <w:p>
             <w:pPr>
               <w:autoSpaceDE w:val="0"/>
@@ -34485,7 +35109,39 @@
                 <w:szCs w:val="18"/>
               </w:rPr>
             </w:pPr>
-            <w:r>
+          </w:p>
+        </w:tc>
+      </w:tr>
+      <w:tr>
+        <w:tc>
+          <w:tcPr>
+            <w:tcW w:w="1070" w:type="dxa"/>
+          </w:tcPr>
+          <w:p>
+            <w:r>
+              <w:t>0.45</w:t>
+            </w:r>
+          </w:p>
+        </w:tc>
+        <w:tc>
+          <w:tcPr>
+            <w:tcW w:w="1220" w:type="dxa"/>
+          </w:tcPr>
+          <w:p>
+            <w:r>
+              <w:t>2020.08.26</w:t>
+            </w:r>
+          </w:p>
+        </w:tc>
+        <w:tc>
+          <w:tcPr>
+            <w:tcW w:w="8500" w:type="dxa"/>
+          </w:tcPr>
+          <w:p>
+            <w:pPr>
+              <w:autoSpaceDE w:val="0"/>
+              <w:autoSpaceDN w:val="0"/>
+              <w:adjustRightInd w:val="0"/>
               <w:rPr>
                 <w:rFonts w:ascii="Consolas" w:hAnsi="Consolas" w:cs="Consolas"/>
                 <w:b/>
@@ -34493,8 +35149,7 @@
                 <w:sz w:val="18"/>
                 <w:szCs w:val="18"/>
               </w:rPr>
-              <w:t xml:space="preserve">bugfix: </w:t>
-            </w:r>
+            </w:pPr>
             <w:r>
               <w:rPr>
                 <w:rFonts w:ascii="Consolas" w:hAnsi="Consolas" w:cs="Consolas"/>
@@ -34503,7 +35158,7 @@
                 <w:sz w:val="18"/>
                 <w:szCs w:val="18"/>
               </w:rPr>
-              <w:t xml:space="preserve">map </w:t>
+              <w:t>bugfix:</w:t>
             </w:r>
             <w:r>
               <w:rPr>
@@ -34513,7 +35168,17 @@
                 <w:sz w:val="18"/>
                 <w:szCs w:val="18"/>
               </w:rPr>
-              <w:t>spinner kept loading sometimes when reloading maps at another level</w:t>
+              <w:t xml:space="preserve"> can be set each time a new CP is loaded and not only </w:t>
+            </w:r>
+            <w:r>
+              <w:rPr>
+                <w:rFonts w:ascii="Consolas" w:hAnsi="Consolas" w:cs="Consolas"/>
+                <w:b/>
+                <w:bCs/>
+                <w:sz w:val="18"/>
+                <w:szCs w:val="18"/>
+              </w:rPr>
+              <w:t>on odd loads</w:t>
             </w:r>
           </w:p>
           <w:p>
@@ -34523,6 +35188,8 @@
               <w:adjustRightInd w:val="0"/>
               <w:rPr>
                 <w:rFonts w:ascii="Consolas" w:hAnsi="Consolas" w:cs="Consolas"/>
+                <w:b/>
+                <w:bCs/>
                 <w:sz w:val="18"/>
                 <w:szCs w:val="18"/>
               </w:rPr>
@@ -34535,7 +35202,7 @@
                 <w:sz w:val="18"/>
                 <w:szCs w:val="18"/>
               </w:rPr>
-              <w:t xml:space="preserve">bugfix: some age groups were showing </w:t>
+              <w:t xml:space="preserve">bugfix: </w:t>
             </w:r>
             <w:r>
               <w:rPr>
@@ -34545,7 +35212,7 @@
                 <w:sz w:val="18"/>
                 <w:szCs w:val="18"/>
               </w:rPr>
-              <w:t>“</w:t>
+              <w:t xml:space="preserve">map </w:t>
             </w:r>
             <w:r>
               <w:rPr>
@@ -34555,8 +35222,20 @@
                 <w:sz w:val="18"/>
                 <w:szCs w:val="18"/>
               </w:rPr>
-              <w:t>,</w:t>
-            </w:r>
+              <w:t>spinner kept loading sometimes when reloading maps at another level</w:t>
+            </w:r>
+          </w:p>
+          <w:p>
+            <w:pPr>
+              <w:autoSpaceDE w:val="0"/>
+              <w:autoSpaceDN w:val="0"/>
+              <w:adjustRightInd w:val="0"/>
+              <w:rPr>
+                <w:rFonts w:ascii="Consolas" w:hAnsi="Consolas" w:cs="Consolas"/>
+                <w:sz w:val="18"/>
+                <w:szCs w:val="18"/>
+              </w:rPr>
+            </w:pPr>
             <w:r>
               <w:rPr>
                 <w:rFonts w:ascii="Consolas" w:hAnsi="Consolas" w:cs="Consolas"/>
@@ -34565,7 +35244,7 @@
                 <w:sz w:val="18"/>
                 <w:szCs w:val="18"/>
               </w:rPr>
-              <w:t>”</w:t>
+              <w:t xml:space="preserve">bugfix: some age groups were showing </w:t>
             </w:r>
             <w:r>
               <w:rPr>
@@ -34575,7 +35254,7 @@
                 <w:sz w:val="18"/>
                 <w:szCs w:val="18"/>
               </w:rPr>
-              <w:t xml:space="preserve"> separator instead of </w:t>
+              <w:t>“</w:t>
             </w:r>
             <w:r>
               <w:rPr>
@@ -34585,7 +35264,7 @@
                 <w:sz w:val="18"/>
                 <w:szCs w:val="18"/>
               </w:rPr>
-              <w:t>“</w:t>
+              <w:t>,</w:t>
             </w:r>
             <w:r>
               <w:rPr>
@@ -34595,7 +35274,7 @@
                 <w:sz w:val="18"/>
                 <w:szCs w:val="18"/>
               </w:rPr>
-              <w:t>/</w:t>
+              <w:t>”</w:t>
             </w:r>
             <w:r>
               <w:rPr>
@@ -34605,6 +35284,36 @@
                 <w:sz w:val="18"/>
                 <w:szCs w:val="18"/>
               </w:rPr>
+              <w:t xml:space="preserve"> separator instead of </w:t>
+            </w:r>
+            <w:r>
+              <w:rPr>
+                <w:rFonts w:ascii="Consolas" w:hAnsi="Consolas" w:cs="Consolas"/>
+                <w:b/>
+                <w:bCs/>
+                <w:sz w:val="18"/>
+                <w:szCs w:val="18"/>
+              </w:rPr>
+              <w:t>“</w:t>
+            </w:r>
+            <w:r>
+              <w:rPr>
+                <w:rFonts w:ascii="Consolas" w:hAnsi="Consolas" w:cs="Consolas"/>
+                <w:b/>
+                <w:bCs/>
+                <w:sz w:val="18"/>
+                <w:szCs w:val="18"/>
+              </w:rPr>
+              <w:t>/</w:t>
+            </w:r>
+            <w:r>
+              <w:rPr>
+                <w:rFonts w:ascii="Consolas" w:hAnsi="Consolas" w:cs="Consolas"/>
+                <w:b/>
+                <w:bCs/>
+                <w:sz w:val="18"/>
+                <w:szCs w:val="18"/>
+              </w:rPr>
               <w:t>”</w:t>
             </w:r>
           </w:p>
@@ -34713,7 +35422,7 @@
             <w:tcW w:w="1070" w:type="dxa"/>
           </w:tcPr>
           <w:p>
-            <w:bookmarkStart w:id="30" w:name="_Hlk48815140"/>
+            <w:bookmarkStart w:id="31" w:name="_Hlk48815140"/>
             <w:r>
               <w:t>0.44</w:t>
             </w:r>
@@ -34759,7 +35468,7 @@
           </w:p>
         </w:tc>
       </w:tr>
-      <w:bookmarkEnd w:id="30"/>
+      <w:bookmarkEnd w:id="31"/>
       <w:tr>
         <w:tc>
           <w:tcPr>
@@ -35470,6 +36179,7 @@
           </w:tcPr>
           <w:p>
             <w:r>
+              <w:lastRenderedPageBreak/>
               <w:t>0.35</w:t>
             </w:r>
           </w:p>
@@ -35507,7 +36217,6 @@
           </w:tcPr>
           <w:p>
             <w:r>
-              <w:lastRenderedPageBreak/>
               <w:t>0.34</w:t>
             </w:r>
           </w:p>
@@ -36246,6 +36955,7 @@
               <w:rPr>
                 <w:i/>
               </w:rPr>
+              <w:lastRenderedPageBreak/>
               <w:t>Life expectancy at birth</w:t>
             </w:r>
             <w:r>
@@ -39759,7 +40469,7 @@
 </file>
 
 <file path=customXml/itemProps1.xml><?xml version="1.0" encoding="utf-8"?>
-<ds:datastoreItem xmlns:ds="http://schemas.openxmlformats.org/officeDocument/2006/customXml" ds:itemID="{4135C76C-9EBA-41E8-9EEF-8EA754D6F5D8}">
+<ds:datastoreItem xmlns:ds="http://schemas.openxmlformats.org/officeDocument/2006/customXml" ds:itemID="{2F42E65E-C9EF-46C3-98B3-FD8508E0E337}">
   <ds:schemaRefs>
     <ds:schemaRef ds:uri="http://schemas.openxmlformats.org/officeDocument/2006/bibliography"/>
   </ds:schemaRefs>

</xml_diff>

<commit_message>
App adapted to DHIS2.34 Bugfix: Zoom controls move now to left in case the legendSet is placed at top right.
</commit_message>
<xml_diff>
--- a/user_manual.docx
+++ b/user_manual.docx
@@ -1058,8 +1058,6 @@
               <w:fldChar w:fldCharType="end"/>
             </w:r>
           </w:hyperlink>
-          <w:bookmarkStart w:id="0" w:name="_GoBack"/>
-          <w:bookmarkEnd w:id="0"/>
         </w:p>
         <w:p>
           <w:pPr>
@@ -2770,12 +2768,12 @@
         </w:numPr>
         <w:jc w:val="both"/>
       </w:pPr>
-      <w:bookmarkStart w:id="1" w:name="_Toc55582214"/>
+      <w:bookmarkStart w:id="0" w:name="_Toc55582214"/>
       <w:r>
         <w:lastRenderedPageBreak/>
         <w:t>Generating a country profile</w:t>
       </w:r>
-      <w:bookmarkEnd w:id="1"/>
+      <w:bookmarkEnd w:id="0"/>
     </w:p>
     <w:p/>
     <w:p>
@@ -2786,11 +2784,11 @@
           <w:numId w:val="1"/>
         </w:numPr>
       </w:pPr>
-      <w:bookmarkStart w:id="2" w:name="_Toc55582215"/>
+      <w:bookmarkStart w:id="1" w:name="_Toc55582215"/>
       <w:r>
         <w:t>Starting steps</w:t>
       </w:r>
-      <w:bookmarkEnd w:id="2"/>
+      <w:bookmarkEnd w:id="1"/>
     </w:p>
     <w:p>
       <w:pPr>
@@ -3028,12 +3026,12 @@
           <w:numId w:val="1"/>
         </w:numPr>
       </w:pPr>
-      <w:bookmarkStart w:id="3" w:name="_Toc55582216"/>
+      <w:bookmarkStart w:id="2" w:name="_Toc55582216"/>
       <w:r>
         <w:lastRenderedPageBreak/>
         <w:t>LCPG sections</w:t>
       </w:r>
-      <w:bookmarkEnd w:id="3"/>
+      <w:bookmarkEnd w:id="2"/>
     </w:p>
     <w:p>
       <w:pPr>
@@ -3380,12 +3378,12 @@
           <w:numId w:val="1"/>
         </w:numPr>
       </w:pPr>
-      <w:bookmarkStart w:id="4" w:name="_Toc55582217"/>
+      <w:bookmarkStart w:id="3" w:name="_Toc55582217"/>
       <w:r>
         <w:lastRenderedPageBreak/>
         <w:t>Configuration panel</w:t>
       </w:r>
-      <w:bookmarkEnd w:id="4"/>
+      <w:bookmarkEnd w:id="3"/>
     </w:p>
     <w:p>
       <w:pPr>
@@ -3418,11 +3416,11 @@
           <w:numId w:val="1"/>
         </w:numPr>
       </w:pPr>
-      <w:bookmarkStart w:id="5" w:name="_Toc55582218"/>
+      <w:bookmarkStart w:id="4" w:name="_Toc55582218"/>
       <w:r>
         <w:t>General</w:t>
       </w:r>
-      <w:bookmarkEnd w:id="5"/>
+      <w:bookmarkEnd w:id="4"/>
     </w:p>
     <w:p>
       <w:pPr>
@@ -3815,12 +3813,12 @@
           <w:numId w:val="1"/>
         </w:numPr>
       </w:pPr>
-      <w:bookmarkStart w:id="6" w:name="_Toc55582219"/>
+      <w:bookmarkStart w:id="5" w:name="_Toc55582219"/>
       <w:r>
         <w:lastRenderedPageBreak/>
         <w:t>Charts</w:t>
       </w:r>
-      <w:bookmarkEnd w:id="6"/>
+      <w:bookmarkEnd w:id="5"/>
     </w:p>
     <w:p>
       <w:pPr>
@@ -4120,12 +4118,12 @@
           <w:numId w:val="1"/>
         </w:numPr>
       </w:pPr>
-      <w:bookmarkStart w:id="7" w:name="_Toc55582220"/>
+      <w:bookmarkStart w:id="6" w:name="_Toc55582220"/>
       <w:r>
         <w:lastRenderedPageBreak/>
         <w:t>Maps</w:t>
       </w:r>
-      <w:bookmarkEnd w:id="7"/>
+      <w:bookmarkEnd w:id="6"/>
     </w:p>
     <w:p>
       <w:pPr>
@@ -4878,12 +4876,12 @@
           <w:numId w:val="1"/>
         </w:numPr>
       </w:pPr>
-      <w:bookmarkStart w:id="8" w:name="_Toc55582221"/>
+      <w:bookmarkStart w:id="7" w:name="_Toc55582221"/>
       <w:r>
         <w:lastRenderedPageBreak/>
         <w:t>Resizing Maps and Charts sections and Nota Bene texts.</w:t>
       </w:r>
-      <w:bookmarkEnd w:id="8"/>
+      <w:bookmarkEnd w:id="7"/>
     </w:p>
     <w:p>
       <w:pPr>
@@ -5333,12 +5331,12 @@
           <w:numId w:val="1"/>
         </w:numPr>
       </w:pPr>
-      <w:bookmarkStart w:id="9" w:name="_Toc55582222"/>
+      <w:bookmarkStart w:id="8" w:name="_Toc55582222"/>
       <w:r>
         <w:lastRenderedPageBreak/>
         <w:t>Footnotes</w:t>
       </w:r>
-      <w:bookmarkEnd w:id="9"/>
+      <w:bookmarkEnd w:id="8"/>
     </w:p>
     <w:p/>
     <w:p>
@@ -5654,12 +5652,12 @@
           <w:numId w:val="1"/>
         </w:numPr>
       </w:pPr>
-      <w:bookmarkStart w:id="10" w:name="_Toc55582223"/>
+      <w:bookmarkStart w:id="9" w:name="_Toc55582223"/>
       <w:r>
         <w:lastRenderedPageBreak/>
         <w:t>Help</w:t>
       </w:r>
-      <w:bookmarkEnd w:id="10"/>
+      <w:bookmarkEnd w:id="9"/>
     </w:p>
     <w:p>
       <w:pPr>
@@ -5737,11 +5735,11 @@
           <w:numId w:val="1"/>
         </w:numPr>
       </w:pPr>
-      <w:bookmarkStart w:id="11" w:name="_Toc55582224"/>
+      <w:bookmarkStart w:id="10" w:name="_Toc55582224"/>
       <w:r>
         <w:t>Generate another country profile</w:t>
       </w:r>
-      <w:bookmarkEnd w:id="11"/>
+      <w:bookmarkEnd w:id="10"/>
     </w:p>
     <w:p/>
     <w:p>
@@ -5823,11 +5821,11 @@
         <w:lastRenderedPageBreak/>
         <w:t xml:space="preserve"> </w:t>
       </w:r>
-      <w:bookmarkStart w:id="12" w:name="_Toc55582225"/>
+      <w:bookmarkStart w:id="11" w:name="_Toc55582225"/>
       <w:r>
         <w:t>Country profile</w:t>
       </w:r>
-      <w:bookmarkEnd w:id="12"/>
+      <w:bookmarkEnd w:id="11"/>
     </w:p>
     <w:p/>
     <w:p>
@@ -5855,11 +5853,11 @@
           <w:numId w:val="1"/>
         </w:numPr>
       </w:pPr>
-      <w:bookmarkStart w:id="13" w:name="_Toc55582226"/>
+      <w:bookmarkStart w:id="12" w:name="_Toc55582226"/>
       <w:r>
         <w:t>Texts to update before printing</w:t>
       </w:r>
-      <w:bookmarkEnd w:id="13"/>
+      <w:bookmarkEnd w:id="12"/>
     </w:p>
     <w:p>
       <w:pPr>
@@ -6058,11 +6056,11 @@
           <w:numId w:val="1"/>
         </w:numPr>
       </w:pPr>
-      <w:bookmarkStart w:id="14" w:name="_Toc55582227"/>
+      <w:bookmarkStart w:id="13" w:name="_Toc55582227"/>
       <w:r>
         <w:t>Edit elements in the CP</w:t>
       </w:r>
-      <w:bookmarkEnd w:id="14"/>
+      <w:bookmarkEnd w:id="13"/>
     </w:p>
     <w:p>
       <w:r>
@@ -6199,11 +6197,11 @@
           <w:numId w:val="1"/>
         </w:numPr>
       </w:pPr>
-      <w:bookmarkStart w:id="15" w:name="_Toc55582228"/>
+      <w:bookmarkStart w:id="14" w:name="_Toc55582228"/>
       <w:r>
         <w:t>Footnote elements in the CP</w:t>
       </w:r>
-      <w:bookmarkEnd w:id="15"/>
+      <w:bookmarkEnd w:id="14"/>
     </w:p>
     <w:p>
       <w:pPr>
@@ -6321,12 +6319,12 @@
           <w:numId w:val="1"/>
         </w:numPr>
       </w:pPr>
-      <w:bookmarkStart w:id="16" w:name="_Toc55582229"/>
+      <w:bookmarkStart w:id="15" w:name="_Toc55582229"/>
       <w:r>
         <w:lastRenderedPageBreak/>
         <w:t>Arrange maps and charts</w:t>
       </w:r>
-      <w:bookmarkEnd w:id="16"/>
+      <w:bookmarkEnd w:id="15"/>
     </w:p>
     <w:p/>
     <w:p>
@@ -6493,12 +6491,12 @@
           <w:numId w:val="1"/>
         </w:numPr>
       </w:pPr>
-      <w:bookmarkStart w:id="17" w:name="_Toc55582230"/>
+      <w:bookmarkStart w:id="16" w:name="_Toc55582230"/>
       <w:r>
         <w:lastRenderedPageBreak/>
         <w:t>Printing the CP or saving it as PDF</w:t>
       </w:r>
-      <w:bookmarkEnd w:id="17"/>
+      <w:bookmarkEnd w:id="16"/>
     </w:p>
     <w:p/>
     <w:p>
@@ -7011,12 +7009,12 @@
           <w:numId w:val="1"/>
         </w:numPr>
       </w:pPr>
-      <w:bookmarkStart w:id="18" w:name="_Toc55582231"/>
+      <w:bookmarkStart w:id="17" w:name="_Toc55582231"/>
       <w:r>
         <w:lastRenderedPageBreak/>
         <w:t>Dealing with unexpected errors</w:t>
       </w:r>
-      <w:bookmarkEnd w:id="18"/>
+      <w:bookmarkEnd w:id="17"/>
     </w:p>
     <w:p/>
     <w:p>
@@ -7165,12 +7163,12 @@
           <w:numId w:val="1"/>
         </w:numPr>
       </w:pPr>
-      <w:bookmarkStart w:id="19" w:name="_Toc55582232"/>
+      <w:bookmarkStart w:id="18" w:name="_Toc55582232"/>
       <w:r>
         <w:lastRenderedPageBreak/>
         <w:t>Source of information in country profile sections</w:t>
       </w:r>
-      <w:bookmarkEnd w:id="19"/>
+      <w:bookmarkEnd w:id="18"/>
     </w:p>
     <w:p/>
     <w:p>
@@ -7184,11 +7182,11 @@
       <w:r>
         <w:t xml:space="preserve"> </w:t>
       </w:r>
-      <w:bookmarkStart w:id="20" w:name="_Toc55582233"/>
+      <w:bookmarkStart w:id="19" w:name="_Toc55582233"/>
       <w:r>
         <w:t>Country general information section</w:t>
       </w:r>
-      <w:bookmarkEnd w:id="20"/>
+      <w:bookmarkEnd w:id="19"/>
     </w:p>
     <w:p>
       <w:r>
@@ -9023,7 +9021,7 @@
           <w:numId w:val="1"/>
         </w:numPr>
       </w:pPr>
-      <w:bookmarkStart w:id="21" w:name="_Toc55582234"/>
+      <w:bookmarkStart w:id="20" w:name="_Toc55582234"/>
       <w:r>
         <w:rPr>
           <w:rStyle w:val="Heading3Char"/>
@@ -10293,8 +10291,8 @@
       <w:r>
         <w:t xml:space="preserve"> section</w:t>
       </w:r>
-      <w:bookmarkStart w:id="22" w:name="_Toc22039815"/>
-      <w:bookmarkEnd w:id="21"/>
+      <w:bookmarkStart w:id="21" w:name="_Toc22039815"/>
+      <w:bookmarkEnd w:id="20"/>
     </w:p>
     <w:p/>
     <w:p>
@@ -10327,7 +10325,7 @@
           <w:tcPr>
             <w:tcW w:w="713" w:type="dxa"/>
           </w:tcPr>
-          <w:bookmarkEnd w:id="22"/>
+          <w:bookmarkEnd w:id="21"/>
           <w:p>
             <w:pPr>
               <w:jc w:val="both"/>
@@ -16349,14 +16347,14 @@
         <w:lastRenderedPageBreak/>
         <w:t xml:space="preserve"> </w:t>
       </w:r>
-      <w:bookmarkStart w:id="23" w:name="_Toc55582235"/>
+      <w:bookmarkStart w:id="22" w:name="_Toc55582235"/>
       <w:r>
         <w:t>Monthly distribution of new cases January-December</w:t>
       </w:r>
       <w:r>
         <w:t xml:space="preserve"> section</w:t>
       </w:r>
-      <w:bookmarkEnd w:id="23"/>
+      <w:bookmarkEnd w:id="22"/>
     </w:p>
     <w:p>
       <w:pPr>
@@ -19007,11 +19005,11 @@
         <w:lastRenderedPageBreak/>
         <w:t xml:space="preserve"> </w:t>
       </w:r>
-      <w:bookmarkStart w:id="24" w:name="_Toc55582236"/>
+      <w:bookmarkStart w:id="23" w:name="_Toc55582236"/>
       <w:r>
         <w:t>Maps section</w:t>
       </w:r>
-      <w:bookmarkEnd w:id="24"/>
+      <w:bookmarkEnd w:id="23"/>
     </w:p>
     <w:p>
       <w:r>
@@ -20963,11 +20961,11 @@
         <w:lastRenderedPageBreak/>
         <w:t xml:space="preserve"> </w:t>
       </w:r>
-      <w:bookmarkStart w:id="25" w:name="_Toc55582237"/>
+      <w:bookmarkStart w:id="24" w:name="_Toc55582237"/>
       <w:r>
         <w:t>Control and surveillance section</w:t>
       </w:r>
-      <w:bookmarkEnd w:id="25"/>
+      <w:bookmarkEnd w:id="24"/>
     </w:p>
     <w:p/>
     <w:p>
@@ -23860,11 +23858,11 @@
         <w:lastRenderedPageBreak/>
         <w:t xml:space="preserve"> </w:t>
       </w:r>
-      <w:bookmarkStart w:id="26" w:name="_Toc55582238"/>
+      <w:bookmarkStart w:id="25" w:name="_Toc55582238"/>
       <w:r>
         <w:t>Diagnosis section</w:t>
       </w:r>
-      <w:bookmarkEnd w:id="26"/>
+      <w:bookmarkEnd w:id="25"/>
     </w:p>
     <w:p>
       <w:r>
@@ -25001,7 +24999,7 @@
                 <w:szCs w:val="18"/>
               </w:rPr>
             </w:pPr>
-            <w:bookmarkStart w:id="27" w:name="_Hlk21352064"/>
+            <w:bookmarkStart w:id="26" w:name="_Hlk21352064"/>
             <w:r>
               <w:rPr>
                 <w:sz w:val="18"/>
@@ -25242,7 +25240,7 @@
           </w:p>
         </w:tc>
       </w:tr>
-      <w:bookmarkEnd w:id="27"/>
+      <w:bookmarkEnd w:id="26"/>
       <w:tr>
         <w:trPr>
           <w:trHeight w:val="51"/>
@@ -28774,7 +28772,7 @@
         <w:lastRenderedPageBreak/>
         <w:t xml:space="preserve"> </w:t>
       </w:r>
-      <w:bookmarkStart w:id="28" w:name="_Toc55582239"/>
+      <w:bookmarkStart w:id="27" w:name="_Toc55582239"/>
       <w:r>
         <w:t>Treatment and medicines</w:t>
       </w:r>
@@ -28784,7 +28782,7 @@
       <w:r>
         <w:t xml:space="preserve"> section</w:t>
       </w:r>
-      <w:bookmarkEnd w:id="28"/>
+      <w:bookmarkEnd w:id="27"/>
     </w:p>
     <w:p/>
     <w:p>
@@ -31791,12 +31789,12 @@
         </w:numPr>
         <w:jc w:val="both"/>
       </w:pPr>
-      <w:bookmarkStart w:id="29" w:name="_Toc55582240"/>
+      <w:bookmarkStart w:id="28" w:name="_Toc55582240"/>
       <w:r>
         <w:lastRenderedPageBreak/>
         <w:t>Metadata and permissions requirements</w:t>
       </w:r>
-      <w:bookmarkEnd w:id="29"/>
+      <w:bookmarkEnd w:id="28"/>
     </w:p>
     <w:p/>
     <w:p>
@@ -34945,12 +34943,12 @@
         </w:numPr>
         <w:jc w:val="both"/>
       </w:pPr>
-      <w:bookmarkStart w:id="30" w:name="_Toc55582241"/>
+      <w:bookmarkStart w:id="29" w:name="_Toc55582241"/>
       <w:r>
         <w:lastRenderedPageBreak/>
         <w:t>Changelog</w:t>
       </w:r>
-      <w:bookmarkEnd w:id="30"/>
+      <w:bookmarkEnd w:id="29"/>
     </w:p>
     <w:p/>
     <w:tbl>
@@ -35003,6 +35001,102 @@
           </w:tcPr>
           <w:p>
             <w:r>
+              <w:t>0.48</w:t>
+            </w:r>
+          </w:p>
+        </w:tc>
+        <w:tc>
+          <w:tcPr>
+            <w:tcW w:w="1220" w:type="dxa"/>
+          </w:tcPr>
+          <w:p>
+            <w:r>
+              <w:t>2020.11.17</w:t>
+            </w:r>
+          </w:p>
+        </w:tc>
+        <w:tc>
+          <w:tcPr>
+            <w:tcW w:w="8500" w:type="dxa"/>
+          </w:tcPr>
+          <w:p>
+            <w:pPr>
+              <w:autoSpaceDE w:val="0"/>
+              <w:autoSpaceDN w:val="0"/>
+              <w:adjustRightInd w:val="0"/>
+              <w:rPr>
+                <w:rFonts w:ascii="Consolas" w:hAnsi="Consolas" w:cs="Consolas"/>
+                <w:b/>
+                <w:bCs/>
+                <w:sz w:val="18"/>
+                <w:szCs w:val="18"/>
+              </w:rPr>
+            </w:pPr>
+            <w:r>
+              <w:rPr>
+                <w:rFonts w:ascii="Consolas" w:hAnsi="Consolas" w:cs="Consolas"/>
+                <w:b/>
+                <w:bCs/>
+                <w:sz w:val="18"/>
+                <w:szCs w:val="18"/>
+              </w:rPr>
+              <w:t>App adapted to DHIS2.34</w:t>
+            </w:r>
+            <w:r>
+              <w:rPr>
+                <w:rFonts w:ascii="Consolas" w:hAnsi="Consolas" w:cs="Consolas"/>
+                <w:b/>
+                <w:bCs/>
+                <w:sz w:val="18"/>
+                <w:szCs w:val="18"/>
+              </w:rPr>
+              <w:br/>
+              <w:t xml:space="preserve">Bugfix: </w:t>
+            </w:r>
+            <w:r>
+              <w:rPr>
+                <w:rFonts w:ascii="Consolas" w:hAnsi="Consolas" w:cs="Consolas"/>
+                <w:b/>
+                <w:bCs/>
+                <w:sz w:val="18"/>
+                <w:szCs w:val="18"/>
+              </w:rPr>
+              <w:t xml:space="preserve">Zoom controls move now to left in case the </w:t>
+            </w:r>
+            <w:proofErr w:type="spellStart"/>
+            <w:r>
+              <w:rPr>
+                <w:rFonts w:ascii="Consolas" w:hAnsi="Consolas" w:cs="Consolas"/>
+                <w:b/>
+                <w:bCs/>
+                <w:sz w:val="18"/>
+                <w:szCs w:val="18"/>
+              </w:rPr>
+              <w:t>legendSet</w:t>
+            </w:r>
+            <w:proofErr w:type="spellEnd"/>
+            <w:r>
+              <w:rPr>
+                <w:rFonts w:ascii="Consolas" w:hAnsi="Consolas" w:cs="Consolas"/>
+                <w:b/>
+                <w:bCs/>
+                <w:sz w:val="18"/>
+                <w:szCs w:val="18"/>
+              </w:rPr>
+              <w:t xml:space="preserve"> is placed at top right.</w:t>
+            </w:r>
+            <w:bookmarkStart w:id="30" w:name="_GoBack"/>
+            <w:bookmarkEnd w:id="30"/>
+          </w:p>
+        </w:tc>
+      </w:tr>
+      <w:tr>
+        <w:tc>
+          <w:tcPr>
+            <w:tcW w:w="1070" w:type="dxa"/>
+          </w:tcPr>
+          <w:p>
+            <w:r>
               <w:t>0.47</w:t>
             </w:r>
           </w:p>
@@ -36134,6 +36228,7 @@
           </w:tcPr>
           <w:p>
             <w:r>
+              <w:lastRenderedPageBreak/>
               <w:t>0.36</w:t>
             </w:r>
           </w:p>
@@ -36179,7 +36274,6 @@
           </w:tcPr>
           <w:p>
             <w:r>
-              <w:lastRenderedPageBreak/>
               <w:t>0.35</w:t>
             </w:r>
           </w:p>
@@ -36897,6 +36991,7 @@
           </w:tcPr>
           <w:p>
             <w:r>
+              <w:lastRenderedPageBreak/>
               <w:t>0.19</w:t>
             </w:r>
           </w:p>
@@ -36955,7 +37050,6 @@
               <w:rPr>
                 <w:i/>
               </w:rPr>
-              <w:lastRenderedPageBreak/>
               <w:t>Life expectancy at birth</w:t>
             </w:r>
             <w:r>
@@ -36986,7 +37080,6 @@
           </w:tcPr>
           <w:p>
             <w:r>
-              <w:lastRenderedPageBreak/>
               <w:t>0.18</w:t>
             </w:r>
           </w:p>
@@ -40469,7 +40562,7 @@
 </file>
 
 <file path=customXml/itemProps1.xml><?xml version="1.0" encoding="utf-8"?>
-<ds:datastoreItem xmlns:ds="http://schemas.openxmlformats.org/officeDocument/2006/customXml" ds:itemID="{2F42E65E-C9EF-46C3-98B3-FD8508E0E337}">
+<ds:datastoreItem xmlns:ds="http://schemas.openxmlformats.org/officeDocument/2006/customXml" ds:itemID="{5E8D4CEB-42EF-47E5-9381-A5A4B78BD7F9}">
   <ds:schemaRefs>
     <ds:schemaRef ds:uri="http://schemas.openxmlformats.org/officeDocument/2006/bibliography"/>
   </ds:schemaRefs>

</xml_diff>

<commit_message>
movement of maps and grids can be enabled and is disabled by default, this allows to move the map content inside the map box. This and the resizing options have been moved to a new tab.
</commit_message>
<xml_diff>
--- a/user_manual.docx
+++ b/user_manual.docx
@@ -153,7 +153,7 @@
             </w:rPr>
             <w:fldChar w:fldCharType="separate"/>
           </w:r>
-          <w:hyperlink w:anchor="_Toc55582214" w:history="1">
+          <w:hyperlink w:anchor="_Toc58599729" w:history="1">
             <w:r>
               <w:rPr>
                 <w:rStyle w:val="Hyperlink"/>
@@ -200,7 +200,7 @@
                 <w:noProof/>
                 <w:webHidden/>
               </w:rPr>
-              <w:instrText xml:space="preserve"> PAGEREF _Toc55582214 \h </w:instrText>
+              <w:instrText xml:space="preserve"> PAGEREF _Toc58599729 \h </w:instrText>
             </w:r>
             <w:r>
               <w:rPr>
@@ -247,7 +247,7 @@
               <w:lang w:val="fr-CH" w:eastAsia="fr-CH"/>
             </w:rPr>
           </w:pPr>
-          <w:hyperlink w:anchor="_Toc55582215" w:history="1">
+          <w:hyperlink w:anchor="_Toc58599730" w:history="1">
             <w:r>
               <w:rPr>
                 <w:rStyle w:val="Hyperlink"/>
@@ -292,7 +292,7 @@
                 <w:noProof/>
                 <w:webHidden/>
               </w:rPr>
-              <w:instrText xml:space="preserve"> PAGEREF _Toc55582215 \h </w:instrText>
+              <w:instrText xml:space="preserve"> PAGEREF _Toc58599730 \h </w:instrText>
             </w:r>
             <w:r>
               <w:rPr>
@@ -339,7 +339,7 @@
               <w:lang w:val="fr-CH" w:eastAsia="fr-CH"/>
             </w:rPr>
           </w:pPr>
-          <w:hyperlink w:anchor="_Toc55582216" w:history="1">
+          <w:hyperlink w:anchor="_Toc58599731" w:history="1">
             <w:r>
               <w:rPr>
                 <w:rStyle w:val="Hyperlink"/>
@@ -384,7 +384,7 @@
                 <w:noProof/>
                 <w:webHidden/>
               </w:rPr>
-              <w:instrText xml:space="preserve"> PAGEREF _Toc55582216 \h </w:instrText>
+              <w:instrText xml:space="preserve"> PAGEREF _Toc58599731 \h </w:instrText>
             </w:r>
             <w:r>
               <w:rPr>
@@ -431,7 +431,7 @@
               <w:lang w:val="fr-CH" w:eastAsia="fr-CH"/>
             </w:rPr>
           </w:pPr>
-          <w:hyperlink w:anchor="_Toc55582217" w:history="1">
+          <w:hyperlink w:anchor="_Toc58599732" w:history="1">
             <w:r>
               <w:rPr>
                 <w:rStyle w:val="Hyperlink"/>
@@ -476,7 +476,7 @@
                 <w:noProof/>
                 <w:webHidden/>
               </w:rPr>
-              <w:instrText xml:space="preserve"> PAGEREF _Toc55582217 \h </w:instrText>
+              <w:instrText xml:space="preserve"> PAGEREF _Toc58599732 \h </w:instrText>
             </w:r>
             <w:r>
               <w:rPr>
@@ -523,7 +523,7 @@
               <w:lang w:val="fr-CH" w:eastAsia="fr-CH"/>
             </w:rPr>
           </w:pPr>
-          <w:hyperlink w:anchor="_Toc55582218" w:history="1">
+          <w:hyperlink w:anchor="_Toc58599733" w:history="1">
             <w:r>
               <w:rPr>
                 <w:rStyle w:val="Hyperlink"/>
@@ -568,7 +568,7 @@
                 <w:noProof/>
                 <w:webHidden/>
               </w:rPr>
-              <w:instrText xml:space="preserve"> PAGEREF _Toc55582218 \h </w:instrText>
+              <w:instrText xml:space="preserve"> PAGEREF _Toc58599733 \h </w:instrText>
             </w:r>
             <w:r>
               <w:rPr>
@@ -615,7 +615,7 @@
               <w:lang w:val="fr-CH" w:eastAsia="fr-CH"/>
             </w:rPr>
           </w:pPr>
-          <w:hyperlink w:anchor="_Toc55582219" w:history="1">
+          <w:hyperlink w:anchor="_Toc58599734" w:history="1">
             <w:r>
               <w:rPr>
                 <w:rStyle w:val="Hyperlink"/>
@@ -660,7 +660,7 @@
                 <w:noProof/>
                 <w:webHidden/>
               </w:rPr>
-              <w:instrText xml:space="preserve"> PAGEREF _Toc55582219 \h </w:instrText>
+              <w:instrText xml:space="preserve"> PAGEREF _Toc58599734 \h </w:instrText>
             </w:r>
             <w:r>
               <w:rPr>
@@ -707,7 +707,7 @@
               <w:lang w:val="fr-CH" w:eastAsia="fr-CH"/>
             </w:rPr>
           </w:pPr>
-          <w:hyperlink w:anchor="_Toc55582220" w:history="1">
+          <w:hyperlink w:anchor="_Toc58599735" w:history="1">
             <w:r>
               <w:rPr>
                 <w:rStyle w:val="Hyperlink"/>
@@ -752,7 +752,7 @@
                 <w:noProof/>
                 <w:webHidden/>
               </w:rPr>
-              <w:instrText xml:space="preserve"> PAGEREF _Toc55582220 \h </w:instrText>
+              <w:instrText xml:space="preserve"> PAGEREF _Toc58599735 \h </w:instrText>
             </w:r>
             <w:r>
               <w:rPr>
@@ -799,7 +799,7 @@
               <w:lang w:val="fr-CH" w:eastAsia="fr-CH"/>
             </w:rPr>
           </w:pPr>
-          <w:hyperlink w:anchor="_Toc55582221" w:history="1">
+          <w:hyperlink w:anchor="_Toc58599736" w:history="1">
             <w:r>
               <w:rPr>
                 <w:rStyle w:val="Hyperlink"/>
@@ -823,7 +823,7 @@
                 <w:rStyle w:val="Hyperlink"/>
                 <w:noProof/>
               </w:rPr>
-              <w:t>Resizing Maps and Charts sections and Nota Bene texts.</w:t>
+              <w:t>Move and resize</w:t>
             </w:r>
             <w:r>
               <w:rPr>
@@ -844,7 +844,7 @@
                 <w:noProof/>
                 <w:webHidden/>
               </w:rPr>
-              <w:instrText xml:space="preserve"> PAGEREF _Toc55582221 \h </w:instrText>
+              <w:instrText xml:space="preserve"> PAGEREF _Toc58599736 \h </w:instrText>
             </w:r>
             <w:r>
               <w:rPr>
@@ -891,7 +891,7 @@
               <w:lang w:val="fr-CH" w:eastAsia="fr-CH"/>
             </w:rPr>
           </w:pPr>
-          <w:hyperlink w:anchor="_Toc55582222" w:history="1">
+          <w:hyperlink w:anchor="_Toc58599737" w:history="1">
             <w:r>
               <w:rPr>
                 <w:rStyle w:val="Hyperlink"/>
@@ -936,7 +936,7 @@
                 <w:noProof/>
                 <w:webHidden/>
               </w:rPr>
-              <w:instrText xml:space="preserve"> PAGEREF _Toc55582222 \h </w:instrText>
+              <w:instrText xml:space="preserve"> PAGEREF _Toc58599737 \h </w:instrText>
             </w:r>
             <w:r>
               <w:rPr>
@@ -956,7 +956,7 @@
                 <w:noProof/>
                 <w:webHidden/>
               </w:rPr>
-              <w:t>10</w:t>
+              <w:t>11</w:t>
             </w:r>
             <w:r>
               <w:rPr>
@@ -983,7 +983,7 @@
               <w:lang w:val="fr-CH" w:eastAsia="fr-CH"/>
             </w:rPr>
           </w:pPr>
-          <w:hyperlink w:anchor="_Toc55582223" w:history="1">
+          <w:hyperlink w:anchor="_Toc58599738" w:history="1">
             <w:r>
               <w:rPr>
                 <w:rStyle w:val="Hyperlink"/>
@@ -1028,7 +1028,7 @@
                 <w:noProof/>
                 <w:webHidden/>
               </w:rPr>
-              <w:instrText xml:space="preserve"> PAGEREF _Toc55582223 \h </w:instrText>
+              <w:instrText xml:space="preserve"> PAGEREF _Toc58599738 \h </w:instrText>
             </w:r>
             <w:r>
               <w:rPr>
@@ -1048,7 +1048,7 @@
                 <w:noProof/>
                 <w:webHidden/>
               </w:rPr>
-              <w:t>11</w:t>
+              <w:t>12</w:t>
             </w:r>
             <w:r>
               <w:rPr>
@@ -1075,7 +1075,7 @@
               <w:lang w:val="fr-CH" w:eastAsia="fr-CH"/>
             </w:rPr>
           </w:pPr>
-          <w:hyperlink w:anchor="_Toc55582224" w:history="1">
+          <w:hyperlink w:anchor="_Toc58599739" w:history="1">
             <w:r>
               <w:rPr>
                 <w:rStyle w:val="Hyperlink"/>
@@ -1120,7 +1120,7 @@
                 <w:noProof/>
                 <w:webHidden/>
               </w:rPr>
-              <w:instrText xml:space="preserve"> PAGEREF _Toc55582224 \h </w:instrText>
+              <w:instrText xml:space="preserve"> PAGEREF _Toc58599739 \h </w:instrText>
             </w:r>
             <w:r>
               <w:rPr>
@@ -1140,7 +1140,7 @@
                 <w:noProof/>
                 <w:webHidden/>
               </w:rPr>
-              <w:t>11</w:t>
+              <w:t>12</w:t>
             </w:r>
             <w:r>
               <w:rPr>
@@ -1167,7 +1167,7 @@
               <w:lang w:val="fr-CH" w:eastAsia="fr-CH"/>
             </w:rPr>
           </w:pPr>
-          <w:hyperlink w:anchor="_Toc55582225" w:history="1">
+          <w:hyperlink w:anchor="_Toc58599740" w:history="1">
             <w:r>
               <w:rPr>
                 <w:rStyle w:val="Hyperlink"/>
@@ -1212,7 +1212,7 @@
                 <w:noProof/>
                 <w:webHidden/>
               </w:rPr>
-              <w:instrText xml:space="preserve"> PAGEREF _Toc55582225 \h </w:instrText>
+              <w:instrText xml:space="preserve"> PAGEREF _Toc58599740 \h </w:instrText>
             </w:r>
             <w:r>
               <w:rPr>
@@ -1232,7 +1232,7 @@
                 <w:noProof/>
                 <w:webHidden/>
               </w:rPr>
-              <w:t>12</w:t>
+              <w:t>13</w:t>
             </w:r>
             <w:r>
               <w:rPr>
@@ -1259,7 +1259,7 @@
               <w:lang w:val="fr-CH" w:eastAsia="fr-CH"/>
             </w:rPr>
           </w:pPr>
-          <w:hyperlink w:anchor="_Toc55582226" w:history="1">
+          <w:hyperlink w:anchor="_Toc58599741" w:history="1">
             <w:r>
               <w:rPr>
                 <w:rStyle w:val="Hyperlink"/>
@@ -1304,7 +1304,7 @@
                 <w:noProof/>
                 <w:webHidden/>
               </w:rPr>
-              <w:instrText xml:space="preserve"> PAGEREF _Toc55582226 \h </w:instrText>
+              <w:instrText xml:space="preserve"> PAGEREF _Toc58599741 \h </w:instrText>
             </w:r>
             <w:r>
               <w:rPr>
@@ -1324,7 +1324,7 @@
                 <w:noProof/>
                 <w:webHidden/>
               </w:rPr>
-              <w:t>12</w:t>
+              <w:t>13</w:t>
             </w:r>
             <w:r>
               <w:rPr>
@@ -1351,7 +1351,7 @@
               <w:lang w:val="fr-CH" w:eastAsia="fr-CH"/>
             </w:rPr>
           </w:pPr>
-          <w:hyperlink w:anchor="_Toc55582227" w:history="1">
+          <w:hyperlink w:anchor="_Toc58599742" w:history="1">
             <w:r>
               <w:rPr>
                 <w:rStyle w:val="Hyperlink"/>
@@ -1396,7 +1396,7 @@
                 <w:noProof/>
                 <w:webHidden/>
               </w:rPr>
-              <w:instrText xml:space="preserve"> PAGEREF _Toc55582227 \h </w:instrText>
+              <w:instrText xml:space="preserve"> PAGEREF _Toc58599742 \h </w:instrText>
             </w:r>
             <w:r>
               <w:rPr>
@@ -1416,7 +1416,7 @@
                 <w:noProof/>
                 <w:webHidden/>
               </w:rPr>
-              <w:t>12</w:t>
+              <w:t>13</w:t>
             </w:r>
             <w:r>
               <w:rPr>
@@ -1443,7 +1443,7 @@
               <w:lang w:val="fr-CH" w:eastAsia="fr-CH"/>
             </w:rPr>
           </w:pPr>
-          <w:hyperlink w:anchor="_Toc55582228" w:history="1">
+          <w:hyperlink w:anchor="_Toc58599743" w:history="1">
             <w:r>
               <w:rPr>
                 <w:rStyle w:val="Hyperlink"/>
@@ -1488,7 +1488,7 @@
                 <w:noProof/>
                 <w:webHidden/>
               </w:rPr>
-              <w:instrText xml:space="preserve"> PAGEREF _Toc55582228 \h </w:instrText>
+              <w:instrText xml:space="preserve"> PAGEREF _Toc58599743 \h </w:instrText>
             </w:r>
             <w:r>
               <w:rPr>
@@ -1508,7 +1508,7 @@
                 <w:noProof/>
                 <w:webHidden/>
               </w:rPr>
-              <w:t>12</w:t>
+              <w:t>13</w:t>
             </w:r>
             <w:r>
               <w:rPr>
@@ -1535,7 +1535,7 @@
               <w:lang w:val="fr-CH" w:eastAsia="fr-CH"/>
             </w:rPr>
           </w:pPr>
-          <w:hyperlink w:anchor="_Toc55582229" w:history="1">
+          <w:hyperlink w:anchor="_Toc58599744" w:history="1">
             <w:r>
               <w:rPr>
                 <w:rStyle w:val="Hyperlink"/>
@@ -1580,7 +1580,7 @@
                 <w:noProof/>
                 <w:webHidden/>
               </w:rPr>
-              <w:instrText xml:space="preserve"> PAGEREF _Toc55582229 \h </w:instrText>
+              <w:instrText xml:space="preserve"> PAGEREF _Toc58599744 \h </w:instrText>
             </w:r>
             <w:r>
               <w:rPr>
@@ -1600,7 +1600,7 @@
                 <w:noProof/>
                 <w:webHidden/>
               </w:rPr>
-              <w:t>13</w:t>
+              <w:t>14</w:t>
             </w:r>
             <w:r>
               <w:rPr>
@@ -1627,7 +1627,7 @@
               <w:lang w:val="fr-CH" w:eastAsia="fr-CH"/>
             </w:rPr>
           </w:pPr>
-          <w:hyperlink w:anchor="_Toc55582230" w:history="1">
+          <w:hyperlink w:anchor="_Toc58599745" w:history="1">
             <w:r>
               <w:rPr>
                 <w:rStyle w:val="Hyperlink"/>
@@ -1672,7 +1672,7 @@
                 <w:noProof/>
                 <w:webHidden/>
               </w:rPr>
-              <w:instrText xml:space="preserve"> PAGEREF _Toc55582230 \h </w:instrText>
+              <w:instrText xml:space="preserve"> PAGEREF _Toc58599745 \h </w:instrText>
             </w:r>
             <w:r>
               <w:rPr>
@@ -1692,7 +1692,7 @@
                 <w:noProof/>
                 <w:webHidden/>
               </w:rPr>
-              <w:t>14</w:t>
+              <w:t>15</w:t>
             </w:r>
             <w:r>
               <w:rPr>
@@ -1719,7 +1719,7 @@
               <w:lang w:val="fr-CH" w:eastAsia="fr-CH"/>
             </w:rPr>
           </w:pPr>
-          <w:hyperlink w:anchor="_Toc55582231" w:history="1">
+          <w:hyperlink w:anchor="_Toc58599746" w:history="1">
             <w:r>
               <w:rPr>
                 <w:rStyle w:val="Hyperlink"/>
@@ -1764,7 +1764,7 @@
                 <w:noProof/>
                 <w:webHidden/>
               </w:rPr>
-              <w:instrText xml:space="preserve"> PAGEREF _Toc55582231 \h </w:instrText>
+              <w:instrText xml:space="preserve"> PAGEREF _Toc58599746 \h </w:instrText>
             </w:r>
             <w:r>
               <w:rPr>
@@ -1784,7 +1784,7 @@
                 <w:noProof/>
                 <w:webHidden/>
               </w:rPr>
-              <w:t>15</w:t>
+              <w:t>16</w:t>
             </w:r>
             <w:r>
               <w:rPr>
@@ -1813,7 +1813,7 @@
               <w:lang w:val="fr-CH" w:eastAsia="fr-CH"/>
             </w:rPr>
           </w:pPr>
-          <w:hyperlink w:anchor="_Toc55582232" w:history="1">
+          <w:hyperlink w:anchor="_Toc58599747" w:history="1">
             <w:r>
               <w:rPr>
                 <w:rStyle w:val="Hyperlink"/>
@@ -1860,7 +1860,7 @@
                 <w:noProof/>
                 <w:webHidden/>
               </w:rPr>
-              <w:instrText xml:space="preserve"> PAGEREF _Toc55582232 \h </w:instrText>
+              <w:instrText xml:space="preserve"> PAGEREF _Toc58599747 \h </w:instrText>
             </w:r>
             <w:r>
               <w:rPr>
@@ -1880,7 +1880,7 @@
                 <w:noProof/>
                 <w:webHidden/>
               </w:rPr>
-              <w:t>16</w:t>
+              <w:t>17</w:t>
             </w:r>
             <w:r>
               <w:rPr>
@@ -1907,7 +1907,7 @@
               <w:lang w:val="fr-CH" w:eastAsia="fr-CH"/>
             </w:rPr>
           </w:pPr>
-          <w:hyperlink w:anchor="_Toc55582233" w:history="1">
+          <w:hyperlink w:anchor="_Toc58599748" w:history="1">
             <w:r>
               <w:rPr>
                 <w:rStyle w:val="Hyperlink"/>
@@ -1952,7 +1952,7 @@
                 <w:noProof/>
                 <w:webHidden/>
               </w:rPr>
-              <w:instrText xml:space="preserve"> PAGEREF _Toc55582233 \h </w:instrText>
+              <w:instrText xml:space="preserve"> PAGEREF _Toc58599748 \h </w:instrText>
             </w:r>
             <w:r>
               <w:rPr>
@@ -1972,7 +1972,7 @@
                 <w:noProof/>
                 <w:webHidden/>
               </w:rPr>
-              <w:t>16</w:t>
+              <w:t>17</w:t>
             </w:r>
             <w:r>
               <w:rPr>
@@ -1999,7 +1999,7 @@
               <w:lang w:val="fr-CH" w:eastAsia="fr-CH"/>
             </w:rPr>
           </w:pPr>
-          <w:hyperlink w:anchor="_Toc55582234" w:history="1">
+          <w:hyperlink w:anchor="_Toc58599749" w:history="1">
             <w:r>
               <w:rPr>
                 <w:rStyle w:val="Hyperlink"/>
@@ -2044,7 +2044,7 @@
                 <w:noProof/>
                 <w:webHidden/>
               </w:rPr>
-              <w:instrText xml:space="preserve"> PAGEREF _Toc55582234 \h </w:instrText>
+              <w:instrText xml:space="preserve"> PAGEREF _Toc58599749 \h </w:instrText>
             </w:r>
             <w:r>
               <w:rPr>
@@ -2064,7 +2064,7 @@
                 <w:noProof/>
                 <w:webHidden/>
               </w:rPr>
-              <w:t>17</w:t>
+              <w:t>18</w:t>
             </w:r>
             <w:r>
               <w:rPr>
@@ -2091,7 +2091,7 @@
               <w:lang w:val="fr-CH" w:eastAsia="fr-CH"/>
             </w:rPr>
           </w:pPr>
-          <w:hyperlink w:anchor="_Toc55582235" w:history="1">
+          <w:hyperlink w:anchor="_Toc58599750" w:history="1">
             <w:r>
               <w:rPr>
                 <w:rStyle w:val="Hyperlink"/>
@@ -2136,7 +2136,7 @@
                 <w:noProof/>
                 <w:webHidden/>
               </w:rPr>
-              <w:instrText xml:space="preserve"> PAGEREF _Toc55582235 \h </w:instrText>
+              <w:instrText xml:space="preserve"> PAGEREF _Toc58599750 \h </w:instrText>
             </w:r>
             <w:r>
               <w:rPr>
@@ -2156,7 +2156,7 @@
                 <w:noProof/>
                 <w:webHidden/>
               </w:rPr>
-              <w:t>21</w:t>
+              <w:t>22</w:t>
             </w:r>
             <w:r>
               <w:rPr>
@@ -2183,7 +2183,7 @@
               <w:lang w:val="fr-CH" w:eastAsia="fr-CH"/>
             </w:rPr>
           </w:pPr>
-          <w:hyperlink w:anchor="_Toc55582236" w:history="1">
+          <w:hyperlink w:anchor="_Toc58599751" w:history="1">
             <w:r>
               <w:rPr>
                 <w:rStyle w:val="Hyperlink"/>
@@ -2228,7 +2228,7 @@
                 <w:noProof/>
                 <w:webHidden/>
               </w:rPr>
-              <w:instrText xml:space="preserve"> PAGEREF _Toc55582236 \h </w:instrText>
+              <w:instrText xml:space="preserve"> PAGEREF _Toc58599751 \h </w:instrText>
             </w:r>
             <w:r>
               <w:rPr>
@@ -2248,7 +2248,7 @@
                 <w:noProof/>
                 <w:webHidden/>
               </w:rPr>
-              <w:t>22</w:t>
+              <w:t>23</w:t>
             </w:r>
             <w:r>
               <w:rPr>
@@ -2275,7 +2275,7 @@
               <w:lang w:val="fr-CH" w:eastAsia="fr-CH"/>
             </w:rPr>
           </w:pPr>
-          <w:hyperlink w:anchor="_Toc55582237" w:history="1">
+          <w:hyperlink w:anchor="_Toc58599752" w:history="1">
             <w:r>
               <w:rPr>
                 <w:rStyle w:val="Hyperlink"/>
@@ -2320,7 +2320,7 @@
                 <w:noProof/>
                 <w:webHidden/>
               </w:rPr>
-              <w:instrText xml:space="preserve"> PAGEREF _Toc55582237 \h </w:instrText>
+              <w:instrText xml:space="preserve"> PAGEREF _Toc58599752 \h </w:instrText>
             </w:r>
             <w:r>
               <w:rPr>
@@ -2340,7 +2340,7 @@
                 <w:noProof/>
                 <w:webHidden/>
               </w:rPr>
-              <w:t>23</w:t>
+              <w:t>24</w:t>
             </w:r>
             <w:r>
               <w:rPr>
@@ -2367,7 +2367,7 @@
               <w:lang w:val="fr-CH" w:eastAsia="fr-CH"/>
             </w:rPr>
           </w:pPr>
-          <w:hyperlink w:anchor="_Toc55582238" w:history="1">
+          <w:hyperlink w:anchor="_Toc58599753" w:history="1">
             <w:r>
               <w:rPr>
                 <w:rStyle w:val="Hyperlink"/>
@@ -2412,7 +2412,7 @@
                 <w:noProof/>
                 <w:webHidden/>
               </w:rPr>
-              <w:instrText xml:space="preserve"> PAGEREF _Toc55582238 \h </w:instrText>
+              <w:instrText xml:space="preserve"> PAGEREF _Toc58599753 \h </w:instrText>
             </w:r>
             <w:r>
               <w:rPr>
@@ -2432,7 +2432,7 @@
                 <w:noProof/>
                 <w:webHidden/>
               </w:rPr>
-              <w:t>24</w:t>
+              <w:t>25</w:t>
             </w:r>
             <w:r>
               <w:rPr>
@@ -2459,7 +2459,7 @@
               <w:lang w:val="fr-CH" w:eastAsia="fr-CH"/>
             </w:rPr>
           </w:pPr>
-          <w:hyperlink w:anchor="_Toc55582239" w:history="1">
+          <w:hyperlink w:anchor="_Toc58599754" w:history="1">
             <w:r>
               <w:rPr>
                 <w:rStyle w:val="Hyperlink"/>
@@ -2504,7 +2504,7 @@
                 <w:noProof/>
                 <w:webHidden/>
               </w:rPr>
-              <w:instrText xml:space="preserve"> PAGEREF _Toc55582239 \h </w:instrText>
+              <w:instrText xml:space="preserve"> PAGEREF _Toc58599754 \h </w:instrText>
             </w:r>
             <w:r>
               <w:rPr>
@@ -2524,7 +2524,7 @@
                 <w:noProof/>
                 <w:webHidden/>
               </w:rPr>
-              <w:t>26</w:t>
+              <w:t>27</w:t>
             </w:r>
             <w:r>
               <w:rPr>
@@ -2553,7 +2553,7 @@
               <w:lang w:val="fr-CH" w:eastAsia="fr-CH"/>
             </w:rPr>
           </w:pPr>
-          <w:hyperlink w:anchor="_Toc55582240" w:history="1">
+          <w:hyperlink w:anchor="_Toc58599755" w:history="1">
             <w:r>
               <w:rPr>
                 <w:rStyle w:val="Hyperlink"/>
@@ -2600,7 +2600,7 @@
                 <w:noProof/>
                 <w:webHidden/>
               </w:rPr>
-              <w:instrText xml:space="preserve"> PAGEREF _Toc55582240 \h </w:instrText>
+              <w:instrText xml:space="preserve"> PAGEREF _Toc58599755 \h </w:instrText>
             </w:r>
             <w:r>
               <w:rPr>
@@ -2620,7 +2620,7 @@
                 <w:noProof/>
                 <w:webHidden/>
               </w:rPr>
-              <w:t>27</w:t>
+              <w:t>28</w:t>
             </w:r>
             <w:r>
               <w:rPr>
@@ -2649,7 +2649,7 @@
               <w:lang w:val="fr-CH" w:eastAsia="fr-CH"/>
             </w:rPr>
           </w:pPr>
-          <w:hyperlink w:anchor="_Toc55582241" w:history="1">
+          <w:hyperlink w:anchor="_Toc58599756" w:history="1">
             <w:r>
               <w:rPr>
                 <w:rStyle w:val="Hyperlink"/>
@@ -2696,7 +2696,7 @@
                 <w:noProof/>
                 <w:webHidden/>
               </w:rPr>
-              <w:instrText xml:space="preserve"> PAGEREF _Toc55582241 \h </w:instrText>
+              <w:instrText xml:space="preserve"> PAGEREF _Toc58599756 \h </w:instrText>
             </w:r>
             <w:r>
               <w:rPr>
@@ -2716,7 +2716,7 @@
                 <w:noProof/>
                 <w:webHidden/>
               </w:rPr>
-              <w:t>28</w:t>
+              <w:t>29</w:t>
             </w:r>
             <w:r>
               <w:rPr>
@@ -2768,7 +2768,7 @@
         </w:numPr>
         <w:jc w:val="both"/>
       </w:pPr>
-      <w:bookmarkStart w:id="0" w:name="_Toc55582214"/>
+      <w:bookmarkStart w:id="0" w:name="_Toc58599729"/>
       <w:r>
         <w:lastRenderedPageBreak/>
         <w:t>Generating a country profile</w:t>
@@ -2784,7 +2784,7 @@
           <w:numId w:val="1"/>
         </w:numPr>
       </w:pPr>
-      <w:bookmarkStart w:id="1" w:name="_Toc55582215"/>
+      <w:bookmarkStart w:id="1" w:name="_Toc58599730"/>
       <w:r>
         <w:t>Starting steps</w:t>
       </w:r>
@@ -3026,7 +3026,7 @@
           <w:numId w:val="1"/>
         </w:numPr>
       </w:pPr>
-      <w:bookmarkStart w:id="2" w:name="_Toc55582216"/>
+      <w:bookmarkStart w:id="2" w:name="_Toc58599731"/>
       <w:r>
         <w:lastRenderedPageBreak/>
         <w:t>LCPG sections</w:t>
@@ -3378,7 +3378,7 @@
           <w:numId w:val="1"/>
         </w:numPr>
       </w:pPr>
-      <w:bookmarkStart w:id="3" w:name="_Toc55582217"/>
+      <w:bookmarkStart w:id="3" w:name="_Toc58599732"/>
       <w:r>
         <w:lastRenderedPageBreak/>
         <w:t>Configuration panel</w:t>
@@ -3394,19 +3394,32 @@
         <w:br/>
       </w:r>
       <w:r>
-        <w:t>In this panel you can configure which elements are showing in the CP and how. It has three tabs: General, to manage which types of the disease will appear in the tables, the graphs and the subnational level taken in account; maps to configure maps, legends and “</w:t>
-      </w:r>
-      <w:proofErr w:type="spellStart"/>
-      <w:r>
-        <w:t>notas</w:t>
-      </w:r>
-      <w:proofErr w:type="spellEnd"/>
-      <w:r>
-        <w:t xml:space="preserve"> bene”; and Footnotes, to manage which footnotes will appear in the CP. </w:t>
-      </w:r>
-      <w:r>
-        <w:br/>
-      </w:r>
+        <w:t>In this panel you can configure which elements are showing in the CP and how. It has three tabs: General, to manage which types of the disease will appear in the tables, the graphs and the subnational level taken in account; maps to configure maps</w:t>
+      </w:r>
+      <w:r>
+        <w:t xml:space="preserve"> and</w:t>
+      </w:r>
+      <w:r>
+        <w:t xml:space="preserve"> legend</w:t>
+      </w:r>
+      <w:r>
+        <w:t>s</w:t>
+      </w:r>
+      <w:r>
+        <w:t>;</w:t>
+      </w:r>
+      <w:r>
+        <w:t xml:space="preserve"> Move and resize to control maps, graphs and notate bene elements</w:t>
+      </w:r>
+      <w:r>
+        <w:t xml:space="preserve"> and Footnotes, to manage which footnotes will appear in the CP. </w:t>
+      </w:r>
+    </w:p>
+    <w:p>
+      <w:pPr>
+        <w:ind w:left="360"/>
+        <w:jc w:val="both"/>
+      </w:pPr>
     </w:p>
     <w:p>
       <w:pPr>
@@ -3416,7 +3429,7 @@
           <w:numId w:val="1"/>
         </w:numPr>
       </w:pPr>
-      <w:bookmarkStart w:id="4" w:name="_Toc55582218"/>
+      <w:bookmarkStart w:id="4" w:name="_Toc58599733"/>
       <w:r>
         <w:t>General</w:t>
       </w:r>
@@ -3693,6 +3706,7 @@
     </w:p>
     <w:p>
       <w:pPr>
+        <w:spacing w:after="0"/>
         <w:ind w:left="720"/>
         <w:jc w:val="both"/>
       </w:pPr>
@@ -3804,6 +3818,8 @@
           </wp:inline>
         </w:drawing>
       </w:r>
+      <w:bookmarkStart w:id="5" w:name="_GoBack"/>
+      <w:bookmarkEnd w:id="5"/>
     </w:p>
     <w:p>
       <w:pPr>
@@ -3813,12 +3829,12 @@
           <w:numId w:val="1"/>
         </w:numPr>
       </w:pPr>
-      <w:bookmarkStart w:id="5" w:name="_Toc55582219"/>
+      <w:bookmarkStart w:id="6" w:name="_Toc58599734"/>
       <w:r>
         <w:lastRenderedPageBreak/>
         <w:t>Charts</w:t>
       </w:r>
-      <w:bookmarkEnd w:id="5"/>
+      <w:bookmarkEnd w:id="6"/>
     </w:p>
     <w:p>
       <w:pPr>
@@ -4118,12 +4134,12 @@
           <w:numId w:val="1"/>
         </w:numPr>
       </w:pPr>
-      <w:bookmarkStart w:id="6" w:name="_Toc55582220"/>
+      <w:bookmarkStart w:id="7" w:name="_Toc58599735"/>
       <w:r>
         <w:lastRenderedPageBreak/>
         <w:t>Maps</w:t>
       </w:r>
-      <w:bookmarkEnd w:id="6"/>
+      <w:bookmarkEnd w:id="7"/>
     </w:p>
     <w:p>
       <w:pPr>
@@ -4876,12 +4892,12 @@
           <w:numId w:val="1"/>
         </w:numPr>
       </w:pPr>
-      <w:bookmarkStart w:id="7" w:name="_Toc55582221"/>
+      <w:bookmarkStart w:id="8" w:name="_Toc58599736"/>
       <w:r>
         <w:lastRenderedPageBreak/>
-        <w:t>Resizing Maps and Charts sections and Nota Bene texts.</w:t>
-      </w:r>
-      <w:bookmarkEnd w:id="7"/>
+        <w:t>Move and resize</w:t>
+      </w:r>
+      <w:bookmarkEnd w:id="8"/>
     </w:p>
     <w:p>
       <w:pPr>
@@ -4897,31 +4913,14 @@
         <w:jc w:val="both"/>
       </w:pPr>
       <w:r>
-        <w:t xml:space="preserve">Maps and Charts sections may leave too much blank space after modifying or moving them around them. </w:t>
-      </w:r>
-    </w:p>
-    <w:p>
-      <w:pPr>
-        <w:pStyle w:val="ListParagraph"/>
-        <w:ind w:left="360"/>
-        <w:jc w:val="both"/>
-      </w:pPr>
-    </w:p>
-    <w:p>
-      <w:pPr>
-        <w:pStyle w:val="ListParagraph"/>
-        <w:ind w:left="360"/>
-        <w:jc w:val="both"/>
-      </w:pPr>
-      <w:r>
         <w:rPr>
           <w:noProof/>
         </w:rPr>
         <w:drawing>
-          <wp:inline distT="0" distB="0" distL="0" distR="0" wp14:anchorId="3B434488" wp14:editId="151E3752">
-            <wp:extent cx="4638675" cy="558964"/>
-            <wp:effectExtent l="0" t="0" r="0" b="0"/>
-            <wp:docPr id="78" name="Picture 78"/>
+          <wp:inline distT="0" distB="0" distL="0" distR="0" wp14:anchorId="51C1CF8E" wp14:editId="79712CA8">
+            <wp:extent cx="6383666" cy="2085331"/>
+            <wp:effectExtent l="19050" t="19050" r="17145" b="10795"/>
+            <wp:docPr id="79" name="Picture 79"/>
             <wp:cNvGraphicFramePr>
               <a:graphicFrameLocks xmlns:a="http://schemas.openxmlformats.org/drawingml/2006/main" noChangeAspect="1"/>
             </wp:cNvGraphicFramePr>
@@ -4941,11 +4940,19 @@
                   <pic:spPr>
                     <a:xfrm>
                       <a:off x="0" y="0"/>
-                      <a:ext cx="4718034" cy="568527"/>
+                      <a:ext cx="6421401" cy="2097658"/>
                     </a:xfrm>
                     <a:prstGeom prst="rect">
                       <a:avLst/>
                     </a:prstGeom>
+                    <a:ln w="12700" cap="sq">
+                      <a:solidFill>
+                        <a:srgbClr val="000000"/>
+                      </a:solidFill>
+                      <a:prstDash val="solid"/>
+                      <a:miter lim="800000"/>
+                    </a:ln>
+                    <a:effectLst/>
                   </pic:spPr>
                 </pic:pic>
               </a:graphicData>
@@ -4953,6 +4960,136 @@
           </wp:inline>
         </w:drawing>
       </w:r>
+    </w:p>
+    <w:p>
+      <w:pPr>
+        <w:pStyle w:val="ListParagraph"/>
+        <w:ind w:left="360"/>
+        <w:jc w:val="both"/>
+      </w:pPr>
+      <w:r>
+        <w:t>This section enables you to drag (move) special elements (maps, charts and notate bene) or to resize its sections.</w:t>
+      </w:r>
+    </w:p>
+    <w:p>
+      <w:pPr>
+        <w:pStyle w:val="ListParagraph"/>
+        <w:ind w:left="360"/>
+        <w:jc w:val="both"/>
+      </w:pPr>
+    </w:p>
+    <w:p>
+      <w:pPr>
+        <w:pStyle w:val="ListParagraph"/>
+        <w:ind w:left="360"/>
+        <w:jc w:val="both"/>
+        <w:rPr>
+          <w:b/>
+        </w:rPr>
+      </w:pPr>
+    </w:p>
+    <w:p>
+      <w:pPr>
+        <w:pStyle w:val="ListParagraph"/>
+        <w:ind w:left="360"/>
+        <w:jc w:val="both"/>
+        <w:rPr>
+          <w:b/>
+        </w:rPr>
+      </w:pPr>
+      <w:r>
+        <w:rPr>
+          <w:b/>
+        </w:rPr>
+        <w:t>Enable maps, charts and Notate Bene dragging</w:t>
+      </w:r>
+    </w:p>
+    <w:p>
+      <w:pPr>
+        <w:pStyle w:val="ListParagraph"/>
+        <w:ind w:left="360"/>
+        <w:jc w:val="both"/>
+      </w:pPr>
+    </w:p>
+    <w:p>
+      <w:pPr>
+        <w:pStyle w:val="ListParagraph"/>
+        <w:ind w:left="360"/>
+        <w:jc w:val="both"/>
+      </w:pPr>
+      <w:r>
+        <w:t>In order to be able to correctly interact with maps or to move elements by accident, this option is disabled by default.</w:t>
+      </w:r>
+    </w:p>
+    <w:p>
+      <w:pPr>
+        <w:pStyle w:val="ListParagraph"/>
+        <w:ind w:left="360"/>
+        <w:jc w:val="both"/>
+      </w:pPr>
+    </w:p>
+    <w:p>
+      <w:pPr>
+        <w:pStyle w:val="ListParagraph"/>
+        <w:ind w:left="360"/>
+        <w:jc w:val="both"/>
+      </w:pPr>
+      <w:r>
+        <w:t>The dragging/movement is done over an invisible grid. You may change the value to change the size of the grid blocks.</w:t>
+      </w:r>
+    </w:p>
+    <w:p>
+      <w:pPr>
+        <w:pStyle w:val="ListParagraph"/>
+        <w:ind w:left="360"/>
+        <w:jc w:val="both"/>
+      </w:pPr>
+    </w:p>
+    <w:p>
+      <w:r>
+        <w:br w:type="page"/>
+      </w:r>
+    </w:p>
+    <w:p>
+      <w:pPr>
+        <w:pStyle w:val="ListParagraph"/>
+        <w:ind w:left="360"/>
+        <w:jc w:val="both"/>
+        <w:rPr>
+          <w:b/>
+        </w:rPr>
+      </w:pPr>
+      <w:r>
+        <w:rPr>
+          <w:b/>
+        </w:rPr>
+        <w:lastRenderedPageBreak/>
+        <w:t>Resizing Maps and Charts sections and Nota Bene texts.</w:t>
+      </w:r>
+    </w:p>
+    <w:p>
+      <w:pPr>
+        <w:pStyle w:val="ListParagraph"/>
+        <w:ind w:left="360"/>
+        <w:jc w:val="both"/>
+      </w:pPr>
+    </w:p>
+    <w:p>
+      <w:pPr>
+        <w:pStyle w:val="ListParagraph"/>
+        <w:ind w:left="360"/>
+        <w:jc w:val="both"/>
+      </w:pPr>
+      <w:r>
+        <w:t xml:space="preserve">Maps and Charts sections may leave too much blank space after modifying or moving them around them. </w:t>
+      </w:r>
+    </w:p>
+    <w:p>
+      <w:pPr>
+        <w:pStyle w:val="ListParagraph"/>
+        <w:ind w:left="360"/>
+        <w:jc w:val="both"/>
+      </w:pPr>
     </w:p>
     <w:p>
       <w:pPr>
@@ -5331,12 +5468,12 @@
           <w:numId w:val="1"/>
         </w:numPr>
       </w:pPr>
-      <w:bookmarkStart w:id="8" w:name="_Toc55582222"/>
+      <w:bookmarkStart w:id="9" w:name="_Toc58599737"/>
       <w:r>
         <w:lastRenderedPageBreak/>
         <w:t>Footnotes</w:t>
       </w:r>
-      <w:bookmarkEnd w:id="8"/>
+      <w:bookmarkEnd w:id="9"/>
     </w:p>
     <w:p/>
     <w:p>
@@ -5652,12 +5789,12 @@
           <w:numId w:val="1"/>
         </w:numPr>
       </w:pPr>
-      <w:bookmarkStart w:id="9" w:name="_Toc55582223"/>
+      <w:bookmarkStart w:id="10" w:name="_Toc58599738"/>
       <w:r>
         <w:lastRenderedPageBreak/>
         <w:t>Help</w:t>
       </w:r>
-      <w:bookmarkEnd w:id="9"/>
+      <w:bookmarkEnd w:id="10"/>
     </w:p>
     <w:p>
       <w:pPr>
@@ -5735,11 +5872,11 @@
           <w:numId w:val="1"/>
         </w:numPr>
       </w:pPr>
-      <w:bookmarkStart w:id="10" w:name="_Toc55582224"/>
+      <w:bookmarkStart w:id="11" w:name="_Toc58599739"/>
       <w:r>
         <w:t>Generate another country profile</w:t>
       </w:r>
-      <w:bookmarkEnd w:id="10"/>
+      <w:bookmarkEnd w:id="11"/>
     </w:p>
     <w:p/>
     <w:p>
@@ -5821,11 +5958,11 @@
         <w:lastRenderedPageBreak/>
         <w:t xml:space="preserve"> </w:t>
       </w:r>
-      <w:bookmarkStart w:id="11" w:name="_Toc55582225"/>
+      <w:bookmarkStart w:id="12" w:name="_Toc58599740"/>
       <w:r>
         <w:t>Country profile</w:t>
       </w:r>
-      <w:bookmarkEnd w:id="11"/>
+      <w:bookmarkEnd w:id="12"/>
     </w:p>
     <w:p/>
     <w:p>
@@ -5853,11 +5990,11 @@
           <w:numId w:val="1"/>
         </w:numPr>
       </w:pPr>
-      <w:bookmarkStart w:id="12" w:name="_Toc55582226"/>
+      <w:bookmarkStart w:id="13" w:name="_Toc58599741"/>
       <w:r>
         <w:t>Texts to update before printing</w:t>
       </w:r>
-      <w:bookmarkEnd w:id="12"/>
+      <w:bookmarkEnd w:id="13"/>
     </w:p>
     <w:p>
       <w:pPr>
@@ -6056,11 +6193,11 @@
           <w:numId w:val="1"/>
         </w:numPr>
       </w:pPr>
-      <w:bookmarkStart w:id="13" w:name="_Toc55582227"/>
+      <w:bookmarkStart w:id="14" w:name="_Toc58599742"/>
       <w:r>
         <w:t>Edit elements in the CP</w:t>
       </w:r>
-      <w:bookmarkEnd w:id="13"/>
+      <w:bookmarkEnd w:id="14"/>
     </w:p>
     <w:p>
       <w:r>
@@ -6197,11 +6334,11 @@
           <w:numId w:val="1"/>
         </w:numPr>
       </w:pPr>
-      <w:bookmarkStart w:id="14" w:name="_Toc55582228"/>
+      <w:bookmarkStart w:id="15" w:name="_Toc58599743"/>
       <w:r>
         <w:t>Footnote elements in the CP</w:t>
       </w:r>
-      <w:bookmarkEnd w:id="14"/>
+      <w:bookmarkEnd w:id="15"/>
     </w:p>
     <w:p>
       <w:pPr>
@@ -6319,12 +6456,12 @@
           <w:numId w:val="1"/>
         </w:numPr>
       </w:pPr>
-      <w:bookmarkStart w:id="15" w:name="_Toc55582229"/>
+      <w:bookmarkStart w:id="16" w:name="_Toc58599744"/>
       <w:r>
         <w:lastRenderedPageBreak/>
         <w:t>Arrange maps and charts</w:t>
       </w:r>
-      <w:bookmarkEnd w:id="15"/>
+      <w:bookmarkEnd w:id="16"/>
     </w:p>
     <w:p/>
     <w:p>
@@ -6491,12 +6628,12 @@
           <w:numId w:val="1"/>
         </w:numPr>
       </w:pPr>
-      <w:bookmarkStart w:id="16" w:name="_Toc55582230"/>
+      <w:bookmarkStart w:id="17" w:name="_Toc58599745"/>
       <w:r>
         <w:lastRenderedPageBreak/>
         <w:t>Printing the CP or saving it as PDF</w:t>
       </w:r>
-      <w:bookmarkEnd w:id="16"/>
+      <w:bookmarkEnd w:id="17"/>
     </w:p>
     <w:p/>
     <w:p>
@@ -7009,12 +7146,12 @@
           <w:numId w:val="1"/>
         </w:numPr>
       </w:pPr>
-      <w:bookmarkStart w:id="17" w:name="_Toc55582231"/>
+      <w:bookmarkStart w:id="18" w:name="_Toc58599746"/>
       <w:r>
         <w:lastRenderedPageBreak/>
         <w:t>Dealing with unexpected errors</w:t>
       </w:r>
-      <w:bookmarkEnd w:id="17"/>
+      <w:bookmarkEnd w:id="18"/>
     </w:p>
     <w:p/>
     <w:p>
@@ -7163,12 +7300,12 @@
           <w:numId w:val="1"/>
         </w:numPr>
       </w:pPr>
-      <w:bookmarkStart w:id="18" w:name="_Toc55582232"/>
+      <w:bookmarkStart w:id="19" w:name="_Toc58599747"/>
       <w:r>
         <w:lastRenderedPageBreak/>
         <w:t>Source of information in country profile sections</w:t>
       </w:r>
-      <w:bookmarkEnd w:id="18"/>
+      <w:bookmarkEnd w:id="19"/>
     </w:p>
     <w:p/>
     <w:p>
@@ -7182,11 +7319,11 @@
       <w:r>
         <w:t xml:space="preserve"> </w:t>
       </w:r>
-      <w:bookmarkStart w:id="19" w:name="_Toc55582233"/>
+      <w:bookmarkStart w:id="20" w:name="_Toc58599748"/>
       <w:r>
         <w:t>Country general information section</w:t>
       </w:r>
-      <w:bookmarkEnd w:id="19"/>
+      <w:bookmarkEnd w:id="20"/>
     </w:p>
     <w:p>
       <w:r>
@@ -9021,7 +9158,7 @@
           <w:numId w:val="1"/>
         </w:numPr>
       </w:pPr>
-      <w:bookmarkStart w:id="20" w:name="_Toc55582234"/>
+      <w:bookmarkStart w:id="21" w:name="_Toc58599749"/>
       <w:r>
         <w:rPr>
           <w:rStyle w:val="Heading3Char"/>
@@ -10291,8 +10428,8 @@
       <w:r>
         <w:t xml:space="preserve"> section</w:t>
       </w:r>
-      <w:bookmarkStart w:id="21" w:name="_Toc22039815"/>
-      <w:bookmarkEnd w:id="20"/>
+      <w:bookmarkStart w:id="22" w:name="_Toc22039815"/>
+      <w:bookmarkEnd w:id="21"/>
     </w:p>
     <w:p/>
     <w:p>
@@ -10325,7 +10462,7 @@
           <w:tcPr>
             <w:tcW w:w="713" w:type="dxa"/>
           </w:tcPr>
-          <w:bookmarkEnd w:id="21"/>
+          <w:bookmarkEnd w:id="22"/>
           <w:p>
             <w:pPr>
               <w:jc w:val="both"/>
@@ -16347,14 +16484,14 @@
         <w:lastRenderedPageBreak/>
         <w:t xml:space="preserve"> </w:t>
       </w:r>
-      <w:bookmarkStart w:id="22" w:name="_Toc55582235"/>
+      <w:bookmarkStart w:id="23" w:name="_Toc58599750"/>
       <w:r>
         <w:t>Monthly distribution of new cases January-December</w:t>
       </w:r>
       <w:r>
         <w:t xml:space="preserve"> section</w:t>
       </w:r>
-      <w:bookmarkEnd w:id="22"/>
+      <w:bookmarkEnd w:id="23"/>
     </w:p>
     <w:p>
       <w:pPr>
@@ -19005,11 +19142,11 @@
         <w:lastRenderedPageBreak/>
         <w:t xml:space="preserve"> </w:t>
       </w:r>
-      <w:bookmarkStart w:id="23" w:name="_Toc55582236"/>
+      <w:bookmarkStart w:id="24" w:name="_Toc58599751"/>
       <w:r>
         <w:t>Maps section</w:t>
       </w:r>
-      <w:bookmarkEnd w:id="23"/>
+      <w:bookmarkEnd w:id="24"/>
     </w:p>
     <w:p>
       <w:r>
@@ -20961,11 +21098,11 @@
         <w:lastRenderedPageBreak/>
         <w:t xml:space="preserve"> </w:t>
       </w:r>
-      <w:bookmarkStart w:id="24" w:name="_Toc55582237"/>
+      <w:bookmarkStart w:id="25" w:name="_Toc58599752"/>
       <w:r>
         <w:t>Control and surveillance section</w:t>
       </w:r>
-      <w:bookmarkEnd w:id="24"/>
+      <w:bookmarkEnd w:id="25"/>
     </w:p>
     <w:p/>
     <w:p>
@@ -23858,11 +23995,11 @@
         <w:lastRenderedPageBreak/>
         <w:t xml:space="preserve"> </w:t>
       </w:r>
-      <w:bookmarkStart w:id="25" w:name="_Toc55582238"/>
+      <w:bookmarkStart w:id="26" w:name="_Toc58599753"/>
       <w:r>
         <w:t>Diagnosis section</w:t>
       </w:r>
-      <w:bookmarkEnd w:id="25"/>
+      <w:bookmarkEnd w:id="26"/>
     </w:p>
     <w:p>
       <w:r>
@@ -24999,7 +25136,7 @@
                 <w:szCs w:val="18"/>
               </w:rPr>
             </w:pPr>
-            <w:bookmarkStart w:id="26" w:name="_Hlk21352064"/>
+            <w:bookmarkStart w:id="27" w:name="_Hlk21352064"/>
             <w:r>
               <w:rPr>
                 <w:sz w:val="18"/>
@@ -25240,7 +25377,7 @@
           </w:p>
         </w:tc>
       </w:tr>
-      <w:bookmarkEnd w:id="26"/>
+      <w:bookmarkEnd w:id="27"/>
       <w:tr>
         <w:trPr>
           <w:trHeight w:val="51"/>
@@ -28772,7 +28909,7 @@
         <w:lastRenderedPageBreak/>
         <w:t xml:space="preserve"> </w:t>
       </w:r>
-      <w:bookmarkStart w:id="27" w:name="_Toc55582239"/>
+      <w:bookmarkStart w:id="28" w:name="_Toc58599754"/>
       <w:r>
         <w:t>Treatment and medicines</w:t>
       </w:r>
@@ -28782,7 +28919,7 @@
       <w:r>
         <w:t xml:space="preserve"> section</w:t>
       </w:r>
-      <w:bookmarkEnd w:id="27"/>
+      <w:bookmarkEnd w:id="28"/>
     </w:p>
     <w:p/>
     <w:p>
@@ -31789,12 +31926,12 @@
         </w:numPr>
         <w:jc w:val="both"/>
       </w:pPr>
-      <w:bookmarkStart w:id="28" w:name="_Toc55582240"/>
+      <w:bookmarkStart w:id="29" w:name="_Toc58599755"/>
       <w:r>
         <w:lastRenderedPageBreak/>
         <w:t>Metadata and permissions requirements</w:t>
       </w:r>
-      <w:bookmarkEnd w:id="28"/>
+      <w:bookmarkEnd w:id="29"/>
     </w:p>
     <w:p/>
     <w:p>
@@ -34943,12 +35080,12 @@
         </w:numPr>
         <w:jc w:val="both"/>
       </w:pPr>
-      <w:bookmarkStart w:id="29" w:name="_Toc55582241"/>
+      <w:bookmarkStart w:id="30" w:name="_Toc58599756"/>
       <w:r>
         <w:lastRenderedPageBreak/>
         <w:t>Changelog</w:t>
       </w:r>
-      <w:bookmarkEnd w:id="29"/>
+      <w:bookmarkEnd w:id="30"/>
     </w:p>
     <w:p/>
     <w:tbl>
@@ -35085,8 +35222,6 @@
               </w:rPr>
               <w:t xml:space="preserve"> is placed at top right.</w:t>
             </w:r>
-            <w:bookmarkStart w:id="30" w:name="_GoBack"/>
-            <w:bookmarkEnd w:id="30"/>
           </w:p>
         </w:tc>
       </w:tr>
@@ -40562,7 +40697,7 @@
 </file>
 
 <file path=customXml/itemProps1.xml><?xml version="1.0" encoding="utf-8"?>
-<ds:datastoreItem xmlns:ds="http://schemas.openxmlformats.org/officeDocument/2006/customXml" ds:itemID="{5E8D4CEB-42EF-47E5-9381-A5A4B78BD7F9}">
+<ds:datastoreItem xmlns:ds="http://schemas.openxmlformats.org/officeDocument/2006/customXml" ds:itemID="{CCAF87FE-7668-45E3-A943-70DFF775CE14}">
   <ds:schemaRefs>
     <ds:schemaRef ds:uri="http://schemas.openxmlformats.org/officeDocument/2006/bibliography"/>
   </ds:schemaRefs>

</xml_diff>